<commit_message>
Added the Gantt Chart to the Feasibility Study and Project Plan Document
</commit_message>
<xml_diff>
--- a/Documents/FeasibilityStudyAndProjectPlan.docx
+++ b/Documents/FeasibilityStudyAndProjectPlan.docx
@@ -1,6 +1,6 @@
 
 <file path=word/document.xml><?xml version="1.0" encoding="utf-8"?>
-<w:document xmlns:wpc="http://schemas.microsoft.com/office/word/2010/wordprocessingCanvas" xmlns:mc="http://schemas.openxmlformats.org/markup-compatibility/2006" xmlns:o="urn:schemas-microsoft-com:office:office" xmlns:r="http://schemas.openxmlformats.org/officeDocument/2006/relationships" xmlns:m="http://schemas.openxmlformats.org/officeDocument/2006/math" xmlns:v="urn:schemas-microsoft-com:vml" xmlns:wp14="http://schemas.microsoft.com/office/word/2010/wordprocessingDrawing" xmlns:wp="http://schemas.openxmlformats.org/drawingml/2006/wordprocessingDrawing" xmlns:w10="urn:schemas-microsoft-com:office:word" xmlns:w="http://schemas.openxmlformats.org/wordprocessingml/2006/main" xmlns:w14="http://schemas.microsoft.com/office/word/2010/wordml" xmlns:w15="http://schemas.microsoft.com/office/word/2012/wordml" xmlns:wpg="http://schemas.microsoft.com/office/word/2010/wordprocessingGroup" xmlns:wpi="http://schemas.microsoft.com/office/word/2010/wordprocessingInk" xmlns:wne="http://schemas.microsoft.com/office/word/2006/wordml" xmlns:wps="http://schemas.microsoft.com/office/word/2010/wordprocessingShape" mc:Ignorable="w14 w15 wp14">
+<w:document xmlns:wpc="http://schemas.microsoft.com/office/word/2010/wordprocessingCanvas" xmlns:mc="http://schemas.openxmlformats.org/markup-compatibility/2006" xmlns:o="urn:schemas-microsoft-com:office:office" xmlns:r="http://schemas.openxmlformats.org/officeDocument/2006/relationships" xmlns:m="http://schemas.openxmlformats.org/officeDocument/2006/math" xmlns:v="urn:schemas-microsoft-com:vml" xmlns:wp14="http://schemas.microsoft.com/office/word/2010/wordprocessingDrawing" xmlns:wp="http://schemas.openxmlformats.org/drawingml/2006/wordprocessingDrawing" xmlns:w10="urn:schemas-microsoft-com:office:word" xmlns:w="http://schemas.openxmlformats.org/wordprocessingml/2006/main" xmlns:w14="http://schemas.microsoft.com/office/word/2010/wordml" xmlns:wpg="http://schemas.microsoft.com/office/word/2010/wordprocessingGroup" xmlns:wpi="http://schemas.microsoft.com/office/word/2010/wordprocessingInk" xmlns:wne="http://schemas.microsoft.com/office/word/2006/wordml" xmlns:wps="http://schemas.microsoft.com/office/word/2010/wordprocessingShape" mc:Ignorable="w14 wp14">
   <w:body>
     <w:sdt>
       <w:sdtPr>
@@ -31,7 +31,7 @@
             <w:tblLook w:val="04A0" w:firstRow="1" w:lastRow="0" w:firstColumn="1" w:lastColumn="0" w:noHBand="0" w:noVBand="1"/>
           </w:tblPr>
           <w:tblGrid>
-            <w:gridCol w:w="9360"/>
+            <w:gridCol w:w="9576"/>
           </w:tblGrid>
           <w:tr>
             <w:trPr>
@@ -875,7 +875,7 @@
             <w:tblLook w:val="04A0" w:firstRow="1" w:lastRow="0" w:firstColumn="1" w:lastColumn="0" w:noHBand="0" w:noVBand="1"/>
           </w:tblPr>
           <w:tblGrid>
-            <w:gridCol w:w="9360"/>
+            <w:gridCol w:w="9576"/>
           </w:tblGrid>
           <w:tr>
             <w:tc>
@@ -917,12 +917,7 @@
                 <w:pStyle w:val="TOCHeading"/>
               </w:pPr>
               <w:r>
-                <w:t>Table of Co</w:t>
-              </w:r>
-              <w:bookmarkStart w:id="0" w:name="_GoBack"/>
-              <w:bookmarkEnd w:id="0"/>
-              <w:r>
-                <w:t>ntents</w:t>
+                <w:t>Table of Contents</w:t>
               </w:r>
             </w:p>
             <w:p>
@@ -2666,7 +2661,6 @@
                   <w:bCs/>
                   <w:noProof/>
                 </w:rPr>
-                <w:lastRenderedPageBreak/>
                 <w:fldChar w:fldCharType="end"/>
               </w:r>
             </w:p>
@@ -2697,7 +2691,7 @@
           <w:pPr>
             <w:pStyle w:val="Heading10"/>
           </w:pPr>
-          <w:bookmarkStart w:id="1" w:name="_Toc410592025"/>
+          <w:bookmarkStart w:id="0" w:name="_Toc410592025"/>
           <w:r>
             <w:lastRenderedPageBreak/>
             <w:t>1. Introduction</w:t>
@@ -2705,7 +2699,7 @@
         </w:p>
       </w:sdtContent>
     </w:sdt>
-    <w:bookmarkEnd w:id="1" w:displacedByCustomXml="prev"/>
+    <w:bookmarkEnd w:id="0" w:displacedByCustomXml="prev"/>
     <w:p>
       <w:pPr>
         <w:spacing w:after="0" w:line="240" w:lineRule="auto"/>
@@ -2739,11 +2733,11 @@
       <w:pPr>
         <w:pStyle w:val="Heading20"/>
       </w:pPr>
-      <w:bookmarkStart w:id="2" w:name="_Toc410592026"/>
+      <w:bookmarkStart w:id="1" w:name="_Toc410592026"/>
       <w:r>
         <w:t>1.1 Problem definition</w:t>
       </w:r>
-      <w:bookmarkEnd w:id="2"/>
+      <w:bookmarkEnd w:id="1"/>
     </w:p>
     <w:p>
       <w:r>
@@ -2753,15 +2747,7 @@
         <w:t>of America is one of the countries</w:t>
       </w:r>
       <w:r>
-        <w:t xml:space="preserve"> that has the one of the higher energy consumption at homes and in buildings and it should be continue increasing over the time. According to EIA in 2013 (U.S. Energy Information Administration) the 40% of </w:t>
-      </w:r>
-      <w:proofErr w:type="gramStart"/>
-      <w:r>
-        <w:t>the consume</w:t>
-      </w:r>
-      <w:proofErr w:type="gramEnd"/>
-      <w:r>
-        <w:t xml:space="preserve"> of energy in this country was in residential and commercial building. </w:t>
+        <w:t xml:space="preserve"> that has the one of the higher energy consumption at homes and in buildings and it should be continue increasing over the time. According to EIA in 2013 (U.S. Energy Information Administration) the 40% of the consume of energy in this country was in residential and commercial building. </w:t>
       </w:r>
     </w:p>
     <w:p>
@@ -2783,11 +2769,11 @@
       <w:pPr>
         <w:pStyle w:val="Heading20"/>
       </w:pPr>
-      <w:bookmarkStart w:id="3" w:name="_Toc410592027"/>
+      <w:bookmarkStart w:id="2" w:name="_Toc410592027"/>
       <w:r>
         <w:t>1.2 Background</w:t>
       </w:r>
-      <w:bookmarkEnd w:id="3"/>
+      <w:bookmarkEnd w:id="2"/>
     </w:p>
     <w:p>
       <w:r>
@@ -2809,11 +2795,11 @@
       <w:pPr>
         <w:pStyle w:val="Heading20"/>
       </w:pPr>
-      <w:bookmarkStart w:id="4" w:name="_Toc410592028"/>
+      <w:bookmarkStart w:id="3" w:name="_Toc410592028"/>
       <w:r>
         <w:t>1.3 Definitions, Acronyms, and Abbreviations</w:t>
       </w:r>
-      <w:bookmarkEnd w:id="4"/>
+      <w:bookmarkEnd w:id="3"/>
     </w:p>
     <w:p>
       <w:r>
@@ -2892,15 +2878,7 @@
         <w:t>SSOBEC</w:t>
       </w:r>
       <w:r>
-        <w:t xml:space="preserve">: Is an app which aims to help people learn to reduce </w:t>
-      </w:r>
-      <w:proofErr w:type="gramStart"/>
-      <w:r>
-        <w:t>the consume</w:t>
-      </w:r>
-      <w:proofErr w:type="gramEnd"/>
-      <w:r>
-        <w:t xml:space="preserve"> of energy.</w:t>
+        <w:t>: Is an app which aims to help people learn to reduce the consume of energy.</w:t>
       </w:r>
     </w:p>
     <w:p>
@@ -2977,14 +2955,14 @@
       <w:pPr>
         <w:pStyle w:val="Heading20"/>
       </w:pPr>
-      <w:bookmarkStart w:id="5" w:name="_Toc410592029"/>
+      <w:bookmarkStart w:id="4" w:name="_Toc410592029"/>
       <w:r>
         <w:t xml:space="preserve">1.4 </w:t>
       </w:r>
       <w:r>
         <w:t>Overview of document</w:t>
       </w:r>
-      <w:bookmarkEnd w:id="5"/>
+      <w:bookmarkEnd w:id="4"/>
     </w:p>
     <w:p>
       <w:pPr>
@@ -3039,14 +3017,14 @@
           <w:bCs/>
         </w:rPr>
       </w:pPr>
-      <w:bookmarkStart w:id="6" w:name="_Toc410592030"/>
+      <w:bookmarkStart w:id="5" w:name="_Toc410592030"/>
       <w:r>
         <w:t xml:space="preserve">2. </w:t>
       </w:r>
       <w:r>
         <w:t>Feasibility Study</w:t>
       </w:r>
-      <w:bookmarkEnd w:id="6"/>
+      <w:bookmarkEnd w:id="5"/>
     </w:p>
     <w:p>
       <w:pPr>
@@ -3106,14 +3084,14 @@
       <w:pPr>
         <w:pStyle w:val="Heading20"/>
       </w:pPr>
-      <w:bookmarkStart w:id="7" w:name="_Toc410592031"/>
+      <w:bookmarkStart w:id="6" w:name="_Toc410592031"/>
       <w:r>
         <w:t xml:space="preserve">2.1 </w:t>
       </w:r>
       <w:r>
         <w:t>Description of Current System</w:t>
       </w:r>
-      <w:bookmarkEnd w:id="7"/>
+      <w:bookmarkEnd w:id="6"/>
       <w:r>
         <w:t xml:space="preserve"> </w:t>
       </w:r>
@@ -3129,12 +3107,10 @@
         <w:t xml:space="preserve"> can measure how much energy is consumed only after he/she reads the utility bills of each month. The facility manager does not know which rooms consume more energy than others, or which rooms waste more energy when they are left empty and electricity is being used. There is no system that notifies </w:t>
       </w:r>
       <w:proofErr w:type="spellStart"/>
-      <w:proofErr w:type="gramStart"/>
       <w:r>
         <w:t>a</w:t>
       </w:r>
       <w:proofErr w:type="spellEnd"/>
-      <w:proofErr w:type="gramEnd"/>
       <w:r>
         <w:t xml:space="preserve"> </w:t>
       </w:r>
@@ -3165,11 +3141,11 @@
       <w:pPr>
         <w:pStyle w:val="Heading20"/>
       </w:pPr>
-      <w:bookmarkStart w:id="8" w:name="_Toc410592032"/>
+      <w:bookmarkStart w:id="7" w:name="_Toc410592032"/>
       <w:r>
         <w:t>2.2 Purpose of New System</w:t>
       </w:r>
-      <w:bookmarkEnd w:id="8"/>
+      <w:bookmarkEnd w:id="7"/>
     </w:p>
     <w:p>
       <w:r>
@@ -3193,11 +3169,11 @@
       <w:pPr>
         <w:pStyle w:val="Heading20"/>
       </w:pPr>
-      <w:bookmarkStart w:id="9" w:name="_Toc410592033"/>
+      <w:bookmarkStart w:id="8" w:name="_Toc410592033"/>
       <w:r>
         <w:t>2.3 High level Definition of User Requirements</w:t>
       </w:r>
-      <w:bookmarkEnd w:id="9"/>
+      <w:bookmarkEnd w:id="8"/>
     </w:p>
     <w:p>
       <w:r>
@@ -3218,13 +3194,8 @@
         <w:t>Occupant</w:t>
       </w:r>
       <w:r>
-        <w:t xml:space="preserve"> to login/out using their </w:t>
+        <w:t xml:space="preserve"> to login/out using their account .....</w:t>
       </w:r>
-      <w:proofErr w:type="gramStart"/>
-      <w:r>
-        <w:t>account .....</w:t>
-      </w:r>
-      <w:proofErr w:type="gramEnd"/>
     </w:p>
     <w:p>
       <w:r>
@@ -3245,14 +3216,14 @@
       <w:pPr>
         <w:pStyle w:val="Heading20"/>
       </w:pPr>
-      <w:bookmarkStart w:id="10" w:name="_Toc410592034"/>
+      <w:bookmarkStart w:id="9" w:name="_Toc410592034"/>
       <w:r>
         <w:t xml:space="preserve">2.4 </w:t>
       </w:r>
       <w:r>
         <w:t>Alternative Solutions</w:t>
       </w:r>
-      <w:bookmarkEnd w:id="10"/>
+      <w:bookmarkEnd w:id="9"/>
     </w:p>
     <w:p>
       <w:r>
@@ -3266,7 +3237,7 @@
       <w:pPr>
         <w:pStyle w:val="Heading30"/>
       </w:pPr>
-      <w:bookmarkStart w:id="11" w:name="_Toc410592035"/>
+      <w:bookmarkStart w:id="10" w:name="_Toc410592035"/>
       <w:r>
         <w:t>2.4.1</w:t>
       </w:r>
@@ -3276,7 +3247,7 @@
       <w:r>
         <w:t>Description of Alternatives</w:t>
       </w:r>
-      <w:bookmarkEnd w:id="11"/>
+      <w:bookmarkEnd w:id="10"/>
     </w:p>
     <w:p>
       <w:pPr>
@@ -3287,14 +3258,14 @@
       <w:pPr>
         <w:pStyle w:val="Heading30"/>
       </w:pPr>
-      <w:bookmarkStart w:id="12" w:name="_Toc410592036"/>
+      <w:bookmarkStart w:id="11" w:name="_Toc410592036"/>
       <w:r>
         <w:t xml:space="preserve">2.4.2 </w:t>
       </w:r>
       <w:r>
         <w:t>Selection Criteria</w:t>
       </w:r>
-      <w:bookmarkEnd w:id="12"/>
+      <w:bookmarkEnd w:id="11"/>
     </w:p>
     <w:p>
       <w:pPr>
@@ -3311,14 +3282,14 @@
           <w:rFonts w:ascii="Times New Roman" w:hAnsi="Times New Roman"/>
         </w:rPr>
       </w:pPr>
-      <w:bookmarkStart w:id="13" w:name="_Toc410592037"/>
+      <w:bookmarkStart w:id="12" w:name="_Toc410592037"/>
       <w:r>
         <w:t xml:space="preserve">2.4.3 </w:t>
       </w:r>
       <w:r>
         <w:t>Analysis of Alternatives</w:t>
       </w:r>
-      <w:bookmarkEnd w:id="13"/>
+      <w:bookmarkEnd w:id="12"/>
     </w:p>
     <w:p>
       <w:r>
@@ -3335,14 +3306,14 @@
           <w:szCs w:val="22"/>
         </w:rPr>
       </w:pPr>
-      <w:bookmarkStart w:id="14" w:name="_Toc410592038"/>
+      <w:bookmarkStart w:id="13" w:name="_Toc410592038"/>
       <w:r>
         <w:t xml:space="preserve">2.5 </w:t>
       </w:r>
       <w:r>
         <w:t>Recommendations</w:t>
       </w:r>
-      <w:bookmarkEnd w:id="14"/>
+      <w:bookmarkEnd w:id="13"/>
     </w:p>
     <w:p>
       <w:pPr>
@@ -3369,37 +3340,37 @@
         <w:lastRenderedPageBreak/>
         <w:br/>
       </w:r>
-      <w:bookmarkStart w:id="15" w:name="_Toc410592039"/>
+      <w:bookmarkStart w:id="14" w:name="_Toc410592039"/>
       <w:r>
         <w:t xml:space="preserve">3. </w:t>
       </w:r>
       <w:r>
         <w:t>Project Plan</w:t>
       </w:r>
-      <w:bookmarkEnd w:id="15"/>
+      <w:bookmarkEnd w:id="14"/>
     </w:p>
     <w:p>
       <w:pPr>
         <w:pStyle w:val="Heading20"/>
       </w:pPr>
-      <w:bookmarkStart w:id="16" w:name="_Toc410592040"/>
+      <w:bookmarkStart w:id="15" w:name="_Toc410592040"/>
       <w:r>
         <w:t xml:space="preserve">3.1 </w:t>
       </w:r>
       <w:r>
         <w:t>Project Organization</w:t>
       </w:r>
-      <w:bookmarkEnd w:id="16"/>
+      <w:bookmarkEnd w:id="15"/>
     </w:p>
     <w:p>
       <w:pPr>
         <w:pStyle w:val="Heading30"/>
       </w:pPr>
-      <w:bookmarkStart w:id="17" w:name="_Toc410592041"/>
+      <w:bookmarkStart w:id="16" w:name="_Toc410592041"/>
       <w:r>
         <w:t>3.1.1 Project Personnel Organization</w:t>
       </w:r>
-      <w:bookmarkEnd w:id="17"/>
+      <w:bookmarkEnd w:id="16"/>
     </w:p>
     <w:p>
       <w:pPr>
@@ -3779,14 +3750,14 @@
       <w:pPr>
         <w:pStyle w:val="Heading30"/>
       </w:pPr>
-      <w:bookmarkStart w:id="18" w:name="_Toc410592042"/>
+      <w:bookmarkStart w:id="17" w:name="_Toc410592042"/>
       <w:r>
         <w:t xml:space="preserve">3.1.2 </w:t>
       </w:r>
       <w:r>
         <w:t>Hardware and Software Resources</w:t>
       </w:r>
-      <w:bookmarkEnd w:id="18"/>
+      <w:bookmarkEnd w:id="17"/>
     </w:p>
     <w:p>
       <w:pPr>
@@ -4235,7 +4206,7 @@
       <w:pPr>
         <w:pStyle w:val="Heading20"/>
       </w:pPr>
-      <w:bookmarkStart w:id="19" w:name="_Toc410592043"/>
+      <w:bookmarkStart w:id="18" w:name="_Toc410592043"/>
       <w:r>
         <w:lastRenderedPageBreak/>
         <w:t xml:space="preserve">3.2 </w:t>
@@ -4243,7 +4214,7 @@
       <w:r>
         <w:t>Identification of Tasks, Milestones and Deliverables</w:t>
       </w:r>
-      <w:bookmarkEnd w:id="19"/>
+      <w:bookmarkEnd w:id="18"/>
       <w:r>
         <w:t xml:space="preserve"> </w:t>
       </w:r>
@@ -4930,14 +4901,15 @@
       <w:pPr>
         <w:pStyle w:val="Heading10"/>
       </w:pPr>
-      <w:bookmarkStart w:id="20" w:name="_Toc410592044"/>
+      <w:bookmarkStart w:id="19" w:name="_Toc410592044"/>
       <w:r>
+        <w:lastRenderedPageBreak/>
         <w:t xml:space="preserve">4. </w:t>
       </w:r>
       <w:r>
         <w:t>Appendix</w:t>
       </w:r>
-      <w:bookmarkEnd w:id="20"/>
+      <w:bookmarkEnd w:id="19"/>
       <w:r>
         <w:t xml:space="preserve">  </w:t>
       </w:r>
@@ -4945,12 +4917,8 @@
     <w:p>
       <w:pPr>
         <w:pStyle w:val="Heading20"/>
-        <w:rPr>
-          <w:b/>
-          <w:bCs/>
-        </w:rPr>
-      </w:pPr>
-      <w:bookmarkStart w:id="21" w:name="_Toc410592045"/>
+      </w:pPr>
+      <w:bookmarkStart w:id="20" w:name="_Toc410592045"/>
       <w:r>
         <w:t xml:space="preserve">4.1 </w:t>
       </w:r>
@@ -4960,10 +4928,261 @@
       <w:r>
         <w:t>dule</w:t>
       </w:r>
-      <w:bookmarkEnd w:id="21"/>
+      <w:bookmarkEnd w:id="20"/>
       <w:r>
         <w:tab/>
       </w:r>
+    </w:p>
+    <w:p>
+      <w:pPr>
+        <w:pStyle w:val="Heading20"/>
+      </w:pPr>
+      <w:r>
+        <w:rPr>
+          <w:noProof/>
+        </w:rPr>
+        <w:lastRenderedPageBreak/>
+        <w:drawing>
+          <wp:inline distT="0" distB="0" distL="0" distR="0">
+            <wp:extent cx="5943600" cy="5575935"/>
+            <wp:effectExtent l="0" t="0" r="0" b="5715"/>
+            <wp:docPr id="1" name="Picture 1"/>
+            <wp:cNvGraphicFramePr>
+              <a:graphicFrameLocks xmlns:a="http://schemas.openxmlformats.org/drawingml/2006/main" noChangeAspect="1"/>
+            </wp:cNvGraphicFramePr>
+            <a:graphic xmlns:a="http://schemas.openxmlformats.org/drawingml/2006/main">
+              <a:graphicData uri="http://schemas.openxmlformats.org/drawingml/2006/picture">
+                <pic:pic xmlns:pic="http://schemas.openxmlformats.org/drawingml/2006/picture">
+                  <pic:nvPicPr>
+                    <pic:cNvPr id="0" name="part 2.jpg"/>
+                    <pic:cNvPicPr/>
+                  </pic:nvPicPr>
+                  <pic:blipFill>
+                    <a:blip r:embed="rId9">
+                      <a:extLst>
+                        <a:ext uri="{28A0092B-C50C-407E-A947-70E740481C1C}">
+                          <a14:useLocalDpi xmlns:a14="http://schemas.microsoft.com/office/drawing/2010/main" val="0"/>
+                        </a:ext>
+                      </a:extLst>
+                    </a:blip>
+                    <a:stretch>
+                      <a:fillRect/>
+                    </a:stretch>
+                  </pic:blipFill>
+                  <pic:spPr>
+                    <a:xfrm>
+                      <a:off x="0" y="0"/>
+                      <a:ext cx="5943600" cy="5575935"/>
+                    </a:xfrm>
+                    <a:prstGeom prst="rect">
+                      <a:avLst/>
+                    </a:prstGeom>
+                  </pic:spPr>
+                </pic:pic>
+              </a:graphicData>
+            </a:graphic>
+          </wp:inline>
+        </w:drawing>
+      </w:r>
+      <w:bookmarkStart w:id="21" w:name="_GoBack"/>
+      <w:bookmarkEnd w:id="21"/>
+      <w:r>
+        <w:rPr>
+          <w:noProof/>
+        </w:rPr>
+        <w:lastRenderedPageBreak/>
+        <w:drawing>
+          <wp:inline distT="0" distB="0" distL="0" distR="0">
+            <wp:extent cx="5943600" cy="5857240"/>
+            <wp:effectExtent l="0" t="0" r="0" b="0"/>
+            <wp:docPr id="2" name="Picture 2"/>
+            <wp:cNvGraphicFramePr>
+              <a:graphicFrameLocks xmlns:a="http://schemas.openxmlformats.org/drawingml/2006/main" noChangeAspect="1"/>
+            </wp:cNvGraphicFramePr>
+            <a:graphic xmlns:a="http://schemas.openxmlformats.org/drawingml/2006/main">
+              <a:graphicData uri="http://schemas.openxmlformats.org/drawingml/2006/picture">
+                <pic:pic xmlns:pic="http://schemas.openxmlformats.org/drawingml/2006/picture">
+                  <pic:nvPicPr>
+                    <pic:cNvPr id="0" name="part1.jpg"/>
+                    <pic:cNvPicPr/>
+                  </pic:nvPicPr>
+                  <pic:blipFill>
+                    <a:blip r:embed="rId10">
+                      <a:extLst>
+                        <a:ext uri="{28A0092B-C50C-407E-A947-70E740481C1C}">
+                          <a14:useLocalDpi xmlns:a14="http://schemas.microsoft.com/office/drawing/2010/main" val="0"/>
+                        </a:ext>
+                      </a:extLst>
+                    </a:blip>
+                    <a:stretch>
+                      <a:fillRect/>
+                    </a:stretch>
+                  </pic:blipFill>
+                  <pic:spPr>
+                    <a:xfrm>
+                      <a:off x="0" y="0"/>
+                      <a:ext cx="5943600" cy="5857240"/>
+                    </a:xfrm>
+                    <a:prstGeom prst="rect">
+                      <a:avLst/>
+                    </a:prstGeom>
+                  </pic:spPr>
+                </pic:pic>
+              </a:graphicData>
+            </a:graphic>
+          </wp:inline>
+        </w:drawing>
+      </w:r>
+      <w:r>
+        <w:rPr>
+          <w:noProof/>
+        </w:rPr>
+        <w:lastRenderedPageBreak/>
+        <w:drawing>
+          <wp:inline distT="0" distB="0" distL="0" distR="0">
+            <wp:extent cx="5943600" cy="5589905"/>
+            <wp:effectExtent l="0" t="0" r="0" b="0"/>
+            <wp:docPr id="3" name="Picture 3"/>
+            <wp:cNvGraphicFramePr>
+              <a:graphicFrameLocks xmlns:a="http://schemas.openxmlformats.org/drawingml/2006/main" noChangeAspect="1"/>
+            </wp:cNvGraphicFramePr>
+            <a:graphic xmlns:a="http://schemas.openxmlformats.org/drawingml/2006/main">
+              <a:graphicData uri="http://schemas.openxmlformats.org/drawingml/2006/picture">
+                <pic:pic xmlns:pic="http://schemas.openxmlformats.org/drawingml/2006/picture">
+                  <pic:nvPicPr>
+                    <pic:cNvPr id="0" name="part3.jpg"/>
+                    <pic:cNvPicPr/>
+                  </pic:nvPicPr>
+                  <pic:blipFill>
+                    <a:blip r:embed="rId11">
+                      <a:extLst>
+                        <a:ext uri="{28A0092B-C50C-407E-A947-70E740481C1C}">
+                          <a14:useLocalDpi xmlns:a14="http://schemas.microsoft.com/office/drawing/2010/main" val="0"/>
+                        </a:ext>
+                      </a:extLst>
+                    </a:blip>
+                    <a:stretch>
+                      <a:fillRect/>
+                    </a:stretch>
+                  </pic:blipFill>
+                  <pic:spPr>
+                    <a:xfrm>
+                      <a:off x="0" y="0"/>
+                      <a:ext cx="5943600" cy="5589905"/>
+                    </a:xfrm>
+                    <a:prstGeom prst="rect">
+                      <a:avLst/>
+                    </a:prstGeom>
+                  </pic:spPr>
+                </pic:pic>
+              </a:graphicData>
+            </a:graphic>
+          </wp:inline>
+        </w:drawing>
+      </w:r>
+      <w:r>
+        <w:rPr>
+          <w:noProof/>
+        </w:rPr>
+        <w:lastRenderedPageBreak/>
+        <w:drawing>
+          <wp:inline distT="0" distB="0" distL="0" distR="0">
+            <wp:extent cx="5943600" cy="5577840"/>
+            <wp:effectExtent l="0" t="0" r="0" b="3810"/>
+            <wp:docPr id="4" name="Picture 4"/>
+            <wp:cNvGraphicFramePr>
+              <a:graphicFrameLocks xmlns:a="http://schemas.openxmlformats.org/drawingml/2006/main" noChangeAspect="1"/>
+            </wp:cNvGraphicFramePr>
+            <a:graphic xmlns:a="http://schemas.openxmlformats.org/drawingml/2006/main">
+              <a:graphicData uri="http://schemas.openxmlformats.org/drawingml/2006/picture">
+                <pic:pic xmlns:pic="http://schemas.openxmlformats.org/drawingml/2006/picture">
+                  <pic:nvPicPr>
+                    <pic:cNvPr id="0" name="part4.jpg"/>
+                    <pic:cNvPicPr/>
+                  </pic:nvPicPr>
+                  <pic:blipFill>
+                    <a:blip r:embed="rId12">
+                      <a:extLst>
+                        <a:ext uri="{28A0092B-C50C-407E-A947-70E740481C1C}">
+                          <a14:useLocalDpi xmlns:a14="http://schemas.microsoft.com/office/drawing/2010/main" val="0"/>
+                        </a:ext>
+                      </a:extLst>
+                    </a:blip>
+                    <a:stretch>
+                      <a:fillRect/>
+                    </a:stretch>
+                  </pic:blipFill>
+                  <pic:spPr>
+                    <a:xfrm>
+                      <a:off x="0" y="0"/>
+                      <a:ext cx="5943600" cy="5577840"/>
+                    </a:xfrm>
+                    <a:prstGeom prst="rect">
+                      <a:avLst/>
+                    </a:prstGeom>
+                  </pic:spPr>
+                </pic:pic>
+              </a:graphicData>
+            </a:graphic>
+          </wp:inline>
+        </w:drawing>
+      </w:r>
+      <w:r>
+        <w:rPr>
+          <w:noProof/>
+        </w:rPr>
+        <w:lastRenderedPageBreak/>
+        <w:drawing>
+          <wp:inline distT="0" distB="0" distL="0" distR="0">
+            <wp:extent cx="5943600" cy="5623560"/>
+            <wp:effectExtent l="0" t="0" r="0" b="0"/>
+            <wp:docPr id="5" name="Picture 5"/>
+            <wp:cNvGraphicFramePr>
+              <a:graphicFrameLocks xmlns:a="http://schemas.openxmlformats.org/drawingml/2006/main" noChangeAspect="1"/>
+            </wp:cNvGraphicFramePr>
+            <a:graphic xmlns:a="http://schemas.openxmlformats.org/drawingml/2006/main">
+              <a:graphicData uri="http://schemas.openxmlformats.org/drawingml/2006/picture">
+                <pic:pic xmlns:pic="http://schemas.openxmlformats.org/drawingml/2006/picture">
+                  <pic:nvPicPr>
+                    <pic:cNvPr id="0" name="part5.jpg"/>
+                    <pic:cNvPicPr/>
+                  </pic:nvPicPr>
+                  <pic:blipFill>
+                    <a:blip r:embed="rId13">
+                      <a:extLst>
+                        <a:ext uri="{28A0092B-C50C-407E-A947-70E740481C1C}">
+                          <a14:useLocalDpi xmlns:a14="http://schemas.microsoft.com/office/drawing/2010/main" val="0"/>
+                        </a:ext>
+                      </a:extLst>
+                    </a:blip>
+                    <a:stretch>
+                      <a:fillRect/>
+                    </a:stretch>
+                  </pic:blipFill>
+                  <pic:spPr>
+                    <a:xfrm>
+                      <a:off x="0" y="0"/>
+                      <a:ext cx="5943600" cy="5623560"/>
+                    </a:xfrm>
+                    <a:prstGeom prst="rect">
+                      <a:avLst/>
+                    </a:prstGeom>
+                  </pic:spPr>
+                </pic:pic>
+              </a:graphicData>
+            </a:graphic>
+          </wp:inline>
+        </w:drawing>
+      </w:r>
+    </w:p>
+    <w:p>
+      <w:pPr>
+        <w:pStyle w:val="Heading20"/>
+        <w:rPr>
+          <w:b/>
+          <w:bCs/>
+        </w:rPr>
+      </w:pPr>
     </w:p>
     <w:p>
       <w:pPr>
@@ -5380,6 +5599,7 @@
                 <w:sz w:val="24"/>
                 <w:szCs w:val="24"/>
               </w:rPr>
+              <w:lastRenderedPageBreak/>
               <w:t>MySQL</w:t>
             </w:r>
           </w:p>
@@ -6012,6 +6232,7 @@
                 <w:lang w:val="es-ES_tradnl"/>
               </w:rPr>
             </w:pPr>
+            <w:proofErr w:type="spellStart"/>
             <w:r>
               <w:rPr>
                 <w:rFonts w:eastAsia="Times New Roman" w:cs="Times New Roman"/>
@@ -6020,7 +6241,18 @@
                 <w:szCs w:val="23"/>
                 <w:lang w:val="es-ES_tradnl"/>
               </w:rPr>
-              <w:t xml:space="preserve">Ali </w:t>
+              <w:t>Ali</w:t>
+            </w:r>
+            <w:proofErr w:type="spellEnd"/>
+            <w:r>
+              <w:rPr>
+                <w:rFonts w:eastAsia="Times New Roman" w:cs="Times New Roman"/>
+                <w:color w:val="000000"/>
+                <w:sz w:val="23"/>
+                <w:szCs w:val="23"/>
+                <w:lang w:val="es-ES_tradnl"/>
+              </w:rPr>
+              <w:t xml:space="preserve"> </w:t>
             </w:r>
             <w:proofErr w:type="spellStart"/>
             <w:r>
@@ -6739,6 +6971,7 @@
                 <w:lang w:val="es-ES_tradnl"/>
               </w:rPr>
             </w:pPr>
+            <w:proofErr w:type="spellStart"/>
             <w:r>
               <w:rPr>
                 <w:rFonts w:eastAsia="Times New Roman" w:cs="Times New Roman"/>
@@ -6747,7 +6980,18 @@
                 <w:szCs w:val="23"/>
                 <w:lang w:val="es-ES_tradnl"/>
               </w:rPr>
-              <w:t xml:space="preserve">Ali </w:t>
+              <w:t>Ali</w:t>
+            </w:r>
+            <w:proofErr w:type="spellEnd"/>
+            <w:r>
+              <w:rPr>
+                <w:rFonts w:eastAsia="Times New Roman" w:cs="Times New Roman"/>
+                <w:color w:val="000000"/>
+                <w:sz w:val="23"/>
+                <w:szCs w:val="23"/>
+                <w:lang w:val="es-ES_tradnl"/>
+              </w:rPr>
+              <w:t xml:space="preserve"> </w:t>
             </w:r>
             <w:proofErr w:type="spellStart"/>
             <w:r>
@@ -7078,6 +7322,7 @@
                 <w:szCs w:val="23"/>
                 <w:shd w:val="clear" w:color="auto" w:fill="DEEAF6"/>
               </w:rPr>
+              <w:lastRenderedPageBreak/>
               <w:t>Summary of Discussion</w:t>
             </w:r>
           </w:p>
@@ -7579,6 +7824,7 @@
                 <w:lang w:val="es-ES_tradnl"/>
               </w:rPr>
             </w:pPr>
+            <w:proofErr w:type="spellStart"/>
             <w:r>
               <w:rPr>
                 <w:rFonts w:eastAsia="Times New Roman" w:cs="Times New Roman"/>
@@ -7587,7 +7833,18 @@
                 <w:szCs w:val="23"/>
                 <w:lang w:val="es-ES_tradnl"/>
               </w:rPr>
-              <w:t xml:space="preserve">Ali </w:t>
+              <w:t>Ali</w:t>
+            </w:r>
+            <w:proofErr w:type="spellEnd"/>
+            <w:r>
+              <w:rPr>
+                <w:rFonts w:eastAsia="Times New Roman" w:cs="Times New Roman"/>
+                <w:color w:val="000000"/>
+                <w:sz w:val="23"/>
+                <w:szCs w:val="23"/>
+                <w:lang w:val="es-ES_tradnl"/>
+              </w:rPr>
+              <w:t xml:space="preserve"> </w:t>
             </w:r>
             <w:proofErr w:type="spellStart"/>
             <w:r>
@@ -7943,7 +8200,6 @@
                 <w:sz w:val="23"/>
                 <w:szCs w:val="23"/>
               </w:rPr>
-              <w:lastRenderedPageBreak/>
               <w:t xml:space="preserve">-Prepare the </w:t>
             </w:r>
             <w:proofErr w:type="spellStart"/>
@@ -7999,7 +8255,6 @@
                 <w:szCs w:val="23"/>
                 <w:shd w:val="clear" w:color="auto" w:fill="DEEAF6"/>
               </w:rPr>
-              <w:lastRenderedPageBreak/>
               <w:t>Summary of Discussion</w:t>
             </w:r>
           </w:p>
@@ -8399,6 +8654,7 @@
                 <w:lang w:val="es-ES_tradnl"/>
               </w:rPr>
             </w:pPr>
+            <w:proofErr w:type="spellStart"/>
             <w:r>
               <w:rPr>
                 <w:rFonts w:eastAsia="Times New Roman" w:cs="Times New Roman"/>
@@ -8407,7 +8663,18 @@
                 <w:szCs w:val="23"/>
                 <w:lang w:val="es-ES_tradnl"/>
               </w:rPr>
-              <w:t xml:space="preserve">Ali </w:t>
+              <w:t>Ali</w:t>
+            </w:r>
+            <w:proofErr w:type="spellEnd"/>
+            <w:r>
+              <w:rPr>
+                <w:rFonts w:eastAsia="Times New Roman" w:cs="Times New Roman"/>
+                <w:color w:val="000000"/>
+                <w:sz w:val="23"/>
+                <w:szCs w:val="23"/>
+                <w:lang w:val="es-ES_tradnl"/>
+              </w:rPr>
+              <w:t xml:space="preserve"> </w:t>
             </w:r>
             <w:proofErr w:type="spellStart"/>
             <w:r>
@@ -9028,6 +9295,7 @@
                 <w:lang w:val="es-ES_tradnl"/>
               </w:rPr>
             </w:pPr>
+            <w:proofErr w:type="spellStart"/>
             <w:r>
               <w:rPr>
                 <w:rFonts w:eastAsia="Times New Roman" w:cs="Times New Roman"/>
@@ -9036,7 +9304,18 @@
                 <w:szCs w:val="23"/>
                 <w:lang w:val="es-ES_tradnl"/>
               </w:rPr>
-              <w:t xml:space="preserve">Ali </w:t>
+              <w:t>Ali</w:t>
+            </w:r>
+            <w:proofErr w:type="spellEnd"/>
+            <w:r>
+              <w:rPr>
+                <w:rFonts w:eastAsia="Times New Roman" w:cs="Times New Roman"/>
+                <w:color w:val="000000"/>
+                <w:sz w:val="23"/>
+                <w:szCs w:val="23"/>
+                <w:lang w:val="es-ES_tradnl"/>
+              </w:rPr>
+              <w:t xml:space="preserve"> </w:t>
             </w:r>
             <w:proofErr w:type="spellStart"/>
             <w:r>
@@ -9474,7 +9753,7 @@
       </w:pPr>
     </w:p>
     <w:sectPr>
-      <w:footerReference w:type="default" r:id="rId8"/>
+      <w:footerReference w:type="default" r:id="rId14"/>
       <w:pgSz w:w="12240" w:h="15840"/>
       <w:pgMar w:top="1440" w:right="1440" w:bottom="1440" w:left="1440" w:header="720" w:footer="720" w:gutter="0"/>
       <w:pgNumType w:start="0"/>
@@ -9487,7 +9766,7 @@
 </file>
 
 <file path=word/endnotes.xml><?xml version="1.0" encoding="utf-8"?>
-<w:endnotes xmlns:wpc="http://schemas.microsoft.com/office/word/2010/wordprocessingCanvas" xmlns:mc="http://schemas.openxmlformats.org/markup-compatibility/2006" xmlns:o="urn:schemas-microsoft-com:office:office" xmlns:r="http://schemas.openxmlformats.org/officeDocument/2006/relationships" xmlns:m="http://schemas.openxmlformats.org/officeDocument/2006/math" xmlns:v="urn:schemas-microsoft-com:vml" xmlns:wp14="http://schemas.microsoft.com/office/word/2010/wordprocessingDrawing" xmlns:wp="http://schemas.openxmlformats.org/drawingml/2006/wordprocessingDrawing" xmlns:w10="urn:schemas-microsoft-com:office:word" xmlns:w="http://schemas.openxmlformats.org/wordprocessingml/2006/main" xmlns:w14="http://schemas.microsoft.com/office/word/2010/wordml" xmlns:w15="http://schemas.microsoft.com/office/word/2012/wordml" xmlns:wpg="http://schemas.microsoft.com/office/word/2010/wordprocessingGroup" xmlns:wpi="http://schemas.microsoft.com/office/word/2010/wordprocessingInk" xmlns:wne="http://schemas.microsoft.com/office/word/2006/wordml" xmlns:wps="http://schemas.microsoft.com/office/word/2010/wordprocessingShape" mc:Ignorable="w14 w15 wp14">
+<w:endnotes xmlns:wpc="http://schemas.microsoft.com/office/word/2010/wordprocessingCanvas" xmlns:mc="http://schemas.openxmlformats.org/markup-compatibility/2006" xmlns:o="urn:schemas-microsoft-com:office:office" xmlns:r="http://schemas.openxmlformats.org/officeDocument/2006/relationships" xmlns:m="http://schemas.openxmlformats.org/officeDocument/2006/math" xmlns:v="urn:schemas-microsoft-com:vml" xmlns:wp14="http://schemas.microsoft.com/office/word/2010/wordprocessingDrawing" xmlns:wp="http://schemas.openxmlformats.org/drawingml/2006/wordprocessingDrawing" xmlns:w10="urn:schemas-microsoft-com:office:word" xmlns:w="http://schemas.openxmlformats.org/wordprocessingml/2006/main" xmlns:w14="http://schemas.microsoft.com/office/word/2010/wordml" xmlns:wpg="http://schemas.microsoft.com/office/word/2010/wordprocessingGroup" xmlns:wpi="http://schemas.microsoft.com/office/word/2010/wordprocessingInk" xmlns:wne="http://schemas.microsoft.com/office/word/2006/wordml" xmlns:wps="http://schemas.microsoft.com/office/word/2010/wordprocessingShape" mc:Ignorable="w14 wp14">
   <w:endnote w:type="separator" w:id="-1">
     <w:p>
       <w:pPr>
@@ -9512,7 +9791,7 @@
 </file>
 
 <file path=word/footer1.xml><?xml version="1.0" encoding="utf-8"?>
-<w:ftr xmlns:wpc="http://schemas.microsoft.com/office/word/2010/wordprocessingCanvas" xmlns:mc="http://schemas.openxmlformats.org/markup-compatibility/2006" xmlns:o="urn:schemas-microsoft-com:office:office" xmlns:r="http://schemas.openxmlformats.org/officeDocument/2006/relationships" xmlns:m="http://schemas.openxmlformats.org/officeDocument/2006/math" xmlns:v="urn:schemas-microsoft-com:vml" xmlns:wp14="http://schemas.microsoft.com/office/word/2010/wordprocessingDrawing" xmlns:wp="http://schemas.openxmlformats.org/drawingml/2006/wordprocessingDrawing" xmlns:w10="urn:schemas-microsoft-com:office:word" xmlns:w="http://schemas.openxmlformats.org/wordprocessingml/2006/main" xmlns:w14="http://schemas.microsoft.com/office/word/2010/wordml" xmlns:w15="http://schemas.microsoft.com/office/word/2012/wordml" xmlns:wpg="http://schemas.microsoft.com/office/word/2010/wordprocessingGroup" xmlns:wpi="http://schemas.microsoft.com/office/word/2010/wordprocessingInk" xmlns:wne="http://schemas.microsoft.com/office/word/2006/wordml" xmlns:wps="http://schemas.microsoft.com/office/word/2010/wordprocessingShape" mc:Ignorable="w14 w15 wp14">
+<w:ftr xmlns:wpc="http://schemas.microsoft.com/office/word/2010/wordprocessingCanvas" xmlns:mc="http://schemas.openxmlformats.org/markup-compatibility/2006" xmlns:o="urn:schemas-microsoft-com:office:office" xmlns:r="http://schemas.openxmlformats.org/officeDocument/2006/relationships" xmlns:m="http://schemas.openxmlformats.org/officeDocument/2006/math" xmlns:v="urn:schemas-microsoft-com:vml" xmlns:wp14="http://schemas.microsoft.com/office/word/2010/wordprocessingDrawing" xmlns:wp="http://schemas.openxmlformats.org/drawingml/2006/wordprocessingDrawing" xmlns:w10="urn:schemas-microsoft-com:office:word" xmlns:w="http://schemas.openxmlformats.org/wordprocessingml/2006/main" xmlns:w14="http://schemas.microsoft.com/office/word/2010/wordml" xmlns:wpg="http://schemas.microsoft.com/office/word/2010/wordprocessingGroup" xmlns:wpi="http://schemas.microsoft.com/office/word/2010/wordprocessingInk" xmlns:wne="http://schemas.microsoft.com/office/word/2006/wordml" xmlns:wps="http://schemas.microsoft.com/office/word/2010/wordprocessingShape" mc:Ignorable="w14 wp14">
   <w:p>
     <w:pPr>
       <w:tabs>
@@ -9575,7 +9854,7 @@
         <w:sz w:val="24"/>
         <w:szCs w:val="24"/>
       </w:rPr>
-      <w:t>14</w:t>
+      <w:t>12</w:t>
     </w:r>
     <w:r>
       <w:rPr>
@@ -9624,7 +9903,7 @@
         <w:sz w:val="24"/>
         <w:szCs w:val="24"/>
       </w:rPr>
-      <w:t>14</w:t>
+      <w:t>20</w:t>
     </w:r>
     <w:r>
       <w:rPr>
@@ -9644,7 +9923,7 @@
 </file>
 
 <file path=word/footnotes.xml><?xml version="1.0" encoding="utf-8"?>
-<w:footnotes xmlns:wpc="http://schemas.microsoft.com/office/word/2010/wordprocessingCanvas" xmlns:mc="http://schemas.openxmlformats.org/markup-compatibility/2006" xmlns:o="urn:schemas-microsoft-com:office:office" xmlns:r="http://schemas.openxmlformats.org/officeDocument/2006/relationships" xmlns:m="http://schemas.openxmlformats.org/officeDocument/2006/math" xmlns:v="urn:schemas-microsoft-com:vml" xmlns:wp14="http://schemas.microsoft.com/office/word/2010/wordprocessingDrawing" xmlns:wp="http://schemas.openxmlformats.org/drawingml/2006/wordprocessingDrawing" xmlns:w10="urn:schemas-microsoft-com:office:word" xmlns:w="http://schemas.openxmlformats.org/wordprocessingml/2006/main" xmlns:w14="http://schemas.microsoft.com/office/word/2010/wordml" xmlns:w15="http://schemas.microsoft.com/office/word/2012/wordml" xmlns:wpg="http://schemas.microsoft.com/office/word/2010/wordprocessingGroup" xmlns:wpi="http://schemas.microsoft.com/office/word/2010/wordprocessingInk" xmlns:wne="http://schemas.microsoft.com/office/word/2006/wordml" xmlns:wps="http://schemas.microsoft.com/office/word/2010/wordprocessingShape" mc:Ignorable="w14 w15 wp14">
+<w:footnotes xmlns:wpc="http://schemas.microsoft.com/office/word/2010/wordprocessingCanvas" xmlns:mc="http://schemas.openxmlformats.org/markup-compatibility/2006" xmlns:o="urn:schemas-microsoft-com:office:office" xmlns:r="http://schemas.openxmlformats.org/officeDocument/2006/relationships" xmlns:m="http://schemas.openxmlformats.org/officeDocument/2006/math" xmlns:v="urn:schemas-microsoft-com:vml" xmlns:wp14="http://schemas.microsoft.com/office/word/2010/wordprocessingDrawing" xmlns:wp="http://schemas.openxmlformats.org/drawingml/2006/wordprocessingDrawing" xmlns:w10="urn:schemas-microsoft-com:office:word" xmlns:w="http://schemas.openxmlformats.org/wordprocessingml/2006/main" xmlns:w14="http://schemas.microsoft.com/office/word/2010/wordml" xmlns:wpg="http://schemas.microsoft.com/office/word/2010/wordprocessingGroup" xmlns:wpi="http://schemas.microsoft.com/office/word/2010/wordprocessingInk" xmlns:wne="http://schemas.microsoft.com/office/word/2006/wordml" xmlns:wps="http://schemas.microsoft.com/office/word/2010/wordprocessingShape" mc:Ignorable="w14 wp14">
   <w:footnote w:type="separator" w:id="-1">
     <w:p>
       <w:pPr>
@@ -9669,7 +9948,7 @@
 </file>
 
 <file path=word/numbering.xml><?xml version="1.0" encoding="utf-8"?>
-<w:numbering xmlns:wpc="http://schemas.microsoft.com/office/word/2010/wordprocessingCanvas" xmlns:mc="http://schemas.openxmlformats.org/markup-compatibility/2006" xmlns:o="urn:schemas-microsoft-com:office:office" xmlns:r="http://schemas.openxmlformats.org/officeDocument/2006/relationships" xmlns:m="http://schemas.openxmlformats.org/officeDocument/2006/math" xmlns:v="urn:schemas-microsoft-com:vml" xmlns:wp14="http://schemas.microsoft.com/office/word/2010/wordprocessingDrawing" xmlns:wp="http://schemas.openxmlformats.org/drawingml/2006/wordprocessingDrawing" xmlns:w10="urn:schemas-microsoft-com:office:word" xmlns:w="http://schemas.openxmlformats.org/wordprocessingml/2006/main" xmlns:w14="http://schemas.microsoft.com/office/word/2010/wordml" xmlns:w15="http://schemas.microsoft.com/office/word/2012/wordml" xmlns:wpg="http://schemas.microsoft.com/office/word/2010/wordprocessingGroup" xmlns:wpi="http://schemas.microsoft.com/office/word/2010/wordprocessingInk" xmlns:wne="http://schemas.microsoft.com/office/word/2006/wordml" xmlns:wps="http://schemas.microsoft.com/office/word/2010/wordprocessingShape" mc:Ignorable="w14 w15 wp14">
+<w:numbering xmlns:wpc="http://schemas.microsoft.com/office/word/2010/wordprocessingCanvas" xmlns:mc="http://schemas.openxmlformats.org/markup-compatibility/2006" xmlns:o="urn:schemas-microsoft-com:office:office" xmlns:r="http://schemas.openxmlformats.org/officeDocument/2006/relationships" xmlns:m="http://schemas.openxmlformats.org/officeDocument/2006/math" xmlns:v="urn:schemas-microsoft-com:vml" xmlns:wp14="http://schemas.microsoft.com/office/word/2010/wordprocessingDrawing" xmlns:wp="http://schemas.openxmlformats.org/drawingml/2006/wordprocessingDrawing" xmlns:w10="urn:schemas-microsoft-com:office:word" xmlns:w="http://schemas.openxmlformats.org/wordprocessingml/2006/main" xmlns:w14="http://schemas.microsoft.com/office/word/2010/wordml" xmlns:wpg="http://schemas.microsoft.com/office/word/2010/wordprocessingGroup" xmlns:wpi="http://schemas.microsoft.com/office/word/2010/wordprocessingInk" xmlns:wne="http://schemas.microsoft.com/office/word/2006/wordml" xmlns:wps="http://schemas.microsoft.com/office/word/2010/wordprocessingShape" mc:Ignorable="w14 wp14">
   <w:abstractNum w:abstractNumId="0">
     <w:nsid w:val="002C39FC"/>
     <w:multiLevelType w:val="multilevel"/>
@@ -14632,7 +14911,7 @@
 </file>
 
 <file path=word/styles.xml><?xml version="1.0" encoding="utf-8"?>
-<w:styles xmlns:mc="http://schemas.openxmlformats.org/markup-compatibility/2006" xmlns:r="http://schemas.openxmlformats.org/officeDocument/2006/relationships" xmlns:w="http://schemas.openxmlformats.org/wordprocessingml/2006/main" xmlns:w14="http://schemas.microsoft.com/office/word/2010/wordml" xmlns:w15="http://schemas.microsoft.com/office/word/2012/wordml" mc:Ignorable="w14 w15">
+<w:styles xmlns:mc="http://schemas.openxmlformats.org/markup-compatibility/2006" xmlns:r="http://schemas.openxmlformats.org/officeDocument/2006/relationships" xmlns:w="http://schemas.openxmlformats.org/wordprocessingml/2006/main" xmlns:w14="http://schemas.microsoft.com/office/word/2010/wordml" mc:Ignorable="w14">
   <w:docDefaults>
     <w:rPrDefault>
       <w:rPr>
@@ -14648,378 +14927,144 @@
       </w:pPr>
     </w:pPrDefault>
   </w:docDefaults>
-  <w:latentStyles w:defLockedState="0" w:defUIPriority="99" w:defSemiHidden="0" w:defUnhideWhenUsed="0" w:defQFormat="0" w:count="371">
-    <w:lsdException w:name="Normal" w:uiPriority="0" w:qFormat="1"/>
-    <w:lsdException w:name="heading 1" w:uiPriority="9" w:qFormat="1"/>
-    <w:lsdException w:name="heading 2" w:semiHidden="1" w:uiPriority="9" w:unhideWhenUsed="1"/>
-    <w:lsdException w:name="heading 3" w:semiHidden="1" w:uiPriority="9" w:unhideWhenUsed="1"/>
-    <w:lsdException w:name="heading 4" w:semiHidden="1" w:uiPriority="9" w:unhideWhenUsed="1" w:qFormat="1"/>
-    <w:lsdException w:name="heading 5" w:semiHidden="1" w:uiPriority="9" w:unhideWhenUsed="1" w:qFormat="1"/>
-    <w:lsdException w:name="heading 6" w:semiHidden="1" w:uiPriority="9" w:unhideWhenUsed="1" w:qFormat="1"/>
-    <w:lsdException w:name="heading 7" w:semiHidden="1" w:uiPriority="9" w:unhideWhenUsed="1" w:qFormat="1"/>
-    <w:lsdException w:name="heading 8" w:semiHidden="1" w:uiPriority="9" w:unhideWhenUsed="1" w:qFormat="1"/>
-    <w:lsdException w:name="heading 9" w:semiHidden="1" w:uiPriority="9" w:unhideWhenUsed="1" w:qFormat="1"/>
-    <w:lsdException w:name="index 1" w:semiHidden="1" w:unhideWhenUsed="1"/>
-    <w:lsdException w:name="index 2" w:semiHidden="1" w:unhideWhenUsed="1"/>
-    <w:lsdException w:name="index 3" w:semiHidden="1" w:unhideWhenUsed="1"/>
-    <w:lsdException w:name="index 4" w:semiHidden="1" w:unhideWhenUsed="1"/>
-    <w:lsdException w:name="index 5" w:semiHidden="1" w:unhideWhenUsed="1"/>
-    <w:lsdException w:name="index 6" w:semiHidden="1" w:unhideWhenUsed="1"/>
-    <w:lsdException w:name="index 7" w:semiHidden="1" w:unhideWhenUsed="1"/>
-    <w:lsdException w:name="index 8" w:semiHidden="1" w:unhideWhenUsed="1"/>
-    <w:lsdException w:name="index 9" w:semiHidden="1" w:unhideWhenUsed="1"/>
-    <w:lsdException w:name="toc 1" w:semiHidden="1" w:uiPriority="39" w:unhideWhenUsed="1"/>
-    <w:lsdException w:name="toc 2" w:semiHidden="1" w:uiPriority="39" w:unhideWhenUsed="1"/>
-    <w:lsdException w:name="toc 3" w:semiHidden="1" w:uiPriority="39" w:unhideWhenUsed="1"/>
-    <w:lsdException w:name="toc 4" w:semiHidden="1" w:uiPriority="39" w:unhideWhenUsed="1"/>
-    <w:lsdException w:name="toc 5" w:semiHidden="1" w:uiPriority="39" w:unhideWhenUsed="1"/>
-    <w:lsdException w:name="toc 6" w:semiHidden="1" w:uiPriority="39" w:unhideWhenUsed="1"/>
-    <w:lsdException w:name="toc 7" w:semiHidden="1" w:uiPriority="39" w:unhideWhenUsed="1"/>
-    <w:lsdException w:name="toc 8" w:semiHidden="1" w:uiPriority="39" w:unhideWhenUsed="1"/>
-    <w:lsdException w:name="toc 9" w:semiHidden="1" w:uiPriority="39" w:unhideWhenUsed="1"/>
-    <w:lsdException w:name="Normal Indent" w:semiHidden="1" w:unhideWhenUsed="1"/>
-    <w:lsdException w:name="footnote text" w:semiHidden="1" w:unhideWhenUsed="1"/>
-    <w:lsdException w:name="annotation text" w:semiHidden="1" w:unhideWhenUsed="1"/>
-    <w:lsdException w:name="header" w:semiHidden="1" w:unhideWhenUsed="1"/>
-    <w:lsdException w:name="footer" w:semiHidden="1" w:unhideWhenUsed="1"/>
-    <w:lsdException w:name="index heading" w:semiHidden="1" w:unhideWhenUsed="1"/>
-    <w:lsdException w:name="caption" w:semiHidden="1" w:uiPriority="35" w:unhideWhenUsed="1" w:qFormat="1"/>
-    <w:lsdException w:name="table of figures" w:semiHidden="1" w:unhideWhenUsed="1"/>
-    <w:lsdException w:name="envelope address" w:semiHidden="1" w:unhideWhenUsed="1"/>
-    <w:lsdException w:name="envelope return" w:semiHidden="1" w:unhideWhenUsed="1"/>
-    <w:lsdException w:name="footnote reference" w:semiHidden="1" w:unhideWhenUsed="1"/>
-    <w:lsdException w:name="annotation reference" w:semiHidden="1" w:unhideWhenUsed="1"/>
-    <w:lsdException w:name="line number" w:semiHidden="1" w:unhideWhenUsed="1"/>
-    <w:lsdException w:name="page number" w:semiHidden="1" w:unhideWhenUsed="1"/>
-    <w:lsdException w:name="endnote reference" w:semiHidden="1" w:unhideWhenUsed="1"/>
-    <w:lsdException w:name="endnote text" w:semiHidden="1" w:unhideWhenUsed="1"/>
-    <w:lsdException w:name="table of authorities" w:semiHidden="1" w:unhideWhenUsed="1"/>
-    <w:lsdException w:name="macro" w:semiHidden="1" w:unhideWhenUsed="1"/>
-    <w:lsdException w:name="toa heading" w:semiHidden="1" w:unhideWhenUsed="1"/>
-    <w:lsdException w:name="List" w:semiHidden="1" w:unhideWhenUsed="1"/>
-    <w:lsdException w:name="List Bullet" w:semiHidden="1" w:unhideWhenUsed="1"/>
-    <w:lsdException w:name="List Number" w:semiHidden="1" w:unhideWhenUsed="1"/>
-    <w:lsdException w:name="List 2" w:semiHidden="1" w:unhideWhenUsed="1"/>
-    <w:lsdException w:name="List 3" w:semiHidden="1" w:unhideWhenUsed="1"/>
-    <w:lsdException w:name="List 4" w:semiHidden="1" w:unhideWhenUsed="1"/>
-    <w:lsdException w:name="List 5" w:semiHidden="1" w:unhideWhenUsed="1"/>
-    <w:lsdException w:name="List Bullet 2" w:semiHidden="1" w:unhideWhenUsed="1"/>
-    <w:lsdException w:name="List Bullet 3" w:semiHidden="1" w:unhideWhenUsed="1"/>
-    <w:lsdException w:name="List Bullet 4" w:semiHidden="1" w:unhideWhenUsed="1"/>
-    <w:lsdException w:name="List Bullet 5" w:semiHidden="1" w:unhideWhenUsed="1"/>
-    <w:lsdException w:name="List Number 2" w:semiHidden="1" w:unhideWhenUsed="1"/>
-    <w:lsdException w:name="List Number 3" w:semiHidden="1" w:unhideWhenUsed="1"/>
-    <w:lsdException w:name="List Number 4" w:semiHidden="1" w:unhideWhenUsed="1"/>
-    <w:lsdException w:name="List Number 5" w:semiHidden="1" w:unhideWhenUsed="1"/>
-    <w:lsdException w:name="Title" w:uiPriority="10" w:qFormat="1"/>
-    <w:lsdException w:name="Closing" w:semiHidden="1" w:unhideWhenUsed="1"/>
-    <w:lsdException w:name="Signature" w:semiHidden="1" w:unhideWhenUsed="1"/>
-    <w:lsdException w:name="Default Paragraph Font" w:semiHidden="1" w:uiPriority="1" w:unhideWhenUsed="1"/>
-    <w:lsdException w:name="Body Text" w:semiHidden="1" w:unhideWhenUsed="1"/>
-    <w:lsdException w:name="Body Text Indent" w:semiHidden="1" w:unhideWhenUsed="1"/>
-    <w:lsdException w:name="List Continue" w:semiHidden="1" w:unhideWhenUsed="1"/>
-    <w:lsdException w:name="List Continue 2" w:semiHidden="1" w:unhideWhenUsed="1"/>
-    <w:lsdException w:name="List Continue 3" w:semiHidden="1" w:unhideWhenUsed="1"/>
-    <w:lsdException w:name="List Continue 4" w:semiHidden="1" w:unhideWhenUsed="1"/>
-    <w:lsdException w:name="List Continue 5" w:semiHidden="1" w:unhideWhenUsed="1"/>
-    <w:lsdException w:name="Message Header" w:semiHidden="1" w:unhideWhenUsed="1"/>
-    <w:lsdException w:name="Subtitle" w:uiPriority="11" w:qFormat="1"/>
-    <w:lsdException w:name="Salutation" w:semiHidden="1" w:unhideWhenUsed="1"/>
-    <w:lsdException w:name="Date" w:semiHidden="1" w:unhideWhenUsed="1"/>
-    <w:lsdException w:name="Body Text First Indent" w:semiHidden="1" w:unhideWhenUsed="1"/>
-    <w:lsdException w:name="Body Text First Indent 2" w:semiHidden="1" w:unhideWhenUsed="1"/>
-    <w:lsdException w:name="Note Heading" w:semiHidden="1" w:unhideWhenUsed="1"/>
-    <w:lsdException w:name="Body Text 2" w:semiHidden="1" w:unhideWhenUsed="1"/>
-    <w:lsdException w:name="Body Text 3" w:semiHidden="1" w:unhideWhenUsed="1"/>
-    <w:lsdException w:name="Body Text Indent 2" w:semiHidden="1" w:unhideWhenUsed="1"/>
-    <w:lsdException w:name="Body Text Indent 3" w:semiHidden="1" w:unhideWhenUsed="1"/>
-    <w:lsdException w:name="Block Text" w:semiHidden="1" w:unhideWhenUsed="1"/>
-    <w:lsdException w:name="Hyperlink" w:semiHidden="1" w:unhideWhenUsed="1"/>
-    <w:lsdException w:name="FollowedHyperlink" w:semiHidden="1" w:unhideWhenUsed="1"/>
-    <w:lsdException w:name="Strong" w:uiPriority="22" w:qFormat="1"/>
-    <w:lsdException w:name="Emphasis" w:uiPriority="20" w:qFormat="1"/>
-    <w:lsdException w:name="Document Map" w:semiHidden="1" w:unhideWhenUsed="1"/>
-    <w:lsdException w:name="Plain Text" w:semiHidden="1" w:unhideWhenUsed="1"/>
-    <w:lsdException w:name="E-mail Signature" w:semiHidden="1" w:unhideWhenUsed="1"/>
-    <w:lsdException w:name="HTML Top of Form" w:semiHidden="1" w:unhideWhenUsed="1"/>
-    <w:lsdException w:name="HTML Bottom of Form" w:semiHidden="1" w:unhideWhenUsed="1"/>
-    <w:lsdException w:name="Normal (Web)" w:semiHidden="1" w:unhideWhenUsed="1"/>
-    <w:lsdException w:name="HTML Acronym" w:semiHidden="1" w:unhideWhenUsed="1"/>
-    <w:lsdException w:name="HTML Address" w:semiHidden="1" w:unhideWhenUsed="1"/>
-    <w:lsdException w:name="HTML Cite" w:semiHidden="1" w:unhideWhenUsed="1"/>
-    <w:lsdException w:name="HTML Code" w:semiHidden="1" w:unhideWhenUsed="1"/>
-    <w:lsdException w:name="HTML Definition" w:semiHidden="1" w:unhideWhenUsed="1"/>
-    <w:lsdException w:name="HTML Keyboard" w:semiHidden="1" w:unhideWhenUsed="1"/>
-    <w:lsdException w:name="HTML Preformatted" w:semiHidden="1" w:unhideWhenUsed="1"/>
-    <w:lsdException w:name="HTML Sample" w:semiHidden="1" w:unhideWhenUsed="1"/>
-    <w:lsdException w:name="HTML Typewriter" w:semiHidden="1" w:unhideWhenUsed="1"/>
-    <w:lsdException w:name="HTML Variable" w:semiHidden="1" w:unhideWhenUsed="1"/>
-    <w:lsdException w:name="Normal Table" w:semiHidden="1" w:unhideWhenUsed="1"/>
-    <w:lsdException w:name="annotation subject" w:semiHidden="1" w:unhideWhenUsed="1"/>
-    <w:lsdException w:name="No List" w:semiHidden="1" w:unhideWhenUsed="1"/>
-    <w:lsdException w:name="Outline List 1" w:semiHidden="1" w:unhideWhenUsed="1"/>
-    <w:lsdException w:name="Outline List 2" w:semiHidden="1" w:unhideWhenUsed="1"/>
-    <w:lsdException w:name="Outline List 3" w:semiHidden="1" w:unhideWhenUsed="1"/>
-    <w:lsdException w:name="Table Simple 1" w:semiHidden="1" w:unhideWhenUsed="1"/>
-    <w:lsdException w:name="Table Simple 2" w:semiHidden="1" w:unhideWhenUsed="1"/>
-    <w:lsdException w:name="Table Simple 3" w:semiHidden="1" w:unhideWhenUsed="1"/>
-    <w:lsdException w:name="Table Classic 1" w:semiHidden="1" w:unhideWhenUsed="1"/>
-    <w:lsdException w:name="Table Classic 2" w:semiHidden="1" w:unhideWhenUsed="1"/>
-    <w:lsdException w:name="Table Classic 3" w:semiHidden="1" w:unhideWhenUsed="1"/>
-    <w:lsdException w:name="Table Classic 4" w:semiHidden="1" w:unhideWhenUsed="1"/>
-    <w:lsdException w:name="Table Colorful 1" w:semiHidden="1" w:unhideWhenUsed="1"/>
-    <w:lsdException w:name="Table Colorful 2" w:semiHidden="1" w:unhideWhenUsed="1"/>
-    <w:lsdException w:name="Table Colorful 3" w:semiHidden="1" w:unhideWhenUsed="1"/>
-    <w:lsdException w:name="Table Columns 1" w:semiHidden="1" w:unhideWhenUsed="1"/>
-    <w:lsdException w:name="Table Columns 2" w:semiHidden="1" w:unhideWhenUsed="1"/>
-    <w:lsdException w:name="Table Columns 3" w:semiHidden="1" w:unhideWhenUsed="1"/>
-    <w:lsdException w:name="Table Columns 4" w:semiHidden="1" w:unhideWhenUsed="1"/>
-    <w:lsdException w:name="Table Columns 5" w:semiHidden="1" w:unhideWhenUsed="1"/>
-    <w:lsdException w:name="Table Grid 1" w:semiHidden="1" w:unhideWhenUsed="1"/>
-    <w:lsdException w:name="Table Grid 2" w:semiHidden="1" w:unhideWhenUsed="1"/>
-    <w:lsdException w:name="Table Grid 3" w:semiHidden="1" w:unhideWhenUsed="1"/>
-    <w:lsdException w:name="Table Grid 4" w:semiHidden="1" w:unhideWhenUsed="1"/>
-    <w:lsdException w:name="Table Grid 5" w:semiHidden="1" w:unhideWhenUsed="1"/>
-    <w:lsdException w:name="Table Grid 6" w:semiHidden="1" w:unhideWhenUsed="1"/>
-    <w:lsdException w:name="Table Grid 7" w:semiHidden="1" w:unhideWhenUsed="1"/>
-    <w:lsdException w:name="Table Grid 8" w:semiHidden="1" w:unhideWhenUsed="1"/>
-    <w:lsdException w:name="Table List 1" w:semiHidden="1" w:unhideWhenUsed="1"/>
-    <w:lsdException w:name="Table List 2" w:semiHidden="1" w:unhideWhenUsed="1"/>
-    <w:lsdException w:name="Table List 3" w:semiHidden="1" w:unhideWhenUsed="1"/>
-    <w:lsdException w:name="Table List 4" w:semiHidden="1" w:unhideWhenUsed="1"/>
-    <w:lsdException w:name="Table List 5" w:semiHidden="1" w:unhideWhenUsed="1"/>
-    <w:lsdException w:name="Table List 6" w:semiHidden="1" w:unhideWhenUsed="1"/>
-    <w:lsdException w:name="Table List 7" w:semiHidden="1" w:unhideWhenUsed="1"/>
-    <w:lsdException w:name="Table List 8" w:semiHidden="1" w:unhideWhenUsed="1"/>
-    <w:lsdException w:name="Table 3D effects 1" w:semiHidden="1" w:unhideWhenUsed="1"/>
-    <w:lsdException w:name="Table 3D effects 2" w:semiHidden="1" w:unhideWhenUsed="1"/>
-    <w:lsdException w:name="Table 3D effects 3" w:semiHidden="1" w:unhideWhenUsed="1"/>
-    <w:lsdException w:name="Table Contemporary" w:semiHidden="1" w:unhideWhenUsed="1"/>
-    <w:lsdException w:name="Table Elegant" w:semiHidden="1" w:unhideWhenUsed="1"/>
-    <w:lsdException w:name="Table Professional" w:semiHidden="1" w:unhideWhenUsed="1"/>
-    <w:lsdException w:name="Table Subtle 1" w:semiHidden="1" w:unhideWhenUsed="1"/>
-    <w:lsdException w:name="Table Subtle 2" w:semiHidden="1" w:unhideWhenUsed="1"/>
-    <w:lsdException w:name="Table Web 1" w:semiHidden="1" w:unhideWhenUsed="1"/>
-    <w:lsdException w:name="Table Web 2" w:semiHidden="1" w:unhideWhenUsed="1"/>
-    <w:lsdException w:name="Table Web 3" w:semiHidden="1" w:unhideWhenUsed="1"/>
-    <w:lsdException w:name="Balloon Text" w:semiHidden="1" w:unhideWhenUsed="1"/>
-    <w:lsdException w:name="Table Grid" w:uiPriority="39"/>
-    <w:lsdException w:name="Table Theme" w:semiHidden="1" w:unhideWhenUsed="1"/>
-    <w:lsdException w:name="Placeholder Text" w:semiHidden="1"/>
-    <w:lsdException w:name="No Spacing" w:uiPriority="1" w:qFormat="1"/>
-    <w:lsdException w:name="Light Shading" w:uiPriority="60"/>
-    <w:lsdException w:name="Light List" w:uiPriority="61"/>
-    <w:lsdException w:name="Light Grid" w:uiPriority="62"/>
-    <w:lsdException w:name="Medium Shading 1" w:uiPriority="63"/>
-    <w:lsdException w:name="Medium Shading 2" w:uiPriority="64"/>
-    <w:lsdException w:name="Medium List 1" w:uiPriority="65"/>
-    <w:lsdException w:name="Medium List 2" w:uiPriority="66"/>
-    <w:lsdException w:name="Medium Grid 1" w:uiPriority="67"/>
-    <w:lsdException w:name="Medium Grid 2" w:uiPriority="68"/>
-    <w:lsdException w:name="Medium Grid 3" w:uiPriority="69"/>
-    <w:lsdException w:name="Dark List" w:uiPriority="70"/>
-    <w:lsdException w:name="Colorful Shading" w:uiPriority="71"/>
-    <w:lsdException w:name="Colorful List" w:uiPriority="72"/>
-    <w:lsdException w:name="Colorful Grid" w:uiPriority="73"/>
-    <w:lsdException w:name="Light Shading Accent 1" w:uiPriority="60"/>
-    <w:lsdException w:name="Light List Accent 1" w:uiPriority="61"/>
-    <w:lsdException w:name="Light Grid Accent 1" w:uiPriority="62"/>
-    <w:lsdException w:name="Medium Shading 1 Accent 1" w:uiPriority="63"/>
-    <w:lsdException w:name="Medium Shading 2 Accent 1" w:uiPriority="64"/>
-    <w:lsdException w:name="Medium List 1 Accent 1" w:uiPriority="65"/>
-    <w:lsdException w:name="Revision" w:semiHidden="1"/>
-    <w:lsdException w:name="List Paragraph" w:uiPriority="34" w:qFormat="1"/>
-    <w:lsdException w:name="Quote" w:uiPriority="29" w:qFormat="1"/>
-    <w:lsdException w:name="Intense Quote" w:uiPriority="30" w:qFormat="1"/>
-    <w:lsdException w:name="Medium List 2 Accent 1" w:uiPriority="66"/>
-    <w:lsdException w:name="Medium Grid 1 Accent 1" w:uiPriority="67"/>
-    <w:lsdException w:name="Medium Grid 2 Accent 1" w:uiPriority="68"/>
-    <w:lsdException w:name="Medium Grid 3 Accent 1" w:uiPriority="69"/>
-    <w:lsdException w:name="Dark List Accent 1" w:uiPriority="70"/>
-    <w:lsdException w:name="Colorful Shading Accent 1" w:uiPriority="71"/>
-    <w:lsdException w:name="Colorful List Accent 1" w:uiPriority="72"/>
-    <w:lsdException w:name="Colorful Grid Accent 1" w:uiPriority="73"/>
-    <w:lsdException w:name="Light Shading Accent 2" w:uiPriority="60"/>
-    <w:lsdException w:name="Light List Accent 2" w:uiPriority="61"/>
-    <w:lsdException w:name="Light Grid Accent 2" w:uiPriority="62"/>
-    <w:lsdException w:name="Medium Shading 1 Accent 2" w:uiPriority="63"/>
-    <w:lsdException w:name="Medium Shading 2 Accent 2" w:uiPriority="64"/>
-    <w:lsdException w:name="Medium List 1 Accent 2" w:uiPriority="65"/>
-    <w:lsdException w:name="Medium List 2 Accent 2" w:uiPriority="66"/>
-    <w:lsdException w:name="Medium Grid 1 Accent 2" w:uiPriority="67"/>
-    <w:lsdException w:name="Medium Grid 2 Accent 2" w:uiPriority="68"/>
-    <w:lsdException w:name="Medium Grid 3 Accent 2" w:uiPriority="69"/>
-    <w:lsdException w:name="Dark List Accent 2" w:uiPriority="70"/>
-    <w:lsdException w:name="Colorful Shading Accent 2" w:uiPriority="71"/>
-    <w:lsdException w:name="Colorful List Accent 2" w:uiPriority="72"/>
-    <w:lsdException w:name="Colorful Grid Accent 2" w:uiPriority="73"/>
-    <w:lsdException w:name="Light Shading Accent 3" w:uiPriority="60"/>
-    <w:lsdException w:name="Light List Accent 3" w:uiPriority="61"/>
-    <w:lsdException w:name="Light Grid Accent 3" w:uiPriority="62"/>
-    <w:lsdException w:name="Medium Shading 1 Accent 3" w:uiPriority="63"/>
-    <w:lsdException w:name="Medium Shading 2 Accent 3" w:uiPriority="64"/>
-    <w:lsdException w:name="Medium List 1 Accent 3" w:uiPriority="65"/>
-    <w:lsdException w:name="Medium List 2 Accent 3" w:uiPriority="66"/>
-    <w:lsdException w:name="Medium Grid 1 Accent 3" w:uiPriority="67"/>
-    <w:lsdException w:name="Medium Grid 2 Accent 3" w:uiPriority="68"/>
-    <w:lsdException w:name="Medium Grid 3 Accent 3" w:uiPriority="69"/>
-    <w:lsdException w:name="Dark List Accent 3" w:uiPriority="70"/>
-    <w:lsdException w:name="Colorful Shading Accent 3" w:uiPriority="71"/>
-    <w:lsdException w:name="Colorful List Accent 3" w:uiPriority="72"/>
-    <w:lsdException w:name="Colorful Grid Accent 3" w:uiPriority="73"/>
-    <w:lsdException w:name="Light Shading Accent 4" w:uiPriority="60"/>
-    <w:lsdException w:name="Light List Accent 4" w:uiPriority="61"/>
-    <w:lsdException w:name="Light Grid Accent 4" w:uiPriority="62"/>
-    <w:lsdException w:name="Medium Shading 1 Accent 4" w:uiPriority="63"/>
-    <w:lsdException w:name="Medium Shading 2 Accent 4" w:uiPriority="64"/>
-    <w:lsdException w:name="Medium List 1 Accent 4" w:uiPriority="65"/>
-    <w:lsdException w:name="Medium List 2 Accent 4" w:uiPriority="66"/>
-    <w:lsdException w:name="Medium Grid 1 Accent 4" w:uiPriority="67"/>
-    <w:lsdException w:name="Medium Grid 2 Accent 4" w:uiPriority="68"/>
-    <w:lsdException w:name="Medium Grid 3 Accent 4" w:uiPriority="69"/>
-    <w:lsdException w:name="Dark List Accent 4" w:uiPriority="70"/>
-    <w:lsdException w:name="Colorful Shading Accent 4" w:uiPriority="71"/>
-    <w:lsdException w:name="Colorful List Accent 4" w:uiPriority="72"/>
-    <w:lsdException w:name="Colorful Grid Accent 4" w:uiPriority="73"/>
-    <w:lsdException w:name="Light Shading Accent 5" w:uiPriority="60"/>
-    <w:lsdException w:name="Light List Accent 5" w:uiPriority="61"/>
-    <w:lsdException w:name="Light Grid Accent 5" w:uiPriority="62"/>
-    <w:lsdException w:name="Medium Shading 1 Accent 5" w:uiPriority="63"/>
-    <w:lsdException w:name="Medium Shading 2 Accent 5" w:uiPriority="64"/>
-    <w:lsdException w:name="Medium List 1 Accent 5" w:uiPriority="65"/>
-    <w:lsdException w:name="Medium List 2 Accent 5" w:uiPriority="66"/>
-    <w:lsdException w:name="Medium Grid 1 Accent 5" w:uiPriority="67"/>
-    <w:lsdException w:name="Medium Grid 2 Accent 5" w:uiPriority="68"/>
-    <w:lsdException w:name="Medium Grid 3 Accent 5" w:uiPriority="69"/>
-    <w:lsdException w:name="Dark List Accent 5" w:uiPriority="70"/>
-    <w:lsdException w:name="Colorful Shading Accent 5" w:uiPriority="71"/>
-    <w:lsdException w:name="Colorful List Accent 5" w:uiPriority="72"/>
-    <w:lsdException w:name="Colorful Grid Accent 5" w:uiPriority="73"/>
-    <w:lsdException w:name="Light Shading Accent 6" w:uiPriority="60"/>
-    <w:lsdException w:name="Light List Accent 6" w:uiPriority="61"/>
-    <w:lsdException w:name="Light Grid Accent 6" w:uiPriority="62"/>
-    <w:lsdException w:name="Medium Shading 1 Accent 6" w:uiPriority="63"/>
-    <w:lsdException w:name="Medium Shading 2 Accent 6" w:uiPriority="64"/>
-    <w:lsdException w:name="Medium List 1 Accent 6" w:uiPriority="65"/>
-    <w:lsdException w:name="Medium List 2 Accent 6" w:uiPriority="66"/>
-    <w:lsdException w:name="Medium Grid 1 Accent 6" w:uiPriority="67"/>
-    <w:lsdException w:name="Medium Grid 2 Accent 6" w:uiPriority="68"/>
-    <w:lsdException w:name="Medium Grid 3 Accent 6" w:uiPriority="69"/>
-    <w:lsdException w:name="Dark List Accent 6" w:uiPriority="70"/>
-    <w:lsdException w:name="Colorful Shading Accent 6" w:uiPriority="71"/>
-    <w:lsdException w:name="Colorful List Accent 6" w:uiPriority="72"/>
-    <w:lsdException w:name="Colorful Grid Accent 6" w:uiPriority="73"/>
-    <w:lsdException w:name="Subtle Emphasis" w:uiPriority="19" w:qFormat="1"/>
-    <w:lsdException w:name="Intense Emphasis" w:uiPriority="21" w:qFormat="1"/>
-    <w:lsdException w:name="Subtle Reference" w:uiPriority="31" w:qFormat="1"/>
-    <w:lsdException w:name="Intense Reference" w:uiPriority="32" w:qFormat="1"/>
-    <w:lsdException w:name="Book Title" w:uiPriority="33" w:qFormat="1"/>
-    <w:lsdException w:name="Bibliography" w:semiHidden="1" w:uiPriority="37" w:unhideWhenUsed="1"/>
-    <w:lsdException w:name="TOC Heading" w:semiHidden="1" w:uiPriority="39" w:unhideWhenUsed="1" w:qFormat="1"/>
-    <w:lsdException w:name="Plain Table 1" w:uiPriority="41"/>
-    <w:lsdException w:name="Plain Table 2" w:uiPriority="42"/>
-    <w:lsdException w:name="Plain Table 3" w:uiPriority="43"/>
-    <w:lsdException w:name="Plain Table 4" w:uiPriority="44"/>
-    <w:lsdException w:name="Plain Table 5" w:uiPriority="45"/>
-    <w:lsdException w:name="Grid Table Light" w:uiPriority="40"/>
-    <w:lsdException w:name="Grid Table 1 Light" w:uiPriority="46"/>
-    <w:lsdException w:name="Grid Table 2" w:uiPriority="47"/>
-    <w:lsdException w:name="Grid Table 3" w:uiPriority="48"/>
-    <w:lsdException w:name="Grid Table 4" w:uiPriority="49"/>
-    <w:lsdException w:name="Grid Table 5 Dark" w:uiPriority="50"/>
-    <w:lsdException w:name="Grid Table 6 Colorful" w:uiPriority="51"/>
-    <w:lsdException w:name="Grid Table 7 Colorful" w:uiPriority="52"/>
-    <w:lsdException w:name="Grid Table 1 Light Accent 1" w:uiPriority="46"/>
-    <w:lsdException w:name="Grid Table 2 Accent 1" w:uiPriority="47"/>
-    <w:lsdException w:name="Grid Table 3 Accent 1" w:uiPriority="48"/>
-    <w:lsdException w:name="Grid Table 4 Accent 1" w:uiPriority="49"/>
-    <w:lsdException w:name="Grid Table 5 Dark Accent 1" w:uiPriority="50"/>
-    <w:lsdException w:name="Grid Table 6 Colorful Accent 1" w:uiPriority="51"/>
-    <w:lsdException w:name="Grid Table 7 Colorful Accent 1" w:uiPriority="52"/>
-    <w:lsdException w:name="Grid Table 1 Light Accent 2" w:uiPriority="46"/>
-    <w:lsdException w:name="Grid Table 2 Accent 2" w:uiPriority="47"/>
-    <w:lsdException w:name="Grid Table 3 Accent 2" w:uiPriority="48"/>
-    <w:lsdException w:name="Grid Table 4 Accent 2" w:uiPriority="49"/>
-    <w:lsdException w:name="Grid Table 5 Dark Accent 2" w:uiPriority="50"/>
-    <w:lsdException w:name="Grid Table 6 Colorful Accent 2" w:uiPriority="51"/>
-    <w:lsdException w:name="Grid Table 7 Colorful Accent 2" w:uiPriority="52"/>
-    <w:lsdException w:name="Grid Table 1 Light Accent 3" w:uiPriority="46"/>
-    <w:lsdException w:name="Grid Table 2 Accent 3" w:uiPriority="47"/>
-    <w:lsdException w:name="Grid Table 3 Accent 3" w:uiPriority="48"/>
-    <w:lsdException w:name="Grid Table 4 Accent 3" w:uiPriority="49"/>
-    <w:lsdException w:name="Grid Table 5 Dark Accent 3" w:uiPriority="50"/>
-    <w:lsdException w:name="Grid Table 6 Colorful Accent 3" w:uiPriority="51"/>
-    <w:lsdException w:name="Grid Table 7 Colorful Accent 3" w:uiPriority="52"/>
-    <w:lsdException w:name="Grid Table 1 Light Accent 4" w:uiPriority="46"/>
-    <w:lsdException w:name="Grid Table 2 Accent 4" w:uiPriority="47"/>
-    <w:lsdException w:name="Grid Table 3 Accent 4" w:uiPriority="48"/>
-    <w:lsdException w:name="Grid Table 4 Accent 4" w:uiPriority="49"/>
-    <w:lsdException w:name="Grid Table 5 Dark Accent 4" w:uiPriority="50"/>
-    <w:lsdException w:name="Grid Table 6 Colorful Accent 4" w:uiPriority="51"/>
-    <w:lsdException w:name="Grid Table 7 Colorful Accent 4" w:uiPriority="52"/>
-    <w:lsdException w:name="Grid Table 1 Light Accent 5" w:uiPriority="46"/>
-    <w:lsdException w:name="Grid Table 2 Accent 5" w:uiPriority="47"/>
-    <w:lsdException w:name="Grid Table 3 Accent 5" w:uiPriority="48"/>
-    <w:lsdException w:name="Grid Table 4 Accent 5" w:uiPriority="49"/>
-    <w:lsdException w:name="Grid Table 5 Dark Accent 5" w:uiPriority="50"/>
-    <w:lsdException w:name="Grid Table 6 Colorful Accent 5" w:uiPriority="51"/>
-    <w:lsdException w:name="Grid Table 7 Colorful Accent 5" w:uiPriority="52"/>
-    <w:lsdException w:name="Grid Table 1 Light Accent 6" w:uiPriority="46"/>
-    <w:lsdException w:name="Grid Table 2 Accent 6" w:uiPriority="47"/>
-    <w:lsdException w:name="Grid Table 3 Accent 6" w:uiPriority="48"/>
-    <w:lsdException w:name="Grid Table 4 Accent 6" w:uiPriority="49"/>
-    <w:lsdException w:name="Grid Table 5 Dark Accent 6" w:uiPriority="50"/>
-    <w:lsdException w:name="Grid Table 6 Colorful Accent 6" w:uiPriority="51"/>
-    <w:lsdException w:name="Grid Table 7 Colorful Accent 6" w:uiPriority="52"/>
-    <w:lsdException w:name="List Table 1 Light" w:uiPriority="46"/>
-    <w:lsdException w:name="List Table 2" w:uiPriority="47"/>
-    <w:lsdException w:name="List Table 3" w:uiPriority="48"/>
-    <w:lsdException w:name="List Table 4" w:uiPriority="49"/>
-    <w:lsdException w:name="List Table 5 Dark" w:uiPriority="50"/>
-    <w:lsdException w:name="List Table 6 Colorful" w:uiPriority="51"/>
-    <w:lsdException w:name="List Table 7 Colorful" w:uiPriority="52"/>
-    <w:lsdException w:name="List Table 1 Light Accent 1" w:uiPriority="46"/>
-    <w:lsdException w:name="List Table 2 Accent 1" w:uiPriority="47"/>
-    <w:lsdException w:name="List Table 3 Accent 1" w:uiPriority="48"/>
-    <w:lsdException w:name="List Table 4 Accent 1" w:uiPriority="49"/>
-    <w:lsdException w:name="List Table 5 Dark Accent 1" w:uiPriority="50"/>
-    <w:lsdException w:name="List Table 6 Colorful Accent 1" w:uiPriority="51"/>
-    <w:lsdException w:name="List Table 7 Colorful Accent 1" w:uiPriority="52"/>
-    <w:lsdException w:name="List Table 1 Light Accent 2" w:uiPriority="46"/>
-    <w:lsdException w:name="List Table 2 Accent 2" w:uiPriority="47"/>
-    <w:lsdException w:name="List Table 3 Accent 2" w:uiPriority="48"/>
-    <w:lsdException w:name="List Table 4 Accent 2" w:uiPriority="49"/>
-    <w:lsdException w:name="List Table 5 Dark Accent 2" w:uiPriority="50"/>
-    <w:lsdException w:name="List Table 6 Colorful Accent 2" w:uiPriority="51"/>
-    <w:lsdException w:name="List Table 7 Colorful Accent 2" w:uiPriority="52"/>
-    <w:lsdException w:name="List Table 1 Light Accent 3" w:uiPriority="46"/>
-    <w:lsdException w:name="List Table 2 Accent 3" w:uiPriority="47"/>
-    <w:lsdException w:name="List Table 3 Accent 3" w:uiPriority="48"/>
-    <w:lsdException w:name="List Table 4 Accent 3" w:uiPriority="49"/>
-    <w:lsdException w:name="List Table 5 Dark Accent 3" w:uiPriority="50"/>
-    <w:lsdException w:name="List Table 6 Colorful Accent 3" w:uiPriority="51"/>
-    <w:lsdException w:name="List Table 7 Colorful Accent 3" w:uiPriority="52"/>
-    <w:lsdException w:name="List Table 1 Light Accent 4" w:uiPriority="46"/>
-    <w:lsdException w:name="List Table 2 Accent 4" w:uiPriority="47"/>
-    <w:lsdException w:name="List Table 3 Accent 4" w:uiPriority="48"/>
-    <w:lsdException w:name="List Table 4 Accent 4" w:uiPriority="49"/>
-    <w:lsdException w:name="List Table 5 Dark Accent 4" w:uiPriority="50"/>
-    <w:lsdException w:name="List Table 6 Colorful Accent 4" w:uiPriority="51"/>
-    <w:lsdException w:name="List Table 7 Colorful Accent 4" w:uiPriority="52"/>
-    <w:lsdException w:name="List Table 1 Light Accent 5" w:uiPriority="46"/>
-    <w:lsdException w:name="List Table 2 Accent 5" w:uiPriority="47"/>
-    <w:lsdException w:name="List Table 3 Accent 5" w:uiPriority="48"/>
-    <w:lsdException w:name="List Table 4 Accent 5" w:uiPriority="49"/>
-    <w:lsdException w:name="List Table 5 Dark Accent 5" w:uiPriority="50"/>
-    <w:lsdException w:name="List Table 6 Colorful Accent 5" w:uiPriority="51"/>
-    <w:lsdException w:name="List Table 7 Colorful Accent 5" w:uiPriority="52"/>
-    <w:lsdException w:name="List Table 1 Light Accent 6" w:uiPriority="46"/>
-    <w:lsdException w:name="List Table 2 Accent 6" w:uiPriority="47"/>
-    <w:lsdException w:name="List Table 3 Accent 6" w:uiPriority="48"/>
-    <w:lsdException w:name="List Table 4 Accent 6" w:uiPriority="49"/>
-    <w:lsdException w:name="List Table 5 Dark Accent 6" w:uiPriority="50"/>
-    <w:lsdException w:name="List Table 6 Colorful Accent 6" w:uiPriority="51"/>
-    <w:lsdException w:name="List Table 7 Colorful Accent 6" w:uiPriority="52"/>
+  <w:latentStyles w:defLockedState="0" w:defUIPriority="99" w:defSemiHidden="1" w:defUnhideWhenUsed="1" w:defQFormat="0" w:count="267">
+    <w:lsdException w:name="Normal" w:semiHidden="0" w:uiPriority="0" w:unhideWhenUsed="0" w:qFormat="1"/>
+    <w:lsdException w:name="heading 1" w:semiHidden="0" w:uiPriority="9" w:unhideWhenUsed="0" w:qFormat="1"/>
+    <w:lsdException w:name="heading 2" w:uiPriority="9"/>
+    <w:lsdException w:name="heading 3" w:uiPriority="9"/>
+    <w:lsdException w:name="heading 4" w:uiPriority="9" w:qFormat="1"/>
+    <w:lsdException w:name="heading 5" w:uiPriority="9" w:qFormat="1"/>
+    <w:lsdException w:name="heading 6" w:uiPriority="9" w:qFormat="1"/>
+    <w:lsdException w:name="heading 7" w:uiPriority="9" w:qFormat="1"/>
+    <w:lsdException w:name="heading 8" w:uiPriority="9" w:qFormat="1"/>
+    <w:lsdException w:name="heading 9" w:uiPriority="9" w:qFormat="1"/>
+    <w:lsdException w:name="toc 1" w:uiPriority="39"/>
+    <w:lsdException w:name="toc 2" w:uiPriority="39"/>
+    <w:lsdException w:name="toc 3" w:uiPriority="39"/>
+    <w:lsdException w:name="toc 4" w:uiPriority="39"/>
+    <w:lsdException w:name="toc 5" w:uiPriority="39"/>
+    <w:lsdException w:name="toc 6" w:uiPriority="39"/>
+    <w:lsdException w:name="toc 7" w:uiPriority="39"/>
+    <w:lsdException w:name="toc 8" w:uiPriority="39"/>
+    <w:lsdException w:name="toc 9" w:uiPriority="39"/>
+    <w:lsdException w:name="caption" w:uiPriority="35" w:qFormat="1"/>
+    <w:lsdException w:name="Title" w:semiHidden="0" w:uiPriority="10" w:unhideWhenUsed="0" w:qFormat="1"/>
+    <w:lsdException w:name="Default Paragraph Font" w:uiPriority="1"/>
+    <w:lsdException w:name="Subtitle" w:semiHidden="0" w:uiPriority="11" w:unhideWhenUsed="0" w:qFormat="1"/>
+    <w:lsdException w:name="Strong" w:semiHidden="0" w:uiPriority="22" w:unhideWhenUsed="0" w:qFormat="1"/>
+    <w:lsdException w:name="Emphasis" w:semiHidden="0" w:uiPriority="20" w:unhideWhenUsed="0" w:qFormat="1"/>
+    <w:lsdException w:name="Table Grid" w:semiHidden="0" w:uiPriority="39" w:unhideWhenUsed="0"/>
+    <w:lsdException w:name="Placeholder Text" w:unhideWhenUsed="0"/>
+    <w:lsdException w:name="No Spacing" w:semiHidden="0" w:uiPriority="1" w:unhideWhenUsed="0" w:qFormat="1"/>
+    <w:lsdException w:name="Light Shading" w:semiHidden="0" w:uiPriority="60" w:unhideWhenUsed="0"/>
+    <w:lsdException w:name="Light List" w:semiHidden="0" w:uiPriority="61" w:unhideWhenUsed="0"/>
+    <w:lsdException w:name="Light Grid" w:semiHidden="0" w:uiPriority="62" w:unhideWhenUsed="0"/>
+    <w:lsdException w:name="Medium Shading 1" w:semiHidden="0" w:uiPriority="63" w:unhideWhenUsed="0"/>
+    <w:lsdException w:name="Medium Shading 2" w:semiHidden="0" w:uiPriority="64" w:unhideWhenUsed="0"/>
+    <w:lsdException w:name="Medium List 1" w:semiHidden="0" w:uiPriority="65" w:unhideWhenUsed="0"/>
+    <w:lsdException w:name="Medium List 2" w:semiHidden="0" w:uiPriority="66" w:unhideWhenUsed="0"/>
+    <w:lsdException w:name="Medium Grid 1" w:semiHidden="0" w:uiPriority="67" w:unhideWhenUsed="0"/>
+    <w:lsdException w:name="Medium Grid 2" w:semiHidden="0" w:uiPriority="68" w:unhideWhenUsed="0"/>
+    <w:lsdException w:name="Medium Grid 3" w:semiHidden="0" w:uiPriority="69" w:unhideWhenUsed="0"/>
+    <w:lsdException w:name="Dark List" w:semiHidden="0" w:uiPriority="70" w:unhideWhenUsed="0"/>
+    <w:lsdException w:name="Colorful Shading" w:semiHidden="0" w:uiPriority="71" w:unhideWhenUsed="0"/>
+    <w:lsdException w:name="Colorful List" w:semiHidden="0" w:uiPriority="72" w:unhideWhenUsed="0"/>
+    <w:lsdException w:name="Colorful Grid" w:semiHidden="0" w:uiPriority="73" w:unhideWhenUsed="0"/>
+    <w:lsdException w:name="Light Shading Accent 1" w:semiHidden="0" w:uiPriority="60" w:unhideWhenUsed="0"/>
+    <w:lsdException w:name="Light List Accent 1" w:semiHidden="0" w:uiPriority="61" w:unhideWhenUsed="0"/>
+    <w:lsdException w:name="Light Grid Accent 1" w:semiHidden="0" w:uiPriority="62" w:unhideWhenUsed="0"/>
+    <w:lsdException w:name="Medium Shading 1 Accent 1" w:semiHidden="0" w:uiPriority="63" w:unhideWhenUsed="0"/>
+    <w:lsdException w:name="Medium Shading 2 Accent 1" w:semiHidden="0" w:uiPriority="64" w:unhideWhenUsed="0"/>
+    <w:lsdException w:name="Medium List 1 Accent 1" w:semiHidden="0" w:uiPriority="65" w:unhideWhenUsed="0"/>
+    <w:lsdException w:name="Revision" w:unhideWhenUsed="0"/>
+    <w:lsdException w:name="List Paragraph" w:semiHidden="0" w:uiPriority="34" w:unhideWhenUsed="0" w:qFormat="1"/>
+    <w:lsdException w:name="Quote" w:semiHidden="0" w:uiPriority="29" w:unhideWhenUsed="0" w:qFormat="1"/>
+    <w:lsdException w:name="Intense Quote" w:semiHidden="0" w:uiPriority="30" w:unhideWhenUsed="0" w:qFormat="1"/>
+    <w:lsdException w:name="Medium List 2 Accent 1" w:semiHidden="0" w:uiPriority="66" w:unhideWhenUsed="0"/>
+    <w:lsdException w:name="Medium Grid 1 Accent 1" w:semiHidden="0" w:uiPriority="67" w:unhideWhenUsed="0"/>
+    <w:lsdException w:name="Medium Grid 2 Accent 1" w:semiHidden="0" w:uiPriority="68" w:unhideWhenUsed="0"/>
+    <w:lsdException w:name="Medium Grid 3 Accent 1" w:semiHidden="0" w:uiPriority="69" w:unhideWhenUsed="0"/>
+    <w:lsdException w:name="Dark List Accent 1" w:semiHidden="0" w:uiPriority="70" w:unhideWhenUsed="0"/>
+    <w:lsdException w:name="Colorful Shading Accent 1" w:semiHidden="0" w:uiPriority="71" w:unhideWhenUsed="0"/>
+    <w:lsdException w:name="Colorful List Accent 1" w:semiHidden="0" w:uiPriority="72" w:unhideWhenUsed="0"/>
+    <w:lsdException w:name="Colorful Grid Accent 1" w:semiHidden="0" w:uiPriority="73" w:unhideWhenUsed="0"/>
+    <w:lsdException w:name="Light Shading Accent 2" w:semiHidden="0" w:uiPriority="60" w:unhideWhenUsed="0"/>
+    <w:lsdException w:name="Light List Accent 2" w:semiHidden="0" w:uiPriority="61" w:unhideWhenUsed="0"/>
+    <w:lsdException w:name="Light Grid Accent 2" w:semiHidden="0" w:uiPriority="62" w:unhideWhenUsed="0"/>
+    <w:lsdException w:name="Medium Shading 1 Accent 2" w:semiHidden="0" w:uiPriority="63" w:unhideWhenUsed="0"/>
+    <w:lsdException w:name="Medium Shading 2 Accent 2" w:semiHidden="0" w:uiPriority="64" w:unhideWhenUsed="0"/>
+    <w:lsdException w:name="Medium List 1 Accent 2" w:semiHidden="0" w:uiPriority="65" w:unhideWhenUsed="0"/>
+    <w:lsdException w:name="Medium List 2 Accent 2" w:semiHidden="0" w:uiPriority="66" w:unhideWhenUsed="0"/>
+    <w:lsdException w:name="Medium Grid 1 Accent 2" w:semiHidden="0" w:uiPriority="67" w:unhideWhenUsed="0"/>
+    <w:lsdException w:name="Medium Grid 2 Accent 2" w:semiHidden="0" w:uiPriority="68" w:unhideWhenUsed="0"/>
+    <w:lsdException w:name="Medium Grid 3 Accent 2" w:semiHidden="0" w:uiPriority="69" w:unhideWhenUsed="0"/>
+    <w:lsdException w:name="Dark List Accent 2" w:semiHidden="0" w:uiPriority="70" w:unhideWhenUsed="0"/>
+    <w:lsdException w:name="Colorful Shading Accent 2" w:semiHidden="0" w:uiPriority="71" w:unhideWhenUsed="0"/>
+    <w:lsdException w:name="Colorful List Accent 2" w:semiHidden="0" w:uiPriority="72" w:unhideWhenUsed="0"/>
+    <w:lsdException w:name="Colorful Grid Accent 2" w:semiHidden="0" w:uiPriority="73" w:unhideWhenUsed="0"/>
+    <w:lsdException w:name="Light Shading Accent 3" w:semiHidden="0" w:uiPriority="60" w:unhideWhenUsed="0"/>
+    <w:lsdException w:name="Light List Accent 3" w:semiHidden="0" w:uiPriority="61" w:unhideWhenUsed="0"/>
+    <w:lsdException w:name="Light Grid Accent 3" w:semiHidden="0" w:uiPriority="62" w:unhideWhenUsed="0"/>
+    <w:lsdException w:name="Medium Shading 1 Accent 3" w:semiHidden="0" w:uiPriority="63" w:unhideWhenUsed="0"/>
+    <w:lsdException w:name="Medium Shading 2 Accent 3" w:semiHidden="0" w:uiPriority="64" w:unhideWhenUsed="0"/>
+    <w:lsdException w:name="Medium List 1 Accent 3" w:semiHidden="0" w:uiPriority="65" w:unhideWhenUsed="0"/>
+    <w:lsdException w:name="Medium List 2 Accent 3" w:semiHidden="0" w:uiPriority="66" w:unhideWhenUsed="0"/>
+    <w:lsdException w:name="Medium Grid 1 Accent 3" w:semiHidden="0" w:uiPriority="67" w:unhideWhenUsed="0"/>
+    <w:lsdException w:name="Medium Grid 2 Accent 3" w:semiHidden="0" w:uiPriority="68" w:unhideWhenUsed="0"/>
+    <w:lsdException w:name="Medium Grid 3 Accent 3" w:semiHidden="0" w:uiPriority="69" w:unhideWhenUsed="0"/>
+    <w:lsdException w:name="Dark List Accent 3" w:semiHidden="0" w:uiPriority="70" w:unhideWhenUsed="0"/>
+    <w:lsdException w:name="Colorful Shading Accent 3" w:semiHidden="0" w:uiPriority="71" w:unhideWhenUsed="0"/>
+    <w:lsdException w:name="Colorful List Accent 3" w:semiHidden="0" w:uiPriority="72" w:unhideWhenUsed="0"/>
+    <w:lsdException w:name="Colorful Grid Accent 3" w:semiHidden="0" w:uiPriority="73" w:unhideWhenUsed="0"/>
+    <w:lsdException w:name="Light Shading Accent 4" w:semiHidden="0" w:uiPriority="60" w:unhideWhenUsed="0"/>
+    <w:lsdException w:name="Light List Accent 4" w:semiHidden="0" w:uiPriority="61" w:unhideWhenUsed="0"/>
+    <w:lsdException w:name="Light Grid Accent 4" w:semiHidden="0" w:uiPriority="62" w:unhideWhenUsed="0"/>
+    <w:lsdException w:name="Medium Shading 1 Accent 4" w:semiHidden="0" w:uiPriority="63" w:unhideWhenUsed="0"/>
+    <w:lsdException w:name="Medium Shading 2 Accent 4" w:semiHidden="0" w:uiPriority="64" w:unhideWhenUsed="0"/>
+    <w:lsdException w:name="Medium List 1 Accent 4" w:semiHidden="0" w:uiPriority="65" w:unhideWhenUsed="0"/>
+    <w:lsdException w:name="Medium List 2 Accent 4" w:semiHidden="0" w:uiPriority="66" w:unhideWhenUsed="0"/>
+    <w:lsdException w:name="Medium Grid 1 Accent 4" w:semiHidden="0" w:uiPriority="67" w:unhideWhenUsed="0"/>
+    <w:lsdException w:name="Medium Grid 2 Accent 4" w:semiHidden="0" w:uiPriority="68" w:unhideWhenUsed="0"/>
+    <w:lsdException w:name="Medium Grid 3 Accent 4" w:semiHidden="0" w:uiPriority="69" w:unhideWhenUsed="0"/>
+    <w:lsdException w:name="Dark List Accent 4" w:semiHidden="0" w:uiPriority="70" w:unhideWhenUsed="0"/>
+    <w:lsdException w:name="Colorful Shading Accent 4" w:semiHidden="0" w:uiPriority="71" w:unhideWhenUsed="0"/>
+    <w:lsdException w:name="Colorful List Accent 4" w:semiHidden="0" w:uiPriority="72" w:unhideWhenUsed="0"/>
+    <w:lsdException w:name="Colorful Grid Accent 4" w:semiHidden="0" w:uiPriority="73" w:unhideWhenUsed="0"/>
+    <w:lsdException w:name="Light Shading Accent 5" w:semiHidden="0" w:uiPriority="60" w:unhideWhenUsed="0"/>
+    <w:lsdException w:name="Light List Accent 5" w:semiHidden="0" w:uiPriority="61" w:unhideWhenUsed="0"/>
+    <w:lsdException w:name="Light Grid Accent 5" w:semiHidden="0" w:uiPriority="62" w:unhideWhenUsed="0"/>
+    <w:lsdException w:name="Medium Shading 1 Accent 5" w:semiHidden="0" w:uiPriority="63" w:unhideWhenUsed="0"/>
+    <w:lsdException w:name="Medium Shading 2 Accent 5" w:semiHidden="0" w:uiPriority="64" w:unhideWhenUsed="0"/>
+    <w:lsdException w:name="Medium List 1 Accent 5" w:semiHidden="0" w:uiPriority="65" w:unhideWhenUsed="0"/>
+    <w:lsdException w:name="Medium List 2 Accent 5" w:semiHidden="0" w:uiPriority="66" w:unhideWhenUsed="0"/>
+    <w:lsdException w:name="Medium Grid 1 Accent 5" w:semiHidden="0" w:uiPriority="67" w:unhideWhenUsed="0"/>
+    <w:lsdException w:name="Medium Grid 2 Accent 5" w:semiHidden="0" w:uiPriority="68" w:unhideWhenUsed="0"/>
+    <w:lsdException w:name="Medium Grid 3 Accent 5" w:semiHidden="0" w:uiPriority="69" w:unhideWhenUsed="0"/>
+    <w:lsdException w:name="Dark List Accent 5" w:semiHidden="0" w:uiPriority="70" w:unhideWhenUsed="0"/>
+    <w:lsdException w:name="Colorful Shading Accent 5" w:semiHidden="0" w:uiPriority="71" w:unhideWhenUsed="0"/>
+    <w:lsdException w:name="Colorful List Accent 5" w:semiHidden="0" w:uiPriority="72" w:unhideWhenUsed="0"/>
+    <w:lsdException w:name="Colorful Grid Accent 5" w:semiHidden="0" w:uiPriority="73" w:unhideWhenUsed="0"/>
+    <w:lsdException w:name="Light Shading Accent 6" w:semiHidden="0" w:uiPriority="60" w:unhideWhenUsed="0"/>
+    <w:lsdException w:name="Light List Accent 6" w:semiHidden="0" w:uiPriority="61" w:unhideWhenUsed="0"/>
+    <w:lsdException w:name="Light Grid Accent 6" w:semiHidden="0" w:uiPriority="62" w:unhideWhenUsed="0"/>
+    <w:lsdException w:name="Medium Shading 1 Accent 6" w:semiHidden="0" w:uiPriority="63" w:unhideWhenUsed="0"/>
+    <w:lsdException w:name="Medium Shading 2 Accent 6" w:semiHidden="0" w:uiPriority="64" w:unhideWhenUsed="0"/>
+    <w:lsdException w:name="Medium List 1 Accent 6" w:semiHidden="0" w:uiPriority="65" w:unhideWhenUsed="0"/>
+    <w:lsdException w:name="Medium List 2 Accent 6" w:semiHidden="0" w:uiPriority="66" w:unhideWhenUsed="0"/>
+    <w:lsdException w:name="Medium Grid 1 Accent 6" w:semiHidden="0" w:uiPriority="67" w:unhideWhenUsed="0"/>
+    <w:lsdException w:name="Medium Grid 2 Accent 6" w:semiHidden="0" w:uiPriority="68" w:unhideWhenUsed="0"/>
+    <w:lsdException w:name="Medium Grid 3 Accent 6" w:semiHidden="0" w:uiPriority="69" w:unhideWhenUsed="0"/>
+    <w:lsdException w:name="Dark List Accent 6" w:semiHidden="0" w:uiPriority="70" w:unhideWhenUsed="0"/>
+    <w:lsdException w:name="Colorful Shading Accent 6" w:semiHidden="0" w:uiPriority="71" w:unhideWhenUsed="0"/>
+    <w:lsdException w:name="Colorful List Accent 6" w:semiHidden="0" w:uiPriority="72" w:unhideWhenUsed="0"/>
+    <w:lsdException w:name="Colorful Grid Accent 6" w:semiHidden="0" w:uiPriority="73" w:unhideWhenUsed="0"/>
+    <w:lsdException w:name="Subtle Emphasis" w:semiHidden="0" w:uiPriority="19" w:unhideWhenUsed="0" w:qFormat="1"/>
+    <w:lsdException w:name="Intense Emphasis" w:semiHidden="0" w:uiPriority="21" w:unhideWhenUsed="0" w:qFormat="1"/>
+    <w:lsdException w:name="Subtle Reference" w:semiHidden="0" w:uiPriority="31" w:unhideWhenUsed="0" w:qFormat="1"/>
+    <w:lsdException w:name="Intense Reference" w:semiHidden="0" w:uiPriority="32" w:unhideWhenUsed="0" w:qFormat="1"/>
+    <w:lsdException w:name="Book Title" w:semiHidden="0" w:uiPriority="33" w:unhideWhenUsed="0" w:qFormat="1"/>
+    <w:lsdException w:name="Bibliography" w:uiPriority="37"/>
+    <w:lsdException w:name="TOC Heading" w:uiPriority="39" w:qFormat="1"/>
   </w:latentStyles>
   <w:style w:type="paragraph" w:default="1" w:styleId="Normal">
     <w:name w:val="Normal"/>
@@ -15335,7 +15380,7 @@
       <w:ind w:left="440"/>
     </w:pPr>
   </w:style>
-  <w:style w:type="table" w:styleId="PlainTable5">
+  <w:style w:type="table" w:customStyle="1" w:styleId="PlainTable5">
     <w:name w:val="Plain Table 5"/>
     <w:basedOn w:val="TableNormal"/>
     <w:uiPriority w:val="45"/>
@@ -15350,6 +15395,13 @@
     <w:tblPr>
       <w:tblStyleRowBandSize w:val="1"/>
       <w:tblStyleColBandSize w:val="1"/>
+      <w:tblInd w:w="0" w:type="dxa"/>
+      <w:tblCellMar>
+        <w:top w:w="0" w:type="dxa"/>
+        <w:left w:w="108" w:type="dxa"/>
+        <w:bottom w:w="0" w:type="dxa"/>
+        <w:right w:w="108" w:type="dxa"/>
+      </w:tblCellMar>
     </w:tblPr>
     <w:tblStylePr w:type="firstRow">
       <w:rPr>
@@ -15459,7 +15511,7 @@
       </w:tcPr>
     </w:tblStylePr>
   </w:style>
-  <w:style w:type="table" w:styleId="ListTable7Colorful">
+  <w:style w:type="table" w:customStyle="1" w:styleId="ListTable7Colorful">
     <w:name w:val="List Table 7 Colorful"/>
     <w:basedOn w:val="TableNormal"/>
     <w:uiPriority w:val="52"/>
@@ -15473,6 +15525,13 @@
     <w:tblPr>
       <w:tblStyleRowBandSize w:val="1"/>
       <w:tblStyleColBandSize w:val="1"/>
+      <w:tblInd w:w="0" w:type="dxa"/>
+      <w:tblCellMar>
+        <w:top w:w="0" w:type="dxa"/>
+        <w:left w:w="108" w:type="dxa"/>
+        <w:bottom w:w="0" w:type="dxa"/>
+        <w:right w:w="108" w:type="dxa"/>
+      </w:tblCellMar>
     </w:tblPr>
     <w:tblStylePr w:type="firstRow">
       <w:rPr>
@@ -15582,7 +15641,7 @@
       </w:tcPr>
     </w:tblStylePr>
   </w:style>
-  <w:style w:type="table" w:styleId="ListTable6Colorful">
+  <w:style w:type="table" w:customStyle="1" w:styleId="ListTable6Colorful">
     <w:name w:val="List Table 6 Colorful"/>
     <w:basedOn w:val="TableNormal"/>
     <w:uiPriority w:val="51"/>
@@ -15596,10 +15655,17 @@
     <w:tblPr>
       <w:tblStyleRowBandSize w:val="1"/>
       <w:tblStyleColBandSize w:val="1"/>
+      <w:tblInd w:w="0" w:type="dxa"/>
       <w:tblBorders>
         <w:top w:val="single" w:sz="4" w:space="0" w:color="000000" w:themeColor="text1"/>
         <w:bottom w:val="single" w:sz="4" w:space="0" w:color="000000" w:themeColor="text1"/>
       </w:tblBorders>
+      <w:tblCellMar>
+        <w:top w:w="0" w:type="dxa"/>
+        <w:left w:w="108" w:type="dxa"/>
+        <w:bottom w:w="0" w:type="dxa"/>
+        <w:right w:w="108" w:type="dxa"/>
+      </w:tblCellMar>
     </w:tblPr>
     <w:tblStylePr w:type="firstRow">
       <w:rPr>
@@ -15650,7 +15716,7 @@
       </w:tcPr>
     </w:tblStylePr>
   </w:style>
-  <w:style w:type="table" w:styleId="ListTable7Colorful-Accent1">
+  <w:style w:type="table" w:customStyle="1" w:styleId="ListTable7ColorfulAccent1">
     <w:name w:val="List Table 7 Colorful Accent 1"/>
     <w:basedOn w:val="TableNormal"/>
     <w:uiPriority w:val="52"/>
@@ -15665,6 +15731,13 @@
     <w:tblPr>
       <w:tblStyleRowBandSize w:val="1"/>
       <w:tblStyleColBandSize w:val="1"/>
+      <w:tblInd w:w="0" w:type="dxa"/>
+      <w:tblCellMar>
+        <w:top w:w="0" w:type="dxa"/>
+        <w:left w:w="108" w:type="dxa"/>
+        <w:bottom w:w="0" w:type="dxa"/>
+        <w:right w:w="108" w:type="dxa"/>
+      </w:tblCellMar>
     </w:tblPr>
     <w:tcPr>
       <w:vAlign w:val="center"/>
@@ -15777,7 +15850,7 @@
       </w:tcPr>
     </w:tblStylePr>
   </w:style>
-  <w:style w:type="table" w:styleId="PlainTable3">
+  <w:style w:type="table" w:customStyle="1" w:styleId="PlainTable3">
     <w:name w:val="Plain Table 3"/>
     <w:basedOn w:val="TableNormal"/>
     <w:uiPriority w:val="43"/>
@@ -15788,6 +15861,13 @@
     <w:tblPr>
       <w:tblStyleRowBandSize w:val="1"/>
       <w:tblStyleColBandSize w:val="1"/>
+      <w:tblInd w:w="0" w:type="dxa"/>
+      <w:tblCellMar>
+        <w:top w:w="0" w:type="dxa"/>
+        <w:left w:w="108" w:type="dxa"/>
+        <w:bottom w:w="0" w:type="dxa"/>
+        <w:right w:w="108" w:type="dxa"/>
+      </w:tblCellMar>
     </w:tblPr>
     <w:tblStylePr w:type="firstRow">
       <w:rPr>
@@ -15878,11 +15958,1122 @@
     <w:unhideWhenUsed/>
     <w:rsid w:val="00BA24AC"/>
   </w:style>
+  <w:style w:type="paragraph" w:styleId="BalloonText">
+    <w:name w:val="Balloon Text"/>
+    <w:basedOn w:val="Normal"/>
+    <w:link w:val="BalloonTextChar"/>
+    <w:uiPriority w:val="99"/>
+    <w:semiHidden/>
+    <w:unhideWhenUsed/>
+    <w:rsid w:val="003561EB"/>
+    <w:pPr>
+      <w:spacing w:after="0" w:line="240" w:lineRule="auto"/>
+    </w:pPr>
+    <w:rPr>
+      <w:rFonts w:ascii="Tahoma" w:hAnsi="Tahoma" w:cs="Tahoma"/>
+      <w:sz w:val="16"/>
+      <w:szCs w:val="16"/>
+    </w:rPr>
+  </w:style>
+  <w:style w:type="character" w:customStyle="1" w:styleId="BalloonTextChar">
+    <w:name w:val="Balloon Text Char"/>
+    <w:basedOn w:val="DefaultParagraphFont"/>
+    <w:link w:val="BalloonText"/>
+    <w:uiPriority w:val="99"/>
+    <w:semiHidden/>
+    <w:rsid w:val="003561EB"/>
+    <w:rPr>
+      <w:rFonts w:ascii="Tahoma" w:hAnsi="Tahoma" w:cs="Tahoma"/>
+      <w:sz w:val="16"/>
+      <w:szCs w:val="16"/>
+    </w:rPr>
+  </w:style>
+</w:styles>
+</file>
+
+<file path=word/stylesWithEffects.xml><?xml version="1.0" encoding="utf-8"?>
+<w:styles xmlns:wpc="http://schemas.microsoft.com/office/word/2010/wordprocessingCanvas" xmlns:mc="http://schemas.openxmlformats.org/markup-compatibility/2006" xmlns:o="urn:schemas-microsoft-com:office:office" xmlns:r="http://schemas.openxmlformats.org/officeDocument/2006/relationships" xmlns:m="http://schemas.openxmlformats.org/officeDocument/2006/math" xmlns:v="urn:schemas-microsoft-com:vml" xmlns:wp14="http://schemas.microsoft.com/office/word/2010/wordprocessingDrawing" xmlns:wp="http://schemas.openxmlformats.org/drawingml/2006/wordprocessingDrawing" xmlns:w10="urn:schemas-microsoft-com:office:word" xmlns:w="http://schemas.openxmlformats.org/wordprocessingml/2006/main" xmlns:w14="http://schemas.microsoft.com/office/word/2010/wordml" xmlns:wpg="http://schemas.microsoft.com/office/word/2010/wordprocessingGroup" xmlns:wpi="http://schemas.microsoft.com/office/word/2010/wordprocessingInk" xmlns:wne="http://schemas.microsoft.com/office/word/2006/wordml" xmlns:wps="http://schemas.microsoft.com/office/word/2010/wordprocessingShape" mc:Ignorable="w14 wp14">
+  <w:docDefaults>
+    <w:rPrDefault>
+      <w:rPr>
+        <w:rFonts w:asciiTheme="minorHAnsi" w:eastAsiaTheme="minorHAnsi" w:hAnsiTheme="minorHAnsi" w:cstheme="minorBidi"/>
+        <w:sz w:val="22"/>
+        <w:szCs w:val="22"/>
+        <w:lang w:val="en-US" w:eastAsia="en-US" w:bidi="ar-SA"/>
+      </w:rPr>
+    </w:rPrDefault>
+    <w:pPrDefault>
+      <w:pPr>
+        <w:spacing w:after="160" w:line="259" w:lineRule="auto"/>
+      </w:pPr>
+    </w:pPrDefault>
+  </w:docDefaults>
+  <w:latentStyles w:defLockedState="0" w:defUIPriority="99" w:defSemiHidden="1" w:defUnhideWhenUsed="1" w:defQFormat="0" w:count="267">
+    <w:lsdException w:name="Normal" w:semiHidden="0" w:uiPriority="0" w:unhideWhenUsed="0" w:qFormat="1"/>
+    <w:lsdException w:name="heading 1" w:semiHidden="0" w:uiPriority="9" w:unhideWhenUsed="0" w:qFormat="1"/>
+    <w:lsdException w:name="heading 2" w:uiPriority="9"/>
+    <w:lsdException w:name="heading 3" w:uiPriority="9"/>
+    <w:lsdException w:name="heading 4" w:uiPriority="9" w:qFormat="1"/>
+    <w:lsdException w:name="heading 5" w:uiPriority="9" w:qFormat="1"/>
+    <w:lsdException w:name="heading 6" w:uiPriority="9" w:qFormat="1"/>
+    <w:lsdException w:name="heading 7" w:uiPriority="9" w:qFormat="1"/>
+    <w:lsdException w:name="heading 8" w:uiPriority="9" w:qFormat="1"/>
+    <w:lsdException w:name="heading 9" w:uiPriority="9" w:qFormat="1"/>
+    <w:lsdException w:name="toc 1" w:uiPriority="39"/>
+    <w:lsdException w:name="toc 2" w:uiPriority="39"/>
+    <w:lsdException w:name="toc 3" w:uiPriority="39"/>
+    <w:lsdException w:name="toc 4" w:uiPriority="39"/>
+    <w:lsdException w:name="toc 5" w:uiPriority="39"/>
+    <w:lsdException w:name="toc 6" w:uiPriority="39"/>
+    <w:lsdException w:name="toc 7" w:uiPriority="39"/>
+    <w:lsdException w:name="toc 8" w:uiPriority="39"/>
+    <w:lsdException w:name="toc 9" w:uiPriority="39"/>
+    <w:lsdException w:name="caption" w:uiPriority="35" w:qFormat="1"/>
+    <w:lsdException w:name="Title" w:semiHidden="0" w:uiPriority="10" w:unhideWhenUsed="0" w:qFormat="1"/>
+    <w:lsdException w:name="Default Paragraph Font" w:uiPriority="1"/>
+    <w:lsdException w:name="Subtitle" w:semiHidden="0" w:uiPriority="11" w:unhideWhenUsed="0" w:qFormat="1"/>
+    <w:lsdException w:name="Strong" w:semiHidden="0" w:uiPriority="22" w:unhideWhenUsed="0" w:qFormat="1"/>
+    <w:lsdException w:name="Emphasis" w:semiHidden="0" w:uiPriority="20" w:unhideWhenUsed="0" w:qFormat="1"/>
+    <w:lsdException w:name="Table Grid" w:semiHidden="0" w:uiPriority="39" w:unhideWhenUsed="0"/>
+    <w:lsdException w:name="Placeholder Text" w:unhideWhenUsed="0"/>
+    <w:lsdException w:name="No Spacing" w:semiHidden="0" w:uiPriority="1" w:unhideWhenUsed="0" w:qFormat="1"/>
+    <w:lsdException w:name="Light Shading" w:semiHidden="0" w:uiPriority="60" w:unhideWhenUsed="0"/>
+    <w:lsdException w:name="Light List" w:semiHidden="0" w:uiPriority="61" w:unhideWhenUsed="0"/>
+    <w:lsdException w:name="Light Grid" w:semiHidden="0" w:uiPriority="62" w:unhideWhenUsed="0"/>
+    <w:lsdException w:name="Medium Shading 1" w:semiHidden="0" w:uiPriority="63" w:unhideWhenUsed="0"/>
+    <w:lsdException w:name="Medium Shading 2" w:semiHidden="0" w:uiPriority="64" w:unhideWhenUsed="0"/>
+    <w:lsdException w:name="Medium List 1" w:semiHidden="0" w:uiPriority="65" w:unhideWhenUsed="0"/>
+    <w:lsdException w:name="Medium List 2" w:semiHidden="0" w:uiPriority="66" w:unhideWhenUsed="0"/>
+    <w:lsdException w:name="Medium Grid 1" w:semiHidden="0" w:uiPriority="67" w:unhideWhenUsed="0"/>
+    <w:lsdException w:name="Medium Grid 2" w:semiHidden="0" w:uiPriority="68" w:unhideWhenUsed="0"/>
+    <w:lsdException w:name="Medium Grid 3" w:semiHidden="0" w:uiPriority="69" w:unhideWhenUsed="0"/>
+    <w:lsdException w:name="Dark List" w:semiHidden="0" w:uiPriority="70" w:unhideWhenUsed="0"/>
+    <w:lsdException w:name="Colorful Shading" w:semiHidden="0" w:uiPriority="71" w:unhideWhenUsed="0"/>
+    <w:lsdException w:name="Colorful List" w:semiHidden="0" w:uiPriority="72" w:unhideWhenUsed="0"/>
+    <w:lsdException w:name="Colorful Grid" w:semiHidden="0" w:uiPriority="73" w:unhideWhenUsed="0"/>
+    <w:lsdException w:name="Light Shading Accent 1" w:semiHidden="0" w:uiPriority="60" w:unhideWhenUsed="0"/>
+    <w:lsdException w:name="Light List Accent 1" w:semiHidden="0" w:uiPriority="61" w:unhideWhenUsed="0"/>
+    <w:lsdException w:name="Light Grid Accent 1" w:semiHidden="0" w:uiPriority="62" w:unhideWhenUsed="0"/>
+    <w:lsdException w:name="Medium Shading 1 Accent 1" w:semiHidden="0" w:uiPriority="63" w:unhideWhenUsed="0"/>
+    <w:lsdException w:name="Medium Shading 2 Accent 1" w:semiHidden="0" w:uiPriority="64" w:unhideWhenUsed="0"/>
+    <w:lsdException w:name="Medium List 1 Accent 1" w:semiHidden="0" w:uiPriority="65" w:unhideWhenUsed="0"/>
+    <w:lsdException w:name="Revision" w:unhideWhenUsed="0"/>
+    <w:lsdException w:name="List Paragraph" w:semiHidden="0" w:uiPriority="34" w:unhideWhenUsed="0" w:qFormat="1"/>
+    <w:lsdException w:name="Quote" w:semiHidden="0" w:uiPriority="29" w:unhideWhenUsed="0" w:qFormat="1"/>
+    <w:lsdException w:name="Intense Quote" w:semiHidden="0" w:uiPriority="30" w:unhideWhenUsed="0" w:qFormat="1"/>
+    <w:lsdException w:name="Medium List 2 Accent 1" w:semiHidden="0" w:uiPriority="66" w:unhideWhenUsed="0"/>
+    <w:lsdException w:name="Medium Grid 1 Accent 1" w:semiHidden="0" w:uiPriority="67" w:unhideWhenUsed="0"/>
+    <w:lsdException w:name="Medium Grid 2 Accent 1" w:semiHidden="0" w:uiPriority="68" w:unhideWhenUsed="0"/>
+    <w:lsdException w:name="Medium Grid 3 Accent 1" w:semiHidden="0" w:uiPriority="69" w:unhideWhenUsed="0"/>
+    <w:lsdException w:name="Dark List Accent 1" w:semiHidden="0" w:uiPriority="70" w:unhideWhenUsed="0"/>
+    <w:lsdException w:name="Colorful Shading Accent 1" w:semiHidden="0" w:uiPriority="71" w:unhideWhenUsed="0"/>
+    <w:lsdException w:name="Colorful List Accent 1" w:semiHidden="0" w:uiPriority="72" w:unhideWhenUsed="0"/>
+    <w:lsdException w:name="Colorful Grid Accent 1" w:semiHidden="0" w:uiPriority="73" w:unhideWhenUsed="0"/>
+    <w:lsdException w:name="Light Shading Accent 2" w:semiHidden="0" w:uiPriority="60" w:unhideWhenUsed="0"/>
+    <w:lsdException w:name="Light List Accent 2" w:semiHidden="0" w:uiPriority="61" w:unhideWhenUsed="0"/>
+    <w:lsdException w:name="Light Grid Accent 2" w:semiHidden="0" w:uiPriority="62" w:unhideWhenUsed="0"/>
+    <w:lsdException w:name="Medium Shading 1 Accent 2" w:semiHidden="0" w:uiPriority="63" w:unhideWhenUsed="0"/>
+    <w:lsdException w:name="Medium Shading 2 Accent 2" w:semiHidden="0" w:uiPriority="64" w:unhideWhenUsed="0"/>
+    <w:lsdException w:name="Medium List 1 Accent 2" w:semiHidden="0" w:uiPriority="65" w:unhideWhenUsed="0"/>
+    <w:lsdException w:name="Medium List 2 Accent 2" w:semiHidden="0" w:uiPriority="66" w:unhideWhenUsed="0"/>
+    <w:lsdException w:name="Medium Grid 1 Accent 2" w:semiHidden="0" w:uiPriority="67" w:unhideWhenUsed="0"/>
+    <w:lsdException w:name="Medium Grid 2 Accent 2" w:semiHidden="0" w:uiPriority="68" w:unhideWhenUsed="0"/>
+    <w:lsdException w:name="Medium Grid 3 Accent 2" w:semiHidden="0" w:uiPriority="69" w:unhideWhenUsed="0"/>
+    <w:lsdException w:name="Dark List Accent 2" w:semiHidden="0" w:uiPriority="70" w:unhideWhenUsed="0"/>
+    <w:lsdException w:name="Colorful Shading Accent 2" w:semiHidden="0" w:uiPriority="71" w:unhideWhenUsed="0"/>
+    <w:lsdException w:name="Colorful List Accent 2" w:semiHidden="0" w:uiPriority="72" w:unhideWhenUsed="0"/>
+    <w:lsdException w:name="Colorful Grid Accent 2" w:semiHidden="0" w:uiPriority="73" w:unhideWhenUsed="0"/>
+    <w:lsdException w:name="Light Shading Accent 3" w:semiHidden="0" w:uiPriority="60" w:unhideWhenUsed="0"/>
+    <w:lsdException w:name="Light List Accent 3" w:semiHidden="0" w:uiPriority="61" w:unhideWhenUsed="0"/>
+    <w:lsdException w:name="Light Grid Accent 3" w:semiHidden="0" w:uiPriority="62" w:unhideWhenUsed="0"/>
+    <w:lsdException w:name="Medium Shading 1 Accent 3" w:semiHidden="0" w:uiPriority="63" w:unhideWhenUsed="0"/>
+    <w:lsdException w:name="Medium Shading 2 Accent 3" w:semiHidden="0" w:uiPriority="64" w:unhideWhenUsed="0"/>
+    <w:lsdException w:name="Medium List 1 Accent 3" w:semiHidden="0" w:uiPriority="65" w:unhideWhenUsed="0"/>
+    <w:lsdException w:name="Medium List 2 Accent 3" w:semiHidden="0" w:uiPriority="66" w:unhideWhenUsed="0"/>
+    <w:lsdException w:name="Medium Grid 1 Accent 3" w:semiHidden="0" w:uiPriority="67" w:unhideWhenUsed="0"/>
+    <w:lsdException w:name="Medium Grid 2 Accent 3" w:semiHidden="0" w:uiPriority="68" w:unhideWhenUsed="0"/>
+    <w:lsdException w:name="Medium Grid 3 Accent 3" w:semiHidden="0" w:uiPriority="69" w:unhideWhenUsed="0"/>
+    <w:lsdException w:name="Dark List Accent 3" w:semiHidden="0" w:uiPriority="70" w:unhideWhenUsed="0"/>
+    <w:lsdException w:name="Colorful Shading Accent 3" w:semiHidden="0" w:uiPriority="71" w:unhideWhenUsed="0"/>
+    <w:lsdException w:name="Colorful List Accent 3" w:semiHidden="0" w:uiPriority="72" w:unhideWhenUsed="0"/>
+    <w:lsdException w:name="Colorful Grid Accent 3" w:semiHidden="0" w:uiPriority="73" w:unhideWhenUsed="0"/>
+    <w:lsdException w:name="Light Shading Accent 4" w:semiHidden="0" w:uiPriority="60" w:unhideWhenUsed="0"/>
+    <w:lsdException w:name="Light List Accent 4" w:semiHidden="0" w:uiPriority="61" w:unhideWhenUsed="0"/>
+    <w:lsdException w:name="Light Grid Accent 4" w:semiHidden="0" w:uiPriority="62" w:unhideWhenUsed="0"/>
+    <w:lsdException w:name="Medium Shading 1 Accent 4" w:semiHidden="0" w:uiPriority="63" w:unhideWhenUsed="0"/>
+    <w:lsdException w:name="Medium Shading 2 Accent 4" w:semiHidden="0" w:uiPriority="64" w:unhideWhenUsed="0"/>
+    <w:lsdException w:name="Medium List 1 Accent 4" w:semiHidden="0" w:uiPriority="65" w:unhideWhenUsed="0"/>
+    <w:lsdException w:name="Medium List 2 Accent 4" w:semiHidden="0" w:uiPriority="66" w:unhideWhenUsed="0"/>
+    <w:lsdException w:name="Medium Grid 1 Accent 4" w:semiHidden="0" w:uiPriority="67" w:unhideWhenUsed="0"/>
+    <w:lsdException w:name="Medium Grid 2 Accent 4" w:semiHidden="0" w:uiPriority="68" w:unhideWhenUsed="0"/>
+    <w:lsdException w:name="Medium Grid 3 Accent 4" w:semiHidden="0" w:uiPriority="69" w:unhideWhenUsed="0"/>
+    <w:lsdException w:name="Dark List Accent 4" w:semiHidden="0" w:uiPriority="70" w:unhideWhenUsed="0"/>
+    <w:lsdException w:name="Colorful Shading Accent 4" w:semiHidden="0" w:uiPriority="71" w:unhideWhenUsed="0"/>
+    <w:lsdException w:name="Colorful List Accent 4" w:semiHidden="0" w:uiPriority="72" w:unhideWhenUsed="0"/>
+    <w:lsdException w:name="Colorful Grid Accent 4" w:semiHidden="0" w:uiPriority="73" w:unhideWhenUsed="0"/>
+    <w:lsdException w:name="Light Shading Accent 5" w:semiHidden="0" w:uiPriority="60" w:unhideWhenUsed="0"/>
+    <w:lsdException w:name="Light List Accent 5" w:semiHidden="0" w:uiPriority="61" w:unhideWhenUsed="0"/>
+    <w:lsdException w:name="Light Grid Accent 5" w:semiHidden="0" w:uiPriority="62" w:unhideWhenUsed="0"/>
+    <w:lsdException w:name="Medium Shading 1 Accent 5" w:semiHidden="0" w:uiPriority="63" w:unhideWhenUsed="0"/>
+    <w:lsdException w:name="Medium Shading 2 Accent 5" w:semiHidden="0" w:uiPriority="64" w:unhideWhenUsed="0"/>
+    <w:lsdException w:name="Medium List 1 Accent 5" w:semiHidden="0" w:uiPriority="65" w:unhideWhenUsed="0"/>
+    <w:lsdException w:name="Medium List 2 Accent 5" w:semiHidden="0" w:uiPriority="66" w:unhideWhenUsed="0"/>
+    <w:lsdException w:name="Medium Grid 1 Accent 5" w:semiHidden="0" w:uiPriority="67" w:unhideWhenUsed="0"/>
+    <w:lsdException w:name="Medium Grid 2 Accent 5" w:semiHidden="0" w:uiPriority="68" w:unhideWhenUsed="0"/>
+    <w:lsdException w:name="Medium Grid 3 Accent 5" w:semiHidden="0" w:uiPriority="69" w:unhideWhenUsed="0"/>
+    <w:lsdException w:name="Dark List Accent 5" w:semiHidden="0" w:uiPriority="70" w:unhideWhenUsed="0"/>
+    <w:lsdException w:name="Colorful Shading Accent 5" w:semiHidden="0" w:uiPriority="71" w:unhideWhenUsed="0"/>
+    <w:lsdException w:name="Colorful List Accent 5" w:semiHidden="0" w:uiPriority="72" w:unhideWhenUsed="0"/>
+    <w:lsdException w:name="Colorful Grid Accent 5" w:semiHidden="0" w:uiPriority="73" w:unhideWhenUsed="0"/>
+    <w:lsdException w:name="Light Shading Accent 6" w:semiHidden="0" w:uiPriority="60" w:unhideWhenUsed="0"/>
+    <w:lsdException w:name="Light List Accent 6" w:semiHidden="0" w:uiPriority="61" w:unhideWhenUsed="0"/>
+    <w:lsdException w:name="Light Grid Accent 6" w:semiHidden="0" w:uiPriority="62" w:unhideWhenUsed="0"/>
+    <w:lsdException w:name="Medium Shading 1 Accent 6" w:semiHidden="0" w:uiPriority="63" w:unhideWhenUsed="0"/>
+    <w:lsdException w:name="Medium Shading 2 Accent 6" w:semiHidden="0" w:uiPriority="64" w:unhideWhenUsed="0"/>
+    <w:lsdException w:name="Medium List 1 Accent 6" w:semiHidden="0" w:uiPriority="65" w:unhideWhenUsed="0"/>
+    <w:lsdException w:name="Medium List 2 Accent 6" w:semiHidden="0" w:uiPriority="66" w:unhideWhenUsed="0"/>
+    <w:lsdException w:name="Medium Grid 1 Accent 6" w:semiHidden="0" w:uiPriority="67" w:unhideWhenUsed="0"/>
+    <w:lsdException w:name="Medium Grid 2 Accent 6" w:semiHidden="0" w:uiPriority="68" w:unhideWhenUsed="0"/>
+    <w:lsdException w:name="Medium Grid 3 Accent 6" w:semiHidden="0" w:uiPriority="69" w:unhideWhenUsed="0"/>
+    <w:lsdException w:name="Dark List Accent 6" w:semiHidden="0" w:uiPriority="70" w:unhideWhenUsed="0"/>
+    <w:lsdException w:name="Colorful Shading Accent 6" w:semiHidden="0" w:uiPriority="71" w:unhideWhenUsed="0"/>
+    <w:lsdException w:name="Colorful List Accent 6" w:semiHidden="0" w:uiPriority="72" w:unhideWhenUsed="0"/>
+    <w:lsdException w:name="Colorful Grid Accent 6" w:semiHidden="0" w:uiPriority="73" w:unhideWhenUsed="0"/>
+    <w:lsdException w:name="Subtle Emphasis" w:semiHidden="0" w:uiPriority="19" w:unhideWhenUsed="0" w:qFormat="1"/>
+    <w:lsdException w:name="Intense Emphasis" w:semiHidden="0" w:uiPriority="21" w:unhideWhenUsed="0" w:qFormat="1"/>
+    <w:lsdException w:name="Subtle Reference" w:semiHidden="0" w:uiPriority="31" w:unhideWhenUsed="0" w:qFormat="1"/>
+    <w:lsdException w:name="Intense Reference" w:semiHidden="0" w:uiPriority="32" w:unhideWhenUsed="0" w:qFormat="1"/>
+    <w:lsdException w:name="Book Title" w:semiHidden="0" w:uiPriority="33" w:unhideWhenUsed="0" w:qFormat="1"/>
+    <w:lsdException w:name="Bibliography" w:uiPriority="37"/>
+    <w:lsdException w:name="TOC Heading" w:uiPriority="39" w:qFormat="1"/>
+  </w:latentStyles>
+  <w:style w:type="paragraph" w:default="1" w:styleId="Normal">
+    <w:name w:val="Normal"/>
+    <w:qFormat/>
+    <w:rsid w:val="00E33FD2"/>
+    <w:pPr>
+      <w:spacing w:line="360" w:lineRule="auto"/>
+    </w:pPr>
+    <w:rPr>
+      <w:rFonts w:ascii="Times New Roman" w:hAnsi="Times New Roman"/>
+    </w:rPr>
+  </w:style>
+  <w:style w:type="paragraph" w:styleId="Heading1">
+    <w:name w:val="heading 1"/>
+    <w:basedOn w:val="Normal"/>
+    <w:next w:val="Normal"/>
+    <w:link w:val="Heading1Char"/>
+    <w:uiPriority w:val="9"/>
+    <w:qFormat/>
+    <w:rsid w:val="005358AB"/>
+    <w:pPr>
+      <w:keepNext/>
+      <w:keepLines/>
+      <w:spacing w:before="240" w:after="0"/>
+      <w:outlineLvl w:val="0"/>
+    </w:pPr>
+    <w:rPr>
+      <w:rFonts w:asciiTheme="majorHAnsi" w:eastAsiaTheme="majorEastAsia" w:hAnsiTheme="majorHAnsi" w:cstheme="majorBidi"/>
+      <w:color w:val="2E74B5" w:themeColor="accent1" w:themeShade="BF"/>
+      <w:sz w:val="32"/>
+      <w:szCs w:val="32"/>
+    </w:rPr>
+  </w:style>
+  <w:style w:type="paragraph" w:styleId="Heading2">
+    <w:name w:val="heading 2"/>
+    <w:basedOn w:val="Normal"/>
+    <w:next w:val="Normal"/>
+    <w:link w:val="Heading2Char"/>
+    <w:uiPriority w:val="9"/>
+    <w:unhideWhenUsed/>
+    <w:rsid w:val="005358AB"/>
+    <w:pPr>
+      <w:keepNext/>
+      <w:keepLines/>
+      <w:spacing w:before="40" w:after="0"/>
+      <w:outlineLvl w:val="1"/>
+    </w:pPr>
+    <w:rPr>
+      <w:rFonts w:asciiTheme="majorHAnsi" w:eastAsiaTheme="majorEastAsia" w:hAnsiTheme="majorHAnsi" w:cstheme="majorBidi"/>
+      <w:color w:val="2E74B5" w:themeColor="accent1" w:themeShade="BF"/>
+      <w:sz w:val="26"/>
+      <w:szCs w:val="26"/>
+    </w:rPr>
+  </w:style>
+  <w:style w:type="paragraph" w:styleId="Heading3">
+    <w:name w:val="heading 3"/>
+    <w:basedOn w:val="Normal"/>
+    <w:next w:val="Normal"/>
+    <w:link w:val="Heading3Char"/>
+    <w:uiPriority w:val="9"/>
+    <w:unhideWhenUsed/>
+    <w:rsid w:val="005358AB"/>
+    <w:pPr>
+      <w:keepNext/>
+      <w:keepLines/>
+      <w:spacing w:before="40" w:after="0"/>
+      <w:outlineLvl w:val="2"/>
+    </w:pPr>
+    <w:rPr>
+      <w:rFonts w:asciiTheme="majorHAnsi" w:eastAsiaTheme="majorEastAsia" w:hAnsiTheme="majorHAnsi" w:cstheme="majorBidi"/>
+      <w:color w:val="1F4D78" w:themeColor="accent1" w:themeShade="7F"/>
+      <w:sz w:val="24"/>
+      <w:szCs w:val="24"/>
+    </w:rPr>
+  </w:style>
+  <w:style w:type="character" w:default="1" w:styleId="DefaultParagraphFont">
+    <w:name w:val="Default Paragraph Font"/>
+    <w:uiPriority w:val="1"/>
+    <w:semiHidden/>
+    <w:unhideWhenUsed/>
+  </w:style>
+  <w:style w:type="table" w:default="1" w:styleId="TableNormal">
+    <w:name w:val="Normal Table"/>
+    <w:uiPriority w:val="99"/>
+    <w:semiHidden/>
+    <w:unhideWhenUsed/>
+    <w:tblPr>
+      <w:tblInd w:w="0" w:type="dxa"/>
+      <w:tblCellMar>
+        <w:top w:w="0" w:type="dxa"/>
+        <w:left w:w="108" w:type="dxa"/>
+        <w:bottom w:w="0" w:type="dxa"/>
+        <w:right w:w="108" w:type="dxa"/>
+      </w:tblCellMar>
+    </w:tblPr>
+  </w:style>
+  <w:style w:type="numbering" w:default="1" w:styleId="NoList">
+    <w:name w:val="No List"/>
+    <w:uiPriority w:val="99"/>
+    <w:semiHidden/>
+    <w:unhideWhenUsed/>
+  </w:style>
+  <w:style w:type="paragraph" w:styleId="NormalWeb">
+    <w:name w:val="Normal (Web)"/>
+    <w:basedOn w:val="Normal"/>
+    <w:uiPriority w:val="99"/>
+    <w:semiHidden/>
+    <w:unhideWhenUsed/>
+    <w:rsid w:val="003E4394"/>
+    <w:pPr>
+      <w:spacing w:before="100" w:beforeAutospacing="1" w:after="100" w:afterAutospacing="1" w:line="240" w:lineRule="auto"/>
+    </w:pPr>
+    <w:rPr>
+      <w:rFonts w:eastAsia="Times New Roman" w:cs="Times New Roman"/>
+      <w:sz w:val="24"/>
+      <w:szCs w:val="24"/>
+    </w:rPr>
+  </w:style>
+  <w:style w:type="character" w:styleId="Hyperlink">
+    <w:name w:val="Hyperlink"/>
+    <w:basedOn w:val="DefaultParagraphFont"/>
+    <w:uiPriority w:val="99"/>
+    <w:unhideWhenUsed/>
+    <w:rsid w:val="003E4394"/>
+    <w:rPr>
+      <w:color w:val="0000FF"/>
+      <w:u w:val="single"/>
+    </w:rPr>
+  </w:style>
+  <w:style w:type="character" w:customStyle="1" w:styleId="apple-tab-span">
+    <w:name w:val="apple-tab-span"/>
+    <w:basedOn w:val="DefaultParagraphFont"/>
+    <w:rsid w:val="003E4394"/>
+  </w:style>
+  <w:style w:type="paragraph" w:styleId="NoSpacing">
+    <w:name w:val="No Spacing"/>
+    <w:link w:val="NoSpacingChar"/>
+    <w:uiPriority w:val="1"/>
+    <w:qFormat/>
+    <w:rsid w:val="003E4394"/>
+    <w:pPr>
+      <w:spacing w:after="0" w:line="240" w:lineRule="auto"/>
+    </w:pPr>
+    <w:rPr>
+      <w:rFonts w:eastAsiaTheme="minorEastAsia"/>
+    </w:rPr>
+  </w:style>
+  <w:style w:type="character" w:customStyle="1" w:styleId="NoSpacingChar">
+    <w:name w:val="No Spacing Char"/>
+    <w:basedOn w:val="DefaultParagraphFont"/>
+    <w:link w:val="NoSpacing"/>
+    <w:uiPriority w:val="1"/>
+    <w:rsid w:val="003E4394"/>
+    <w:rPr>
+      <w:rFonts w:eastAsiaTheme="minorEastAsia"/>
+    </w:rPr>
+  </w:style>
+  <w:style w:type="paragraph" w:styleId="Header">
+    <w:name w:val="header"/>
+    <w:basedOn w:val="Normal"/>
+    <w:link w:val="HeaderChar"/>
+    <w:uiPriority w:val="99"/>
+    <w:unhideWhenUsed/>
+    <w:rsid w:val="00DA0E8B"/>
+    <w:pPr>
+      <w:tabs>
+        <w:tab w:val="center" w:pos="4680"/>
+        <w:tab w:val="right" w:pos="9360"/>
+      </w:tabs>
+      <w:spacing w:after="0" w:line="240" w:lineRule="auto"/>
+    </w:pPr>
+  </w:style>
+  <w:style w:type="character" w:customStyle="1" w:styleId="HeaderChar">
+    <w:name w:val="Header Char"/>
+    <w:basedOn w:val="DefaultParagraphFont"/>
+    <w:link w:val="Header"/>
+    <w:uiPriority w:val="99"/>
+    <w:rsid w:val="00DA0E8B"/>
+  </w:style>
+  <w:style w:type="paragraph" w:styleId="Footer">
+    <w:name w:val="footer"/>
+    <w:basedOn w:val="Normal"/>
+    <w:link w:val="FooterChar"/>
+    <w:uiPriority w:val="99"/>
+    <w:unhideWhenUsed/>
+    <w:rsid w:val="00DA0E8B"/>
+    <w:pPr>
+      <w:tabs>
+        <w:tab w:val="center" w:pos="4680"/>
+        <w:tab w:val="right" w:pos="9360"/>
+      </w:tabs>
+      <w:spacing w:after="0" w:line="240" w:lineRule="auto"/>
+    </w:pPr>
+  </w:style>
+  <w:style w:type="character" w:customStyle="1" w:styleId="FooterChar">
+    <w:name w:val="Footer Char"/>
+    <w:basedOn w:val="DefaultParagraphFont"/>
+    <w:link w:val="Footer"/>
+    <w:uiPriority w:val="99"/>
+    <w:rsid w:val="00DA0E8B"/>
+  </w:style>
+  <w:style w:type="paragraph" w:styleId="ListParagraph">
+    <w:name w:val="List Paragraph"/>
+    <w:basedOn w:val="Normal"/>
+    <w:uiPriority w:val="34"/>
+    <w:qFormat/>
+    <w:rsid w:val="005358AB"/>
+    <w:pPr>
+      <w:ind w:left="720"/>
+      <w:contextualSpacing/>
+    </w:pPr>
+  </w:style>
+  <w:style w:type="character" w:customStyle="1" w:styleId="Heading1Char">
+    <w:name w:val="Heading 1 Char"/>
+    <w:basedOn w:val="DefaultParagraphFont"/>
+    <w:link w:val="Heading1"/>
+    <w:uiPriority w:val="9"/>
+    <w:rsid w:val="005358AB"/>
+    <w:rPr>
+      <w:rFonts w:asciiTheme="majorHAnsi" w:eastAsiaTheme="majorEastAsia" w:hAnsiTheme="majorHAnsi" w:cstheme="majorBidi"/>
+      <w:color w:val="2E74B5" w:themeColor="accent1" w:themeShade="BF"/>
+      <w:sz w:val="32"/>
+      <w:szCs w:val="32"/>
+    </w:rPr>
+  </w:style>
+  <w:style w:type="paragraph" w:customStyle="1" w:styleId="Heading10">
+    <w:name w:val="Heading1"/>
+    <w:basedOn w:val="Heading1"/>
+    <w:qFormat/>
+    <w:rsid w:val="005358AB"/>
+    <w:rPr>
+      <w:rFonts w:ascii="Arial" w:eastAsia="Times New Roman" w:hAnsi="Arial"/>
+    </w:rPr>
+  </w:style>
+  <w:style w:type="paragraph" w:customStyle="1" w:styleId="Heading20">
+    <w:name w:val="Heading2"/>
+    <w:basedOn w:val="Heading10"/>
+    <w:qFormat/>
+    <w:rsid w:val="00E33FD2"/>
+    <w:rPr>
+      <w:sz w:val="26"/>
+    </w:rPr>
+  </w:style>
+  <w:style w:type="paragraph" w:customStyle="1" w:styleId="Heading30">
+    <w:name w:val="Heading3"/>
+    <w:basedOn w:val="Heading20"/>
+    <w:qFormat/>
+    <w:rsid w:val="00605E59"/>
+    <w:rPr>
+      <w:sz w:val="22"/>
+    </w:rPr>
+  </w:style>
+  <w:style w:type="character" w:customStyle="1" w:styleId="Heading2Char">
+    <w:name w:val="Heading 2 Char"/>
+    <w:basedOn w:val="DefaultParagraphFont"/>
+    <w:link w:val="Heading2"/>
+    <w:uiPriority w:val="9"/>
+    <w:rsid w:val="005358AB"/>
+    <w:rPr>
+      <w:rFonts w:asciiTheme="majorHAnsi" w:eastAsiaTheme="majorEastAsia" w:hAnsiTheme="majorHAnsi" w:cstheme="majorBidi"/>
+      <w:color w:val="2E74B5" w:themeColor="accent1" w:themeShade="BF"/>
+      <w:sz w:val="26"/>
+      <w:szCs w:val="26"/>
+    </w:rPr>
+  </w:style>
+  <w:style w:type="character" w:customStyle="1" w:styleId="Heading3Char">
+    <w:name w:val="Heading 3 Char"/>
+    <w:basedOn w:val="DefaultParagraphFont"/>
+    <w:link w:val="Heading3"/>
+    <w:uiPriority w:val="9"/>
+    <w:rsid w:val="005358AB"/>
+    <w:rPr>
+      <w:rFonts w:asciiTheme="majorHAnsi" w:eastAsiaTheme="majorEastAsia" w:hAnsiTheme="majorHAnsi" w:cstheme="majorBidi"/>
+      <w:color w:val="1F4D78" w:themeColor="accent1" w:themeShade="7F"/>
+      <w:sz w:val="24"/>
+      <w:szCs w:val="24"/>
+    </w:rPr>
+  </w:style>
+  <w:style w:type="paragraph" w:styleId="TOCHeading">
+    <w:name w:val="TOC Heading"/>
+    <w:basedOn w:val="Heading1"/>
+    <w:next w:val="Normal"/>
+    <w:uiPriority w:val="39"/>
+    <w:unhideWhenUsed/>
+    <w:qFormat/>
+    <w:rsid w:val="00E33FD2"/>
+    <w:pPr>
+      <w:outlineLvl w:val="9"/>
+    </w:pPr>
+  </w:style>
+  <w:style w:type="paragraph" w:styleId="TOC1">
+    <w:name w:val="toc 1"/>
+    <w:basedOn w:val="Normal"/>
+    <w:next w:val="Normal"/>
+    <w:autoRedefine/>
+    <w:uiPriority w:val="39"/>
+    <w:unhideWhenUsed/>
+    <w:rsid w:val="00E33FD2"/>
+    <w:pPr>
+      <w:spacing w:after="100"/>
+    </w:pPr>
+  </w:style>
+  <w:style w:type="paragraph" w:styleId="TOC3">
+    <w:name w:val="toc 3"/>
+    <w:basedOn w:val="Normal"/>
+    <w:next w:val="Normal"/>
+    <w:autoRedefine/>
+    <w:uiPriority w:val="39"/>
+    <w:unhideWhenUsed/>
+    <w:rsid w:val="00E33FD2"/>
+    <w:pPr>
+      <w:spacing w:after="100"/>
+      <w:ind w:left="440"/>
+    </w:pPr>
+  </w:style>
+  <w:style w:type="table" w:customStyle="1" w:styleId="PlainTable5">
+    <w:name w:val="Plain Table 5"/>
+    <w:basedOn w:val="TableNormal"/>
+    <w:uiPriority w:val="45"/>
+    <w:rsid w:val="00FF7792"/>
+    <w:pPr>
+      <w:spacing w:after="0" w:line="240" w:lineRule="auto"/>
+    </w:pPr>
+    <w:rPr>
+      <w:rFonts w:ascii="Times New Roman" w:hAnsi="Times New Roman"/>
+      <w:i/>
+    </w:rPr>
+    <w:tblPr>
+      <w:tblStyleRowBandSize w:val="1"/>
+      <w:tblStyleColBandSize w:val="1"/>
+      <w:tblInd w:w="0" w:type="dxa"/>
+      <w:tblCellMar>
+        <w:top w:w="0" w:type="dxa"/>
+        <w:left w:w="108" w:type="dxa"/>
+        <w:bottom w:w="0" w:type="dxa"/>
+        <w:right w:w="108" w:type="dxa"/>
+      </w:tblCellMar>
+    </w:tblPr>
+    <w:tblStylePr w:type="firstRow">
+      <w:rPr>
+        <w:rFonts w:asciiTheme="majorHAnsi" w:eastAsiaTheme="majorEastAsia" w:hAnsiTheme="majorHAnsi" w:cstheme="majorBidi"/>
+        <w:i/>
+        <w:iCs/>
+        <w:sz w:val="26"/>
+      </w:rPr>
+      <w:tblPr/>
+      <w:tcPr>
+        <w:tcBorders>
+          <w:bottom w:val="single" w:sz="4" w:space="0" w:color="7F7F7F" w:themeColor="text1" w:themeTint="80"/>
+        </w:tcBorders>
+        <w:shd w:val="clear" w:color="auto" w:fill="FFFFFF" w:themeFill="background1"/>
+      </w:tcPr>
+    </w:tblStylePr>
+    <w:tblStylePr w:type="lastRow">
+      <w:rPr>
+        <w:rFonts w:asciiTheme="majorHAnsi" w:eastAsiaTheme="majorEastAsia" w:hAnsiTheme="majorHAnsi" w:cstheme="majorBidi"/>
+        <w:i/>
+        <w:iCs/>
+        <w:sz w:val="26"/>
+      </w:rPr>
+      <w:tblPr/>
+      <w:tcPr>
+        <w:tcBorders>
+          <w:top w:val="single" w:sz="4" w:space="0" w:color="7F7F7F" w:themeColor="text1" w:themeTint="80"/>
+        </w:tcBorders>
+        <w:shd w:val="clear" w:color="auto" w:fill="FFFFFF" w:themeFill="background1"/>
+      </w:tcPr>
+    </w:tblStylePr>
+    <w:tblStylePr w:type="firstCol">
+      <w:pPr>
+        <w:jc w:val="right"/>
+      </w:pPr>
+      <w:rPr>
+        <w:rFonts w:asciiTheme="majorHAnsi" w:eastAsiaTheme="majorEastAsia" w:hAnsiTheme="majorHAnsi" w:cstheme="majorBidi"/>
+        <w:i/>
+        <w:iCs/>
+        <w:sz w:val="26"/>
+      </w:rPr>
+      <w:tblPr/>
+      <w:tcPr>
+        <w:tcBorders>
+          <w:right w:val="single" w:sz="4" w:space="0" w:color="7F7F7F" w:themeColor="text1" w:themeTint="80"/>
+        </w:tcBorders>
+        <w:shd w:val="clear" w:color="auto" w:fill="FFFFFF" w:themeFill="background1"/>
+      </w:tcPr>
+    </w:tblStylePr>
+    <w:tblStylePr w:type="lastCol">
+      <w:rPr>
+        <w:rFonts w:asciiTheme="majorHAnsi" w:eastAsiaTheme="majorEastAsia" w:hAnsiTheme="majorHAnsi" w:cstheme="majorBidi"/>
+        <w:i/>
+        <w:iCs/>
+        <w:sz w:val="26"/>
+      </w:rPr>
+      <w:tblPr/>
+      <w:tcPr>
+        <w:tcBorders>
+          <w:left w:val="single" w:sz="4" w:space="0" w:color="7F7F7F" w:themeColor="text1" w:themeTint="80"/>
+        </w:tcBorders>
+        <w:shd w:val="clear" w:color="auto" w:fill="FFFFFF" w:themeFill="background1"/>
+      </w:tcPr>
+    </w:tblStylePr>
+    <w:tblStylePr w:type="band1Vert">
+      <w:tblPr/>
+      <w:tcPr>
+        <w:shd w:val="clear" w:color="auto" w:fill="F2F2F2" w:themeFill="background1" w:themeFillShade="F2"/>
+      </w:tcPr>
+    </w:tblStylePr>
+    <w:tblStylePr w:type="band1Horz">
+      <w:tblPr/>
+      <w:tcPr>
+        <w:shd w:val="clear" w:color="auto" w:fill="F2F2F2" w:themeFill="background1" w:themeFillShade="F2"/>
+      </w:tcPr>
+    </w:tblStylePr>
+    <w:tblStylePr w:type="neCell">
+      <w:tblPr/>
+      <w:tcPr>
+        <w:tcBorders>
+          <w:left w:val="nil"/>
+        </w:tcBorders>
+      </w:tcPr>
+    </w:tblStylePr>
+    <w:tblStylePr w:type="nwCell">
+      <w:tblPr/>
+      <w:tcPr>
+        <w:tcBorders>
+          <w:right w:val="nil"/>
+        </w:tcBorders>
+      </w:tcPr>
+    </w:tblStylePr>
+    <w:tblStylePr w:type="seCell">
+      <w:tblPr/>
+      <w:tcPr>
+        <w:tcBorders>
+          <w:left w:val="nil"/>
+        </w:tcBorders>
+      </w:tcPr>
+    </w:tblStylePr>
+    <w:tblStylePr w:type="swCell">
+      <w:tblPr/>
+      <w:tcPr>
+        <w:tcBorders>
+          <w:right w:val="nil"/>
+        </w:tcBorders>
+      </w:tcPr>
+    </w:tblStylePr>
+  </w:style>
+  <w:style w:type="table" w:customStyle="1" w:styleId="ListTable7Colorful">
+    <w:name w:val="List Table 7 Colorful"/>
+    <w:basedOn w:val="TableNormal"/>
+    <w:uiPriority w:val="52"/>
+    <w:rsid w:val="00FF7792"/>
+    <w:pPr>
+      <w:spacing w:after="0" w:line="240" w:lineRule="auto"/>
+    </w:pPr>
+    <w:rPr>
+      <w:color w:val="000000" w:themeColor="text1"/>
+    </w:rPr>
+    <w:tblPr>
+      <w:tblStyleRowBandSize w:val="1"/>
+      <w:tblStyleColBandSize w:val="1"/>
+      <w:tblInd w:w="0" w:type="dxa"/>
+      <w:tblCellMar>
+        <w:top w:w="0" w:type="dxa"/>
+        <w:left w:w="108" w:type="dxa"/>
+        <w:bottom w:w="0" w:type="dxa"/>
+        <w:right w:w="108" w:type="dxa"/>
+      </w:tblCellMar>
+    </w:tblPr>
+    <w:tblStylePr w:type="firstRow">
+      <w:rPr>
+        <w:rFonts w:asciiTheme="majorHAnsi" w:eastAsiaTheme="majorEastAsia" w:hAnsiTheme="majorHAnsi" w:cstheme="majorBidi"/>
+        <w:i/>
+        <w:iCs/>
+        <w:sz w:val="26"/>
+      </w:rPr>
+      <w:tblPr/>
+      <w:tcPr>
+        <w:tcBorders>
+          <w:bottom w:val="single" w:sz="4" w:space="0" w:color="000000" w:themeColor="text1"/>
+        </w:tcBorders>
+        <w:shd w:val="clear" w:color="auto" w:fill="FFFFFF" w:themeFill="background1"/>
+      </w:tcPr>
+    </w:tblStylePr>
+    <w:tblStylePr w:type="lastRow">
+      <w:rPr>
+        <w:rFonts w:asciiTheme="majorHAnsi" w:eastAsiaTheme="majorEastAsia" w:hAnsiTheme="majorHAnsi" w:cstheme="majorBidi"/>
+        <w:i/>
+        <w:iCs/>
+        <w:sz w:val="26"/>
+      </w:rPr>
+      <w:tblPr/>
+      <w:tcPr>
+        <w:tcBorders>
+          <w:top w:val="single" w:sz="4" w:space="0" w:color="000000" w:themeColor="text1"/>
+        </w:tcBorders>
+        <w:shd w:val="clear" w:color="auto" w:fill="FFFFFF" w:themeFill="background1"/>
+      </w:tcPr>
+    </w:tblStylePr>
+    <w:tblStylePr w:type="firstCol">
+      <w:pPr>
+        <w:jc w:val="right"/>
+      </w:pPr>
+      <w:rPr>
+        <w:rFonts w:asciiTheme="majorHAnsi" w:eastAsiaTheme="majorEastAsia" w:hAnsiTheme="majorHAnsi" w:cstheme="majorBidi"/>
+        <w:i/>
+        <w:iCs/>
+        <w:sz w:val="26"/>
+      </w:rPr>
+      <w:tblPr/>
+      <w:tcPr>
+        <w:tcBorders>
+          <w:right w:val="single" w:sz="4" w:space="0" w:color="000000" w:themeColor="text1"/>
+        </w:tcBorders>
+        <w:shd w:val="clear" w:color="auto" w:fill="FFFFFF" w:themeFill="background1"/>
+      </w:tcPr>
+    </w:tblStylePr>
+    <w:tblStylePr w:type="lastCol">
+      <w:rPr>
+        <w:rFonts w:asciiTheme="majorHAnsi" w:eastAsiaTheme="majorEastAsia" w:hAnsiTheme="majorHAnsi" w:cstheme="majorBidi"/>
+        <w:i/>
+        <w:iCs/>
+        <w:sz w:val="26"/>
+      </w:rPr>
+      <w:tblPr/>
+      <w:tcPr>
+        <w:tcBorders>
+          <w:left w:val="single" w:sz="4" w:space="0" w:color="000000" w:themeColor="text1"/>
+        </w:tcBorders>
+        <w:shd w:val="clear" w:color="auto" w:fill="FFFFFF" w:themeFill="background1"/>
+      </w:tcPr>
+    </w:tblStylePr>
+    <w:tblStylePr w:type="band1Vert">
+      <w:tblPr/>
+      <w:tcPr>
+        <w:shd w:val="clear" w:color="auto" w:fill="CCCCCC" w:themeFill="text1" w:themeFillTint="33"/>
+      </w:tcPr>
+    </w:tblStylePr>
+    <w:tblStylePr w:type="band1Horz">
+      <w:tblPr/>
+      <w:tcPr>
+        <w:shd w:val="clear" w:color="auto" w:fill="CCCCCC" w:themeFill="text1" w:themeFillTint="33"/>
+      </w:tcPr>
+    </w:tblStylePr>
+    <w:tblStylePr w:type="neCell">
+      <w:tblPr/>
+      <w:tcPr>
+        <w:tcBorders>
+          <w:left w:val="nil"/>
+        </w:tcBorders>
+      </w:tcPr>
+    </w:tblStylePr>
+    <w:tblStylePr w:type="nwCell">
+      <w:tblPr/>
+      <w:tcPr>
+        <w:tcBorders>
+          <w:right w:val="nil"/>
+        </w:tcBorders>
+      </w:tcPr>
+    </w:tblStylePr>
+    <w:tblStylePr w:type="seCell">
+      <w:tblPr/>
+      <w:tcPr>
+        <w:tcBorders>
+          <w:left w:val="nil"/>
+        </w:tcBorders>
+      </w:tcPr>
+    </w:tblStylePr>
+    <w:tblStylePr w:type="swCell">
+      <w:tblPr/>
+      <w:tcPr>
+        <w:tcBorders>
+          <w:right w:val="nil"/>
+        </w:tcBorders>
+      </w:tcPr>
+    </w:tblStylePr>
+  </w:style>
+  <w:style w:type="table" w:customStyle="1" w:styleId="ListTable6Colorful">
+    <w:name w:val="List Table 6 Colorful"/>
+    <w:basedOn w:val="TableNormal"/>
+    <w:uiPriority w:val="51"/>
+    <w:rsid w:val="00FF7792"/>
+    <w:pPr>
+      <w:spacing w:after="0" w:line="240" w:lineRule="auto"/>
+    </w:pPr>
+    <w:rPr>
+      <w:color w:val="000000" w:themeColor="text1"/>
+    </w:rPr>
+    <w:tblPr>
+      <w:tblStyleRowBandSize w:val="1"/>
+      <w:tblStyleColBandSize w:val="1"/>
+      <w:tblInd w:w="0" w:type="dxa"/>
+      <w:tblBorders>
+        <w:top w:val="single" w:sz="4" w:space="0" w:color="000000" w:themeColor="text1"/>
+        <w:bottom w:val="single" w:sz="4" w:space="0" w:color="000000" w:themeColor="text1"/>
+      </w:tblBorders>
+      <w:tblCellMar>
+        <w:top w:w="0" w:type="dxa"/>
+        <w:left w:w="108" w:type="dxa"/>
+        <w:bottom w:w="0" w:type="dxa"/>
+        <w:right w:w="108" w:type="dxa"/>
+      </w:tblCellMar>
+    </w:tblPr>
+    <w:tblStylePr w:type="firstRow">
+      <w:rPr>
+        <w:b/>
+        <w:bCs/>
+      </w:rPr>
+      <w:tblPr/>
+      <w:tcPr>
+        <w:tcBorders>
+          <w:bottom w:val="single" w:sz="4" w:space="0" w:color="000000" w:themeColor="text1"/>
+        </w:tcBorders>
+      </w:tcPr>
+    </w:tblStylePr>
+    <w:tblStylePr w:type="lastRow">
+      <w:rPr>
+        <w:b/>
+        <w:bCs/>
+      </w:rPr>
+      <w:tblPr/>
+      <w:tcPr>
+        <w:tcBorders>
+          <w:top w:val="double" w:sz="4" w:space="0" w:color="000000" w:themeColor="text1"/>
+        </w:tcBorders>
+      </w:tcPr>
+    </w:tblStylePr>
+    <w:tblStylePr w:type="firstCol">
+      <w:rPr>
+        <w:b/>
+        <w:bCs/>
+      </w:rPr>
+    </w:tblStylePr>
+    <w:tblStylePr w:type="lastCol">
+      <w:rPr>
+        <w:b/>
+        <w:bCs/>
+      </w:rPr>
+    </w:tblStylePr>
+    <w:tblStylePr w:type="band1Vert">
+      <w:tblPr/>
+      <w:tcPr>
+        <w:shd w:val="clear" w:color="auto" w:fill="CCCCCC" w:themeFill="text1" w:themeFillTint="33"/>
+      </w:tcPr>
+    </w:tblStylePr>
+    <w:tblStylePr w:type="band1Horz">
+      <w:tblPr/>
+      <w:tcPr>
+        <w:shd w:val="clear" w:color="auto" w:fill="CCCCCC" w:themeFill="text1" w:themeFillTint="33"/>
+      </w:tcPr>
+    </w:tblStylePr>
+  </w:style>
+  <w:style w:type="table" w:customStyle="1" w:styleId="ListTable7ColorfulAccent1">
+    <w:name w:val="List Table 7 Colorful Accent 1"/>
+    <w:basedOn w:val="TableNormal"/>
+    <w:uiPriority w:val="52"/>
+    <w:rsid w:val="00FF7792"/>
+    <w:pPr>
+      <w:spacing w:after="0" w:line="240" w:lineRule="auto"/>
+      <w:jc w:val="center"/>
+    </w:pPr>
+    <w:rPr>
+      <w:rFonts w:ascii="Times New Roman" w:hAnsi="Times New Roman"/>
+    </w:rPr>
+    <w:tblPr>
+      <w:tblStyleRowBandSize w:val="1"/>
+      <w:tblStyleColBandSize w:val="1"/>
+      <w:tblInd w:w="0" w:type="dxa"/>
+      <w:tblCellMar>
+        <w:top w:w="0" w:type="dxa"/>
+        <w:left w:w="108" w:type="dxa"/>
+        <w:bottom w:w="0" w:type="dxa"/>
+        <w:right w:w="108" w:type="dxa"/>
+      </w:tblCellMar>
+    </w:tblPr>
+    <w:tcPr>
+      <w:vAlign w:val="center"/>
+    </w:tcPr>
+    <w:tblStylePr w:type="firstRow">
+      <w:rPr>
+        <w:rFonts w:asciiTheme="majorHAnsi" w:eastAsiaTheme="majorEastAsia" w:hAnsiTheme="majorHAnsi" w:cstheme="majorBidi"/>
+        <w:i/>
+        <w:iCs/>
+        <w:sz w:val="26"/>
+      </w:rPr>
+      <w:tblPr/>
+      <w:tcPr>
+        <w:tcBorders>
+          <w:bottom w:val="single" w:sz="4" w:space="0" w:color="5B9BD5" w:themeColor="accent1"/>
+        </w:tcBorders>
+        <w:shd w:val="clear" w:color="auto" w:fill="FFFFFF" w:themeFill="background1"/>
+      </w:tcPr>
+    </w:tblStylePr>
+    <w:tblStylePr w:type="lastRow">
+      <w:rPr>
+        <w:rFonts w:asciiTheme="majorHAnsi" w:eastAsiaTheme="majorEastAsia" w:hAnsiTheme="majorHAnsi" w:cstheme="majorBidi"/>
+        <w:i/>
+        <w:iCs/>
+        <w:sz w:val="26"/>
+      </w:rPr>
+      <w:tblPr/>
+      <w:tcPr>
+        <w:tcBorders>
+          <w:top w:val="single" w:sz="4" w:space="0" w:color="5B9BD5" w:themeColor="accent1"/>
+        </w:tcBorders>
+        <w:shd w:val="clear" w:color="auto" w:fill="FFFFFF" w:themeFill="background1"/>
+      </w:tcPr>
+    </w:tblStylePr>
+    <w:tblStylePr w:type="firstCol">
+      <w:pPr>
+        <w:jc w:val="right"/>
+      </w:pPr>
+      <w:rPr>
+        <w:rFonts w:asciiTheme="majorHAnsi" w:eastAsiaTheme="majorEastAsia" w:hAnsiTheme="majorHAnsi" w:cstheme="majorBidi"/>
+        <w:i/>
+        <w:iCs/>
+        <w:sz w:val="26"/>
+      </w:rPr>
+      <w:tblPr/>
+      <w:tcPr>
+        <w:tcBorders>
+          <w:right w:val="single" w:sz="4" w:space="0" w:color="5B9BD5" w:themeColor="accent1"/>
+        </w:tcBorders>
+        <w:shd w:val="clear" w:color="auto" w:fill="FFFFFF" w:themeFill="background1"/>
+      </w:tcPr>
+    </w:tblStylePr>
+    <w:tblStylePr w:type="lastCol">
+      <w:rPr>
+        <w:rFonts w:asciiTheme="majorHAnsi" w:eastAsiaTheme="majorEastAsia" w:hAnsiTheme="majorHAnsi" w:cstheme="majorBidi"/>
+        <w:i/>
+        <w:iCs/>
+        <w:sz w:val="26"/>
+      </w:rPr>
+      <w:tblPr/>
+      <w:tcPr>
+        <w:tcBorders>
+          <w:left w:val="single" w:sz="4" w:space="0" w:color="5B9BD5" w:themeColor="accent1"/>
+        </w:tcBorders>
+        <w:shd w:val="clear" w:color="auto" w:fill="FFFFFF" w:themeFill="background1"/>
+      </w:tcPr>
+    </w:tblStylePr>
+    <w:tblStylePr w:type="band1Vert">
+      <w:tblPr/>
+      <w:tcPr>
+        <w:shd w:val="clear" w:color="auto" w:fill="DEEAF6" w:themeFill="accent1" w:themeFillTint="33"/>
+      </w:tcPr>
+    </w:tblStylePr>
+    <w:tblStylePr w:type="band1Horz">
+      <w:tblPr/>
+      <w:tcPr>
+        <w:shd w:val="clear" w:color="auto" w:fill="DEEAF6" w:themeFill="accent1" w:themeFillTint="33"/>
+      </w:tcPr>
+    </w:tblStylePr>
+    <w:tblStylePr w:type="neCell">
+      <w:tblPr/>
+      <w:tcPr>
+        <w:tcBorders>
+          <w:left w:val="nil"/>
+        </w:tcBorders>
+      </w:tcPr>
+    </w:tblStylePr>
+    <w:tblStylePr w:type="nwCell">
+      <w:tblPr/>
+      <w:tcPr>
+        <w:tcBorders>
+          <w:right w:val="nil"/>
+        </w:tcBorders>
+      </w:tcPr>
+    </w:tblStylePr>
+    <w:tblStylePr w:type="seCell">
+      <w:tblPr/>
+      <w:tcPr>
+        <w:tcBorders>
+          <w:left w:val="nil"/>
+        </w:tcBorders>
+      </w:tcPr>
+    </w:tblStylePr>
+    <w:tblStylePr w:type="swCell">
+      <w:tblPr/>
+      <w:tcPr>
+        <w:tcBorders>
+          <w:right w:val="nil"/>
+        </w:tcBorders>
+      </w:tcPr>
+    </w:tblStylePr>
+  </w:style>
+  <w:style w:type="table" w:customStyle="1" w:styleId="PlainTable3">
+    <w:name w:val="Plain Table 3"/>
+    <w:basedOn w:val="TableNormal"/>
+    <w:uiPriority w:val="43"/>
+    <w:rsid w:val="00FF7792"/>
+    <w:pPr>
+      <w:spacing w:after="0" w:line="240" w:lineRule="auto"/>
+    </w:pPr>
+    <w:tblPr>
+      <w:tblStyleRowBandSize w:val="1"/>
+      <w:tblStyleColBandSize w:val="1"/>
+      <w:tblInd w:w="0" w:type="dxa"/>
+      <w:tblCellMar>
+        <w:top w:w="0" w:type="dxa"/>
+        <w:left w:w="108" w:type="dxa"/>
+        <w:bottom w:w="0" w:type="dxa"/>
+        <w:right w:w="108" w:type="dxa"/>
+      </w:tblCellMar>
+    </w:tblPr>
+    <w:tblStylePr w:type="firstRow">
+      <w:rPr>
+        <w:b/>
+        <w:bCs/>
+        <w:caps/>
+      </w:rPr>
+      <w:tblPr/>
+      <w:tcPr>
+        <w:tcBorders>
+          <w:bottom w:val="single" w:sz="4" w:space="0" w:color="7F7F7F" w:themeColor="text1" w:themeTint="80"/>
+        </w:tcBorders>
+      </w:tcPr>
+    </w:tblStylePr>
+    <w:tblStylePr w:type="lastRow">
+      <w:rPr>
+        <w:b/>
+        <w:bCs/>
+        <w:caps/>
+      </w:rPr>
+      <w:tblPr/>
+      <w:tcPr>
+        <w:tcBorders>
+          <w:top w:val="nil"/>
+        </w:tcBorders>
+      </w:tcPr>
+    </w:tblStylePr>
+    <w:tblStylePr w:type="firstCol">
+      <w:rPr>
+        <w:b/>
+        <w:bCs/>
+        <w:caps/>
+      </w:rPr>
+      <w:tblPr/>
+      <w:tcPr>
+        <w:tcBorders>
+          <w:right w:val="single" w:sz="4" w:space="0" w:color="7F7F7F" w:themeColor="text1" w:themeTint="80"/>
+        </w:tcBorders>
+      </w:tcPr>
+    </w:tblStylePr>
+    <w:tblStylePr w:type="lastCol">
+      <w:rPr>
+        <w:b/>
+        <w:bCs/>
+        <w:caps/>
+      </w:rPr>
+      <w:tblPr/>
+      <w:tcPr>
+        <w:tcBorders>
+          <w:left w:val="nil"/>
+        </w:tcBorders>
+      </w:tcPr>
+    </w:tblStylePr>
+    <w:tblStylePr w:type="band1Vert">
+      <w:tblPr/>
+      <w:tcPr>
+        <w:shd w:val="clear" w:color="auto" w:fill="F2F2F2" w:themeFill="background1" w:themeFillShade="F2"/>
+      </w:tcPr>
+    </w:tblStylePr>
+    <w:tblStylePr w:type="band1Horz">
+      <w:tblPr/>
+      <w:tcPr>
+        <w:shd w:val="clear" w:color="auto" w:fill="F2F2F2" w:themeFill="background1" w:themeFillShade="F2"/>
+      </w:tcPr>
+    </w:tblStylePr>
+    <w:tblStylePr w:type="neCell">
+      <w:tblPr/>
+      <w:tcPr>
+        <w:tcBorders>
+          <w:left w:val="nil"/>
+        </w:tcBorders>
+      </w:tcPr>
+    </w:tblStylePr>
+    <w:tblStylePr w:type="nwCell">
+      <w:tblPr/>
+      <w:tcPr>
+        <w:tcBorders>
+          <w:right w:val="nil"/>
+        </w:tcBorders>
+      </w:tcPr>
+    </w:tblStylePr>
+  </w:style>
+  <w:style w:type="paragraph" w:styleId="Bibliography">
+    <w:name w:val="Bibliography"/>
+    <w:basedOn w:val="Normal"/>
+    <w:next w:val="Normal"/>
+    <w:uiPriority w:val="37"/>
+    <w:unhideWhenUsed/>
+    <w:rsid w:val="00BA24AC"/>
+  </w:style>
+  <w:style w:type="paragraph" w:styleId="BalloonText">
+    <w:name w:val="Balloon Text"/>
+    <w:basedOn w:val="Normal"/>
+    <w:link w:val="BalloonTextChar"/>
+    <w:uiPriority w:val="99"/>
+    <w:semiHidden/>
+    <w:unhideWhenUsed/>
+    <w:rsid w:val="003561EB"/>
+    <w:pPr>
+      <w:spacing w:after="0" w:line="240" w:lineRule="auto"/>
+    </w:pPr>
+    <w:rPr>
+      <w:rFonts w:ascii="Tahoma" w:hAnsi="Tahoma" w:cs="Tahoma"/>
+      <w:sz w:val="16"/>
+      <w:szCs w:val="16"/>
+    </w:rPr>
+  </w:style>
+  <w:style w:type="character" w:customStyle="1" w:styleId="BalloonTextChar">
+    <w:name w:val="Balloon Text Char"/>
+    <w:basedOn w:val="DefaultParagraphFont"/>
+    <w:link w:val="BalloonText"/>
+    <w:uiPriority w:val="99"/>
+    <w:semiHidden/>
+    <w:rsid w:val="003561EB"/>
+    <w:rPr>
+      <w:rFonts w:ascii="Tahoma" w:hAnsi="Tahoma" w:cs="Tahoma"/>
+      <w:sz w:val="16"/>
+      <w:szCs w:val="16"/>
+    </w:rPr>
+  </w:style>
 </w:styles>
 </file>
 
 <file path=word/glossary/document.xml><?xml version="1.0" encoding="utf-8"?>
-<w:glossaryDocument xmlns:wpc="http://schemas.microsoft.com/office/word/2010/wordprocessingCanvas" xmlns:mc="http://schemas.openxmlformats.org/markup-compatibility/2006" xmlns:o="urn:schemas-microsoft-com:office:office" xmlns:r="http://schemas.openxmlformats.org/officeDocument/2006/relationships" xmlns:m="http://schemas.openxmlformats.org/officeDocument/2006/math" xmlns:v="urn:schemas-microsoft-com:vml" xmlns:wp14="http://schemas.microsoft.com/office/word/2010/wordprocessingDrawing" xmlns:wp="http://schemas.openxmlformats.org/drawingml/2006/wordprocessingDrawing" xmlns:w10="urn:schemas-microsoft-com:office:word" xmlns:w="http://schemas.openxmlformats.org/wordprocessingml/2006/main" xmlns:w14="http://schemas.microsoft.com/office/word/2010/wordml" xmlns:w15="http://schemas.microsoft.com/office/word/2012/wordml" xmlns:wpg="http://schemas.microsoft.com/office/word/2010/wordprocessingGroup" xmlns:wpi="http://schemas.microsoft.com/office/word/2010/wordprocessingInk" xmlns:wne="http://schemas.microsoft.com/office/word/2006/wordml" xmlns:wps="http://schemas.microsoft.com/office/word/2010/wordprocessingShape" mc:Ignorable="w14 w15 wp14">
+<w:glossaryDocument xmlns:wpc="http://schemas.microsoft.com/office/word/2010/wordprocessingCanvas" xmlns:mc="http://schemas.openxmlformats.org/markup-compatibility/2006" xmlns:o="urn:schemas-microsoft-com:office:office" xmlns:r="http://schemas.openxmlformats.org/officeDocument/2006/relationships" xmlns:m="http://schemas.openxmlformats.org/officeDocument/2006/math" xmlns:v="urn:schemas-microsoft-com:vml" xmlns:wp14="http://schemas.microsoft.com/office/word/2010/wordprocessingDrawing" xmlns:wp="http://schemas.openxmlformats.org/drawingml/2006/wordprocessingDrawing" xmlns:w10="urn:schemas-microsoft-com:office:word" xmlns:w="http://schemas.openxmlformats.org/wordprocessingml/2006/main" xmlns:w14="http://schemas.microsoft.com/office/word/2010/wordml" xmlns:wpg="http://schemas.microsoft.com/office/word/2010/wordprocessingGroup" xmlns:wpi="http://schemas.microsoft.com/office/word/2010/wordprocessingInk" xmlns:wne="http://schemas.microsoft.com/office/word/2006/wordml" xmlns:wps="http://schemas.microsoft.com/office/word/2010/wordprocessingShape" mc:Ignorable="w14 wp14">
   <w:docParts>
     <w:docPart>
       <w:docPartPr>
@@ -15915,43 +17106,12 @@
         </w:p>
       </w:docPartBody>
     </w:docPart>
-    <w:docPart>
-      <w:docPartPr>
-        <w:name w:val="4386296383504433B92A8C809FF0D6F9"/>
-        <w:category>
-          <w:name w:val="General"/>
-          <w:gallery w:val="placeholder"/>
-        </w:category>
-        <w:types>
-          <w:type w:val="bbPlcHdr"/>
-        </w:types>
-        <w:behaviors>
-          <w:behavior w:val="content"/>
-        </w:behaviors>
-        <w:guid w:val="{16ACAD23-4419-4D2D-BEDC-16BB92D4DC34}"/>
-      </w:docPartPr>
-      <w:docPartBody>
-        <w:p>
-          <w:pPr>
-            <w:pStyle w:val="4386296383504433B92A8C809FF0D6F9"/>
-          </w:pPr>
-          <w:r>
-            <w:rPr>
-              <w:rFonts w:asciiTheme="majorHAnsi" w:eastAsiaTheme="majorEastAsia" w:hAnsiTheme="majorHAnsi" w:cstheme="majorBidi"/>
-              <w:sz w:val="44"/>
-              <w:szCs w:val="44"/>
-            </w:rPr>
-            <w:t>[Type the document subtitle]</w:t>
-          </w:r>
-        </w:p>
-      </w:docPartBody>
-    </w:docPart>
   </w:docParts>
 </w:glossaryDocument>
 </file>
 
 <file path=word/glossary/fontTable.xml><?xml version="1.0" encoding="utf-8"?>
-<w:fonts xmlns:mc="http://schemas.openxmlformats.org/markup-compatibility/2006" xmlns:r="http://schemas.openxmlformats.org/officeDocument/2006/relationships" xmlns:w="http://schemas.openxmlformats.org/wordprocessingml/2006/main" xmlns:w14="http://schemas.microsoft.com/office/word/2010/wordml" xmlns:w15="http://schemas.microsoft.com/office/word/2012/wordml" mc:Ignorable="w14 w15">
+<w:fonts xmlns:mc="http://schemas.openxmlformats.org/markup-compatibility/2006" xmlns:r="http://schemas.openxmlformats.org/officeDocument/2006/relationships" xmlns:w="http://schemas.openxmlformats.org/wordprocessingml/2006/main" xmlns:w14="http://schemas.microsoft.com/office/word/2010/wordml" mc:Ignorable="w14">
   <w:font w:name="Symbol">
     <w:panose1 w:val="05050102010706020507"/>
     <w:charset w:val="02"/>
@@ -16001,27 +17161,41 @@
     <w:pitch w:val="variable"/>
     <w:sig w:usb0="A00002EF" w:usb1="4000207B" w:usb2="00000000" w:usb3="00000000" w:csb0="0000019F" w:csb1="00000000"/>
   </w:font>
+  <w:font w:name="Tahoma">
+    <w:panose1 w:val="020B0604030504040204"/>
+    <w:charset w:val="00"/>
+    <w:family w:val="swiss"/>
+    <w:pitch w:val="variable"/>
+    <w:sig w:usb0="E1002EFF" w:usb1="C000605B" w:usb2="00000029" w:usb3="00000000" w:csb0="000101FF" w:csb1="00000000"/>
+  </w:font>
+  <w:font w:name="Cambria">
+    <w:panose1 w:val="02040503050406030204"/>
+    <w:charset w:val="00"/>
+    <w:family w:val="roman"/>
+    <w:pitch w:val="variable"/>
+    <w:sig w:usb0="E00002FF" w:usb1="400004FF" w:usb2="00000000" w:usb3="00000000" w:csb0="0000019F" w:csb1="00000000"/>
+  </w:font>
 </w:fonts>
 </file>
 
 <file path=word/glossary/settings.xml><?xml version="1.0" encoding="utf-8"?>
-<w:settings xmlns:mc="http://schemas.openxmlformats.org/markup-compatibility/2006" xmlns:o="urn:schemas-microsoft-com:office:office" xmlns:r="http://schemas.openxmlformats.org/officeDocument/2006/relationships" xmlns:m="http://schemas.openxmlformats.org/officeDocument/2006/math" xmlns:v="urn:schemas-microsoft-com:vml" xmlns:w10="urn:schemas-microsoft-com:office:word" xmlns:w="http://schemas.openxmlformats.org/wordprocessingml/2006/main" xmlns:w14="http://schemas.microsoft.com/office/word/2010/wordml" xmlns:w15="http://schemas.microsoft.com/office/word/2012/wordml" xmlns:sl="http://schemas.openxmlformats.org/schemaLibrary/2006/main" mc:Ignorable="w14 w15">
+<w:settings xmlns:mc="http://schemas.openxmlformats.org/markup-compatibility/2006" xmlns:o="urn:schemas-microsoft-com:office:office" xmlns:r="http://schemas.openxmlformats.org/officeDocument/2006/relationships" xmlns:m="http://schemas.openxmlformats.org/officeDocument/2006/math" xmlns:v="urn:schemas-microsoft-com:vml" xmlns:w10="urn:schemas-microsoft-com:office:word" xmlns:w="http://schemas.openxmlformats.org/wordprocessingml/2006/main" xmlns:w14="http://schemas.microsoft.com/office/word/2010/wordml" xmlns:sl="http://schemas.openxmlformats.org/schemaLibrary/2006/main" mc:Ignorable="w14">
   <w:view w:val="normal"/>
   <w:defaultTabStop w:val="720"/>
   <w:characterSpacingControl w:val="doNotCompress"/>
   <w:compat>
     <w:useFELayout/>
-    <w:compatSetting w:name="compatibilityMode" w:uri="http://schemas.microsoft.com/office/word" w:val="15"/>
+    <w:compatSetting w:name="compatibilityMode" w:uri="http://schemas.microsoft.com/office/word" w:val="14"/>
     <w:compatSetting w:name="overrideTableStyleFontSizeAndJustification" w:uri="http://schemas.microsoft.com/office/word" w:val="1"/>
     <w:compatSetting w:name="enableOpenTypeFeatures" w:uri="http://schemas.microsoft.com/office/word" w:val="1"/>
     <w:compatSetting w:name="doNotFlipMirrorIndents" w:uri="http://schemas.microsoft.com/office/word" w:val="1"/>
-    <w:compatSetting w:name="differentiateMultirowTableHeaders" w:uri="http://schemas.microsoft.com/office/word" w:val="1"/>
   </w:compat>
   <w:rsids>
     <w:rsidRoot w:val="00595169"/>
     <w:rsid w:val="001E3500"/>
     <w:rsid w:val="0035504B"/>
     <w:rsid w:val="00595169"/>
+    <w:rsid w:val="009B0BE3"/>
     <w:rsid w:val="00B2232A"/>
     <w:rsid w:val="00BB5012"/>
     <w:rsid w:val="00BD230C"/>
@@ -16045,12 +17219,11 @@
   <w:clrSchemeMapping w:bg1="light1" w:t1="dark1" w:bg2="light2" w:t2="dark2" w:accent1="accent1" w:accent2="accent2" w:accent3="accent3" w:accent4="accent4" w:accent5="accent5" w:accent6="accent6" w:hyperlink="hyperlink" w:followedHyperlink="followedHyperlink"/>
   <w:decimalSymbol w:val="."/>
   <w:listSeparator w:val=","/>
-  <w15:chartTrackingRefBased/>
 </w:settings>
 </file>
 
 <file path=word/glossary/styles.xml><?xml version="1.0" encoding="utf-8"?>
-<w:styles xmlns:mc="http://schemas.openxmlformats.org/markup-compatibility/2006" xmlns:r="http://schemas.openxmlformats.org/officeDocument/2006/relationships" xmlns:w="http://schemas.openxmlformats.org/wordprocessingml/2006/main" xmlns:w14="http://schemas.microsoft.com/office/word/2010/wordml" xmlns:w15="http://schemas.microsoft.com/office/word/2012/wordml" mc:Ignorable="w14 w15">
+<w:styles xmlns:mc="http://schemas.openxmlformats.org/markup-compatibility/2006" xmlns:r="http://schemas.openxmlformats.org/officeDocument/2006/relationships" xmlns:w="http://schemas.openxmlformats.org/wordprocessingml/2006/main" xmlns:w14="http://schemas.microsoft.com/office/word/2010/wordml" mc:Ignorable="w14">
   <w:docDefaults>
     <w:rPrDefault>
       <w:rPr>
@@ -16066,378 +17239,358 @@
       </w:pPr>
     </w:pPrDefault>
   </w:docDefaults>
-  <w:latentStyles w:defLockedState="0" w:defUIPriority="99" w:defSemiHidden="0" w:defUnhideWhenUsed="0" w:defQFormat="0" w:count="371">
-    <w:lsdException w:name="Normal" w:uiPriority="0" w:qFormat="1"/>
-    <w:lsdException w:name="heading 1" w:uiPriority="9" w:qFormat="1"/>
-    <w:lsdException w:name="heading 2" w:semiHidden="1" w:uiPriority="9" w:unhideWhenUsed="1" w:qFormat="1"/>
-    <w:lsdException w:name="heading 3" w:semiHidden="1" w:uiPriority="9" w:unhideWhenUsed="1" w:qFormat="1"/>
-    <w:lsdException w:name="heading 4" w:semiHidden="1" w:uiPriority="9" w:unhideWhenUsed="1" w:qFormat="1"/>
-    <w:lsdException w:name="heading 5" w:semiHidden="1" w:uiPriority="9" w:unhideWhenUsed="1" w:qFormat="1"/>
-    <w:lsdException w:name="heading 6" w:semiHidden="1" w:uiPriority="9" w:unhideWhenUsed="1" w:qFormat="1"/>
-    <w:lsdException w:name="heading 7" w:semiHidden="1" w:uiPriority="9" w:unhideWhenUsed="1" w:qFormat="1"/>
-    <w:lsdException w:name="heading 8" w:semiHidden="1" w:uiPriority="9" w:unhideWhenUsed="1" w:qFormat="1"/>
-    <w:lsdException w:name="heading 9" w:semiHidden="1" w:uiPriority="9" w:unhideWhenUsed="1" w:qFormat="1"/>
-    <w:lsdException w:name="index 1" w:semiHidden="1" w:unhideWhenUsed="1"/>
-    <w:lsdException w:name="index 2" w:semiHidden="1" w:unhideWhenUsed="1"/>
-    <w:lsdException w:name="index 3" w:semiHidden="1" w:unhideWhenUsed="1"/>
-    <w:lsdException w:name="index 4" w:semiHidden="1" w:unhideWhenUsed="1"/>
-    <w:lsdException w:name="index 5" w:semiHidden="1" w:unhideWhenUsed="1"/>
-    <w:lsdException w:name="index 6" w:semiHidden="1" w:unhideWhenUsed="1"/>
-    <w:lsdException w:name="index 7" w:semiHidden="1" w:unhideWhenUsed="1"/>
-    <w:lsdException w:name="index 8" w:semiHidden="1" w:unhideWhenUsed="1"/>
-    <w:lsdException w:name="index 9" w:semiHidden="1" w:unhideWhenUsed="1"/>
-    <w:lsdException w:name="toc 1" w:semiHidden="1" w:uiPriority="39" w:unhideWhenUsed="1"/>
-    <w:lsdException w:name="toc 2" w:semiHidden="1" w:uiPriority="39" w:unhideWhenUsed="1"/>
-    <w:lsdException w:name="toc 3" w:semiHidden="1" w:uiPriority="39" w:unhideWhenUsed="1"/>
-    <w:lsdException w:name="toc 4" w:semiHidden="1" w:uiPriority="39" w:unhideWhenUsed="1"/>
-    <w:lsdException w:name="toc 5" w:semiHidden="1" w:uiPriority="39" w:unhideWhenUsed="1"/>
-    <w:lsdException w:name="toc 6" w:semiHidden="1" w:uiPriority="39" w:unhideWhenUsed="1"/>
-    <w:lsdException w:name="toc 7" w:semiHidden="1" w:uiPriority="39" w:unhideWhenUsed="1"/>
-    <w:lsdException w:name="toc 8" w:semiHidden="1" w:uiPriority="39" w:unhideWhenUsed="1"/>
-    <w:lsdException w:name="toc 9" w:semiHidden="1" w:uiPriority="39" w:unhideWhenUsed="1"/>
-    <w:lsdException w:name="Normal Indent" w:semiHidden="1" w:unhideWhenUsed="1"/>
-    <w:lsdException w:name="footnote text" w:semiHidden="1" w:unhideWhenUsed="1"/>
-    <w:lsdException w:name="annotation text" w:semiHidden="1" w:unhideWhenUsed="1"/>
-    <w:lsdException w:name="header" w:semiHidden="1" w:unhideWhenUsed="1"/>
-    <w:lsdException w:name="footer" w:semiHidden="1" w:unhideWhenUsed="1"/>
-    <w:lsdException w:name="index heading" w:semiHidden="1" w:unhideWhenUsed="1"/>
-    <w:lsdException w:name="caption" w:semiHidden="1" w:uiPriority="35" w:unhideWhenUsed="1" w:qFormat="1"/>
-    <w:lsdException w:name="table of figures" w:semiHidden="1" w:unhideWhenUsed="1"/>
-    <w:lsdException w:name="envelope address" w:semiHidden="1" w:unhideWhenUsed="1"/>
-    <w:lsdException w:name="envelope return" w:semiHidden="1" w:unhideWhenUsed="1"/>
-    <w:lsdException w:name="footnote reference" w:semiHidden="1" w:unhideWhenUsed="1"/>
-    <w:lsdException w:name="annotation reference" w:semiHidden="1" w:unhideWhenUsed="1"/>
-    <w:lsdException w:name="line number" w:semiHidden="1" w:unhideWhenUsed="1"/>
-    <w:lsdException w:name="page number" w:semiHidden="1" w:unhideWhenUsed="1"/>
-    <w:lsdException w:name="endnote reference" w:semiHidden="1" w:unhideWhenUsed="1"/>
-    <w:lsdException w:name="endnote text" w:semiHidden="1" w:unhideWhenUsed="1"/>
-    <w:lsdException w:name="table of authorities" w:semiHidden="1" w:unhideWhenUsed="1"/>
-    <w:lsdException w:name="macro" w:semiHidden="1" w:unhideWhenUsed="1"/>
-    <w:lsdException w:name="toa heading" w:semiHidden="1" w:unhideWhenUsed="1"/>
-    <w:lsdException w:name="List" w:semiHidden="1" w:unhideWhenUsed="1"/>
-    <w:lsdException w:name="List Bullet" w:semiHidden="1" w:unhideWhenUsed="1"/>
-    <w:lsdException w:name="List Number" w:semiHidden="1" w:unhideWhenUsed="1"/>
-    <w:lsdException w:name="List 2" w:semiHidden="1" w:unhideWhenUsed="1"/>
-    <w:lsdException w:name="List 3" w:semiHidden="1" w:unhideWhenUsed="1"/>
-    <w:lsdException w:name="List 4" w:semiHidden="1" w:unhideWhenUsed="1"/>
-    <w:lsdException w:name="List 5" w:semiHidden="1" w:unhideWhenUsed="1"/>
-    <w:lsdException w:name="List Bullet 2" w:semiHidden="1" w:unhideWhenUsed="1"/>
-    <w:lsdException w:name="List Bullet 3" w:semiHidden="1" w:unhideWhenUsed="1"/>
-    <w:lsdException w:name="List Bullet 4" w:semiHidden="1" w:unhideWhenUsed="1"/>
-    <w:lsdException w:name="List Bullet 5" w:semiHidden="1" w:unhideWhenUsed="1"/>
-    <w:lsdException w:name="List Number 2" w:semiHidden="1" w:unhideWhenUsed="1"/>
-    <w:lsdException w:name="List Number 3" w:semiHidden="1" w:unhideWhenUsed="1"/>
-    <w:lsdException w:name="List Number 4" w:semiHidden="1" w:unhideWhenUsed="1"/>
-    <w:lsdException w:name="List Number 5" w:semiHidden="1" w:unhideWhenUsed="1"/>
-    <w:lsdException w:name="Title" w:uiPriority="10" w:qFormat="1"/>
-    <w:lsdException w:name="Closing" w:semiHidden="1" w:unhideWhenUsed="1"/>
-    <w:lsdException w:name="Signature" w:semiHidden="1" w:unhideWhenUsed="1"/>
-    <w:lsdException w:name="Default Paragraph Font" w:semiHidden="1" w:uiPriority="1" w:unhideWhenUsed="1"/>
-    <w:lsdException w:name="Body Text" w:semiHidden="1" w:unhideWhenUsed="1"/>
-    <w:lsdException w:name="Body Text Indent" w:semiHidden="1" w:unhideWhenUsed="1"/>
-    <w:lsdException w:name="List Continue" w:semiHidden="1" w:unhideWhenUsed="1"/>
-    <w:lsdException w:name="List Continue 2" w:semiHidden="1" w:unhideWhenUsed="1"/>
-    <w:lsdException w:name="List Continue 3" w:semiHidden="1" w:unhideWhenUsed="1"/>
-    <w:lsdException w:name="List Continue 4" w:semiHidden="1" w:unhideWhenUsed="1"/>
-    <w:lsdException w:name="List Continue 5" w:semiHidden="1" w:unhideWhenUsed="1"/>
-    <w:lsdException w:name="Message Header" w:semiHidden="1" w:unhideWhenUsed="1"/>
-    <w:lsdException w:name="Subtitle" w:uiPriority="11" w:qFormat="1"/>
-    <w:lsdException w:name="Salutation" w:semiHidden="1" w:unhideWhenUsed="1"/>
-    <w:lsdException w:name="Date" w:semiHidden="1" w:unhideWhenUsed="1"/>
-    <w:lsdException w:name="Body Text First Indent" w:semiHidden="1" w:unhideWhenUsed="1"/>
-    <w:lsdException w:name="Body Text First Indent 2" w:semiHidden="1" w:unhideWhenUsed="1"/>
-    <w:lsdException w:name="Note Heading" w:semiHidden="1" w:unhideWhenUsed="1"/>
-    <w:lsdException w:name="Body Text 2" w:semiHidden="1" w:unhideWhenUsed="1"/>
-    <w:lsdException w:name="Body Text 3" w:semiHidden="1" w:unhideWhenUsed="1"/>
-    <w:lsdException w:name="Body Text Indent 2" w:semiHidden="1" w:unhideWhenUsed="1"/>
-    <w:lsdException w:name="Body Text Indent 3" w:semiHidden="1" w:unhideWhenUsed="1"/>
-    <w:lsdException w:name="Block Text" w:semiHidden="1" w:unhideWhenUsed="1"/>
-    <w:lsdException w:name="Hyperlink" w:semiHidden="1" w:unhideWhenUsed="1"/>
-    <w:lsdException w:name="FollowedHyperlink" w:semiHidden="1" w:unhideWhenUsed="1"/>
-    <w:lsdException w:name="Strong" w:uiPriority="22" w:qFormat="1"/>
-    <w:lsdException w:name="Emphasis" w:uiPriority="20" w:qFormat="1"/>
-    <w:lsdException w:name="Document Map" w:semiHidden="1" w:unhideWhenUsed="1"/>
-    <w:lsdException w:name="Plain Text" w:semiHidden="1" w:unhideWhenUsed="1"/>
-    <w:lsdException w:name="E-mail Signature" w:semiHidden="1" w:unhideWhenUsed="1"/>
-    <w:lsdException w:name="HTML Top of Form" w:semiHidden="1" w:unhideWhenUsed="1"/>
-    <w:lsdException w:name="HTML Bottom of Form" w:semiHidden="1" w:unhideWhenUsed="1"/>
-    <w:lsdException w:name="Normal (Web)" w:semiHidden="1" w:unhideWhenUsed="1"/>
-    <w:lsdException w:name="HTML Acronym" w:semiHidden="1" w:unhideWhenUsed="1"/>
-    <w:lsdException w:name="HTML Address" w:semiHidden="1" w:unhideWhenUsed="1"/>
-    <w:lsdException w:name="HTML Cite" w:semiHidden="1" w:unhideWhenUsed="1"/>
-    <w:lsdException w:name="HTML Code" w:semiHidden="1" w:unhideWhenUsed="1"/>
-    <w:lsdException w:name="HTML Definition" w:semiHidden="1" w:unhideWhenUsed="1"/>
-    <w:lsdException w:name="HTML Keyboard" w:semiHidden="1" w:unhideWhenUsed="1"/>
-    <w:lsdException w:name="HTML Preformatted" w:semiHidden="1" w:unhideWhenUsed="1"/>
-    <w:lsdException w:name="HTML Sample" w:semiHidden="1" w:unhideWhenUsed="1"/>
-    <w:lsdException w:name="HTML Typewriter" w:semiHidden="1" w:unhideWhenUsed="1"/>
-    <w:lsdException w:name="HTML Variable" w:semiHidden="1" w:unhideWhenUsed="1"/>
-    <w:lsdException w:name="Normal Table" w:semiHidden="1" w:unhideWhenUsed="1"/>
-    <w:lsdException w:name="annotation subject" w:semiHidden="1" w:unhideWhenUsed="1"/>
-    <w:lsdException w:name="No List" w:semiHidden="1" w:unhideWhenUsed="1"/>
-    <w:lsdException w:name="Outline List 1" w:semiHidden="1" w:unhideWhenUsed="1"/>
-    <w:lsdException w:name="Outline List 2" w:semiHidden="1" w:unhideWhenUsed="1"/>
-    <w:lsdException w:name="Outline List 3" w:semiHidden="1" w:unhideWhenUsed="1"/>
-    <w:lsdException w:name="Table Simple 1" w:semiHidden="1" w:unhideWhenUsed="1"/>
-    <w:lsdException w:name="Table Simple 2" w:semiHidden="1" w:unhideWhenUsed="1"/>
-    <w:lsdException w:name="Table Simple 3" w:semiHidden="1" w:unhideWhenUsed="1"/>
-    <w:lsdException w:name="Table Classic 1" w:semiHidden="1" w:unhideWhenUsed="1"/>
-    <w:lsdException w:name="Table Classic 2" w:semiHidden="1" w:unhideWhenUsed="1"/>
-    <w:lsdException w:name="Table Classic 3" w:semiHidden="1" w:unhideWhenUsed="1"/>
-    <w:lsdException w:name="Table Classic 4" w:semiHidden="1" w:unhideWhenUsed="1"/>
-    <w:lsdException w:name="Table Colorful 1" w:semiHidden="1" w:unhideWhenUsed="1"/>
-    <w:lsdException w:name="Table Colorful 2" w:semiHidden="1" w:unhideWhenUsed="1"/>
-    <w:lsdException w:name="Table Colorful 3" w:semiHidden="1" w:unhideWhenUsed="1"/>
-    <w:lsdException w:name="Table Columns 1" w:semiHidden="1" w:unhideWhenUsed="1"/>
-    <w:lsdException w:name="Table Columns 2" w:semiHidden="1" w:unhideWhenUsed="1"/>
-    <w:lsdException w:name="Table Columns 3" w:semiHidden="1" w:unhideWhenUsed="1"/>
-    <w:lsdException w:name="Table Columns 4" w:semiHidden="1" w:unhideWhenUsed="1"/>
-    <w:lsdException w:name="Table Columns 5" w:semiHidden="1" w:unhideWhenUsed="1"/>
-    <w:lsdException w:name="Table Grid 1" w:semiHidden="1" w:unhideWhenUsed="1"/>
-    <w:lsdException w:name="Table Grid 2" w:semiHidden="1" w:unhideWhenUsed="1"/>
-    <w:lsdException w:name="Table Grid 3" w:semiHidden="1" w:unhideWhenUsed="1"/>
-    <w:lsdException w:name="Table Grid 4" w:semiHidden="1" w:unhideWhenUsed="1"/>
-    <w:lsdException w:name="Table Grid 5" w:semiHidden="1" w:unhideWhenUsed="1"/>
-    <w:lsdException w:name="Table Grid 6" w:semiHidden="1" w:unhideWhenUsed="1"/>
-    <w:lsdException w:name="Table Grid 7" w:semiHidden="1" w:unhideWhenUsed="1"/>
-    <w:lsdException w:name="Table Grid 8" w:semiHidden="1" w:unhideWhenUsed="1"/>
-    <w:lsdException w:name="Table List 1" w:semiHidden="1" w:unhideWhenUsed="1"/>
-    <w:lsdException w:name="Table List 2" w:semiHidden="1" w:unhideWhenUsed="1"/>
-    <w:lsdException w:name="Table List 3" w:semiHidden="1" w:unhideWhenUsed="1"/>
-    <w:lsdException w:name="Table List 4" w:semiHidden="1" w:unhideWhenUsed="1"/>
-    <w:lsdException w:name="Table List 5" w:semiHidden="1" w:unhideWhenUsed="1"/>
-    <w:lsdException w:name="Table List 6" w:semiHidden="1" w:unhideWhenUsed="1"/>
-    <w:lsdException w:name="Table List 7" w:semiHidden="1" w:unhideWhenUsed="1"/>
-    <w:lsdException w:name="Table List 8" w:semiHidden="1" w:unhideWhenUsed="1"/>
-    <w:lsdException w:name="Table 3D effects 1" w:semiHidden="1" w:unhideWhenUsed="1"/>
-    <w:lsdException w:name="Table 3D effects 2" w:semiHidden="1" w:unhideWhenUsed="1"/>
-    <w:lsdException w:name="Table 3D effects 3" w:semiHidden="1" w:unhideWhenUsed="1"/>
-    <w:lsdException w:name="Table Contemporary" w:semiHidden="1" w:unhideWhenUsed="1"/>
-    <w:lsdException w:name="Table Elegant" w:semiHidden="1" w:unhideWhenUsed="1"/>
-    <w:lsdException w:name="Table Professional" w:semiHidden="1" w:unhideWhenUsed="1"/>
-    <w:lsdException w:name="Table Subtle 1" w:semiHidden="1" w:unhideWhenUsed="1"/>
-    <w:lsdException w:name="Table Subtle 2" w:semiHidden="1" w:unhideWhenUsed="1"/>
-    <w:lsdException w:name="Table Web 1" w:semiHidden="1" w:unhideWhenUsed="1"/>
-    <w:lsdException w:name="Table Web 2" w:semiHidden="1" w:unhideWhenUsed="1"/>
-    <w:lsdException w:name="Table Web 3" w:semiHidden="1" w:unhideWhenUsed="1"/>
-    <w:lsdException w:name="Balloon Text" w:semiHidden="1" w:unhideWhenUsed="1"/>
-    <w:lsdException w:name="Table Grid" w:uiPriority="39"/>
-    <w:lsdException w:name="Table Theme" w:semiHidden="1" w:unhideWhenUsed="1"/>
-    <w:lsdException w:name="Placeholder Text" w:semiHidden="1"/>
-    <w:lsdException w:name="No Spacing" w:uiPriority="1" w:qFormat="1"/>
-    <w:lsdException w:name="Light Shading" w:uiPriority="60"/>
-    <w:lsdException w:name="Light List" w:uiPriority="61"/>
-    <w:lsdException w:name="Light Grid" w:uiPriority="62"/>
-    <w:lsdException w:name="Medium Shading 1" w:uiPriority="63"/>
-    <w:lsdException w:name="Medium Shading 2" w:uiPriority="64"/>
-    <w:lsdException w:name="Medium List 1" w:uiPriority="65"/>
-    <w:lsdException w:name="Medium List 2" w:uiPriority="66"/>
-    <w:lsdException w:name="Medium Grid 1" w:uiPriority="67"/>
-    <w:lsdException w:name="Medium Grid 2" w:uiPriority="68"/>
-    <w:lsdException w:name="Medium Grid 3" w:uiPriority="69"/>
-    <w:lsdException w:name="Dark List" w:uiPriority="70"/>
-    <w:lsdException w:name="Colorful Shading" w:uiPriority="71"/>
-    <w:lsdException w:name="Colorful List" w:uiPriority="72"/>
-    <w:lsdException w:name="Colorful Grid" w:uiPriority="73"/>
-    <w:lsdException w:name="Light Shading Accent 1" w:uiPriority="60"/>
-    <w:lsdException w:name="Light List Accent 1" w:uiPriority="61"/>
-    <w:lsdException w:name="Light Grid Accent 1" w:uiPriority="62"/>
-    <w:lsdException w:name="Medium Shading 1 Accent 1" w:uiPriority="63"/>
-    <w:lsdException w:name="Medium Shading 2 Accent 1" w:uiPriority="64"/>
-    <w:lsdException w:name="Medium List 1 Accent 1" w:uiPriority="65"/>
-    <w:lsdException w:name="Revision" w:semiHidden="1"/>
-    <w:lsdException w:name="List Paragraph" w:uiPriority="34" w:qFormat="1"/>
-    <w:lsdException w:name="Quote" w:uiPriority="29" w:qFormat="1"/>
-    <w:lsdException w:name="Intense Quote" w:uiPriority="30" w:qFormat="1"/>
-    <w:lsdException w:name="Medium List 2 Accent 1" w:uiPriority="66"/>
-    <w:lsdException w:name="Medium Grid 1 Accent 1" w:uiPriority="67"/>
-    <w:lsdException w:name="Medium Grid 2 Accent 1" w:uiPriority="68"/>
-    <w:lsdException w:name="Medium Grid 3 Accent 1" w:uiPriority="69"/>
-    <w:lsdException w:name="Dark List Accent 1" w:uiPriority="70"/>
-    <w:lsdException w:name="Colorful Shading Accent 1" w:uiPriority="71"/>
-    <w:lsdException w:name="Colorful List Accent 1" w:uiPriority="72"/>
-    <w:lsdException w:name="Colorful Grid Accent 1" w:uiPriority="73"/>
-    <w:lsdException w:name="Light Shading Accent 2" w:uiPriority="60"/>
-    <w:lsdException w:name="Light List Accent 2" w:uiPriority="61"/>
-    <w:lsdException w:name="Light Grid Accent 2" w:uiPriority="62"/>
-    <w:lsdException w:name="Medium Shading 1 Accent 2" w:uiPriority="63"/>
-    <w:lsdException w:name="Medium Shading 2 Accent 2" w:uiPriority="64"/>
-    <w:lsdException w:name="Medium List 1 Accent 2" w:uiPriority="65"/>
-    <w:lsdException w:name="Medium List 2 Accent 2" w:uiPriority="66"/>
-    <w:lsdException w:name="Medium Grid 1 Accent 2" w:uiPriority="67"/>
-    <w:lsdException w:name="Medium Grid 2 Accent 2" w:uiPriority="68"/>
-    <w:lsdException w:name="Medium Grid 3 Accent 2" w:uiPriority="69"/>
-    <w:lsdException w:name="Dark List Accent 2" w:uiPriority="70"/>
-    <w:lsdException w:name="Colorful Shading Accent 2" w:uiPriority="71"/>
-    <w:lsdException w:name="Colorful List Accent 2" w:uiPriority="72"/>
-    <w:lsdException w:name="Colorful Grid Accent 2" w:uiPriority="73"/>
-    <w:lsdException w:name="Light Shading Accent 3" w:uiPriority="60"/>
-    <w:lsdException w:name="Light List Accent 3" w:uiPriority="61"/>
-    <w:lsdException w:name="Light Grid Accent 3" w:uiPriority="62"/>
-    <w:lsdException w:name="Medium Shading 1 Accent 3" w:uiPriority="63"/>
-    <w:lsdException w:name="Medium Shading 2 Accent 3" w:uiPriority="64"/>
-    <w:lsdException w:name="Medium List 1 Accent 3" w:uiPriority="65"/>
-    <w:lsdException w:name="Medium List 2 Accent 3" w:uiPriority="66"/>
-    <w:lsdException w:name="Medium Grid 1 Accent 3" w:uiPriority="67"/>
-    <w:lsdException w:name="Medium Grid 2 Accent 3" w:uiPriority="68"/>
-    <w:lsdException w:name="Medium Grid 3 Accent 3" w:uiPriority="69"/>
-    <w:lsdException w:name="Dark List Accent 3" w:uiPriority="70"/>
-    <w:lsdException w:name="Colorful Shading Accent 3" w:uiPriority="71"/>
-    <w:lsdException w:name="Colorful List Accent 3" w:uiPriority="72"/>
-    <w:lsdException w:name="Colorful Grid Accent 3" w:uiPriority="73"/>
-    <w:lsdException w:name="Light Shading Accent 4" w:uiPriority="60"/>
-    <w:lsdException w:name="Light List Accent 4" w:uiPriority="61"/>
-    <w:lsdException w:name="Light Grid Accent 4" w:uiPriority="62"/>
-    <w:lsdException w:name="Medium Shading 1 Accent 4" w:uiPriority="63"/>
-    <w:lsdException w:name="Medium Shading 2 Accent 4" w:uiPriority="64"/>
-    <w:lsdException w:name="Medium List 1 Accent 4" w:uiPriority="65"/>
-    <w:lsdException w:name="Medium List 2 Accent 4" w:uiPriority="66"/>
-    <w:lsdException w:name="Medium Grid 1 Accent 4" w:uiPriority="67"/>
-    <w:lsdException w:name="Medium Grid 2 Accent 4" w:uiPriority="68"/>
-    <w:lsdException w:name="Medium Grid 3 Accent 4" w:uiPriority="69"/>
-    <w:lsdException w:name="Dark List Accent 4" w:uiPriority="70"/>
-    <w:lsdException w:name="Colorful Shading Accent 4" w:uiPriority="71"/>
-    <w:lsdException w:name="Colorful List Accent 4" w:uiPriority="72"/>
-    <w:lsdException w:name="Colorful Grid Accent 4" w:uiPriority="73"/>
-    <w:lsdException w:name="Light Shading Accent 5" w:uiPriority="60"/>
-    <w:lsdException w:name="Light List Accent 5" w:uiPriority="61"/>
-    <w:lsdException w:name="Light Grid Accent 5" w:uiPriority="62"/>
-    <w:lsdException w:name="Medium Shading 1 Accent 5" w:uiPriority="63"/>
-    <w:lsdException w:name="Medium Shading 2 Accent 5" w:uiPriority="64"/>
-    <w:lsdException w:name="Medium List 1 Accent 5" w:uiPriority="65"/>
-    <w:lsdException w:name="Medium List 2 Accent 5" w:uiPriority="66"/>
-    <w:lsdException w:name="Medium Grid 1 Accent 5" w:uiPriority="67"/>
-    <w:lsdException w:name="Medium Grid 2 Accent 5" w:uiPriority="68"/>
-    <w:lsdException w:name="Medium Grid 3 Accent 5" w:uiPriority="69"/>
-    <w:lsdException w:name="Dark List Accent 5" w:uiPriority="70"/>
-    <w:lsdException w:name="Colorful Shading Accent 5" w:uiPriority="71"/>
-    <w:lsdException w:name="Colorful List Accent 5" w:uiPriority="72"/>
-    <w:lsdException w:name="Colorful Grid Accent 5" w:uiPriority="73"/>
-    <w:lsdException w:name="Light Shading Accent 6" w:uiPriority="60"/>
-    <w:lsdException w:name="Light List Accent 6" w:uiPriority="61"/>
-    <w:lsdException w:name="Light Grid Accent 6" w:uiPriority="62"/>
-    <w:lsdException w:name="Medium Shading 1 Accent 6" w:uiPriority="63"/>
-    <w:lsdException w:name="Medium Shading 2 Accent 6" w:uiPriority="64"/>
-    <w:lsdException w:name="Medium List 1 Accent 6" w:uiPriority="65"/>
-    <w:lsdException w:name="Medium List 2 Accent 6" w:uiPriority="66"/>
-    <w:lsdException w:name="Medium Grid 1 Accent 6" w:uiPriority="67"/>
-    <w:lsdException w:name="Medium Grid 2 Accent 6" w:uiPriority="68"/>
-    <w:lsdException w:name="Medium Grid 3 Accent 6" w:uiPriority="69"/>
-    <w:lsdException w:name="Dark List Accent 6" w:uiPriority="70"/>
-    <w:lsdException w:name="Colorful Shading Accent 6" w:uiPriority="71"/>
-    <w:lsdException w:name="Colorful List Accent 6" w:uiPriority="72"/>
-    <w:lsdException w:name="Colorful Grid Accent 6" w:uiPriority="73"/>
-    <w:lsdException w:name="Subtle Emphasis" w:uiPriority="19" w:qFormat="1"/>
-    <w:lsdException w:name="Intense Emphasis" w:uiPriority="21" w:qFormat="1"/>
-    <w:lsdException w:name="Subtle Reference" w:uiPriority="31" w:qFormat="1"/>
-    <w:lsdException w:name="Intense Reference" w:uiPriority="32" w:qFormat="1"/>
-    <w:lsdException w:name="Book Title" w:uiPriority="33" w:qFormat="1"/>
-    <w:lsdException w:name="Bibliography" w:semiHidden="1" w:uiPriority="37" w:unhideWhenUsed="1"/>
-    <w:lsdException w:name="TOC Heading" w:semiHidden="1" w:uiPriority="39" w:unhideWhenUsed="1" w:qFormat="1"/>
-    <w:lsdException w:name="Plain Table 1" w:uiPriority="41"/>
-    <w:lsdException w:name="Plain Table 2" w:uiPriority="42"/>
-    <w:lsdException w:name="Plain Table 3" w:uiPriority="43"/>
-    <w:lsdException w:name="Plain Table 4" w:uiPriority="44"/>
-    <w:lsdException w:name="Plain Table 5" w:uiPriority="45"/>
-    <w:lsdException w:name="Grid Table Light" w:uiPriority="40"/>
-    <w:lsdException w:name="Grid Table 1 Light" w:uiPriority="46"/>
-    <w:lsdException w:name="Grid Table 2" w:uiPriority="47"/>
-    <w:lsdException w:name="Grid Table 3" w:uiPriority="48"/>
-    <w:lsdException w:name="Grid Table 4" w:uiPriority="49"/>
-    <w:lsdException w:name="Grid Table 5 Dark" w:uiPriority="50"/>
-    <w:lsdException w:name="Grid Table 6 Colorful" w:uiPriority="51"/>
-    <w:lsdException w:name="Grid Table 7 Colorful" w:uiPriority="52"/>
-    <w:lsdException w:name="Grid Table 1 Light Accent 1" w:uiPriority="46"/>
-    <w:lsdException w:name="Grid Table 2 Accent 1" w:uiPriority="47"/>
-    <w:lsdException w:name="Grid Table 3 Accent 1" w:uiPriority="48"/>
-    <w:lsdException w:name="Grid Table 4 Accent 1" w:uiPriority="49"/>
-    <w:lsdException w:name="Grid Table 5 Dark Accent 1" w:uiPriority="50"/>
-    <w:lsdException w:name="Grid Table 6 Colorful Accent 1" w:uiPriority="51"/>
-    <w:lsdException w:name="Grid Table 7 Colorful Accent 1" w:uiPriority="52"/>
-    <w:lsdException w:name="Grid Table 1 Light Accent 2" w:uiPriority="46"/>
-    <w:lsdException w:name="Grid Table 2 Accent 2" w:uiPriority="47"/>
-    <w:lsdException w:name="Grid Table 3 Accent 2" w:uiPriority="48"/>
-    <w:lsdException w:name="Grid Table 4 Accent 2" w:uiPriority="49"/>
-    <w:lsdException w:name="Grid Table 5 Dark Accent 2" w:uiPriority="50"/>
-    <w:lsdException w:name="Grid Table 6 Colorful Accent 2" w:uiPriority="51"/>
-    <w:lsdException w:name="Grid Table 7 Colorful Accent 2" w:uiPriority="52"/>
-    <w:lsdException w:name="Grid Table 1 Light Accent 3" w:uiPriority="46"/>
-    <w:lsdException w:name="Grid Table 2 Accent 3" w:uiPriority="47"/>
-    <w:lsdException w:name="Grid Table 3 Accent 3" w:uiPriority="48"/>
-    <w:lsdException w:name="Grid Table 4 Accent 3" w:uiPriority="49"/>
-    <w:lsdException w:name="Grid Table 5 Dark Accent 3" w:uiPriority="50"/>
-    <w:lsdException w:name="Grid Table 6 Colorful Accent 3" w:uiPriority="51"/>
-    <w:lsdException w:name="Grid Table 7 Colorful Accent 3" w:uiPriority="52"/>
-    <w:lsdException w:name="Grid Table 1 Light Accent 4" w:uiPriority="46"/>
-    <w:lsdException w:name="Grid Table 2 Accent 4" w:uiPriority="47"/>
-    <w:lsdException w:name="Grid Table 3 Accent 4" w:uiPriority="48"/>
-    <w:lsdException w:name="Grid Table 4 Accent 4" w:uiPriority="49"/>
-    <w:lsdException w:name="Grid Table 5 Dark Accent 4" w:uiPriority="50"/>
-    <w:lsdException w:name="Grid Table 6 Colorful Accent 4" w:uiPriority="51"/>
-    <w:lsdException w:name="Grid Table 7 Colorful Accent 4" w:uiPriority="52"/>
-    <w:lsdException w:name="Grid Table 1 Light Accent 5" w:uiPriority="46"/>
-    <w:lsdException w:name="Grid Table 2 Accent 5" w:uiPriority="47"/>
-    <w:lsdException w:name="Grid Table 3 Accent 5" w:uiPriority="48"/>
-    <w:lsdException w:name="Grid Table 4 Accent 5" w:uiPriority="49"/>
-    <w:lsdException w:name="Grid Table 5 Dark Accent 5" w:uiPriority="50"/>
-    <w:lsdException w:name="Grid Table 6 Colorful Accent 5" w:uiPriority="51"/>
-    <w:lsdException w:name="Grid Table 7 Colorful Accent 5" w:uiPriority="52"/>
-    <w:lsdException w:name="Grid Table 1 Light Accent 6" w:uiPriority="46"/>
-    <w:lsdException w:name="Grid Table 2 Accent 6" w:uiPriority="47"/>
-    <w:lsdException w:name="Grid Table 3 Accent 6" w:uiPriority="48"/>
-    <w:lsdException w:name="Grid Table 4 Accent 6" w:uiPriority="49"/>
-    <w:lsdException w:name="Grid Table 5 Dark Accent 6" w:uiPriority="50"/>
-    <w:lsdException w:name="Grid Table 6 Colorful Accent 6" w:uiPriority="51"/>
-    <w:lsdException w:name="Grid Table 7 Colorful Accent 6" w:uiPriority="52"/>
-    <w:lsdException w:name="List Table 1 Light" w:uiPriority="46"/>
-    <w:lsdException w:name="List Table 2" w:uiPriority="47"/>
-    <w:lsdException w:name="List Table 3" w:uiPriority="48"/>
-    <w:lsdException w:name="List Table 4" w:uiPriority="49"/>
-    <w:lsdException w:name="List Table 5 Dark" w:uiPriority="50"/>
-    <w:lsdException w:name="List Table 6 Colorful" w:uiPriority="51"/>
-    <w:lsdException w:name="List Table 7 Colorful" w:uiPriority="52"/>
-    <w:lsdException w:name="List Table 1 Light Accent 1" w:uiPriority="46"/>
-    <w:lsdException w:name="List Table 2 Accent 1" w:uiPriority="47"/>
-    <w:lsdException w:name="List Table 3 Accent 1" w:uiPriority="48"/>
-    <w:lsdException w:name="List Table 4 Accent 1" w:uiPriority="49"/>
-    <w:lsdException w:name="List Table 5 Dark Accent 1" w:uiPriority="50"/>
-    <w:lsdException w:name="List Table 6 Colorful Accent 1" w:uiPriority="51"/>
-    <w:lsdException w:name="List Table 7 Colorful Accent 1" w:uiPriority="52"/>
-    <w:lsdException w:name="List Table 1 Light Accent 2" w:uiPriority="46"/>
-    <w:lsdException w:name="List Table 2 Accent 2" w:uiPriority="47"/>
-    <w:lsdException w:name="List Table 3 Accent 2" w:uiPriority="48"/>
-    <w:lsdException w:name="List Table 4 Accent 2" w:uiPriority="49"/>
-    <w:lsdException w:name="List Table 5 Dark Accent 2" w:uiPriority="50"/>
-    <w:lsdException w:name="List Table 6 Colorful Accent 2" w:uiPriority="51"/>
-    <w:lsdException w:name="List Table 7 Colorful Accent 2" w:uiPriority="52"/>
-    <w:lsdException w:name="List Table 1 Light Accent 3" w:uiPriority="46"/>
-    <w:lsdException w:name="List Table 2 Accent 3" w:uiPriority="47"/>
-    <w:lsdException w:name="List Table 3 Accent 3" w:uiPriority="48"/>
-    <w:lsdException w:name="List Table 4 Accent 3" w:uiPriority="49"/>
-    <w:lsdException w:name="List Table 5 Dark Accent 3" w:uiPriority="50"/>
-    <w:lsdException w:name="List Table 6 Colorful Accent 3" w:uiPriority="51"/>
-    <w:lsdException w:name="List Table 7 Colorful Accent 3" w:uiPriority="52"/>
-    <w:lsdException w:name="List Table 1 Light Accent 4" w:uiPriority="46"/>
-    <w:lsdException w:name="List Table 2 Accent 4" w:uiPriority="47"/>
-    <w:lsdException w:name="List Table 3 Accent 4" w:uiPriority="48"/>
-    <w:lsdException w:name="List Table 4 Accent 4" w:uiPriority="49"/>
-    <w:lsdException w:name="List Table 5 Dark Accent 4" w:uiPriority="50"/>
-    <w:lsdException w:name="List Table 6 Colorful Accent 4" w:uiPriority="51"/>
-    <w:lsdException w:name="List Table 7 Colorful Accent 4" w:uiPriority="52"/>
-    <w:lsdException w:name="List Table 1 Light Accent 5" w:uiPriority="46"/>
-    <w:lsdException w:name="List Table 2 Accent 5" w:uiPriority="47"/>
-    <w:lsdException w:name="List Table 3 Accent 5" w:uiPriority="48"/>
-    <w:lsdException w:name="List Table 4 Accent 5" w:uiPriority="49"/>
-    <w:lsdException w:name="List Table 5 Dark Accent 5" w:uiPriority="50"/>
-    <w:lsdException w:name="List Table 6 Colorful Accent 5" w:uiPriority="51"/>
-    <w:lsdException w:name="List Table 7 Colorful Accent 5" w:uiPriority="52"/>
-    <w:lsdException w:name="List Table 1 Light Accent 6" w:uiPriority="46"/>
-    <w:lsdException w:name="List Table 2 Accent 6" w:uiPriority="47"/>
-    <w:lsdException w:name="List Table 3 Accent 6" w:uiPriority="48"/>
-    <w:lsdException w:name="List Table 4 Accent 6" w:uiPriority="49"/>
-    <w:lsdException w:name="List Table 5 Dark Accent 6" w:uiPriority="50"/>
-    <w:lsdException w:name="List Table 6 Colorful Accent 6" w:uiPriority="51"/>
-    <w:lsdException w:name="List Table 7 Colorful Accent 6" w:uiPriority="52"/>
+  <w:latentStyles w:defLockedState="0" w:defUIPriority="99" w:defSemiHidden="1" w:defUnhideWhenUsed="1" w:defQFormat="0" w:count="267">
+    <w:lsdException w:name="Normal" w:semiHidden="0" w:uiPriority="0" w:unhideWhenUsed="0" w:qFormat="1"/>
+    <w:lsdException w:name="heading 1" w:semiHidden="0" w:uiPriority="9" w:unhideWhenUsed="0" w:qFormat="1"/>
+    <w:lsdException w:name="heading 2" w:uiPriority="9" w:qFormat="1"/>
+    <w:lsdException w:name="heading 3" w:uiPriority="9" w:qFormat="1"/>
+    <w:lsdException w:name="heading 4" w:uiPriority="9" w:qFormat="1"/>
+    <w:lsdException w:name="heading 5" w:uiPriority="9" w:qFormat="1"/>
+    <w:lsdException w:name="heading 6" w:uiPriority="9" w:qFormat="1"/>
+    <w:lsdException w:name="heading 7" w:uiPriority="9" w:qFormat="1"/>
+    <w:lsdException w:name="heading 8" w:uiPriority="9" w:qFormat="1"/>
+    <w:lsdException w:name="heading 9" w:uiPriority="9" w:qFormat="1"/>
+    <w:lsdException w:name="toc 1" w:uiPriority="39"/>
+    <w:lsdException w:name="toc 2" w:uiPriority="39"/>
+    <w:lsdException w:name="toc 3" w:uiPriority="39"/>
+    <w:lsdException w:name="toc 4" w:uiPriority="39"/>
+    <w:lsdException w:name="toc 5" w:uiPriority="39"/>
+    <w:lsdException w:name="toc 6" w:uiPriority="39"/>
+    <w:lsdException w:name="toc 7" w:uiPriority="39"/>
+    <w:lsdException w:name="toc 8" w:uiPriority="39"/>
+    <w:lsdException w:name="toc 9" w:uiPriority="39"/>
+    <w:lsdException w:name="caption" w:uiPriority="35" w:qFormat="1"/>
+    <w:lsdException w:name="Title" w:semiHidden="0" w:uiPriority="10" w:unhideWhenUsed="0" w:qFormat="1"/>
+    <w:lsdException w:name="Default Paragraph Font" w:uiPriority="1"/>
+    <w:lsdException w:name="Subtitle" w:semiHidden="0" w:uiPriority="11" w:unhideWhenUsed="0" w:qFormat="1"/>
+    <w:lsdException w:name="Strong" w:semiHidden="0" w:uiPriority="22" w:unhideWhenUsed="0" w:qFormat="1"/>
+    <w:lsdException w:name="Emphasis" w:semiHidden="0" w:uiPriority="20" w:unhideWhenUsed="0" w:qFormat="1"/>
+    <w:lsdException w:name="Table Grid" w:semiHidden="0" w:uiPriority="39" w:unhideWhenUsed="0"/>
+    <w:lsdException w:name="Placeholder Text" w:unhideWhenUsed="0"/>
+    <w:lsdException w:name="No Spacing" w:semiHidden="0" w:uiPriority="1" w:unhideWhenUsed="0" w:qFormat="1"/>
+    <w:lsdException w:name="Light Shading" w:semiHidden="0" w:uiPriority="60" w:unhideWhenUsed="0"/>
+    <w:lsdException w:name="Light List" w:semiHidden="0" w:uiPriority="61" w:unhideWhenUsed="0"/>
+    <w:lsdException w:name="Light Grid" w:semiHidden="0" w:uiPriority="62" w:unhideWhenUsed="0"/>
+    <w:lsdException w:name="Medium Shading 1" w:semiHidden="0" w:uiPriority="63" w:unhideWhenUsed="0"/>
+    <w:lsdException w:name="Medium Shading 2" w:semiHidden="0" w:uiPriority="64" w:unhideWhenUsed="0"/>
+    <w:lsdException w:name="Medium List 1" w:semiHidden="0" w:uiPriority="65" w:unhideWhenUsed="0"/>
+    <w:lsdException w:name="Medium List 2" w:semiHidden="0" w:uiPriority="66" w:unhideWhenUsed="0"/>
+    <w:lsdException w:name="Medium Grid 1" w:semiHidden="0" w:uiPriority="67" w:unhideWhenUsed="0"/>
+    <w:lsdException w:name="Medium Grid 2" w:semiHidden="0" w:uiPriority="68" w:unhideWhenUsed="0"/>
+    <w:lsdException w:name="Medium Grid 3" w:semiHidden="0" w:uiPriority="69" w:unhideWhenUsed="0"/>
+    <w:lsdException w:name="Dark List" w:semiHidden="0" w:uiPriority="70" w:unhideWhenUsed="0"/>
+    <w:lsdException w:name="Colorful Shading" w:semiHidden="0" w:uiPriority="71" w:unhideWhenUsed="0"/>
+    <w:lsdException w:name="Colorful List" w:semiHidden="0" w:uiPriority="72" w:unhideWhenUsed="0"/>
+    <w:lsdException w:name="Colorful Grid" w:semiHidden="0" w:uiPriority="73" w:unhideWhenUsed="0"/>
+    <w:lsdException w:name="Light Shading Accent 1" w:semiHidden="0" w:uiPriority="60" w:unhideWhenUsed="0"/>
+    <w:lsdException w:name="Light List Accent 1" w:semiHidden="0" w:uiPriority="61" w:unhideWhenUsed="0"/>
+    <w:lsdException w:name="Light Grid Accent 1" w:semiHidden="0" w:uiPriority="62" w:unhideWhenUsed="0"/>
+    <w:lsdException w:name="Medium Shading 1 Accent 1" w:semiHidden="0" w:uiPriority="63" w:unhideWhenUsed="0"/>
+    <w:lsdException w:name="Medium Shading 2 Accent 1" w:semiHidden="0" w:uiPriority="64" w:unhideWhenUsed="0"/>
+    <w:lsdException w:name="Medium List 1 Accent 1" w:semiHidden="0" w:uiPriority="65" w:unhideWhenUsed="0"/>
+    <w:lsdException w:name="Revision" w:unhideWhenUsed="0"/>
+    <w:lsdException w:name="List Paragraph" w:semiHidden="0" w:uiPriority="34" w:unhideWhenUsed="0" w:qFormat="1"/>
+    <w:lsdException w:name="Quote" w:semiHidden="0" w:uiPriority="29" w:unhideWhenUsed="0" w:qFormat="1"/>
+    <w:lsdException w:name="Intense Quote" w:semiHidden="0" w:uiPriority="30" w:unhideWhenUsed="0" w:qFormat="1"/>
+    <w:lsdException w:name="Medium List 2 Accent 1" w:semiHidden="0" w:uiPriority="66" w:unhideWhenUsed="0"/>
+    <w:lsdException w:name="Medium Grid 1 Accent 1" w:semiHidden="0" w:uiPriority="67" w:unhideWhenUsed="0"/>
+    <w:lsdException w:name="Medium Grid 2 Accent 1" w:semiHidden="0" w:uiPriority="68" w:unhideWhenUsed="0"/>
+    <w:lsdException w:name="Medium Grid 3 Accent 1" w:semiHidden="0" w:uiPriority="69" w:unhideWhenUsed="0"/>
+    <w:lsdException w:name="Dark List Accent 1" w:semiHidden="0" w:uiPriority="70" w:unhideWhenUsed="0"/>
+    <w:lsdException w:name="Colorful Shading Accent 1" w:semiHidden="0" w:uiPriority="71" w:unhideWhenUsed="0"/>
+    <w:lsdException w:name="Colorful List Accent 1" w:semiHidden="0" w:uiPriority="72" w:unhideWhenUsed="0"/>
+    <w:lsdException w:name="Colorful Grid Accent 1" w:semiHidden="0" w:uiPriority="73" w:unhideWhenUsed="0"/>
+    <w:lsdException w:name="Light Shading Accent 2" w:semiHidden="0" w:uiPriority="60" w:unhideWhenUsed="0"/>
+    <w:lsdException w:name="Light List Accent 2" w:semiHidden="0" w:uiPriority="61" w:unhideWhenUsed="0"/>
+    <w:lsdException w:name="Light Grid Accent 2" w:semiHidden="0" w:uiPriority="62" w:unhideWhenUsed="0"/>
+    <w:lsdException w:name="Medium Shading 1 Accent 2" w:semiHidden="0" w:uiPriority="63" w:unhideWhenUsed="0"/>
+    <w:lsdException w:name="Medium Shading 2 Accent 2" w:semiHidden="0" w:uiPriority="64" w:unhideWhenUsed="0"/>
+    <w:lsdException w:name="Medium List 1 Accent 2" w:semiHidden="0" w:uiPriority="65" w:unhideWhenUsed="0"/>
+    <w:lsdException w:name="Medium List 2 Accent 2" w:semiHidden="0" w:uiPriority="66" w:unhideWhenUsed="0"/>
+    <w:lsdException w:name="Medium Grid 1 Accent 2" w:semiHidden="0" w:uiPriority="67" w:unhideWhenUsed="0"/>
+    <w:lsdException w:name="Medium Grid 2 Accent 2" w:semiHidden="0" w:uiPriority="68" w:unhideWhenUsed="0"/>
+    <w:lsdException w:name="Medium Grid 3 Accent 2" w:semiHidden="0" w:uiPriority="69" w:unhideWhenUsed="0"/>
+    <w:lsdException w:name="Dark List Accent 2" w:semiHidden="0" w:uiPriority="70" w:unhideWhenUsed="0"/>
+    <w:lsdException w:name="Colorful Shading Accent 2" w:semiHidden="0" w:uiPriority="71" w:unhideWhenUsed="0"/>
+    <w:lsdException w:name="Colorful List Accent 2" w:semiHidden="0" w:uiPriority="72" w:unhideWhenUsed="0"/>
+    <w:lsdException w:name="Colorful Grid Accent 2" w:semiHidden="0" w:uiPriority="73" w:unhideWhenUsed="0"/>
+    <w:lsdException w:name="Light Shading Accent 3" w:semiHidden="0" w:uiPriority="60" w:unhideWhenUsed="0"/>
+    <w:lsdException w:name="Light List Accent 3" w:semiHidden="0" w:uiPriority="61" w:unhideWhenUsed="0"/>
+    <w:lsdException w:name="Light Grid Accent 3" w:semiHidden="0" w:uiPriority="62" w:unhideWhenUsed="0"/>
+    <w:lsdException w:name="Medium Shading 1 Accent 3" w:semiHidden="0" w:uiPriority="63" w:unhideWhenUsed="0"/>
+    <w:lsdException w:name="Medium Shading 2 Accent 3" w:semiHidden="0" w:uiPriority="64" w:unhideWhenUsed="0"/>
+    <w:lsdException w:name="Medium List 1 Accent 3" w:semiHidden="0" w:uiPriority="65" w:unhideWhenUsed="0"/>
+    <w:lsdException w:name="Medium List 2 Accent 3" w:semiHidden="0" w:uiPriority="66" w:unhideWhenUsed="0"/>
+    <w:lsdException w:name="Medium Grid 1 Accent 3" w:semiHidden="0" w:uiPriority="67" w:unhideWhenUsed="0"/>
+    <w:lsdException w:name="Medium Grid 2 Accent 3" w:semiHidden="0" w:uiPriority="68" w:unhideWhenUsed="0"/>
+    <w:lsdException w:name="Medium Grid 3 Accent 3" w:semiHidden="0" w:uiPriority="69" w:unhideWhenUsed="0"/>
+    <w:lsdException w:name="Dark List Accent 3" w:semiHidden="0" w:uiPriority="70" w:unhideWhenUsed="0"/>
+    <w:lsdException w:name="Colorful Shading Accent 3" w:semiHidden="0" w:uiPriority="71" w:unhideWhenUsed="0"/>
+    <w:lsdException w:name="Colorful List Accent 3" w:semiHidden="0" w:uiPriority="72" w:unhideWhenUsed="0"/>
+    <w:lsdException w:name="Colorful Grid Accent 3" w:semiHidden="0" w:uiPriority="73" w:unhideWhenUsed="0"/>
+    <w:lsdException w:name="Light Shading Accent 4" w:semiHidden="0" w:uiPriority="60" w:unhideWhenUsed="0"/>
+    <w:lsdException w:name="Light List Accent 4" w:semiHidden="0" w:uiPriority="61" w:unhideWhenUsed="0"/>
+    <w:lsdException w:name="Light Grid Accent 4" w:semiHidden="0" w:uiPriority="62" w:unhideWhenUsed="0"/>
+    <w:lsdException w:name="Medium Shading 1 Accent 4" w:semiHidden="0" w:uiPriority="63" w:unhideWhenUsed="0"/>
+    <w:lsdException w:name="Medium Shading 2 Accent 4" w:semiHidden="0" w:uiPriority="64" w:unhideWhenUsed="0"/>
+    <w:lsdException w:name="Medium List 1 Accent 4" w:semiHidden="0" w:uiPriority="65" w:unhideWhenUsed="0"/>
+    <w:lsdException w:name="Medium List 2 Accent 4" w:semiHidden="0" w:uiPriority="66" w:unhideWhenUsed="0"/>
+    <w:lsdException w:name="Medium Grid 1 Accent 4" w:semiHidden="0" w:uiPriority="67" w:unhideWhenUsed="0"/>
+    <w:lsdException w:name="Medium Grid 2 Accent 4" w:semiHidden="0" w:uiPriority="68" w:unhideWhenUsed="0"/>
+    <w:lsdException w:name="Medium Grid 3 Accent 4" w:semiHidden="0" w:uiPriority="69" w:unhideWhenUsed="0"/>
+    <w:lsdException w:name="Dark List Accent 4" w:semiHidden="0" w:uiPriority="70" w:unhideWhenUsed="0"/>
+    <w:lsdException w:name="Colorful Shading Accent 4" w:semiHidden="0" w:uiPriority="71" w:unhideWhenUsed="0"/>
+    <w:lsdException w:name="Colorful List Accent 4" w:semiHidden="0" w:uiPriority="72" w:unhideWhenUsed="0"/>
+    <w:lsdException w:name="Colorful Grid Accent 4" w:semiHidden="0" w:uiPriority="73" w:unhideWhenUsed="0"/>
+    <w:lsdException w:name="Light Shading Accent 5" w:semiHidden="0" w:uiPriority="60" w:unhideWhenUsed="0"/>
+    <w:lsdException w:name="Light List Accent 5" w:semiHidden="0" w:uiPriority="61" w:unhideWhenUsed="0"/>
+    <w:lsdException w:name="Light Grid Accent 5" w:semiHidden="0" w:uiPriority="62" w:unhideWhenUsed="0"/>
+    <w:lsdException w:name="Medium Shading 1 Accent 5" w:semiHidden="0" w:uiPriority="63" w:unhideWhenUsed="0"/>
+    <w:lsdException w:name="Medium Shading 2 Accent 5" w:semiHidden="0" w:uiPriority="64" w:unhideWhenUsed="0"/>
+    <w:lsdException w:name="Medium List 1 Accent 5" w:semiHidden="0" w:uiPriority="65" w:unhideWhenUsed="0"/>
+    <w:lsdException w:name="Medium List 2 Accent 5" w:semiHidden="0" w:uiPriority="66" w:unhideWhenUsed="0"/>
+    <w:lsdException w:name="Medium Grid 1 Accent 5" w:semiHidden="0" w:uiPriority="67" w:unhideWhenUsed="0"/>
+    <w:lsdException w:name="Medium Grid 2 Accent 5" w:semiHidden="0" w:uiPriority="68" w:unhideWhenUsed="0"/>
+    <w:lsdException w:name="Medium Grid 3 Accent 5" w:semiHidden="0" w:uiPriority="69" w:unhideWhenUsed="0"/>
+    <w:lsdException w:name="Dark List Accent 5" w:semiHidden="0" w:uiPriority="70" w:unhideWhenUsed="0"/>
+    <w:lsdException w:name="Colorful Shading Accent 5" w:semiHidden="0" w:uiPriority="71" w:unhideWhenUsed="0"/>
+    <w:lsdException w:name="Colorful List Accent 5" w:semiHidden="0" w:uiPriority="72" w:unhideWhenUsed="0"/>
+    <w:lsdException w:name="Colorful Grid Accent 5" w:semiHidden="0" w:uiPriority="73" w:unhideWhenUsed="0"/>
+    <w:lsdException w:name="Light Shading Accent 6" w:semiHidden="0" w:uiPriority="60" w:unhideWhenUsed="0"/>
+    <w:lsdException w:name="Light List Accent 6" w:semiHidden="0" w:uiPriority="61" w:unhideWhenUsed="0"/>
+    <w:lsdException w:name="Light Grid Accent 6" w:semiHidden="0" w:uiPriority="62" w:unhideWhenUsed="0"/>
+    <w:lsdException w:name="Medium Shading 1 Accent 6" w:semiHidden="0" w:uiPriority="63" w:unhideWhenUsed="0"/>
+    <w:lsdException w:name="Medium Shading 2 Accent 6" w:semiHidden="0" w:uiPriority="64" w:unhideWhenUsed="0"/>
+    <w:lsdException w:name="Medium List 1 Accent 6" w:semiHidden="0" w:uiPriority="65" w:unhideWhenUsed="0"/>
+    <w:lsdException w:name="Medium List 2 Accent 6" w:semiHidden="0" w:uiPriority="66" w:unhideWhenUsed="0"/>
+    <w:lsdException w:name="Medium Grid 1 Accent 6" w:semiHidden="0" w:uiPriority="67" w:unhideWhenUsed="0"/>
+    <w:lsdException w:name="Medium Grid 2 Accent 6" w:semiHidden="0" w:uiPriority="68" w:unhideWhenUsed="0"/>
+    <w:lsdException w:name="Medium Grid 3 Accent 6" w:semiHidden="0" w:uiPriority="69" w:unhideWhenUsed="0"/>
+    <w:lsdException w:name="Dark List Accent 6" w:semiHidden="0" w:uiPriority="70" w:unhideWhenUsed="0"/>
+    <w:lsdException w:name="Colorful Shading Accent 6" w:semiHidden="0" w:uiPriority="71" w:unhideWhenUsed="0"/>
+    <w:lsdException w:name="Colorful List Accent 6" w:semiHidden="0" w:uiPriority="72" w:unhideWhenUsed="0"/>
+    <w:lsdException w:name="Colorful Grid Accent 6" w:semiHidden="0" w:uiPriority="73" w:unhideWhenUsed="0"/>
+    <w:lsdException w:name="Subtle Emphasis" w:semiHidden="0" w:uiPriority="19" w:unhideWhenUsed="0" w:qFormat="1"/>
+    <w:lsdException w:name="Intense Emphasis" w:semiHidden="0" w:uiPriority="21" w:unhideWhenUsed="0" w:qFormat="1"/>
+    <w:lsdException w:name="Subtle Reference" w:semiHidden="0" w:uiPriority="31" w:unhideWhenUsed="0" w:qFormat="1"/>
+    <w:lsdException w:name="Intense Reference" w:semiHidden="0" w:uiPriority="32" w:unhideWhenUsed="0" w:qFormat="1"/>
+    <w:lsdException w:name="Book Title" w:semiHidden="0" w:uiPriority="33" w:unhideWhenUsed="0" w:qFormat="1"/>
+    <w:lsdException w:name="Bibliography" w:uiPriority="37"/>
+    <w:lsdException w:name="TOC Heading" w:uiPriority="39" w:qFormat="1"/>
+  </w:latentStyles>
+  <w:style w:type="paragraph" w:default="1" w:styleId="Normal">
+    <w:name w:val="Normal"/>
+    <w:qFormat/>
+  </w:style>
+  <w:style w:type="character" w:default="1" w:styleId="DefaultParagraphFont">
+    <w:name w:val="Default Paragraph Font"/>
+    <w:uiPriority w:val="1"/>
+    <w:semiHidden/>
+    <w:unhideWhenUsed/>
+  </w:style>
+  <w:style w:type="table" w:default="1" w:styleId="TableNormal">
+    <w:name w:val="Normal Table"/>
+    <w:uiPriority w:val="99"/>
+    <w:semiHidden/>
+    <w:unhideWhenUsed/>
+    <w:tblPr>
+      <w:tblInd w:w="0" w:type="dxa"/>
+      <w:tblCellMar>
+        <w:top w:w="0" w:type="dxa"/>
+        <w:left w:w="108" w:type="dxa"/>
+        <w:bottom w:w="0" w:type="dxa"/>
+        <w:right w:w="108" w:type="dxa"/>
+      </w:tblCellMar>
+    </w:tblPr>
+  </w:style>
+  <w:style w:type="numbering" w:default="1" w:styleId="NoList">
+    <w:name w:val="No List"/>
+    <w:uiPriority w:val="99"/>
+    <w:semiHidden/>
+    <w:unhideWhenUsed/>
+  </w:style>
+  <w:style w:type="paragraph" w:customStyle="1" w:styleId="DB66A16DA9034D3BBD14B95C787553D3">
+    <w:name w:val="DB66A16DA9034D3BBD14B95C787553D3"/>
+    <w:rsid w:val="00595169"/>
+  </w:style>
+  <w:style w:type="paragraph" w:customStyle="1" w:styleId="62CD95CD111445788F4AB32FFA05452A">
+    <w:name w:val="62CD95CD111445788F4AB32FFA05452A"/>
+    <w:rsid w:val="00595169"/>
+  </w:style>
+  <w:style w:type="paragraph" w:customStyle="1" w:styleId="4386296383504433B92A8C809FF0D6F9">
+    <w:name w:val="4386296383504433B92A8C809FF0D6F9"/>
+    <w:rsid w:val="00595169"/>
+  </w:style>
+  <w:style w:type="paragraph" w:customStyle="1" w:styleId="D0554669FD9E4C04B60CDEC6878381AE">
+    <w:name w:val="D0554669FD9E4C04B60CDEC6878381AE"/>
+    <w:rsid w:val="00595169"/>
+  </w:style>
+  <w:style w:type="paragraph" w:customStyle="1" w:styleId="5B2FBA208EAF4817AB92A0093ACD3C66">
+    <w:name w:val="5B2FBA208EAF4817AB92A0093ACD3C66"/>
+    <w:rsid w:val="00595169"/>
+  </w:style>
+  <w:style w:type="paragraph" w:customStyle="1" w:styleId="8F778BACFEFE477FA0BCB5C9B7ADC144">
+    <w:name w:val="8F778BACFEFE477FA0BCB5C9B7ADC144"/>
+    <w:rsid w:val="00595169"/>
+  </w:style>
+</w:styles>
+</file>
+
+<file path=word/glossary/stylesWithEffects.xml><?xml version="1.0" encoding="utf-8"?>
+<w:styles xmlns:wpc="http://schemas.microsoft.com/office/word/2010/wordprocessingCanvas" xmlns:mc="http://schemas.openxmlformats.org/markup-compatibility/2006" xmlns:o="urn:schemas-microsoft-com:office:office" xmlns:r="http://schemas.openxmlformats.org/officeDocument/2006/relationships" xmlns:m="http://schemas.openxmlformats.org/officeDocument/2006/math" xmlns:v="urn:schemas-microsoft-com:vml" xmlns:wp14="http://schemas.microsoft.com/office/word/2010/wordprocessingDrawing" xmlns:wp="http://schemas.openxmlformats.org/drawingml/2006/wordprocessingDrawing" xmlns:w10="urn:schemas-microsoft-com:office:word" xmlns:w="http://schemas.openxmlformats.org/wordprocessingml/2006/main" xmlns:w14="http://schemas.microsoft.com/office/word/2010/wordml" xmlns:wpg="http://schemas.microsoft.com/office/word/2010/wordprocessingGroup" xmlns:wpi="http://schemas.microsoft.com/office/word/2010/wordprocessingInk" xmlns:wne="http://schemas.microsoft.com/office/word/2006/wordml" xmlns:wps="http://schemas.microsoft.com/office/word/2010/wordprocessingShape" mc:Ignorable="w14 wp14">
+  <w:docDefaults>
+    <w:rPrDefault>
+      <w:rPr>
+        <w:rFonts w:asciiTheme="minorHAnsi" w:eastAsiaTheme="minorEastAsia" w:hAnsiTheme="minorHAnsi" w:cstheme="minorBidi"/>
+        <w:sz w:val="22"/>
+        <w:szCs w:val="22"/>
+        <w:lang w:val="en-US" w:eastAsia="en-US" w:bidi="ar-SA"/>
+      </w:rPr>
+    </w:rPrDefault>
+    <w:pPrDefault>
+      <w:pPr>
+        <w:spacing w:after="160" w:line="259" w:lineRule="auto"/>
+      </w:pPr>
+    </w:pPrDefault>
+  </w:docDefaults>
+  <w:latentStyles w:defLockedState="0" w:defUIPriority="99" w:defSemiHidden="1" w:defUnhideWhenUsed="1" w:defQFormat="0" w:count="267">
+    <w:lsdException w:name="Normal" w:semiHidden="0" w:uiPriority="0" w:unhideWhenUsed="0" w:qFormat="1"/>
+    <w:lsdException w:name="heading 1" w:semiHidden="0" w:uiPriority="9" w:unhideWhenUsed="0" w:qFormat="1"/>
+    <w:lsdException w:name="heading 2" w:uiPriority="9" w:qFormat="1"/>
+    <w:lsdException w:name="heading 3" w:uiPriority="9" w:qFormat="1"/>
+    <w:lsdException w:name="heading 4" w:uiPriority="9" w:qFormat="1"/>
+    <w:lsdException w:name="heading 5" w:uiPriority="9" w:qFormat="1"/>
+    <w:lsdException w:name="heading 6" w:uiPriority="9" w:qFormat="1"/>
+    <w:lsdException w:name="heading 7" w:uiPriority="9" w:qFormat="1"/>
+    <w:lsdException w:name="heading 8" w:uiPriority="9" w:qFormat="1"/>
+    <w:lsdException w:name="heading 9" w:uiPriority="9" w:qFormat="1"/>
+    <w:lsdException w:name="toc 1" w:uiPriority="39"/>
+    <w:lsdException w:name="toc 2" w:uiPriority="39"/>
+    <w:lsdException w:name="toc 3" w:uiPriority="39"/>
+    <w:lsdException w:name="toc 4" w:uiPriority="39"/>
+    <w:lsdException w:name="toc 5" w:uiPriority="39"/>
+    <w:lsdException w:name="toc 6" w:uiPriority="39"/>
+    <w:lsdException w:name="toc 7" w:uiPriority="39"/>
+    <w:lsdException w:name="toc 8" w:uiPriority="39"/>
+    <w:lsdException w:name="toc 9" w:uiPriority="39"/>
+    <w:lsdException w:name="caption" w:uiPriority="35" w:qFormat="1"/>
+    <w:lsdException w:name="Title" w:semiHidden="0" w:uiPriority="10" w:unhideWhenUsed="0" w:qFormat="1"/>
+    <w:lsdException w:name="Default Paragraph Font" w:uiPriority="1"/>
+    <w:lsdException w:name="Subtitle" w:semiHidden="0" w:uiPriority="11" w:unhideWhenUsed="0" w:qFormat="1"/>
+    <w:lsdException w:name="Strong" w:semiHidden="0" w:uiPriority="22" w:unhideWhenUsed="0" w:qFormat="1"/>
+    <w:lsdException w:name="Emphasis" w:semiHidden="0" w:uiPriority="20" w:unhideWhenUsed="0" w:qFormat="1"/>
+    <w:lsdException w:name="Table Grid" w:semiHidden="0" w:uiPriority="39" w:unhideWhenUsed="0"/>
+    <w:lsdException w:name="Placeholder Text" w:unhideWhenUsed="0"/>
+    <w:lsdException w:name="No Spacing" w:semiHidden="0" w:uiPriority="1" w:unhideWhenUsed="0" w:qFormat="1"/>
+    <w:lsdException w:name="Light Shading" w:semiHidden="0" w:uiPriority="60" w:unhideWhenUsed="0"/>
+    <w:lsdException w:name="Light List" w:semiHidden="0" w:uiPriority="61" w:unhideWhenUsed="0"/>
+    <w:lsdException w:name="Light Grid" w:semiHidden="0" w:uiPriority="62" w:unhideWhenUsed="0"/>
+    <w:lsdException w:name="Medium Shading 1" w:semiHidden="0" w:uiPriority="63" w:unhideWhenUsed="0"/>
+    <w:lsdException w:name="Medium Shading 2" w:semiHidden="0" w:uiPriority="64" w:unhideWhenUsed="0"/>
+    <w:lsdException w:name="Medium List 1" w:semiHidden="0" w:uiPriority="65" w:unhideWhenUsed="0"/>
+    <w:lsdException w:name="Medium List 2" w:semiHidden="0" w:uiPriority="66" w:unhideWhenUsed="0"/>
+    <w:lsdException w:name="Medium Grid 1" w:semiHidden="0" w:uiPriority="67" w:unhideWhenUsed="0"/>
+    <w:lsdException w:name="Medium Grid 2" w:semiHidden="0" w:uiPriority="68" w:unhideWhenUsed="0"/>
+    <w:lsdException w:name="Medium Grid 3" w:semiHidden="0" w:uiPriority="69" w:unhideWhenUsed="0"/>
+    <w:lsdException w:name="Dark List" w:semiHidden="0" w:uiPriority="70" w:unhideWhenUsed="0"/>
+    <w:lsdException w:name="Colorful Shading" w:semiHidden="0" w:uiPriority="71" w:unhideWhenUsed="0"/>
+    <w:lsdException w:name="Colorful List" w:semiHidden="0" w:uiPriority="72" w:unhideWhenUsed="0"/>
+    <w:lsdException w:name="Colorful Grid" w:semiHidden="0" w:uiPriority="73" w:unhideWhenUsed="0"/>
+    <w:lsdException w:name="Light Shading Accent 1" w:semiHidden="0" w:uiPriority="60" w:unhideWhenUsed="0"/>
+    <w:lsdException w:name="Light List Accent 1" w:semiHidden="0" w:uiPriority="61" w:unhideWhenUsed="0"/>
+    <w:lsdException w:name="Light Grid Accent 1" w:semiHidden="0" w:uiPriority="62" w:unhideWhenUsed="0"/>
+    <w:lsdException w:name="Medium Shading 1 Accent 1" w:semiHidden="0" w:uiPriority="63" w:unhideWhenUsed="0"/>
+    <w:lsdException w:name="Medium Shading 2 Accent 1" w:semiHidden="0" w:uiPriority="64" w:unhideWhenUsed="0"/>
+    <w:lsdException w:name="Medium List 1 Accent 1" w:semiHidden="0" w:uiPriority="65" w:unhideWhenUsed="0"/>
+    <w:lsdException w:name="Revision" w:unhideWhenUsed="0"/>
+    <w:lsdException w:name="List Paragraph" w:semiHidden="0" w:uiPriority="34" w:unhideWhenUsed="0" w:qFormat="1"/>
+    <w:lsdException w:name="Quote" w:semiHidden="0" w:uiPriority="29" w:unhideWhenUsed="0" w:qFormat="1"/>
+    <w:lsdException w:name="Intense Quote" w:semiHidden="0" w:uiPriority="30" w:unhideWhenUsed="0" w:qFormat="1"/>
+    <w:lsdException w:name="Medium List 2 Accent 1" w:semiHidden="0" w:uiPriority="66" w:unhideWhenUsed="0"/>
+    <w:lsdException w:name="Medium Grid 1 Accent 1" w:semiHidden="0" w:uiPriority="67" w:unhideWhenUsed="0"/>
+    <w:lsdException w:name="Medium Grid 2 Accent 1" w:semiHidden="0" w:uiPriority="68" w:unhideWhenUsed="0"/>
+    <w:lsdException w:name="Medium Grid 3 Accent 1" w:semiHidden="0" w:uiPriority="69" w:unhideWhenUsed="0"/>
+    <w:lsdException w:name="Dark List Accent 1" w:semiHidden="0" w:uiPriority="70" w:unhideWhenUsed="0"/>
+    <w:lsdException w:name="Colorful Shading Accent 1" w:semiHidden="0" w:uiPriority="71" w:unhideWhenUsed="0"/>
+    <w:lsdException w:name="Colorful List Accent 1" w:semiHidden="0" w:uiPriority="72" w:unhideWhenUsed="0"/>
+    <w:lsdException w:name="Colorful Grid Accent 1" w:semiHidden="0" w:uiPriority="73" w:unhideWhenUsed="0"/>
+    <w:lsdException w:name="Light Shading Accent 2" w:semiHidden="0" w:uiPriority="60" w:unhideWhenUsed="0"/>
+    <w:lsdException w:name="Light List Accent 2" w:semiHidden="0" w:uiPriority="61" w:unhideWhenUsed="0"/>
+    <w:lsdException w:name="Light Grid Accent 2" w:semiHidden="0" w:uiPriority="62" w:unhideWhenUsed="0"/>
+    <w:lsdException w:name="Medium Shading 1 Accent 2" w:semiHidden="0" w:uiPriority="63" w:unhideWhenUsed="0"/>
+    <w:lsdException w:name="Medium Shading 2 Accent 2" w:semiHidden="0" w:uiPriority="64" w:unhideWhenUsed="0"/>
+    <w:lsdException w:name="Medium List 1 Accent 2" w:semiHidden="0" w:uiPriority="65" w:unhideWhenUsed="0"/>
+    <w:lsdException w:name="Medium List 2 Accent 2" w:semiHidden="0" w:uiPriority="66" w:unhideWhenUsed="0"/>
+    <w:lsdException w:name="Medium Grid 1 Accent 2" w:semiHidden="0" w:uiPriority="67" w:unhideWhenUsed="0"/>
+    <w:lsdException w:name="Medium Grid 2 Accent 2" w:semiHidden="0" w:uiPriority="68" w:unhideWhenUsed="0"/>
+    <w:lsdException w:name="Medium Grid 3 Accent 2" w:semiHidden="0" w:uiPriority="69" w:unhideWhenUsed="0"/>
+    <w:lsdException w:name="Dark List Accent 2" w:semiHidden="0" w:uiPriority="70" w:unhideWhenUsed="0"/>
+    <w:lsdException w:name="Colorful Shading Accent 2" w:semiHidden="0" w:uiPriority="71" w:unhideWhenUsed="0"/>
+    <w:lsdException w:name="Colorful List Accent 2" w:semiHidden="0" w:uiPriority="72" w:unhideWhenUsed="0"/>
+    <w:lsdException w:name="Colorful Grid Accent 2" w:semiHidden="0" w:uiPriority="73" w:unhideWhenUsed="0"/>
+    <w:lsdException w:name="Light Shading Accent 3" w:semiHidden="0" w:uiPriority="60" w:unhideWhenUsed="0"/>
+    <w:lsdException w:name="Light List Accent 3" w:semiHidden="0" w:uiPriority="61" w:unhideWhenUsed="0"/>
+    <w:lsdException w:name="Light Grid Accent 3" w:semiHidden="0" w:uiPriority="62" w:unhideWhenUsed="0"/>
+    <w:lsdException w:name="Medium Shading 1 Accent 3" w:semiHidden="0" w:uiPriority="63" w:unhideWhenUsed="0"/>
+    <w:lsdException w:name="Medium Shading 2 Accent 3" w:semiHidden="0" w:uiPriority="64" w:unhideWhenUsed="0"/>
+    <w:lsdException w:name="Medium List 1 Accent 3" w:semiHidden="0" w:uiPriority="65" w:unhideWhenUsed="0"/>
+    <w:lsdException w:name="Medium List 2 Accent 3" w:semiHidden="0" w:uiPriority="66" w:unhideWhenUsed="0"/>
+    <w:lsdException w:name="Medium Grid 1 Accent 3" w:semiHidden="0" w:uiPriority="67" w:unhideWhenUsed="0"/>
+    <w:lsdException w:name="Medium Grid 2 Accent 3" w:semiHidden="0" w:uiPriority="68" w:unhideWhenUsed="0"/>
+    <w:lsdException w:name="Medium Grid 3 Accent 3" w:semiHidden="0" w:uiPriority="69" w:unhideWhenUsed="0"/>
+    <w:lsdException w:name="Dark List Accent 3" w:semiHidden="0" w:uiPriority="70" w:unhideWhenUsed="0"/>
+    <w:lsdException w:name="Colorful Shading Accent 3" w:semiHidden="0" w:uiPriority="71" w:unhideWhenUsed="0"/>
+    <w:lsdException w:name="Colorful List Accent 3" w:semiHidden="0" w:uiPriority="72" w:unhideWhenUsed="0"/>
+    <w:lsdException w:name="Colorful Grid Accent 3" w:semiHidden="0" w:uiPriority="73" w:unhideWhenUsed="0"/>
+    <w:lsdException w:name="Light Shading Accent 4" w:semiHidden="0" w:uiPriority="60" w:unhideWhenUsed="0"/>
+    <w:lsdException w:name="Light List Accent 4" w:semiHidden="0" w:uiPriority="61" w:unhideWhenUsed="0"/>
+    <w:lsdException w:name="Light Grid Accent 4" w:semiHidden="0" w:uiPriority="62" w:unhideWhenUsed="0"/>
+    <w:lsdException w:name="Medium Shading 1 Accent 4" w:semiHidden="0" w:uiPriority="63" w:unhideWhenUsed="0"/>
+    <w:lsdException w:name="Medium Shading 2 Accent 4" w:semiHidden="0" w:uiPriority="64" w:unhideWhenUsed="0"/>
+    <w:lsdException w:name="Medium List 1 Accent 4" w:semiHidden="0" w:uiPriority="65" w:unhideWhenUsed="0"/>
+    <w:lsdException w:name="Medium List 2 Accent 4" w:semiHidden="0" w:uiPriority="66" w:unhideWhenUsed="0"/>
+    <w:lsdException w:name="Medium Grid 1 Accent 4" w:semiHidden="0" w:uiPriority="67" w:unhideWhenUsed="0"/>
+    <w:lsdException w:name="Medium Grid 2 Accent 4" w:semiHidden="0" w:uiPriority="68" w:unhideWhenUsed="0"/>
+    <w:lsdException w:name="Medium Grid 3 Accent 4" w:semiHidden="0" w:uiPriority="69" w:unhideWhenUsed="0"/>
+    <w:lsdException w:name="Dark List Accent 4" w:semiHidden="0" w:uiPriority="70" w:unhideWhenUsed="0"/>
+    <w:lsdException w:name="Colorful Shading Accent 4" w:semiHidden="0" w:uiPriority="71" w:unhideWhenUsed="0"/>
+    <w:lsdException w:name="Colorful List Accent 4" w:semiHidden="0" w:uiPriority="72" w:unhideWhenUsed="0"/>
+    <w:lsdException w:name="Colorful Grid Accent 4" w:semiHidden="0" w:uiPriority="73" w:unhideWhenUsed="0"/>
+    <w:lsdException w:name="Light Shading Accent 5" w:semiHidden="0" w:uiPriority="60" w:unhideWhenUsed="0"/>
+    <w:lsdException w:name="Light List Accent 5" w:semiHidden="0" w:uiPriority="61" w:unhideWhenUsed="0"/>
+    <w:lsdException w:name="Light Grid Accent 5" w:semiHidden="0" w:uiPriority="62" w:unhideWhenUsed="0"/>
+    <w:lsdException w:name="Medium Shading 1 Accent 5" w:semiHidden="0" w:uiPriority="63" w:unhideWhenUsed="0"/>
+    <w:lsdException w:name="Medium Shading 2 Accent 5" w:semiHidden="0" w:uiPriority="64" w:unhideWhenUsed="0"/>
+    <w:lsdException w:name="Medium List 1 Accent 5" w:semiHidden="0" w:uiPriority="65" w:unhideWhenUsed="0"/>
+    <w:lsdException w:name="Medium List 2 Accent 5" w:semiHidden="0" w:uiPriority="66" w:unhideWhenUsed="0"/>
+    <w:lsdException w:name="Medium Grid 1 Accent 5" w:semiHidden="0" w:uiPriority="67" w:unhideWhenUsed="0"/>
+    <w:lsdException w:name="Medium Grid 2 Accent 5" w:semiHidden="0" w:uiPriority="68" w:unhideWhenUsed="0"/>
+    <w:lsdException w:name="Medium Grid 3 Accent 5" w:semiHidden="0" w:uiPriority="69" w:unhideWhenUsed="0"/>
+    <w:lsdException w:name="Dark List Accent 5" w:semiHidden="0" w:uiPriority="70" w:unhideWhenUsed="0"/>
+    <w:lsdException w:name="Colorful Shading Accent 5" w:semiHidden="0" w:uiPriority="71" w:unhideWhenUsed="0"/>
+    <w:lsdException w:name="Colorful List Accent 5" w:semiHidden="0" w:uiPriority="72" w:unhideWhenUsed="0"/>
+    <w:lsdException w:name="Colorful Grid Accent 5" w:semiHidden="0" w:uiPriority="73" w:unhideWhenUsed="0"/>
+    <w:lsdException w:name="Light Shading Accent 6" w:semiHidden="0" w:uiPriority="60" w:unhideWhenUsed="0"/>
+    <w:lsdException w:name="Light List Accent 6" w:semiHidden="0" w:uiPriority="61" w:unhideWhenUsed="0"/>
+    <w:lsdException w:name="Light Grid Accent 6" w:semiHidden="0" w:uiPriority="62" w:unhideWhenUsed="0"/>
+    <w:lsdException w:name="Medium Shading 1 Accent 6" w:semiHidden="0" w:uiPriority="63" w:unhideWhenUsed="0"/>
+    <w:lsdException w:name="Medium Shading 2 Accent 6" w:semiHidden="0" w:uiPriority="64" w:unhideWhenUsed="0"/>
+    <w:lsdException w:name="Medium List 1 Accent 6" w:semiHidden="0" w:uiPriority="65" w:unhideWhenUsed="0"/>
+    <w:lsdException w:name="Medium List 2 Accent 6" w:semiHidden="0" w:uiPriority="66" w:unhideWhenUsed="0"/>
+    <w:lsdException w:name="Medium Grid 1 Accent 6" w:semiHidden="0" w:uiPriority="67" w:unhideWhenUsed="0"/>
+    <w:lsdException w:name="Medium Grid 2 Accent 6" w:semiHidden="0" w:uiPriority="68" w:unhideWhenUsed="0"/>
+    <w:lsdException w:name="Medium Grid 3 Accent 6" w:semiHidden="0" w:uiPriority="69" w:unhideWhenUsed="0"/>
+    <w:lsdException w:name="Dark List Accent 6" w:semiHidden="0" w:uiPriority="70" w:unhideWhenUsed="0"/>
+    <w:lsdException w:name="Colorful Shading Accent 6" w:semiHidden="0" w:uiPriority="71" w:unhideWhenUsed="0"/>
+    <w:lsdException w:name="Colorful List Accent 6" w:semiHidden="0" w:uiPriority="72" w:unhideWhenUsed="0"/>
+    <w:lsdException w:name="Colorful Grid Accent 6" w:semiHidden="0" w:uiPriority="73" w:unhideWhenUsed="0"/>
+    <w:lsdException w:name="Subtle Emphasis" w:semiHidden="0" w:uiPriority="19" w:unhideWhenUsed="0" w:qFormat="1"/>
+    <w:lsdException w:name="Intense Emphasis" w:semiHidden="0" w:uiPriority="21" w:unhideWhenUsed="0" w:qFormat="1"/>
+    <w:lsdException w:name="Subtle Reference" w:semiHidden="0" w:uiPriority="31" w:unhideWhenUsed="0" w:qFormat="1"/>
+    <w:lsdException w:name="Intense Reference" w:semiHidden="0" w:uiPriority="32" w:unhideWhenUsed="0" w:qFormat="1"/>
+    <w:lsdException w:name="Book Title" w:semiHidden="0" w:uiPriority="33" w:unhideWhenUsed="0" w:qFormat="1"/>
+    <w:lsdException w:name="Bibliography" w:uiPriority="37"/>
+    <w:lsdException w:name="TOC Heading" w:uiPriority="39" w:qFormat="1"/>
   </w:latentStyles>
   <w:style w:type="paragraph" w:default="1" w:styleId="Normal">
     <w:name w:val="Normal"/>
@@ -16498,7 +17651,7 @@
 </file>
 
 <file path=word/glossary/webSettings.xml><?xml version="1.0" encoding="utf-8"?>
-<w:webSettings xmlns:mc="http://schemas.openxmlformats.org/markup-compatibility/2006" xmlns:r="http://schemas.openxmlformats.org/officeDocument/2006/relationships" xmlns:w="http://schemas.openxmlformats.org/wordprocessingml/2006/main" xmlns:w14="http://schemas.microsoft.com/office/word/2010/wordml" xmlns:w15="http://schemas.microsoft.com/office/word/2012/wordml" mc:Ignorable="w14 w15">
+<w:webSettings xmlns:mc="http://schemas.openxmlformats.org/markup-compatibility/2006" xmlns:r="http://schemas.openxmlformats.org/officeDocument/2006/relationships" xmlns:w="http://schemas.openxmlformats.org/wordprocessingml/2006/main" xmlns:w14="http://schemas.microsoft.com/office/word/2010/wordml" mc:Ignorable="w14">
   <w:optimizeForBrowser/>
   <w:allowPNG/>
 </w:webSettings>
@@ -16547,7 +17700,7 @@
     </a:clrScheme>
     <a:fontScheme name="Office">
       <a:majorFont>
-        <a:latin typeface="Calibri Light" panose="020F0302020204030204"/>
+        <a:latin typeface="Calibri Light"/>
         <a:ea typeface=""/>
         <a:cs typeface=""/>
         <a:font script="Jpan" typeface="ＭＳ ゴシック"/>
@@ -16582,7 +17735,7 @@
         <a:font script="Geor" typeface="Sylfaen"/>
       </a:majorFont>
       <a:minorFont>
-        <a:latin typeface="Calibri" panose="020F0502020204030204"/>
+        <a:latin typeface="Calibri"/>
         <a:ea typeface=""/>
         <a:cs typeface=""/>
         <a:font script="Jpan" typeface="ＭＳ 明朝"/>
@@ -16759,7 +17912,7 @@
   <a:extraClrSchemeLst/>
   <a:extLst>
     <a:ext uri="{05A4C25C-085E-4340-85A3-A5531E510DB2}">
-      <thm15:themeFamily xmlns:thm15="http://schemas.microsoft.com/office/thememl/2012/main" name="Office Theme" id="{62F939B6-93AF-4DB8-9C6B-D6C7DFDC589F}" vid="{4A3C46E8-61CC-4603-A589-7422A47A8E4A}"/>
+      <thm15:themeFamily xmlns:thm15="http://schemas.microsoft.com/office/thememl/2012/main" xmlns="" name="Office Theme" id="{62F939B6-93AF-4DB8-9C6B-D6C7DFDC589F}" vid="{4A3C46E8-61CC-4603-A589-7422A47A8E4A}"/>
     </a:ext>
   </a:extLst>
 </a:theme>
@@ -16793,7 +17946,7 @@
 </file>
 
 <file path=customXml/itemProps1.xml><?xml version="1.0" encoding="utf-8"?>
-<ds:datastoreItem xmlns:ds="http://schemas.openxmlformats.org/officeDocument/2006/customXml" ds:itemID="{58596890-BB18-4E6F-A826-51F325BD6032}">
+<ds:datastoreItem xmlns:ds="http://schemas.openxmlformats.org/officeDocument/2006/customXml" ds:itemID="{45CA3D69-5CE2-4E29-95A1-FCEE6F05D52D}">
   <ds:schemaRefs>
     <ds:schemaRef ds:uri="http://schemas.openxmlformats.org/officeDocument/2006/bibliography"/>
   </ds:schemaRefs>

</xml_diff>

<commit_message>
Changes to the FS Document
</commit_message>
<xml_diff>
--- a/Documents/FeasibilityStudyAndProjectPlan.docx
+++ b/Documents/FeasibilityStudyAndProjectPlan.docx
@@ -202,9 +202,6 @@
                 </w:rPr>
                 <w:alias w:val="Subtitle"/>
                 <w:id w:val="15524255"/>
-                <w:placeholder>
-                  <w:docPart w:val="4386296383504433B92A8C809FF0D6F9"/>
-                </w:placeholder>
                 <w:dataBinding w:prefixMappings="xmlns:ns0='http://schemas.openxmlformats.org/package/2006/metadata/core-properties' xmlns:ns1='http://purl.org/dc/elements/1.1/'" w:xpath="/ns0:coreProperties[1]/ns1:subject[1]" w:storeItemID="{6C3C8BC8-F283-45AE-878A-BAB7291924A1}"/>
                 <w:text/>
               </w:sdtPr>
@@ -4941,6 +4938,59 @@
         <w:rPr>
           <w:noProof/>
         </w:rPr>
+        <w:drawing>
+          <wp:inline distT="0" distB="0" distL="0" distR="0" wp14:anchorId="78A4B10B" wp14:editId="6128F4B2">
+            <wp:extent cx="5943600" cy="5857240"/>
+            <wp:effectExtent l="0" t="0" r="0" b="0"/>
+            <wp:docPr id="2" name="Picture 2"/>
+            <wp:cNvGraphicFramePr>
+              <a:graphicFrameLocks xmlns:a="http://schemas.openxmlformats.org/drawingml/2006/main" noChangeAspect="1"/>
+            </wp:cNvGraphicFramePr>
+            <a:graphic xmlns:a="http://schemas.openxmlformats.org/drawingml/2006/main">
+              <a:graphicData uri="http://schemas.openxmlformats.org/drawingml/2006/picture">
+                <pic:pic xmlns:pic="http://schemas.openxmlformats.org/drawingml/2006/picture">
+                  <pic:nvPicPr>
+                    <pic:cNvPr id="0" name="part1.jpg"/>
+                    <pic:cNvPicPr/>
+                  </pic:nvPicPr>
+                  <pic:blipFill>
+                    <a:blip r:embed="rId9">
+                      <a:extLst>
+                        <a:ext uri="{28A0092B-C50C-407E-A947-70E740481C1C}">
+                          <a14:useLocalDpi xmlns:a14="http://schemas.microsoft.com/office/drawing/2010/main" val="0"/>
+                        </a:ext>
+                      </a:extLst>
+                    </a:blip>
+                    <a:stretch>
+                      <a:fillRect/>
+                    </a:stretch>
+                  </pic:blipFill>
+                  <pic:spPr>
+                    <a:xfrm>
+                      <a:off x="0" y="0"/>
+                      <a:ext cx="5943600" cy="5857240"/>
+                    </a:xfrm>
+                    <a:prstGeom prst="rect">
+                      <a:avLst/>
+                    </a:prstGeom>
+                  </pic:spPr>
+                </pic:pic>
+              </a:graphicData>
+            </a:graphic>
+          </wp:inline>
+        </w:drawing>
+      </w:r>
+      <w:bookmarkStart w:id="21" w:name="_GoBack"/>
+      <w:bookmarkEnd w:id="21"/>
+    </w:p>
+    <w:p>
+      <w:pPr>
+        <w:pStyle w:val="Heading20"/>
+      </w:pPr>
+      <w:r>
+        <w:rPr>
+          <w:noProof/>
+        </w:rPr>
         <w:lastRenderedPageBreak/>
         <w:drawing>
           <wp:inline distT="0" distB="0" distL="0" distR="0">
@@ -4958,7 +5008,7 @@
                     <pic:cNvPicPr/>
                   </pic:nvPicPr>
                   <pic:blipFill>
-                    <a:blip r:embed="rId9">
+                    <a:blip r:embed="rId10">
                       <a:extLst>
                         <a:ext uri="{28A0092B-C50C-407E-A947-70E740481C1C}">
                           <a14:useLocalDpi xmlns:a14="http://schemas.microsoft.com/office/drawing/2010/main" val="0"/>
@@ -4973,55 +5023,6 @@
                     <a:xfrm>
                       <a:off x="0" y="0"/>
                       <a:ext cx="5943600" cy="5575935"/>
-                    </a:xfrm>
-                    <a:prstGeom prst="rect">
-                      <a:avLst/>
-                    </a:prstGeom>
-                  </pic:spPr>
-                </pic:pic>
-              </a:graphicData>
-            </a:graphic>
-          </wp:inline>
-        </w:drawing>
-      </w:r>
-      <w:bookmarkStart w:id="21" w:name="_GoBack"/>
-      <w:bookmarkEnd w:id="21"/>
-      <w:r>
-        <w:rPr>
-          <w:noProof/>
-        </w:rPr>
-        <w:lastRenderedPageBreak/>
-        <w:drawing>
-          <wp:inline distT="0" distB="0" distL="0" distR="0">
-            <wp:extent cx="5943600" cy="5857240"/>
-            <wp:effectExtent l="0" t="0" r="0" b="0"/>
-            <wp:docPr id="2" name="Picture 2"/>
-            <wp:cNvGraphicFramePr>
-              <a:graphicFrameLocks xmlns:a="http://schemas.openxmlformats.org/drawingml/2006/main" noChangeAspect="1"/>
-            </wp:cNvGraphicFramePr>
-            <a:graphic xmlns:a="http://schemas.openxmlformats.org/drawingml/2006/main">
-              <a:graphicData uri="http://schemas.openxmlformats.org/drawingml/2006/picture">
-                <pic:pic xmlns:pic="http://schemas.openxmlformats.org/drawingml/2006/picture">
-                  <pic:nvPicPr>
-                    <pic:cNvPr id="0" name="part1.jpg"/>
-                    <pic:cNvPicPr/>
-                  </pic:nvPicPr>
-                  <pic:blipFill>
-                    <a:blip r:embed="rId10">
-                      <a:extLst>
-                        <a:ext uri="{28A0092B-C50C-407E-A947-70E740481C1C}">
-                          <a14:useLocalDpi xmlns:a14="http://schemas.microsoft.com/office/drawing/2010/main" val="0"/>
-                        </a:ext>
-                      </a:extLst>
-                    </a:blip>
-                    <a:stretch>
-                      <a:fillRect/>
-                    </a:stretch>
-                  </pic:blipFill>
-                  <pic:spPr>
-                    <a:xfrm>
-                      <a:off x="0" y="0"/>
-                      <a:ext cx="5943600" cy="5857240"/>
                     </a:xfrm>
                     <a:prstGeom prst="rect">
                       <a:avLst/>
@@ -9854,7 +9855,7 @@
         <w:sz w:val="24"/>
         <w:szCs w:val="24"/>
       </w:rPr>
-      <w:t>12</w:t>
+      <w:t>11</w:t>
     </w:r>
     <w:r>
       <w:rPr>
@@ -9903,7 +9904,7 @@
         <w:sz w:val="24"/>
         <w:szCs w:val="24"/>
       </w:rPr>
-      <w:t>20</w:t>
+      <w:t>19</w:t>
     </w:r>
     <w:r>
       <w:rPr>
@@ -17073,41 +17074,7 @@
 </file>
 
 <file path=word/glossary/document.xml><?xml version="1.0" encoding="utf-8"?>
-<w:glossaryDocument xmlns:wpc="http://schemas.microsoft.com/office/word/2010/wordprocessingCanvas" xmlns:mc="http://schemas.openxmlformats.org/markup-compatibility/2006" xmlns:o="urn:schemas-microsoft-com:office:office" xmlns:r="http://schemas.openxmlformats.org/officeDocument/2006/relationships" xmlns:m="http://schemas.openxmlformats.org/officeDocument/2006/math" xmlns:v="urn:schemas-microsoft-com:vml" xmlns:wp14="http://schemas.microsoft.com/office/word/2010/wordprocessingDrawing" xmlns:wp="http://schemas.openxmlformats.org/drawingml/2006/wordprocessingDrawing" xmlns:w10="urn:schemas-microsoft-com:office:word" xmlns:w="http://schemas.openxmlformats.org/wordprocessingml/2006/main" xmlns:w14="http://schemas.microsoft.com/office/word/2010/wordml" xmlns:wpg="http://schemas.microsoft.com/office/word/2010/wordprocessingGroup" xmlns:wpi="http://schemas.microsoft.com/office/word/2010/wordprocessingInk" xmlns:wne="http://schemas.microsoft.com/office/word/2006/wordml" xmlns:wps="http://schemas.microsoft.com/office/word/2010/wordprocessingShape" mc:Ignorable="w14 wp14">
-  <w:docParts>
-    <w:docPart>
-      <w:docPartPr>
-        <w:name w:val="62CD95CD111445788F4AB32FFA05452A"/>
-        <w:category>
-          <w:name w:val="General"/>
-          <w:gallery w:val="placeholder"/>
-        </w:category>
-        <w:types>
-          <w:type w:val="bbPlcHdr"/>
-        </w:types>
-        <w:behaviors>
-          <w:behavior w:val="content"/>
-        </w:behaviors>
-        <w:guid w:val="{2C888885-1C4A-43A7-9CD4-0BE9D56CF602}"/>
-      </w:docPartPr>
-      <w:docPartBody>
-        <w:p>
-          <w:pPr>
-            <w:pStyle w:val="62CD95CD111445788F4AB32FFA05452A"/>
-          </w:pPr>
-          <w:r>
-            <w:rPr>
-              <w:rFonts w:asciiTheme="majorHAnsi" w:eastAsiaTheme="majorEastAsia" w:hAnsiTheme="majorHAnsi" w:cstheme="majorBidi"/>
-              <w:sz w:val="80"/>
-              <w:szCs w:val="80"/>
-            </w:rPr>
-            <w:t>[Type the document title]</w:t>
-          </w:r>
-        </w:p>
-      </w:docPartBody>
-    </w:docPart>
-  </w:docParts>
-</w:glossaryDocument>
+<w:glossaryDocument xmlns:wpc="http://schemas.microsoft.com/office/word/2010/wordprocessingCanvas" xmlns:mc="http://schemas.openxmlformats.org/markup-compatibility/2006" xmlns:o="urn:schemas-microsoft-com:office:office" xmlns:r="http://schemas.openxmlformats.org/officeDocument/2006/relationships" xmlns:m="http://schemas.openxmlformats.org/officeDocument/2006/math" xmlns:v="urn:schemas-microsoft-com:vml" xmlns:wp14="http://schemas.microsoft.com/office/word/2010/wordprocessingDrawing" xmlns:wp="http://schemas.openxmlformats.org/drawingml/2006/wordprocessingDrawing" xmlns:w10="urn:schemas-microsoft-com:office:word" xmlns:w="http://schemas.openxmlformats.org/wordprocessingml/2006/main" xmlns:w14="http://schemas.microsoft.com/office/word/2010/wordml" xmlns:wpg="http://schemas.microsoft.com/office/word/2010/wordprocessingGroup" xmlns:wpi="http://schemas.microsoft.com/office/word/2010/wordprocessingInk" xmlns:wne="http://schemas.microsoft.com/office/word/2006/wordml" xmlns:wps="http://schemas.microsoft.com/office/word/2010/wordprocessingShape" mc:Ignorable="w14 wp14"/>
 </file>
 
 <file path=word/glossary/fontTable.xml><?xml version="1.0" encoding="utf-8"?>
@@ -17165,8 +17132,9 @@
     <w:panose1 w:val="020B0604030504040204"/>
     <w:charset w:val="00"/>
     <w:family w:val="swiss"/>
+    <w:notTrueType/>
     <w:pitch w:val="variable"/>
-    <w:sig w:usb0="E1002EFF" w:usb1="C000605B" w:usb2="00000029" w:usb3="00000000" w:csb0="000101FF" w:csb1="00000000"/>
+    <w:sig w:usb0="00000003" w:usb1="00000000" w:usb2="00000000" w:usb3="00000000" w:csb0="00000001" w:csb1="00000000"/>
   </w:font>
   <w:font w:name="Cambria">
     <w:panose1 w:val="02040503050406030204"/>
@@ -17195,6 +17163,7 @@
     <w:rsid w:val="001E3500"/>
     <w:rsid w:val="0035504B"/>
     <w:rsid w:val="00595169"/>
+    <w:rsid w:val="007D246E"/>
     <w:rsid w:val="009B0BE3"/>
     <w:rsid w:val="00B2232A"/>
     <w:rsid w:val="00BB5012"/>
@@ -17912,7 +17881,7 @@
   <a:extraClrSchemeLst/>
   <a:extLst>
     <a:ext uri="{05A4C25C-085E-4340-85A3-A5531E510DB2}">
-      <thm15:themeFamily xmlns:thm15="http://schemas.microsoft.com/office/thememl/2012/main" xmlns="" name="Office Theme" id="{62F939B6-93AF-4DB8-9C6B-D6C7DFDC589F}" vid="{4A3C46E8-61CC-4603-A589-7422A47A8E4A}"/>
+      <thm15:themeFamily xmlns="" xmlns:thm15="http://schemas.microsoft.com/office/thememl/2012/main" name="Office Theme" id="{62F939B6-93AF-4DB8-9C6B-D6C7DFDC589F}" vid="{4A3C46E8-61CC-4603-A589-7422A47A8E4A}"/>
     </a:ext>
   </a:extLst>
 </a:theme>
@@ -17946,7 +17915,7 @@
 </file>
 
 <file path=customXml/itemProps1.xml><?xml version="1.0" encoding="utf-8"?>
-<ds:datastoreItem xmlns:ds="http://schemas.openxmlformats.org/officeDocument/2006/customXml" ds:itemID="{45CA3D69-5CE2-4E29-95A1-FCEE6F05D52D}">
+<ds:datastoreItem xmlns:ds="http://schemas.openxmlformats.org/officeDocument/2006/customXml" ds:itemID="{87DE79CB-1F94-4674-AF2F-223B619415E7}">
   <ds:schemaRefs>
     <ds:schemaRef ds:uri="http://schemas.openxmlformats.org/officeDocument/2006/bibliography"/>
   </ds:schemaRefs>

</xml_diff>

<commit_message>
-The application connects succesfully to our external database and validates the user -Added a new INTERNET permission to the AndroidManifest.xml file
</commit_message>
<xml_diff>
--- a/Documents/FeasibilityStudyAndProjectPlan.docx
+++ b/Documents/FeasibilityStudyAndProjectPlan.docx
@@ -1,6 +1,6 @@
 
 <file path=word/document.xml><?xml version="1.0" encoding="utf-8"?>
-<w:document xmlns:wpc="http://schemas.microsoft.com/office/word/2010/wordprocessingCanvas" xmlns:mc="http://schemas.openxmlformats.org/markup-compatibility/2006" xmlns:o="urn:schemas-microsoft-com:office:office" xmlns:r="http://schemas.openxmlformats.org/officeDocument/2006/relationships" xmlns:m="http://schemas.openxmlformats.org/officeDocument/2006/math" xmlns:v="urn:schemas-microsoft-com:vml" xmlns:wp14="http://schemas.microsoft.com/office/word/2010/wordprocessingDrawing" xmlns:wp="http://schemas.openxmlformats.org/drawingml/2006/wordprocessingDrawing" xmlns:w10="urn:schemas-microsoft-com:office:word" xmlns:w="http://schemas.openxmlformats.org/wordprocessingml/2006/main" xmlns:w14="http://schemas.microsoft.com/office/word/2010/wordml" xmlns:wpg="http://schemas.microsoft.com/office/word/2010/wordprocessingGroup" xmlns:wpi="http://schemas.microsoft.com/office/word/2010/wordprocessingInk" xmlns:wne="http://schemas.microsoft.com/office/word/2006/wordml" xmlns:wps="http://schemas.microsoft.com/office/word/2010/wordprocessingShape" mc:Ignorable="w14 wp14">
+<w:document xmlns:wpc="http://schemas.microsoft.com/office/word/2010/wordprocessingCanvas" xmlns:mc="http://schemas.openxmlformats.org/markup-compatibility/2006" xmlns:o="urn:schemas-microsoft-com:office:office" xmlns:r="http://schemas.openxmlformats.org/officeDocument/2006/relationships" xmlns:m="http://schemas.openxmlformats.org/officeDocument/2006/math" xmlns:v="urn:schemas-microsoft-com:vml" xmlns:wp14="http://schemas.microsoft.com/office/word/2010/wordprocessingDrawing" xmlns:wp="http://schemas.openxmlformats.org/drawingml/2006/wordprocessingDrawing" xmlns:w10="urn:schemas-microsoft-com:office:word" xmlns:w="http://schemas.openxmlformats.org/wordprocessingml/2006/main" xmlns:w14="http://schemas.microsoft.com/office/word/2010/wordml" xmlns:w15="http://schemas.microsoft.com/office/word/2012/wordml" xmlns:wpg="http://schemas.microsoft.com/office/word/2010/wordprocessingGroup" xmlns:wpi="http://schemas.microsoft.com/office/word/2010/wordprocessingInk" xmlns:wne="http://schemas.microsoft.com/office/word/2006/wordml" xmlns:wps="http://schemas.microsoft.com/office/word/2010/wordprocessingShape" mc:Ignorable="w14 w15 wp14">
   <w:body>
     <w:sdt>
       <w:sdtPr>
@@ -146,9 +146,6 @@
                 </w:rPr>
                 <w:alias w:val="Title"/>
                 <w:id w:val="15524250"/>
-                <w:placeholder>
-                  <w:docPart w:val="62CD95CD111445788F4AB32FFA05452A"/>
-                </w:placeholder>
                 <w:dataBinding w:prefixMappings="xmlns:ns0='http://schemas.openxmlformats.org/package/2006/metadata/core-properties' xmlns:ns1='http://purl.org/dc/elements/1.1/'" w:xpath="/ns0:coreProperties[1]/ns1:title[1]" w:storeItemID="{6C3C8BC8-F283-45AE-878A-BAB7291924A1}"/>
                 <w:text/>
               </w:sdtPr>
@@ -856,13 +853,19 @@
         </w:p>
         <w:p>
           <w:pPr>
-            <w:spacing w:before="120" w:after="120"/>
+            <w:spacing w:line="259" w:lineRule="auto"/>
             <w:rPr>
-              <w:rFonts w:ascii="Arial" w:eastAsia="Times New Roman" w:hAnsi="Arial" w:cs="Arial"/>
-              <w:sz w:val="24"/>
-              <w:szCs w:val="24"/>
+              <w:rFonts w:eastAsia="Times New Roman" w:cs="Times New Roman"/>
+              <w:color w:val="000000"/>
             </w:rPr>
           </w:pPr>
+          <w:r>
+            <w:rPr>
+              <w:rFonts w:eastAsia="Times New Roman" w:cs="Times New Roman"/>
+              <w:color w:val="000000"/>
+            </w:rPr>
+            <w:br w:type="page"/>
+          </w:r>
         </w:p>
         <w:p/>
         <w:tbl>
@@ -2744,7 +2747,15 @@
         <w:t>of America is one of the countries</w:t>
       </w:r>
       <w:r>
-        <w:t xml:space="preserve"> that has the one of the higher energy consumption at homes and in buildings and it should be continue increasing over the time. According to EIA in 2013 (U.S. Energy Information Administration) the 40% of the consume of energy in this country was in residential and commercial building. </w:t>
+        <w:t xml:space="preserve"> that has the one of the higher energy consumption at homes and in buildings and it should be continue increasing over the time. According to EIA in 2013 (U.S. Energy Information Administration) the 40% of </w:t>
+      </w:r>
+      <w:proofErr w:type="gramStart"/>
+      <w:r>
+        <w:t>the consume</w:t>
+      </w:r>
+      <w:proofErr w:type="gramEnd"/>
+      <w:r>
+        <w:t xml:space="preserve"> of energy in this country was in residential and commercial building. </w:t>
       </w:r>
     </w:p>
     <w:p>
@@ -2875,7 +2886,15 @@
         <w:t>SSOBEC</w:t>
       </w:r>
       <w:r>
-        <w:t>: Is an app which aims to help people learn to reduce the consume of energy.</w:t>
+        <w:t xml:space="preserve">: Is an app which aims to help people learn to reduce </w:t>
+      </w:r>
+      <w:proofErr w:type="gramStart"/>
+      <w:r>
+        <w:t>the consume</w:t>
+      </w:r>
+      <w:proofErr w:type="gramEnd"/>
+      <w:r>
+        <w:t xml:space="preserve"> of energy.</w:t>
       </w:r>
     </w:p>
     <w:p>
@@ -2972,39 +2991,82 @@
       </w:pPr>
     </w:p>
     <w:p>
-      <w:r>
-        <w:t>Section one (1)</w:t>
-      </w:r>
-    </w:p>
-    <w:p>
-      <w:r>
-        <w:t>Section two (2)</w:t>
-      </w:r>
-    </w:p>
-    <w:p>
-      <w:r>
-        <w:t>Section three (3)</w:t>
-      </w:r>
-    </w:p>
-    <w:p>
-      <w:r>
-        <w:t>Section four (4)</w:t>
-      </w:r>
-    </w:p>
-    <w:p>
-      <w:r>
-        <w:t>Section five (5)</w:t>
-      </w:r>
-    </w:p>
-    <w:p>
-      <w:pPr>
-        <w:spacing w:after="0" w:line="240" w:lineRule="auto"/>
+      <w:pPr>
+        <w:spacing w:after="0"/>
+        <w:jc w:val="both"/>
         <w:rPr>
           <w:rFonts w:eastAsia="Times New Roman" w:cs="Times New Roman"/>
           <w:sz w:val="24"/>
           <w:szCs w:val="24"/>
         </w:rPr>
       </w:pPr>
+      <w:r>
+        <w:rPr>
+          <w:rFonts w:eastAsia="Times New Roman" w:cs="Times New Roman"/>
+          <w:sz w:val="24"/>
+          <w:szCs w:val="24"/>
+        </w:rPr>
+        <w:t xml:space="preserve">The Feasibility Study and the Project Plan cover a lot of details of the Smart Systems for Occupancy and Building Energy Control. Chapter 1 provide general information like problem definition, background </w:t>
+      </w:r>
+      <w:r>
+        <w:rPr>
+          <w:rFonts w:eastAsia="Times New Roman" w:cs="Times New Roman"/>
+          <w:sz w:val="24"/>
+          <w:szCs w:val="24"/>
+        </w:rPr>
+        <w:t xml:space="preserve">information and definitions, acronyms and abbreviation for this project. </w:t>
+      </w:r>
+      <w:r>
+        <w:rPr>
+          <w:rFonts w:eastAsia="Times New Roman" w:cs="Times New Roman"/>
+          <w:sz w:val="24"/>
+          <w:szCs w:val="24"/>
+        </w:rPr>
+        <w:t>Chapter 2, provide a feasibility study with covers the system that will be implemented, and the limitations and constraints of the current system. Chapter 3, describe the project and give information about the hardware and software that will be used. Chapter 4, provides</w:t>
+      </w:r>
+      <w:r>
+        <w:rPr>
+          <w:rFonts w:eastAsia="Times New Roman" w:cs="Times New Roman"/>
+          <w:sz w:val="24"/>
+          <w:szCs w:val="24"/>
+        </w:rPr>
+        <w:t xml:space="preserve"> </w:t>
+      </w:r>
+      <w:bookmarkStart w:id="5" w:name="_GoBack"/>
+      <w:bookmarkEnd w:id="5"/>
+      <w:r>
+        <w:rPr>
+          <w:rFonts w:eastAsia="Times New Roman" w:cs="Times New Roman"/>
+          <w:sz w:val="24"/>
+          <w:szCs w:val="24"/>
+        </w:rPr>
+        <w:t xml:space="preserve">Appendix </w:t>
+      </w:r>
+      <w:r>
+        <w:rPr>
+          <w:rFonts w:eastAsia="Times New Roman" w:cs="Times New Roman"/>
+          <w:sz w:val="24"/>
+          <w:szCs w:val="24"/>
+        </w:rPr>
+        <w:lastRenderedPageBreak/>
+        <w:t>that</w:t>
+      </w:r>
+      <w:r>
+        <w:rPr>
+          <w:rFonts w:eastAsia="Times New Roman" w:cs="Times New Roman"/>
+          <w:sz w:val="24"/>
+          <w:szCs w:val="24"/>
+        </w:rPr>
+        <w:t xml:space="preserve"> have the objective to provide information about the Gantt chart, Feasibility Matrix, Cost Matrix and diary of meeting. As a final point, provide the works used as references</w:t>
+      </w:r>
+      <w:r>
+        <w:rPr>
+          <w:rFonts w:eastAsia="Times New Roman" w:cs="Times New Roman"/>
+          <w:sz w:val="24"/>
+          <w:szCs w:val="24"/>
+        </w:rPr>
+        <w:t>.</w:t>
+      </w:r>
     </w:p>
     <w:p>
       <w:pPr>
@@ -3014,14 +3076,14 @@
           <w:bCs/>
         </w:rPr>
       </w:pPr>
-      <w:bookmarkStart w:id="5" w:name="_Toc410592030"/>
+      <w:bookmarkStart w:id="6" w:name="_Toc410592030"/>
       <w:r>
         <w:t xml:space="preserve">2. </w:t>
       </w:r>
       <w:r>
         <w:t>Feasibility Study</w:t>
       </w:r>
-      <w:bookmarkEnd w:id="5"/>
+      <w:bookmarkEnd w:id="6"/>
     </w:p>
     <w:p>
       <w:pPr>
@@ -3081,14 +3143,14 @@
       <w:pPr>
         <w:pStyle w:val="Heading20"/>
       </w:pPr>
-      <w:bookmarkStart w:id="6" w:name="_Toc410592031"/>
+      <w:bookmarkStart w:id="7" w:name="_Toc410592031"/>
       <w:r>
         <w:t xml:space="preserve">2.1 </w:t>
       </w:r>
       <w:r>
         <w:t>Description of Current System</w:t>
       </w:r>
-      <w:bookmarkEnd w:id="6"/>
+      <w:bookmarkEnd w:id="7"/>
       <w:r>
         <w:t xml:space="preserve"> </w:t>
       </w:r>
@@ -3104,10 +3166,12 @@
         <w:t xml:space="preserve"> can measure how much energy is consumed only after he/she reads the utility bills of each month. The facility manager does not know which rooms consume more energy than others, or which rooms waste more energy when they are left empty and electricity is being used. There is no system that notifies </w:t>
       </w:r>
       <w:proofErr w:type="spellStart"/>
+      <w:proofErr w:type="gramStart"/>
       <w:r>
         <w:t>a</w:t>
       </w:r>
       <w:proofErr w:type="spellEnd"/>
+      <w:proofErr w:type="gramEnd"/>
       <w:r>
         <w:t xml:space="preserve"> </w:t>
       </w:r>
@@ -3138,11 +3202,11 @@
       <w:pPr>
         <w:pStyle w:val="Heading20"/>
       </w:pPr>
-      <w:bookmarkStart w:id="7" w:name="_Toc410592032"/>
+      <w:bookmarkStart w:id="8" w:name="_Toc410592032"/>
       <w:r>
         <w:t>2.2 Purpose of New System</w:t>
       </w:r>
-      <w:bookmarkEnd w:id="7"/>
+      <w:bookmarkEnd w:id="8"/>
     </w:p>
     <w:p>
       <w:r>
@@ -3166,11 +3230,11 @@
       <w:pPr>
         <w:pStyle w:val="Heading20"/>
       </w:pPr>
-      <w:bookmarkStart w:id="8" w:name="_Toc410592033"/>
+      <w:bookmarkStart w:id="9" w:name="_Toc410592033"/>
       <w:r>
         <w:t>2.3 High level Definition of User Requirements</w:t>
       </w:r>
-      <w:bookmarkEnd w:id="8"/>
+      <w:bookmarkEnd w:id="9"/>
     </w:p>
     <w:p>
       <w:r>
@@ -3179,20 +3243,25 @@
     </w:p>
     <w:p>
       <w:r>
+        <w:lastRenderedPageBreak/>
         <w:t>The new system will allow:</w:t>
       </w:r>
     </w:p>
     <w:p>
       <w:r>
-        <w:lastRenderedPageBreak/>
         <w:t xml:space="preserve">The system shall allow Facility Manager and </w:t>
       </w:r>
       <w:r>
         <w:t>Occupant</w:t>
       </w:r>
       <w:r>
-        <w:t xml:space="preserve"> to login/out using their account .....</w:t>
+        <w:t xml:space="preserve"> to login/out using their </w:t>
       </w:r>
+      <w:proofErr w:type="gramStart"/>
+      <w:r>
+        <w:t>account .....</w:t>
+      </w:r>
+      <w:proofErr w:type="gramEnd"/>
     </w:p>
     <w:p>
       <w:r>
@@ -3213,14 +3282,14 @@
       <w:pPr>
         <w:pStyle w:val="Heading20"/>
       </w:pPr>
-      <w:bookmarkStart w:id="9" w:name="_Toc410592034"/>
+      <w:bookmarkStart w:id="10" w:name="_Toc410592034"/>
       <w:r>
         <w:t xml:space="preserve">2.4 </w:t>
       </w:r>
       <w:r>
         <w:t>Alternative Solutions</w:t>
       </w:r>
-      <w:bookmarkEnd w:id="9"/>
+      <w:bookmarkEnd w:id="10"/>
     </w:p>
     <w:p>
       <w:r>
@@ -3234,7 +3303,7 @@
       <w:pPr>
         <w:pStyle w:val="Heading30"/>
       </w:pPr>
-      <w:bookmarkStart w:id="10" w:name="_Toc410592035"/>
+      <w:bookmarkStart w:id="11" w:name="_Toc410592035"/>
       <w:r>
         <w:t>2.4.1</w:t>
       </w:r>
@@ -3244,7 +3313,7 @@
       <w:r>
         <w:t>Description of Alternatives</w:t>
       </w:r>
-      <w:bookmarkEnd w:id="10"/>
+      <w:bookmarkEnd w:id="11"/>
     </w:p>
     <w:p>
       <w:pPr>
@@ -3255,14 +3324,14 @@
       <w:pPr>
         <w:pStyle w:val="Heading30"/>
       </w:pPr>
-      <w:bookmarkStart w:id="11" w:name="_Toc410592036"/>
+      <w:bookmarkStart w:id="12" w:name="_Toc410592036"/>
       <w:r>
         <w:t xml:space="preserve">2.4.2 </w:t>
       </w:r>
       <w:r>
         <w:t>Selection Criteria</w:t>
       </w:r>
-      <w:bookmarkEnd w:id="11"/>
+      <w:bookmarkEnd w:id="12"/>
     </w:p>
     <w:p>
       <w:pPr>
@@ -3279,14 +3348,14 @@
           <w:rFonts w:ascii="Times New Roman" w:hAnsi="Times New Roman"/>
         </w:rPr>
       </w:pPr>
-      <w:bookmarkStart w:id="12" w:name="_Toc410592037"/>
+      <w:bookmarkStart w:id="13" w:name="_Toc410592037"/>
       <w:r>
         <w:t xml:space="preserve">2.4.3 </w:t>
       </w:r>
       <w:r>
         <w:t>Analysis of Alternatives</w:t>
       </w:r>
-      <w:bookmarkEnd w:id="12"/>
+      <w:bookmarkEnd w:id="13"/>
     </w:p>
     <w:p>
       <w:r>
@@ -3303,14 +3372,14 @@
           <w:szCs w:val="22"/>
         </w:rPr>
       </w:pPr>
-      <w:bookmarkStart w:id="13" w:name="_Toc410592038"/>
+      <w:bookmarkStart w:id="14" w:name="_Toc410592038"/>
       <w:r>
         <w:t xml:space="preserve">2.5 </w:t>
       </w:r>
       <w:r>
         <w:t>Recommendations</w:t>
       </w:r>
-      <w:bookmarkEnd w:id="13"/>
+      <w:bookmarkEnd w:id="14"/>
     </w:p>
     <w:p>
       <w:pPr>
@@ -3337,37 +3406,37 @@
         <w:lastRenderedPageBreak/>
         <w:br/>
       </w:r>
-      <w:bookmarkStart w:id="14" w:name="_Toc410592039"/>
+      <w:bookmarkStart w:id="15" w:name="_Toc410592039"/>
       <w:r>
         <w:t xml:space="preserve">3. </w:t>
       </w:r>
       <w:r>
         <w:t>Project Plan</w:t>
       </w:r>
-      <w:bookmarkEnd w:id="14"/>
+      <w:bookmarkEnd w:id="15"/>
     </w:p>
     <w:p>
       <w:pPr>
         <w:pStyle w:val="Heading20"/>
       </w:pPr>
-      <w:bookmarkStart w:id="15" w:name="_Toc410592040"/>
+      <w:bookmarkStart w:id="16" w:name="_Toc410592040"/>
       <w:r>
         <w:t xml:space="preserve">3.1 </w:t>
       </w:r>
       <w:r>
         <w:t>Project Organization</w:t>
       </w:r>
-      <w:bookmarkEnd w:id="15"/>
+      <w:bookmarkEnd w:id="16"/>
     </w:p>
     <w:p>
       <w:pPr>
         <w:pStyle w:val="Heading30"/>
       </w:pPr>
-      <w:bookmarkStart w:id="16" w:name="_Toc410592041"/>
+      <w:bookmarkStart w:id="17" w:name="_Toc410592041"/>
       <w:r>
         <w:t>3.1.1 Project Personnel Organization</w:t>
       </w:r>
-      <w:bookmarkEnd w:id="16"/>
+      <w:bookmarkEnd w:id="17"/>
     </w:p>
     <w:p>
       <w:pPr>
@@ -3384,7 +3453,7 @@
     </w:p>
     <w:tbl>
       <w:tblPr>
-        <w:tblStyle w:val="ListTable7Colorful"/>
+        <w:tblStyle w:val="ListTable7Colorful1"/>
         <w:tblW w:w="0" w:type="auto"/>
         <w:tblLayout w:type="fixed"/>
         <w:tblLook w:val="04A0" w:firstRow="1" w:lastRow="0" w:firstColumn="1" w:lastColumn="0" w:noHBand="0" w:noVBand="1"/>
@@ -3747,14 +3816,14 @@
       <w:pPr>
         <w:pStyle w:val="Heading30"/>
       </w:pPr>
-      <w:bookmarkStart w:id="17" w:name="_Toc410592042"/>
+      <w:bookmarkStart w:id="18" w:name="_Toc410592042"/>
       <w:r>
         <w:t xml:space="preserve">3.1.2 </w:t>
       </w:r>
       <w:r>
         <w:t>Hardware and Software Resources</w:t>
       </w:r>
-      <w:bookmarkEnd w:id="17"/>
+      <w:bookmarkEnd w:id="18"/>
     </w:p>
     <w:p>
       <w:pPr>
@@ -4203,7 +4272,7 @@
       <w:pPr>
         <w:pStyle w:val="Heading20"/>
       </w:pPr>
-      <w:bookmarkStart w:id="18" w:name="_Toc410592043"/>
+      <w:bookmarkStart w:id="19" w:name="_Toc410592043"/>
       <w:r>
         <w:lastRenderedPageBreak/>
         <w:t xml:space="preserve">3.2 </w:t>
@@ -4211,7 +4280,7 @@
       <w:r>
         <w:t>Identification of Tasks, Milestones and Deliverables</w:t>
       </w:r>
-      <w:bookmarkEnd w:id="18"/>
+      <w:bookmarkEnd w:id="19"/>
       <w:r>
         <w:t xml:space="preserve"> </w:t>
       </w:r>
@@ -4228,7 +4297,7 @@
     </w:p>
     <w:tbl>
       <w:tblPr>
-        <w:tblStyle w:val="PlainTable5"/>
+        <w:tblStyle w:val="PlainTable51"/>
         <w:tblW w:w="5940" w:type="dxa"/>
         <w:tblLook w:val="04A0" w:firstRow="1" w:lastRow="0" w:firstColumn="1" w:lastColumn="0" w:noHBand="0" w:noVBand="1"/>
       </w:tblPr>
@@ -4898,7 +4967,7 @@
       <w:pPr>
         <w:pStyle w:val="Heading10"/>
       </w:pPr>
-      <w:bookmarkStart w:id="19" w:name="_Toc410592044"/>
+      <w:bookmarkStart w:id="20" w:name="_Toc410592044"/>
       <w:r>
         <w:lastRenderedPageBreak/>
         <w:t xml:space="preserve">4. </w:t>
@@ -4906,7 +4975,7 @@
       <w:r>
         <w:t>Appendix</w:t>
       </w:r>
-      <w:bookmarkEnd w:id="19"/>
+      <w:bookmarkEnd w:id="20"/>
       <w:r>
         <w:t xml:space="preserve">  </w:t>
       </w:r>
@@ -4915,7 +4984,7 @@
       <w:pPr>
         <w:pStyle w:val="Heading20"/>
       </w:pPr>
-      <w:bookmarkStart w:id="20" w:name="_Toc410592045"/>
+      <w:bookmarkStart w:id="21" w:name="_Toc410592045"/>
       <w:r>
         <w:t xml:space="preserve">4.1 </w:t>
       </w:r>
@@ -4925,7 +4994,7 @@
       <w:r>
         <w:t>dule</w:t>
       </w:r>
-      <w:bookmarkEnd w:id="20"/>
+      <w:bookmarkEnd w:id="21"/>
       <w:r>
         <w:tab/>
       </w:r>
@@ -4954,7 +5023,7 @@
                     <pic:cNvPicPr/>
                   </pic:nvPicPr>
                   <pic:blipFill>
-                    <a:blip r:embed="rId9">
+                    <a:blip r:embed="rId8">
                       <a:extLst>
                         <a:ext uri="{28A0092B-C50C-407E-A947-70E740481C1C}">
                           <a14:useLocalDpi xmlns:a14="http://schemas.microsoft.com/office/drawing/2010/main" val="0"/>
@@ -4980,8 +5049,6 @@
           </wp:inline>
         </w:drawing>
       </w:r>
-      <w:bookmarkStart w:id="21" w:name="_GoBack"/>
-      <w:bookmarkEnd w:id="21"/>
     </w:p>
     <w:p>
       <w:pPr>
@@ -5008,7 +5075,7 @@
                     <pic:cNvPicPr/>
                   </pic:nvPicPr>
                   <pic:blipFill>
-                    <a:blip r:embed="rId10">
+                    <a:blip r:embed="rId9">
                       <a:extLst>
                         <a:ext uri="{28A0092B-C50C-407E-A947-70E740481C1C}">
                           <a14:useLocalDpi xmlns:a14="http://schemas.microsoft.com/office/drawing/2010/main" val="0"/>
@@ -5055,7 +5122,7 @@
                     <pic:cNvPicPr/>
                   </pic:nvPicPr>
                   <pic:blipFill>
-                    <a:blip r:embed="rId11">
+                    <a:blip r:embed="rId10">
                       <a:extLst>
                         <a:ext uri="{28A0092B-C50C-407E-A947-70E740481C1C}">
                           <a14:useLocalDpi xmlns:a14="http://schemas.microsoft.com/office/drawing/2010/main" val="0"/>
@@ -5102,7 +5169,7 @@
                     <pic:cNvPicPr/>
                   </pic:nvPicPr>
                   <pic:blipFill>
-                    <a:blip r:embed="rId12">
+                    <a:blip r:embed="rId11">
                       <a:extLst>
                         <a:ext uri="{28A0092B-C50C-407E-A947-70E740481C1C}">
                           <a14:useLocalDpi xmlns:a14="http://schemas.microsoft.com/office/drawing/2010/main" val="0"/>
@@ -5149,7 +5216,7 @@
                     <pic:cNvPicPr/>
                   </pic:nvPicPr>
                   <pic:blipFill>
-                    <a:blip r:embed="rId13">
+                    <a:blip r:embed="rId12">
                       <a:extLst>
                         <a:ext uri="{28A0092B-C50C-407E-A947-70E740481C1C}">
                           <a14:useLocalDpi xmlns:a14="http://schemas.microsoft.com/office/drawing/2010/main" val="0"/>
@@ -5233,7 +5300,7 @@
     </w:p>
     <w:tbl>
       <w:tblPr>
-        <w:tblStyle w:val="PlainTable5"/>
+        <w:tblStyle w:val="PlainTable51"/>
         <w:tblW w:w="5490" w:type="dxa"/>
         <w:tblLook w:val="04A0" w:firstRow="1" w:lastRow="0" w:firstColumn="1" w:lastColumn="0" w:noHBand="0" w:noVBand="1"/>
       </w:tblPr>
@@ -5931,7 +5998,7 @@
     </w:p>
     <w:tbl>
       <w:tblPr>
-        <w:tblStyle w:val="PlainTable5"/>
+        <w:tblStyle w:val="PlainTable51"/>
         <w:tblW w:w="0" w:type="auto"/>
         <w:tblLook w:val="04A0" w:firstRow="1" w:lastRow="0" w:firstColumn="1" w:lastColumn="0" w:noHBand="0" w:noVBand="1"/>
       </w:tblPr>
@@ -6233,7 +6300,6 @@
                 <w:lang w:val="es-ES_tradnl"/>
               </w:rPr>
             </w:pPr>
-            <w:proofErr w:type="spellStart"/>
             <w:r>
               <w:rPr>
                 <w:rFonts w:eastAsia="Times New Roman" w:cs="Times New Roman"/>
@@ -6242,18 +6308,7 @@
                 <w:szCs w:val="23"/>
                 <w:lang w:val="es-ES_tradnl"/>
               </w:rPr>
-              <w:t>Ali</w:t>
-            </w:r>
-            <w:proofErr w:type="spellEnd"/>
-            <w:r>
-              <w:rPr>
-                <w:rFonts w:eastAsia="Times New Roman" w:cs="Times New Roman"/>
-                <w:color w:val="000000"/>
-                <w:sz w:val="23"/>
-                <w:szCs w:val="23"/>
-                <w:lang w:val="es-ES_tradnl"/>
-              </w:rPr>
-              <w:t xml:space="preserve"> </w:t>
+              <w:t xml:space="preserve">Ali </w:t>
             </w:r>
             <w:proofErr w:type="spellStart"/>
             <w:r>
@@ -6659,7 +6714,7 @@
     </w:p>
     <w:tbl>
       <w:tblPr>
-        <w:tblStyle w:val="PlainTable5"/>
+        <w:tblStyle w:val="PlainTable51"/>
         <w:tblW w:w="0" w:type="auto"/>
         <w:tblLook w:val="04A0" w:firstRow="1" w:lastRow="0" w:firstColumn="1" w:lastColumn="0" w:noHBand="0" w:noVBand="1"/>
       </w:tblPr>
@@ -6972,7 +7027,6 @@
                 <w:lang w:val="es-ES_tradnl"/>
               </w:rPr>
             </w:pPr>
-            <w:proofErr w:type="spellStart"/>
             <w:r>
               <w:rPr>
                 <w:rFonts w:eastAsia="Times New Roman" w:cs="Times New Roman"/>
@@ -6981,18 +7035,7 @@
                 <w:szCs w:val="23"/>
                 <w:lang w:val="es-ES_tradnl"/>
               </w:rPr>
-              <w:t>Ali</w:t>
-            </w:r>
-            <w:proofErr w:type="spellEnd"/>
-            <w:r>
-              <w:rPr>
-                <w:rFonts w:eastAsia="Times New Roman" w:cs="Times New Roman"/>
-                <w:color w:val="000000"/>
-                <w:sz w:val="23"/>
-                <w:szCs w:val="23"/>
-                <w:lang w:val="es-ES_tradnl"/>
-              </w:rPr>
-              <w:t xml:space="preserve"> </w:t>
+              <w:t xml:space="preserve">Ali </w:t>
             </w:r>
             <w:proofErr w:type="spellStart"/>
             <w:r>
@@ -7506,7 +7549,7 @@
     </w:p>
     <w:tbl>
       <w:tblPr>
-        <w:tblStyle w:val="PlainTable5"/>
+        <w:tblStyle w:val="PlainTable51"/>
         <w:tblW w:w="0" w:type="auto"/>
         <w:tblLook w:val="04A0" w:firstRow="1" w:lastRow="0" w:firstColumn="1" w:lastColumn="0" w:noHBand="0" w:noVBand="1"/>
       </w:tblPr>
@@ -7825,7 +7868,6 @@
                 <w:lang w:val="es-ES_tradnl"/>
               </w:rPr>
             </w:pPr>
-            <w:proofErr w:type="spellStart"/>
             <w:r>
               <w:rPr>
                 <w:rFonts w:eastAsia="Times New Roman" w:cs="Times New Roman"/>
@@ -7834,18 +7876,7 @@
                 <w:szCs w:val="23"/>
                 <w:lang w:val="es-ES_tradnl"/>
               </w:rPr>
-              <w:t>Ali</w:t>
-            </w:r>
-            <w:proofErr w:type="spellEnd"/>
-            <w:r>
-              <w:rPr>
-                <w:rFonts w:eastAsia="Times New Roman" w:cs="Times New Roman"/>
-                <w:color w:val="000000"/>
-                <w:sz w:val="23"/>
-                <w:szCs w:val="23"/>
-                <w:lang w:val="es-ES_tradnl"/>
-              </w:rPr>
-              <w:t xml:space="preserve"> </w:t>
+              <w:t xml:space="preserve">Ali </w:t>
             </w:r>
             <w:proofErr w:type="spellStart"/>
             <w:r>
@@ -8353,7 +8384,7 @@
     </w:p>
     <w:tbl>
       <w:tblPr>
-        <w:tblStyle w:val="PlainTable5"/>
+        <w:tblStyle w:val="PlainTable51"/>
         <w:tblW w:w="0" w:type="auto"/>
         <w:tblLook w:val="04A0" w:firstRow="1" w:lastRow="0" w:firstColumn="1" w:lastColumn="0" w:noHBand="0" w:noVBand="1"/>
       </w:tblPr>
@@ -8655,7 +8686,6 @@
                 <w:lang w:val="es-ES_tradnl"/>
               </w:rPr>
             </w:pPr>
-            <w:proofErr w:type="spellStart"/>
             <w:r>
               <w:rPr>
                 <w:rFonts w:eastAsia="Times New Roman" w:cs="Times New Roman"/>
@@ -8664,18 +8694,7 @@
                 <w:szCs w:val="23"/>
                 <w:lang w:val="es-ES_tradnl"/>
               </w:rPr>
-              <w:t>Ali</w:t>
-            </w:r>
-            <w:proofErr w:type="spellEnd"/>
-            <w:r>
-              <w:rPr>
-                <w:rFonts w:eastAsia="Times New Roman" w:cs="Times New Roman"/>
-                <w:color w:val="000000"/>
-                <w:sz w:val="23"/>
-                <w:szCs w:val="23"/>
-                <w:lang w:val="es-ES_tradnl"/>
-              </w:rPr>
-              <w:t xml:space="preserve"> </w:t>
+              <w:t xml:space="preserve">Ali </w:t>
             </w:r>
             <w:proofErr w:type="spellStart"/>
             <w:r>
@@ -8994,7 +9013,7 @@
     </w:p>
     <w:tbl>
       <w:tblPr>
-        <w:tblStyle w:val="PlainTable5"/>
+        <w:tblStyle w:val="PlainTable51"/>
         <w:tblW w:w="0" w:type="auto"/>
         <w:tblLook w:val="04A0" w:firstRow="1" w:lastRow="0" w:firstColumn="1" w:lastColumn="0" w:noHBand="0" w:noVBand="1"/>
       </w:tblPr>
@@ -9296,7 +9315,6 @@
                 <w:lang w:val="es-ES_tradnl"/>
               </w:rPr>
             </w:pPr>
-            <w:proofErr w:type="spellStart"/>
             <w:r>
               <w:rPr>
                 <w:rFonts w:eastAsia="Times New Roman" w:cs="Times New Roman"/>
@@ -9305,18 +9323,7 @@
                 <w:szCs w:val="23"/>
                 <w:lang w:val="es-ES_tradnl"/>
               </w:rPr>
-              <w:t>Ali</w:t>
-            </w:r>
-            <w:proofErr w:type="spellEnd"/>
-            <w:r>
-              <w:rPr>
-                <w:rFonts w:eastAsia="Times New Roman" w:cs="Times New Roman"/>
-                <w:color w:val="000000"/>
-                <w:sz w:val="23"/>
-                <w:szCs w:val="23"/>
-                <w:lang w:val="es-ES_tradnl"/>
-              </w:rPr>
-              <w:t xml:space="preserve"> </w:t>
+              <w:t xml:space="preserve">Ali </w:t>
             </w:r>
             <w:proofErr w:type="spellStart"/>
             <w:r>
@@ -9754,7 +9761,7 @@
       </w:pPr>
     </w:p>
     <w:sectPr>
-      <w:footerReference w:type="default" r:id="rId14"/>
+      <w:footerReference w:type="default" r:id="rId13"/>
       <w:pgSz w:w="12240" w:h="15840"/>
       <w:pgMar w:top="1440" w:right="1440" w:bottom="1440" w:left="1440" w:header="720" w:footer="720" w:gutter="0"/>
       <w:pgNumType w:start="0"/>
@@ -9767,7 +9774,7 @@
 </file>
 
 <file path=word/endnotes.xml><?xml version="1.0" encoding="utf-8"?>
-<w:endnotes xmlns:wpc="http://schemas.microsoft.com/office/word/2010/wordprocessingCanvas" xmlns:mc="http://schemas.openxmlformats.org/markup-compatibility/2006" xmlns:o="urn:schemas-microsoft-com:office:office" xmlns:r="http://schemas.openxmlformats.org/officeDocument/2006/relationships" xmlns:m="http://schemas.openxmlformats.org/officeDocument/2006/math" xmlns:v="urn:schemas-microsoft-com:vml" xmlns:wp14="http://schemas.microsoft.com/office/word/2010/wordprocessingDrawing" xmlns:wp="http://schemas.openxmlformats.org/drawingml/2006/wordprocessingDrawing" xmlns:w10="urn:schemas-microsoft-com:office:word" xmlns:w="http://schemas.openxmlformats.org/wordprocessingml/2006/main" xmlns:w14="http://schemas.microsoft.com/office/word/2010/wordml" xmlns:wpg="http://schemas.microsoft.com/office/word/2010/wordprocessingGroup" xmlns:wpi="http://schemas.microsoft.com/office/word/2010/wordprocessingInk" xmlns:wne="http://schemas.microsoft.com/office/word/2006/wordml" xmlns:wps="http://schemas.microsoft.com/office/word/2010/wordprocessingShape" mc:Ignorable="w14 wp14">
+<w:endnotes xmlns:wpc="http://schemas.microsoft.com/office/word/2010/wordprocessingCanvas" xmlns:mc="http://schemas.openxmlformats.org/markup-compatibility/2006" xmlns:o="urn:schemas-microsoft-com:office:office" xmlns:r="http://schemas.openxmlformats.org/officeDocument/2006/relationships" xmlns:m="http://schemas.openxmlformats.org/officeDocument/2006/math" xmlns:v="urn:schemas-microsoft-com:vml" xmlns:wp14="http://schemas.microsoft.com/office/word/2010/wordprocessingDrawing" xmlns:wp="http://schemas.openxmlformats.org/drawingml/2006/wordprocessingDrawing" xmlns:w10="urn:schemas-microsoft-com:office:word" xmlns:w="http://schemas.openxmlformats.org/wordprocessingml/2006/main" xmlns:w14="http://schemas.microsoft.com/office/word/2010/wordml" xmlns:w15="http://schemas.microsoft.com/office/word/2012/wordml" xmlns:wpg="http://schemas.microsoft.com/office/word/2010/wordprocessingGroup" xmlns:wpi="http://schemas.microsoft.com/office/word/2010/wordprocessingInk" xmlns:wne="http://schemas.microsoft.com/office/word/2006/wordml" xmlns:wps="http://schemas.microsoft.com/office/word/2010/wordprocessingShape" mc:Ignorable="w14 w15 wp14">
   <w:endnote w:type="separator" w:id="-1">
     <w:p>
       <w:pPr>
@@ -9792,7 +9799,7 @@
 </file>
 
 <file path=word/footer1.xml><?xml version="1.0" encoding="utf-8"?>
-<w:ftr xmlns:wpc="http://schemas.microsoft.com/office/word/2010/wordprocessingCanvas" xmlns:mc="http://schemas.openxmlformats.org/markup-compatibility/2006" xmlns:o="urn:schemas-microsoft-com:office:office" xmlns:r="http://schemas.openxmlformats.org/officeDocument/2006/relationships" xmlns:m="http://schemas.openxmlformats.org/officeDocument/2006/math" xmlns:v="urn:schemas-microsoft-com:vml" xmlns:wp14="http://schemas.microsoft.com/office/word/2010/wordprocessingDrawing" xmlns:wp="http://schemas.openxmlformats.org/drawingml/2006/wordprocessingDrawing" xmlns:w10="urn:schemas-microsoft-com:office:word" xmlns:w="http://schemas.openxmlformats.org/wordprocessingml/2006/main" xmlns:w14="http://schemas.microsoft.com/office/word/2010/wordml" xmlns:wpg="http://schemas.microsoft.com/office/word/2010/wordprocessingGroup" xmlns:wpi="http://schemas.microsoft.com/office/word/2010/wordprocessingInk" xmlns:wne="http://schemas.microsoft.com/office/word/2006/wordml" xmlns:wps="http://schemas.microsoft.com/office/word/2010/wordprocessingShape" mc:Ignorable="w14 wp14">
+<w:ftr xmlns:wpc="http://schemas.microsoft.com/office/word/2010/wordprocessingCanvas" xmlns:mc="http://schemas.openxmlformats.org/markup-compatibility/2006" xmlns:o="urn:schemas-microsoft-com:office:office" xmlns:r="http://schemas.openxmlformats.org/officeDocument/2006/relationships" xmlns:m="http://schemas.openxmlformats.org/officeDocument/2006/math" xmlns:v="urn:schemas-microsoft-com:vml" xmlns:wp14="http://schemas.microsoft.com/office/word/2010/wordprocessingDrawing" xmlns:wp="http://schemas.openxmlformats.org/drawingml/2006/wordprocessingDrawing" xmlns:w10="urn:schemas-microsoft-com:office:word" xmlns:w="http://schemas.openxmlformats.org/wordprocessingml/2006/main" xmlns:w14="http://schemas.microsoft.com/office/word/2010/wordml" xmlns:w15="http://schemas.microsoft.com/office/word/2012/wordml" xmlns:wpg="http://schemas.microsoft.com/office/word/2010/wordprocessingGroup" xmlns:wpi="http://schemas.microsoft.com/office/word/2010/wordprocessingInk" xmlns:wne="http://schemas.microsoft.com/office/word/2006/wordml" xmlns:wps="http://schemas.microsoft.com/office/word/2010/wordprocessingShape" mc:Ignorable="w14 w15 wp14">
   <w:p>
     <w:pPr>
       <w:tabs>
@@ -9855,7 +9862,7 @@
         <w:sz w:val="24"/>
         <w:szCs w:val="24"/>
       </w:rPr>
-      <w:t>11</w:t>
+      <w:t>19</w:t>
     </w:r>
     <w:r>
       <w:rPr>
@@ -9904,7 +9911,7 @@
         <w:sz w:val="24"/>
         <w:szCs w:val="24"/>
       </w:rPr>
-      <w:t>19</w:t>
+      <w:t>20</w:t>
     </w:r>
     <w:r>
       <w:rPr>
@@ -9924,7 +9931,7 @@
 </file>
 
 <file path=word/footnotes.xml><?xml version="1.0" encoding="utf-8"?>
-<w:footnotes xmlns:wpc="http://schemas.microsoft.com/office/word/2010/wordprocessingCanvas" xmlns:mc="http://schemas.openxmlformats.org/markup-compatibility/2006" xmlns:o="urn:schemas-microsoft-com:office:office" xmlns:r="http://schemas.openxmlformats.org/officeDocument/2006/relationships" xmlns:m="http://schemas.openxmlformats.org/officeDocument/2006/math" xmlns:v="urn:schemas-microsoft-com:vml" xmlns:wp14="http://schemas.microsoft.com/office/word/2010/wordprocessingDrawing" xmlns:wp="http://schemas.openxmlformats.org/drawingml/2006/wordprocessingDrawing" xmlns:w10="urn:schemas-microsoft-com:office:word" xmlns:w="http://schemas.openxmlformats.org/wordprocessingml/2006/main" xmlns:w14="http://schemas.microsoft.com/office/word/2010/wordml" xmlns:wpg="http://schemas.microsoft.com/office/word/2010/wordprocessingGroup" xmlns:wpi="http://schemas.microsoft.com/office/word/2010/wordprocessingInk" xmlns:wne="http://schemas.microsoft.com/office/word/2006/wordml" xmlns:wps="http://schemas.microsoft.com/office/word/2010/wordprocessingShape" mc:Ignorable="w14 wp14">
+<w:footnotes xmlns:wpc="http://schemas.microsoft.com/office/word/2010/wordprocessingCanvas" xmlns:mc="http://schemas.openxmlformats.org/markup-compatibility/2006" xmlns:o="urn:schemas-microsoft-com:office:office" xmlns:r="http://schemas.openxmlformats.org/officeDocument/2006/relationships" xmlns:m="http://schemas.openxmlformats.org/officeDocument/2006/math" xmlns:v="urn:schemas-microsoft-com:vml" xmlns:wp14="http://schemas.microsoft.com/office/word/2010/wordprocessingDrawing" xmlns:wp="http://schemas.openxmlformats.org/drawingml/2006/wordprocessingDrawing" xmlns:w10="urn:schemas-microsoft-com:office:word" xmlns:w="http://schemas.openxmlformats.org/wordprocessingml/2006/main" xmlns:w14="http://schemas.microsoft.com/office/word/2010/wordml" xmlns:w15="http://schemas.microsoft.com/office/word/2012/wordml" xmlns:wpg="http://schemas.microsoft.com/office/word/2010/wordprocessingGroup" xmlns:wpi="http://schemas.microsoft.com/office/word/2010/wordprocessingInk" xmlns:wne="http://schemas.microsoft.com/office/word/2006/wordml" xmlns:wps="http://schemas.microsoft.com/office/word/2010/wordprocessingShape" mc:Ignorable="w14 w15 wp14">
   <w:footnote w:type="separator" w:id="-1">
     <w:p>
       <w:pPr>
@@ -9949,7 +9956,7 @@
 </file>
 
 <file path=word/numbering.xml><?xml version="1.0" encoding="utf-8"?>
-<w:numbering xmlns:wpc="http://schemas.microsoft.com/office/word/2010/wordprocessingCanvas" xmlns:mc="http://schemas.openxmlformats.org/markup-compatibility/2006" xmlns:o="urn:schemas-microsoft-com:office:office" xmlns:r="http://schemas.openxmlformats.org/officeDocument/2006/relationships" xmlns:m="http://schemas.openxmlformats.org/officeDocument/2006/math" xmlns:v="urn:schemas-microsoft-com:vml" xmlns:wp14="http://schemas.microsoft.com/office/word/2010/wordprocessingDrawing" xmlns:wp="http://schemas.openxmlformats.org/drawingml/2006/wordprocessingDrawing" xmlns:w10="urn:schemas-microsoft-com:office:word" xmlns:w="http://schemas.openxmlformats.org/wordprocessingml/2006/main" xmlns:w14="http://schemas.microsoft.com/office/word/2010/wordml" xmlns:wpg="http://schemas.microsoft.com/office/word/2010/wordprocessingGroup" xmlns:wpi="http://schemas.microsoft.com/office/word/2010/wordprocessingInk" xmlns:wne="http://schemas.microsoft.com/office/word/2006/wordml" xmlns:wps="http://schemas.microsoft.com/office/word/2010/wordprocessingShape" mc:Ignorable="w14 wp14">
+<w:numbering xmlns:wpc="http://schemas.microsoft.com/office/word/2010/wordprocessingCanvas" xmlns:mc="http://schemas.openxmlformats.org/markup-compatibility/2006" xmlns:o="urn:schemas-microsoft-com:office:office" xmlns:r="http://schemas.openxmlformats.org/officeDocument/2006/relationships" xmlns:m="http://schemas.openxmlformats.org/officeDocument/2006/math" xmlns:v="urn:schemas-microsoft-com:vml" xmlns:wp14="http://schemas.microsoft.com/office/word/2010/wordprocessingDrawing" xmlns:wp="http://schemas.openxmlformats.org/drawingml/2006/wordprocessingDrawing" xmlns:w10="urn:schemas-microsoft-com:office:word" xmlns:w="http://schemas.openxmlformats.org/wordprocessingml/2006/main" xmlns:w14="http://schemas.microsoft.com/office/word/2010/wordml" xmlns:w15="http://schemas.microsoft.com/office/word/2012/wordml" xmlns:wpg="http://schemas.microsoft.com/office/word/2010/wordprocessingGroup" xmlns:wpi="http://schemas.microsoft.com/office/word/2010/wordprocessingInk" xmlns:wne="http://schemas.microsoft.com/office/word/2006/wordml" xmlns:wps="http://schemas.microsoft.com/office/word/2010/wordprocessingShape" mc:Ignorable="w14 w15 wp14">
   <w:abstractNum w:abstractNumId="0">
     <w:nsid w:val="002C39FC"/>
     <w:multiLevelType w:val="multilevel"/>
@@ -14912,7 +14919,7 @@
 </file>
 
 <file path=word/styles.xml><?xml version="1.0" encoding="utf-8"?>
-<w:styles xmlns:mc="http://schemas.openxmlformats.org/markup-compatibility/2006" xmlns:r="http://schemas.openxmlformats.org/officeDocument/2006/relationships" xmlns:w="http://schemas.openxmlformats.org/wordprocessingml/2006/main" xmlns:w14="http://schemas.microsoft.com/office/word/2010/wordml" mc:Ignorable="w14">
+<w:styles xmlns:mc="http://schemas.openxmlformats.org/markup-compatibility/2006" xmlns:r="http://schemas.openxmlformats.org/officeDocument/2006/relationships" xmlns:w="http://schemas.openxmlformats.org/wordprocessingml/2006/main" xmlns:w14="http://schemas.microsoft.com/office/word/2010/wordml" xmlns:w15="http://schemas.microsoft.com/office/word/2012/wordml" mc:Ignorable="w14 w15">
   <w:docDefaults>
     <w:rPrDefault>
       <w:rPr>
@@ -14928,144 +14935,378 @@
       </w:pPr>
     </w:pPrDefault>
   </w:docDefaults>
-  <w:latentStyles w:defLockedState="0" w:defUIPriority="99" w:defSemiHidden="1" w:defUnhideWhenUsed="1" w:defQFormat="0" w:count="267">
-    <w:lsdException w:name="Normal" w:semiHidden="0" w:uiPriority="0" w:unhideWhenUsed="0" w:qFormat="1"/>
-    <w:lsdException w:name="heading 1" w:semiHidden="0" w:uiPriority="9" w:unhideWhenUsed="0" w:qFormat="1"/>
-    <w:lsdException w:name="heading 2" w:uiPriority="9"/>
-    <w:lsdException w:name="heading 3" w:uiPriority="9"/>
-    <w:lsdException w:name="heading 4" w:uiPriority="9" w:qFormat="1"/>
-    <w:lsdException w:name="heading 5" w:uiPriority="9" w:qFormat="1"/>
-    <w:lsdException w:name="heading 6" w:uiPriority="9" w:qFormat="1"/>
-    <w:lsdException w:name="heading 7" w:uiPriority="9" w:qFormat="1"/>
-    <w:lsdException w:name="heading 8" w:uiPriority="9" w:qFormat="1"/>
-    <w:lsdException w:name="heading 9" w:uiPriority="9" w:qFormat="1"/>
-    <w:lsdException w:name="toc 1" w:uiPriority="39"/>
-    <w:lsdException w:name="toc 2" w:uiPriority="39"/>
-    <w:lsdException w:name="toc 3" w:uiPriority="39"/>
-    <w:lsdException w:name="toc 4" w:uiPriority="39"/>
-    <w:lsdException w:name="toc 5" w:uiPriority="39"/>
-    <w:lsdException w:name="toc 6" w:uiPriority="39"/>
-    <w:lsdException w:name="toc 7" w:uiPriority="39"/>
-    <w:lsdException w:name="toc 8" w:uiPriority="39"/>
-    <w:lsdException w:name="toc 9" w:uiPriority="39"/>
-    <w:lsdException w:name="caption" w:uiPriority="35" w:qFormat="1"/>
-    <w:lsdException w:name="Title" w:semiHidden="0" w:uiPriority="10" w:unhideWhenUsed="0" w:qFormat="1"/>
-    <w:lsdException w:name="Default Paragraph Font" w:uiPriority="1"/>
-    <w:lsdException w:name="Subtitle" w:semiHidden="0" w:uiPriority="11" w:unhideWhenUsed="0" w:qFormat="1"/>
-    <w:lsdException w:name="Strong" w:semiHidden="0" w:uiPriority="22" w:unhideWhenUsed="0" w:qFormat="1"/>
-    <w:lsdException w:name="Emphasis" w:semiHidden="0" w:uiPriority="20" w:unhideWhenUsed="0" w:qFormat="1"/>
-    <w:lsdException w:name="Table Grid" w:semiHidden="0" w:uiPriority="39" w:unhideWhenUsed="0"/>
-    <w:lsdException w:name="Placeholder Text" w:unhideWhenUsed="0"/>
-    <w:lsdException w:name="No Spacing" w:semiHidden="0" w:uiPriority="1" w:unhideWhenUsed="0" w:qFormat="1"/>
-    <w:lsdException w:name="Light Shading" w:semiHidden="0" w:uiPriority="60" w:unhideWhenUsed="0"/>
-    <w:lsdException w:name="Light List" w:semiHidden="0" w:uiPriority="61" w:unhideWhenUsed="0"/>
-    <w:lsdException w:name="Light Grid" w:semiHidden="0" w:uiPriority="62" w:unhideWhenUsed="0"/>
-    <w:lsdException w:name="Medium Shading 1" w:semiHidden="0" w:uiPriority="63" w:unhideWhenUsed="0"/>
-    <w:lsdException w:name="Medium Shading 2" w:semiHidden="0" w:uiPriority="64" w:unhideWhenUsed="0"/>
-    <w:lsdException w:name="Medium List 1" w:semiHidden="0" w:uiPriority="65" w:unhideWhenUsed="0"/>
-    <w:lsdException w:name="Medium List 2" w:semiHidden="0" w:uiPriority="66" w:unhideWhenUsed="0"/>
-    <w:lsdException w:name="Medium Grid 1" w:semiHidden="0" w:uiPriority="67" w:unhideWhenUsed="0"/>
-    <w:lsdException w:name="Medium Grid 2" w:semiHidden="0" w:uiPriority="68" w:unhideWhenUsed="0"/>
-    <w:lsdException w:name="Medium Grid 3" w:semiHidden="0" w:uiPriority="69" w:unhideWhenUsed="0"/>
-    <w:lsdException w:name="Dark List" w:semiHidden="0" w:uiPriority="70" w:unhideWhenUsed="0"/>
-    <w:lsdException w:name="Colorful Shading" w:semiHidden="0" w:uiPriority="71" w:unhideWhenUsed="0"/>
-    <w:lsdException w:name="Colorful List" w:semiHidden="0" w:uiPriority="72" w:unhideWhenUsed="0"/>
-    <w:lsdException w:name="Colorful Grid" w:semiHidden="0" w:uiPriority="73" w:unhideWhenUsed="0"/>
-    <w:lsdException w:name="Light Shading Accent 1" w:semiHidden="0" w:uiPriority="60" w:unhideWhenUsed="0"/>
-    <w:lsdException w:name="Light List Accent 1" w:semiHidden="0" w:uiPriority="61" w:unhideWhenUsed="0"/>
-    <w:lsdException w:name="Light Grid Accent 1" w:semiHidden="0" w:uiPriority="62" w:unhideWhenUsed="0"/>
-    <w:lsdException w:name="Medium Shading 1 Accent 1" w:semiHidden="0" w:uiPriority="63" w:unhideWhenUsed="0"/>
-    <w:lsdException w:name="Medium Shading 2 Accent 1" w:semiHidden="0" w:uiPriority="64" w:unhideWhenUsed="0"/>
-    <w:lsdException w:name="Medium List 1 Accent 1" w:semiHidden="0" w:uiPriority="65" w:unhideWhenUsed="0"/>
-    <w:lsdException w:name="Revision" w:unhideWhenUsed="0"/>
-    <w:lsdException w:name="List Paragraph" w:semiHidden="0" w:uiPriority="34" w:unhideWhenUsed="0" w:qFormat="1"/>
-    <w:lsdException w:name="Quote" w:semiHidden="0" w:uiPriority="29" w:unhideWhenUsed="0" w:qFormat="1"/>
-    <w:lsdException w:name="Intense Quote" w:semiHidden="0" w:uiPriority="30" w:unhideWhenUsed="0" w:qFormat="1"/>
-    <w:lsdException w:name="Medium List 2 Accent 1" w:semiHidden="0" w:uiPriority="66" w:unhideWhenUsed="0"/>
-    <w:lsdException w:name="Medium Grid 1 Accent 1" w:semiHidden="0" w:uiPriority="67" w:unhideWhenUsed="0"/>
-    <w:lsdException w:name="Medium Grid 2 Accent 1" w:semiHidden="0" w:uiPriority="68" w:unhideWhenUsed="0"/>
-    <w:lsdException w:name="Medium Grid 3 Accent 1" w:semiHidden="0" w:uiPriority="69" w:unhideWhenUsed="0"/>
-    <w:lsdException w:name="Dark List Accent 1" w:semiHidden="0" w:uiPriority="70" w:unhideWhenUsed="0"/>
-    <w:lsdException w:name="Colorful Shading Accent 1" w:semiHidden="0" w:uiPriority="71" w:unhideWhenUsed="0"/>
-    <w:lsdException w:name="Colorful List Accent 1" w:semiHidden="0" w:uiPriority="72" w:unhideWhenUsed="0"/>
-    <w:lsdException w:name="Colorful Grid Accent 1" w:semiHidden="0" w:uiPriority="73" w:unhideWhenUsed="0"/>
-    <w:lsdException w:name="Light Shading Accent 2" w:semiHidden="0" w:uiPriority="60" w:unhideWhenUsed="0"/>
-    <w:lsdException w:name="Light List Accent 2" w:semiHidden="0" w:uiPriority="61" w:unhideWhenUsed="0"/>
-    <w:lsdException w:name="Light Grid Accent 2" w:semiHidden="0" w:uiPriority="62" w:unhideWhenUsed="0"/>
-    <w:lsdException w:name="Medium Shading 1 Accent 2" w:semiHidden="0" w:uiPriority="63" w:unhideWhenUsed="0"/>
-    <w:lsdException w:name="Medium Shading 2 Accent 2" w:semiHidden="0" w:uiPriority="64" w:unhideWhenUsed="0"/>
-    <w:lsdException w:name="Medium List 1 Accent 2" w:semiHidden="0" w:uiPriority="65" w:unhideWhenUsed="0"/>
-    <w:lsdException w:name="Medium List 2 Accent 2" w:semiHidden="0" w:uiPriority="66" w:unhideWhenUsed="0"/>
-    <w:lsdException w:name="Medium Grid 1 Accent 2" w:semiHidden="0" w:uiPriority="67" w:unhideWhenUsed="0"/>
-    <w:lsdException w:name="Medium Grid 2 Accent 2" w:semiHidden="0" w:uiPriority="68" w:unhideWhenUsed="0"/>
-    <w:lsdException w:name="Medium Grid 3 Accent 2" w:semiHidden="0" w:uiPriority="69" w:unhideWhenUsed="0"/>
-    <w:lsdException w:name="Dark List Accent 2" w:semiHidden="0" w:uiPriority="70" w:unhideWhenUsed="0"/>
-    <w:lsdException w:name="Colorful Shading Accent 2" w:semiHidden="0" w:uiPriority="71" w:unhideWhenUsed="0"/>
-    <w:lsdException w:name="Colorful List Accent 2" w:semiHidden="0" w:uiPriority="72" w:unhideWhenUsed="0"/>
-    <w:lsdException w:name="Colorful Grid Accent 2" w:semiHidden="0" w:uiPriority="73" w:unhideWhenUsed="0"/>
-    <w:lsdException w:name="Light Shading Accent 3" w:semiHidden="0" w:uiPriority="60" w:unhideWhenUsed="0"/>
-    <w:lsdException w:name="Light List Accent 3" w:semiHidden="0" w:uiPriority="61" w:unhideWhenUsed="0"/>
-    <w:lsdException w:name="Light Grid Accent 3" w:semiHidden="0" w:uiPriority="62" w:unhideWhenUsed="0"/>
-    <w:lsdException w:name="Medium Shading 1 Accent 3" w:semiHidden="0" w:uiPriority="63" w:unhideWhenUsed="0"/>
-    <w:lsdException w:name="Medium Shading 2 Accent 3" w:semiHidden="0" w:uiPriority="64" w:unhideWhenUsed="0"/>
-    <w:lsdException w:name="Medium List 1 Accent 3" w:semiHidden="0" w:uiPriority="65" w:unhideWhenUsed="0"/>
-    <w:lsdException w:name="Medium List 2 Accent 3" w:semiHidden="0" w:uiPriority="66" w:unhideWhenUsed="0"/>
-    <w:lsdException w:name="Medium Grid 1 Accent 3" w:semiHidden="0" w:uiPriority="67" w:unhideWhenUsed="0"/>
-    <w:lsdException w:name="Medium Grid 2 Accent 3" w:semiHidden="0" w:uiPriority="68" w:unhideWhenUsed="0"/>
-    <w:lsdException w:name="Medium Grid 3 Accent 3" w:semiHidden="0" w:uiPriority="69" w:unhideWhenUsed="0"/>
-    <w:lsdException w:name="Dark List Accent 3" w:semiHidden="0" w:uiPriority="70" w:unhideWhenUsed="0"/>
-    <w:lsdException w:name="Colorful Shading Accent 3" w:semiHidden="0" w:uiPriority="71" w:unhideWhenUsed="0"/>
-    <w:lsdException w:name="Colorful List Accent 3" w:semiHidden="0" w:uiPriority="72" w:unhideWhenUsed="0"/>
-    <w:lsdException w:name="Colorful Grid Accent 3" w:semiHidden="0" w:uiPriority="73" w:unhideWhenUsed="0"/>
-    <w:lsdException w:name="Light Shading Accent 4" w:semiHidden="0" w:uiPriority="60" w:unhideWhenUsed="0"/>
-    <w:lsdException w:name="Light List Accent 4" w:semiHidden="0" w:uiPriority="61" w:unhideWhenUsed="0"/>
-    <w:lsdException w:name="Light Grid Accent 4" w:semiHidden="0" w:uiPriority="62" w:unhideWhenUsed="0"/>
-    <w:lsdException w:name="Medium Shading 1 Accent 4" w:semiHidden="0" w:uiPriority="63" w:unhideWhenUsed="0"/>
-    <w:lsdException w:name="Medium Shading 2 Accent 4" w:semiHidden="0" w:uiPriority="64" w:unhideWhenUsed="0"/>
-    <w:lsdException w:name="Medium List 1 Accent 4" w:semiHidden="0" w:uiPriority="65" w:unhideWhenUsed="0"/>
-    <w:lsdException w:name="Medium List 2 Accent 4" w:semiHidden="0" w:uiPriority="66" w:unhideWhenUsed="0"/>
-    <w:lsdException w:name="Medium Grid 1 Accent 4" w:semiHidden="0" w:uiPriority="67" w:unhideWhenUsed="0"/>
-    <w:lsdException w:name="Medium Grid 2 Accent 4" w:semiHidden="0" w:uiPriority="68" w:unhideWhenUsed="0"/>
-    <w:lsdException w:name="Medium Grid 3 Accent 4" w:semiHidden="0" w:uiPriority="69" w:unhideWhenUsed="0"/>
-    <w:lsdException w:name="Dark List Accent 4" w:semiHidden="0" w:uiPriority="70" w:unhideWhenUsed="0"/>
-    <w:lsdException w:name="Colorful Shading Accent 4" w:semiHidden="0" w:uiPriority="71" w:unhideWhenUsed="0"/>
-    <w:lsdException w:name="Colorful List Accent 4" w:semiHidden="0" w:uiPriority="72" w:unhideWhenUsed="0"/>
-    <w:lsdException w:name="Colorful Grid Accent 4" w:semiHidden="0" w:uiPriority="73" w:unhideWhenUsed="0"/>
-    <w:lsdException w:name="Light Shading Accent 5" w:semiHidden="0" w:uiPriority="60" w:unhideWhenUsed="0"/>
-    <w:lsdException w:name="Light List Accent 5" w:semiHidden="0" w:uiPriority="61" w:unhideWhenUsed="0"/>
-    <w:lsdException w:name="Light Grid Accent 5" w:semiHidden="0" w:uiPriority="62" w:unhideWhenUsed="0"/>
-    <w:lsdException w:name="Medium Shading 1 Accent 5" w:semiHidden="0" w:uiPriority="63" w:unhideWhenUsed="0"/>
-    <w:lsdException w:name="Medium Shading 2 Accent 5" w:semiHidden="0" w:uiPriority="64" w:unhideWhenUsed="0"/>
-    <w:lsdException w:name="Medium List 1 Accent 5" w:semiHidden="0" w:uiPriority="65" w:unhideWhenUsed="0"/>
-    <w:lsdException w:name="Medium List 2 Accent 5" w:semiHidden="0" w:uiPriority="66" w:unhideWhenUsed="0"/>
-    <w:lsdException w:name="Medium Grid 1 Accent 5" w:semiHidden="0" w:uiPriority="67" w:unhideWhenUsed="0"/>
-    <w:lsdException w:name="Medium Grid 2 Accent 5" w:semiHidden="0" w:uiPriority="68" w:unhideWhenUsed="0"/>
-    <w:lsdException w:name="Medium Grid 3 Accent 5" w:semiHidden="0" w:uiPriority="69" w:unhideWhenUsed="0"/>
-    <w:lsdException w:name="Dark List Accent 5" w:semiHidden="0" w:uiPriority="70" w:unhideWhenUsed="0"/>
-    <w:lsdException w:name="Colorful Shading Accent 5" w:semiHidden="0" w:uiPriority="71" w:unhideWhenUsed="0"/>
-    <w:lsdException w:name="Colorful List Accent 5" w:semiHidden="0" w:uiPriority="72" w:unhideWhenUsed="0"/>
-    <w:lsdException w:name="Colorful Grid Accent 5" w:semiHidden="0" w:uiPriority="73" w:unhideWhenUsed="0"/>
-    <w:lsdException w:name="Light Shading Accent 6" w:semiHidden="0" w:uiPriority="60" w:unhideWhenUsed="0"/>
-    <w:lsdException w:name="Light List Accent 6" w:semiHidden="0" w:uiPriority="61" w:unhideWhenUsed="0"/>
-    <w:lsdException w:name="Light Grid Accent 6" w:semiHidden="0" w:uiPriority="62" w:unhideWhenUsed="0"/>
-    <w:lsdException w:name="Medium Shading 1 Accent 6" w:semiHidden="0" w:uiPriority="63" w:unhideWhenUsed="0"/>
-    <w:lsdException w:name="Medium Shading 2 Accent 6" w:semiHidden="0" w:uiPriority="64" w:unhideWhenUsed="0"/>
-    <w:lsdException w:name="Medium List 1 Accent 6" w:semiHidden="0" w:uiPriority="65" w:unhideWhenUsed="0"/>
-    <w:lsdException w:name="Medium List 2 Accent 6" w:semiHidden="0" w:uiPriority="66" w:unhideWhenUsed="0"/>
-    <w:lsdException w:name="Medium Grid 1 Accent 6" w:semiHidden="0" w:uiPriority="67" w:unhideWhenUsed="0"/>
-    <w:lsdException w:name="Medium Grid 2 Accent 6" w:semiHidden="0" w:uiPriority="68" w:unhideWhenUsed="0"/>
-    <w:lsdException w:name="Medium Grid 3 Accent 6" w:semiHidden="0" w:uiPriority="69" w:unhideWhenUsed="0"/>
-    <w:lsdException w:name="Dark List Accent 6" w:semiHidden="0" w:uiPriority="70" w:unhideWhenUsed="0"/>
-    <w:lsdException w:name="Colorful Shading Accent 6" w:semiHidden="0" w:uiPriority="71" w:unhideWhenUsed="0"/>
-    <w:lsdException w:name="Colorful List Accent 6" w:semiHidden="0" w:uiPriority="72" w:unhideWhenUsed="0"/>
-    <w:lsdException w:name="Colorful Grid Accent 6" w:semiHidden="0" w:uiPriority="73" w:unhideWhenUsed="0"/>
-    <w:lsdException w:name="Subtle Emphasis" w:semiHidden="0" w:uiPriority="19" w:unhideWhenUsed="0" w:qFormat="1"/>
-    <w:lsdException w:name="Intense Emphasis" w:semiHidden="0" w:uiPriority="21" w:unhideWhenUsed="0" w:qFormat="1"/>
-    <w:lsdException w:name="Subtle Reference" w:semiHidden="0" w:uiPriority="31" w:unhideWhenUsed="0" w:qFormat="1"/>
-    <w:lsdException w:name="Intense Reference" w:semiHidden="0" w:uiPriority="32" w:unhideWhenUsed="0" w:qFormat="1"/>
-    <w:lsdException w:name="Book Title" w:semiHidden="0" w:uiPriority="33" w:unhideWhenUsed="0" w:qFormat="1"/>
-    <w:lsdException w:name="Bibliography" w:uiPriority="37"/>
-    <w:lsdException w:name="TOC Heading" w:uiPriority="39" w:qFormat="1"/>
+  <w:latentStyles w:defLockedState="0" w:defUIPriority="99" w:defSemiHidden="0" w:defUnhideWhenUsed="0" w:defQFormat="0" w:count="371">
+    <w:lsdException w:name="Normal" w:uiPriority="0" w:qFormat="1"/>
+    <w:lsdException w:name="heading 1" w:uiPriority="9" w:qFormat="1"/>
+    <w:lsdException w:name="heading 2" w:semiHidden="1" w:uiPriority="9" w:unhideWhenUsed="1"/>
+    <w:lsdException w:name="heading 3" w:semiHidden="1" w:uiPriority="9" w:unhideWhenUsed="1"/>
+    <w:lsdException w:name="heading 4" w:semiHidden="1" w:uiPriority="9" w:unhideWhenUsed="1" w:qFormat="1"/>
+    <w:lsdException w:name="heading 5" w:semiHidden="1" w:uiPriority="9" w:unhideWhenUsed="1" w:qFormat="1"/>
+    <w:lsdException w:name="heading 6" w:semiHidden="1" w:uiPriority="9" w:unhideWhenUsed="1" w:qFormat="1"/>
+    <w:lsdException w:name="heading 7" w:semiHidden="1" w:uiPriority="9" w:unhideWhenUsed="1" w:qFormat="1"/>
+    <w:lsdException w:name="heading 8" w:semiHidden="1" w:uiPriority="9" w:unhideWhenUsed="1" w:qFormat="1"/>
+    <w:lsdException w:name="heading 9" w:semiHidden="1" w:uiPriority="9" w:unhideWhenUsed="1" w:qFormat="1"/>
+    <w:lsdException w:name="index 1" w:semiHidden="1" w:unhideWhenUsed="1"/>
+    <w:lsdException w:name="index 2" w:semiHidden="1" w:unhideWhenUsed="1"/>
+    <w:lsdException w:name="index 3" w:semiHidden="1" w:unhideWhenUsed="1"/>
+    <w:lsdException w:name="index 4" w:semiHidden="1" w:unhideWhenUsed="1"/>
+    <w:lsdException w:name="index 5" w:semiHidden="1" w:unhideWhenUsed="1"/>
+    <w:lsdException w:name="index 6" w:semiHidden="1" w:unhideWhenUsed="1"/>
+    <w:lsdException w:name="index 7" w:semiHidden="1" w:unhideWhenUsed="1"/>
+    <w:lsdException w:name="index 8" w:semiHidden="1" w:unhideWhenUsed="1"/>
+    <w:lsdException w:name="index 9" w:semiHidden="1" w:unhideWhenUsed="1"/>
+    <w:lsdException w:name="toc 1" w:semiHidden="1" w:uiPriority="39" w:unhideWhenUsed="1"/>
+    <w:lsdException w:name="toc 2" w:semiHidden="1" w:uiPriority="39" w:unhideWhenUsed="1"/>
+    <w:lsdException w:name="toc 3" w:semiHidden="1" w:uiPriority="39" w:unhideWhenUsed="1"/>
+    <w:lsdException w:name="toc 4" w:semiHidden="1" w:uiPriority="39" w:unhideWhenUsed="1"/>
+    <w:lsdException w:name="toc 5" w:semiHidden="1" w:uiPriority="39" w:unhideWhenUsed="1"/>
+    <w:lsdException w:name="toc 6" w:semiHidden="1" w:uiPriority="39" w:unhideWhenUsed="1"/>
+    <w:lsdException w:name="toc 7" w:semiHidden="1" w:uiPriority="39" w:unhideWhenUsed="1"/>
+    <w:lsdException w:name="toc 8" w:semiHidden="1" w:uiPriority="39" w:unhideWhenUsed="1"/>
+    <w:lsdException w:name="toc 9" w:semiHidden="1" w:uiPriority="39" w:unhideWhenUsed="1"/>
+    <w:lsdException w:name="Normal Indent" w:semiHidden="1" w:unhideWhenUsed="1"/>
+    <w:lsdException w:name="footnote text" w:semiHidden="1" w:unhideWhenUsed="1"/>
+    <w:lsdException w:name="annotation text" w:semiHidden="1" w:unhideWhenUsed="1"/>
+    <w:lsdException w:name="header" w:semiHidden="1" w:unhideWhenUsed="1"/>
+    <w:lsdException w:name="footer" w:semiHidden="1" w:unhideWhenUsed="1"/>
+    <w:lsdException w:name="index heading" w:semiHidden="1" w:unhideWhenUsed="1"/>
+    <w:lsdException w:name="caption" w:semiHidden="1" w:uiPriority="35" w:unhideWhenUsed="1" w:qFormat="1"/>
+    <w:lsdException w:name="table of figures" w:semiHidden="1" w:unhideWhenUsed="1"/>
+    <w:lsdException w:name="envelope address" w:semiHidden="1" w:unhideWhenUsed="1"/>
+    <w:lsdException w:name="envelope return" w:semiHidden="1" w:unhideWhenUsed="1"/>
+    <w:lsdException w:name="footnote reference" w:semiHidden="1" w:unhideWhenUsed="1"/>
+    <w:lsdException w:name="annotation reference" w:semiHidden="1" w:unhideWhenUsed="1"/>
+    <w:lsdException w:name="line number" w:semiHidden="1" w:unhideWhenUsed="1"/>
+    <w:lsdException w:name="page number" w:semiHidden="1" w:unhideWhenUsed="1"/>
+    <w:lsdException w:name="endnote reference" w:semiHidden="1" w:unhideWhenUsed="1"/>
+    <w:lsdException w:name="endnote text" w:semiHidden="1" w:unhideWhenUsed="1"/>
+    <w:lsdException w:name="table of authorities" w:semiHidden="1" w:unhideWhenUsed="1"/>
+    <w:lsdException w:name="macro" w:semiHidden="1" w:unhideWhenUsed="1"/>
+    <w:lsdException w:name="toa heading" w:semiHidden="1" w:unhideWhenUsed="1"/>
+    <w:lsdException w:name="List" w:semiHidden="1" w:unhideWhenUsed="1"/>
+    <w:lsdException w:name="List Bullet" w:semiHidden="1" w:unhideWhenUsed="1"/>
+    <w:lsdException w:name="List Number" w:semiHidden="1" w:unhideWhenUsed="1"/>
+    <w:lsdException w:name="List 2" w:semiHidden="1" w:unhideWhenUsed="1"/>
+    <w:lsdException w:name="List 3" w:semiHidden="1" w:unhideWhenUsed="1"/>
+    <w:lsdException w:name="List 4" w:semiHidden="1" w:unhideWhenUsed="1"/>
+    <w:lsdException w:name="List 5" w:semiHidden="1" w:unhideWhenUsed="1"/>
+    <w:lsdException w:name="List Bullet 2" w:semiHidden="1" w:unhideWhenUsed="1"/>
+    <w:lsdException w:name="List Bullet 3" w:semiHidden="1" w:unhideWhenUsed="1"/>
+    <w:lsdException w:name="List Bullet 4" w:semiHidden="1" w:unhideWhenUsed="1"/>
+    <w:lsdException w:name="List Bullet 5" w:semiHidden="1" w:unhideWhenUsed="1"/>
+    <w:lsdException w:name="List Number 2" w:semiHidden="1" w:unhideWhenUsed="1"/>
+    <w:lsdException w:name="List Number 3" w:semiHidden="1" w:unhideWhenUsed="1"/>
+    <w:lsdException w:name="List Number 4" w:semiHidden="1" w:unhideWhenUsed="1"/>
+    <w:lsdException w:name="List Number 5" w:semiHidden="1" w:unhideWhenUsed="1"/>
+    <w:lsdException w:name="Title" w:uiPriority="10" w:qFormat="1"/>
+    <w:lsdException w:name="Closing" w:semiHidden="1" w:unhideWhenUsed="1"/>
+    <w:lsdException w:name="Signature" w:semiHidden="1" w:unhideWhenUsed="1"/>
+    <w:lsdException w:name="Default Paragraph Font" w:semiHidden="1" w:uiPriority="1" w:unhideWhenUsed="1"/>
+    <w:lsdException w:name="Body Text" w:semiHidden="1" w:unhideWhenUsed="1"/>
+    <w:lsdException w:name="Body Text Indent" w:semiHidden="1" w:unhideWhenUsed="1"/>
+    <w:lsdException w:name="List Continue" w:semiHidden="1" w:unhideWhenUsed="1"/>
+    <w:lsdException w:name="List Continue 2" w:semiHidden="1" w:unhideWhenUsed="1"/>
+    <w:lsdException w:name="List Continue 3" w:semiHidden="1" w:unhideWhenUsed="1"/>
+    <w:lsdException w:name="List Continue 4" w:semiHidden="1" w:unhideWhenUsed="1"/>
+    <w:lsdException w:name="List Continue 5" w:semiHidden="1" w:unhideWhenUsed="1"/>
+    <w:lsdException w:name="Message Header" w:semiHidden="1" w:unhideWhenUsed="1"/>
+    <w:lsdException w:name="Subtitle" w:uiPriority="11" w:qFormat="1"/>
+    <w:lsdException w:name="Salutation" w:semiHidden="1" w:unhideWhenUsed="1"/>
+    <w:lsdException w:name="Date" w:semiHidden="1" w:unhideWhenUsed="1"/>
+    <w:lsdException w:name="Body Text First Indent" w:semiHidden="1" w:unhideWhenUsed="1"/>
+    <w:lsdException w:name="Body Text First Indent 2" w:semiHidden="1" w:unhideWhenUsed="1"/>
+    <w:lsdException w:name="Note Heading" w:semiHidden="1" w:unhideWhenUsed="1"/>
+    <w:lsdException w:name="Body Text 2" w:semiHidden="1" w:unhideWhenUsed="1"/>
+    <w:lsdException w:name="Body Text 3" w:semiHidden="1" w:unhideWhenUsed="1"/>
+    <w:lsdException w:name="Body Text Indent 2" w:semiHidden="1" w:unhideWhenUsed="1"/>
+    <w:lsdException w:name="Body Text Indent 3" w:semiHidden="1" w:unhideWhenUsed="1"/>
+    <w:lsdException w:name="Block Text" w:semiHidden="1" w:unhideWhenUsed="1"/>
+    <w:lsdException w:name="Hyperlink" w:semiHidden="1" w:unhideWhenUsed="1"/>
+    <w:lsdException w:name="FollowedHyperlink" w:semiHidden="1" w:unhideWhenUsed="1"/>
+    <w:lsdException w:name="Strong" w:uiPriority="22" w:qFormat="1"/>
+    <w:lsdException w:name="Emphasis" w:uiPriority="20" w:qFormat="1"/>
+    <w:lsdException w:name="Document Map" w:semiHidden="1" w:unhideWhenUsed="1"/>
+    <w:lsdException w:name="Plain Text" w:semiHidden="1" w:unhideWhenUsed="1"/>
+    <w:lsdException w:name="E-mail Signature" w:semiHidden="1" w:unhideWhenUsed="1"/>
+    <w:lsdException w:name="HTML Top of Form" w:semiHidden="1" w:unhideWhenUsed="1"/>
+    <w:lsdException w:name="HTML Bottom of Form" w:semiHidden="1" w:unhideWhenUsed="1"/>
+    <w:lsdException w:name="Normal (Web)" w:semiHidden="1" w:unhideWhenUsed="1"/>
+    <w:lsdException w:name="HTML Acronym" w:semiHidden="1" w:unhideWhenUsed="1"/>
+    <w:lsdException w:name="HTML Address" w:semiHidden="1" w:unhideWhenUsed="1"/>
+    <w:lsdException w:name="HTML Cite" w:semiHidden="1" w:unhideWhenUsed="1"/>
+    <w:lsdException w:name="HTML Code" w:semiHidden="1" w:unhideWhenUsed="1"/>
+    <w:lsdException w:name="HTML Definition" w:semiHidden="1" w:unhideWhenUsed="1"/>
+    <w:lsdException w:name="HTML Keyboard" w:semiHidden="1" w:unhideWhenUsed="1"/>
+    <w:lsdException w:name="HTML Preformatted" w:semiHidden="1" w:unhideWhenUsed="1"/>
+    <w:lsdException w:name="HTML Sample" w:semiHidden="1" w:unhideWhenUsed="1"/>
+    <w:lsdException w:name="HTML Typewriter" w:semiHidden="1" w:unhideWhenUsed="1"/>
+    <w:lsdException w:name="HTML Variable" w:semiHidden="1" w:unhideWhenUsed="1"/>
+    <w:lsdException w:name="Normal Table" w:semiHidden="1" w:unhideWhenUsed="1"/>
+    <w:lsdException w:name="annotation subject" w:semiHidden="1" w:unhideWhenUsed="1"/>
+    <w:lsdException w:name="No List" w:semiHidden="1" w:unhideWhenUsed="1"/>
+    <w:lsdException w:name="Outline List 1" w:semiHidden="1" w:unhideWhenUsed="1"/>
+    <w:lsdException w:name="Outline List 2" w:semiHidden="1" w:unhideWhenUsed="1"/>
+    <w:lsdException w:name="Outline List 3" w:semiHidden="1" w:unhideWhenUsed="1"/>
+    <w:lsdException w:name="Table Simple 1" w:semiHidden="1" w:unhideWhenUsed="1"/>
+    <w:lsdException w:name="Table Simple 2" w:semiHidden="1" w:unhideWhenUsed="1"/>
+    <w:lsdException w:name="Table Simple 3" w:semiHidden="1" w:unhideWhenUsed="1"/>
+    <w:lsdException w:name="Table Classic 1" w:semiHidden="1" w:unhideWhenUsed="1"/>
+    <w:lsdException w:name="Table Classic 2" w:semiHidden="1" w:unhideWhenUsed="1"/>
+    <w:lsdException w:name="Table Classic 3" w:semiHidden="1" w:unhideWhenUsed="1"/>
+    <w:lsdException w:name="Table Classic 4" w:semiHidden="1" w:unhideWhenUsed="1"/>
+    <w:lsdException w:name="Table Colorful 1" w:semiHidden="1" w:unhideWhenUsed="1"/>
+    <w:lsdException w:name="Table Colorful 2" w:semiHidden="1" w:unhideWhenUsed="1"/>
+    <w:lsdException w:name="Table Colorful 3" w:semiHidden="1" w:unhideWhenUsed="1"/>
+    <w:lsdException w:name="Table Columns 1" w:semiHidden="1" w:unhideWhenUsed="1"/>
+    <w:lsdException w:name="Table Columns 2" w:semiHidden="1" w:unhideWhenUsed="1"/>
+    <w:lsdException w:name="Table Columns 3" w:semiHidden="1" w:unhideWhenUsed="1"/>
+    <w:lsdException w:name="Table Columns 4" w:semiHidden="1" w:unhideWhenUsed="1"/>
+    <w:lsdException w:name="Table Columns 5" w:semiHidden="1" w:unhideWhenUsed="1"/>
+    <w:lsdException w:name="Table Grid 1" w:semiHidden="1" w:unhideWhenUsed="1"/>
+    <w:lsdException w:name="Table Grid 2" w:semiHidden="1" w:unhideWhenUsed="1"/>
+    <w:lsdException w:name="Table Grid 3" w:semiHidden="1" w:unhideWhenUsed="1"/>
+    <w:lsdException w:name="Table Grid 4" w:semiHidden="1" w:unhideWhenUsed="1"/>
+    <w:lsdException w:name="Table Grid 5" w:semiHidden="1" w:unhideWhenUsed="1"/>
+    <w:lsdException w:name="Table Grid 6" w:semiHidden="1" w:unhideWhenUsed="1"/>
+    <w:lsdException w:name="Table Grid 7" w:semiHidden="1" w:unhideWhenUsed="1"/>
+    <w:lsdException w:name="Table Grid 8" w:semiHidden="1" w:unhideWhenUsed="1"/>
+    <w:lsdException w:name="Table List 1" w:semiHidden="1" w:unhideWhenUsed="1"/>
+    <w:lsdException w:name="Table List 2" w:semiHidden="1" w:unhideWhenUsed="1"/>
+    <w:lsdException w:name="Table List 3" w:semiHidden="1" w:unhideWhenUsed="1"/>
+    <w:lsdException w:name="Table List 4" w:semiHidden="1" w:unhideWhenUsed="1"/>
+    <w:lsdException w:name="Table List 5" w:semiHidden="1" w:unhideWhenUsed="1"/>
+    <w:lsdException w:name="Table List 6" w:semiHidden="1" w:unhideWhenUsed="1"/>
+    <w:lsdException w:name="Table List 7" w:semiHidden="1" w:unhideWhenUsed="1"/>
+    <w:lsdException w:name="Table List 8" w:semiHidden="1" w:unhideWhenUsed="1"/>
+    <w:lsdException w:name="Table 3D effects 1" w:semiHidden="1" w:unhideWhenUsed="1"/>
+    <w:lsdException w:name="Table 3D effects 2" w:semiHidden="1" w:unhideWhenUsed="1"/>
+    <w:lsdException w:name="Table 3D effects 3" w:semiHidden="1" w:unhideWhenUsed="1"/>
+    <w:lsdException w:name="Table Contemporary" w:semiHidden="1" w:unhideWhenUsed="1"/>
+    <w:lsdException w:name="Table Elegant" w:semiHidden="1" w:unhideWhenUsed="1"/>
+    <w:lsdException w:name="Table Professional" w:semiHidden="1" w:unhideWhenUsed="1"/>
+    <w:lsdException w:name="Table Subtle 1" w:semiHidden="1" w:unhideWhenUsed="1"/>
+    <w:lsdException w:name="Table Subtle 2" w:semiHidden="1" w:unhideWhenUsed="1"/>
+    <w:lsdException w:name="Table Web 1" w:semiHidden="1" w:unhideWhenUsed="1"/>
+    <w:lsdException w:name="Table Web 2" w:semiHidden="1" w:unhideWhenUsed="1"/>
+    <w:lsdException w:name="Table Web 3" w:semiHidden="1" w:unhideWhenUsed="1"/>
+    <w:lsdException w:name="Balloon Text" w:semiHidden="1" w:unhideWhenUsed="1"/>
+    <w:lsdException w:name="Table Grid" w:uiPriority="39"/>
+    <w:lsdException w:name="Table Theme" w:semiHidden="1" w:unhideWhenUsed="1"/>
+    <w:lsdException w:name="Placeholder Text" w:semiHidden="1"/>
+    <w:lsdException w:name="No Spacing" w:uiPriority="1" w:qFormat="1"/>
+    <w:lsdException w:name="Light Shading" w:uiPriority="60"/>
+    <w:lsdException w:name="Light List" w:uiPriority="61"/>
+    <w:lsdException w:name="Light Grid" w:uiPriority="62"/>
+    <w:lsdException w:name="Medium Shading 1" w:uiPriority="63"/>
+    <w:lsdException w:name="Medium Shading 2" w:uiPriority="64"/>
+    <w:lsdException w:name="Medium List 1" w:uiPriority="65"/>
+    <w:lsdException w:name="Medium List 2" w:uiPriority="66"/>
+    <w:lsdException w:name="Medium Grid 1" w:uiPriority="67"/>
+    <w:lsdException w:name="Medium Grid 2" w:uiPriority="68"/>
+    <w:lsdException w:name="Medium Grid 3" w:uiPriority="69"/>
+    <w:lsdException w:name="Dark List" w:uiPriority="70"/>
+    <w:lsdException w:name="Colorful Shading" w:uiPriority="71"/>
+    <w:lsdException w:name="Colorful List" w:uiPriority="72"/>
+    <w:lsdException w:name="Colorful Grid" w:uiPriority="73"/>
+    <w:lsdException w:name="Light Shading Accent 1" w:uiPriority="60"/>
+    <w:lsdException w:name="Light List Accent 1" w:uiPriority="61"/>
+    <w:lsdException w:name="Light Grid Accent 1" w:uiPriority="62"/>
+    <w:lsdException w:name="Medium Shading 1 Accent 1" w:uiPriority="63"/>
+    <w:lsdException w:name="Medium Shading 2 Accent 1" w:uiPriority="64"/>
+    <w:lsdException w:name="Medium List 1 Accent 1" w:uiPriority="65"/>
+    <w:lsdException w:name="Revision" w:semiHidden="1"/>
+    <w:lsdException w:name="List Paragraph" w:uiPriority="34" w:qFormat="1"/>
+    <w:lsdException w:name="Quote" w:uiPriority="29" w:qFormat="1"/>
+    <w:lsdException w:name="Intense Quote" w:uiPriority="30" w:qFormat="1"/>
+    <w:lsdException w:name="Medium List 2 Accent 1" w:uiPriority="66"/>
+    <w:lsdException w:name="Medium Grid 1 Accent 1" w:uiPriority="67"/>
+    <w:lsdException w:name="Medium Grid 2 Accent 1" w:uiPriority="68"/>
+    <w:lsdException w:name="Medium Grid 3 Accent 1" w:uiPriority="69"/>
+    <w:lsdException w:name="Dark List Accent 1" w:uiPriority="70"/>
+    <w:lsdException w:name="Colorful Shading Accent 1" w:uiPriority="71"/>
+    <w:lsdException w:name="Colorful List Accent 1" w:uiPriority="72"/>
+    <w:lsdException w:name="Colorful Grid Accent 1" w:uiPriority="73"/>
+    <w:lsdException w:name="Light Shading Accent 2" w:uiPriority="60"/>
+    <w:lsdException w:name="Light List Accent 2" w:uiPriority="61"/>
+    <w:lsdException w:name="Light Grid Accent 2" w:uiPriority="62"/>
+    <w:lsdException w:name="Medium Shading 1 Accent 2" w:uiPriority="63"/>
+    <w:lsdException w:name="Medium Shading 2 Accent 2" w:uiPriority="64"/>
+    <w:lsdException w:name="Medium List 1 Accent 2" w:uiPriority="65"/>
+    <w:lsdException w:name="Medium List 2 Accent 2" w:uiPriority="66"/>
+    <w:lsdException w:name="Medium Grid 1 Accent 2" w:uiPriority="67"/>
+    <w:lsdException w:name="Medium Grid 2 Accent 2" w:uiPriority="68"/>
+    <w:lsdException w:name="Medium Grid 3 Accent 2" w:uiPriority="69"/>
+    <w:lsdException w:name="Dark List Accent 2" w:uiPriority="70"/>
+    <w:lsdException w:name="Colorful Shading Accent 2" w:uiPriority="71"/>
+    <w:lsdException w:name="Colorful List Accent 2" w:uiPriority="72"/>
+    <w:lsdException w:name="Colorful Grid Accent 2" w:uiPriority="73"/>
+    <w:lsdException w:name="Light Shading Accent 3" w:uiPriority="60"/>
+    <w:lsdException w:name="Light List Accent 3" w:uiPriority="61"/>
+    <w:lsdException w:name="Light Grid Accent 3" w:uiPriority="62"/>
+    <w:lsdException w:name="Medium Shading 1 Accent 3" w:uiPriority="63"/>
+    <w:lsdException w:name="Medium Shading 2 Accent 3" w:uiPriority="64"/>
+    <w:lsdException w:name="Medium List 1 Accent 3" w:uiPriority="65"/>
+    <w:lsdException w:name="Medium List 2 Accent 3" w:uiPriority="66"/>
+    <w:lsdException w:name="Medium Grid 1 Accent 3" w:uiPriority="67"/>
+    <w:lsdException w:name="Medium Grid 2 Accent 3" w:uiPriority="68"/>
+    <w:lsdException w:name="Medium Grid 3 Accent 3" w:uiPriority="69"/>
+    <w:lsdException w:name="Dark List Accent 3" w:uiPriority="70"/>
+    <w:lsdException w:name="Colorful Shading Accent 3" w:uiPriority="71"/>
+    <w:lsdException w:name="Colorful List Accent 3" w:uiPriority="72"/>
+    <w:lsdException w:name="Colorful Grid Accent 3" w:uiPriority="73"/>
+    <w:lsdException w:name="Light Shading Accent 4" w:uiPriority="60"/>
+    <w:lsdException w:name="Light List Accent 4" w:uiPriority="61"/>
+    <w:lsdException w:name="Light Grid Accent 4" w:uiPriority="62"/>
+    <w:lsdException w:name="Medium Shading 1 Accent 4" w:uiPriority="63"/>
+    <w:lsdException w:name="Medium Shading 2 Accent 4" w:uiPriority="64"/>
+    <w:lsdException w:name="Medium List 1 Accent 4" w:uiPriority="65"/>
+    <w:lsdException w:name="Medium List 2 Accent 4" w:uiPriority="66"/>
+    <w:lsdException w:name="Medium Grid 1 Accent 4" w:uiPriority="67"/>
+    <w:lsdException w:name="Medium Grid 2 Accent 4" w:uiPriority="68"/>
+    <w:lsdException w:name="Medium Grid 3 Accent 4" w:uiPriority="69"/>
+    <w:lsdException w:name="Dark List Accent 4" w:uiPriority="70"/>
+    <w:lsdException w:name="Colorful Shading Accent 4" w:uiPriority="71"/>
+    <w:lsdException w:name="Colorful List Accent 4" w:uiPriority="72"/>
+    <w:lsdException w:name="Colorful Grid Accent 4" w:uiPriority="73"/>
+    <w:lsdException w:name="Light Shading Accent 5" w:uiPriority="60"/>
+    <w:lsdException w:name="Light List Accent 5" w:uiPriority="61"/>
+    <w:lsdException w:name="Light Grid Accent 5" w:uiPriority="62"/>
+    <w:lsdException w:name="Medium Shading 1 Accent 5" w:uiPriority="63"/>
+    <w:lsdException w:name="Medium Shading 2 Accent 5" w:uiPriority="64"/>
+    <w:lsdException w:name="Medium List 1 Accent 5" w:uiPriority="65"/>
+    <w:lsdException w:name="Medium List 2 Accent 5" w:uiPriority="66"/>
+    <w:lsdException w:name="Medium Grid 1 Accent 5" w:uiPriority="67"/>
+    <w:lsdException w:name="Medium Grid 2 Accent 5" w:uiPriority="68"/>
+    <w:lsdException w:name="Medium Grid 3 Accent 5" w:uiPriority="69"/>
+    <w:lsdException w:name="Dark List Accent 5" w:uiPriority="70"/>
+    <w:lsdException w:name="Colorful Shading Accent 5" w:uiPriority="71"/>
+    <w:lsdException w:name="Colorful List Accent 5" w:uiPriority="72"/>
+    <w:lsdException w:name="Colorful Grid Accent 5" w:uiPriority="73"/>
+    <w:lsdException w:name="Light Shading Accent 6" w:uiPriority="60"/>
+    <w:lsdException w:name="Light List Accent 6" w:uiPriority="61"/>
+    <w:lsdException w:name="Light Grid Accent 6" w:uiPriority="62"/>
+    <w:lsdException w:name="Medium Shading 1 Accent 6" w:uiPriority="63"/>
+    <w:lsdException w:name="Medium Shading 2 Accent 6" w:uiPriority="64"/>
+    <w:lsdException w:name="Medium List 1 Accent 6" w:uiPriority="65"/>
+    <w:lsdException w:name="Medium List 2 Accent 6" w:uiPriority="66"/>
+    <w:lsdException w:name="Medium Grid 1 Accent 6" w:uiPriority="67"/>
+    <w:lsdException w:name="Medium Grid 2 Accent 6" w:uiPriority="68"/>
+    <w:lsdException w:name="Medium Grid 3 Accent 6" w:uiPriority="69"/>
+    <w:lsdException w:name="Dark List Accent 6" w:uiPriority="70"/>
+    <w:lsdException w:name="Colorful Shading Accent 6" w:uiPriority="71"/>
+    <w:lsdException w:name="Colorful List Accent 6" w:uiPriority="72"/>
+    <w:lsdException w:name="Colorful Grid Accent 6" w:uiPriority="73"/>
+    <w:lsdException w:name="Subtle Emphasis" w:uiPriority="19" w:qFormat="1"/>
+    <w:lsdException w:name="Intense Emphasis" w:uiPriority="21" w:qFormat="1"/>
+    <w:lsdException w:name="Subtle Reference" w:uiPriority="31" w:qFormat="1"/>
+    <w:lsdException w:name="Intense Reference" w:uiPriority="32" w:qFormat="1"/>
+    <w:lsdException w:name="Book Title" w:uiPriority="33" w:qFormat="1"/>
+    <w:lsdException w:name="Bibliography" w:semiHidden="1" w:uiPriority="37" w:unhideWhenUsed="1"/>
+    <w:lsdException w:name="TOC Heading" w:semiHidden="1" w:uiPriority="39" w:unhideWhenUsed="1" w:qFormat="1"/>
+    <w:lsdException w:name="Plain Table 1" w:uiPriority="41"/>
+    <w:lsdException w:name="Plain Table 2" w:uiPriority="42"/>
+    <w:lsdException w:name="Plain Table 3" w:uiPriority="43"/>
+    <w:lsdException w:name="Plain Table 4" w:uiPriority="44"/>
+    <w:lsdException w:name="Plain Table 5" w:uiPriority="45"/>
+    <w:lsdException w:name="Grid Table Light" w:uiPriority="40"/>
+    <w:lsdException w:name="Grid Table 1 Light" w:uiPriority="46"/>
+    <w:lsdException w:name="Grid Table 2" w:uiPriority="47"/>
+    <w:lsdException w:name="Grid Table 3" w:uiPriority="48"/>
+    <w:lsdException w:name="Grid Table 4" w:uiPriority="49"/>
+    <w:lsdException w:name="Grid Table 5 Dark" w:uiPriority="50"/>
+    <w:lsdException w:name="Grid Table 6 Colorful" w:uiPriority="51"/>
+    <w:lsdException w:name="Grid Table 7 Colorful" w:uiPriority="52"/>
+    <w:lsdException w:name="Grid Table 1 Light Accent 1" w:uiPriority="46"/>
+    <w:lsdException w:name="Grid Table 2 Accent 1" w:uiPriority="47"/>
+    <w:lsdException w:name="Grid Table 3 Accent 1" w:uiPriority="48"/>
+    <w:lsdException w:name="Grid Table 4 Accent 1" w:uiPriority="49"/>
+    <w:lsdException w:name="Grid Table 5 Dark Accent 1" w:uiPriority="50"/>
+    <w:lsdException w:name="Grid Table 6 Colorful Accent 1" w:uiPriority="51"/>
+    <w:lsdException w:name="Grid Table 7 Colorful Accent 1" w:uiPriority="52"/>
+    <w:lsdException w:name="Grid Table 1 Light Accent 2" w:uiPriority="46"/>
+    <w:lsdException w:name="Grid Table 2 Accent 2" w:uiPriority="47"/>
+    <w:lsdException w:name="Grid Table 3 Accent 2" w:uiPriority="48"/>
+    <w:lsdException w:name="Grid Table 4 Accent 2" w:uiPriority="49"/>
+    <w:lsdException w:name="Grid Table 5 Dark Accent 2" w:uiPriority="50"/>
+    <w:lsdException w:name="Grid Table 6 Colorful Accent 2" w:uiPriority="51"/>
+    <w:lsdException w:name="Grid Table 7 Colorful Accent 2" w:uiPriority="52"/>
+    <w:lsdException w:name="Grid Table 1 Light Accent 3" w:uiPriority="46"/>
+    <w:lsdException w:name="Grid Table 2 Accent 3" w:uiPriority="47"/>
+    <w:lsdException w:name="Grid Table 3 Accent 3" w:uiPriority="48"/>
+    <w:lsdException w:name="Grid Table 4 Accent 3" w:uiPriority="49"/>
+    <w:lsdException w:name="Grid Table 5 Dark Accent 3" w:uiPriority="50"/>
+    <w:lsdException w:name="Grid Table 6 Colorful Accent 3" w:uiPriority="51"/>
+    <w:lsdException w:name="Grid Table 7 Colorful Accent 3" w:uiPriority="52"/>
+    <w:lsdException w:name="Grid Table 1 Light Accent 4" w:uiPriority="46"/>
+    <w:lsdException w:name="Grid Table 2 Accent 4" w:uiPriority="47"/>
+    <w:lsdException w:name="Grid Table 3 Accent 4" w:uiPriority="48"/>
+    <w:lsdException w:name="Grid Table 4 Accent 4" w:uiPriority="49"/>
+    <w:lsdException w:name="Grid Table 5 Dark Accent 4" w:uiPriority="50"/>
+    <w:lsdException w:name="Grid Table 6 Colorful Accent 4" w:uiPriority="51"/>
+    <w:lsdException w:name="Grid Table 7 Colorful Accent 4" w:uiPriority="52"/>
+    <w:lsdException w:name="Grid Table 1 Light Accent 5" w:uiPriority="46"/>
+    <w:lsdException w:name="Grid Table 2 Accent 5" w:uiPriority="47"/>
+    <w:lsdException w:name="Grid Table 3 Accent 5" w:uiPriority="48"/>
+    <w:lsdException w:name="Grid Table 4 Accent 5" w:uiPriority="49"/>
+    <w:lsdException w:name="Grid Table 5 Dark Accent 5" w:uiPriority="50"/>
+    <w:lsdException w:name="Grid Table 6 Colorful Accent 5" w:uiPriority="51"/>
+    <w:lsdException w:name="Grid Table 7 Colorful Accent 5" w:uiPriority="52"/>
+    <w:lsdException w:name="Grid Table 1 Light Accent 6" w:uiPriority="46"/>
+    <w:lsdException w:name="Grid Table 2 Accent 6" w:uiPriority="47"/>
+    <w:lsdException w:name="Grid Table 3 Accent 6" w:uiPriority="48"/>
+    <w:lsdException w:name="Grid Table 4 Accent 6" w:uiPriority="49"/>
+    <w:lsdException w:name="Grid Table 5 Dark Accent 6" w:uiPriority="50"/>
+    <w:lsdException w:name="Grid Table 6 Colorful Accent 6" w:uiPriority="51"/>
+    <w:lsdException w:name="Grid Table 7 Colorful Accent 6" w:uiPriority="52"/>
+    <w:lsdException w:name="List Table 1 Light" w:uiPriority="46"/>
+    <w:lsdException w:name="List Table 2" w:uiPriority="47"/>
+    <w:lsdException w:name="List Table 3" w:uiPriority="48"/>
+    <w:lsdException w:name="List Table 4" w:uiPriority="49"/>
+    <w:lsdException w:name="List Table 5 Dark" w:uiPriority="50"/>
+    <w:lsdException w:name="List Table 6 Colorful" w:uiPriority="51"/>
+    <w:lsdException w:name="List Table 7 Colorful" w:uiPriority="52"/>
+    <w:lsdException w:name="List Table 1 Light Accent 1" w:uiPriority="46"/>
+    <w:lsdException w:name="List Table 2 Accent 1" w:uiPriority="47"/>
+    <w:lsdException w:name="List Table 3 Accent 1" w:uiPriority="48"/>
+    <w:lsdException w:name="List Table 4 Accent 1" w:uiPriority="49"/>
+    <w:lsdException w:name="List Table 5 Dark Accent 1" w:uiPriority="50"/>
+    <w:lsdException w:name="List Table 6 Colorful Accent 1" w:uiPriority="51"/>
+    <w:lsdException w:name="List Table 7 Colorful Accent 1" w:uiPriority="52"/>
+    <w:lsdException w:name="List Table 1 Light Accent 2" w:uiPriority="46"/>
+    <w:lsdException w:name="List Table 2 Accent 2" w:uiPriority="47"/>
+    <w:lsdException w:name="List Table 3 Accent 2" w:uiPriority="48"/>
+    <w:lsdException w:name="List Table 4 Accent 2" w:uiPriority="49"/>
+    <w:lsdException w:name="List Table 5 Dark Accent 2" w:uiPriority="50"/>
+    <w:lsdException w:name="List Table 6 Colorful Accent 2" w:uiPriority="51"/>
+    <w:lsdException w:name="List Table 7 Colorful Accent 2" w:uiPriority="52"/>
+    <w:lsdException w:name="List Table 1 Light Accent 3" w:uiPriority="46"/>
+    <w:lsdException w:name="List Table 2 Accent 3" w:uiPriority="47"/>
+    <w:lsdException w:name="List Table 3 Accent 3" w:uiPriority="48"/>
+    <w:lsdException w:name="List Table 4 Accent 3" w:uiPriority="49"/>
+    <w:lsdException w:name="List Table 5 Dark Accent 3" w:uiPriority="50"/>
+    <w:lsdException w:name="List Table 6 Colorful Accent 3" w:uiPriority="51"/>
+    <w:lsdException w:name="List Table 7 Colorful Accent 3" w:uiPriority="52"/>
+    <w:lsdException w:name="List Table 1 Light Accent 4" w:uiPriority="46"/>
+    <w:lsdException w:name="List Table 2 Accent 4" w:uiPriority="47"/>
+    <w:lsdException w:name="List Table 3 Accent 4" w:uiPriority="48"/>
+    <w:lsdException w:name="List Table 4 Accent 4" w:uiPriority="49"/>
+    <w:lsdException w:name="List Table 5 Dark Accent 4" w:uiPriority="50"/>
+    <w:lsdException w:name="List Table 6 Colorful Accent 4" w:uiPriority="51"/>
+    <w:lsdException w:name="List Table 7 Colorful Accent 4" w:uiPriority="52"/>
+    <w:lsdException w:name="List Table 1 Light Accent 5" w:uiPriority="46"/>
+    <w:lsdException w:name="List Table 2 Accent 5" w:uiPriority="47"/>
+    <w:lsdException w:name="List Table 3 Accent 5" w:uiPriority="48"/>
+    <w:lsdException w:name="List Table 4 Accent 5" w:uiPriority="49"/>
+    <w:lsdException w:name="List Table 5 Dark Accent 5" w:uiPriority="50"/>
+    <w:lsdException w:name="List Table 6 Colorful Accent 5" w:uiPriority="51"/>
+    <w:lsdException w:name="List Table 7 Colorful Accent 5" w:uiPriority="52"/>
+    <w:lsdException w:name="List Table 1 Light Accent 6" w:uiPriority="46"/>
+    <w:lsdException w:name="List Table 2 Accent 6" w:uiPriority="47"/>
+    <w:lsdException w:name="List Table 3 Accent 6" w:uiPriority="48"/>
+    <w:lsdException w:name="List Table 4 Accent 6" w:uiPriority="49"/>
+    <w:lsdException w:name="List Table 5 Dark Accent 6" w:uiPriority="50"/>
+    <w:lsdException w:name="List Table 6 Colorful Accent 6" w:uiPriority="51"/>
+    <w:lsdException w:name="List Table 7 Colorful Accent 6" w:uiPriority="52"/>
   </w:latentStyles>
   <w:style w:type="paragraph" w:default="1" w:styleId="Normal">
     <w:name w:val="Normal"/>
@@ -15381,8 +15622,8 @@
       <w:ind w:left="440"/>
     </w:pPr>
   </w:style>
-  <w:style w:type="table" w:customStyle="1" w:styleId="PlainTable5">
-    <w:name w:val="Plain Table 5"/>
+  <w:style w:type="table" w:customStyle="1" w:styleId="PlainTable51">
+    <w:name w:val="Plain Table 51"/>
     <w:basedOn w:val="TableNormal"/>
     <w:uiPriority w:val="45"/>
     <w:rsid w:val="00FF7792"/>
@@ -15396,13 +15637,6 @@
     <w:tblPr>
       <w:tblStyleRowBandSize w:val="1"/>
       <w:tblStyleColBandSize w:val="1"/>
-      <w:tblInd w:w="0" w:type="dxa"/>
-      <w:tblCellMar>
-        <w:top w:w="0" w:type="dxa"/>
-        <w:left w:w="108" w:type="dxa"/>
-        <w:bottom w:w="0" w:type="dxa"/>
-        <w:right w:w="108" w:type="dxa"/>
-      </w:tblCellMar>
     </w:tblPr>
     <w:tblStylePr w:type="firstRow">
       <w:rPr>
@@ -15512,8 +15746,8 @@
       </w:tcPr>
     </w:tblStylePr>
   </w:style>
-  <w:style w:type="table" w:customStyle="1" w:styleId="ListTable7Colorful">
-    <w:name w:val="List Table 7 Colorful"/>
+  <w:style w:type="table" w:customStyle="1" w:styleId="ListTable7Colorful1">
+    <w:name w:val="List Table 7 Colorful1"/>
     <w:basedOn w:val="TableNormal"/>
     <w:uiPriority w:val="52"/>
     <w:rsid w:val="00FF7792"/>
@@ -15526,13 +15760,6 @@
     <w:tblPr>
       <w:tblStyleRowBandSize w:val="1"/>
       <w:tblStyleColBandSize w:val="1"/>
-      <w:tblInd w:w="0" w:type="dxa"/>
-      <w:tblCellMar>
-        <w:top w:w="0" w:type="dxa"/>
-        <w:left w:w="108" w:type="dxa"/>
-        <w:bottom w:w="0" w:type="dxa"/>
-        <w:right w:w="108" w:type="dxa"/>
-      </w:tblCellMar>
     </w:tblPr>
     <w:tblStylePr w:type="firstRow">
       <w:rPr>
@@ -15642,8 +15869,8 @@
       </w:tcPr>
     </w:tblStylePr>
   </w:style>
-  <w:style w:type="table" w:customStyle="1" w:styleId="ListTable6Colorful">
-    <w:name w:val="List Table 6 Colorful"/>
+  <w:style w:type="table" w:customStyle="1" w:styleId="ListTable6Colorful1">
+    <w:name w:val="List Table 6 Colorful1"/>
     <w:basedOn w:val="TableNormal"/>
     <w:uiPriority w:val="51"/>
     <w:rsid w:val="00FF7792"/>
@@ -15656,17 +15883,10 @@
     <w:tblPr>
       <w:tblStyleRowBandSize w:val="1"/>
       <w:tblStyleColBandSize w:val="1"/>
-      <w:tblInd w:w="0" w:type="dxa"/>
       <w:tblBorders>
         <w:top w:val="single" w:sz="4" w:space="0" w:color="000000" w:themeColor="text1"/>
         <w:bottom w:val="single" w:sz="4" w:space="0" w:color="000000" w:themeColor="text1"/>
       </w:tblBorders>
-      <w:tblCellMar>
-        <w:top w:w="0" w:type="dxa"/>
-        <w:left w:w="108" w:type="dxa"/>
-        <w:bottom w:w="0" w:type="dxa"/>
-        <w:right w:w="108" w:type="dxa"/>
-      </w:tblCellMar>
     </w:tblPr>
     <w:tblStylePr w:type="firstRow">
       <w:rPr>
@@ -15717,8 +15937,8 @@
       </w:tcPr>
     </w:tblStylePr>
   </w:style>
-  <w:style w:type="table" w:customStyle="1" w:styleId="ListTable7ColorfulAccent1">
-    <w:name w:val="List Table 7 Colorful Accent 1"/>
+  <w:style w:type="table" w:customStyle="1" w:styleId="ListTable7Colorful-Accent11">
+    <w:name w:val="List Table 7 Colorful - Accent 11"/>
     <w:basedOn w:val="TableNormal"/>
     <w:uiPriority w:val="52"/>
     <w:rsid w:val="00FF7792"/>
@@ -15732,13 +15952,6 @@
     <w:tblPr>
       <w:tblStyleRowBandSize w:val="1"/>
       <w:tblStyleColBandSize w:val="1"/>
-      <w:tblInd w:w="0" w:type="dxa"/>
-      <w:tblCellMar>
-        <w:top w:w="0" w:type="dxa"/>
-        <w:left w:w="108" w:type="dxa"/>
-        <w:bottom w:w="0" w:type="dxa"/>
-        <w:right w:w="108" w:type="dxa"/>
-      </w:tblCellMar>
     </w:tblPr>
     <w:tcPr>
       <w:vAlign w:val="center"/>
@@ -15851,8 +16064,8 @@
       </w:tcPr>
     </w:tblStylePr>
   </w:style>
-  <w:style w:type="table" w:customStyle="1" w:styleId="PlainTable3">
-    <w:name w:val="Plain Table 3"/>
+  <w:style w:type="table" w:customStyle="1" w:styleId="PlainTable31">
+    <w:name w:val="Plain Table 31"/>
     <w:basedOn w:val="TableNormal"/>
     <w:uiPriority w:val="43"/>
     <w:rsid w:val="00FF7792"/>
@@ -15862,13 +16075,6 @@
     <w:tblPr>
       <w:tblStyleRowBandSize w:val="1"/>
       <w:tblStyleColBandSize w:val="1"/>
-      <w:tblInd w:w="0" w:type="dxa"/>
-      <w:tblCellMar>
-        <w:top w:w="0" w:type="dxa"/>
-        <w:left w:w="108" w:type="dxa"/>
-        <w:bottom w:w="0" w:type="dxa"/>
-        <w:right w:w="108" w:type="dxa"/>
-      </w:tblCellMar>
     </w:tblPr>
     <w:tblStylePr w:type="firstRow">
       <w:rPr>
@@ -15990,1640 +16196,6 @@
     </w:rPr>
   </w:style>
 </w:styles>
-</file>
-
-<file path=word/stylesWithEffects.xml><?xml version="1.0" encoding="utf-8"?>
-<w:styles xmlns:wpc="http://schemas.microsoft.com/office/word/2010/wordprocessingCanvas" xmlns:mc="http://schemas.openxmlformats.org/markup-compatibility/2006" xmlns:o="urn:schemas-microsoft-com:office:office" xmlns:r="http://schemas.openxmlformats.org/officeDocument/2006/relationships" xmlns:m="http://schemas.openxmlformats.org/officeDocument/2006/math" xmlns:v="urn:schemas-microsoft-com:vml" xmlns:wp14="http://schemas.microsoft.com/office/word/2010/wordprocessingDrawing" xmlns:wp="http://schemas.openxmlformats.org/drawingml/2006/wordprocessingDrawing" xmlns:w10="urn:schemas-microsoft-com:office:word" xmlns:w="http://schemas.openxmlformats.org/wordprocessingml/2006/main" xmlns:w14="http://schemas.microsoft.com/office/word/2010/wordml" xmlns:wpg="http://schemas.microsoft.com/office/word/2010/wordprocessingGroup" xmlns:wpi="http://schemas.microsoft.com/office/word/2010/wordprocessingInk" xmlns:wne="http://schemas.microsoft.com/office/word/2006/wordml" xmlns:wps="http://schemas.microsoft.com/office/word/2010/wordprocessingShape" mc:Ignorable="w14 wp14">
-  <w:docDefaults>
-    <w:rPrDefault>
-      <w:rPr>
-        <w:rFonts w:asciiTheme="minorHAnsi" w:eastAsiaTheme="minorHAnsi" w:hAnsiTheme="minorHAnsi" w:cstheme="minorBidi"/>
-        <w:sz w:val="22"/>
-        <w:szCs w:val="22"/>
-        <w:lang w:val="en-US" w:eastAsia="en-US" w:bidi="ar-SA"/>
-      </w:rPr>
-    </w:rPrDefault>
-    <w:pPrDefault>
-      <w:pPr>
-        <w:spacing w:after="160" w:line="259" w:lineRule="auto"/>
-      </w:pPr>
-    </w:pPrDefault>
-  </w:docDefaults>
-  <w:latentStyles w:defLockedState="0" w:defUIPriority="99" w:defSemiHidden="1" w:defUnhideWhenUsed="1" w:defQFormat="0" w:count="267">
-    <w:lsdException w:name="Normal" w:semiHidden="0" w:uiPriority="0" w:unhideWhenUsed="0" w:qFormat="1"/>
-    <w:lsdException w:name="heading 1" w:semiHidden="0" w:uiPriority="9" w:unhideWhenUsed="0" w:qFormat="1"/>
-    <w:lsdException w:name="heading 2" w:uiPriority="9"/>
-    <w:lsdException w:name="heading 3" w:uiPriority="9"/>
-    <w:lsdException w:name="heading 4" w:uiPriority="9" w:qFormat="1"/>
-    <w:lsdException w:name="heading 5" w:uiPriority="9" w:qFormat="1"/>
-    <w:lsdException w:name="heading 6" w:uiPriority="9" w:qFormat="1"/>
-    <w:lsdException w:name="heading 7" w:uiPriority="9" w:qFormat="1"/>
-    <w:lsdException w:name="heading 8" w:uiPriority="9" w:qFormat="1"/>
-    <w:lsdException w:name="heading 9" w:uiPriority="9" w:qFormat="1"/>
-    <w:lsdException w:name="toc 1" w:uiPriority="39"/>
-    <w:lsdException w:name="toc 2" w:uiPriority="39"/>
-    <w:lsdException w:name="toc 3" w:uiPriority="39"/>
-    <w:lsdException w:name="toc 4" w:uiPriority="39"/>
-    <w:lsdException w:name="toc 5" w:uiPriority="39"/>
-    <w:lsdException w:name="toc 6" w:uiPriority="39"/>
-    <w:lsdException w:name="toc 7" w:uiPriority="39"/>
-    <w:lsdException w:name="toc 8" w:uiPriority="39"/>
-    <w:lsdException w:name="toc 9" w:uiPriority="39"/>
-    <w:lsdException w:name="caption" w:uiPriority="35" w:qFormat="1"/>
-    <w:lsdException w:name="Title" w:semiHidden="0" w:uiPriority="10" w:unhideWhenUsed="0" w:qFormat="1"/>
-    <w:lsdException w:name="Default Paragraph Font" w:uiPriority="1"/>
-    <w:lsdException w:name="Subtitle" w:semiHidden="0" w:uiPriority="11" w:unhideWhenUsed="0" w:qFormat="1"/>
-    <w:lsdException w:name="Strong" w:semiHidden="0" w:uiPriority="22" w:unhideWhenUsed="0" w:qFormat="1"/>
-    <w:lsdException w:name="Emphasis" w:semiHidden="0" w:uiPriority="20" w:unhideWhenUsed="0" w:qFormat="1"/>
-    <w:lsdException w:name="Table Grid" w:semiHidden="0" w:uiPriority="39" w:unhideWhenUsed="0"/>
-    <w:lsdException w:name="Placeholder Text" w:unhideWhenUsed="0"/>
-    <w:lsdException w:name="No Spacing" w:semiHidden="0" w:uiPriority="1" w:unhideWhenUsed="0" w:qFormat="1"/>
-    <w:lsdException w:name="Light Shading" w:semiHidden="0" w:uiPriority="60" w:unhideWhenUsed="0"/>
-    <w:lsdException w:name="Light List" w:semiHidden="0" w:uiPriority="61" w:unhideWhenUsed="0"/>
-    <w:lsdException w:name="Light Grid" w:semiHidden="0" w:uiPriority="62" w:unhideWhenUsed="0"/>
-    <w:lsdException w:name="Medium Shading 1" w:semiHidden="0" w:uiPriority="63" w:unhideWhenUsed="0"/>
-    <w:lsdException w:name="Medium Shading 2" w:semiHidden="0" w:uiPriority="64" w:unhideWhenUsed="0"/>
-    <w:lsdException w:name="Medium List 1" w:semiHidden="0" w:uiPriority="65" w:unhideWhenUsed="0"/>
-    <w:lsdException w:name="Medium List 2" w:semiHidden="0" w:uiPriority="66" w:unhideWhenUsed="0"/>
-    <w:lsdException w:name="Medium Grid 1" w:semiHidden="0" w:uiPriority="67" w:unhideWhenUsed="0"/>
-    <w:lsdException w:name="Medium Grid 2" w:semiHidden="0" w:uiPriority="68" w:unhideWhenUsed="0"/>
-    <w:lsdException w:name="Medium Grid 3" w:semiHidden="0" w:uiPriority="69" w:unhideWhenUsed="0"/>
-    <w:lsdException w:name="Dark List" w:semiHidden="0" w:uiPriority="70" w:unhideWhenUsed="0"/>
-    <w:lsdException w:name="Colorful Shading" w:semiHidden="0" w:uiPriority="71" w:unhideWhenUsed="0"/>
-    <w:lsdException w:name="Colorful List" w:semiHidden="0" w:uiPriority="72" w:unhideWhenUsed="0"/>
-    <w:lsdException w:name="Colorful Grid" w:semiHidden="0" w:uiPriority="73" w:unhideWhenUsed="0"/>
-    <w:lsdException w:name="Light Shading Accent 1" w:semiHidden="0" w:uiPriority="60" w:unhideWhenUsed="0"/>
-    <w:lsdException w:name="Light List Accent 1" w:semiHidden="0" w:uiPriority="61" w:unhideWhenUsed="0"/>
-    <w:lsdException w:name="Light Grid Accent 1" w:semiHidden="0" w:uiPriority="62" w:unhideWhenUsed="0"/>
-    <w:lsdException w:name="Medium Shading 1 Accent 1" w:semiHidden="0" w:uiPriority="63" w:unhideWhenUsed="0"/>
-    <w:lsdException w:name="Medium Shading 2 Accent 1" w:semiHidden="0" w:uiPriority="64" w:unhideWhenUsed="0"/>
-    <w:lsdException w:name="Medium List 1 Accent 1" w:semiHidden="0" w:uiPriority="65" w:unhideWhenUsed="0"/>
-    <w:lsdException w:name="Revision" w:unhideWhenUsed="0"/>
-    <w:lsdException w:name="List Paragraph" w:semiHidden="0" w:uiPriority="34" w:unhideWhenUsed="0" w:qFormat="1"/>
-    <w:lsdException w:name="Quote" w:semiHidden="0" w:uiPriority="29" w:unhideWhenUsed="0" w:qFormat="1"/>
-    <w:lsdException w:name="Intense Quote" w:semiHidden="0" w:uiPriority="30" w:unhideWhenUsed="0" w:qFormat="1"/>
-    <w:lsdException w:name="Medium List 2 Accent 1" w:semiHidden="0" w:uiPriority="66" w:unhideWhenUsed="0"/>
-    <w:lsdException w:name="Medium Grid 1 Accent 1" w:semiHidden="0" w:uiPriority="67" w:unhideWhenUsed="0"/>
-    <w:lsdException w:name="Medium Grid 2 Accent 1" w:semiHidden="0" w:uiPriority="68" w:unhideWhenUsed="0"/>
-    <w:lsdException w:name="Medium Grid 3 Accent 1" w:semiHidden="0" w:uiPriority="69" w:unhideWhenUsed="0"/>
-    <w:lsdException w:name="Dark List Accent 1" w:semiHidden="0" w:uiPriority="70" w:unhideWhenUsed="0"/>
-    <w:lsdException w:name="Colorful Shading Accent 1" w:semiHidden="0" w:uiPriority="71" w:unhideWhenUsed="0"/>
-    <w:lsdException w:name="Colorful List Accent 1" w:semiHidden="0" w:uiPriority="72" w:unhideWhenUsed="0"/>
-    <w:lsdException w:name="Colorful Grid Accent 1" w:semiHidden="0" w:uiPriority="73" w:unhideWhenUsed="0"/>
-    <w:lsdException w:name="Light Shading Accent 2" w:semiHidden="0" w:uiPriority="60" w:unhideWhenUsed="0"/>
-    <w:lsdException w:name="Light List Accent 2" w:semiHidden="0" w:uiPriority="61" w:unhideWhenUsed="0"/>
-    <w:lsdException w:name="Light Grid Accent 2" w:semiHidden="0" w:uiPriority="62" w:unhideWhenUsed="0"/>
-    <w:lsdException w:name="Medium Shading 1 Accent 2" w:semiHidden="0" w:uiPriority="63" w:unhideWhenUsed="0"/>
-    <w:lsdException w:name="Medium Shading 2 Accent 2" w:semiHidden="0" w:uiPriority="64" w:unhideWhenUsed="0"/>
-    <w:lsdException w:name="Medium List 1 Accent 2" w:semiHidden="0" w:uiPriority="65" w:unhideWhenUsed="0"/>
-    <w:lsdException w:name="Medium List 2 Accent 2" w:semiHidden="0" w:uiPriority="66" w:unhideWhenUsed="0"/>
-    <w:lsdException w:name="Medium Grid 1 Accent 2" w:semiHidden="0" w:uiPriority="67" w:unhideWhenUsed="0"/>
-    <w:lsdException w:name="Medium Grid 2 Accent 2" w:semiHidden="0" w:uiPriority="68" w:unhideWhenUsed="0"/>
-    <w:lsdException w:name="Medium Grid 3 Accent 2" w:semiHidden="0" w:uiPriority="69" w:unhideWhenUsed="0"/>
-    <w:lsdException w:name="Dark List Accent 2" w:semiHidden="0" w:uiPriority="70" w:unhideWhenUsed="0"/>
-    <w:lsdException w:name="Colorful Shading Accent 2" w:semiHidden="0" w:uiPriority="71" w:unhideWhenUsed="0"/>
-    <w:lsdException w:name="Colorful List Accent 2" w:semiHidden="0" w:uiPriority="72" w:unhideWhenUsed="0"/>
-    <w:lsdException w:name="Colorful Grid Accent 2" w:semiHidden="0" w:uiPriority="73" w:unhideWhenUsed="0"/>
-    <w:lsdException w:name="Light Shading Accent 3" w:semiHidden="0" w:uiPriority="60" w:unhideWhenUsed="0"/>
-    <w:lsdException w:name="Light List Accent 3" w:semiHidden="0" w:uiPriority="61" w:unhideWhenUsed="0"/>
-    <w:lsdException w:name="Light Grid Accent 3" w:semiHidden="0" w:uiPriority="62" w:unhideWhenUsed="0"/>
-    <w:lsdException w:name="Medium Shading 1 Accent 3" w:semiHidden="0" w:uiPriority="63" w:unhideWhenUsed="0"/>
-    <w:lsdException w:name="Medium Shading 2 Accent 3" w:semiHidden="0" w:uiPriority="64" w:unhideWhenUsed="0"/>
-    <w:lsdException w:name="Medium List 1 Accent 3" w:semiHidden="0" w:uiPriority="65" w:unhideWhenUsed="0"/>
-    <w:lsdException w:name="Medium List 2 Accent 3" w:semiHidden="0" w:uiPriority="66" w:unhideWhenUsed="0"/>
-    <w:lsdException w:name="Medium Grid 1 Accent 3" w:semiHidden="0" w:uiPriority="67" w:unhideWhenUsed="0"/>
-    <w:lsdException w:name="Medium Grid 2 Accent 3" w:semiHidden="0" w:uiPriority="68" w:unhideWhenUsed="0"/>
-    <w:lsdException w:name="Medium Grid 3 Accent 3" w:semiHidden="0" w:uiPriority="69" w:unhideWhenUsed="0"/>
-    <w:lsdException w:name="Dark List Accent 3" w:semiHidden="0" w:uiPriority="70" w:unhideWhenUsed="0"/>
-    <w:lsdException w:name="Colorful Shading Accent 3" w:semiHidden="0" w:uiPriority="71" w:unhideWhenUsed="0"/>
-    <w:lsdException w:name="Colorful List Accent 3" w:semiHidden="0" w:uiPriority="72" w:unhideWhenUsed="0"/>
-    <w:lsdException w:name="Colorful Grid Accent 3" w:semiHidden="0" w:uiPriority="73" w:unhideWhenUsed="0"/>
-    <w:lsdException w:name="Light Shading Accent 4" w:semiHidden="0" w:uiPriority="60" w:unhideWhenUsed="0"/>
-    <w:lsdException w:name="Light List Accent 4" w:semiHidden="0" w:uiPriority="61" w:unhideWhenUsed="0"/>
-    <w:lsdException w:name="Light Grid Accent 4" w:semiHidden="0" w:uiPriority="62" w:unhideWhenUsed="0"/>
-    <w:lsdException w:name="Medium Shading 1 Accent 4" w:semiHidden="0" w:uiPriority="63" w:unhideWhenUsed="0"/>
-    <w:lsdException w:name="Medium Shading 2 Accent 4" w:semiHidden="0" w:uiPriority="64" w:unhideWhenUsed="0"/>
-    <w:lsdException w:name="Medium List 1 Accent 4" w:semiHidden="0" w:uiPriority="65" w:unhideWhenUsed="0"/>
-    <w:lsdException w:name="Medium List 2 Accent 4" w:semiHidden="0" w:uiPriority="66" w:unhideWhenUsed="0"/>
-    <w:lsdException w:name="Medium Grid 1 Accent 4" w:semiHidden="0" w:uiPriority="67" w:unhideWhenUsed="0"/>
-    <w:lsdException w:name="Medium Grid 2 Accent 4" w:semiHidden="0" w:uiPriority="68" w:unhideWhenUsed="0"/>
-    <w:lsdException w:name="Medium Grid 3 Accent 4" w:semiHidden="0" w:uiPriority="69" w:unhideWhenUsed="0"/>
-    <w:lsdException w:name="Dark List Accent 4" w:semiHidden="0" w:uiPriority="70" w:unhideWhenUsed="0"/>
-    <w:lsdException w:name="Colorful Shading Accent 4" w:semiHidden="0" w:uiPriority="71" w:unhideWhenUsed="0"/>
-    <w:lsdException w:name="Colorful List Accent 4" w:semiHidden="0" w:uiPriority="72" w:unhideWhenUsed="0"/>
-    <w:lsdException w:name="Colorful Grid Accent 4" w:semiHidden="0" w:uiPriority="73" w:unhideWhenUsed="0"/>
-    <w:lsdException w:name="Light Shading Accent 5" w:semiHidden="0" w:uiPriority="60" w:unhideWhenUsed="0"/>
-    <w:lsdException w:name="Light List Accent 5" w:semiHidden="0" w:uiPriority="61" w:unhideWhenUsed="0"/>
-    <w:lsdException w:name="Light Grid Accent 5" w:semiHidden="0" w:uiPriority="62" w:unhideWhenUsed="0"/>
-    <w:lsdException w:name="Medium Shading 1 Accent 5" w:semiHidden="0" w:uiPriority="63" w:unhideWhenUsed="0"/>
-    <w:lsdException w:name="Medium Shading 2 Accent 5" w:semiHidden="0" w:uiPriority="64" w:unhideWhenUsed="0"/>
-    <w:lsdException w:name="Medium List 1 Accent 5" w:semiHidden="0" w:uiPriority="65" w:unhideWhenUsed="0"/>
-    <w:lsdException w:name="Medium List 2 Accent 5" w:semiHidden="0" w:uiPriority="66" w:unhideWhenUsed="0"/>
-    <w:lsdException w:name="Medium Grid 1 Accent 5" w:semiHidden="0" w:uiPriority="67" w:unhideWhenUsed="0"/>
-    <w:lsdException w:name="Medium Grid 2 Accent 5" w:semiHidden="0" w:uiPriority="68" w:unhideWhenUsed="0"/>
-    <w:lsdException w:name="Medium Grid 3 Accent 5" w:semiHidden="0" w:uiPriority="69" w:unhideWhenUsed="0"/>
-    <w:lsdException w:name="Dark List Accent 5" w:semiHidden="0" w:uiPriority="70" w:unhideWhenUsed="0"/>
-    <w:lsdException w:name="Colorful Shading Accent 5" w:semiHidden="0" w:uiPriority="71" w:unhideWhenUsed="0"/>
-    <w:lsdException w:name="Colorful List Accent 5" w:semiHidden="0" w:uiPriority="72" w:unhideWhenUsed="0"/>
-    <w:lsdException w:name="Colorful Grid Accent 5" w:semiHidden="0" w:uiPriority="73" w:unhideWhenUsed="0"/>
-    <w:lsdException w:name="Light Shading Accent 6" w:semiHidden="0" w:uiPriority="60" w:unhideWhenUsed="0"/>
-    <w:lsdException w:name="Light List Accent 6" w:semiHidden="0" w:uiPriority="61" w:unhideWhenUsed="0"/>
-    <w:lsdException w:name="Light Grid Accent 6" w:semiHidden="0" w:uiPriority="62" w:unhideWhenUsed="0"/>
-    <w:lsdException w:name="Medium Shading 1 Accent 6" w:semiHidden="0" w:uiPriority="63" w:unhideWhenUsed="0"/>
-    <w:lsdException w:name="Medium Shading 2 Accent 6" w:semiHidden="0" w:uiPriority="64" w:unhideWhenUsed="0"/>
-    <w:lsdException w:name="Medium List 1 Accent 6" w:semiHidden="0" w:uiPriority="65" w:unhideWhenUsed="0"/>
-    <w:lsdException w:name="Medium List 2 Accent 6" w:semiHidden="0" w:uiPriority="66" w:unhideWhenUsed="0"/>
-    <w:lsdException w:name="Medium Grid 1 Accent 6" w:semiHidden="0" w:uiPriority="67" w:unhideWhenUsed="0"/>
-    <w:lsdException w:name="Medium Grid 2 Accent 6" w:semiHidden="0" w:uiPriority="68" w:unhideWhenUsed="0"/>
-    <w:lsdException w:name="Medium Grid 3 Accent 6" w:semiHidden="0" w:uiPriority="69" w:unhideWhenUsed="0"/>
-    <w:lsdException w:name="Dark List Accent 6" w:semiHidden="0" w:uiPriority="70" w:unhideWhenUsed="0"/>
-    <w:lsdException w:name="Colorful Shading Accent 6" w:semiHidden="0" w:uiPriority="71" w:unhideWhenUsed="0"/>
-    <w:lsdException w:name="Colorful List Accent 6" w:semiHidden="0" w:uiPriority="72" w:unhideWhenUsed="0"/>
-    <w:lsdException w:name="Colorful Grid Accent 6" w:semiHidden="0" w:uiPriority="73" w:unhideWhenUsed="0"/>
-    <w:lsdException w:name="Subtle Emphasis" w:semiHidden="0" w:uiPriority="19" w:unhideWhenUsed="0" w:qFormat="1"/>
-    <w:lsdException w:name="Intense Emphasis" w:semiHidden="0" w:uiPriority="21" w:unhideWhenUsed="0" w:qFormat="1"/>
-    <w:lsdException w:name="Subtle Reference" w:semiHidden="0" w:uiPriority="31" w:unhideWhenUsed="0" w:qFormat="1"/>
-    <w:lsdException w:name="Intense Reference" w:semiHidden="0" w:uiPriority="32" w:unhideWhenUsed="0" w:qFormat="1"/>
-    <w:lsdException w:name="Book Title" w:semiHidden="0" w:uiPriority="33" w:unhideWhenUsed="0" w:qFormat="1"/>
-    <w:lsdException w:name="Bibliography" w:uiPriority="37"/>
-    <w:lsdException w:name="TOC Heading" w:uiPriority="39" w:qFormat="1"/>
-  </w:latentStyles>
-  <w:style w:type="paragraph" w:default="1" w:styleId="Normal">
-    <w:name w:val="Normal"/>
-    <w:qFormat/>
-    <w:rsid w:val="00E33FD2"/>
-    <w:pPr>
-      <w:spacing w:line="360" w:lineRule="auto"/>
-    </w:pPr>
-    <w:rPr>
-      <w:rFonts w:ascii="Times New Roman" w:hAnsi="Times New Roman"/>
-    </w:rPr>
-  </w:style>
-  <w:style w:type="paragraph" w:styleId="Heading1">
-    <w:name w:val="heading 1"/>
-    <w:basedOn w:val="Normal"/>
-    <w:next w:val="Normal"/>
-    <w:link w:val="Heading1Char"/>
-    <w:uiPriority w:val="9"/>
-    <w:qFormat/>
-    <w:rsid w:val="005358AB"/>
-    <w:pPr>
-      <w:keepNext/>
-      <w:keepLines/>
-      <w:spacing w:before="240" w:after="0"/>
-      <w:outlineLvl w:val="0"/>
-    </w:pPr>
-    <w:rPr>
-      <w:rFonts w:asciiTheme="majorHAnsi" w:eastAsiaTheme="majorEastAsia" w:hAnsiTheme="majorHAnsi" w:cstheme="majorBidi"/>
-      <w:color w:val="2E74B5" w:themeColor="accent1" w:themeShade="BF"/>
-      <w:sz w:val="32"/>
-      <w:szCs w:val="32"/>
-    </w:rPr>
-  </w:style>
-  <w:style w:type="paragraph" w:styleId="Heading2">
-    <w:name w:val="heading 2"/>
-    <w:basedOn w:val="Normal"/>
-    <w:next w:val="Normal"/>
-    <w:link w:val="Heading2Char"/>
-    <w:uiPriority w:val="9"/>
-    <w:unhideWhenUsed/>
-    <w:rsid w:val="005358AB"/>
-    <w:pPr>
-      <w:keepNext/>
-      <w:keepLines/>
-      <w:spacing w:before="40" w:after="0"/>
-      <w:outlineLvl w:val="1"/>
-    </w:pPr>
-    <w:rPr>
-      <w:rFonts w:asciiTheme="majorHAnsi" w:eastAsiaTheme="majorEastAsia" w:hAnsiTheme="majorHAnsi" w:cstheme="majorBidi"/>
-      <w:color w:val="2E74B5" w:themeColor="accent1" w:themeShade="BF"/>
-      <w:sz w:val="26"/>
-      <w:szCs w:val="26"/>
-    </w:rPr>
-  </w:style>
-  <w:style w:type="paragraph" w:styleId="Heading3">
-    <w:name w:val="heading 3"/>
-    <w:basedOn w:val="Normal"/>
-    <w:next w:val="Normal"/>
-    <w:link w:val="Heading3Char"/>
-    <w:uiPriority w:val="9"/>
-    <w:unhideWhenUsed/>
-    <w:rsid w:val="005358AB"/>
-    <w:pPr>
-      <w:keepNext/>
-      <w:keepLines/>
-      <w:spacing w:before="40" w:after="0"/>
-      <w:outlineLvl w:val="2"/>
-    </w:pPr>
-    <w:rPr>
-      <w:rFonts w:asciiTheme="majorHAnsi" w:eastAsiaTheme="majorEastAsia" w:hAnsiTheme="majorHAnsi" w:cstheme="majorBidi"/>
-      <w:color w:val="1F4D78" w:themeColor="accent1" w:themeShade="7F"/>
-      <w:sz w:val="24"/>
-      <w:szCs w:val="24"/>
-    </w:rPr>
-  </w:style>
-  <w:style w:type="character" w:default="1" w:styleId="DefaultParagraphFont">
-    <w:name w:val="Default Paragraph Font"/>
-    <w:uiPriority w:val="1"/>
-    <w:semiHidden/>
-    <w:unhideWhenUsed/>
-  </w:style>
-  <w:style w:type="table" w:default="1" w:styleId="TableNormal">
-    <w:name w:val="Normal Table"/>
-    <w:uiPriority w:val="99"/>
-    <w:semiHidden/>
-    <w:unhideWhenUsed/>
-    <w:tblPr>
-      <w:tblInd w:w="0" w:type="dxa"/>
-      <w:tblCellMar>
-        <w:top w:w="0" w:type="dxa"/>
-        <w:left w:w="108" w:type="dxa"/>
-        <w:bottom w:w="0" w:type="dxa"/>
-        <w:right w:w="108" w:type="dxa"/>
-      </w:tblCellMar>
-    </w:tblPr>
-  </w:style>
-  <w:style w:type="numbering" w:default="1" w:styleId="NoList">
-    <w:name w:val="No List"/>
-    <w:uiPriority w:val="99"/>
-    <w:semiHidden/>
-    <w:unhideWhenUsed/>
-  </w:style>
-  <w:style w:type="paragraph" w:styleId="NormalWeb">
-    <w:name w:val="Normal (Web)"/>
-    <w:basedOn w:val="Normal"/>
-    <w:uiPriority w:val="99"/>
-    <w:semiHidden/>
-    <w:unhideWhenUsed/>
-    <w:rsid w:val="003E4394"/>
-    <w:pPr>
-      <w:spacing w:before="100" w:beforeAutospacing="1" w:after="100" w:afterAutospacing="1" w:line="240" w:lineRule="auto"/>
-    </w:pPr>
-    <w:rPr>
-      <w:rFonts w:eastAsia="Times New Roman" w:cs="Times New Roman"/>
-      <w:sz w:val="24"/>
-      <w:szCs w:val="24"/>
-    </w:rPr>
-  </w:style>
-  <w:style w:type="character" w:styleId="Hyperlink">
-    <w:name w:val="Hyperlink"/>
-    <w:basedOn w:val="DefaultParagraphFont"/>
-    <w:uiPriority w:val="99"/>
-    <w:unhideWhenUsed/>
-    <w:rsid w:val="003E4394"/>
-    <w:rPr>
-      <w:color w:val="0000FF"/>
-      <w:u w:val="single"/>
-    </w:rPr>
-  </w:style>
-  <w:style w:type="character" w:customStyle="1" w:styleId="apple-tab-span">
-    <w:name w:val="apple-tab-span"/>
-    <w:basedOn w:val="DefaultParagraphFont"/>
-    <w:rsid w:val="003E4394"/>
-  </w:style>
-  <w:style w:type="paragraph" w:styleId="NoSpacing">
-    <w:name w:val="No Spacing"/>
-    <w:link w:val="NoSpacingChar"/>
-    <w:uiPriority w:val="1"/>
-    <w:qFormat/>
-    <w:rsid w:val="003E4394"/>
-    <w:pPr>
-      <w:spacing w:after="0" w:line="240" w:lineRule="auto"/>
-    </w:pPr>
-    <w:rPr>
-      <w:rFonts w:eastAsiaTheme="minorEastAsia"/>
-    </w:rPr>
-  </w:style>
-  <w:style w:type="character" w:customStyle="1" w:styleId="NoSpacingChar">
-    <w:name w:val="No Spacing Char"/>
-    <w:basedOn w:val="DefaultParagraphFont"/>
-    <w:link w:val="NoSpacing"/>
-    <w:uiPriority w:val="1"/>
-    <w:rsid w:val="003E4394"/>
-    <w:rPr>
-      <w:rFonts w:eastAsiaTheme="minorEastAsia"/>
-    </w:rPr>
-  </w:style>
-  <w:style w:type="paragraph" w:styleId="Header">
-    <w:name w:val="header"/>
-    <w:basedOn w:val="Normal"/>
-    <w:link w:val="HeaderChar"/>
-    <w:uiPriority w:val="99"/>
-    <w:unhideWhenUsed/>
-    <w:rsid w:val="00DA0E8B"/>
-    <w:pPr>
-      <w:tabs>
-        <w:tab w:val="center" w:pos="4680"/>
-        <w:tab w:val="right" w:pos="9360"/>
-      </w:tabs>
-      <w:spacing w:after="0" w:line="240" w:lineRule="auto"/>
-    </w:pPr>
-  </w:style>
-  <w:style w:type="character" w:customStyle="1" w:styleId="HeaderChar">
-    <w:name w:val="Header Char"/>
-    <w:basedOn w:val="DefaultParagraphFont"/>
-    <w:link w:val="Header"/>
-    <w:uiPriority w:val="99"/>
-    <w:rsid w:val="00DA0E8B"/>
-  </w:style>
-  <w:style w:type="paragraph" w:styleId="Footer">
-    <w:name w:val="footer"/>
-    <w:basedOn w:val="Normal"/>
-    <w:link w:val="FooterChar"/>
-    <w:uiPriority w:val="99"/>
-    <w:unhideWhenUsed/>
-    <w:rsid w:val="00DA0E8B"/>
-    <w:pPr>
-      <w:tabs>
-        <w:tab w:val="center" w:pos="4680"/>
-        <w:tab w:val="right" w:pos="9360"/>
-      </w:tabs>
-      <w:spacing w:after="0" w:line="240" w:lineRule="auto"/>
-    </w:pPr>
-  </w:style>
-  <w:style w:type="character" w:customStyle="1" w:styleId="FooterChar">
-    <w:name w:val="Footer Char"/>
-    <w:basedOn w:val="DefaultParagraphFont"/>
-    <w:link w:val="Footer"/>
-    <w:uiPriority w:val="99"/>
-    <w:rsid w:val="00DA0E8B"/>
-  </w:style>
-  <w:style w:type="paragraph" w:styleId="ListParagraph">
-    <w:name w:val="List Paragraph"/>
-    <w:basedOn w:val="Normal"/>
-    <w:uiPriority w:val="34"/>
-    <w:qFormat/>
-    <w:rsid w:val="005358AB"/>
-    <w:pPr>
-      <w:ind w:left="720"/>
-      <w:contextualSpacing/>
-    </w:pPr>
-  </w:style>
-  <w:style w:type="character" w:customStyle="1" w:styleId="Heading1Char">
-    <w:name w:val="Heading 1 Char"/>
-    <w:basedOn w:val="DefaultParagraphFont"/>
-    <w:link w:val="Heading1"/>
-    <w:uiPriority w:val="9"/>
-    <w:rsid w:val="005358AB"/>
-    <w:rPr>
-      <w:rFonts w:asciiTheme="majorHAnsi" w:eastAsiaTheme="majorEastAsia" w:hAnsiTheme="majorHAnsi" w:cstheme="majorBidi"/>
-      <w:color w:val="2E74B5" w:themeColor="accent1" w:themeShade="BF"/>
-      <w:sz w:val="32"/>
-      <w:szCs w:val="32"/>
-    </w:rPr>
-  </w:style>
-  <w:style w:type="paragraph" w:customStyle="1" w:styleId="Heading10">
-    <w:name w:val="Heading1"/>
-    <w:basedOn w:val="Heading1"/>
-    <w:qFormat/>
-    <w:rsid w:val="005358AB"/>
-    <w:rPr>
-      <w:rFonts w:ascii="Arial" w:eastAsia="Times New Roman" w:hAnsi="Arial"/>
-    </w:rPr>
-  </w:style>
-  <w:style w:type="paragraph" w:customStyle="1" w:styleId="Heading20">
-    <w:name w:val="Heading2"/>
-    <w:basedOn w:val="Heading10"/>
-    <w:qFormat/>
-    <w:rsid w:val="00E33FD2"/>
-    <w:rPr>
-      <w:sz w:val="26"/>
-    </w:rPr>
-  </w:style>
-  <w:style w:type="paragraph" w:customStyle="1" w:styleId="Heading30">
-    <w:name w:val="Heading3"/>
-    <w:basedOn w:val="Heading20"/>
-    <w:qFormat/>
-    <w:rsid w:val="00605E59"/>
-    <w:rPr>
-      <w:sz w:val="22"/>
-    </w:rPr>
-  </w:style>
-  <w:style w:type="character" w:customStyle="1" w:styleId="Heading2Char">
-    <w:name w:val="Heading 2 Char"/>
-    <w:basedOn w:val="DefaultParagraphFont"/>
-    <w:link w:val="Heading2"/>
-    <w:uiPriority w:val="9"/>
-    <w:rsid w:val="005358AB"/>
-    <w:rPr>
-      <w:rFonts w:asciiTheme="majorHAnsi" w:eastAsiaTheme="majorEastAsia" w:hAnsiTheme="majorHAnsi" w:cstheme="majorBidi"/>
-      <w:color w:val="2E74B5" w:themeColor="accent1" w:themeShade="BF"/>
-      <w:sz w:val="26"/>
-      <w:szCs w:val="26"/>
-    </w:rPr>
-  </w:style>
-  <w:style w:type="character" w:customStyle="1" w:styleId="Heading3Char">
-    <w:name w:val="Heading 3 Char"/>
-    <w:basedOn w:val="DefaultParagraphFont"/>
-    <w:link w:val="Heading3"/>
-    <w:uiPriority w:val="9"/>
-    <w:rsid w:val="005358AB"/>
-    <w:rPr>
-      <w:rFonts w:asciiTheme="majorHAnsi" w:eastAsiaTheme="majorEastAsia" w:hAnsiTheme="majorHAnsi" w:cstheme="majorBidi"/>
-      <w:color w:val="1F4D78" w:themeColor="accent1" w:themeShade="7F"/>
-      <w:sz w:val="24"/>
-      <w:szCs w:val="24"/>
-    </w:rPr>
-  </w:style>
-  <w:style w:type="paragraph" w:styleId="TOCHeading">
-    <w:name w:val="TOC Heading"/>
-    <w:basedOn w:val="Heading1"/>
-    <w:next w:val="Normal"/>
-    <w:uiPriority w:val="39"/>
-    <w:unhideWhenUsed/>
-    <w:qFormat/>
-    <w:rsid w:val="00E33FD2"/>
-    <w:pPr>
-      <w:outlineLvl w:val="9"/>
-    </w:pPr>
-  </w:style>
-  <w:style w:type="paragraph" w:styleId="TOC1">
-    <w:name w:val="toc 1"/>
-    <w:basedOn w:val="Normal"/>
-    <w:next w:val="Normal"/>
-    <w:autoRedefine/>
-    <w:uiPriority w:val="39"/>
-    <w:unhideWhenUsed/>
-    <w:rsid w:val="00E33FD2"/>
-    <w:pPr>
-      <w:spacing w:after="100"/>
-    </w:pPr>
-  </w:style>
-  <w:style w:type="paragraph" w:styleId="TOC3">
-    <w:name w:val="toc 3"/>
-    <w:basedOn w:val="Normal"/>
-    <w:next w:val="Normal"/>
-    <w:autoRedefine/>
-    <w:uiPriority w:val="39"/>
-    <w:unhideWhenUsed/>
-    <w:rsid w:val="00E33FD2"/>
-    <w:pPr>
-      <w:spacing w:after="100"/>
-      <w:ind w:left="440"/>
-    </w:pPr>
-  </w:style>
-  <w:style w:type="table" w:customStyle="1" w:styleId="PlainTable5">
-    <w:name w:val="Plain Table 5"/>
-    <w:basedOn w:val="TableNormal"/>
-    <w:uiPriority w:val="45"/>
-    <w:rsid w:val="00FF7792"/>
-    <w:pPr>
-      <w:spacing w:after="0" w:line="240" w:lineRule="auto"/>
-    </w:pPr>
-    <w:rPr>
-      <w:rFonts w:ascii="Times New Roman" w:hAnsi="Times New Roman"/>
-      <w:i/>
-    </w:rPr>
-    <w:tblPr>
-      <w:tblStyleRowBandSize w:val="1"/>
-      <w:tblStyleColBandSize w:val="1"/>
-      <w:tblInd w:w="0" w:type="dxa"/>
-      <w:tblCellMar>
-        <w:top w:w="0" w:type="dxa"/>
-        <w:left w:w="108" w:type="dxa"/>
-        <w:bottom w:w="0" w:type="dxa"/>
-        <w:right w:w="108" w:type="dxa"/>
-      </w:tblCellMar>
-    </w:tblPr>
-    <w:tblStylePr w:type="firstRow">
-      <w:rPr>
-        <w:rFonts w:asciiTheme="majorHAnsi" w:eastAsiaTheme="majorEastAsia" w:hAnsiTheme="majorHAnsi" w:cstheme="majorBidi"/>
-        <w:i/>
-        <w:iCs/>
-        <w:sz w:val="26"/>
-      </w:rPr>
-      <w:tblPr/>
-      <w:tcPr>
-        <w:tcBorders>
-          <w:bottom w:val="single" w:sz="4" w:space="0" w:color="7F7F7F" w:themeColor="text1" w:themeTint="80"/>
-        </w:tcBorders>
-        <w:shd w:val="clear" w:color="auto" w:fill="FFFFFF" w:themeFill="background1"/>
-      </w:tcPr>
-    </w:tblStylePr>
-    <w:tblStylePr w:type="lastRow">
-      <w:rPr>
-        <w:rFonts w:asciiTheme="majorHAnsi" w:eastAsiaTheme="majorEastAsia" w:hAnsiTheme="majorHAnsi" w:cstheme="majorBidi"/>
-        <w:i/>
-        <w:iCs/>
-        <w:sz w:val="26"/>
-      </w:rPr>
-      <w:tblPr/>
-      <w:tcPr>
-        <w:tcBorders>
-          <w:top w:val="single" w:sz="4" w:space="0" w:color="7F7F7F" w:themeColor="text1" w:themeTint="80"/>
-        </w:tcBorders>
-        <w:shd w:val="clear" w:color="auto" w:fill="FFFFFF" w:themeFill="background1"/>
-      </w:tcPr>
-    </w:tblStylePr>
-    <w:tblStylePr w:type="firstCol">
-      <w:pPr>
-        <w:jc w:val="right"/>
-      </w:pPr>
-      <w:rPr>
-        <w:rFonts w:asciiTheme="majorHAnsi" w:eastAsiaTheme="majorEastAsia" w:hAnsiTheme="majorHAnsi" w:cstheme="majorBidi"/>
-        <w:i/>
-        <w:iCs/>
-        <w:sz w:val="26"/>
-      </w:rPr>
-      <w:tblPr/>
-      <w:tcPr>
-        <w:tcBorders>
-          <w:right w:val="single" w:sz="4" w:space="0" w:color="7F7F7F" w:themeColor="text1" w:themeTint="80"/>
-        </w:tcBorders>
-        <w:shd w:val="clear" w:color="auto" w:fill="FFFFFF" w:themeFill="background1"/>
-      </w:tcPr>
-    </w:tblStylePr>
-    <w:tblStylePr w:type="lastCol">
-      <w:rPr>
-        <w:rFonts w:asciiTheme="majorHAnsi" w:eastAsiaTheme="majorEastAsia" w:hAnsiTheme="majorHAnsi" w:cstheme="majorBidi"/>
-        <w:i/>
-        <w:iCs/>
-        <w:sz w:val="26"/>
-      </w:rPr>
-      <w:tblPr/>
-      <w:tcPr>
-        <w:tcBorders>
-          <w:left w:val="single" w:sz="4" w:space="0" w:color="7F7F7F" w:themeColor="text1" w:themeTint="80"/>
-        </w:tcBorders>
-        <w:shd w:val="clear" w:color="auto" w:fill="FFFFFF" w:themeFill="background1"/>
-      </w:tcPr>
-    </w:tblStylePr>
-    <w:tblStylePr w:type="band1Vert">
-      <w:tblPr/>
-      <w:tcPr>
-        <w:shd w:val="clear" w:color="auto" w:fill="F2F2F2" w:themeFill="background1" w:themeFillShade="F2"/>
-      </w:tcPr>
-    </w:tblStylePr>
-    <w:tblStylePr w:type="band1Horz">
-      <w:tblPr/>
-      <w:tcPr>
-        <w:shd w:val="clear" w:color="auto" w:fill="F2F2F2" w:themeFill="background1" w:themeFillShade="F2"/>
-      </w:tcPr>
-    </w:tblStylePr>
-    <w:tblStylePr w:type="neCell">
-      <w:tblPr/>
-      <w:tcPr>
-        <w:tcBorders>
-          <w:left w:val="nil"/>
-        </w:tcBorders>
-      </w:tcPr>
-    </w:tblStylePr>
-    <w:tblStylePr w:type="nwCell">
-      <w:tblPr/>
-      <w:tcPr>
-        <w:tcBorders>
-          <w:right w:val="nil"/>
-        </w:tcBorders>
-      </w:tcPr>
-    </w:tblStylePr>
-    <w:tblStylePr w:type="seCell">
-      <w:tblPr/>
-      <w:tcPr>
-        <w:tcBorders>
-          <w:left w:val="nil"/>
-        </w:tcBorders>
-      </w:tcPr>
-    </w:tblStylePr>
-    <w:tblStylePr w:type="swCell">
-      <w:tblPr/>
-      <w:tcPr>
-        <w:tcBorders>
-          <w:right w:val="nil"/>
-        </w:tcBorders>
-      </w:tcPr>
-    </w:tblStylePr>
-  </w:style>
-  <w:style w:type="table" w:customStyle="1" w:styleId="ListTable7Colorful">
-    <w:name w:val="List Table 7 Colorful"/>
-    <w:basedOn w:val="TableNormal"/>
-    <w:uiPriority w:val="52"/>
-    <w:rsid w:val="00FF7792"/>
-    <w:pPr>
-      <w:spacing w:after="0" w:line="240" w:lineRule="auto"/>
-    </w:pPr>
-    <w:rPr>
-      <w:color w:val="000000" w:themeColor="text1"/>
-    </w:rPr>
-    <w:tblPr>
-      <w:tblStyleRowBandSize w:val="1"/>
-      <w:tblStyleColBandSize w:val="1"/>
-      <w:tblInd w:w="0" w:type="dxa"/>
-      <w:tblCellMar>
-        <w:top w:w="0" w:type="dxa"/>
-        <w:left w:w="108" w:type="dxa"/>
-        <w:bottom w:w="0" w:type="dxa"/>
-        <w:right w:w="108" w:type="dxa"/>
-      </w:tblCellMar>
-    </w:tblPr>
-    <w:tblStylePr w:type="firstRow">
-      <w:rPr>
-        <w:rFonts w:asciiTheme="majorHAnsi" w:eastAsiaTheme="majorEastAsia" w:hAnsiTheme="majorHAnsi" w:cstheme="majorBidi"/>
-        <w:i/>
-        <w:iCs/>
-        <w:sz w:val="26"/>
-      </w:rPr>
-      <w:tblPr/>
-      <w:tcPr>
-        <w:tcBorders>
-          <w:bottom w:val="single" w:sz="4" w:space="0" w:color="000000" w:themeColor="text1"/>
-        </w:tcBorders>
-        <w:shd w:val="clear" w:color="auto" w:fill="FFFFFF" w:themeFill="background1"/>
-      </w:tcPr>
-    </w:tblStylePr>
-    <w:tblStylePr w:type="lastRow">
-      <w:rPr>
-        <w:rFonts w:asciiTheme="majorHAnsi" w:eastAsiaTheme="majorEastAsia" w:hAnsiTheme="majorHAnsi" w:cstheme="majorBidi"/>
-        <w:i/>
-        <w:iCs/>
-        <w:sz w:val="26"/>
-      </w:rPr>
-      <w:tblPr/>
-      <w:tcPr>
-        <w:tcBorders>
-          <w:top w:val="single" w:sz="4" w:space="0" w:color="000000" w:themeColor="text1"/>
-        </w:tcBorders>
-        <w:shd w:val="clear" w:color="auto" w:fill="FFFFFF" w:themeFill="background1"/>
-      </w:tcPr>
-    </w:tblStylePr>
-    <w:tblStylePr w:type="firstCol">
-      <w:pPr>
-        <w:jc w:val="right"/>
-      </w:pPr>
-      <w:rPr>
-        <w:rFonts w:asciiTheme="majorHAnsi" w:eastAsiaTheme="majorEastAsia" w:hAnsiTheme="majorHAnsi" w:cstheme="majorBidi"/>
-        <w:i/>
-        <w:iCs/>
-        <w:sz w:val="26"/>
-      </w:rPr>
-      <w:tblPr/>
-      <w:tcPr>
-        <w:tcBorders>
-          <w:right w:val="single" w:sz="4" w:space="0" w:color="000000" w:themeColor="text1"/>
-        </w:tcBorders>
-        <w:shd w:val="clear" w:color="auto" w:fill="FFFFFF" w:themeFill="background1"/>
-      </w:tcPr>
-    </w:tblStylePr>
-    <w:tblStylePr w:type="lastCol">
-      <w:rPr>
-        <w:rFonts w:asciiTheme="majorHAnsi" w:eastAsiaTheme="majorEastAsia" w:hAnsiTheme="majorHAnsi" w:cstheme="majorBidi"/>
-        <w:i/>
-        <w:iCs/>
-        <w:sz w:val="26"/>
-      </w:rPr>
-      <w:tblPr/>
-      <w:tcPr>
-        <w:tcBorders>
-          <w:left w:val="single" w:sz="4" w:space="0" w:color="000000" w:themeColor="text1"/>
-        </w:tcBorders>
-        <w:shd w:val="clear" w:color="auto" w:fill="FFFFFF" w:themeFill="background1"/>
-      </w:tcPr>
-    </w:tblStylePr>
-    <w:tblStylePr w:type="band1Vert">
-      <w:tblPr/>
-      <w:tcPr>
-        <w:shd w:val="clear" w:color="auto" w:fill="CCCCCC" w:themeFill="text1" w:themeFillTint="33"/>
-      </w:tcPr>
-    </w:tblStylePr>
-    <w:tblStylePr w:type="band1Horz">
-      <w:tblPr/>
-      <w:tcPr>
-        <w:shd w:val="clear" w:color="auto" w:fill="CCCCCC" w:themeFill="text1" w:themeFillTint="33"/>
-      </w:tcPr>
-    </w:tblStylePr>
-    <w:tblStylePr w:type="neCell">
-      <w:tblPr/>
-      <w:tcPr>
-        <w:tcBorders>
-          <w:left w:val="nil"/>
-        </w:tcBorders>
-      </w:tcPr>
-    </w:tblStylePr>
-    <w:tblStylePr w:type="nwCell">
-      <w:tblPr/>
-      <w:tcPr>
-        <w:tcBorders>
-          <w:right w:val="nil"/>
-        </w:tcBorders>
-      </w:tcPr>
-    </w:tblStylePr>
-    <w:tblStylePr w:type="seCell">
-      <w:tblPr/>
-      <w:tcPr>
-        <w:tcBorders>
-          <w:left w:val="nil"/>
-        </w:tcBorders>
-      </w:tcPr>
-    </w:tblStylePr>
-    <w:tblStylePr w:type="swCell">
-      <w:tblPr/>
-      <w:tcPr>
-        <w:tcBorders>
-          <w:right w:val="nil"/>
-        </w:tcBorders>
-      </w:tcPr>
-    </w:tblStylePr>
-  </w:style>
-  <w:style w:type="table" w:customStyle="1" w:styleId="ListTable6Colorful">
-    <w:name w:val="List Table 6 Colorful"/>
-    <w:basedOn w:val="TableNormal"/>
-    <w:uiPriority w:val="51"/>
-    <w:rsid w:val="00FF7792"/>
-    <w:pPr>
-      <w:spacing w:after="0" w:line="240" w:lineRule="auto"/>
-    </w:pPr>
-    <w:rPr>
-      <w:color w:val="000000" w:themeColor="text1"/>
-    </w:rPr>
-    <w:tblPr>
-      <w:tblStyleRowBandSize w:val="1"/>
-      <w:tblStyleColBandSize w:val="1"/>
-      <w:tblInd w:w="0" w:type="dxa"/>
-      <w:tblBorders>
-        <w:top w:val="single" w:sz="4" w:space="0" w:color="000000" w:themeColor="text1"/>
-        <w:bottom w:val="single" w:sz="4" w:space="0" w:color="000000" w:themeColor="text1"/>
-      </w:tblBorders>
-      <w:tblCellMar>
-        <w:top w:w="0" w:type="dxa"/>
-        <w:left w:w="108" w:type="dxa"/>
-        <w:bottom w:w="0" w:type="dxa"/>
-        <w:right w:w="108" w:type="dxa"/>
-      </w:tblCellMar>
-    </w:tblPr>
-    <w:tblStylePr w:type="firstRow">
-      <w:rPr>
-        <w:b/>
-        <w:bCs/>
-      </w:rPr>
-      <w:tblPr/>
-      <w:tcPr>
-        <w:tcBorders>
-          <w:bottom w:val="single" w:sz="4" w:space="0" w:color="000000" w:themeColor="text1"/>
-        </w:tcBorders>
-      </w:tcPr>
-    </w:tblStylePr>
-    <w:tblStylePr w:type="lastRow">
-      <w:rPr>
-        <w:b/>
-        <w:bCs/>
-      </w:rPr>
-      <w:tblPr/>
-      <w:tcPr>
-        <w:tcBorders>
-          <w:top w:val="double" w:sz="4" w:space="0" w:color="000000" w:themeColor="text1"/>
-        </w:tcBorders>
-      </w:tcPr>
-    </w:tblStylePr>
-    <w:tblStylePr w:type="firstCol">
-      <w:rPr>
-        <w:b/>
-        <w:bCs/>
-      </w:rPr>
-    </w:tblStylePr>
-    <w:tblStylePr w:type="lastCol">
-      <w:rPr>
-        <w:b/>
-        <w:bCs/>
-      </w:rPr>
-    </w:tblStylePr>
-    <w:tblStylePr w:type="band1Vert">
-      <w:tblPr/>
-      <w:tcPr>
-        <w:shd w:val="clear" w:color="auto" w:fill="CCCCCC" w:themeFill="text1" w:themeFillTint="33"/>
-      </w:tcPr>
-    </w:tblStylePr>
-    <w:tblStylePr w:type="band1Horz">
-      <w:tblPr/>
-      <w:tcPr>
-        <w:shd w:val="clear" w:color="auto" w:fill="CCCCCC" w:themeFill="text1" w:themeFillTint="33"/>
-      </w:tcPr>
-    </w:tblStylePr>
-  </w:style>
-  <w:style w:type="table" w:customStyle="1" w:styleId="ListTable7ColorfulAccent1">
-    <w:name w:val="List Table 7 Colorful Accent 1"/>
-    <w:basedOn w:val="TableNormal"/>
-    <w:uiPriority w:val="52"/>
-    <w:rsid w:val="00FF7792"/>
-    <w:pPr>
-      <w:spacing w:after="0" w:line="240" w:lineRule="auto"/>
-      <w:jc w:val="center"/>
-    </w:pPr>
-    <w:rPr>
-      <w:rFonts w:ascii="Times New Roman" w:hAnsi="Times New Roman"/>
-    </w:rPr>
-    <w:tblPr>
-      <w:tblStyleRowBandSize w:val="1"/>
-      <w:tblStyleColBandSize w:val="1"/>
-      <w:tblInd w:w="0" w:type="dxa"/>
-      <w:tblCellMar>
-        <w:top w:w="0" w:type="dxa"/>
-        <w:left w:w="108" w:type="dxa"/>
-        <w:bottom w:w="0" w:type="dxa"/>
-        <w:right w:w="108" w:type="dxa"/>
-      </w:tblCellMar>
-    </w:tblPr>
-    <w:tcPr>
-      <w:vAlign w:val="center"/>
-    </w:tcPr>
-    <w:tblStylePr w:type="firstRow">
-      <w:rPr>
-        <w:rFonts w:asciiTheme="majorHAnsi" w:eastAsiaTheme="majorEastAsia" w:hAnsiTheme="majorHAnsi" w:cstheme="majorBidi"/>
-        <w:i/>
-        <w:iCs/>
-        <w:sz w:val="26"/>
-      </w:rPr>
-      <w:tblPr/>
-      <w:tcPr>
-        <w:tcBorders>
-          <w:bottom w:val="single" w:sz="4" w:space="0" w:color="5B9BD5" w:themeColor="accent1"/>
-        </w:tcBorders>
-        <w:shd w:val="clear" w:color="auto" w:fill="FFFFFF" w:themeFill="background1"/>
-      </w:tcPr>
-    </w:tblStylePr>
-    <w:tblStylePr w:type="lastRow">
-      <w:rPr>
-        <w:rFonts w:asciiTheme="majorHAnsi" w:eastAsiaTheme="majorEastAsia" w:hAnsiTheme="majorHAnsi" w:cstheme="majorBidi"/>
-        <w:i/>
-        <w:iCs/>
-        <w:sz w:val="26"/>
-      </w:rPr>
-      <w:tblPr/>
-      <w:tcPr>
-        <w:tcBorders>
-          <w:top w:val="single" w:sz="4" w:space="0" w:color="5B9BD5" w:themeColor="accent1"/>
-        </w:tcBorders>
-        <w:shd w:val="clear" w:color="auto" w:fill="FFFFFF" w:themeFill="background1"/>
-      </w:tcPr>
-    </w:tblStylePr>
-    <w:tblStylePr w:type="firstCol">
-      <w:pPr>
-        <w:jc w:val="right"/>
-      </w:pPr>
-      <w:rPr>
-        <w:rFonts w:asciiTheme="majorHAnsi" w:eastAsiaTheme="majorEastAsia" w:hAnsiTheme="majorHAnsi" w:cstheme="majorBidi"/>
-        <w:i/>
-        <w:iCs/>
-        <w:sz w:val="26"/>
-      </w:rPr>
-      <w:tblPr/>
-      <w:tcPr>
-        <w:tcBorders>
-          <w:right w:val="single" w:sz="4" w:space="0" w:color="5B9BD5" w:themeColor="accent1"/>
-        </w:tcBorders>
-        <w:shd w:val="clear" w:color="auto" w:fill="FFFFFF" w:themeFill="background1"/>
-      </w:tcPr>
-    </w:tblStylePr>
-    <w:tblStylePr w:type="lastCol">
-      <w:rPr>
-        <w:rFonts w:asciiTheme="majorHAnsi" w:eastAsiaTheme="majorEastAsia" w:hAnsiTheme="majorHAnsi" w:cstheme="majorBidi"/>
-        <w:i/>
-        <w:iCs/>
-        <w:sz w:val="26"/>
-      </w:rPr>
-      <w:tblPr/>
-      <w:tcPr>
-        <w:tcBorders>
-          <w:left w:val="single" w:sz="4" w:space="0" w:color="5B9BD5" w:themeColor="accent1"/>
-        </w:tcBorders>
-        <w:shd w:val="clear" w:color="auto" w:fill="FFFFFF" w:themeFill="background1"/>
-      </w:tcPr>
-    </w:tblStylePr>
-    <w:tblStylePr w:type="band1Vert">
-      <w:tblPr/>
-      <w:tcPr>
-        <w:shd w:val="clear" w:color="auto" w:fill="DEEAF6" w:themeFill="accent1" w:themeFillTint="33"/>
-      </w:tcPr>
-    </w:tblStylePr>
-    <w:tblStylePr w:type="band1Horz">
-      <w:tblPr/>
-      <w:tcPr>
-        <w:shd w:val="clear" w:color="auto" w:fill="DEEAF6" w:themeFill="accent1" w:themeFillTint="33"/>
-      </w:tcPr>
-    </w:tblStylePr>
-    <w:tblStylePr w:type="neCell">
-      <w:tblPr/>
-      <w:tcPr>
-        <w:tcBorders>
-          <w:left w:val="nil"/>
-        </w:tcBorders>
-      </w:tcPr>
-    </w:tblStylePr>
-    <w:tblStylePr w:type="nwCell">
-      <w:tblPr/>
-      <w:tcPr>
-        <w:tcBorders>
-          <w:right w:val="nil"/>
-        </w:tcBorders>
-      </w:tcPr>
-    </w:tblStylePr>
-    <w:tblStylePr w:type="seCell">
-      <w:tblPr/>
-      <w:tcPr>
-        <w:tcBorders>
-          <w:left w:val="nil"/>
-        </w:tcBorders>
-      </w:tcPr>
-    </w:tblStylePr>
-    <w:tblStylePr w:type="swCell">
-      <w:tblPr/>
-      <w:tcPr>
-        <w:tcBorders>
-          <w:right w:val="nil"/>
-        </w:tcBorders>
-      </w:tcPr>
-    </w:tblStylePr>
-  </w:style>
-  <w:style w:type="table" w:customStyle="1" w:styleId="PlainTable3">
-    <w:name w:val="Plain Table 3"/>
-    <w:basedOn w:val="TableNormal"/>
-    <w:uiPriority w:val="43"/>
-    <w:rsid w:val="00FF7792"/>
-    <w:pPr>
-      <w:spacing w:after="0" w:line="240" w:lineRule="auto"/>
-    </w:pPr>
-    <w:tblPr>
-      <w:tblStyleRowBandSize w:val="1"/>
-      <w:tblStyleColBandSize w:val="1"/>
-      <w:tblInd w:w="0" w:type="dxa"/>
-      <w:tblCellMar>
-        <w:top w:w="0" w:type="dxa"/>
-        <w:left w:w="108" w:type="dxa"/>
-        <w:bottom w:w="0" w:type="dxa"/>
-        <w:right w:w="108" w:type="dxa"/>
-      </w:tblCellMar>
-    </w:tblPr>
-    <w:tblStylePr w:type="firstRow">
-      <w:rPr>
-        <w:b/>
-        <w:bCs/>
-        <w:caps/>
-      </w:rPr>
-      <w:tblPr/>
-      <w:tcPr>
-        <w:tcBorders>
-          <w:bottom w:val="single" w:sz="4" w:space="0" w:color="7F7F7F" w:themeColor="text1" w:themeTint="80"/>
-        </w:tcBorders>
-      </w:tcPr>
-    </w:tblStylePr>
-    <w:tblStylePr w:type="lastRow">
-      <w:rPr>
-        <w:b/>
-        <w:bCs/>
-        <w:caps/>
-      </w:rPr>
-      <w:tblPr/>
-      <w:tcPr>
-        <w:tcBorders>
-          <w:top w:val="nil"/>
-        </w:tcBorders>
-      </w:tcPr>
-    </w:tblStylePr>
-    <w:tblStylePr w:type="firstCol">
-      <w:rPr>
-        <w:b/>
-        <w:bCs/>
-        <w:caps/>
-      </w:rPr>
-      <w:tblPr/>
-      <w:tcPr>
-        <w:tcBorders>
-          <w:right w:val="single" w:sz="4" w:space="0" w:color="7F7F7F" w:themeColor="text1" w:themeTint="80"/>
-        </w:tcBorders>
-      </w:tcPr>
-    </w:tblStylePr>
-    <w:tblStylePr w:type="lastCol">
-      <w:rPr>
-        <w:b/>
-        <w:bCs/>
-        <w:caps/>
-      </w:rPr>
-      <w:tblPr/>
-      <w:tcPr>
-        <w:tcBorders>
-          <w:left w:val="nil"/>
-        </w:tcBorders>
-      </w:tcPr>
-    </w:tblStylePr>
-    <w:tblStylePr w:type="band1Vert">
-      <w:tblPr/>
-      <w:tcPr>
-        <w:shd w:val="clear" w:color="auto" w:fill="F2F2F2" w:themeFill="background1" w:themeFillShade="F2"/>
-      </w:tcPr>
-    </w:tblStylePr>
-    <w:tblStylePr w:type="band1Horz">
-      <w:tblPr/>
-      <w:tcPr>
-        <w:shd w:val="clear" w:color="auto" w:fill="F2F2F2" w:themeFill="background1" w:themeFillShade="F2"/>
-      </w:tcPr>
-    </w:tblStylePr>
-    <w:tblStylePr w:type="neCell">
-      <w:tblPr/>
-      <w:tcPr>
-        <w:tcBorders>
-          <w:left w:val="nil"/>
-        </w:tcBorders>
-      </w:tcPr>
-    </w:tblStylePr>
-    <w:tblStylePr w:type="nwCell">
-      <w:tblPr/>
-      <w:tcPr>
-        <w:tcBorders>
-          <w:right w:val="nil"/>
-        </w:tcBorders>
-      </w:tcPr>
-    </w:tblStylePr>
-  </w:style>
-  <w:style w:type="paragraph" w:styleId="Bibliography">
-    <w:name w:val="Bibliography"/>
-    <w:basedOn w:val="Normal"/>
-    <w:next w:val="Normal"/>
-    <w:uiPriority w:val="37"/>
-    <w:unhideWhenUsed/>
-    <w:rsid w:val="00BA24AC"/>
-  </w:style>
-  <w:style w:type="paragraph" w:styleId="BalloonText">
-    <w:name w:val="Balloon Text"/>
-    <w:basedOn w:val="Normal"/>
-    <w:link w:val="BalloonTextChar"/>
-    <w:uiPriority w:val="99"/>
-    <w:semiHidden/>
-    <w:unhideWhenUsed/>
-    <w:rsid w:val="003561EB"/>
-    <w:pPr>
-      <w:spacing w:after="0" w:line="240" w:lineRule="auto"/>
-    </w:pPr>
-    <w:rPr>
-      <w:rFonts w:ascii="Tahoma" w:hAnsi="Tahoma" w:cs="Tahoma"/>
-      <w:sz w:val="16"/>
-      <w:szCs w:val="16"/>
-    </w:rPr>
-  </w:style>
-  <w:style w:type="character" w:customStyle="1" w:styleId="BalloonTextChar">
-    <w:name w:val="Balloon Text Char"/>
-    <w:basedOn w:val="DefaultParagraphFont"/>
-    <w:link w:val="BalloonText"/>
-    <w:uiPriority w:val="99"/>
-    <w:semiHidden/>
-    <w:rsid w:val="003561EB"/>
-    <w:rPr>
-      <w:rFonts w:ascii="Tahoma" w:hAnsi="Tahoma" w:cs="Tahoma"/>
-      <w:sz w:val="16"/>
-      <w:szCs w:val="16"/>
-    </w:rPr>
-  </w:style>
-</w:styles>
-</file>
-
-<file path=word/glossary/document.xml><?xml version="1.0" encoding="utf-8"?>
-<w:glossaryDocument xmlns:wpc="http://schemas.microsoft.com/office/word/2010/wordprocessingCanvas" xmlns:mc="http://schemas.openxmlformats.org/markup-compatibility/2006" xmlns:o="urn:schemas-microsoft-com:office:office" xmlns:r="http://schemas.openxmlformats.org/officeDocument/2006/relationships" xmlns:m="http://schemas.openxmlformats.org/officeDocument/2006/math" xmlns:v="urn:schemas-microsoft-com:vml" xmlns:wp14="http://schemas.microsoft.com/office/word/2010/wordprocessingDrawing" xmlns:wp="http://schemas.openxmlformats.org/drawingml/2006/wordprocessingDrawing" xmlns:w10="urn:schemas-microsoft-com:office:word" xmlns:w="http://schemas.openxmlformats.org/wordprocessingml/2006/main" xmlns:w14="http://schemas.microsoft.com/office/word/2010/wordml" xmlns:wpg="http://schemas.microsoft.com/office/word/2010/wordprocessingGroup" xmlns:wpi="http://schemas.microsoft.com/office/word/2010/wordprocessingInk" xmlns:wne="http://schemas.microsoft.com/office/word/2006/wordml" xmlns:wps="http://schemas.microsoft.com/office/word/2010/wordprocessingShape" mc:Ignorable="w14 wp14"/>
-</file>
-
-<file path=word/glossary/fontTable.xml><?xml version="1.0" encoding="utf-8"?>
-<w:fonts xmlns:mc="http://schemas.openxmlformats.org/markup-compatibility/2006" xmlns:r="http://schemas.openxmlformats.org/officeDocument/2006/relationships" xmlns:w="http://schemas.openxmlformats.org/wordprocessingml/2006/main" xmlns:w14="http://schemas.microsoft.com/office/word/2010/wordml" mc:Ignorable="w14">
-  <w:font w:name="Symbol">
-    <w:panose1 w:val="05050102010706020507"/>
-    <w:charset w:val="02"/>
-    <w:family w:val="roman"/>
-    <w:pitch w:val="variable"/>
-    <w:sig w:usb0="00000000" w:usb1="10000000" w:usb2="00000000" w:usb3="00000000" w:csb0="80000000" w:csb1="00000000"/>
-  </w:font>
-  <w:font w:name="Times New Roman">
-    <w:panose1 w:val="02020603050405020304"/>
-    <w:charset w:val="00"/>
-    <w:family w:val="roman"/>
-    <w:pitch w:val="variable"/>
-    <w:sig w:usb0="E0002AFF" w:usb1="C0007841" w:usb2="00000009" w:usb3="00000000" w:csb0="000001FF" w:csb1="00000000"/>
-  </w:font>
-  <w:font w:name="Courier New">
-    <w:panose1 w:val="02070309020205020404"/>
-    <w:charset w:val="00"/>
-    <w:family w:val="modern"/>
-    <w:pitch w:val="fixed"/>
-    <w:sig w:usb0="E0002AFF" w:usb1="C0007843" w:usb2="00000009" w:usb3="00000000" w:csb0="000001FF" w:csb1="00000000"/>
-  </w:font>
-  <w:font w:name="Wingdings">
-    <w:panose1 w:val="05000000000000000000"/>
-    <w:charset w:val="02"/>
-    <w:family w:val="auto"/>
-    <w:pitch w:val="variable"/>
-    <w:sig w:usb0="00000000" w:usb1="10000000" w:usb2="00000000" w:usb3="00000000" w:csb0="80000000" w:csb1="00000000"/>
-  </w:font>
-  <w:font w:name="Arial">
-    <w:panose1 w:val="020B0604020202020204"/>
-    <w:charset w:val="00"/>
-    <w:family w:val="swiss"/>
-    <w:pitch w:val="variable"/>
-    <w:sig w:usb0="E0002AFF" w:usb1="C0007843" w:usb2="00000009" w:usb3="00000000" w:csb0="000001FF" w:csb1="00000000"/>
-  </w:font>
-  <w:font w:name="Calibri">
-    <w:panose1 w:val="020F0502020204030204"/>
-    <w:charset w:val="00"/>
-    <w:family w:val="swiss"/>
-    <w:pitch w:val="variable"/>
-    <w:sig w:usb0="E00002FF" w:usb1="4000ACFF" w:usb2="00000001" w:usb3="00000000" w:csb0="0000019F" w:csb1="00000000"/>
-  </w:font>
-  <w:font w:name="Calibri Light">
-    <w:panose1 w:val="020F0302020204030204"/>
-    <w:charset w:val="00"/>
-    <w:family w:val="swiss"/>
-    <w:pitch w:val="variable"/>
-    <w:sig w:usb0="A00002EF" w:usb1="4000207B" w:usb2="00000000" w:usb3="00000000" w:csb0="0000019F" w:csb1="00000000"/>
-  </w:font>
-  <w:font w:name="Tahoma">
-    <w:panose1 w:val="020B0604030504040204"/>
-    <w:charset w:val="00"/>
-    <w:family w:val="swiss"/>
-    <w:notTrueType/>
-    <w:pitch w:val="variable"/>
-    <w:sig w:usb0="00000003" w:usb1="00000000" w:usb2="00000000" w:usb3="00000000" w:csb0="00000001" w:csb1="00000000"/>
-  </w:font>
-  <w:font w:name="Cambria">
-    <w:panose1 w:val="02040503050406030204"/>
-    <w:charset w:val="00"/>
-    <w:family w:val="roman"/>
-    <w:pitch w:val="variable"/>
-    <w:sig w:usb0="E00002FF" w:usb1="400004FF" w:usb2="00000000" w:usb3="00000000" w:csb0="0000019F" w:csb1="00000000"/>
-  </w:font>
-</w:fonts>
-</file>
-
-<file path=word/glossary/settings.xml><?xml version="1.0" encoding="utf-8"?>
-<w:settings xmlns:mc="http://schemas.openxmlformats.org/markup-compatibility/2006" xmlns:o="urn:schemas-microsoft-com:office:office" xmlns:r="http://schemas.openxmlformats.org/officeDocument/2006/relationships" xmlns:m="http://schemas.openxmlformats.org/officeDocument/2006/math" xmlns:v="urn:schemas-microsoft-com:vml" xmlns:w10="urn:schemas-microsoft-com:office:word" xmlns:w="http://schemas.openxmlformats.org/wordprocessingml/2006/main" xmlns:w14="http://schemas.microsoft.com/office/word/2010/wordml" xmlns:sl="http://schemas.openxmlformats.org/schemaLibrary/2006/main" mc:Ignorable="w14">
-  <w:view w:val="normal"/>
-  <w:defaultTabStop w:val="720"/>
-  <w:characterSpacingControl w:val="doNotCompress"/>
-  <w:compat>
-    <w:useFELayout/>
-    <w:compatSetting w:name="compatibilityMode" w:uri="http://schemas.microsoft.com/office/word" w:val="14"/>
-    <w:compatSetting w:name="overrideTableStyleFontSizeAndJustification" w:uri="http://schemas.microsoft.com/office/word" w:val="1"/>
-    <w:compatSetting w:name="enableOpenTypeFeatures" w:uri="http://schemas.microsoft.com/office/word" w:val="1"/>
-    <w:compatSetting w:name="doNotFlipMirrorIndents" w:uri="http://schemas.microsoft.com/office/word" w:val="1"/>
-  </w:compat>
-  <w:rsids>
-    <w:rsidRoot w:val="00595169"/>
-    <w:rsid w:val="001E3500"/>
-    <w:rsid w:val="0035504B"/>
-    <w:rsid w:val="00595169"/>
-    <w:rsid w:val="007D246E"/>
-    <w:rsid w:val="009B0BE3"/>
-    <w:rsid w:val="00B2232A"/>
-    <w:rsid w:val="00BB5012"/>
-    <w:rsid w:val="00BD230C"/>
-    <w:rsid w:val="00C73969"/>
-    <w:rsid w:val="00D2687E"/>
-  </w:rsids>
-  <m:mathPr>
-    <m:mathFont m:val="Cambria Math"/>
-    <m:brkBin m:val="before"/>
-    <m:brkBinSub m:val="--"/>
-    <m:smallFrac m:val="0"/>
-    <m:dispDef/>
-    <m:lMargin m:val="0"/>
-    <m:rMargin m:val="0"/>
-    <m:defJc m:val="centerGroup"/>
-    <m:wrapIndent m:val="1440"/>
-    <m:intLim m:val="subSup"/>
-    <m:naryLim m:val="undOvr"/>
-  </m:mathPr>
-  <w:themeFontLang w:val="en-US"/>
-  <w:clrSchemeMapping w:bg1="light1" w:t1="dark1" w:bg2="light2" w:t2="dark2" w:accent1="accent1" w:accent2="accent2" w:accent3="accent3" w:accent4="accent4" w:accent5="accent5" w:accent6="accent6" w:hyperlink="hyperlink" w:followedHyperlink="followedHyperlink"/>
-  <w:decimalSymbol w:val="."/>
-  <w:listSeparator w:val=","/>
-</w:settings>
-</file>
-
-<file path=word/glossary/styles.xml><?xml version="1.0" encoding="utf-8"?>
-<w:styles xmlns:mc="http://schemas.openxmlformats.org/markup-compatibility/2006" xmlns:r="http://schemas.openxmlformats.org/officeDocument/2006/relationships" xmlns:w="http://schemas.openxmlformats.org/wordprocessingml/2006/main" xmlns:w14="http://schemas.microsoft.com/office/word/2010/wordml" mc:Ignorable="w14">
-  <w:docDefaults>
-    <w:rPrDefault>
-      <w:rPr>
-        <w:rFonts w:asciiTheme="minorHAnsi" w:eastAsiaTheme="minorEastAsia" w:hAnsiTheme="minorHAnsi" w:cstheme="minorBidi"/>
-        <w:sz w:val="22"/>
-        <w:szCs w:val="22"/>
-        <w:lang w:val="en-US" w:eastAsia="en-US" w:bidi="ar-SA"/>
-      </w:rPr>
-    </w:rPrDefault>
-    <w:pPrDefault>
-      <w:pPr>
-        <w:spacing w:after="160" w:line="259" w:lineRule="auto"/>
-      </w:pPr>
-    </w:pPrDefault>
-  </w:docDefaults>
-  <w:latentStyles w:defLockedState="0" w:defUIPriority="99" w:defSemiHidden="1" w:defUnhideWhenUsed="1" w:defQFormat="0" w:count="267">
-    <w:lsdException w:name="Normal" w:semiHidden="0" w:uiPriority="0" w:unhideWhenUsed="0" w:qFormat="1"/>
-    <w:lsdException w:name="heading 1" w:semiHidden="0" w:uiPriority="9" w:unhideWhenUsed="0" w:qFormat="1"/>
-    <w:lsdException w:name="heading 2" w:uiPriority="9" w:qFormat="1"/>
-    <w:lsdException w:name="heading 3" w:uiPriority="9" w:qFormat="1"/>
-    <w:lsdException w:name="heading 4" w:uiPriority="9" w:qFormat="1"/>
-    <w:lsdException w:name="heading 5" w:uiPriority="9" w:qFormat="1"/>
-    <w:lsdException w:name="heading 6" w:uiPriority="9" w:qFormat="1"/>
-    <w:lsdException w:name="heading 7" w:uiPriority="9" w:qFormat="1"/>
-    <w:lsdException w:name="heading 8" w:uiPriority="9" w:qFormat="1"/>
-    <w:lsdException w:name="heading 9" w:uiPriority="9" w:qFormat="1"/>
-    <w:lsdException w:name="toc 1" w:uiPriority="39"/>
-    <w:lsdException w:name="toc 2" w:uiPriority="39"/>
-    <w:lsdException w:name="toc 3" w:uiPriority="39"/>
-    <w:lsdException w:name="toc 4" w:uiPriority="39"/>
-    <w:lsdException w:name="toc 5" w:uiPriority="39"/>
-    <w:lsdException w:name="toc 6" w:uiPriority="39"/>
-    <w:lsdException w:name="toc 7" w:uiPriority="39"/>
-    <w:lsdException w:name="toc 8" w:uiPriority="39"/>
-    <w:lsdException w:name="toc 9" w:uiPriority="39"/>
-    <w:lsdException w:name="caption" w:uiPriority="35" w:qFormat="1"/>
-    <w:lsdException w:name="Title" w:semiHidden="0" w:uiPriority="10" w:unhideWhenUsed="0" w:qFormat="1"/>
-    <w:lsdException w:name="Default Paragraph Font" w:uiPriority="1"/>
-    <w:lsdException w:name="Subtitle" w:semiHidden="0" w:uiPriority="11" w:unhideWhenUsed="0" w:qFormat="1"/>
-    <w:lsdException w:name="Strong" w:semiHidden="0" w:uiPriority="22" w:unhideWhenUsed="0" w:qFormat="1"/>
-    <w:lsdException w:name="Emphasis" w:semiHidden="0" w:uiPriority="20" w:unhideWhenUsed="0" w:qFormat="1"/>
-    <w:lsdException w:name="Table Grid" w:semiHidden="0" w:uiPriority="39" w:unhideWhenUsed="0"/>
-    <w:lsdException w:name="Placeholder Text" w:unhideWhenUsed="0"/>
-    <w:lsdException w:name="No Spacing" w:semiHidden="0" w:uiPriority="1" w:unhideWhenUsed="0" w:qFormat="1"/>
-    <w:lsdException w:name="Light Shading" w:semiHidden="0" w:uiPriority="60" w:unhideWhenUsed="0"/>
-    <w:lsdException w:name="Light List" w:semiHidden="0" w:uiPriority="61" w:unhideWhenUsed="0"/>
-    <w:lsdException w:name="Light Grid" w:semiHidden="0" w:uiPriority="62" w:unhideWhenUsed="0"/>
-    <w:lsdException w:name="Medium Shading 1" w:semiHidden="0" w:uiPriority="63" w:unhideWhenUsed="0"/>
-    <w:lsdException w:name="Medium Shading 2" w:semiHidden="0" w:uiPriority="64" w:unhideWhenUsed="0"/>
-    <w:lsdException w:name="Medium List 1" w:semiHidden="0" w:uiPriority="65" w:unhideWhenUsed="0"/>
-    <w:lsdException w:name="Medium List 2" w:semiHidden="0" w:uiPriority="66" w:unhideWhenUsed="0"/>
-    <w:lsdException w:name="Medium Grid 1" w:semiHidden="0" w:uiPriority="67" w:unhideWhenUsed="0"/>
-    <w:lsdException w:name="Medium Grid 2" w:semiHidden="0" w:uiPriority="68" w:unhideWhenUsed="0"/>
-    <w:lsdException w:name="Medium Grid 3" w:semiHidden="0" w:uiPriority="69" w:unhideWhenUsed="0"/>
-    <w:lsdException w:name="Dark List" w:semiHidden="0" w:uiPriority="70" w:unhideWhenUsed="0"/>
-    <w:lsdException w:name="Colorful Shading" w:semiHidden="0" w:uiPriority="71" w:unhideWhenUsed="0"/>
-    <w:lsdException w:name="Colorful List" w:semiHidden="0" w:uiPriority="72" w:unhideWhenUsed="0"/>
-    <w:lsdException w:name="Colorful Grid" w:semiHidden="0" w:uiPriority="73" w:unhideWhenUsed="0"/>
-    <w:lsdException w:name="Light Shading Accent 1" w:semiHidden="0" w:uiPriority="60" w:unhideWhenUsed="0"/>
-    <w:lsdException w:name="Light List Accent 1" w:semiHidden="0" w:uiPriority="61" w:unhideWhenUsed="0"/>
-    <w:lsdException w:name="Light Grid Accent 1" w:semiHidden="0" w:uiPriority="62" w:unhideWhenUsed="0"/>
-    <w:lsdException w:name="Medium Shading 1 Accent 1" w:semiHidden="0" w:uiPriority="63" w:unhideWhenUsed="0"/>
-    <w:lsdException w:name="Medium Shading 2 Accent 1" w:semiHidden="0" w:uiPriority="64" w:unhideWhenUsed="0"/>
-    <w:lsdException w:name="Medium List 1 Accent 1" w:semiHidden="0" w:uiPriority="65" w:unhideWhenUsed="0"/>
-    <w:lsdException w:name="Revision" w:unhideWhenUsed="0"/>
-    <w:lsdException w:name="List Paragraph" w:semiHidden="0" w:uiPriority="34" w:unhideWhenUsed="0" w:qFormat="1"/>
-    <w:lsdException w:name="Quote" w:semiHidden="0" w:uiPriority="29" w:unhideWhenUsed="0" w:qFormat="1"/>
-    <w:lsdException w:name="Intense Quote" w:semiHidden="0" w:uiPriority="30" w:unhideWhenUsed="0" w:qFormat="1"/>
-    <w:lsdException w:name="Medium List 2 Accent 1" w:semiHidden="0" w:uiPriority="66" w:unhideWhenUsed="0"/>
-    <w:lsdException w:name="Medium Grid 1 Accent 1" w:semiHidden="0" w:uiPriority="67" w:unhideWhenUsed="0"/>
-    <w:lsdException w:name="Medium Grid 2 Accent 1" w:semiHidden="0" w:uiPriority="68" w:unhideWhenUsed="0"/>
-    <w:lsdException w:name="Medium Grid 3 Accent 1" w:semiHidden="0" w:uiPriority="69" w:unhideWhenUsed="0"/>
-    <w:lsdException w:name="Dark List Accent 1" w:semiHidden="0" w:uiPriority="70" w:unhideWhenUsed="0"/>
-    <w:lsdException w:name="Colorful Shading Accent 1" w:semiHidden="0" w:uiPriority="71" w:unhideWhenUsed="0"/>
-    <w:lsdException w:name="Colorful List Accent 1" w:semiHidden="0" w:uiPriority="72" w:unhideWhenUsed="0"/>
-    <w:lsdException w:name="Colorful Grid Accent 1" w:semiHidden="0" w:uiPriority="73" w:unhideWhenUsed="0"/>
-    <w:lsdException w:name="Light Shading Accent 2" w:semiHidden="0" w:uiPriority="60" w:unhideWhenUsed="0"/>
-    <w:lsdException w:name="Light List Accent 2" w:semiHidden="0" w:uiPriority="61" w:unhideWhenUsed="0"/>
-    <w:lsdException w:name="Light Grid Accent 2" w:semiHidden="0" w:uiPriority="62" w:unhideWhenUsed="0"/>
-    <w:lsdException w:name="Medium Shading 1 Accent 2" w:semiHidden="0" w:uiPriority="63" w:unhideWhenUsed="0"/>
-    <w:lsdException w:name="Medium Shading 2 Accent 2" w:semiHidden="0" w:uiPriority="64" w:unhideWhenUsed="0"/>
-    <w:lsdException w:name="Medium List 1 Accent 2" w:semiHidden="0" w:uiPriority="65" w:unhideWhenUsed="0"/>
-    <w:lsdException w:name="Medium List 2 Accent 2" w:semiHidden="0" w:uiPriority="66" w:unhideWhenUsed="0"/>
-    <w:lsdException w:name="Medium Grid 1 Accent 2" w:semiHidden="0" w:uiPriority="67" w:unhideWhenUsed="0"/>
-    <w:lsdException w:name="Medium Grid 2 Accent 2" w:semiHidden="0" w:uiPriority="68" w:unhideWhenUsed="0"/>
-    <w:lsdException w:name="Medium Grid 3 Accent 2" w:semiHidden="0" w:uiPriority="69" w:unhideWhenUsed="0"/>
-    <w:lsdException w:name="Dark List Accent 2" w:semiHidden="0" w:uiPriority="70" w:unhideWhenUsed="0"/>
-    <w:lsdException w:name="Colorful Shading Accent 2" w:semiHidden="0" w:uiPriority="71" w:unhideWhenUsed="0"/>
-    <w:lsdException w:name="Colorful List Accent 2" w:semiHidden="0" w:uiPriority="72" w:unhideWhenUsed="0"/>
-    <w:lsdException w:name="Colorful Grid Accent 2" w:semiHidden="0" w:uiPriority="73" w:unhideWhenUsed="0"/>
-    <w:lsdException w:name="Light Shading Accent 3" w:semiHidden="0" w:uiPriority="60" w:unhideWhenUsed="0"/>
-    <w:lsdException w:name="Light List Accent 3" w:semiHidden="0" w:uiPriority="61" w:unhideWhenUsed="0"/>
-    <w:lsdException w:name="Light Grid Accent 3" w:semiHidden="0" w:uiPriority="62" w:unhideWhenUsed="0"/>
-    <w:lsdException w:name="Medium Shading 1 Accent 3" w:semiHidden="0" w:uiPriority="63" w:unhideWhenUsed="0"/>
-    <w:lsdException w:name="Medium Shading 2 Accent 3" w:semiHidden="0" w:uiPriority="64" w:unhideWhenUsed="0"/>
-    <w:lsdException w:name="Medium List 1 Accent 3" w:semiHidden="0" w:uiPriority="65" w:unhideWhenUsed="0"/>
-    <w:lsdException w:name="Medium List 2 Accent 3" w:semiHidden="0" w:uiPriority="66" w:unhideWhenUsed="0"/>
-    <w:lsdException w:name="Medium Grid 1 Accent 3" w:semiHidden="0" w:uiPriority="67" w:unhideWhenUsed="0"/>
-    <w:lsdException w:name="Medium Grid 2 Accent 3" w:semiHidden="0" w:uiPriority="68" w:unhideWhenUsed="0"/>
-    <w:lsdException w:name="Medium Grid 3 Accent 3" w:semiHidden="0" w:uiPriority="69" w:unhideWhenUsed="0"/>
-    <w:lsdException w:name="Dark List Accent 3" w:semiHidden="0" w:uiPriority="70" w:unhideWhenUsed="0"/>
-    <w:lsdException w:name="Colorful Shading Accent 3" w:semiHidden="0" w:uiPriority="71" w:unhideWhenUsed="0"/>
-    <w:lsdException w:name="Colorful List Accent 3" w:semiHidden="0" w:uiPriority="72" w:unhideWhenUsed="0"/>
-    <w:lsdException w:name="Colorful Grid Accent 3" w:semiHidden="0" w:uiPriority="73" w:unhideWhenUsed="0"/>
-    <w:lsdException w:name="Light Shading Accent 4" w:semiHidden="0" w:uiPriority="60" w:unhideWhenUsed="0"/>
-    <w:lsdException w:name="Light List Accent 4" w:semiHidden="0" w:uiPriority="61" w:unhideWhenUsed="0"/>
-    <w:lsdException w:name="Light Grid Accent 4" w:semiHidden="0" w:uiPriority="62" w:unhideWhenUsed="0"/>
-    <w:lsdException w:name="Medium Shading 1 Accent 4" w:semiHidden="0" w:uiPriority="63" w:unhideWhenUsed="0"/>
-    <w:lsdException w:name="Medium Shading 2 Accent 4" w:semiHidden="0" w:uiPriority="64" w:unhideWhenUsed="0"/>
-    <w:lsdException w:name="Medium List 1 Accent 4" w:semiHidden="0" w:uiPriority="65" w:unhideWhenUsed="0"/>
-    <w:lsdException w:name="Medium List 2 Accent 4" w:semiHidden="0" w:uiPriority="66" w:unhideWhenUsed="0"/>
-    <w:lsdException w:name="Medium Grid 1 Accent 4" w:semiHidden="0" w:uiPriority="67" w:unhideWhenUsed="0"/>
-    <w:lsdException w:name="Medium Grid 2 Accent 4" w:semiHidden="0" w:uiPriority="68" w:unhideWhenUsed="0"/>
-    <w:lsdException w:name="Medium Grid 3 Accent 4" w:semiHidden="0" w:uiPriority="69" w:unhideWhenUsed="0"/>
-    <w:lsdException w:name="Dark List Accent 4" w:semiHidden="0" w:uiPriority="70" w:unhideWhenUsed="0"/>
-    <w:lsdException w:name="Colorful Shading Accent 4" w:semiHidden="0" w:uiPriority="71" w:unhideWhenUsed="0"/>
-    <w:lsdException w:name="Colorful List Accent 4" w:semiHidden="0" w:uiPriority="72" w:unhideWhenUsed="0"/>
-    <w:lsdException w:name="Colorful Grid Accent 4" w:semiHidden="0" w:uiPriority="73" w:unhideWhenUsed="0"/>
-    <w:lsdException w:name="Light Shading Accent 5" w:semiHidden="0" w:uiPriority="60" w:unhideWhenUsed="0"/>
-    <w:lsdException w:name="Light List Accent 5" w:semiHidden="0" w:uiPriority="61" w:unhideWhenUsed="0"/>
-    <w:lsdException w:name="Light Grid Accent 5" w:semiHidden="0" w:uiPriority="62" w:unhideWhenUsed="0"/>
-    <w:lsdException w:name="Medium Shading 1 Accent 5" w:semiHidden="0" w:uiPriority="63" w:unhideWhenUsed="0"/>
-    <w:lsdException w:name="Medium Shading 2 Accent 5" w:semiHidden="0" w:uiPriority="64" w:unhideWhenUsed="0"/>
-    <w:lsdException w:name="Medium List 1 Accent 5" w:semiHidden="0" w:uiPriority="65" w:unhideWhenUsed="0"/>
-    <w:lsdException w:name="Medium List 2 Accent 5" w:semiHidden="0" w:uiPriority="66" w:unhideWhenUsed="0"/>
-    <w:lsdException w:name="Medium Grid 1 Accent 5" w:semiHidden="0" w:uiPriority="67" w:unhideWhenUsed="0"/>
-    <w:lsdException w:name="Medium Grid 2 Accent 5" w:semiHidden="0" w:uiPriority="68" w:unhideWhenUsed="0"/>
-    <w:lsdException w:name="Medium Grid 3 Accent 5" w:semiHidden="0" w:uiPriority="69" w:unhideWhenUsed="0"/>
-    <w:lsdException w:name="Dark List Accent 5" w:semiHidden="0" w:uiPriority="70" w:unhideWhenUsed="0"/>
-    <w:lsdException w:name="Colorful Shading Accent 5" w:semiHidden="0" w:uiPriority="71" w:unhideWhenUsed="0"/>
-    <w:lsdException w:name="Colorful List Accent 5" w:semiHidden="0" w:uiPriority="72" w:unhideWhenUsed="0"/>
-    <w:lsdException w:name="Colorful Grid Accent 5" w:semiHidden="0" w:uiPriority="73" w:unhideWhenUsed="0"/>
-    <w:lsdException w:name="Light Shading Accent 6" w:semiHidden="0" w:uiPriority="60" w:unhideWhenUsed="0"/>
-    <w:lsdException w:name="Light List Accent 6" w:semiHidden="0" w:uiPriority="61" w:unhideWhenUsed="0"/>
-    <w:lsdException w:name="Light Grid Accent 6" w:semiHidden="0" w:uiPriority="62" w:unhideWhenUsed="0"/>
-    <w:lsdException w:name="Medium Shading 1 Accent 6" w:semiHidden="0" w:uiPriority="63" w:unhideWhenUsed="0"/>
-    <w:lsdException w:name="Medium Shading 2 Accent 6" w:semiHidden="0" w:uiPriority="64" w:unhideWhenUsed="0"/>
-    <w:lsdException w:name="Medium List 1 Accent 6" w:semiHidden="0" w:uiPriority="65" w:unhideWhenUsed="0"/>
-    <w:lsdException w:name="Medium List 2 Accent 6" w:semiHidden="0" w:uiPriority="66" w:unhideWhenUsed="0"/>
-    <w:lsdException w:name="Medium Grid 1 Accent 6" w:semiHidden="0" w:uiPriority="67" w:unhideWhenUsed="0"/>
-    <w:lsdException w:name="Medium Grid 2 Accent 6" w:semiHidden="0" w:uiPriority="68" w:unhideWhenUsed="0"/>
-    <w:lsdException w:name="Medium Grid 3 Accent 6" w:semiHidden="0" w:uiPriority="69" w:unhideWhenUsed="0"/>
-    <w:lsdException w:name="Dark List Accent 6" w:semiHidden="0" w:uiPriority="70" w:unhideWhenUsed="0"/>
-    <w:lsdException w:name="Colorful Shading Accent 6" w:semiHidden="0" w:uiPriority="71" w:unhideWhenUsed="0"/>
-    <w:lsdException w:name="Colorful List Accent 6" w:semiHidden="0" w:uiPriority="72" w:unhideWhenUsed="0"/>
-    <w:lsdException w:name="Colorful Grid Accent 6" w:semiHidden="0" w:uiPriority="73" w:unhideWhenUsed="0"/>
-    <w:lsdException w:name="Subtle Emphasis" w:semiHidden="0" w:uiPriority="19" w:unhideWhenUsed="0" w:qFormat="1"/>
-    <w:lsdException w:name="Intense Emphasis" w:semiHidden="0" w:uiPriority="21" w:unhideWhenUsed="0" w:qFormat="1"/>
-    <w:lsdException w:name="Subtle Reference" w:semiHidden="0" w:uiPriority="31" w:unhideWhenUsed="0" w:qFormat="1"/>
-    <w:lsdException w:name="Intense Reference" w:semiHidden="0" w:uiPriority="32" w:unhideWhenUsed="0" w:qFormat="1"/>
-    <w:lsdException w:name="Book Title" w:semiHidden="0" w:uiPriority="33" w:unhideWhenUsed="0" w:qFormat="1"/>
-    <w:lsdException w:name="Bibliography" w:uiPriority="37"/>
-    <w:lsdException w:name="TOC Heading" w:uiPriority="39" w:qFormat="1"/>
-  </w:latentStyles>
-  <w:style w:type="paragraph" w:default="1" w:styleId="Normal">
-    <w:name w:val="Normal"/>
-    <w:qFormat/>
-  </w:style>
-  <w:style w:type="character" w:default="1" w:styleId="DefaultParagraphFont">
-    <w:name w:val="Default Paragraph Font"/>
-    <w:uiPriority w:val="1"/>
-    <w:semiHidden/>
-    <w:unhideWhenUsed/>
-  </w:style>
-  <w:style w:type="table" w:default="1" w:styleId="TableNormal">
-    <w:name w:val="Normal Table"/>
-    <w:uiPriority w:val="99"/>
-    <w:semiHidden/>
-    <w:unhideWhenUsed/>
-    <w:tblPr>
-      <w:tblInd w:w="0" w:type="dxa"/>
-      <w:tblCellMar>
-        <w:top w:w="0" w:type="dxa"/>
-        <w:left w:w="108" w:type="dxa"/>
-        <w:bottom w:w="0" w:type="dxa"/>
-        <w:right w:w="108" w:type="dxa"/>
-      </w:tblCellMar>
-    </w:tblPr>
-  </w:style>
-  <w:style w:type="numbering" w:default="1" w:styleId="NoList">
-    <w:name w:val="No List"/>
-    <w:uiPriority w:val="99"/>
-    <w:semiHidden/>
-    <w:unhideWhenUsed/>
-  </w:style>
-  <w:style w:type="paragraph" w:customStyle="1" w:styleId="DB66A16DA9034D3BBD14B95C787553D3">
-    <w:name w:val="DB66A16DA9034D3BBD14B95C787553D3"/>
-    <w:rsid w:val="00595169"/>
-  </w:style>
-  <w:style w:type="paragraph" w:customStyle="1" w:styleId="62CD95CD111445788F4AB32FFA05452A">
-    <w:name w:val="62CD95CD111445788F4AB32FFA05452A"/>
-    <w:rsid w:val="00595169"/>
-  </w:style>
-  <w:style w:type="paragraph" w:customStyle="1" w:styleId="4386296383504433B92A8C809FF0D6F9">
-    <w:name w:val="4386296383504433B92A8C809FF0D6F9"/>
-    <w:rsid w:val="00595169"/>
-  </w:style>
-  <w:style w:type="paragraph" w:customStyle="1" w:styleId="D0554669FD9E4C04B60CDEC6878381AE">
-    <w:name w:val="D0554669FD9E4C04B60CDEC6878381AE"/>
-    <w:rsid w:val="00595169"/>
-  </w:style>
-  <w:style w:type="paragraph" w:customStyle="1" w:styleId="5B2FBA208EAF4817AB92A0093ACD3C66">
-    <w:name w:val="5B2FBA208EAF4817AB92A0093ACD3C66"/>
-    <w:rsid w:val="00595169"/>
-  </w:style>
-  <w:style w:type="paragraph" w:customStyle="1" w:styleId="8F778BACFEFE477FA0BCB5C9B7ADC144">
-    <w:name w:val="8F778BACFEFE477FA0BCB5C9B7ADC144"/>
-    <w:rsid w:val="00595169"/>
-  </w:style>
-</w:styles>
-</file>
-
-<file path=word/glossary/stylesWithEffects.xml><?xml version="1.0" encoding="utf-8"?>
-<w:styles xmlns:wpc="http://schemas.microsoft.com/office/word/2010/wordprocessingCanvas" xmlns:mc="http://schemas.openxmlformats.org/markup-compatibility/2006" xmlns:o="urn:schemas-microsoft-com:office:office" xmlns:r="http://schemas.openxmlformats.org/officeDocument/2006/relationships" xmlns:m="http://schemas.openxmlformats.org/officeDocument/2006/math" xmlns:v="urn:schemas-microsoft-com:vml" xmlns:wp14="http://schemas.microsoft.com/office/word/2010/wordprocessingDrawing" xmlns:wp="http://schemas.openxmlformats.org/drawingml/2006/wordprocessingDrawing" xmlns:w10="urn:schemas-microsoft-com:office:word" xmlns:w="http://schemas.openxmlformats.org/wordprocessingml/2006/main" xmlns:w14="http://schemas.microsoft.com/office/word/2010/wordml" xmlns:wpg="http://schemas.microsoft.com/office/word/2010/wordprocessingGroup" xmlns:wpi="http://schemas.microsoft.com/office/word/2010/wordprocessingInk" xmlns:wne="http://schemas.microsoft.com/office/word/2006/wordml" xmlns:wps="http://schemas.microsoft.com/office/word/2010/wordprocessingShape" mc:Ignorable="w14 wp14">
-  <w:docDefaults>
-    <w:rPrDefault>
-      <w:rPr>
-        <w:rFonts w:asciiTheme="minorHAnsi" w:eastAsiaTheme="minorEastAsia" w:hAnsiTheme="minorHAnsi" w:cstheme="minorBidi"/>
-        <w:sz w:val="22"/>
-        <w:szCs w:val="22"/>
-        <w:lang w:val="en-US" w:eastAsia="en-US" w:bidi="ar-SA"/>
-      </w:rPr>
-    </w:rPrDefault>
-    <w:pPrDefault>
-      <w:pPr>
-        <w:spacing w:after="160" w:line="259" w:lineRule="auto"/>
-      </w:pPr>
-    </w:pPrDefault>
-  </w:docDefaults>
-  <w:latentStyles w:defLockedState="0" w:defUIPriority="99" w:defSemiHidden="1" w:defUnhideWhenUsed="1" w:defQFormat="0" w:count="267">
-    <w:lsdException w:name="Normal" w:semiHidden="0" w:uiPriority="0" w:unhideWhenUsed="0" w:qFormat="1"/>
-    <w:lsdException w:name="heading 1" w:semiHidden="0" w:uiPriority="9" w:unhideWhenUsed="0" w:qFormat="1"/>
-    <w:lsdException w:name="heading 2" w:uiPriority="9" w:qFormat="1"/>
-    <w:lsdException w:name="heading 3" w:uiPriority="9" w:qFormat="1"/>
-    <w:lsdException w:name="heading 4" w:uiPriority="9" w:qFormat="1"/>
-    <w:lsdException w:name="heading 5" w:uiPriority="9" w:qFormat="1"/>
-    <w:lsdException w:name="heading 6" w:uiPriority="9" w:qFormat="1"/>
-    <w:lsdException w:name="heading 7" w:uiPriority="9" w:qFormat="1"/>
-    <w:lsdException w:name="heading 8" w:uiPriority="9" w:qFormat="1"/>
-    <w:lsdException w:name="heading 9" w:uiPriority="9" w:qFormat="1"/>
-    <w:lsdException w:name="toc 1" w:uiPriority="39"/>
-    <w:lsdException w:name="toc 2" w:uiPriority="39"/>
-    <w:lsdException w:name="toc 3" w:uiPriority="39"/>
-    <w:lsdException w:name="toc 4" w:uiPriority="39"/>
-    <w:lsdException w:name="toc 5" w:uiPriority="39"/>
-    <w:lsdException w:name="toc 6" w:uiPriority="39"/>
-    <w:lsdException w:name="toc 7" w:uiPriority="39"/>
-    <w:lsdException w:name="toc 8" w:uiPriority="39"/>
-    <w:lsdException w:name="toc 9" w:uiPriority="39"/>
-    <w:lsdException w:name="caption" w:uiPriority="35" w:qFormat="1"/>
-    <w:lsdException w:name="Title" w:semiHidden="0" w:uiPriority="10" w:unhideWhenUsed="0" w:qFormat="1"/>
-    <w:lsdException w:name="Default Paragraph Font" w:uiPriority="1"/>
-    <w:lsdException w:name="Subtitle" w:semiHidden="0" w:uiPriority="11" w:unhideWhenUsed="0" w:qFormat="1"/>
-    <w:lsdException w:name="Strong" w:semiHidden="0" w:uiPriority="22" w:unhideWhenUsed="0" w:qFormat="1"/>
-    <w:lsdException w:name="Emphasis" w:semiHidden="0" w:uiPriority="20" w:unhideWhenUsed="0" w:qFormat="1"/>
-    <w:lsdException w:name="Table Grid" w:semiHidden="0" w:uiPriority="39" w:unhideWhenUsed="0"/>
-    <w:lsdException w:name="Placeholder Text" w:unhideWhenUsed="0"/>
-    <w:lsdException w:name="No Spacing" w:semiHidden="0" w:uiPriority="1" w:unhideWhenUsed="0" w:qFormat="1"/>
-    <w:lsdException w:name="Light Shading" w:semiHidden="0" w:uiPriority="60" w:unhideWhenUsed="0"/>
-    <w:lsdException w:name="Light List" w:semiHidden="0" w:uiPriority="61" w:unhideWhenUsed="0"/>
-    <w:lsdException w:name="Light Grid" w:semiHidden="0" w:uiPriority="62" w:unhideWhenUsed="0"/>
-    <w:lsdException w:name="Medium Shading 1" w:semiHidden="0" w:uiPriority="63" w:unhideWhenUsed="0"/>
-    <w:lsdException w:name="Medium Shading 2" w:semiHidden="0" w:uiPriority="64" w:unhideWhenUsed="0"/>
-    <w:lsdException w:name="Medium List 1" w:semiHidden="0" w:uiPriority="65" w:unhideWhenUsed="0"/>
-    <w:lsdException w:name="Medium List 2" w:semiHidden="0" w:uiPriority="66" w:unhideWhenUsed="0"/>
-    <w:lsdException w:name="Medium Grid 1" w:semiHidden="0" w:uiPriority="67" w:unhideWhenUsed="0"/>
-    <w:lsdException w:name="Medium Grid 2" w:semiHidden="0" w:uiPriority="68" w:unhideWhenUsed="0"/>
-    <w:lsdException w:name="Medium Grid 3" w:semiHidden="0" w:uiPriority="69" w:unhideWhenUsed="0"/>
-    <w:lsdException w:name="Dark List" w:semiHidden="0" w:uiPriority="70" w:unhideWhenUsed="0"/>
-    <w:lsdException w:name="Colorful Shading" w:semiHidden="0" w:uiPriority="71" w:unhideWhenUsed="0"/>
-    <w:lsdException w:name="Colorful List" w:semiHidden="0" w:uiPriority="72" w:unhideWhenUsed="0"/>
-    <w:lsdException w:name="Colorful Grid" w:semiHidden="0" w:uiPriority="73" w:unhideWhenUsed="0"/>
-    <w:lsdException w:name="Light Shading Accent 1" w:semiHidden="0" w:uiPriority="60" w:unhideWhenUsed="0"/>
-    <w:lsdException w:name="Light List Accent 1" w:semiHidden="0" w:uiPriority="61" w:unhideWhenUsed="0"/>
-    <w:lsdException w:name="Light Grid Accent 1" w:semiHidden="0" w:uiPriority="62" w:unhideWhenUsed="0"/>
-    <w:lsdException w:name="Medium Shading 1 Accent 1" w:semiHidden="0" w:uiPriority="63" w:unhideWhenUsed="0"/>
-    <w:lsdException w:name="Medium Shading 2 Accent 1" w:semiHidden="0" w:uiPriority="64" w:unhideWhenUsed="0"/>
-    <w:lsdException w:name="Medium List 1 Accent 1" w:semiHidden="0" w:uiPriority="65" w:unhideWhenUsed="0"/>
-    <w:lsdException w:name="Revision" w:unhideWhenUsed="0"/>
-    <w:lsdException w:name="List Paragraph" w:semiHidden="0" w:uiPriority="34" w:unhideWhenUsed="0" w:qFormat="1"/>
-    <w:lsdException w:name="Quote" w:semiHidden="0" w:uiPriority="29" w:unhideWhenUsed="0" w:qFormat="1"/>
-    <w:lsdException w:name="Intense Quote" w:semiHidden="0" w:uiPriority="30" w:unhideWhenUsed="0" w:qFormat="1"/>
-    <w:lsdException w:name="Medium List 2 Accent 1" w:semiHidden="0" w:uiPriority="66" w:unhideWhenUsed="0"/>
-    <w:lsdException w:name="Medium Grid 1 Accent 1" w:semiHidden="0" w:uiPriority="67" w:unhideWhenUsed="0"/>
-    <w:lsdException w:name="Medium Grid 2 Accent 1" w:semiHidden="0" w:uiPriority="68" w:unhideWhenUsed="0"/>
-    <w:lsdException w:name="Medium Grid 3 Accent 1" w:semiHidden="0" w:uiPriority="69" w:unhideWhenUsed="0"/>
-    <w:lsdException w:name="Dark List Accent 1" w:semiHidden="0" w:uiPriority="70" w:unhideWhenUsed="0"/>
-    <w:lsdException w:name="Colorful Shading Accent 1" w:semiHidden="0" w:uiPriority="71" w:unhideWhenUsed="0"/>
-    <w:lsdException w:name="Colorful List Accent 1" w:semiHidden="0" w:uiPriority="72" w:unhideWhenUsed="0"/>
-    <w:lsdException w:name="Colorful Grid Accent 1" w:semiHidden="0" w:uiPriority="73" w:unhideWhenUsed="0"/>
-    <w:lsdException w:name="Light Shading Accent 2" w:semiHidden="0" w:uiPriority="60" w:unhideWhenUsed="0"/>
-    <w:lsdException w:name="Light List Accent 2" w:semiHidden="0" w:uiPriority="61" w:unhideWhenUsed="0"/>
-    <w:lsdException w:name="Light Grid Accent 2" w:semiHidden="0" w:uiPriority="62" w:unhideWhenUsed="0"/>
-    <w:lsdException w:name="Medium Shading 1 Accent 2" w:semiHidden="0" w:uiPriority="63" w:unhideWhenUsed="0"/>
-    <w:lsdException w:name="Medium Shading 2 Accent 2" w:semiHidden="0" w:uiPriority="64" w:unhideWhenUsed="0"/>
-    <w:lsdException w:name="Medium List 1 Accent 2" w:semiHidden="0" w:uiPriority="65" w:unhideWhenUsed="0"/>
-    <w:lsdException w:name="Medium List 2 Accent 2" w:semiHidden="0" w:uiPriority="66" w:unhideWhenUsed="0"/>
-    <w:lsdException w:name="Medium Grid 1 Accent 2" w:semiHidden="0" w:uiPriority="67" w:unhideWhenUsed="0"/>
-    <w:lsdException w:name="Medium Grid 2 Accent 2" w:semiHidden="0" w:uiPriority="68" w:unhideWhenUsed="0"/>
-    <w:lsdException w:name="Medium Grid 3 Accent 2" w:semiHidden="0" w:uiPriority="69" w:unhideWhenUsed="0"/>
-    <w:lsdException w:name="Dark List Accent 2" w:semiHidden="0" w:uiPriority="70" w:unhideWhenUsed="0"/>
-    <w:lsdException w:name="Colorful Shading Accent 2" w:semiHidden="0" w:uiPriority="71" w:unhideWhenUsed="0"/>
-    <w:lsdException w:name="Colorful List Accent 2" w:semiHidden="0" w:uiPriority="72" w:unhideWhenUsed="0"/>
-    <w:lsdException w:name="Colorful Grid Accent 2" w:semiHidden="0" w:uiPriority="73" w:unhideWhenUsed="0"/>
-    <w:lsdException w:name="Light Shading Accent 3" w:semiHidden="0" w:uiPriority="60" w:unhideWhenUsed="0"/>
-    <w:lsdException w:name="Light List Accent 3" w:semiHidden="0" w:uiPriority="61" w:unhideWhenUsed="0"/>
-    <w:lsdException w:name="Light Grid Accent 3" w:semiHidden="0" w:uiPriority="62" w:unhideWhenUsed="0"/>
-    <w:lsdException w:name="Medium Shading 1 Accent 3" w:semiHidden="0" w:uiPriority="63" w:unhideWhenUsed="0"/>
-    <w:lsdException w:name="Medium Shading 2 Accent 3" w:semiHidden="0" w:uiPriority="64" w:unhideWhenUsed="0"/>
-    <w:lsdException w:name="Medium List 1 Accent 3" w:semiHidden="0" w:uiPriority="65" w:unhideWhenUsed="0"/>
-    <w:lsdException w:name="Medium List 2 Accent 3" w:semiHidden="0" w:uiPriority="66" w:unhideWhenUsed="0"/>
-    <w:lsdException w:name="Medium Grid 1 Accent 3" w:semiHidden="0" w:uiPriority="67" w:unhideWhenUsed="0"/>
-    <w:lsdException w:name="Medium Grid 2 Accent 3" w:semiHidden="0" w:uiPriority="68" w:unhideWhenUsed="0"/>
-    <w:lsdException w:name="Medium Grid 3 Accent 3" w:semiHidden="0" w:uiPriority="69" w:unhideWhenUsed="0"/>
-    <w:lsdException w:name="Dark List Accent 3" w:semiHidden="0" w:uiPriority="70" w:unhideWhenUsed="0"/>
-    <w:lsdException w:name="Colorful Shading Accent 3" w:semiHidden="0" w:uiPriority="71" w:unhideWhenUsed="0"/>
-    <w:lsdException w:name="Colorful List Accent 3" w:semiHidden="0" w:uiPriority="72" w:unhideWhenUsed="0"/>
-    <w:lsdException w:name="Colorful Grid Accent 3" w:semiHidden="0" w:uiPriority="73" w:unhideWhenUsed="0"/>
-    <w:lsdException w:name="Light Shading Accent 4" w:semiHidden="0" w:uiPriority="60" w:unhideWhenUsed="0"/>
-    <w:lsdException w:name="Light List Accent 4" w:semiHidden="0" w:uiPriority="61" w:unhideWhenUsed="0"/>
-    <w:lsdException w:name="Light Grid Accent 4" w:semiHidden="0" w:uiPriority="62" w:unhideWhenUsed="0"/>
-    <w:lsdException w:name="Medium Shading 1 Accent 4" w:semiHidden="0" w:uiPriority="63" w:unhideWhenUsed="0"/>
-    <w:lsdException w:name="Medium Shading 2 Accent 4" w:semiHidden="0" w:uiPriority="64" w:unhideWhenUsed="0"/>
-    <w:lsdException w:name="Medium List 1 Accent 4" w:semiHidden="0" w:uiPriority="65" w:unhideWhenUsed="0"/>
-    <w:lsdException w:name="Medium List 2 Accent 4" w:semiHidden="0" w:uiPriority="66" w:unhideWhenUsed="0"/>
-    <w:lsdException w:name="Medium Grid 1 Accent 4" w:semiHidden="0" w:uiPriority="67" w:unhideWhenUsed="0"/>
-    <w:lsdException w:name="Medium Grid 2 Accent 4" w:semiHidden="0" w:uiPriority="68" w:unhideWhenUsed="0"/>
-    <w:lsdException w:name="Medium Grid 3 Accent 4" w:semiHidden="0" w:uiPriority="69" w:unhideWhenUsed="0"/>
-    <w:lsdException w:name="Dark List Accent 4" w:semiHidden="0" w:uiPriority="70" w:unhideWhenUsed="0"/>
-    <w:lsdException w:name="Colorful Shading Accent 4" w:semiHidden="0" w:uiPriority="71" w:unhideWhenUsed="0"/>
-    <w:lsdException w:name="Colorful List Accent 4" w:semiHidden="0" w:uiPriority="72" w:unhideWhenUsed="0"/>
-    <w:lsdException w:name="Colorful Grid Accent 4" w:semiHidden="0" w:uiPriority="73" w:unhideWhenUsed="0"/>
-    <w:lsdException w:name="Light Shading Accent 5" w:semiHidden="0" w:uiPriority="60" w:unhideWhenUsed="0"/>
-    <w:lsdException w:name="Light List Accent 5" w:semiHidden="0" w:uiPriority="61" w:unhideWhenUsed="0"/>
-    <w:lsdException w:name="Light Grid Accent 5" w:semiHidden="0" w:uiPriority="62" w:unhideWhenUsed="0"/>
-    <w:lsdException w:name="Medium Shading 1 Accent 5" w:semiHidden="0" w:uiPriority="63" w:unhideWhenUsed="0"/>
-    <w:lsdException w:name="Medium Shading 2 Accent 5" w:semiHidden="0" w:uiPriority="64" w:unhideWhenUsed="0"/>
-    <w:lsdException w:name="Medium List 1 Accent 5" w:semiHidden="0" w:uiPriority="65" w:unhideWhenUsed="0"/>
-    <w:lsdException w:name="Medium List 2 Accent 5" w:semiHidden="0" w:uiPriority="66" w:unhideWhenUsed="0"/>
-    <w:lsdException w:name="Medium Grid 1 Accent 5" w:semiHidden="0" w:uiPriority="67" w:unhideWhenUsed="0"/>
-    <w:lsdException w:name="Medium Grid 2 Accent 5" w:semiHidden="0" w:uiPriority="68" w:unhideWhenUsed="0"/>
-    <w:lsdException w:name="Medium Grid 3 Accent 5" w:semiHidden="0" w:uiPriority="69" w:unhideWhenUsed="0"/>
-    <w:lsdException w:name="Dark List Accent 5" w:semiHidden="0" w:uiPriority="70" w:unhideWhenUsed="0"/>
-    <w:lsdException w:name="Colorful Shading Accent 5" w:semiHidden="0" w:uiPriority="71" w:unhideWhenUsed="0"/>
-    <w:lsdException w:name="Colorful List Accent 5" w:semiHidden="0" w:uiPriority="72" w:unhideWhenUsed="0"/>
-    <w:lsdException w:name="Colorful Grid Accent 5" w:semiHidden="0" w:uiPriority="73" w:unhideWhenUsed="0"/>
-    <w:lsdException w:name="Light Shading Accent 6" w:semiHidden="0" w:uiPriority="60" w:unhideWhenUsed="0"/>
-    <w:lsdException w:name="Light List Accent 6" w:semiHidden="0" w:uiPriority="61" w:unhideWhenUsed="0"/>
-    <w:lsdException w:name="Light Grid Accent 6" w:semiHidden="0" w:uiPriority="62" w:unhideWhenUsed="0"/>
-    <w:lsdException w:name="Medium Shading 1 Accent 6" w:semiHidden="0" w:uiPriority="63" w:unhideWhenUsed="0"/>
-    <w:lsdException w:name="Medium Shading 2 Accent 6" w:semiHidden="0" w:uiPriority="64" w:unhideWhenUsed="0"/>
-    <w:lsdException w:name="Medium List 1 Accent 6" w:semiHidden="0" w:uiPriority="65" w:unhideWhenUsed="0"/>
-    <w:lsdException w:name="Medium List 2 Accent 6" w:semiHidden="0" w:uiPriority="66" w:unhideWhenUsed="0"/>
-    <w:lsdException w:name="Medium Grid 1 Accent 6" w:semiHidden="0" w:uiPriority="67" w:unhideWhenUsed="0"/>
-    <w:lsdException w:name="Medium Grid 2 Accent 6" w:semiHidden="0" w:uiPriority="68" w:unhideWhenUsed="0"/>
-    <w:lsdException w:name="Medium Grid 3 Accent 6" w:semiHidden="0" w:uiPriority="69" w:unhideWhenUsed="0"/>
-    <w:lsdException w:name="Dark List Accent 6" w:semiHidden="0" w:uiPriority="70" w:unhideWhenUsed="0"/>
-    <w:lsdException w:name="Colorful Shading Accent 6" w:semiHidden="0" w:uiPriority="71" w:unhideWhenUsed="0"/>
-    <w:lsdException w:name="Colorful List Accent 6" w:semiHidden="0" w:uiPriority="72" w:unhideWhenUsed="0"/>
-    <w:lsdException w:name="Colorful Grid Accent 6" w:semiHidden="0" w:uiPriority="73" w:unhideWhenUsed="0"/>
-    <w:lsdException w:name="Subtle Emphasis" w:semiHidden="0" w:uiPriority="19" w:unhideWhenUsed="0" w:qFormat="1"/>
-    <w:lsdException w:name="Intense Emphasis" w:semiHidden="0" w:uiPriority="21" w:unhideWhenUsed="0" w:qFormat="1"/>
-    <w:lsdException w:name="Subtle Reference" w:semiHidden="0" w:uiPriority="31" w:unhideWhenUsed="0" w:qFormat="1"/>
-    <w:lsdException w:name="Intense Reference" w:semiHidden="0" w:uiPriority="32" w:unhideWhenUsed="0" w:qFormat="1"/>
-    <w:lsdException w:name="Book Title" w:semiHidden="0" w:uiPriority="33" w:unhideWhenUsed="0" w:qFormat="1"/>
-    <w:lsdException w:name="Bibliography" w:uiPriority="37"/>
-    <w:lsdException w:name="TOC Heading" w:uiPriority="39" w:qFormat="1"/>
-  </w:latentStyles>
-  <w:style w:type="paragraph" w:default="1" w:styleId="Normal">
-    <w:name w:val="Normal"/>
-    <w:qFormat/>
-  </w:style>
-  <w:style w:type="character" w:default="1" w:styleId="DefaultParagraphFont">
-    <w:name w:val="Default Paragraph Font"/>
-    <w:uiPriority w:val="1"/>
-    <w:semiHidden/>
-    <w:unhideWhenUsed/>
-  </w:style>
-  <w:style w:type="table" w:default="1" w:styleId="TableNormal">
-    <w:name w:val="Normal Table"/>
-    <w:uiPriority w:val="99"/>
-    <w:semiHidden/>
-    <w:unhideWhenUsed/>
-    <w:tblPr>
-      <w:tblInd w:w="0" w:type="dxa"/>
-      <w:tblCellMar>
-        <w:top w:w="0" w:type="dxa"/>
-        <w:left w:w="108" w:type="dxa"/>
-        <w:bottom w:w="0" w:type="dxa"/>
-        <w:right w:w="108" w:type="dxa"/>
-      </w:tblCellMar>
-    </w:tblPr>
-  </w:style>
-  <w:style w:type="numbering" w:default="1" w:styleId="NoList">
-    <w:name w:val="No List"/>
-    <w:uiPriority w:val="99"/>
-    <w:semiHidden/>
-    <w:unhideWhenUsed/>
-  </w:style>
-  <w:style w:type="paragraph" w:customStyle="1" w:styleId="DB66A16DA9034D3BBD14B95C787553D3">
-    <w:name w:val="DB66A16DA9034D3BBD14B95C787553D3"/>
-    <w:rsid w:val="00595169"/>
-  </w:style>
-  <w:style w:type="paragraph" w:customStyle="1" w:styleId="62CD95CD111445788F4AB32FFA05452A">
-    <w:name w:val="62CD95CD111445788F4AB32FFA05452A"/>
-    <w:rsid w:val="00595169"/>
-  </w:style>
-  <w:style w:type="paragraph" w:customStyle="1" w:styleId="4386296383504433B92A8C809FF0D6F9">
-    <w:name w:val="4386296383504433B92A8C809FF0D6F9"/>
-    <w:rsid w:val="00595169"/>
-  </w:style>
-  <w:style w:type="paragraph" w:customStyle="1" w:styleId="D0554669FD9E4C04B60CDEC6878381AE">
-    <w:name w:val="D0554669FD9E4C04B60CDEC6878381AE"/>
-    <w:rsid w:val="00595169"/>
-  </w:style>
-  <w:style w:type="paragraph" w:customStyle="1" w:styleId="5B2FBA208EAF4817AB92A0093ACD3C66">
-    <w:name w:val="5B2FBA208EAF4817AB92A0093ACD3C66"/>
-    <w:rsid w:val="00595169"/>
-  </w:style>
-  <w:style w:type="paragraph" w:customStyle="1" w:styleId="8F778BACFEFE477FA0BCB5C9B7ADC144">
-    <w:name w:val="8F778BACFEFE477FA0BCB5C9B7ADC144"/>
-    <w:rsid w:val="00595169"/>
-  </w:style>
-</w:styles>
-</file>
-
-<file path=word/glossary/webSettings.xml><?xml version="1.0" encoding="utf-8"?>
-<w:webSettings xmlns:mc="http://schemas.openxmlformats.org/markup-compatibility/2006" xmlns:r="http://schemas.openxmlformats.org/officeDocument/2006/relationships" xmlns:w="http://schemas.openxmlformats.org/wordprocessingml/2006/main" xmlns:w14="http://schemas.microsoft.com/office/word/2010/wordml" mc:Ignorable="w14">
-  <w:optimizeForBrowser/>
-  <w:allowPNG/>
-</w:webSettings>
 </file>
 
 <file path=word/theme/theme1.xml><?xml version="1.0" encoding="utf-8"?>
@@ -17881,7 +16453,7 @@
   <a:extraClrSchemeLst/>
   <a:extLst>
     <a:ext uri="{05A4C25C-085E-4340-85A3-A5531E510DB2}">
-      <thm15:themeFamily xmlns="" xmlns:thm15="http://schemas.microsoft.com/office/thememl/2012/main" name="Office Theme" id="{62F939B6-93AF-4DB8-9C6B-D6C7DFDC589F}" vid="{4A3C46E8-61CC-4603-A589-7422A47A8E4A}"/>
+      <thm15:themeFamily xmlns:thm15="http://schemas.microsoft.com/office/thememl/2012/main" name="Office Theme" id="{62F939B6-93AF-4DB8-9C6B-D6C7DFDC589F}" vid="{4A3C46E8-61CC-4603-A589-7422A47A8E4A}"/>
     </a:ext>
   </a:extLst>
 </a:theme>
@@ -17915,7 +16487,7 @@
 </file>
 
 <file path=customXml/itemProps1.xml><?xml version="1.0" encoding="utf-8"?>
-<ds:datastoreItem xmlns:ds="http://schemas.openxmlformats.org/officeDocument/2006/customXml" ds:itemID="{87DE79CB-1F94-4674-AF2F-223B619415E7}">
+<ds:datastoreItem xmlns:ds="http://schemas.openxmlformats.org/officeDocument/2006/customXml" ds:itemID="{1C30A8C6-3034-44B4-B0B8-89F9284516F5}">
   <ds:schemaRefs>
     <ds:schemaRef ds:uri="http://schemas.openxmlformats.org/officeDocument/2006/bibliography"/>
   </ds:schemaRefs>

</xml_diff>

<commit_message>
Create temperaturepost.php to execute a SELECT query for the temperature of the building according to time. Connect to the database and synchronized data transfer using JSON in order to get data on the temperature of the building. Create a temperature SQLite database table in order to save temperature data Now the system gets temperature data. Then, save the data in the database over time.
</commit_message>
<xml_diff>
--- a/Documents/FeasibilityStudyAndProjectPlan.docx
+++ b/Documents/FeasibilityStudyAndProjectPlan.docx
@@ -1,6 +1,6 @@
 
 <file path=word/document.xml><?xml version="1.0" encoding="utf-8"?>
-<w:document xmlns:wpc="http://schemas.microsoft.com/office/word/2010/wordprocessingCanvas" xmlns:mc="http://schemas.openxmlformats.org/markup-compatibility/2006" xmlns:o="urn:schemas-microsoft-com:office:office" xmlns:r="http://schemas.openxmlformats.org/officeDocument/2006/relationships" xmlns:m="http://schemas.openxmlformats.org/officeDocument/2006/math" xmlns:v="urn:schemas-microsoft-com:vml" xmlns:wp14="http://schemas.microsoft.com/office/word/2010/wordprocessingDrawing" xmlns:wp="http://schemas.openxmlformats.org/drawingml/2006/wordprocessingDrawing" xmlns:w10="urn:schemas-microsoft-com:office:word" xmlns:w="http://schemas.openxmlformats.org/wordprocessingml/2006/main" xmlns:w14="http://schemas.microsoft.com/office/word/2010/wordml" xmlns:wpg="http://schemas.microsoft.com/office/word/2010/wordprocessingGroup" xmlns:wpi="http://schemas.microsoft.com/office/word/2010/wordprocessingInk" xmlns:wne="http://schemas.microsoft.com/office/word/2006/wordml" xmlns:wps="http://schemas.microsoft.com/office/word/2010/wordprocessingShape" mc:Ignorable="w14 wp14">
+<w:document xmlns:wpc="http://schemas.microsoft.com/office/word/2010/wordprocessingCanvas" xmlns:mc="http://schemas.openxmlformats.org/markup-compatibility/2006" xmlns:o="urn:schemas-microsoft-com:office:office" xmlns:r="http://schemas.openxmlformats.org/officeDocument/2006/relationships" xmlns:m="http://schemas.openxmlformats.org/officeDocument/2006/math" xmlns:v="urn:schemas-microsoft-com:vml" xmlns:wp14="http://schemas.microsoft.com/office/word/2010/wordprocessingDrawing" xmlns:wp="http://schemas.openxmlformats.org/drawingml/2006/wordprocessingDrawing" xmlns:w10="urn:schemas-microsoft-com:office:word" xmlns:w="http://schemas.openxmlformats.org/wordprocessingml/2006/main" xmlns:w14="http://schemas.microsoft.com/office/word/2010/wordml" xmlns:w15="http://schemas.microsoft.com/office/word/2012/wordml" xmlns:wpg="http://schemas.microsoft.com/office/word/2010/wordprocessingGroup" xmlns:wpi="http://schemas.microsoft.com/office/word/2010/wordprocessingInk" xmlns:wne="http://schemas.microsoft.com/office/word/2006/wordml" xmlns:wps="http://schemas.microsoft.com/office/word/2010/wordprocessingShape" mc:Ignorable="w14 w15 wp14">
   <w:body>
     <w:sdt>
       <w:sdtPr>
@@ -917,7 +917,15 @@
                 <w:pStyle w:val="TOCHeading"/>
               </w:pPr>
               <w:r>
-                <w:t>Table of Contents</w:t>
+                <w:t xml:space="preserve">Table of </w:t>
+              </w:r>
+              <w:bookmarkStart w:id="0" w:name="_GoBack"/>
+              <w:r>
+                <w:t>C</w:t>
+              </w:r>
+              <w:bookmarkEnd w:id="0"/>
+              <w:r>
+                <w:t>ontents</w:t>
               </w:r>
             </w:p>
             <w:p>
@@ -940,7 +948,7 @@
               <w:r>
                 <w:fldChar w:fldCharType="separate"/>
               </w:r>
-              <w:hyperlink w:anchor="_Toc410592025" w:history="1">
+              <w:hyperlink w:anchor="_Toc412221428" w:history="1">
                 <w:r>
                   <w:rPr>
                     <w:rStyle w:val="Hyperlink"/>
@@ -967,7 +975,7 @@
                     <w:noProof/>
                     <w:webHidden/>
                   </w:rPr>
-                  <w:instrText xml:space="preserve"> PAGEREF _Toc410592025 \h </w:instrText>
+                  <w:instrText xml:space="preserve"> PAGEREF _Toc412221428 \h </w:instrText>
                 </w:r>
                 <w:r>
                   <w:rPr>
@@ -987,7 +995,7 @@
                     <w:noProof/>
                     <w:webHidden/>
                   </w:rPr>
-                  <w:t>5</w:t>
+                  <w:t>10</w:t>
                 </w:r>
                 <w:r>
                   <w:rPr>
@@ -1009,7 +1017,7 @@
                   <w:noProof/>
                 </w:rPr>
               </w:pPr>
-              <w:hyperlink w:anchor="_Toc410592026" w:history="1">
+              <w:hyperlink w:anchor="_Toc412221429" w:history="1">
                 <w:r>
                   <w:rPr>
                     <w:rStyle w:val="Hyperlink"/>
@@ -1036,7 +1044,7 @@
                     <w:noProof/>
                     <w:webHidden/>
                   </w:rPr>
-                  <w:instrText xml:space="preserve"> PAGEREF _Toc410592026 \h </w:instrText>
+                  <w:instrText xml:space="preserve"> PAGEREF _Toc412221429 \h </w:instrText>
                 </w:r>
                 <w:r>
                   <w:rPr>
@@ -1056,7 +1064,7 @@
                     <w:noProof/>
                     <w:webHidden/>
                   </w:rPr>
-                  <w:t>5</w:t>
+                  <w:t>10</w:t>
                 </w:r>
                 <w:r>
                   <w:rPr>
@@ -1078,7 +1086,7 @@
                   <w:noProof/>
                 </w:rPr>
               </w:pPr>
-              <w:hyperlink w:anchor="_Toc410592027" w:history="1">
+              <w:hyperlink w:anchor="_Toc412221430" w:history="1">
                 <w:r>
                   <w:rPr>
                     <w:rStyle w:val="Hyperlink"/>
@@ -1105,7 +1113,7 @@
                     <w:noProof/>
                     <w:webHidden/>
                   </w:rPr>
-                  <w:instrText xml:space="preserve"> PAGEREF _Toc410592027 \h </w:instrText>
+                  <w:instrText xml:space="preserve"> PAGEREF _Toc412221430 \h </w:instrText>
                 </w:r>
                 <w:r>
                   <w:rPr>
@@ -1125,7 +1133,7 @@
                     <w:noProof/>
                     <w:webHidden/>
                   </w:rPr>
-                  <w:t>5</w:t>
+                  <w:t>10</w:t>
                 </w:r>
                 <w:r>
                   <w:rPr>
@@ -1147,7 +1155,7 @@
                   <w:noProof/>
                 </w:rPr>
               </w:pPr>
-              <w:hyperlink w:anchor="_Toc410592028" w:history="1">
+              <w:hyperlink w:anchor="_Toc412221431" w:history="1">
                 <w:r>
                   <w:rPr>
                     <w:rStyle w:val="Hyperlink"/>
@@ -1174,7 +1182,7 @@
                     <w:noProof/>
                     <w:webHidden/>
                   </w:rPr>
-                  <w:instrText xml:space="preserve"> PAGEREF _Toc410592028 \h </w:instrText>
+                  <w:instrText xml:space="preserve"> PAGEREF _Toc412221431 \h </w:instrText>
                 </w:r>
                 <w:r>
                   <w:rPr>
@@ -1194,7 +1202,7 @@
                     <w:noProof/>
                     <w:webHidden/>
                   </w:rPr>
-                  <w:t>6</w:t>
+                  <w:t>11</w:t>
                 </w:r>
                 <w:r>
                   <w:rPr>
@@ -1216,7 +1224,7 @@
                   <w:noProof/>
                 </w:rPr>
               </w:pPr>
-              <w:hyperlink w:anchor="_Toc410592029" w:history="1">
+              <w:hyperlink w:anchor="_Toc412221432" w:history="1">
                 <w:r>
                   <w:rPr>
                     <w:rStyle w:val="Hyperlink"/>
@@ -1243,7 +1251,7 @@
                     <w:noProof/>
                     <w:webHidden/>
                   </w:rPr>
-                  <w:instrText xml:space="preserve"> PAGEREF _Toc410592029 \h </w:instrText>
+                  <w:instrText xml:space="preserve"> PAGEREF _Toc412221432 \h </w:instrText>
                 </w:r>
                 <w:r>
                   <w:rPr>
@@ -1263,7 +1271,7 @@
                     <w:noProof/>
                     <w:webHidden/>
                   </w:rPr>
-                  <w:t>6</w:t>
+                  <w:t>11</w:t>
                 </w:r>
                 <w:r>
                   <w:rPr>
@@ -1285,7 +1293,7 @@
                   <w:noProof/>
                 </w:rPr>
               </w:pPr>
-              <w:hyperlink w:anchor="_Toc410592030" w:history="1">
+              <w:hyperlink w:anchor="_Toc412221433" w:history="1">
                 <w:r>
                   <w:rPr>
                     <w:rStyle w:val="Hyperlink"/>
@@ -1312,7 +1320,7 @@
                     <w:noProof/>
                     <w:webHidden/>
                   </w:rPr>
-                  <w:instrText xml:space="preserve"> PAGEREF _Toc410592030 \h </w:instrText>
+                  <w:instrText xml:space="preserve"> PAGEREF _Toc412221433 \h </w:instrText>
                 </w:r>
                 <w:r>
                   <w:rPr>
@@ -1332,7 +1340,7 @@
                     <w:noProof/>
                     <w:webHidden/>
                   </w:rPr>
-                  <w:t>7</w:t>
+                  <w:t>12</w:t>
                 </w:r>
                 <w:r>
                   <w:rPr>
@@ -1354,7 +1362,7 @@
                   <w:noProof/>
                 </w:rPr>
               </w:pPr>
-              <w:hyperlink w:anchor="_Toc410592031" w:history="1">
+              <w:hyperlink w:anchor="_Toc412221434" w:history="1">
                 <w:r>
                   <w:rPr>
                     <w:rStyle w:val="Hyperlink"/>
@@ -1381,7 +1389,7 @@
                     <w:noProof/>
                     <w:webHidden/>
                   </w:rPr>
-                  <w:instrText xml:space="preserve"> PAGEREF _Toc410592031 \h </w:instrText>
+                  <w:instrText xml:space="preserve"> PAGEREF _Toc412221434 \h </w:instrText>
                 </w:r>
                 <w:r>
                   <w:rPr>
@@ -1401,7 +1409,7 @@
                     <w:noProof/>
                     <w:webHidden/>
                   </w:rPr>
-                  <w:t>7</w:t>
+                  <w:t>12</w:t>
                 </w:r>
                 <w:r>
                   <w:rPr>
@@ -1423,7 +1431,7 @@
                   <w:noProof/>
                 </w:rPr>
               </w:pPr>
-              <w:hyperlink w:anchor="_Toc410592032" w:history="1">
+              <w:hyperlink w:anchor="_Toc412221435" w:history="1">
                 <w:r>
                   <w:rPr>
                     <w:rStyle w:val="Hyperlink"/>
@@ -1450,7 +1458,7 @@
                     <w:noProof/>
                     <w:webHidden/>
                   </w:rPr>
-                  <w:instrText xml:space="preserve"> PAGEREF _Toc410592032 \h </w:instrText>
+                  <w:instrText xml:space="preserve"> PAGEREF _Toc412221435 \h </w:instrText>
                 </w:r>
                 <w:r>
                   <w:rPr>
@@ -1470,7 +1478,7 @@
                     <w:noProof/>
                     <w:webHidden/>
                   </w:rPr>
-                  <w:t>7</w:t>
+                  <w:t>12</w:t>
                 </w:r>
                 <w:r>
                   <w:rPr>
@@ -1492,7 +1500,7 @@
                   <w:noProof/>
                 </w:rPr>
               </w:pPr>
-              <w:hyperlink w:anchor="_Toc410592033" w:history="1">
+              <w:hyperlink w:anchor="_Toc412221436" w:history="1">
                 <w:r>
                   <w:rPr>
                     <w:rStyle w:val="Hyperlink"/>
@@ -1519,7 +1527,7 @@
                     <w:noProof/>
                     <w:webHidden/>
                   </w:rPr>
-                  <w:instrText xml:space="preserve"> PAGEREF _Toc410592033 \h </w:instrText>
+                  <w:instrText xml:space="preserve"> PAGEREF _Toc412221436 \h </w:instrText>
                 </w:r>
                 <w:r>
                   <w:rPr>
@@ -1539,7 +1547,7 @@
                     <w:noProof/>
                     <w:webHidden/>
                   </w:rPr>
-                  <w:t>7</w:t>
+                  <w:t>12</w:t>
                 </w:r>
                 <w:r>
                   <w:rPr>
@@ -1561,7 +1569,7 @@
                   <w:noProof/>
                 </w:rPr>
               </w:pPr>
-              <w:hyperlink w:anchor="_Toc410592034" w:history="1">
+              <w:hyperlink w:anchor="_Toc412221437" w:history="1">
                 <w:r>
                   <w:rPr>
                     <w:rStyle w:val="Hyperlink"/>
@@ -1588,7 +1596,7 @@
                     <w:noProof/>
                     <w:webHidden/>
                   </w:rPr>
-                  <w:instrText xml:space="preserve"> PAGEREF _Toc410592034 \h </w:instrText>
+                  <w:instrText xml:space="preserve"> PAGEREF _Toc412221437 \h </w:instrText>
                 </w:r>
                 <w:r>
                   <w:rPr>
@@ -1608,7 +1616,7 @@
                     <w:noProof/>
                     <w:webHidden/>
                   </w:rPr>
-                  <w:t>8</w:t>
+                  <w:t>13</w:t>
                 </w:r>
                 <w:r>
                   <w:rPr>
@@ -1630,7 +1638,7 @@
                   <w:noProof/>
                 </w:rPr>
               </w:pPr>
-              <w:hyperlink w:anchor="_Toc410592035" w:history="1">
+              <w:hyperlink w:anchor="_Toc412221438" w:history="1">
                 <w:r>
                   <w:rPr>
                     <w:rStyle w:val="Hyperlink"/>
@@ -1657,7 +1665,7 @@
                     <w:noProof/>
                     <w:webHidden/>
                   </w:rPr>
-                  <w:instrText xml:space="preserve"> PAGEREF _Toc410592035 \h </w:instrText>
+                  <w:instrText xml:space="preserve"> PAGEREF _Toc412221438 \h </w:instrText>
                 </w:r>
                 <w:r>
                   <w:rPr>
@@ -1677,7 +1685,7 @@
                     <w:noProof/>
                     <w:webHidden/>
                   </w:rPr>
-                  <w:t>8</w:t>
+                  <w:t>13</w:t>
                 </w:r>
                 <w:r>
                   <w:rPr>
@@ -1699,7 +1707,7 @@
                   <w:noProof/>
                 </w:rPr>
               </w:pPr>
-              <w:hyperlink w:anchor="_Toc410592036" w:history="1">
+              <w:hyperlink w:anchor="_Toc412221439" w:history="1">
                 <w:r>
                   <w:rPr>
                     <w:rStyle w:val="Hyperlink"/>
@@ -1726,7 +1734,7 @@
                     <w:noProof/>
                     <w:webHidden/>
                   </w:rPr>
-                  <w:instrText xml:space="preserve"> PAGEREF _Toc410592036 \h </w:instrText>
+                  <w:instrText xml:space="preserve"> PAGEREF _Toc412221439 \h </w:instrText>
                 </w:r>
                 <w:r>
                   <w:rPr>
@@ -1746,7 +1754,7 @@
                     <w:noProof/>
                     <w:webHidden/>
                   </w:rPr>
-                  <w:t>8</w:t>
+                  <w:t>13</w:t>
                 </w:r>
                 <w:r>
                   <w:rPr>
@@ -1768,7 +1776,7 @@
                   <w:noProof/>
                 </w:rPr>
               </w:pPr>
-              <w:hyperlink w:anchor="_Toc410592037" w:history="1">
+              <w:hyperlink w:anchor="_Toc412221440" w:history="1">
                 <w:r>
                   <w:rPr>
                     <w:rStyle w:val="Hyperlink"/>
@@ -1795,7 +1803,7 @@
                     <w:noProof/>
                     <w:webHidden/>
                   </w:rPr>
-                  <w:instrText xml:space="preserve"> PAGEREF _Toc410592037 \h </w:instrText>
+                  <w:instrText xml:space="preserve"> PAGEREF _Toc412221440 \h </w:instrText>
                 </w:r>
                 <w:r>
                   <w:rPr>
@@ -1815,7 +1823,7 @@
                     <w:noProof/>
                     <w:webHidden/>
                   </w:rPr>
-                  <w:t>8</w:t>
+                  <w:t>13</w:t>
                 </w:r>
                 <w:r>
                   <w:rPr>
@@ -1837,7 +1845,7 @@
                   <w:noProof/>
                 </w:rPr>
               </w:pPr>
-              <w:hyperlink w:anchor="_Toc410592038" w:history="1">
+              <w:hyperlink w:anchor="_Toc412221441" w:history="1">
                 <w:r>
                   <w:rPr>
                     <w:rStyle w:val="Hyperlink"/>
@@ -1864,7 +1872,7 @@
                     <w:noProof/>
                     <w:webHidden/>
                   </w:rPr>
-                  <w:instrText xml:space="preserve"> PAGEREF _Toc410592038 \h </w:instrText>
+                  <w:instrText xml:space="preserve"> PAGEREF _Toc412221441 \h </w:instrText>
                 </w:r>
                 <w:r>
                   <w:rPr>
@@ -1884,7 +1892,7 @@
                     <w:noProof/>
                     <w:webHidden/>
                   </w:rPr>
-                  <w:t>8</w:t>
+                  <w:t>13</w:t>
                 </w:r>
                 <w:r>
                   <w:rPr>
@@ -1906,7 +1914,7 @@
                   <w:noProof/>
                 </w:rPr>
               </w:pPr>
-              <w:hyperlink w:anchor="_Toc410592039" w:history="1">
+              <w:hyperlink w:anchor="_Toc412221442" w:history="1">
                 <w:r>
                   <w:rPr>
                     <w:rStyle w:val="Hyperlink"/>
@@ -1933,7 +1941,7 @@
                     <w:noProof/>
                     <w:webHidden/>
                   </w:rPr>
-                  <w:instrText xml:space="preserve"> PAGEREF _Toc410592039 \h </w:instrText>
+                  <w:instrText xml:space="preserve"> PAGEREF _Toc412221442 \h </w:instrText>
                 </w:r>
                 <w:r>
                   <w:rPr>
@@ -1953,7 +1961,7 @@
                     <w:noProof/>
                     <w:webHidden/>
                   </w:rPr>
-                  <w:t>9</w:t>
+                  <w:t>14</w:t>
                 </w:r>
                 <w:r>
                   <w:rPr>
@@ -1975,7 +1983,7 @@
                   <w:noProof/>
                 </w:rPr>
               </w:pPr>
-              <w:hyperlink w:anchor="_Toc410592040" w:history="1">
+              <w:hyperlink w:anchor="_Toc412221443" w:history="1">
                 <w:r>
                   <w:rPr>
                     <w:rStyle w:val="Hyperlink"/>
@@ -2002,7 +2010,7 @@
                     <w:noProof/>
                     <w:webHidden/>
                   </w:rPr>
-                  <w:instrText xml:space="preserve"> PAGEREF _Toc410592040 \h </w:instrText>
+                  <w:instrText xml:space="preserve"> PAGEREF _Toc412221443 \h </w:instrText>
                 </w:r>
                 <w:r>
                   <w:rPr>
@@ -2022,7 +2030,7 @@
                     <w:noProof/>
                     <w:webHidden/>
                   </w:rPr>
-                  <w:t>9</w:t>
+                  <w:t>14</w:t>
                 </w:r>
                 <w:r>
                   <w:rPr>
@@ -2044,7 +2052,7 @@
                   <w:noProof/>
                 </w:rPr>
               </w:pPr>
-              <w:hyperlink w:anchor="_Toc410592041" w:history="1">
+              <w:hyperlink w:anchor="_Toc412221444" w:history="1">
                 <w:r>
                   <w:rPr>
                     <w:rStyle w:val="Hyperlink"/>
@@ -2071,7 +2079,7 @@
                     <w:noProof/>
                     <w:webHidden/>
                   </w:rPr>
-                  <w:instrText xml:space="preserve"> PAGEREF _Toc410592041 \h </w:instrText>
+                  <w:instrText xml:space="preserve"> PAGEREF _Toc412221444 \h </w:instrText>
                 </w:r>
                 <w:r>
                   <w:rPr>
@@ -2091,7 +2099,7 @@
                     <w:noProof/>
                     <w:webHidden/>
                   </w:rPr>
-                  <w:t>9</w:t>
+                  <w:t>14</w:t>
                 </w:r>
                 <w:r>
                   <w:rPr>
@@ -2113,7 +2121,7 @@
                   <w:noProof/>
                 </w:rPr>
               </w:pPr>
-              <w:hyperlink w:anchor="_Toc410592042" w:history="1">
+              <w:hyperlink w:anchor="_Toc412221445" w:history="1">
                 <w:r>
                   <w:rPr>
                     <w:rStyle w:val="Hyperlink"/>
@@ -2140,7 +2148,7 @@
                     <w:noProof/>
                     <w:webHidden/>
                   </w:rPr>
-                  <w:instrText xml:space="preserve"> PAGEREF _Toc410592042 \h </w:instrText>
+                  <w:instrText xml:space="preserve"> PAGEREF _Toc412221445 \h </w:instrText>
                 </w:r>
                 <w:r>
                   <w:rPr>
@@ -2160,7 +2168,7 @@
                     <w:noProof/>
                     <w:webHidden/>
                   </w:rPr>
-                  <w:t>9</w:t>
+                  <w:t>14</w:t>
                 </w:r>
                 <w:r>
                   <w:rPr>
@@ -2182,7 +2190,7 @@
                   <w:noProof/>
                 </w:rPr>
               </w:pPr>
-              <w:hyperlink w:anchor="_Toc410592043" w:history="1">
+              <w:hyperlink w:anchor="_Toc412221446" w:history="1">
                 <w:r>
                   <w:rPr>
                     <w:rStyle w:val="Hyperlink"/>
@@ -2209,7 +2217,7 @@
                     <w:noProof/>
                     <w:webHidden/>
                   </w:rPr>
-                  <w:instrText xml:space="preserve"> PAGEREF _Toc410592043 \h </w:instrText>
+                  <w:instrText xml:space="preserve"> PAGEREF _Toc412221446 \h </w:instrText>
                 </w:r>
                 <w:r>
                   <w:rPr>
@@ -2229,7 +2237,7 @@
                     <w:noProof/>
                     <w:webHidden/>
                   </w:rPr>
-                  <w:t>10</w:t>
+                  <w:t>15</w:t>
                 </w:r>
                 <w:r>
                   <w:rPr>
@@ -2251,7 +2259,7 @@
                   <w:noProof/>
                 </w:rPr>
               </w:pPr>
-              <w:hyperlink w:anchor="_Toc410592044" w:history="1">
+              <w:hyperlink w:anchor="_Toc412221447" w:history="1">
                 <w:r>
                   <w:rPr>
                     <w:rStyle w:val="Hyperlink"/>
@@ -2278,7 +2286,7 @@
                     <w:noProof/>
                     <w:webHidden/>
                   </w:rPr>
-                  <w:instrText xml:space="preserve"> PAGEREF _Toc410592044 \h </w:instrText>
+                  <w:instrText xml:space="preserve"> PAGEREF _Toc412221447 \h </w:instrText>
                 </w:r>
                 <w:r>
                   <w:rPr>
@@ -2298,7 +2306,7 @@
                     <w:noProof/>
                     <w:webHidden/>
                   </w:rPr>
-                  <w:t>11</w:t>
+                  <w:t>17</w:t>
                 </w:r>
                 <w:r>
                   <w:rPr>
@@ -2320,7 +2328,7 @@
                   <w:noProof/>
                 </w:rPr>
               </w:pPr>
-              <w:hyperlink w:anchor="_Toc410592045" w:history="1">
+              <w:hyperlink w:anchor="_Toc412221448" w:history="1">
                 <w:r>
                   <w:rPr>
                     <w:rStyle w:val="Hyperlink"/>
@@ -2347,7 +2355,7 @@
                     <w:noProof/>
                     <w:webHidden/>
                   </w:rPr>
-                  <w:instrText xml:space="preserve"> PAGEREF _Toc410592045 \h </w:instrText>
+                  <w:instrText xml:space="preserve"> PAGEREF _Toc412221448 \h </w:instrText>
                 </w:r>
                 <w:r>
                   <w:rPr>
@@ -2367,7 +2375,7 @@
                     <w:noProof/>
                     <w:webHidden/>
                   </w:rPr>
-                  <w:t>11</w:t>
+                  <w:t>17</w:t>
                 </w:r>
                 <w:r>
                   <w:rPr>
@@ -2389,13 +2397,53 @@
                   <w:noProof/>
                 </w:rPr>
               </w:pPr>
-              <w:hyperlink w:anchor="_Toc410592046" w:history="1">
+              <w:hyperlink w:anchor="_Toc412221449" w:history="1">
                 <w:r>
                   <w:rPr>
                     <w:rStyle w:val="Hyperlink"/>
                     <w:noProof/>
                   </w:rPr>
-                  <w:t>4.2 Appendix B – Feasibility Matrix</w:t>
+                  <w:drawing>
+                    <wp:inline distT="0" distB="0" distL="0" distR="0" wp14:anchorId="78A4B10B" wp14:editId="6128F4B2">
+                      <wp:extent cx="5943600" cy="5857240"/>
+                      <wp:effectExtent l="0" t="0" r="0" b="0"/>
+                      <wp:docPr id="7" name="Picture 7"/>
+                      <wp:cNvGraphicFramePr>
+                        <a:graphicFrameLocks xmlns:a="http://schemas.openxmlformats.org/drawingml/2006/main" noChangeAspect="1"/>
+                      </wp:cNvGraphicFramePr>
+                      <a:graphic xmlns:a="http://schemas.openxmlformats.org/drawingml/2006/main">
+                        <a:graphicData uri="http://schemas.openxmlformats.org/drawingml/2006/picture">
+                          <pic:pic xmlns:pic="http://schemas.openxmlformats.org/drawingml/2006/picture">
+                            <pic:nvPicPr>
+                              <pic:cNvPr id="0" name="part1.jpg"/>
+                              <pic:cNvPicPr/>
+                            </pic:nvPicPr>
+                            <pic:blipFill>
+                              <a:blip r:embed="rId8">
+                                <a:extLst>
+                                  <a:ext uri="{28A0092B-C50C-407E-A947-70E740481C1C}">
+                                    <a14:useLocalDpi xmlns:a14="http://schemas.microsoft.com/office/drawing/2010/main" val="0"/>
+                                  </a:ext>
+                                </a:extLst>
+                              </a:blip>
+                              <a:stretch>
+                                <a:fillRect/>
+                              </a:stretch>
+                            </pic:blipFill>
+                            <pic:spPr>
+                              <a:xfrm>
+                                <a:off x="0" y="0"/>
+                                <a:ext cx="5943600" cy="5857240"/>
+                              </a:xfrm>
+                              <a:prstGeom prst="rect">
+                                <a:avLst/>
+                              </a:prstGeom>
+                            </pic:spPr>
+                          </pic:pic>
+                        </a:graphicData>
+                      </a:graphic>
+                    </wp:inline>
+                  </w:drawing>
                 </w:r>
                 <w:r>
                   <w:rPr>
@@ -2416,7 +2464,7 @@
                     <w:noProof/>
                     <w:webHidden/>
                   </w:rPr>
-                  <w:instrText xml:space="preserve"> PAGEREF _Toc410592046 \h </w:instrText>
+                  <w:instrText xml:space="preserve"> PAGEREF _Toc412221449 \h </w:instrText>
                 </w:r>
                 <w:r>
                   <w:rPr>
@@ -2436,7 +2484,7 @@
                     <w:noProof/>
                     <w:webHidden/>
                   </w:rPr>
-                  <w:t>11</w:t>
+                  <w:t>17</w:t>
                 </w:r>
                 <w:r>
                   <w:rPr>
@@ -2458,13 +2506,197 @@
                   <w:noProof/>
                 </w:rPr>
               </w:pPr>
-              <w:hyperlink w:anchor="_Toc410592047" w:history="1">
+              <w:hyperlink w:anchor="_Toc412221450" w:history="1">
                 <w:r>
                   <w:rPr>
                     <w:rStyle w:val="Hyperlink"/>
                     <w:noProof/>
                   </w:rPr>
-                  <w:t>4.3 Appendix C – Cost Matrix</w:t>
+                  <w:drawing>
+                    <wp:inline distT="0" distB="0" distL="0" distR="0">
+                      <wp:extent cx="5943600" cy="5575935"/>
+                      <wp:effectExtent l="0" t="0" r="0" b="5715"/>
+                      <wp:docPr id="8" name="Picture 8"/>
+                      <wp:cNvGraphicFramePr>
+                        <a:graphicFrameLocks xmlns:a="http://schemas.openxmlformats.org/drawingml/2006/main" noChangeAspect="1"/>
+                      </wp:cNvGraphicFramePr>
+                      <a:graphic xmlns:a="http://schemas.openxmlformats.org/drawingml/2006/main">
+                        <a:graphicData uri="http://schemas.openxmlformats.org/drawingml/2006/picture">
+                          <pic:pic xmlns:pic="http://schemas.openxmlformats.org/drawingml/2006/picture">
+                            <pic:nvPicPr>
+                              <pic:cNvPr id="0" name="part 2.jpg"/>
+                              <pic:cNvPicPr/>
+                            </pic:nvPicPr>
+                            <pic:blipFill>
+                              <a:blip r:embed="rId9">
+                                <a:extLst>
+                                  <a:ext uri="{28A0092B-C50C-407E-A947-70E740481C1C}">
+                                    <a14:useLocalDpi xmlns:a14="http://schemas.microsoft.com/office/drawing/2010/main" val="0"/>
+                                  </a:ext>
+                                </a:extLst>
+                              </a:blip>
+                              <a:stretch>
+                                <a:fillRect/>
+                              </a:stretch>
+                            </pic:blipFill>
+                            <pic:spPr>
+                              <a:xfrm>
+                                <a:off x="0" y="0"/>
+                                <a:ext cx="5943600" cy="5575935"/>
+                              </a:xfrm>
+                              <a:prstGeom prst="rect">
+                                <a:avLst/>
+                              </a:prstGeom>
+                            </pic:spPr>
+                          </pic:pic>
+                        </a:graphicData>
+                      </a:graphic>
+                    </wp:inline>
+                  </w:drawing>
+                </w:r>
+                <w:r>
+                  <w:rPr>
+                    <w:rStyle w:val="Hyperlink"/>
+                    <w:noProof/>
+                  </w:rPr>
+                  <w:lastRenderedPageBreak/>
+                  <w:drawing>
+                    <wp:inline distT="0" distB="0" distL="0" distR="0">
+                      <wp:extent cx="5943600" cy="5589905"/>
+                      <wp:effectExtent l="0" t="0" r="0" b="0"/>
+                      <wp:docPr id="9" name="Picture 9"/>
+                      <wp:cNvGraphicFramePr>
+                        <a:graphicFrameLocks xmlns:a="http://schemas.openxmlformats.org/drawingml/2006/main" noChangeAspect="1"/>
+                      </wp:cNvGraphicFramePr>
+                      <a:graphic xmlns:a="http://schemas.openxmlformats.org/drawingml/2006/main">
+                        <a:graphicData uri="http://schemas.openxmlformats.org/drawingml/2006/picture">
+                          <pic:pic xmlns:pic="http://schemas.openxmlformats.org/drawingml/2006/picture">
+                            <pic:nvPicPr>
+                              <pic:cNvPr id="0" name="part3.jpg"/>
+                              <pic:cNvPicPr/>
+                            </pic:nvPicPr>
+                            <pic:blipFill>
+                              <a:blip r:embed="rId10">
+                                <a:extLst>
+                                  <a:ext uri="{28A0092B-C50C-407E-A947-70E740481C1C}">
+                                    <a14:useLocalDpi xmlns:a14="http://schemas.microsoft.com/office/drawing/2010/main" val="0"/>
+                                  </a:ext>
+                                </a:extLst>
+                              </a:blip>
+                              <a:stretch>
+                                <a:fillRect/>
+                              </a:stretch>
+                            </pic:blipFill>
+                            <pic:spPr>
+                              <a:xfrm>
+                                <a:off x="0" y="0"/>
+                                <a:ext cx="5943600" cy="5589905"/>
+                              </a:xfrm>
+                              <a:prstGeom prst="rect">
+                                <a:avLst/>
+                              </a:prstGeom>
+                            </pic:spPr>
+                          </pic:pic>
+                        </a:graphicData>
+                      </a:graphic>
+                    </wp:inline>
+                  </w:drawing>
+                </w:r>
+                <w:r>
+                  <w:rPr>
+                    <w:rStyle w:val="Hyperlink"/>
+                    <w:noProof/>
+                  </w:rPr>
+                  <w:lastRenderedPageBreak/>
+                  <w:drawing>
+                    <wp:inline distT="0" distB="0" distL="0" distR="0">
+                      <wp:extent cx="5943600" cy="5577840"/>
+                      <wp:effectExtent l="0" t="0" r="0" b="3810"/>
+                      <wp:docPr id="10" name="Picture 10"/>
+                      <wp:cNvGraphicFramePr>
+                        <a:graphicFrameLocks xmlns:a="http://schemas.openxmlformats.org/drawingml/2006/main" noChangeAspect="1"/>
+                      </wp:cNvGraphicFramePr>
+                      <a:graphic xmlns:a="http://schemas.openxmlformats.org/drawingml/2006/main">
+                        <a:graphicData uri="http://schemas.openxmlformats.org/drawingml/2006/picture">
+                          <pic:pic xmlns:pic="http://schemas.openxmlformats.org/drawingml/2006/picture">
+                            <pic:nvPicPr>
+                              <pic:cNvPr id="0" name="part4.jpg"/>
+                              <pic:cNvPicPr/>
+                            </pic:nvPicPr>
+                            <pic:blipFill>
+                              <a:blip r:embed="rId11">
+                                <a:extLst>
+                                  <a:ext uri="{28A0092B-C50C-407E-A947-70E740481C1C}">
+                                    <a14:useLocalDpi xmlns:a14="http://schemas.microsoft.com/office/drawing/2010/main" val="0"/>
+                                  </a:ext>
+                                </a:extLst>
+                              </a:blip>
+                              <a:stretch>
+                                <a:fillRect/>
+                              </a:stretch>
+                            </pic:blipFill>
+                            <pic:spPr>
+                              <a:xfrm>
+                                <a:off x="0" y="0"/>
+                                <a:ext cx="5943600" cy="5577840"/>
+                              </a:xfrm>
+                              <a:prstGeom prst="rect">
+                                <a:avLst/>
+                              </a:prstGeom>
+                            </pic:spPr>
+                          </pic:pic>
+                        </a:graphicData>
+                      </a:graphic>
+                    </wp:inline>
+                  </w:drawing>
+                </w:r>
+                <w:r>
+                  <w:rPr>
+                    <w:rStyle w:val="Hyperlink"/>
+                    <w:noProof/>
+                  </w:rPr>
+                  <w:lastRenderedPageBreak/>
+                  <w:drawing>
+                    <wp:inline distT="0" distB="0" distL="0" distR="0">
+                      <wp:extent cx="5943600" cy="5623560"/>
+                      <wp:effectExtent l="0" t="0" r="0" b="0"/>
+                      <wp:docPr id="11" name="Picture 11"/>
+                      <wp:cNvGraphicFramePr>
+                        <a:graphicFrameLocks xmlns:a="http://schemas.openxmlformats.org/drawingml/2006/main" noChangeAspect="1"/>
+                      </wp:cNvGraphicFramePr>
+                      <a:graphic xmlns:a="http://schemas.openxmlformats.org/drawingml/2006/main">
+                        <a:graphicData uri="http://schemas.openxmlformats.org/drawingml/2006/picture">
+                          <pic:pic xmlns:pic="http://schemas.openxmlformats.org/drawingml/2006/picture">
+                            <pic:nvPicPr>
+                              <pic:cNvPr id="0" name="part5.jpg"/>
+                              <pic:cNvPicPr/>
+                            </pic:nvPicPr>
+                            <pic:blipFill>
+                              <a:blip r:embed="rId12">
+                                <a:extLst>
+                                  <a:ext uri="{28A0092B-C50C-407E-A947-70E740481C1C}">
+                                    <a14:useLocalDpi xmlns:a14="http://schemas.microsoft.com/office/drawing/2010/main" val="0"/>
+                                  </a:ext>
+                                </a:extLst>
+                              </a:blip>
+                              <a:stretch>
+                                <a:fillRect/>
+                              </a:stretch>
+                            </pic:blipFill>
+                            <pic:spPr>
+                              <a:xfrm>
+                                <a:off x="0" y="0"/>
+                                <a:ext cx="5943600" cy="5623560"/>
+                              </a:xfrm>
+                              <a:prstGeom prst="rect">
+                                <a:avLst/>
+                              </a:prstGeom>
+                            </pic:spPr>
+                          </pic:pic>
+                        </a:graphicData>
+                      </a:graphic>
+                    </wp:inline>
+                  </w:drawing>
                 </w:r>
                 <w:r>
                   <w:rPr>
@@ -2485,7 +2717,7 @@
                     <w:noProof/>
                     <w:webHidden/>
                   </w:rPr>
-                  <w:instrText xml:space="preserve"> PAGEREF _Toc410592047 \h </w:instrText>
+                  <w:instrText xml:space="preserve"> PAGEREF _Toc412221450 \h </w:instrText>
                 </w:r>
                 <w:r>
                   <w:rPr>
@@ -2505,7 +2737,7 @@
                     <w:noProof/>
                     <w:webHidden/>
                   </w:rPr>
-                  <w:t>11</w:t>
+                  <w:t>18</w:t>
                 </w:r>
                 <w:r>
                   <w:rPr>
@@ -2527,13 +2759,60 @@
                   <w:noProof/>
                 </w:rPr>
               </w:pPr>
-              <w:hyperlink w:anchor="_Toc410592048" w:history="1">
+              <w:hyperlink w:anchor="_Toc412221451" w:history="1">
                 <w:r>
                   <w:rPr>
                     <w:rStyle w:val="Hyperlink"/>
                     <w:noProof/>
                   </w:rPr>
-                  <w:t>4.4 Appendix D – Diary of Meetings</w:t>
+                  <w:drawing>
+                    <wp:inline distT="0" distB="0" distL="0" distR="0">
+                      <wp:extent cx="5934075" cy="2495550"/>
+                      <wp:effectExtent l="0" t="0" r="9525" b="0"/>
+                      <wp:docPr id="12" name="Picture 12"/>
+                      <wp:cNvGraphicFramePr>
+                        <a:graphicFrameLocks xmlns:a="http://schemas.openxmlformats.org/drawingml/2006/main" noChangeAspect="1"/>
+                      </wp:cNvGraphicFramePr>
+                      <a:graphic xmlns:a="http://schemas.openxmlformats.org/drawingml/2006/main">
+                        <a:graphicData uri="http://schemas.openxmlformats.org/drawingml/2006/picture">
+                          <pic:pic xmlns:pic="http://schemas.openxmlformats.org/drawingml/2006/picture">
+                            <pic:nvPicPr>
+                              <pic:cNvPr id="0" name="Picture 1"/>
+                              <pic:cNvPicPr>
+                                <a:picLocks noChangeAspect="1" noChangeArrowheads="1"/>
+                              </pic:cNvPicPr>
+                            </pic:nvPicPr>
+                            <pic:blipFill>
+                              <a:blip r:embed="rId13">
+                                <a:extLst>
+                                  <a:ext uri="{28A0092B-C50C-407E-A947-70E740481C1C}">
+                                    <a14:useLocalDpi xmlns:a14="http://schemas.microsoft.com/office/drawing/2010/main" val="0"/>
+                                  </a:ext>
+                                </a:extLst>
+                              </a:blip>
+                              <a:srcRect/>
+                              <a:stretch>
+                                <a:fillRect/>
+                              </a:stretch>
+                            </pic:blipFill>
+                            <pic:spPr bwMode="auto">
+                              <a:xfrm>
+                                <a:off x="0" y="0"/>
+                                <a:ext cx="5934075" cy="2495550"/>
+                              </a:xfrm>
+                              <a:prstGeom prst="rect">
+                                <a:avLst/>
+                              </a:prstGeom>
+                              <a:noFill/>
+                              <a:ln>
+                                <a:noFill/>
+                              </a:ln>
+                            </pic:spPr>
+                          </pic:pic>
+                        </a:graphicData>
+                      </a:graphic>
+                    </wp:inline>
+                  </w:drawing>
                 </w:r>
                 <w:r>
                   <w:rPr>
@@ -2554,7 +2833,7 @@
                     <w:noProof/>
                     <w:webHidden/>
                   </w:rPr>
-                  <w:instrText xml:space="preserve"> PAGEREF _Toc410592048 \h </w:instrText>
+                  <w:instrText xml:space="preserve"> PAGEREF _Toc412221451 \h </w:instrText>
                 </w:r>
                 <w:r>
                   <w:rPr>
@@ -2574,7 +2853,7 @@
                     <w:noProof/>
                     <w:webHidden/>
                   </w:rPr>
-                  <w:t>11</w:t>
+                  <w:t>22</w:t>
                 </w:r>
                 <w:r>
                   <w:rPr>
@@ -2596,12 +2875,219 @@
                   <w:noProof/>
                 </w:rPr>
               </w:pPr>
-              <w:hyperlink w:anchor="_Toc410592049" w:history="1">
+              <w:hyperlink w:anchor="_Toc412221452" w:history="1">
                 <w:r>
                   <w:rPr>
                     <w:rStyle w:val="Hyperlink"/>
                     <w:noProof/>
                   </w:rPr>
+                  <w:t>4.2 Appendix B – Feasibility Matrix</w:t>
+                </w:r>
+                <w:r>
+                  <w:rPr>
+                    <w:noProof/>
+                    <w:webHidden/>
+                  </w:rPr>
+                  <w:tab/>
+                </w:r>
+                <w:r>
+                  <w:rPr>
+                    <w:noProof/>
+                    <w:webHidden/>
+                  </w:rPr>
+                  <w:fldChar w:fldCharType="begin"/>
+                </w:r>
+                <w:r>
+                  <w:rPr>
+                    <w:noProof/>
+                    <w:webHidden/>
+                  </w:rPr>
+                  <w:instrText xml:space="preserve"> PAGEREF _Toc412221452 \h </w:instrText>
+                </w:r>
+                <w:r>
+                  <w:rPr>
+                    <w:noProof/>
+                    <w:webHidden/>
+                  </w:rPr>
+                </w:r>
+                <w:r>
+                  <w:rPr>
+                    <w:noProof/>
+                    <w:webHidden/>
+                  </w:rPr>
+                  <w:fldChar w:fldCharType="separate"/>
+                </w:r>
+                <w:r>
+                  <w:rPr>
+                    <w:noProof/>
+                    <w:webHidden/>
+                  </w:rPr>
+                  <w:t>22</w:t>
+                </w:r>
+                <w:r>
+                  <w:rPr>
+                    <w:noProof/>
+                    <w:webHidden/>
+                  </w:rPr>
+                  <w:fldChar w:fldCharType="end"/>
+                </w:r>
+              </w:hyperlink>
+            </w:p>
+            <w:p>
+              <w:pPr>
+                <w:pStyle w:val="TOC1"/>
+                <w:tabs>
+                  <w:tab w:val="right" w:leader="dot" w:pos="9350"/>
+                </w:tabs>
+                <w:rPr>
+                  <w:rFonts w:asciiTheme="minorHAnsi" w:eastAsiaTheme="minorEastAsia" w:hAnsiTheme="minorHAnsi"/>
+                  <w:noProof/>
+                </w:rPr>
+              </w:pPr>
+              <w:hyperlink w:anchor="_Toc412221453" w:history="1">
+                <w:r>
+                  <w:rPr>
+                    <w:rStyle w:val="Hyperlink"/>
+                    <w:noProof/>
+                  </w:rPr>
+                  <w:t>4.3 Appendix C – Cost Matrix</w:t>
+                </w:r>
+                <w:r>
+                  <w:rPr>
+                    <w:noProof/>
+                    <w:webHidden/>
+                  </w:rPr>
+                  <w:tab/>
+                </w:r>
+                <w:r>
+                  <w:rPr>
+                    <w:noProof/>
+                    <w:webHidden/>
+                  </w:rPr>
+                  <w:fldChar w:fldCharType="begin"/>
+                </w:r>
+                <w:r>
+                  <w:rPr>
+                    <w:noProof/>
+                    <w:webHidden/>
+                  </w:rPr>
+                  <w:instrText xml:space="preserve"> PAGEREF _Toc412221453 \h </w:instrText>
+                </w:r>
+                <w:r>
+                  <w:rPr>
+                    <w:noProof/>
+                    <w:webHidden/>
+                  </w:rPr>
+                </w:r>
+                <w:r>
+                  <w:rPr>
+                    <w:noProof/>
+                    <w:webHidden/>
+                  </w:rPr>
+                  <w:fldChar w:fldCharType="separate"/>
+                </w:r>
+                <w:r>
+                  <w:rPr>
+                    <w:noProof/>
+                    <w:webHidden/>
+                  </w:rPr>
+                  <w:t>22</w:t>
+                </w:r>
+                <w:r>
+                  <w:rPr>
+                    <w:noProof/>
+                    <w:webHidden/>
+                  </w:rPr>
+                  <w:fldChar w:fldCharType="end"/>
+                </w:r>
+              </w:hyperlink>
+            </w:p>
+            <w:p>
+              <w:pPr>
+                <w:pStyle w:val="TOC1"/>
+                <w:tabs>
+                  <w:tab w:val="right" w:leader="dot" w:pos="9350"/>
+                </w:tabs>
+                <w:rPr>
+                  <w:rFonts w:asciiTheme="minorHAnsi" w:eastAsiaTheme="minorEastAsia" w:hAnsiTheme="minorHAnsi"/>
+                  <w:noProof/>
+                </w:rPr>
+              </w:pPr>
+              <w:hyperlink w:anchor="_Toc412221454" w:history="1">
+                <w:r>
+                  <w:rPr>
+                    <w:rStyle w:val="Hyperlink"/>
+                    <w:noProof/>
+                  </w:rPr>
+                  <w:t>4.4 Appendix D – Diary of Meetings</w:t>
+                </w:r>
+                <w:r>
+                  <w:rPr>
+                    <w:noProof/>
+                    <w:webHidden/>
+                  </w:rPr>
+                  <w:tab/>
+                </w:r>
+                <w:r>
+                  <w:rPr>
+                    <w:noProof/>
+                    <w:webHidden/>
+                  </w:rPr>
+                  <w:fldChar w:fldCharType="begin"/>
+                </w:r>
+                <w:r>
+                  <w:rPr>
+                    <w:noProof/>
+                    <w:webHidden/>
+                  </w:rPr>
+                  <w:instrText xml:space="preserve"> PAGEREF _Toc412221454 \h </w:instrText>
+                </w:r>
+                <w:r>
+                  <w:rPr>
+                    <w:noProof/>
+                    <w:webHidden/>
+                  </w:rPr>
+                </w:r>
+                <w:r>
+                  <w:rPr>
+                    <w:noProof/>
+                    <w:webHidden/>
+                  </w:rPr>
+                  <w:fldChar w:fldCharType="separate"/>
+                </w:r>
+                <w:r>
+                  <w:rPr>
+                    <w:noProof/>
+                    <w:webHidden/>
+                  </w:rPr>
+                  <w:t>22</w:t>
+                </w:r>
+                <w:r>
+                  <w:rPr>
+                    <w:noProof/>
+                    <w:webHidden/>
+                  </w:rPr>
+                  <w:fldChar w:fldCharType="end"/>
+                </w:r>
+              </w:hyperlink>
+            </w:p>
+            <w:p>
+              <w:pPr>
+                <w:pStyle w:val="TOC1"/>
+                <w:tabs>
+                  <w:tab w:val="right" w:leader="dot" w:pos="9350"/>
+                </w:tabs>
+                <w:rPr>
+                  <w:rFonts w:asciiTheme="minorHAnsi" w:eastAsiaTheme="minorEastAsia" w:hAnsiTheme="minorHAnsi"/>
+                  <w:noProof/>
+                </w:rPr>
+              </w:pPr>
+              <w:hyperlink w:anchor="_Toc412221455" w:history="1">
+                <w:r>
+                  <w:rPr>
+                    <w:rStyle w:val="Hyperlink"/>
+                    <w:noProof/>
+                  </w:rPr>
                   <w:t>5. References</w:t>
                 </w:r>
                 <w:r>
@@ -2623,7 +3109,7 @@
                     <w:noProof/>
                     <w:webHidden/>
                   </w:rPr>
-                  <w:instrText xml:space="preserve"> PAGEREF _Toc410592049 \h </w:instrText>
+                  <w:instrText xml:space="preserve"> PAGEREF _Toc412221455 \h </w:instrText>
                 </w:r>
                 <w:r>
                   <w:rPr>
@@ -2643,7 +3129,7 @@
                     <w:noProof/>
                     <w:webHidden/>
                   </w:rPr>
-                  <w:t>14</w:t>
+                  <w:t>25</w:t>
                 </w:r>
                 <w:r>
                   <w:rPr>
@@ -2691,7 +3177,7 @@
           <w:pPr>
             <w:pStyle w:val="Heading10"/>
           </w:pPr>
-          <w:bookmarkStart w:id="0" w:name="_Toc410592025"/>
+          <w:bookmarkStart w:id="1" w:name="_Toc412221428"/>
           <w:r>
             <w:lastRenderedPageBreak/>
             <w:t>1. Introduction</w:t>
@@ -2699,7 +3185,7 @@
         </w:p>
       </w:sdtContent>
     </w:sdt>
-    <w:bookmarkEnd w:id="0" w:displacedByCustomXml="prev"/>
+    <w:bookmarkEnd w:id="1" w:displacedByCustomXml="prev"/>
     <w:p>
       <w:pPr>
         <w:spacing w:after="0" w:line="240" w:lineRule="auto"/>
@@ -2733,11 +3219,11 @@
       <w:pPr>
         <w:pStyle w:val="Heading20"/>
       </w:pPr>
-      <w:bookmarkStart w:id="1" w:name="_Toc410592026"/>
+      <w:bookmarkStart w:id="2" w:name="_Toc412221429"/>
       <w:r>
         <w:t>1.1 Problem definition</w:t>
       </w:r>
-      <w:bookmarkEnd w:id="1"/>
+      <w:bookmarkEnd w:id="2"/>
     </w:p>
     <w:p>
       <w:r>
@@ -2747,7 +3233,15 @@
         <w:t>of America is one of the countries</w:t>
       </w:r>
       <w:r>
-        <w:t xml:space="preserve"> that has the one of the higher energy consumption at homes and in buildings and it should be continue increasing over the time. According to EIA in 2013 (U.S. Energy Information Administration) the 40% of the consume of energy in this country was in residential and commercial building. </w:t>
+        <w:t xml:space="preserve"> that has the one of the higher energy consumption at homes and in buildings and it should be continue increasing over the time. According to EIA in 2013 (U.S. Energy Information Administration) the 40% of </w:t>
+      </w:r>
+      <w:proofErr w:type="gramStart"/>
+      <w:r>
+        <w:t>the consume</w:t>
+      </w:r>
+      <w:proofErr w:type="gramEnd"/>
+      <w:r>
+        <w:t xml:space="preserve"> of energy in this country was in residential and commercial building. </w:t>
       </w:r>
     </w:p>
     <w:p>
@@ -2769,11 +3263,11 @@
       <w:pPr>
         <w:pStyle w:val="Heading20"/>
       </w:pPr>
-      <w:bookmarkStart w:id="2" w:name="_Toc410592027"/>
+      <w:bookmarkStart w:id="3" w:name="_Toc412221430"/>
       <w:r>
         <w:t>1.2 Background</w:t>
       </w:r>
-      <w:bookmarkEnd w:id="2"/>
+      <w:bookmarkEnd w:id="3"/>
     </w:p>
     <w:p>
       <w:r>
@@ -2795,11 +3289,11 @@
       <w:pPr>
         <w:pStyle w:val="Heading20"/>
       </w:pPr>
-      <w:bookmarkStart w:id="3" w:name="_Toc410592028"/>
+      <w:bookmarkStart w:id="4" w:name="_Toc412221431"/>
       <w:r>
         <w:t>1.3 Definitions, Acronyms, and Abbreviations</w:t>
       </w:r>
-      <w:bookmarkEnd w:id="3"/>
+      <w:bookmarkEnd w:id="4"/>
     </w:p>
     <w:p>
       <w:r>
@@ -2878,7 +3372,15 @@
         <w:t>SSOBEC</w:t>
       </w:r>
       <w:r>
-        <w:t>: Is an app which aims to help people learn to reduce the consume of energy.</w:t>
+        <w:t xml:space="preserve">: Is an app which aims to help people learn to reduce </w:t>
+      </w:r>
+      <w:proofErr w:type="gramStart"/>
+      <w:r>
+        <w:t>the consume</w:t>
+      </w:r>
+      <w:proofErr w:type="gramEnd"/>
+      <w:r>
+        <w:t xml:space="preserve"> of energy.</w:t>
       </w:r>
     </w:p>
     <w:p>
@@ -2955,14 +3457,14 @@
       <w:pPr>
         <w:pStyle w:val="Heading20"/>
       </w:pPr>
-      <w:bookmarkStart w:id="4" w:name="_Toc410592029"/>
+      <w:bookmarkStart w:id="5" w:name="_Toc412221432"/>
       <w:r>
         <w:t xml:space="preserve">1.4 </w:t>
       </w:r>
       <w:r>
         <w:t>Overview of document</w:t>
       </w:r>
-      <w:bookmarkEnd w:id="4"/>
+      <w:bookmarkEnd w:id="5"/>
     </w:p>
     <w:p>
       <w:pPr>
@@ -3050,14 +3552,14 @@
           <w:bCs/>
         </w:rPr>
       </w:pPr>
-      <w:bookmarkStart w:id="5" w:name="_Toc410592030"/>
+      <w:bookmarkStart w:id="6" w:name="_Toc412221433"/>
       <w:r>
         <w:t xml:space="preserve">2. </w:t>
       </w:r>
       <w:r>
         <w:t>Feasibility Study</w:t>
       </w:r>
-      <w:bookmarkEnd w:id="5"/>
+      <w:bookmarkEnd w:id="6"/>
     </w:p>
     <w:p>
       <w:pPr>
@@ -3117,14 +3619,14 @@
       <w:pPr>
         <w:pStyle w:val="Heading20"/>
       </w:pPr>
-      <w:bookmarkStart w:id="6" w:name="_Toc410592031"/>
+      <w:bookmarkStart w:id="7" w:name="_Toc412221434"/>
       <w:r>
         <w:t xml:space="preserve">2.1 </w:t>
       </w:r>
       <w:r>
         <w:t>Description of Current System</w:t>
       </w:r>
-      <w:bookmarkEnd w:id="6"/>
+      <w:bookmarkEnd w:id="7"/>
       <w:r>
         <w:t xml:space="preserve"> </w:t>
       </w:r>
@@ -3140,10 +3642,12 @@
         <w:t xml:space="preserve"> can measure how much energy is consumed only after he/she reads the utility bills of each month. The facility manager does not know which rooms consume more energy than others, or which rooms waste more energy when they are left empty and electricity is being used. There is no system that notifies </w:t>
       </w:r>
       <w:proofErr w:type="spellStart"/>
+      <w:proofErr w:type="gramStart"/>
       <w:r>
         <w:t>a</w:t>
       </w:r>
       <w:proofErr w:type="spellEnd"/>
+      <w:proofErr w:type="gramEnd"/>
       <w:r>
         <w:t xml:space="preserve"> </w:t>
       </w:r>
@@ -3174,11 +3678,11 @@
       <w:pPr>
         <w:pStyle w:val="Heading20"/>
       </w:pPr>
-      <w:bookmarkStart w:id="7" w:name="_Toc410592032"/>
+      <w:bookmarkStart w:id="8" w:name="_Toc412221435"/>
       <w:r>
         <w:t>2.2 Purpose of New System</w:t>
       </w:r>
-      <w:bookmarkEnd w:id="7"/>
+      <w:bookmarkEnd w:id="8"/>
     </w:p>
     <w:p>
       <w:r>
@@ -3202,11 +3706,11 @@
       <w:pPr>
         <w:pStyle w:val="Heading20"/>
       </w:pPr>
-      <w:bookmarkStart w:id="8" w:name="_Toc410592033"/>
+      <w:bookmarkStart w:id="9" w:name="_Toc412221436"/>
       <w:r>
         <w:t>2.3 High level Definition of User Requirements</w:t>
       </w:r>
-      <w:bookmarkEnd w:id="8"/>
+      <w:bookmarkEnd w:id="9"/>
     </w:p>
     <w:p>
       <w:r>
@@ -3227,8 +3731,13 @@
         <w:t>Occupant</w:t>
       </w:r>
       <w:r>
-        <w:t xml:space="preserve"> to login/out using their account .....</w:t>
+        <w:t xml:space="preserve"> to login/out using their </w:t>
       </w:r>
+      <w:proofErr w:type="gramStart"/>
+      <w:r>
+        <w:t>account .....</w:t>
+      </w:r>
+      <w:proofErr w:type="gramEnd"/>
     </w:p>
     <w:p>
       <w:r>
@@ -3249,14 +3758,14 @@
       <w:pPr>
         <w:pStyle w:val="Heading20"/>
       </w:pPr>
-      <w:bookmarkStart w:id="9" w:name="_Toc410592034"/>
+      <w:bookmarkStart w:id="10" w:name="_Toc412221437"/>
       <w:r>
         <w:t xml:space="preserve">2.4 </w:t>
       </w:r>
       <w:r>
         <w:t>Alternative Solutions</w:t>
       </w:r>
-      <w:bookmarkEnd w:id="9"/>
+      <w:bookmarkEnd w:id="10"/>
     </w:p>
     <w:p>
       <w:r>
@@ -3270,7 +3779,7 @@
       <w:pPr>
         <w:pStyle w:val="Heading30"/>
       </w:pPr>
-      <w:bookmarkStart w:id="10" w:name="_Toc410592035"/>
+      <w:bookmarkStart w:id="11" w:name="_Toc412221438"/>
       <w:r>
         <w:t>2.4.1</w:t>
       </w:r>
@@ -3280,7 +3789,7 @@
       <w:r>
         <w:t>Description of Alternatives</w:t>
       </w:r>
-      <w:bookmarkEnd w:id="10"/>
+      <w:bookmarkEnd w:id="11"/>
     </w:p>
     <w:p>
       <w:pPr>
@@ -3291,14 +3800,14 @@
       <w:pPr>
         <w:pStyle w:val="Heading30"/>
       </w:pPr>
-      <w:bookmarkStart w:id="11" w:name="_Toc410592036"/>
+      <w:bookmarkStart w:id="12" w:name="_Toc412221439"/>
       <w:r>
         <w:t xml:space="preserve">2.4.2 </w:t>
       </w:r>
       <w:r>
         <w:t>Selection Criteria</w:t>
       </w:r>
-      <w:bookmarkEnd w:id="11"/>
+      <w:bookmarkEnd w:id="12"/>
     </w:p>
     <w:p>
       <w:pPr>
@@ -3315,14 +3824,14 @@
           <w:rFonts w:ascii="Times New Roman" w:hAnsi="Times New Roman"/>
         </w:rPr>
       </w:pPr>
-      <w:bookmarkStart w:id="12" w:name="_Toc410592037"/>
+      <w:bookmarkStart w:id="13" w:name="_Toc412221440"/>
       <w:r>
         <w:t xml:space="preserve">2.4.3 </w:t>
       </w:r>
       <w:r>
         <w:t>Analysis of Alternatives</w:t>
       </w:r>
-      <w:bookmarkEnd w:id="12"/>
+      <w:bookmarkEnd w:id="13"/>
     </w:p>
     <w:p>
       <w:r>
@@ -3339,14 +3848,14 @@
           <w:szCs w:val="22"/>
         </w:rPr>
       </w:pPr>
-      <w:bookmarkStart w:id="13" w:name="_Toc410592038"/>
+      <w:bookmarkStart w:id="14" w:name="_Toc412221441"/>
       <w:r>
         <w:t xml:space="preserve">2.5 </w:t>
       </w:r>
       <w:r>
         <w:t>Recommendations</w:t>
       </w:r>
-      <w:bookmarkEnd w:id="13"/>
+      <w:bookmarkEnd w:id="14"/>
     </w:p>
     <w:p>
       <w:pPr>
@@ -3373,37 +3882,37 @@
         <w:lastRenderedPageBreak/>
         <w:br/>
       </w:r>
-      <w:bookmarkStart w:id="14" w:name="_Toc410592039"/>
+      <w:bookmarkStart w:id="15" w:name="_Toc412221442"/>
       <w:r>
         <w:t xml:space="preserve">3. </w:t>
       </w:r>
       <w:r>
         <w:t>Project Plan</w:t>
       </w:r>
-      <w:bookmarkEnd w:id="14"/>
+      <w:bookmarkEnd w:id="15"/>
     </w:p>
     <w:p>
       <w:pPr>
         <w:pStyle w:val="Heading20"/>
       </w:pPr>
-      <w:bookmarkStart w:id="15" w:name="_Toc410592040"/>
+      <w:bookmarkStart w:id="16" w:name="_Toc412221443"/>
       <w:r>
         <w:t xml:space="preserve">3.1 </w:t>
       </w:r>
       <w:r>
         <w:t>Project Organization</w:t>
       </w:r>
-      <w:bookmarkEnd w:id="15"/>
+      <w:bookmarkEnd w:id="16"/>
     </w:p>
     <w:p>
       <w:pPr>
         <w:pStyle w:val="Heading30"/>
       </w:pPr>
-      <w:bookmarkStart w:id="16" w:name="_Toc410592041"/>
+      <w:bookmarkStart w:id="17" w:name="_Toc412221444"/>
       <w:r>
         <w:t>3.1.1 Project Personnel Organization</w:t>
       </w:r>
-      <w:bookmarkEnd w:id="16"/>
+      <w:bookmarkEnd w:id="17"/>
     </w:p>
     <w:p>
       <w:pPr>
@@ -3783,14 +4292,14 @@
       <w:pPr>
         <w:pStyle w:val="Heading30"/>
       </w:pPr>
-      <w:bookmarkStart w:id="17" w:name="_Toc410592042"/>
+      <w:bookmarkStart w:id="18" w:name="_Toc412221445"/>
       <w:r>
         <w:t xml:space="preserve">3.1.2 </w:t>
       </w:r>
       <w:r>
         <w:t>Hardware and Software Resources</w:t>
       </w:r>
-      <w:bookmarkEnd w:id="17"/>
+      <w:bookmarkEnd w:id="18"/>
     </w:p>
     <w:p>
       <w:pPr>
@@ -4239,7 +4748,7 @@
       <w:pPr>
         <w:pStyle w:val="Heading20"/>
       </w:pPr>
-      <w:bookmarkStart w:id="18" w:name="_Toc410592043"/>
+      <w:bookmarkStart w:id="19" w:name="_Toc412221446"/>
       <w:r>
         <w:lastRenderedPageBreak/>
         <w:t xml:space="preserve">3.2 </w:t>
@@ -4247,7 +4756,7 @@
       <w:r>
         <w:t>Identification of Tasks, Milestones and Deliverables</w:t>
       </w:r>
-      <w:bookmarkEnd w:id="18"/>
+      <w:bookmarkEnd w:id="19"/>
       <w:r>
         <w:t xml:space="preserve"> </w:t>
       </w:r>
@@ -4264,8 +4773,9 @@
     </w:p>
     <w:tbl>
       <w:tblPr>
-        <w:tblStyle w:val="PlainTable51"/>
+        <w:tblStyle w:val="PlainTable511"/>
         <w:tblW w:w="5940" w:type="dxa"/>
+        <w:tblInd w:w="0" w:type="dxa"/>
         <w:tblLook w:val="04A0" w:firstRow="1" w:lastRow="0" w:firstColumn="1" w:lastColumn="0" w:noHBand="0" w:noVBand="1"/>
       </w:tblPr>
       <w:tblGrid>
@@ -4280,6 +4790,10 @@
           <w:tcPr>
             <w:cnfStyle w:val="001000000100" w:firstRow="0" w:lastRow="0" w:firstColumn="1" w:lastColumn="0" w:oddVBand="0" w:evenVBand="0" w:oddHBand="0" w:evenHBand="0" w:firstRowFirstColumn="1" w:firstRowLastColumn="0" w:lastRowFirstColumn="0" w:lastRowLastColumn="0"/>
             <w:tcW w:w="2250" w:type="dxa"/>
+            <w:tcBorders>
+              <w:top w:val="nil"/>
+              <w:left w:val="nil"/>
+            </w:tcBorders>
             <w:shd w:val="clear" w:color="auto" w:fill="CCECFF"/>
             <w:hideMark/>
           </w:tcPr>
@@ -4287,18 +4801,16 @@
             <w:pPr>
               <w:spacing w:line="240" w:lineRule="auto"/>
               <w:rPr>
-                <w:rFonts w:eastAsia="Times New Roman" w:cs="Times New Roman"/>
+                <w:rFonts w:eastAsia="Calibri"/>
                 <w:b/>
-                <w:sz w:val="22"/>
-              </w:rPr>
-            </w:pPr>
-            <w:r>
-              <w:rPr>
-                <w:rFonts w:eastAsia="Times New Roman" w:cs="Times New Roman"/>
+              </w:rPr>
+            </w:pPr>
+            <w:r>
+              <w:rPr>
+                <w:rFonts w:eastAsia="Calibri"/>
                 <w:b/>
                 <w:bCs/>
                 <w:color w:val="000000"/>
-                <w:sz w:val="22"/>
               </w:rPr>
               <w:t xml:space="preserve">MILESTONE </w:t>
             </w:r>
@@ -4307,6 +4819,11 @@
         <w:tc>
           <w:tcPr>
             <w:tcW w:w="3690" w:type="dxa"/>
+            <w:tcBorders>
+              <w:top w:val="nil"/>
+              <w:left w:val="nil"/>
+              <w:right w:val="nil"/>
+            </w:tcBorders>
             <w:shd w:val="clear" w:color="auto" w:fill="CCECFF"/>
             <w:hideMark/>
           </w:tcPr>
@@ -4315,18 +4832,16 @@
               <w:spacing w:line="240" w:lineRule="auto"/>
               <w:cnfStyle w:val="100000000000" w:firstRow="1" w:lastRow="0" w:firstColumn="0" w:lastColumn="0" w:oddVBand="0" w:evenVBand="0" w:oddHBand="0" w:evenHBand="0" w:firstRowFirstColumn="0" w:firstRowLastColumn="0" w:lastRowFirstColumn="0" w:lastRowLastColumn="0"/>
               <w:rPr>
-                <w:rFonts w:eastAsia="Times New Roman" w:cs="Times New Roman"/>
+                <w:rFonts w:eastAsia="Calibri"/>
                 <w:b/>
-                <w:sz w:val="22"/>
-              </w:rPr>
-            </w:pPr>
-            <w:r>
-              <w:rPr>
-                <w:rFonts w:eastAsia="Times New Roman" w:cs="Times New Roman"/>
+              </w:rPr>
+            </w:pPr>
+            <w:r>
+              <w:rPr>
+                <w:rFonts w:eastAsia="Calibri"/>
                 <w:b/>
                 <w:bCs/>
                 <w:color w:val="000000"/>
-                <w:sz w:val="22"/>
               </w:rPr>
               <w:t>TASK AND DELIVERABLE</w:t>
             </w:r>
@@ -4341,23 +4856,24 @@
           <w:tcPr>
             <w:cnfStyle w:val="001000000000" w:firstRow="0" w:lastRow="0" w:firstColumn="1" w:lastColumn="0" w:oddVBand="0" w:evenVBand="0" w:oddHBand="0" w:evenHBand="0" w:firstRowFirstColumn="0" w:firstRowLastColumn="0" w:lastRowFirstColumn="0" w:lastRowLastColumn="0"/>
             <w:tcW w:w="2250" w:type="dxa"/>
+            <w:tcBorders>
+              <w:top w:val="nil"/>
+              <w:left w:val="nil"/>
+              <w:bottom w:val="nil"/>
+            </w:tcBorders>
             <w:hideMark/>
           </w:tcPr>
           <w:p>
             <w:pPr>
               <w:spacing w:line="240" w:lineRule="auto"/>
               <w:rPr>
-                <w:rFonts w:eastAsia="Times New Roman" w:cs="Times New Roman"/>
-                <w:sz w:val="24"/>
-                <w:szCs w:val="24"/>
-              </w:rPr>
-            </w:pPr>
-            <w:r>
-              <w:rPr>
-                <w:rFonts w:eastAsia="Times New Roman" w:cs="Times New Roman"/>
-                <w:color w:val="000000"/>
-                <w:sz w:val="24"/>
-                <w:szCs w:val="24"/>
+                <w:rFonts w:eastAsia="Calibri"/>
+              </w:rPr>
+            </w:pPr>
+            <w:r>
+              <w:rPr>
+                <w:rFonts w:eastAsia="Calibri"/>
+                <w:color w:val="000000"/>
               </w:rPr>
               <w:t>Documentation</w:t>
             </w:r>
@@ -4372,25 +4888,19 @@
             <w:pPr>
               <w:numPr>
                 <w:ilvl w:val="0"/>
-                <w:numId w:val="22"/>
+                <w:numId w:val="41"/>
               </w:numPr>
               <w:spacing w:line="240" w:lineRule="auto"/>
               <w:textAlignment w:val="baseline"/>
               <w:cnfStyle w:val="000000100000" w:firstRow="0" w:lastRow="0" w:firstColumn="0" w:lastColumn="0" w:oddVBand="0" w:evenVBand="0" w:oddHBand="1" w:evenHBand="0" w:firstRowFirstColumn="0" w:firstRowLastColumn="0" w:lastRowFirstColumn="0" w:lastRowLastColumn="0"/>
               <w:rPr>
-                <w:rFonts w:eastAsia="Times New Roman" w:cs="Times New Roman"/>
-                <w:i w:val="0"/>
-                <w:color w:val="000000"/>
-                <w:sz w:val="24"/>
-                <w:szCs w:val="24"/>
-              </w:rPr>
-            </w:pPr>
-            <w:r>
-              <w:rPr>
-                <w:rFonts w:eastAsia="Times New Roman" w:cs="Times New Roman"/>
-                <w:color w:val="000000"/>
-                <w:sz w:val="24"/>
-                <w:szCs w:val="24"/>
+                <w:i/>
+                <w:color w:val="000000"/>
+              </w:rPr>
+            </w:pPr>
+            <w:r>
+              <w:rPr>
+                <w:color w:val="000000"/>
               </w:rPr>
               <w:t>Feasibility Study</w:t>
             </w:r>
@@ -4399,25 +4909,19 @@
             <w:pPr>
               <w:numPr>
                 <w:ilvl w:val="0"/>
-                <w:numId w:val="22"/>
+                <w:numId w:val="41"/>
               </w:numPr>
               <w:spacing w:line="240" w:lineRule="auto"/>
               <w:textAlignment w:val="baseline"/>
               <w:cnfStyle w:val="000000100000" w:firstRow="0" w:lastRow="0" w:firstColumn="0" w:lastColumn="0" w:oddVBand="0" w:evenVBand="0" w:oddHBand="1" w:evenHBand="0" w:firstRowFirstColumn="0" w:firstRowLastColumn="0" w:lastRowFirstColumn="0" w:lastRowLastColumn="0"/>
               <w:rPr>
-                <w:rFonts w:eastAsia="Times New Roman" w:cs="Times New Roman"/>
-                <w:i w:val="0"/>
-                <w:color w:val="000000"/>
-                <w:sz w:val="24"/>
-                <w:szCs w:val="24"/>
-              </w:rPr>
-            </w:pPr>
-            <w:r>
-              <w:rPr>
-                <w:rFonts w:eastAsia="Times New Roman" w:cs="Times New Roman"/>
-                <w:color w:val="000000"/>
-                <w:sz w:val="24"/>
-                <w:szCs w:val="24"/>
+                <w:i/>
+                <w:color w:val="000000"/>
+              </w:rPr>
+            </w:pPr>
+            <w:r>
+              <w:rPr>
+                <w:color w:val="000000"/>
               </w:rPr>
               <w:t>Project Plan</w:t>
             </w:r>
@@ -4426,25 +4930,19 @@
             <w:pPr>
               <w:numPr>
                 <w:ilvl w:val="0"/>
-                <w:numId w:val="22"/>
+                <w:numId w:val="41"/>
               </w:numPr>
               <w:spacing w:line="240" w:lineRule="auto"/>
               <w:textAlignment w:val="baseline"/>
               <w:cnfStyle w:val="000000100000" w:firstRow="0" w:lastRow="0" w:firstColumn="0" w:lastColumn="0" w:oddVBand="0" w:evenVBand="0" w:oddHBand="1" w:evenHBand="0" w:firstRowFirstColumn="0" w:firstRowLastColumn="0" w:lastRowFirstColumn="0" w:lastRowLastColumn="0"/>
               <w:rPr>
-                <w:rFonts w:eastAsia="Times New Roman" w:cs="Times New Roman"/>
-                <w:i w:val="0"/>
-                <w:color w:val="000000"/>
-                <w:sz w:val="24"/>
-                <w:szCs w:val="24"/>
-              </w:rPr>
-            </w:pPr>
-            <w:r>
-              <w:rPr>
-                <w:rFonts w:eastAsia="Times New Roman" w:cs="Times New Roman"/>
-                <w:color w:val="000000"/>
-                <w:sz w:val="24"/>
-                <w:szCs w:val="24"/>
+                <w:i/>
+                <w:color w:val="000000"/>
+              </w:rPr>
+            </w:pPr>
+            <w:r>
+              <w:rPr>
+                <w:color w:val="000000"/>
               </w:rPr>
               <w:t>System Design</w:t>
             </w:r>
@@ -4453,24 +4951,18 @@
             <w:pPr>
               <w:numPr>
                 <w:ilvl w:val="0"/>
-                <w:numId w:val="22"/>
+                <w:numId w:val="41"/>
               </w:numPr>
               <w:spacing w:line="240" w:lineRule="auto"/>
               <w:textAlignment w:val="baseline"/>
               <w:cnfStyle w:val="000000100000" w:firstRow="0" w:lastRow="0" w:firstColumn="0" w:lastColumn="0" w:oddVBand="0" w:evenVBand="0" w:oddHBand="1" w:evenHBand="0" w:firstRowFirstColumn="0" w:firstRowLastColumn="0" w:lastRowFirstColumn="0" w:lastRowLastColumn="0"/>
               <w:rPr>
-                <w:rFonts w:eastAsia="Times New Roman" w:cs="Times New Roman"/>
-                <w:color w:val="000000"/>
-                <w:sz w:val="24"/>
-                <w:szCs w:val="24"/>
-              </w:rPr>
-            </w:pPr>
-            <w:r>
-              <w:rPr>
-                <w:rFonts w:eastAsia="Times New Roman" w:cs="Times New Roman"/>
-                <w:color w:val="000000"/>
-                <w:sz w:val="24"/>
-                <w:szCs w:val="24"/>
+                <w:color w:val="000000"/>
+              </w:rPr>
+            </w:pPr>
+            <w:r>
+              <w:rPr>
+                <w:color w:val="000000"/>
               </w:rPr>
               <w:t>Object Design</w:t>
             </w:r>
@@ -4482,23 +4974,24 @@
           <w:tcPr>
             <w:cnfStyle w:val="001000000000" w:firstRow="0" w:lastRow="0" w:firstColumn="1" w:lastColumn="0" w:oddVBand="0" w:evenVBand="0" w:oddHBand="0" w:evenHBand="0" w:firstRowFirstColumn="0" w:firstRowLastColumn="0" w:lastRowFirstColumn="0" w:lastRowLastColumn="0"/>
             <w:tcW w:w="2250" w:type="dxa"/>
+            <w:tcBorders>
+              <w:top w:val="nil"/>
+              <w:left w:val="nil"/>
+              <w:bottom w:val="nil"/>
+            </w:tcBorders>
+            <w:hideMark/>
           </w:tcPr>
           <w:p>
             <w:pPr>
               <w:spacing w:line="240" w:lineRule="auto"/>
               <w:rPr>
-                <w:rFonts w:eastAsia="Times New Roman" w:cs="Times New Roman"/>
-                <w:color w:val="000000"/>
-                <w:sz w:val="24"/>
-                <w:szCs w:val="24"/>
-              </w:rPr>
-            </w:pPr>
-            <w:r>
-              <w:rPr>
-                <w:rFonts w:eastAsia="Times New Roman" w:cs="Times New Roman"/>
-                <w:color w:val="000000"/>
-                <w:sz w:val="24"/>
-                <w:szCs w:val="24"/>
+                <w:color w:val="000000"/>
+              </w:rPr>
+            </w:pPr>
+            <w:r>
+              <w:rPr>
+                <w:rFonts w:eastAsia="Calibri"/>
+                <w:color w:val="000000"/>
               </w:rPr>
               <w:t>Environment Setup</w:t>
             </w:r>
@@ -4507,29 +5000,24 @@
         <w:tc>
           <w:tcPr>
             <w:tcW w:w="3690" w:type="dxa"/>
+            <w:hideMark/>
           </w:tcPr>
           <w:p>
             <w:pPr>
               <w:numPr>
                 <w:ilvl w:val="0"/>
-                <w:numId w:val="22"/>
+                <w:numId w:val="41"/>
               </w:numPr>
               <w:spacing w:line="240" w:lineRule="auto"/>
               <w:textAlignment w:val="baseline"/>
               <w:cnfStyle w:val="000000000000" w:firstRow="0" w:lastRow="0" w:firstColumn="0" w:lastColumn="0" w:oddVBand="0" w:evenVBand="0" w:oddHBand="0" w:evenHBand="0" w:firstRowFirstColumn="0" w:firstRowLastColumn="0" w:lastRowFirstColumn="0" w:lastRowLastColumn="0"/>
               <w:rPr>
-                <w:rFonts w:eastAsia="Times New Roman" w:cs="Times New Roman"/>
-                <w:color w:val="000000"/>
-                <w:sz w:val="24"/>
-                <w:szCs w:val="24"/>
-              </w:rPr>
-            </w:pPr>
-            <w:r>
-              <w:rPr>
-                <w:rFonts w:eastAsia="Times New Roman" w:cs="Times New Roman"/>
-                <w:color w:val="000000"/>
-                <w:sz w:val="24"/>
-                <w:szCs w:val="24"/>
+                <w:color w:val="000000"/>
+              </w:rPr>
+            </w:pPr>
+            <w:r>
+              <w:rPr>
+                <w:color w:val="000000"/>
               </w:rPr>
               <w:t>Android Studio</w:t>
             </w:r>
@@ -4538,24 +5026,18 @@
             <w:pPr>
               <w:numPr>
                 <w:ilvl w:val="0"/>
-                <w:numId w:val="22"/>
+                <w:numId w:val="41"/>
               </w:numPr>
               <w:spacing w:line="240" w:lineRule="auto"/>
               <w:textAlignment w:val="baseline"/>
               <w:cnfStyle w:val="000000000000" w:firstRow="0" w:lastRow="0" w:firstColumn="0" w:lastColumn="0" w:oddVBand="0" w:evenVBand="0" w:oddHBand="0" w:evenHBand="0" w:firstRowFirstColumn="0" w:firstRowLastColumn="0" w:lastRowFirstColumn="0" w:lastRowLastColumn="0"/>
               <w:rPr>
-                <w:rFonts w:eastAsia="Times New Roman" w:cs="Times New Roman"/>
-                <w:color w:val="000000"/>
-                <w:sz w:val="24"/>
-                <w:szCs w:val="24"/>
-              </w:rPr>
-            </w:pPr>
-            <w:r>
-              <w:rPr>
-                <w:rFonts w:eastAsia="Times New Roman" w:cs="Times New Roman"/>
-                <w:color w:val="000000"/>
-                <w:sz w:val="24"/>
-                <w:szCs w:val="24"/>
+                <w:color w:val="000000"/>
+              </w:rPr>
+            </w:pPr>
+            <w:r>
+              <w:rPr>
+                <w:color w:val="000000"/>
               </w:rPr>
               <w:t>JDK 8</w:t>
             </w:r>
@@ -4564,24 +5046,18 @@
             <w:pPr>
               <w:numPr>
                 <w:ilvl w:val="0"/>
-                <w:numId w:val="22"/>
+                <w:numId w:val="41"/>
               </w:numPr>
               <w:spacing w:line="240" w:lineRule="auto"/>
               <w:textAlignment w:val="baseline"/>
               <w:cnfStyle w:val="000000000000" w:firstRow="0" w:lastRow="0" w:firstColumn="0" w:lastColumn="0" w:oddVBand="0" w:evenVBand="0" w:oddHBand="0" w:evenHBand="0" w:firstRowFirstColumn="0" w:firstRowLastColumn="0" w:lastRowFirstColumn="0" w:lastRowLastColumn="0"/>
               <w:rPr>
-                <w:rFonts w:eastAsia="Times New Roman" w:cs="Times New Roman"/>
-                <w:color w:val="000000"/>
-                <w:sz w:val="24"/>
-                <w:szCs w:val="24"/>
-              </w:rPr>
-            </w:pPr>
-            <w:r>
-              <w:rPr>
-                <w:rFonts w:eastAsia="Times New Roman" w:cs="Times New Roman"/>
-                <w:color w:val="000000"/>
-                <w:sz w:val="24"/>
-                <w:szCs w:val="24"/>
+                <w:color w:val="000000"/>
+              </w:rPr>
+            </w:pPr>
+            <w:r>
+              <w:rPr>
+                <w:color w:val="000000"/>
               </w:rPr>
               <w:t>Source Tree</w:t>
             </w:r>
@@ -4590,25 +5066,19 @@
             <w:pPr>
               <w:numPr>
                 <w:ilvl w:val="0"/>
-                <w:numId w:val="22"/>
+                <w:numId w:val="41"/>
               </w:numPr>
               <w:spacing w:line="240" w:lineRule="auto"/>
               <w:textAlignment w:val="baseline"/>
               <w:cnfStyle w:val="000000000000" w:firstRow="0" w:lastRow="0" w:firstColumn="0" w:lastColumn="0" w:oddVBand="0" w:evenVBand="0" w:oddHBand="0" w:evenHBand="0" w:firstRowFirstColumn="0" w:firstRowLastColumn="0" w:lastRowFirstColumn="0" w:lastRowLastColumn="0"/>
               <w:rPr>
-                <w:rFonts w:eastAsia="Times New Roman" w:cs="Times New Roman"/>
-                <w:color w:val="000000"/>
-                <w:sz w:val="24"/>
-                <w:szCs w:val="24"/>
+                <w:color w:val="000000"/>
               </w:rPr>
             </w:pPr>
             <w:proofErr w:type="spellStart"/>
             <w:r>
               <w:rPr>
-                <w:rFonts w:eastAsia="Times New Roman" w:cs="Times New Roman"/>
-                <w:color w:val="000000"/>
-                <w:sz w:val="24"/>
-                <w:szCs w:val="24"/>
+                <w:color w:val="000000"/>
               </w:rPr>
               <w:t>Git</w:t>
             </w:r>
@@ -4618,25 +5088,19 @@
             <w:pPr>
               <w:numPr>
                 <w:ilvl w:val="0"/>
-                <w:numId w:val="22"/>
+                <w:numId w:val="41"/>
               </w:numPr>
               <w:spacing w:line="240" w:lineRule="auto"/>
               <w:textAlignment w:val="baseline"/>
               <w:cnfStyle w:val="000000000000" w:firstRow="0" w:lastRow="0" w:firstColumn="0" w:lastColumn="0" w:oddVBand="0" w:evenVBand="0" w:oddHBand="0" w:evenHBand="0" w:firstRowFirstColumn="0" w:firstRowLastColumn="0" w:lastRowFirstColumn="0" w:lastRowLastColumn="0"/>
               <w:rPr>
-                <w:rFonts w:eastAsia="Times New Roman" w:cs="Times New Roman"/>
-                <w:color w:val="000000"/>
-                <w:sz w:val="24"/>
-                <w:szCs w:val="24"/>
+                <w:color w:val="000000"/>
               </w:rPr>
             </w:pPr>
             <w:proofErr w:type="spellStart"/>
             <w:r>
               <w:rPr>
-                <w:rFonts w:eastAsia="Times New Roman" w:cs="Times New Roman"/>
-                <w:color w:val="000000"/>
-                <w:sz w:val="24"/>
-                <w:szCs w:val="24"/>
+                <w:color w:val="000000"/>
               </w:rPr>
               <w:t>Github</w:t>
             </w:r>
@@ -4646,25 +5110,19 @@
             <w:pPr>
               <w:numPr>
                 <w:ilvl w:val="0"/>
-                <w:numId w:val="22"/>
+                <w:numId w:val="41"/>
               </w:numPr>
               <w:spacing w:line="240" w:lineRule="auto"/>
               <w:textAlignment w:val="baseline"/>
               <w:cnfStyle w:val="000000000000" w:firstRow="0" w:lastRow="0" w:firstColumn="0" w:lastColumn="0" w:oddVBand="0" w:evenVBand="0" w:oddHBand="0" w:evenHBand="0" w:firstRowFirstColumn="0" w:firstRowLastColumn="0" w:lastRowFirstColumn="0" w:lastRowLastColumn="0"/>
               <w:rPr>
-                <w:rFonts w:eastAsia="Times New Roman" w:cs="Times New Roman"/>
-                <w:color w:val="000000"/>
-                <w:sz w:val="24"/>
-                <w:szCs w:val="24"/>
+                <w:color w:val="000000"/>
               </w:rPr>
             </w:pPr>
             <w:proofErr w:type="spellStart"/>
             <w:r>
               <w:rPr>
-                <w:rFonts w:eastAsia="Times New Roman" w:cs="Times New Roman"/>
-                <w:color w:val="000000"/>
-                <w:sz w:val="24"/>
-                <w:szCs w:val="24"/>
+                <w:color w:val="000000"/>
               </w:rPr>
               <w:t>StarUML</w:t>
             </w:r>
@@ -4674,24 +5132,18 @@
             <w:pPr>
               <w:numPr>
                 <w:ilvl w:val="0"/>
-                <w:numId w:val="22"/>
+                <w:numId w:val="41"/>
               </w:numPr>
               <w:spacing w:line="240" w:lineRule="auto"/>
               <w:textAlignment w:val="baseline"/>
               <w:cnfStyle w:val="000000000000" w:firstRow="0" w:lastRow="0" w:firstColumn="0" w:lastColumn="0" w:oddVBand="0" w:evenVBand="0" w:oddHBand="0" w:evenHBand="0" w:firstRowFirstColumn="0" w:firstRowLastColumn="0" w:lastRowFirstColumn="0" w:lastRowLastColumn="0"/>
               <w:rPr>
-                <w:rFonts w:eastAsia="Times New Roman" w:cs="Times New Roman"/>
-                <w:color w:val="000000"/>
-                <w:sz w:val="24"/>
-                <w:szCs w:val="24"/>
-              </w:rPr>
-            </w:pPr>
-            <w:r>
-              <w:rPr>
-                <w:rFonts w:eastAsia="Times New Roman" w:cs="Times New Roman"/>
-                <w:color w:val="000000"/>
-                <w:sz w:val="24"/>
-                <w:szCs w:val="24"/>
+                <w:color w:val="000000"/>
+              </w:rPr>
+            </w:pPr>
+            <w:r>
+              <w:rPr>
+                <w:color w:val="000000"/>
               </w:rPr>
               <w:t>Visio 2013</w:t>
             </w:r>
@@ -4700,29 +5152,127 @@
             <w:pPr>
               <w:numPr>
                 <w:ilvl w:val="0"/>
-                <w:numId w:val="22"/>
+                <w:numId w:val="41"/>
               </w:numPr>
               <w:spacing w:line="240" w:lineRule="auto"/>
               <w:textAlignment w:val="baseline"/>
               <w:cnfStyle w:val="000000000000" w:firstRow="0" w:lastRow="0" w:firstColumn="0" w:lastColumn="0" w:oddVBand="0" w:evenVBand="0" w:oddHBand="0" w:evenHBand="0" w:firstRowFirstColumn="0" w:firstRowLastColumn="0" w:lastRowFirstColumn="0" w:lastRowLastColumn="0"/>
               <w:rPr>
-                <w:rFonts w:eastAsia="Times New Roman" w:cs="Times New Roman"/>
-                <w:color w:val="000000"/>
-                <w:sz w:val="24"/>
-                <w:szCs w:val="24"/>
+                <w:color w:val="000000"/>
+              </w:rPr>
+            </w:pPr>
+            <w:r>
+              <w:rPr>
+                <w:color w:val="000000"/>
+              </w:rPr>
+              <w:t>LAMP</w:t>
+            </w:r>
+          </w:p>
+          <w:p>
+            <w:pPr>
+              <w:numPr>
+                <w:ilvl w:val="0"/>
+                <w:numId w:val="41"/>
+              </w:numPr>
+              <w:spacing w:line="240" w:lineRule="auto"/>
+              <w:textAlignment w:val="baseline"/>
+              <w:cnfStyle w:val="000000000000" w:firstRow="0" w:lastRow="0" w:firstColumn="0" w:lastColumn="0" w:oddVBand="0" w:evenVBand="0" w:oddHBand="0" w:evenHBand="0" w:firstRowFirstColumn="0" w:firstRowLastColumn="0" w:lastRowFirstColumn="0" w:lastRowLastColumn="0"/>
+              <w:rPr>
+                <w:color w:val="000000"/>
               </w:rPr>
             </w:pPr>
             <w:proofErr w:type="spellStart"/>
             <w:r>
               <w:rPr>
-                <w:rFonts w:eastAsia="Times New Roman" w:cs="Times New Roman"/>
-                <w:color w:val="000000"/>
-                <w:sz w:val="24"/>
-                <w:szCs w:val="24"/>
-              </w:rPr>
-              <w:t>WampServer</w:t>
+                <w:color w:val="000000"/>
+              </w:rPr>
+              <w:t>Vertabelo</w:t>
             </w:r>
             <w:proofErr w:type="spellEnd"/>
+          </w:p>
+          <w:p>
+            <w:pPr>
+              <w:numPr>
+                <w:ilvl w:val="0"/>
+                <w:numId w:val="41"/>
+              </w:numPr>
+              <w:spacing w:line="240" w:lineRule="auto"/>
+              <w:textAlignment w:val="baseline"/>
+              <w:cnfStyle w:val="000000000000" w:firstRow="0" w:lastRow="0" w:firstColumn="0" w:lastColumn="0" w:oddVBand="0" w:evenVBand="0" w:oddHBand="0" w:evenHBand="0" w:firstRowFirstColumn="0" w:firstRowLastColumn="0" w:lastRowFirstColumn="0" w:lastRowLastColumn="0"/>
+              <w:rPr>
+                <w:color w:val="000000"/>
+              </w:rPr>
+            </w:pPr>
+            <w:proofErr w:type="spellStart"/>
+            <w:r>
+              <w:rPr>
+                <w:color w:val="000000"/>
+              </w:rPr>
+              <w:t>PHPMyAdmin</w:t>
+            </w:r>
+            <w:proofErr w:type="spellEnd"/>
+          </w:p>
+          <w:p>
+            <w:pPr>
+              <w:numPr>
+                <w:ilvl w:val="0"/>
+                <w:numId w:val="41"/>
+              </w:numPr>
+              <w:spacing w:line="240" w:lineRule="auto"/>
+              <w:textAlignment w:val="baseline"/>
+              <w:cnfStyle w:val="000000000000" w:firstRow="0" w:lastRow="0" w:firstColumn="0" w:lastColumn="0" w:oddVBand="0" w:evenVBand="0" w:oddHBand="0" w:evenHBand="0" w:firstRowFirstColumn="0" w:firstRowLastColumn="0" w:lastRowFirstColumn="0" w:lastRowLastColumn="0"/>
+              <w:rPr>
+                <w:color w:val="000000"/>
+              </w:rPr>
+            </w:pPr>
+            <w:proofErr w:type="spellStart"/>
+            <w:r>
+              <w:rPr>
+                <w:color w:val="000000"/>
+              </w:rPr>
+              <w:t>SqliteBrowser</w:t>
+            </w:r>
+            <w:proofErr w:type="spellEnd"/>
+          </w:p>
+          <w:p>
+            <w:pPr>
+              <w:numPr>
+                <w:ilvl w:val="0"/>
+                <w:numId w:val="41"/>
+              </w:numPr>
+              <w:spacing w:line="240" w:lineRule="auto"/>
+              <w:textAlignment w:val="baseline"/>
+              <w:cnfStyle w:val="000000000000" w:firstRow="0" w:lastRow="0" w:firstColumn="0" w:lastColumn="0" w:oddVBand="0" w:evenVBand="0" w:oddHBand="0" w:evenHBand="0" w:firstRowFirstColumn="0" w:firstRowLastColumn="0" w:lastRowFirstColumn="0" w:lastRowLastColumn="0"/>
+              <w:rPr>
+                <w:color w:val="000000"/>
+              </w:rPr>
+            </w:pPr>
+            <w:r>
+              <w:rPr>
+                <w:color w:val="000000"/>
+              </w:rPr>
+              <w:t>Google Drive</w:t>
+            </w:r>
+          </w:p>
+          <w:p>
+            <w:pPr>
+              <w:numPr>
+                <w:ilvl w:val="0"/>
+                <w:numId w:val="41"/>
+              </w:numPr>
+              <w:spacing w:line="240" w:lineRule="auto"/>
+              <w:textAlignment w:val="baseline"/>
+              <w:cnfStyle w:val="000000000000" w:firstRow="0" w:lastRow="0" w:firstColumn="0" w:lastColumn="0" w:oddVBand="0" w:evenVBand="0" w:oddHBand="0" w:evenHBand="0" w:firstRowFirstColumn="0" w:firstRowLastColumn="0" w:lastRowFirstColumn="0" w:lastRowLastColumn="0"/>
+              <w:rPr>
+                <w:color w:val="000000"/>
+              </w:rPr>
+            </w:pPr>
+            <w:r>
+              <w:rPr>
+                <w:color w:val="000000"/>
+              </w:rPr>
+              <w:t>Mingle</w:t>
+            </w:r>
           </w:p>
         </w:tc>
       </w:tr>
@@ -4734,22 +5284,23 @@
           <w:tcPr>
             <w:cnfStyle w:val="001000000000" w:firstRow="0" w:lastRow="0" w:firstColumn="1" w:lastColumn="0" w:oddVBand="0" w:evenVBand="0" w:oddHBand="0" w:evenHBand="0" w:firstRowFirstColumn="0" w:firstRowLastColumn="0" w:lastRowFirstColumn="0" w:lastRowLastColumn="0"/>
             <w:tcW w:w="2250" w:type="dxa"/>
+            <w:tcBorders>
+              <w:top w:val="nil"/>
+              <w:left w:val="nil"/>
+              <w:bottom w:val="nil"/>
+            </w:tcBorders>
+            <w:hideMark/>
           </w:tcPr>
           <w:p>
             <w:pPr>
               <w:spacing w:line="240" w:lineRule="auto"/>
               <w:rPr>
-                <w:rFonts w:eastAsia="Times New Roman" w:cs="Times New Roman"/>
-                <w:color w:val="000000"/>
-                <w:sz w:val="24"/>
-                <w:szCs w:val="24"/>
-              </w:rPr>
-            </w:pPr>
-            <w:r>
-              <w:rPr>
-                <w:rFonts w:eastAsia="Times New Roman" w:cs="Times New Roman"/>
-                <w:sz w:val="24"/>
-                <w:szCs w:val="24"/>
+                <w:color w:val="000000"/>
+              </w:rPr>
+            </w:pPr>
+            <w:r>
+              <w:rPr>
+                <w:rFonts w:eastAsia="Calibri"/>
               </w:rPr>
               <w:t>UI Design (Project)</w:t>
             </w:r>
@@ -4758,29 +5309,24 @@
         <w:tc>
           <w:tcPr>
             <w:tcW w:w="3690" w:type="dxa"/>
+            <w:hideMark/>
           </w:tcPr>
           <w:p>
             <w:pPr>
               <w:numPr>
                 <w:ilvl w:val="0"/>
-                <w:numId w:val="22"/>
+                <w:numId w:val="41"/>
               </w:numPr>
               <w:spacing w:line="240" w:lineRule="auto"/>
               <w:textAlignment w:val="baseline"/>
               <w:cnfStyle w:val="000000100000" w:firstRow="0" w:lastRow="0" w:firstColumn="0" w:lastColumn="0" w:oddVBand="0" w:evenVBand="0" w:oddHBand="1" w:evenHBand="0" w:firstRowFirstColumn="0" w:firstRowLastColumn="0" w:lastRowFirstColumn="0" w:lastRowLastColumn="0"/>
               <w:rPr>
-                <w:rFonts w:eastAsia="Times New Roman" w:cs="Times New Roman"/>
-                <w:color w:val="000000"/>
-                <w:sz w:val="24"/>
-                <w:szCs w:val="24"/>
-              </w:rPr>
-            </w:pPr>
-            <w:r>
-              <w:rPr>
-                <w:rFonts w:eastAsia="Times New Roman" w:cs="Times New Roman"/>
-                <w:color w:val="000000"/>
-                <w:sz w:val="24"/>
-                <w:szCs w:val="24"/>
+                <w:color w:val="000000"/>
+              </w:rPr>
+            </w:pPr>
+            <w:r>
+              <w:rPr>
+                <w:color w:val="000000"/>
               </w:rPr>
               <w:t>Login</w:t>
             </w:r>
@@ -4789,24 +5335,18 @@
             <w:pPr>
               <w:numPr>
                 <w:ilvl w:val="0"/>
-                <w:numId w:val="22"/>
+                <w:numId w:val="41"/>
               </w:numPr>
               <w:spacing w:line="240" w:lineRule="auto"/>
               <w:textAlignment w:val="baseline"/>
               <w:cnfStyle w:val="000000100000" w:firstRow="0" w:lastRow="0" w:firstColumn="0" w:lastColumn="0" w:oddVBand="0" w:evenVBand="0" w:oddHBand="1" w:evenHBand="0" w:firstRowFirstColumn="0" w:firstRowLastColumn="0" w:lastRowFirstColumn="0" w:lastRowLastColumn="0"/>
               <w:rPr>
-                <w:rFonts w:eastAsia="Times New Roman" w:cs="Times New Roman"/>
-                <w:color w:val="000000"/>
-                <w:sz w:val="24"/>
-                <w:szCs w:val="24"/>
-              </w:rPr>
-            </w:pPr>
-            <w:r>
-              <w:rPr>
-                <w:rFonts w:eastAsia="Times New Roman" w:cs="Times New Roman"/>
-                <w:color w:val="000000"/>
-                <w:sz w:val="24"/>
-                <w:szCs w:val="24"/>
+                <w:color w:val="000000"/>
+              </w:rPr>
+            </w:pPr>
+            <w:r>
+              <w:rPr>
+                <w:color w:val="000000"/>
               </w:rPr>
               <w:t>Logout</w:t>
             </w:r>
@@ -4815,24 +5355,18 @@
             <w:pPr>
               <w:numPr>
                 <w:ilvl w:val="0"/>
-                <w:numId w:val="22"/>
+                <w:numId w:val="41"/>
               </w:numPr>
               <w:spacing w:line="240" w:lineRule="auto"/>
               <w:textAlignment w:val="baseline"/>
               <w:cnfStyle w:val="000000100000" w:firstRow="0" w:lastRow="0" w:firstColumn="0" w:lastColumn="0" w:oddVBand="0" w:evenVBand="0" w:oddHBand="1" w:evenHBand="0" w:firstRowFirstColumn="0" w:firstRowLastColumn="0" w:lastRowFirstColumn="0" w:lastRowLastColumn="0"/>
               <w:rPr>
-                <w:rFonts w:eastAsia="Times New Roman" w:cs="Times New Roman"/>
-                <w:color w:val="000000"/>
-                <w:sz w:val="24"/>
-                <w:szCs w:val="24"/>
-              </w:rPr>
-            </w:pPr>
-            <w:r>
-              <w:rPr>
-                <w:rFonts w:eastAsia="Times New Roman" w:cs="Times New Roman"/>
-                <w:color w:val="000000"/>
-                <w:sz w:val="24"/>
-                <w:szCs w:val="24"/>
+                <w:color w:val="000000"/>
+              </w:rPr>
+            </w:pPr>
+            <w:r>
+              <w:rPr>
+                <w:color w:val="000000"/>
               </w:rPr>
               <w:t>Zone Details</w:t>
             </w:r>
@@ -4841,24 +5375,18 @@
             <w:pPr>
               <w:numPr>
                 <w:ilvl w:val="0"/>
-                <w:numId w:val="22"/>
+                <w:numId w:val="41"/>
               </w:numPr>
               <w:spacing w:line="240" w:lineRule="auto"/>
               <w:textAlignment w:val="baseline"/>
               <w:cnfStyle w:val="000000100000" w:firstRow="0" w:lastRow="0" w:firstColumn="0" w:lastColumn="0" w:oddVBand="0" w:evenVBand="0" w:oddHBand="1" w:evenHBand="0" w:firstRowFirstColumn="0" w:firstRowLastColumn="0" w:lastRowFirstColumn="0" w:lastRowLastColumn="0"/>
               <w:rPr>
-                <w:rFonts w:eastAsia="Times New Roman" w:cs="Times New Roman"/>
-                <w:color w:val="000000"/>
-                <w:sz w:val="24"/>
-                <w:szCs w:val="24"/>
-              </w:rPr>
-            </w:pPr>
-            <w:r>
-              <w:rPr>
-                <w:rFonts w:eastAsia="Times New Roman" w:cs="Times New Roman"/>
-                <w:color w:val="000000"/>
-                <w:sz w:val="24"/>
-                <w:szCs w:val="24"/>
+                <w:color w:val="000000"/>
+              </w:rPr>
+            </w:pPr>
+            <w:r>
+              <w:rPr>
+                <w:color w:val="000000"/>
               </w:rPr>
               <w:t>Occupancy in different zones</w:t>
             </w:r>
@@ -4867,26 +5395,60 @@
             <w:pPr>
               <w:numPr>
                 <w:ilvl w:val="0"/>
-                <w:numId w:val="22"/>
+                <w:numId w:val="41"/>
               </w:numPr>
               <w:spacing w:line="240" w:lineRule="auto"/>
               <w:textAlignment w:val="baseline"/>
               <w:cnfStyle w:val="000000100000" w:firstRow="0" w:lastRow="0" w:firstColumn="0" w:lastColumn="0" w:oddVBand="0" w:evenVBand="0" w:oddHBand="1" w:evenHBand="0" w:firstRowFirstColumn="0" w:firstRowLastColumn="0" w:lastRowFirstColumn="0" w:lastRowLastColumn="0"/>
               <w:rPr>
-                <w:rFonts w:eastAsia="Times New Roman" w:cs="Times New Roman"/>
-                <w:color w:val="000000"/>
-                <w:sz w:val="24"/>
-                <w:szCs w:val="24"/>
-              </w:rPr>
-            </w:pPr>
-            <w:r>
-              <w:rPr>
-                <w:rFonts w:eastAsia="Times New Roman" w:cs="Times New Roman"/>
-                <w:color w:val="000000"/>
-                <w:sz w:val="24"/>
-                <w:szCs w:val="24"/>
+                <w:color w:val="000000"/>
+              </w:rPr>
+            </w:pPr>
+            <w:r>
+              <w:rPr>
+                <w:color w:val="000000"/>
+              </w:rPr>
+              <w:t>Plug Load</w:t>
+            </w:r>
+          </w:p>
+          <w:p>
+            <w:pPr>
+              <w:numPr>
+                <w:ilvl w:val="0"/>
+                <w:numId w:val="41"/>
+              </w:numPr>
+              <w:spacing w:line="240" w:lineRule="auto"/>
+              <w:textAlignment w:val="baseline"/>
+              <w:cnfStyle w:val="000000100000" w:firstRow="0" w:lastRow="0" w:firstColumn="0" w:lastColumn="0" w:oddVBand="0" w:evenVBand="0" w:oddHBand="1" w:evenHBand="0" w:firstRowFirstColumn="0" w:firstRowLastColumn="0" w:lastRowFirstColumn="0" w:lastRowLastColumn="0"/>
+              <w:rPr>
+                <w:color w:val="000000"/>
+              </w:rPr>
+            </w:pPr>
+            <w:r>
+              <w:rPr>
+                <w:color w:val="000000"/>
               </w:rPr>
               <w:t>Temperature</w:t>
+            </w:r>
+          </w:p>
+          <w:p>
+            <w:pPr>
+              <w:numPr>
+                <w:ilvl w:val="0"/>
+                <w:numId w:val="41"/>
+              </w:numPr>
+              <w:spacing w:line="240" w:lineRule="auto"/>
+              <w:textAlignment w:val="baseline"/>
+              <w:cnfStyle w:val="000000100000" w:firstRow="0" w:lastRow="0" w:firstColumn="0" w:lastColumn="0" w:oddVBand="0" w:evenVBand="0" w:oddHBand="1" w:evenHBand="0" w:firstRowFirstColumn="0" w:firstRowLastColumn="0" w:lastRowFirstColumn="0" w:lastRowLastColumn="0"/>
+              <w:rPr>
+                <w:color w:val="000000"/>
+              </w:rPr>
+            </w:pPr>
+            <w:r>
+              <w:rPr>
+                <w:color w:val="000000"/>
+              </w:rPr>
+              <w:t>Artificial Lighting</w:t>
             </w:r>
           </w:p>
         </w:tc>
@@ -4934,7 +5496,7 @@
       <w:pPr>
         <w:pStyle w:val="Heading10"/>
       </w:pPr>
-      <w:bookmarkStart w:id="19" w:name="_Toc410592044"/>
+      <w:bookmarkStart w:id="20" w:name="_Toc412221447"/>
       <w:r>
         <w:lastRenderedPageBreak/>
         <w:t xml:space="preserve">4. </w:t>
@@ -4942,7 +5504,7 @@
       <w:r>
         <w:t>Appendix</w:t>
       </w:r>
-      <w:bookmarkEnd w:id="19"/>
+      <w:bookmarkEnd w:id="20"/>
       <w:r>
         <w:t xml:space="preserve">  </w:t>
       </w:r>
@@ -4951,7 +5513,7 @@
       <w:pPr>
         <w:pStyle w:val="Heading20"/>
       </w:pPr>
-      <w:bookmarkStart w:id="20" w:name="_Toc410592045"/>
+      <w:bookmarkStart w:id="21" w:name="_Toc412221448"/>
       <w:r>
         <w:t xml:space="preserve">4.1 </w:t>
       </w:r>
@@ -4961,7 +5523,7 @@
       <w:r>
         <w:t>dule</w:t>
       </w:r>
-      <w:bookmarkEnd w:id="20"/>
+      <w:bookmarkEnd w:id="21"/>
       <w:r>
         <w:tab/>
       </w:r>
@@ -4970,6 +5532,7 @@
       <w:pPr>
         <w:pStyle w:val="Heading20"/>
       </w:pPr>
+      <w:bookmarkStart w:id="22" w:name="_Toc412221449"/>
       <w:r>
         <w:rPr>
           <w:noProof/>
@@ -4990,7 +5553,7 @@
                     <pic:cNvPicPr/>
                   </pic:nvPicPr>
                   <pic:blipFill>
-                    <a:blip r:embed="rId9">
+                    <a:blip r:embed="rId8">
                       <a:extLst>
                         <a:ext uri="{28A0092B-C50C-407E-A947-70E740481C1C}">
                           <a14:useLocalDpi xmlns:a14="http://schemas.microsoft.com/office/drawing/2010/main" val="0"/>
@@ -5016,11 +5579,13 @@
           </wp:inline>
         </w:drawing>
       </w:r>
+      <w:bookmarkEnd w:id="22"/>
     </w:p>
     <w:p>
       <w:pPr>
         <w:pStyle w:val="Heading20"/>
       </w:pPr>
+      <w:bookmarkStart w:id="23" w:name="_Toc412221450"/>
       <w:r>
         <w:rPr>
           <w:noProof/>
@@ -5042,7 +5607,7 @@
                     <pic:cNvPicPr/>
                   </pic:nvPicPr>
                   <pic:blipFill>
-                    <a:blip r:embed="rId10">
+                    <a:blip r:embed="rId9">
                       <a:extLst>
                         <a:ext uri="{28A0092B-C50C-407E-A947-70E740481C1C}">
                           <a14:useLocalDpi xmlns:a14="http://schemas.microsoft.com/office/drawing/2010/main" val="0"/>
@@ -5089,7 +5654,7 @@
                     <pic:cNvPicPr/>
                   </pic:nvPicPr>
                   <pic:blipFill>
-                    <a:blip r:embed="rId11">
+                    <a:blip r:embed="rId10">
                       <a:extLst>
                         <a:ext uri="{28A0092B-C50C-407E-A947-70E740481C1C}">
                           <a14:useLocalDpi xmlns:a14="http://schemas.microsoft.com/office/drawing/2010/main" val="0"/>
@@ -5136,7 +5701,7 @@
                     <pic:cNvPicPr/>
                   </pic:nvPicPr>
                   <pic:blipFill>
-                    <a:blip r:embed="rId12">
+                    <a:blip r:embed="rId11">
                       <a:extLst>
                         <a:ext uri="{28A0092B-C50C-407E-A947-70E740481C1C}">
                           <a14:useLocalDpi xmlns:a14="http://schemas.microsoft.com/office/drawing/2010/main" val="0"/>
@@ -5183,7 +5748,7 @@
                     <pic:cNvPicPr/>
                   </pic:nvPicPr>
                   <pic:blipFill>
-                    <a:blip r:embed="rId13">
+                    <a:blip r:embed="rId12">
                       <a:extLst>
                         <a:ext uri="{28A0092B-C50C-407E-A947-70E740481C1C}">
                           <a14:useLocalDpi xmlns:a14="http://schemas.microsoft.com/office/drawing/2010/main" val="0"/>
@@ -5209,6 +5774,7 @@
           </wp:inline>
         </w:drawing>
       </w:r>
+      <w:bookmarkEnd w:id="23"/>
     </w:p>
     <w:p>
       <w:pPr>
@@ -5239,6 +5805,7 @@
       <w:pPr>
         <w:pStyle w:val="Heading20"/>
       </w:pPr>
+      <w:bookmarkStart w:id="24" w:name="_Toc412221451"/>
       <w:r>
         <w:rPr>
           <w:noProof/>
@@ -5262,7 +5829,7 @@
                     </pic:cNvPicPr>
                   </pic:nvPicPr>
                   <pic:blipFill>
-                    <a:blip r:embed="rId14">
+                    <a:blip r:embed="rId13">
                       <a:extLst>
                         <a:ext uri="{28A0092B-C50C-407E-A947-70E740481C1C}">
                           <a14:useLocalDpi xmlns:a14="http://schemas.microsoft.com/office/drawing/2010/main" val="0"/>
@@ -5293,8 +5860,7 @@
           </wp:inline>
         </w:drawing>
       </w:r>
-      <w:bookmarkStart w:id="21" w:name="_GoBack"/>
-      <w:bookmarkEnd w:id="21"/>
+      <w:bookmarkEnd w:id="24"/>
     </w:p>
     <w:p>
       <w:pPr>
@@ -5309,14 +5875,14 @@
       <w:pPr>
         <w:pStyle w:val="Heading20"/>
       </w:pPr>
-      <w:bookmarkStart w:id="22" w:name="_Toc410592046"/>
+      <w:bookmarkStart w:id="25" w:name="_Toc412221452"/>
       <w:r>
         <w:t xml:space="preserve">4.2 </w:t>
       </w:r>
       <w:r>
         <w:t>Appendix B – Feasibility Matrix</w:t>
       </w:r>
-      <w:bookmarkEnd w:id="22"/>
+      <w:bookmarkEnd w:id="25"/>
     </w:p>
     <w:p>
       <w:pPr>
@@ -5332,14 +5898,14 @@
       <w:pPr>
         <w:pStyle w:val="Heading20"/>
       </w:pPr>
-      <w:bookmarkStart w:id="23" w:name="_Toc410592047"/>
+      <w:bookmarkStart w:id="26" w:name="_Toc412221453"/>
       <w:r>
         <w:t xml:space="preserve">4.3 </w:t>
       </w:r>
       <w:r>
         <w:t>Appendix C – Cost Matrix</w:t>
       </w:r>
-      <w:bookmarkEnd w:id="23"/>
+      <w:bookmarkEnd w:id="26"/>
     </w:p>
     <w:p>
       <w:pPr>
@@ -6021,11 +6587,11 @@
       <w:pPr>
         <w:pStyle w:val="Heading20"/>
       </w:pPr>
-      <w:bookmarkStart w:id="24" w:name="_Toc410592048"/>
+      <w:bookmarkStart w:id="27" w:name="_Toc412221454"/>
       <w:r>
         <w:t>4.4 Appendix D – Diary of Meetings</w:t>
       </w:r>
-      <w:bookmarkEnd w:id="24"/>
+      <w:bookmarkEnd w:id="27"/>
     </w:p>
     <w:p>
       <w:pPr>
@@ -6352,7 +6918,6 @@
                 <w:lang w:val="es-ES_tradnl"/>
               </w:rPr>
             </w:pPr>
-            <w:proofErr w:type="spellStart"/>
             <w:r>
               <w:rPr>
                 <w:rFonts w:eastAsia="Times New Roman" w:cs="Times New Roman"/>
@@ -6361,18 +6926,7 @@
                 <w:szCs w:val="23"/>
                 <w:lang w:val="es-ES_tradnl"/>
               </w:rPr>
-              <w:t>Ali</w:t>
-            </w:r>
-            <w:proofErr w:type="spellEnd"/>
-            <w:r>
-              <w:rPr>
-                <w:rFonts w:eastAsia="Times New Roman" w:cs="Times New Roman"/>
-                <w:color w:val="000000"/>
-                <w:sz w:val="23"/>
-                <w:szCs w:val="23"/>
-                <w:lang w:val="es-ES_tradnl"/>
-              </w:rPr>
-              <w:t xml:space="preserve"> </w:t>
+              <w:t xml:space="preserve">Ali </w:t>
             </w:r>
             <w:proofErr w:type="spellStart"/>
             <w:r>
@@ -7093,7 +7647,6 @@
                 <w:lang w:val="es-ES_tradnl"/>
               </w:rPr>
             </w:pPr>
-            <w:proofErr w:type="spellStart"/>
             <w:r>
               <w:rPr>
                 <w:rFonts w:eastAsia="Times New Roman" w:cs="Times New Roman"/>
@@ -7102,18 +7655,7 @@
                 <w:szCs w:val="23"/>
                 <w:lang w:val="es-ES_tradnl"/>
               </w:rPr>
-              <w:t>Ali</w:t>
-            </w:r>
-            <w:proofErr w:type="spellEnd"/>
-            <w:r>
-              <w:rPr>
-                <w:rFonts w:eastAsia="Times New Roman" w:cs="Times New Roman"/>
-                <w:color w:val="000000"/>
-                <w:sz w:val="23"/>
-                <w:szCs w:val="23"/>
-                <w:lang w:val="es-ES_tradnl"/>
-              </w:rPr>
-              <w:t xml:space="preserve"> </w:t>
+              <w:t xml:space="preserve">Ali </w:t>
             </w:r>
             <w:proofErr w:type="spellStart"/>
             <w:r>
@@ -7945,7 +8487,6 @@
                 <w:lang w:val="es-ES_tradnl"/>
               </w:rPr>
             </w:pPr>
-            <w:proofErr w:type="spellStart"/>
             <w:r>
               <w:rPr>
                 <w:rFonts w:eastAsia="Times New Roman" w:cs="Times New Roman"/>
@@ -7954,18 +8495,7 @@
                 <w:szCs w:val="23"/>
                 <w:lang w:val="es-ES_tradnl"/>
               </w:rPr>
-              <w:t>Ali</w:t>
-            </w:r>
-            <w:proofErr w:type="spellEnd"/>
-            <w:r>
-              <w:rPr>
-                <w:rFonts w:eastAsia="Times New Roman" w:cs="Times New Roman"/>
-                <w:color w:val="000000"/>
-                <w:sz w:val="23"/>
-                <w:szCs w:val="23"/>
-                <w:lang w:val="es-ES_tradnl"/>
-              </w:rPr>
-              <w:t xml:space="preserve"> </w:t>
+              <w:t xml:space="preserve">Ali </w:t>
             </w:r>
             <w:proofErr w:type="spellStart"/>
             <w:r>
@@ -8776,7 +9306,6 @@
                 <w:lang w:val="es-ES_tradnl"/>
               </w:rPr>
             </w:pPr>
-            <w:proofErr w:type="spellStart"/>
             <w:r>
               <w:rPr>
                 <w:rFonts w:eastAsia="Times New Roman" w:cs="Times New Roman"/>
@@ -8785,18 +9314,7 @@
                 <w:szCs w:val="23"/>
                 <w:lang w:val="es-ES_tradnl"/>
               </w:rPr>
-              <w:t>Ali</w:t>
-            </w:r>
-            <w:proofErr w:type="spellEnd"/>
-            <w:r>
-              <w:rPr>
-                <w:rFonts w:eastAsia="Times New Roman" w:cs="Times New Roman"/>
-                <w:color w:val="000000"/>
-                <w:sz w:val="23"/>
-                <w:szCs w:val="23"/>
-                <w:lang w:val="es-ES_tradnl"/>
-              </w:rPr>
-              <w:t xml:space="preserve"> </w:t>
+              <w:t xml:space="preserve">Ali </w:t>
             </w:r>
             <w:proofErr w:type="spellStart"/>
             <w:r>
@@ -9417,7 +9935,6 @@
                 <w:lang w:val="es-ES_tradnl"/>
               </w:rPr>
             </w:pPr>
-            <w:proofErr w:type="spellStart"/>
             <w:r>
               <w:rPr>
                 <w:rFonts w:eastAsia="Times New Roman" w:cs="Times New Roman"/>
@@ -9426,18 +9943,7 @@
                 <w:szCs w:val="23"/>
                 <w:lang w:val="es-ES_tradnl"/>
               </w:rPr>
-              <w:t>Ali</w:t>
-            </w:r>
-            <w:proofErr w:type="spellEnd"/>
-            <w:r>
-              <w:rPr>
-                <w:rFonts w:eastAsia="Times New Roman" w:cs="Times New Roman"/>
-                <w:color w:val="000000"/>
-                <w:sz w:val="23"/>
-                <w:szCs w:val="23"/>
-                <w:lang w:val="es-ES_tradnl"/>
-              </w:rPr>
-              <w:t xml:space="preserve"> </w:t>
+              <w:t xml:space="preserve">Ali </w:t>
             </w:r>
             <w:proofErr w:type="spellStart"/>
             <w:r>
@@ -9758,12 +10264,12 @@
           <w:bCs/>
         </w:rPr>
       </w:pPr>
-      <w:bookmarkStart w:id="25" w:name="_Toc410592049"/>
+      <w:bookmarkStart w:id="28" w:name="_Toc412221455"/>
       <w:r>
         <w:lastRenderedPageBreak/>
         <w:t>5. References</w:t>
       </w:r>
-      <w:bookmarkEnd w:id="25"/>
+      <w:bookmarkEnd w:id="28"/>
     </w:p>
     <w:sdt>
       <w:sdtPr>
@@ -9875,7 +10381,7 @@
       </w:pPr>
     </w:p>
     <w:sectPr>
-      <w:footerReference w:type="default" r:id="rId15"/>
+      <w:footerReference w:type="default" r:id="rId14"/>
       <w:pgSz w:w="12240" w:h="15840"/>
       <w:pgMar w:top="1440" w:right="1440" w:bottom="1440" w:left="1440" w:header="720" w:footer="720" w:gutter="0"/>
       <w:pgNumType w:start="0"/>
@@ -9888,7 +10394,7 @@
 </file>
 
 <file path=word/endnotes.xml><?xml version="1.0" encoding="utf-8"?>
-<w:endnotes xmlns:wpc="http://schemas.microsoft.com/office/word/2010/wordprocessingCanvas" xmlns:mc="http://schemas.openxmlformats.org/markup-compatibility/2006" xmlns:o="urn:schemas-microsoft-com:office:office" xmlns:r="http://schemas.openxmlformats.org/officeDocument/2006/relationships" xmlns:m="http://schemas.openxmlformats.org/officeDocument/2006/math" xmlns:v="urn:schemas-microsoft-com:vml" xmlns:wp14="http://schemas.microsoft.com/office/word/2010/wordprocessingDrawing" xmlns:wp="http://schemas.openxmlformats.org/drawingml/2006/wordprocessingDrawing" xmlns:w10="urn:schemas-microsoft-com:office:word" xmlns:w="http://schemas.openxmlformats.org/wordprocessingml/2006/main" xmlns:w14="http://schemas.microsoft.com/office/word/2010/wordml" xmlns:wpg="http://schemas.microsoft.com/office/word/2010/wordprocessingGroup" xmlns:wpi="http://schemas.microsoft.com/office/word/2010/wordprocessingInk" xmlns:wne="http://schemas.microsoft.com/office/word/2006/wordml" xmlns:wps="http://schemas.microsoft.com/office/word/2010/wordprocessingShape" mc:Ignorable="w14 wp14">
+<w:endnotes xmlns:wpc="http://schemas.microsoft.com/office/word/2010/wordprocessingCanvas" xmlns:mc="http://schemas.openxmlformats.org/markup-compatibility/2006" xmlns:o="urn:schemas-microsoft-com:office:office" xmlns:r="http://schemas.openxmlformats.org/officeDocument/2006/relationships" xmlns:m="http://schemas.openxmlformats.org/officeDocument/2006/math" xmlns:v="urn:schemas-microsoft-com:vml" xmlns:wp14="http://schemas.microsoft.com/office/word/2010/wordprocessingDrawing" xmlns:wp="http://schemas.openxmlformats.org/drawingml/2006/wordprocessingDrawing" xmlns:w10="urn:schemas-microsoft-com:office:word" xmlns:w="http://schemas.openxmlformats.org/wordprocessingml/2006/main" xmlns:w14="http://schemas.microsoft.com/office/word/2010/wordml" xmlns:w15="http://schemas.microsoft.com/office/word/2012/wordml" xmlns:wpg="http://schemas.microsoft.com/office/word/2010/wordprocessingGroup" xmlns:wpi="http://schemas.microsoft.com/office/word/2010/wordprocessingInk" xmlns:wne="http://schemas.microsoft.com/office/word/2006/wordml" xmlns:wps="http://schemas.microsoft.com/office/word/2010/wordprocessingShape" mc:Ignorable="w14 w15 wp14">
   <w:endnote w:type="separator" w:id="-1">
     <w:p>
       <w:pPr>
@@ -9913,7 +10419,7 @@
 </file>
 
 <file path=word/footer1.xml><?xml version="1.0" encoding="utf-8"?>
-<w:ftr xmlns:wpc="http://schemas.microsoft.com/office/word/2010/wordprocessingCanvas" xmlns:mc="http://schemas.openxmlformats.org/markup-compatibility/2006" xmlns:o="urn:schemas-microsoft-com:office:office" xmlns:r="http://schemas.openxmlformats.org/officeDocument/2006/relationships" xmlns:m="http://schemas.openxmlformats.org/officeDocument/2006/math" xmlns:v="urn:schemas-microsoft-com:vml" xmlns:wp14="http://schemas.microsoft.com/office/word/2010/wordprocessingDrawing" xmlns:wp="http://schemas.openxmlformats.org/drawingml/2006/wordprocessingDrawing" xmlns:w10="urn:schemas-microsoft-com:office:word" xmlns:w="http://schemas.openxmlformats.org/wordprocessingml/2006/main" xmlns:w14="http://schemas.microsoft.com/office/word/2010/wordml" xmlns:wpg="http://schemas.microsoft.com/office/word/2010/wordprocessingGroup" xmlns:wpi="http://schemas.microsoft.com/office/word/2010/wordprocessingInk" xmlns:wne="http://schemas.microsoft.com/office/word/2006/wordml" xmlns:wps="http://schemas.microsoft.com/office/word/2010/wordprocessingShape" mc:Ignorable="w14 wp14">
+<w:ftr xmlns:wpc="http://schemas.microsoft.com/office/word/2010/wordprocessingCanvas" xmlns:mc="http://schemas.openxmlformats.org/markup-compatibility/2006" xmlns:o="urn:schemas-microsoft-com:office:office" xmlns:r="http://schemas.openxmlformats.org/officeDocument/2006/relationships" xmlns:m="http://schemas.openxmlformats.org/officeDocument/2006/math" xmlns:v="urn:schemas-microsoft-com:vml" xmlns:wp14="http://schemas.microsoft.com/office/word/2010/wordprocessingDrawing" xmlns:wp="http://schemas.openxmlformats.org/drawingml/2006/wordprocessingDrawing" xmlns:w10="urn:schemas-microsoft-com:office:word" xmlns:w="http://schemas.openxmlformats.org/wordprocessingml/2006/main" xmlns:w14="http://schemas.microsoft.com/office/word/2010/wordml" xmlns:w15="http://schemas.microsoft.com/office/word/2012/wordml" xmlns:wpg="http://schemas.microsoft.com/office/word/2010/wordprocessingGroup" xmlns:wpi="http://schemas.microsoft.com/office/word/2010/wordprocessingInk" xmlns:wne="http://schemas.microsoft.com/office/word/2006/wordml" xmlns:wps="http://schemas.microsoft.com/office/word/2010/wordprocessingShape" mc:Ignorable="w14 w15 wp14">
   <w:p>
     <w:pPr>
       <w:tabs>
@@ -9976,7 +10482,7 @@
         <w:sz w:val="24"/>
         <w:szCs w:val="24"/>
       </w:rPr>
-      <w:t>17</w:t>
+      <w:t>3</w:t>
     </w:r>
     <w:r>
       <w:rPr>
@@ -10025,7 +10531,7 @@
         <w:sz w:val="24"/>
         <w:szCs w:val="24"/>
       </w:rPr>
-      <w:t>20</w:t>
+      <w:t>25</w:t>
     </w:r>
     <w:r>
       <w:rPr>
@@ -10045,7 +10551,7 @@
 </file>
 
 <file path=word/footnotes.xml><?xml version="1.0" encoding="utf-8"?>
-<w:footnotes xmlns:wpc="http://schemas.microsoft.com/office/word/2010/wordprocessingCanvas" xmlns:mc="http://schemas.openxmlformats.org/markup-compatibility/2006" xmlns:o="urn:schemas-microsoft-com:office:office" xmlns:r="http://schemas.openxmlformats.org/officeDocument/2006/relationships" xmlns:m="http://schemas.openxmlformats.org/officeDocument/2006/math" xmlns:v="urn:schemas-microsoft-com:vml" xmlns:wp14="http://schemas.microsoft.com/office/word/2010/wordprocessingDrawing" xmlns:wp="http://schemas.openxmlformats.org/drawingml/2006/wordprocessingDrawing" xmlns:w10="urn:schemas-microsoft-com:office:word" xmlns:w="http://schemas.openxmlformats.org/wordprocessingml/2006/main" xmlns:w14="http://schemas.microsoft.com/office/word/2010/wordml" xmlns:wpg="http://schemas.microsoft.com/office/word/2010/wordprocessingGroup" xmlns:wpi="http://schemas.microsoft.com/office/word/2010/wordprocessingInk" xmlns:wne="http://schemas.microsoft.com/office/word/2006/wordml" xmlns:wps="http://schemas.microsoft.com/office/word/2010/wordprocessingShape" mc:Ignorable="w14 wp14">
+<w:footnotes xmlns:wpc="http://schemas.microsoft.com/office/word/2010/wordprocessingCanvas" xmlns:mc="http://schemas.openxmlformats.org/markup-compatibility/2006" xmlns:o="urn:schemas-microsoft-com:office:office" xmlns:r="http://schemas.openxmlformats.org/officeDocument/2006/relationships" xmlns:m="http://schemas.openxmlformats.org/officeDocument/2006/math" xmlns:v="urn:schemas-microsoft-com:vml" xmlns:wp14="http://schemas.microsoft.com/office/word/2010/wordprocessingDrawing" xmlns:wp="http://schemas.openxmlformats.org/drawingml/2006/wordprocessingDrawing" xmlns:w10="urn:schemas-microsoft-com:office:word" xmlns:w="http://schemas.openxmlformats.org/wordprocessingml/2006/main" xmlns:w14="http://schemas.microsoft.com/office/word/2010/wordml" xmlns:w15="http://schemas.microsoft.com/office/word/2012/wordml" xmlns:wpg="http://schemas.microsoft.com/office/word/2010/wordprocessingGroup" xmlns:wpi="http://schemas.microsoft.com/office/word/2010/wordprocessingInk" xmlns:wne="http://schemas.microsoft.com/office/word/2006/wordml" xmlns:wps="http://schemas.microsoft.com/office/word/2010/wordprocessingShape" mc:Ignorable="w14 w15 wp14">
   <w:footnote w:type="separator" w:id="-1">
     <w:p>
       <w:pPr>
@@ -10070,7 +10576,7 @@
 </file>
 
 <file path=word/numbering.xml><?xml version="1.0" encoding="utf-8"?>
-<w:numbering xmlns:wpc="http://schemas.microsoft.com/office/word/2010/wordprocessingCanvas" xmlns:mc="http://schemas.openxmlformats.org/markup-compatibility/2006" xmlns:o="urn:schemas-microsoft-com:office:office" xmlns:r="http://schemas.openxmlformats.org/officeDocument/2006/relationships" xmlns:m="http://schemas.openxmlformats.org/officeDocument/2006/math" xmlns:v="urn:schemas-microsoft-com:vml" xmlns:wp14="http://schemas.microsoft.com/office/word/2010/wordprocessingDrawing" xmlns:wp="http://schemas.openxmlformats.org/drawingml/2006/wordprocessingDrawing" xmlns:w10="urn:schemas-microsoft-com:office:word" xmlns:w="http://schemas.openxmlformats.org/wordprocessingml/2006/main" xmlns:w14="http://schemas.microsoft.com/office/word/2010/wordml" xmlns:wpg="http://schemas.microsoft.com/office/word/2010/wordprocessingGroup" xmlns:wpi="http://schemas.microsoft.com/office/word/2010/wordprocessingInk" xmlns:wne="http://schemas.microsoft.com/office/word/2006/wordml" xmlns:wps="http://schemas.microsoft.com/office/word/2010/wordprocessingShape" mc:Ignorable="w14 wp14">
+<w:numbering xmlns:wpc="http://schemas.microsoft.com/office/word/2010/wordprocessingCanvas" xmlns:mc="http://schemas.openxmlformats.org/markup-compatibility/2006" xmlns:o="urn:schemas-microsoft-com:office:office" xmlns:r="http://schemas.openxmlformats.org/officeDocument/2006/relationships" xmlns:m="http://schemas.openxmlformats.org/officeDocument/2006/math" xmlns:v="urn:schemas-microsoft-com:vml" xmlns:wp14="http://schemas.microsoft.com/office/word/2010/wordprocessingDrawing" xmlns:wp="http://schemas.openxmlformats.org/drawingml/2006/wordprocessingDrawing" xmlns:w10="urn:schemas-microsoft-com:office:word" xmlns:w="http://schemas.openxmlformats.org/wordprocessingml/2006/main" xmlns:w14="http://schemas.microsoft.com/office/word/2010/wordml" xmlns:w15="http://schemas.microsoft.com/office/word/2012/wordml" xmlns:wpg="http://schemas.microsoft.com/office/word/2010/wordprocessingGroup" xmlns:wpi="http://schemas.microsoft.com/office/word/2010/wordprocessingInk" xmlns:wne="http://schemas.microsoft.com/office/word/2006/wordml" xmlns:wps="http://schemas.microsoft.com/office/word/2010/wordprocessingShape" mc:Ignorable="w14 w15 wp14">
   <w:abstractNum w:abstractNumId="0">
     <w:nsid w:val="002C39FC"/>
     <w:multiLevelType w:val="multilevel"/>
@@ -15029,11 +15535,23 @@
   <w:num w:numId="40">
     <w:abstractNumId w:val="5"/>
   </w:num>
+  <w:num w:numId="41">
+    <w:abstractNumId w:val="10"/>
+    <w:lvlOverride w:ilvl="0"/>
+    <w:lvlOverride w:ilvl="1"/>
+    <w:lvlOverride w:ilvl="2"/>
+    <w:lvlOverride w:ilvl="3"/>
+    <w:lvlOverride w:ilvl="4"/>
+    <w:lvlOverride w:ilvl="5"/>
+    <w:lvlOverride w:ilvl="6"/>
+    <w:lvlOverride w:ilvl="7"/>
+    <w:lvlOverride w:ilvl="8"/>
+  </w:num>
 </w:numbering>
 </file>
 
 <file path=word/styles.xml><?xml version="1.0" encoding="utf-8"?>
-<w:styles xmlns:mc="http://schemas.openxmlformats.org/markup-compatibility/2006" xmlns:r="http://schemas.openxmlformats.org/officeDocument/2006/relationships" xmlns:w="http://schemas.openxmlformats.org/wordprocessingml/2006/main" xmlns:w14="http://schemas.microsoft.com/office/word/2010/wordml" mc:Ignorable="w14">
+<w:styles xmlns:mc="http://schemas.openxmlformats.org/markup-compatibility/2006" xmlns:r="http://schemas.openxmlformats.org/officeDocument/2006/relationships" xmlns:w="http://schemas.openxmlformats.org/wordprocessingml/2006/main" xmlns:w14="http://schemas.microsoft.com/office/word/2010/wordml" xmlns:w15="http://schemas.microsoft.com/office/word/2012/wordml" mc:Ignorable="w14 w15">
   <w:docDefaults>
     <w:rPrDefault>
       <w:rPr>
@@ -15049,144 +15567,378 @@
       </w:pPr>
     </w:pPrDefault>
   </w:docDefaults>
-  <w:latentStyles w:defLockedState="0" w:defUIPriority="99" w:defSemiHidden="1" w:defUnhideWhenUsed="1" w:defQFormat="0" w:count="267">
-    <w:lsdException w:name="Normal" w:semiHidden="0" w:uiPriority="0" w:unhideWhenUsed="0" w:qFormat="1"/>
-    <w:lsdException w:name="heading 1" w:semiHidden="0" w:uiPriority="9" w:unhideWhenUsed="0" w:qFormat="1"/>
-    <w:lsdException w:name="heading 2" w:uiPriority="9"/>
-    <w:lsdException w:name="heading 3" w:uiPriority="9"/>
-    <w:lsdException w:name="heading 4" w:uiPriority="9" w:qFormat="1"/>
-    <w:lsdException w:name="heading 5" w:uiPriority="9" w:qFormat="1"/>
-    <w:lsdException w:name="heading 6" w:uiPriority="9" w:qFormat="1"/>
-    <w:lsdException w:name="heading 7" w:uiPriority="9" w:qFormat="1"/>
-    <w:lsdException w:name="heading 8" w:uiPriority="9" w:qFormat="1"/>
-    <w:lsdException w:name="heading 9" w:uiPriority="9" w:qFormat="1"/>
-    <w:lsdException w:name="toc 1" w:uiPriority="39"/>
-    <w:lsdException w:name="toc 2" w:uiPriority="39"/>
-    <w:lsdException w:name="toc 3" w:uiPriority="39"/>
-    <w:lsdException w:name="toc 4" w:uiPriority="39"/>
-    <w:lsdException w:name="toc 5" w:uiPriority="39"/>
-    <w:lsdException w:name="toc 6" w:uiPriority="39"/>
-    <w:lsdException w:name="toc 7" w:uiPriority="39"/>
-    <w:lsdException w:name="toc 8" w:uiPriority="39"/>
-    <w:lsdException w:name="toc 9" w:uiPriority="39"/>
-    <w:lsdException w:name="caption" w:uiPriority="35" w:qFormat="1"/>
-    <w:lsdException w:name="Title" w:semiHidden="0" w:uiPriority="10" w:unhideWhenUsed="0" w:qFormat="1"/>
-    <w:lsdException w:name="Default Paragraph Font" w:uiPriority="1"/>
-    <w:lsdException w:name="Subtitle" w:semiHidden="0" w:uiPriority="11" w:unhideWhenUsed="0" w:qFormat="1"/>
-    <w:lsdException w:name="Strong" w:semiHidden="0" w:uiPriority="22" w:unhideWhenUsed="0" w:qFormat="1"/>
-    <w:lsdException w:name="Emphasis" w:semiHidden="0" w:uiPriority="20" w:unhideWhenUsed="0" w:qFormat="1"/>
-    <w:lsdException w:name="Table Grid" w:semiHidden="0" w:uiPriority="39" w:unhideWhenUsed="0"/>
-    <w:lsdException w:name="Placeholder Text" w:unhideWhenUsed="0"/>
-    <w:lsdException w:name="No Spacing" w:semiHidden="0" w:uiPriority="1" w:unhideWhenUsed="0" w:qFormat="1"/>
-    <w:lsdException w:name="Light Shading" w:semiHidden="0" w:uiPriority="60" w:unhideWhenUsed="0"/>
-    <w:lsdException w:name="Light List" w:semiHidden="0" w:uiPriority="61" w:unhideWhenUsed="0"/>
-    <w:lsdException w:name="Light Grid" w:semiHidden="0" w:uiPriority="62" w:unhideWhenUsed="0"/>
-    <w:lsdException w:name="Medium Shading 1" w:semiHidden="0" w:uiPriority="63" w:unhideWhenUsed="0"/>
-    <w:lsdException w:name="Medium Shading 2" w:semiHidden="0" w:uiPriority="64" w:unhideWhenUsed="0"/>
-    <w:lsdException w:name="Medium List 1" w:semiHidden="0" w:uiPriority="65" w:unhideWhenUsed="0"/>
-    <w:lsdException w:name="Medium List 2" w:semiHidden="0" w:uiPriority="66" w:unhideWhenUsed="0"/>
-    <w:lsdException w:name="Medium Grid 1" w:semiHidden="0" w:uiPriority="67" w:unhideWhenUsed="0"/>
-    <w:lsdException w:name="Medium Grid 2" w:semiHidden="0" w:uiPriority="68" w:unhideWhenUsed="0"/>
-    <w:lsdException w:name="Medium Grid 3" w:semiHidden="0" w:uiPriority="69" w:unhideWhenUsed="0"/>
-    <w:lsdException w:name="Dark List" w:semiHidden="0" w:uiPriority="70" w:unhideWhenUsed="0"/>
-    <w:lsdException w:name="Colorful Shading" w:semiHidden="0" w:uiPriority="71" w:unhideWhenUsed="0"/>
-    <w:lsdException w:name="Colorful List" w:semiHidden="0" w:uiPriority="72" w:unhideWhenUsed="0"/>
-    <w:lsdException w:name="Colorful Grid" w:semiHidden="0" w:uiPriority="73" w:unhideWhenUsed="0"/>
-    <w:lsdException w:name="Light Shading Accent 1" w:semiHidden="0" w:uiPriority="60" w:unhideWhenUsed="0"/>
-    <w:lsdException w:name="Light List Accent 1" w:semiHidden="0" w:uiPriority="61" w:unhideWhenUsed="0"/>
-    <w:lsdException w:name="Light Grid Accent 1" w:semiHidden="0" w:uiPriority="62" w:unhideWhenUsed="0"/>
-    <w:lsdException w:name="Medium Shading 1 Accent 1" w:semiHidden="0" w:uiPriority="63" w:unhideWhenUsed="0"/>
-    <w:lsdException w:name="Medium Shading 2 Accent 1" w:semiHidden="0" w:uiPriority="64" w:unhideWhenUsed="0"/>
-    <w:lsdException w:name="Medium List 1 Accent 1" w:semiHidden="0" w:uiPriority="65" w:unhideWhenUsed="0"/>
-    <w:lsdException w:name="Revision" w:unhideWhenUsed="0"/>
-    <w:lsdException w:name="List Paragraph" w:semiHidden="0" w:uiPriority="34" w:unhideWhenUsed="0" w:qFormat="1"/>
-    <w:lsdException w:name="Quote" w:semiHidden="0" w:uiPriority="29" w:unhideWhenUsed="0" w:qFormat="1"/>
-    <w:lsdException w:name="Intense Quote" w:semiHidden="0" w:uiPriority="30" w:unhideWhenUsed="0" w:qFormat="1"/>
-    <w:lsdException w:name="Medium List 2 Accent 1" w:semiHidden="0" w:uiPriority="66" w:unhideWhenUsed="0"/>
-    <w:lsdException w:name="Medium Grid 1 Accent 1" w:semiHidden="0" w:uiPriority="67" w:unhideWhenUsed="0"/>
-    <w:lsdException w:name="Medium Grid 2 Accent 1" w:semiHidden="0" w:uiPriority="68" w:unhideWhenUsed="0"/>
-    <w:lsdException w:name="Medium Grid 3 Accent 1" w:semiHidden="0" w:uiPriority="69" w:unhideWhenUsed="0"/>
-    <w:lsdException w:name="Dark List Accent 1" w:semiHidden="0" w:uiPriority="70" w:unhideWhenUsed="0"/>
-    <w:lsdException w:name="Colorful Shading Accent 1" w:semiHidden="0" w:uiPriority="71" w:unhideWhenUsed="0"/>
-    <w:lsdException w:name="Colorful List Accent 1" w:semiHidden="0" w:uiPriority="72" w:unhideWhenUsed="0"/>
-    <w:lsdException w:name="Colorful Grid Accent 1" w:semiHidden="0" w:uiPriority="73" w:unhideWhenUsed="0"/>
-    <w:lsdException w:name="Light Shading Accent 2" w:semiHidden="0" w:uiPriority="60" w:unhideWhenUsed="0"/>
-    <w:lsdException w:name="Light List Accent 2" w:semiHidden="0" w:uiPriority="61" w:unhideWhenUsed="0"/>
-    <w:lsdException w:name="Light Grid Accent 2" w:semiHidden="0" w:uiPriority="62" w:unhideWhenUsed="0"/>
-    <w:lsdException w:name="Medium Shading 1 Accent 2" w:semiHidden="0" w:uiPriority="63" w:unhideWhenUsed="0"/>
-    <w:lsdException w:name="Medium Shading 2 Accent 2" w:semiHidden="0" w:uiPriority="64" w:unhideWhenUsed="0"/>
-    <w:lsdException w:name="Medium List 1 Accent 2" w:semiHidden="0" w:uiPriority="65" w:unhideWhenUsed="0"/>
-    <w:lsdException w:name="Medium List 2 Accent 2" w:semiHidden="0" w:uiPriority="66" w:unhideWhenUsed="0"/>
-    <w:lsdException w:name="Medium Grid 1 Accent 2" w:semiHidden="0" w:uiPriority="67" w:unhideWhenUsed="0"/>
-    <w:lsdException w:name="Medium Grid 2 Accent 2" w:semiHidden="0" w:uiPriority="68" w:unhideWhenUsed="0"/>
-    <w:lsdException w:name="Medium Grid 3 Accent 2" w:semiHidden="0" w:uiPriority="69" w:unhideWhenUsed="0"/>
-    <w:lsdException w:name="Dark List Accent 2" w:semiHidden="0" w:uiPriority="70" w:unhideWhenUsed="0"/>
-    <w:lsdException w:name="Colorful Shading Accent 2" w:semiHidden="0" w:uiPriority="71" w:unhideWhenUsed="0"/>
-    <w:lsdException w:name="Colorful List Accent 2" w:semiHidden="0" w:uiPriority="72" w:unhideWhenUsed="0"/>
-    <w:lsdException w:name="Colorful Grid Accent 2" w:semiHidden="0" w:uiPriority="73" w:unhideWhenUsed="0"/>
-    <w:lsdException w:name="Light Shading Accent 3" w:semiHidden="0" w:uiPriority="60" w:unhideWhenUsed="0"/>
-    <w:lsdException w:name="Light List Accent 3" w:semiHidden="0" w:uiPriority="61" w:unhideWhenUsed="0"/>
-    <w:lsdException w:name="Light Grid Accent 3" w:semiHidden="0" w:uiPriority="62" w:unhideWhenUsed="0"/>
-    <w:lsdException w:name="Medium Shading 1 Accent 3" w:semiHidden="0" w:uiPriority="63" w:unhideWhenUsed="0"/>
-    <w:lsdException w:name="Medium Shading 2 Accent 3" w:semiHidden="0" w:uiPriority="64" w:unhideWhenUsed="0"/>
-    <w:lsdException w:name="Medium List 1 Accent 3" w:semiHidden="0" w:uiPriority="65" w:unhideWhenUsed="0"/>
-    <w:lsdException w:name="Medium List 2 Accent 3" w:semiHidden="0" w:uiPriority="66" w:unhideWhenUsed="0"/>
-    <w:lsdException w:name="Medium Grid 1 Accent 3" w:semiHidden="0" w:uiPriority="67" w:unhideWhenUsed="0"/>
-    <w:lsdException w:name="Medium Grid 2 Accent 3" w:semiHidden="0" w:uiPriority="68" w:unhideWhenUsed="0"/>
-    <w:lsdException w:name="Medium Grid 3 Accent 3" w:semiHidden="0" w:uiPriority="69" w:unhideWhenUsed="0"/>
-    <w:lsdException w:name="Dark List Accent 3" w:semiHidden="0" w:uiPriority="70" w:unhideWhenUsed="0"/>
-    <w:lsdException w:name="Colorful Shading Accent 3" w:semiHidden="0" w:uiPriority="71" w:unhideWhenUsed="0"/>
-    <w:lsdException w:name="Colorful List Accent 3" w:semiHidden="0" w:uiPriority="72" w:unhideWhenUsed="0"/>
-    <w:lsdException w:name="Colorful Grid Accent 3" w:semiHidden="0" w:uiPriority="73" w:unhideWhenUsed="0"/>
-    <w:lsdException w:name="Light Shading Accent 4" w:semiHidden="0" w:uiPriority="60" w:unhideWhenUsed="0"/>
-    <w:lsdException w:name="Light List Accent 4" w:semiHidden="0" w:uiPriority="61" w:unhideWhenUsed="0"/>
-    <w:lsdException w:name="Light Grid Accent 4" w:semiHidden="0" w:uiPriority="62" w:unhideWhenUsed="0"/>
-    <w:lsdException w:name="Medium Shading 1 Accent 4" w:semiHidden="0" w:uiPriority="63" w:unhideWhenUsed="0"/>
-    <w:lsdException w:name="Medium Shading 2 Accent 4" w:semiHidden="0" w:uiPriority="64" w:unhideWhenUsed="0"/>
-    <w:lsdException w:name="Medium List 1 Accent 4" w:semiHidden="0" w:uiPriority="65" w:unhideWhenUsed="0"/>
-    <w:lsdException w:name="Medium List 2 Accent 4" w:semiHidden="0" w:uiPriority="66" w:unhideWhenUsed="0"/>
-    <w:lsdException w:name="Medium Grid 1 Accent 4" w:semiHidden="0" w:uiPriority="67" w:unhideWhenUsed="0"/>
-    <w:lsdException w:name="Medium Grid 2 Accent 4" w:semiHidden="0" w:uiPriority="68" w:unhideWhenUsed="0"/>
-    <w:lsdException w:name="Medium Grid 3 Accent 4" w:semiHidden="0" w:uiPriority="69" w:unhideWhenUsed="0"/>
-    <w:lsdException w:name="Dark List Accent 4" w:semiHidden="0" w:uiPriority="70" w:unhideWhenUsed="0"/>
-    <w:lsdException w:name="Colorful Shading Accent 4" w:semiHidden="0" w:uiPriority="71" w:unhideWhenUsed="0"/>
-    <w:lsdException w:name="Colorful List Accent 4" w:semiHidden="0" w:uiPriority="72" w:unhideWhenUsed="0"/>
-    <w:lsdException w:name="Colorful Grid Accent 4" w:semiHidden="0" w:uiPriority="73" w:unhideWhenUsed="0"/>
-    <w:lsdException w:name="Light Shading Accent 5" w:semiHidden="0" w:uiPriority="60" w:unhideWhenUsed="0"/>
-    <w:lsdException w:name="Light List Accent 5" w:semiHidden="0" w:uiPriority="61" w:unhideWhenUsed="0"/>
-    <w:lsdException w:name="Light Grid Accent 5" w:semiHidden="0" w:uiPriority="62" w:unhideWhenUsed="0"/>
-    <w:lsdException w:name="Medium Shading 1 Accent 5" w:semiHidden="0" w:uiPriority="63" w:unhideWhenUsed="0"/>
-    <w:lsdException w:name="Medium Shading 2 Accent 5" w:semiHidden="0" w:uiPriority="64" w:unhideWhenUsed="0"/>
-    <w:lsdException w:name="Medium List 1 Accent 5" w:semiHidden="0" w:uiPriority="65" w:unhideWhenUsed="0"/>
-    <w:lsdException w:name="Medium List 2 Accent 5" w:semiHidden="0" w:uiPriority="66" w:unhideWhenUsed="0"/>
-    <w:lsdException w:name="Medium Grid 1 Accent 5" w:semiHidden="0" w:uiPriority="67" w:unhideWhenUsed="0"/>
-    <w:lsdException w:name="Medium Grid 2 Accent 5" w:semiHidden="0" w:uiPriority="68" w:unhideWhenUsed="0"/>
-    <w:lsdException w:name="Medium Grid 3 Accent 5" w:semiHidden="0" w:uiPriority="69" w:unhideWhenUsed="0"/>
-    <w:lsdException w:name="Dark List Accent 5" w:semiHidden="0" w:uiPriority="70" w:unhideWhenUsed="0"/>
-    <w:lsdException w:name="Colorful Shading Accent 5" w:semiHidden="0" w:uiPriority="71" w:unhideWhenUsed="0"/>
-    <w:lsdException w:name="Colorful List Accent 5" w:semiHidden="0" w:uiPriority="72" w:unhideWhenUsed="0"/>
-    <w:lsdException w:name="Colorful Grid Accent 5" w:semiHidden="0" w:uiPriority="73" w:unhideWhenUsed="0"/>
-    <w:lsdException w:name="Light Shading Accent 6" w:semiHidden="0" w:uiPriority="60" w:unhideWhenUsed="0"/>
-    <w:lsdException w:name="Light List Accent 6" w:semiHidden="0" w:uiPriority="61" w:unhideWhenUsed="0"/>
-    <w:lsdException w:name="Light Grid Accent 6" w:semiHidden="0" w:uiPriority="62" w:unhideWhenUsed="0"/>
-    <w:lsdException w:name="Medium Shading 1 Accent 6" w:semiHidden="0" w:uiPriority="63" w:unhideWhenUsed="0"/>
-    <w:lsdException w:name="Medium Shading 2 Accent 6" w:semiHidden="0" w:uiPriority="64" w:unhideWhenUsed="0"/>
-    <w:lsdException w:name="Medium List 1 Accent 6" w:semiHidden="0" w:uiPriority="65" w:unhideWhenUsed="0"/>
-    <w:lsdException w:name="Medium List 2 Accent 6" w:semiHidden="0" w:uiPriority="66" w:unhideWhenUsed="0"/>
-    <w:lsdException w:name="Medium Grid 1 Accent 6" w:semiHidden="0" w:uiPriority="67" w:unhideWhenUsed="0"/>
-    <w:lsdException w:name="Medium Grid 2 Accent 6" w:semiHidden="0" w:uiPriority="68" w:unhideWhenUsed="0"/>
-    <w:lsdException w:name="Medium Grid 3 Accent 6" w:semiHidden="0" w:uiPriority="69" w:unhideWhenUsed="0"/>
-    <w:lsdException w:name="Dark List Accent 6" w:semiHidden="0" w:uiPriority="70" w:unhideWhenUsed="0"/>
-    <w:lsdException w:name="Colorful Shading Accent 6" w:semiHidden="0" w:uiPriority="71" w:unhideWhenUsed="0"/>
-    <w:lsdException w:name="Colorful List Accent 6" w:semiHidden="0" w:uiPriority="72" w:unhideWhenUsed="0"/>
-    <w:lsdException w:name="Colorful Grid Accent 6" w:semiHidden="0" w:uiPriority="73" w:unhideWhenUsed="0"/>
-    <w:lsdException w:name="Subtle Emphasis" w:semiHidden="0" w:uiPriority="19" w:unhideWhenUsed="0" w:qFormat="1"/>
-    <w:lsdException w:name="Intense Emphasis" w:semiHidden="0" w:uiPriority="21" w:unhideWhenUsed="0" w:qFormat="1"/>
-    <w:lsdException w:name="Subtle Reference" w:semiHidden="0" w:uiPriority="31" w:unhideWhenUsed="0" w:qFormat="1"/>
-    <w:lsdException w:name="Intense Reference" w:semiHidden="0" w:uiPriority="32" w:unhideWhenUsed="0" w:qFormat="1"/>
-    <w:lsdException w:name="Book Title" w:semiHidden="0" w:uiPriority="33" w:unhideWhenUsed="0" w:qFormat="1"/>
-    <w:lsdException w:name="Bibliography" w:uiPriority="37"/>
-    <w:lsdException w:name="TOC Heading" w:uiPriority="39" w:qFormat="1"/>
+  <w:latentStyles w:defLockedState="0" w:defUIPriority="99" w:defSemiHidden="0" w:defUnhideWhenUsed="0" w:defQFormat="0" w:count="371">
+    <w:lsdException w:name="Normal" w:uiPriority="0" w:qFormat="1"/>
+    <w:lsdException w:name="heading 1" w:uiPriority="9" w:qFormat="1"/>
+    <w:lsdException w:name="heading 2" w:semiHidden="1" w:uiPriority="9" w:unhideWhenUsed="1"/>
+    <w:lsdException w:name="heading 3" w:semiHidden="1" w:uiPriority="9" w:unhideWhenUsed="1"/>
+    <w:lsdException w:name="heading 4" w:semiHidden="1" w:uiPriority="9" w:unhideWhenUsed="1" w:qFormat="1"/>
+    <w:lsdException w:name="heading 5" w:semiHidden="1" w:uiPriority="9" w:unhideWhenUsed="1" w:qFormat="1"/>
+    <w:lsdException w:name="heading 6" w:semiHidden="1" w:uiPriority="9" w:unhideWhenUsed="1" w:qFormat="1"/>
+    <w:lsdException w:name="heading 7" w:semiHidden="1" w:uiPriority="9" w:unhideWhenUsed="1" w:qFormat="1"/>
+    <w:lsdException w:name="heading 8" w:semiHidden="1" w:uiPriority="9" w:unhideWhenUsed="1" w:qFormat="1"/>
+    <w:lsdException w:name="heading 9" w:semiHidden="1" w:uiPriority="9" w:unhideWhenUsed="1" w:qFormat="1"/>
+    <w:lsdException w:name="index 1" w:semiHidden="1" w:unhideWhenUsed="1"/>
+    <w:lsdException w:name="index 2" w:semiHidden="1" w:unhideWhenUsed="1"/>
+    <w:lsdException w:name="index 3" w:semiHidden="1" w:unhideWhenUsed="1"/>
+    <w:lsdException w:name="index 4" w:semiHidden="1" w:unhideWhenUsed="1"/>
+    <w:lsdException w:name="index 5" w:semiHidden="1" w:unhideWhenUsed="1"/>
+    <w:lsdException w:name="index 6" w:semiHidden="1" w:unhideWhenUsed="1"/>
+    <w:lsdException w:name="index 7" w:semiHidden="1" w:unhideWhenUsed="1"/>
+    <w:lsdException w:name="index 8" w:semiHidden="1" w:unhideWhenUsed="1"/>
+    <w:lsdException w:name="index 9" w:semiHidden="1" w:unhideWhenUsed="1"/>
+    <w:lsdException w:name="toc 1" w:semiHidden="1" w:uiPriority="39" w:unhideWhenUsed="1"/>
+    <w:lsdException w:name="toc 2" w:semiHidden="1" w:uiPriority="39" w:unhideWhenUsed="1"/>
+    <w:lsdException w:name="toc 3" w:semiHidden="1" w:uiPriority="39" w:unhideWhenUsed="1"/>
+    <w:lsdException w:name="toc 4" w:semiHidden="1" w:uiPriority="39" w:unhideWhenUsed="1"/>
+    <w:lsdException w:name="toc 5" w:semiHidden="1" w:uiPriority="39" w:unhideWhenUsed="1"/>
+    <w:lsdException w:name="toc 6" w:semiHidden="1" w:uiPriority="39" w:unhideWhenUsed="1"/>
+    <w:lsdException w:name="toc 7" w:semiHidden="1" w:uiPriority="39" w:unhideWhenUsed="1"/>
+    <w:lsdException w:name="toc 8" w:semiHidden="1" w:uiPriority="39" w:unhideWhenUsed="1"/>
+    <w:lsdException w:name="toc 9" w:semiHidden="1" w:uiPriority="39" w:unhideWhenUsed="1"/>
+    <w:lsdException w:name="Normal Indent" w:semiHidden="1" w:unhideWhenUsed="1"/>
+    <w:lsdException w:name="footnote text" w:semiHidden="1" w:unhideWhenUsed="1"/>
+    <w:lsdException w:name="annotation text" w:semiHidden="1" w:unhideWhenUsed="1"/>
+    <w:lsdException w:name="header" w:semiHidden="1" w:unhideWhenUsed="1"/>
+    <w:lsdException w:name="footer" w:semiHidden="1" w:unhideWhenUsed="1"/>
+    <w:lsdException w:name="index heading" w:semiHidden="1" w:unhideWhenUsed="1"/>
+    <w:lsdException w:name="caption" w:semiHidden="1" w:uiPriority="35" w:unhideWhenUsed="1" w:qFormat="1"/>
+    <w:lsdException w:name="table of figures" w:semiHidden="1" w:unhideWhenUsed="1"/>
+    <w:lsdException w:name="envelope address" w:semiHidden="1" w:unhideWhenUsed="1"/>
+    <w:lsdException w:name="envelope return" w:semiHidden="1" w:unhideWhenUsed="1"/>
+    <w:lsdException w:name="footnote reference" w:semiHidden="1" w:unhideWhenUsed="1"/>
+    <w:lsdException w:name="annotation reference" w:semiHidden="1" w:unhideWhenUsed="1"/>
+    <w:lsdException w:name="line number" w:semiHidden="1" w:unhideWhenUsed="1"/>
+    <w:lsdException w:name="page number" w:semiHidden="1" w:unhideWhenUsed="1"/>
+    <w:lsdException w:name="endnote reference" w:semiHidden="1" w:unhideWhenUsed="1"/>
+    <w:lsdException w:name="endnote text" w:semiHidden="1" w:unhideWhenUsed="1"/>
+    <w:lsdException w:name="table of authorities" w:semiHidden="1" w:unhideWhenUsed="1"/>
+    <w:lsdException w:name="macro" w:semiHidden="1" w:unhideWhenUsed="1"/>
+    <w:lsdException w:name="toa heading" w:semiHidden="1" w:unhideWhenUsed="1"/>
+    <w:lsdException w:name="List" w:semiHidden="1" w:unhideWhenUsed="1"/>
+    <w:lsdException w:name="List Bullet" w:semiHidden="1" w:unhideWhenUsed="1"/>
+    <w:lsdException w:name="List Number" w:semiHidden="1" w:unhideWhenUsed="1"/>
+    <w:lsdException w:name="List 2" w:semiHidden="1" w:unhideWhenUsed="1"/>
+    <w:lsdException w:name="List 3" w:semiHidden="1" w:unhideWhenUsed="1"/>
+    <w:lsdException w:name="List 4" w:semiHidden="1" w:unhideWhenUsed="1"/>
+    <w:lsdException w:name="List 5" w:semiHidden="1" w:unhideWhenUsed="1"/>
+    <w:lsdException w:name="List Bullet 2" w:semiHidden="1" w:unhideWhenUsed="1"/>
+    <w:lsdException w:name="List Bullet 3" w:semiHidden="1" w:unhideWhenUsed="1"/>
+    <w:lsdException w:name="List Bullet 4" w:semiHidden="1" w:unhideWhenUsed="1"/>
+    <w:lsdException w:name="List Bullet 5" w:semiHidden="1" w:unhideWhenUsed="1"/>
+    <w:lsdException w:name="List Number 2" w:semiHidden="1" w:unhideWhenUsed="1"/>
+    <w:lsdException w:name="List Number 3" w:semiHidden="1" w:unhideWhenUsed="1"/>
+    <w:lsdException w:name="List Number 4" w:semiHidden="1" w:unhideWhenUsed="1"/>
+    <w:lsdException w:name="List Number 5" w:semiHidden="1" w:unhideWhenUsed="1"/>
+    <w:lsdException w:name="Title" w:uiPriority="10" w:qFormat="1"/>
+    <w:lsdException w:name="Closing" w:semiHidden="1" w:unhideWhenUsed="1"/>
+    <w:lsdException w:name="Signature" w:semiHidden="1" w:unhideWhenUsed="1"/>
+    <w:lsdException w:name="Default Paragraph Font" w:semiHidden="1" w:uiPriority="1" w:unhideWhenUsed="1"/>
+    <w:lsdException w:name="Body Text" w:semiHidden="1" w:unhideWhenUsed="1"/>
+    <w:lsdException w:name="Body Text Indent" w:semiHidden="1" w:unhideWhenUsed="1"/>
+    <w:lsdException w:name="List Continue" w:semiHidden="1" w:unhideWhenUsed="1"/>
+    <w:lsdException w:name="List Continue 2" w:semiHidden="1" w:unhideWhenUsed="1"/>
+    <w:lsdException w:name="List Continue 3" w:semiHidden="1" w:unhideWhenUsed="1"/>
+    <w:lsdException w:name="List Continue 4" w:semiHidden="1" w:unhideWhenUsed="1"/>
+    <w:lsdException w:name="List Continue 5" w:semiHidden="1" w:unhideWhenUsed="1"/>
+    <w:lsdException w:name="Message Header" w:semiHidden="1" w:unhideWhenUsed="1"/>
+    <w:lsdException w:name="Subtitle" w:uiPriority="11" w:qFormat="1"/>
+    <w:lsdException w:name="Salutation" w:semiHidden="1" w:unhideWhenUsed="1"/>
+    <w:lsdException w:name="Date" w:semiHidden="1" w:unhideWhenUsed="1"/>
+    <w:lsdException w:name="Body Text First Indent" w:semiHidden="1" w:unhideWhenUsed="1"/>
+    <w:lsdException w:name="Body Text First Indent 2" w:semiHidden="1" w:unhideWhenUsed="1"/>
+    <w:lsdException w:name="Note Heading" w:semiHidden="1" w:unhideWhenUsed="1"/>
+    <w:lsdException w:name="Body Text 2" w:semiHidden="1" w:unhideWhenUsed="1"/>
+    <w:lsdException w:name="Body Text 3" w:semiHidden="1" w:unhideWhenUsed="1"/>
+    <w:lsdException w:name="Body Text Indent 2" w:semiHidden="1" w:unhideWhenUsed="1"/>
+    <w:lsdException w:name="Body Text Indent 3" w:semiHidden="1" w:unhideWhenUsed="1"/>
+    <w:lsdException w:name="Block Text" w:semiHidden="1" w:unhideWhenUsed="1"/>
+    <w:lsdException w:name="Hyperlink" w:semiHidden="1" w:unhideWhenUsed="1"/>
+    <w:lsdException w:name="FollowedHyperlink" w:semiHidden="1" w:unhideWhenUsed="1"/>
+    <w:lsdException w:name="Strong" w:uiPriority="22" w:qFormat="1"/>
+    <w:lsdException w:name="Emphasis" w:uiPriority="20" w:qFormat="1"/>
+    <w:lsdException w:name="Document Map" w:semiHidden="1" w:unhideWhenUsed="1"/>
+    <w:lsdException w:name="Plain Text" w:semiHidden="1" w:unhideWhenUsed="1"/>
+    <w:lsdException w:name="E-mail Signature" w:semiHidden="1" w:unhideWhenUsed="1"/>
+    <w:lsdException w:name="HTML Top of Form" w:semiHidden="1" w:unhideWhenUsed="1"/>
+    <w:lsdException w:name="HTML Bottom of Form" w:semiHidden="1" w:unhideWhenUsed="1"/>
+    <w:lsdException w:name="Normal (Web)" w:semiHidden="1" w:unhideWhenUsed="1"/>
+    <w:lsdException w:name="HTML Acronym" w:semiHidden="1" w:unhideWhenUsed="1"/>
+    <w:lsdException w:name="HTML Address" w:semiHidden="1" w:unhideWhenUsed="1"/>
+    <w:lsdException w:name="HTML Cite" w:semiHidden="1" w:unhideWhenUsed="1"/>
+    <w:lsdException w:name="HTML Code" w:semiHidden="1" w:unhideWhenUsed="1"/>
+    <w:lsdException w:name="HTML Definition" w:semiHidden="1" w:unhideWhenUsed="1"/>
+    <w:lsdException w:name="HTML Keyboard" w:semiHidden="1" w:unhideWhenUsed="1"/>
+    <w:lsdException w:name="HTML Preformatted" w:semiHidden="1" w:unhideWhenUsed="1"/>
+    <w:lsdException w:name="HTML Sample" w:semiHidden="1" w:unhideWhenUsed="1"/>
+    <w:lsdException w:name="HTML Typewriter" w:semiHidden="1" w:unhideWhenUsed="1"/>
+    <w:lsdException w:name="HTML Variable" w:semiHidden="1" w:unhideWhenUsed="1"/>
+    <w:lsdException w:name="Normal Table" w:semiHidden="1" w:unhideWhenUsed="1"/>
+    <w:lsdException w:name="annotation subject" w:semiHidden="1" w:unhideWhenUsed="1"/>
+    <w:lsdException w:name="No List" w:semiHidden="1" w:unhideWhenUsed="1"/>
+    <w:lsdException w:name="Outline List 1" w:semiHidden="1" w:unhideWhenUsed="1"/>
+    <w:lsdException w:name="Outline List 2" w:semiHidden="1" w:unhideWhenUsed="1"/>
+    <w:lsdException w:name="Outline List 3" w:semiHidden="1" w:unhideWhenUsed="1"/>
+    <w:lsdException w:name="Table Simple 1" w:semiHidden="1" w:unhideWhenUsed="1"/>
+    <w:lsdException w:name="Table Simple 2" w:semiHidden="1" w:unhideWhenUsed="1"/>
+    <w:lsdException w:name="Table Simple 3" w:semiHidden="1" w:unhideWhenUsed="1"/>
+    <w:lsdException w:name="Table Classic 1" w:semiHidden="1" w:unhideWhenUsed="1"/>
+    <w:lsdException w:name="Table Classic 2" w:semiHidden="1" w:unhideWhenUsed="1"/>
+    <w:lsdException w:name="Table Classic 3" w:semiHidden="1" w:unhideWhenUsed="1"/>
+    <w:lsdException w:name="Table Classic 4" w:semiHidden="1" w:unhideWhenUsed="1"/>
+    <w:lsdException w:name="Table Colorful 1" w:semiHidden="1" w:unhideWhenUsed="1"/>
+    <w:lsdException w:name="Table Colorful 2" w:semiHidden="1" w:unhideWhenUsed="1"/>
+    <w:lsdException w:name="Table Colorful 3" w:semiHidden="1" w:unhideWhenUsed="1"/>
+    <w:lsdException w:name="Table Columns 1" w:semiHidden="1" w:unhideWhenUsed="1"/>
+    <w:lsdException w:name="Table Columns 2" w:semiHidden="1" w:unhideWhenUsed="1"/>
+    <w:lsdException w:name="Table Columns 3" w:semiHidden="1" w:unhideWhenUsed="1"/>
+    <w:lsdException w:name="Table Columns 4" w:semiHidden="1" w:unhideWhenUsed="1"/>
+    <w:lsdException w:name="Table Columns 5" w:semiHidden="1" w:unhideWhenUsed="1"/>
+    <w:lsdException w:name="Table Grid 1" w:semiHidden="1" w:unhideWhenUsed="1"/>
+    <w:lsdException w:name="Table Grid 2" w:semiHidden="1" w:unhideWhenUsed="1"/>
+    <w:lsdException w:name="Table Grid 3" w:semiHidden="1" w:unhideWhenUsed="1"/>
+    <w:lsdException w:name="Table Grid 4" w:semiHidden="1" w:unhideWhenUsed="1"/>
+    <w:lsdException w:name="Table Grid 5" w:semiHidden="1" w:unhideWhenUsed="1"/>
+    <w:lsdException w:name="Table Grid 6" w:semiHidden="1" w:unhideWhenUsed="1"/>
+    <w:lsdException w:name="Table Grid 7" w:semiHidden="1" w:unhideWhenUsed="1"/>
+    <w:lsdException w:name="Table Grid 8" w:semiHidden="1" w:unhideWhenUsed="1"/>
+    <w:lsdException w:name="Table List 1" w:semiHidden="1" w:unhideWhenUsed="1"/>
+    <w:lsdException w:name="Table List 2" w:semiHidden="1" w:unhideWhenUsed="1"/>
+    <w:lsdException w:name="Table List 3" w:semiHidden="1" w:unhideWhenUsed="1"/>
+    <w:lsdException w:name="Table List 4" w:semiHidden="1" w:unhideWhenUsed="1"/>
+    <w:lsdException w:name="Table List 5" w:semiHidden="1" w:unhideWhenUsed="1"/>
+    <w:lsdException w:name="Table List 6" w:semiHidden="1" w:unhideWhenUsed="1"/>
+    <w:lsdException w:name="Table List 7" w:semiHidden="1" w:unhideWhenUsed="1"/>
+    <w:lsdException w:name="Table List 8" w:semiHidden="1" w:unhideWhenUsed="1"/>
+    <w:lsdException w:name="Table 3D effects 1" w:semiHidden="1" w:unhideWhenUsed="1"/>
+    <w:lsdException w:name="Table 3D effects 2" w:semiHidden="1" w:unhideWhenUsed="1"/>
+    <w:lsdException w:name="Table 3D effects 3" w:semiHidden="1" w:unhideWhenUsed="1"/>
+    <w:lsdException w:name="Table Contemporary" w:semiHidden="1" w:unhideWhenUsed="1"/>
+    <w:lsdException w:name="Table Elegant" w:semiHidden="1" w:unhideWhenUsed="1"/>
+    <w:lsdException w:name="Table Professional" w:semiHidden="1" w:unhideWhenUsed="1"/>
+    <w:lsdException w:name="Table Subtle 1" w:semiHidden="1" w:unhideWhenUsed="1"/>
+    <w:lsdException w:name="Table Subtle 2" w:semiHidden="1" w:unhideWhenUsed="1"/>
+    <w:lsdException w:name="Table Web 1" w:semiHidden="1" w:unhideWhenUsed="1"/>
+    <w:lsdException w:name="Table Web 2" w:semiHidden="1" w:unhideWhenUsed="1"/>
+    <w:lsdException w:name="Table Web 3" w:semiHidden="1" w:unhideWhenUsed="1"/>
+    <w:lsdException w:name="Balloon Text" w:semiHidden="1" w:unhideWhenUsed="1"/>
+    <w:lsdException w:name="Table Grid" w:uiPriority="39"/>
+    <w:lsdException w:name="Table Theme" w:semiHidden="1" w:unhideWhenUsed="1"/>
+    <w:lsdException w:name="Placeholder Text" w:semiHidden="1"/>
+    <w:lsdException w:name="No Spacing" w:uiPriority="1" w:qFormat="1"/>
+    <w:lsdException w:name="Light Shading" w:uiPriority="60"/>
+    <w:lsdException w:name="Light List" w:uiPriority="61"/>
+    <w:lsdException w:name="Light Grid" w:uiPriority="62"/>
+    <w:lsdException w:name="Medium Shading 1" w:uiPriority="63"/>
+    <w:lsdException w:name="Medium Shading 2" w:uiPriority="64"/>
+    <w:lsdException w:name="Medium List 1" w:uiPriority="65"/>
+    <w:lsdException w:name="Medium List 2" w:uiPriority="66"/>
+    <w:lsdException w:name="Medium Grid 1" w:uiPriority="67"/>
+    <w:lsdException w:name="Medium Grid 2" w:uiPriority="68"/>
+    <w:lsdException w:name="Medium Grid 3" w:uiPriority="69"/>
+    <w:lsdException w:name="Dark List" w:uiPriority="70"/>
+    <w:lsdException w:name="Colorful Shading" w:uiPriority="71"/>
+    <w:lsdException w:name="Colorful List" w:uiPriority="72"/>
+    <w:lsdException w:name="Colorful Grid" w:uiPriority="73"/>
+    <w:lsdException w:name="Light Shading Accent 1" w:uiPriority="60"/>
+    <w:lsdException w:name="Light List Accent 1" w:uiPriority="61"/>
+    <w:lsdException w:name="Light Grid Accent 1" w:uiPriority="62"/>
+    <w:lsdException w:name="Medium Shading 1 Accent 1" w:uiPriority="63"/>
+    <w:lsdException w:name="Medium Shading 2 Accent 1" w:uiPriority="64"/>
+    <w:lsdException w:name="Medium List 1 Accent 1" w:uiPriority="65"/>
+    <w:lsdException w:name="Revision" w:semiHidden="1"/>
+    <w:lsdException w:name="List Paragraph" w:uiPriority="34" w:qFormat="1"/>
+    <w:lsdException w:name="Quote" w:uiPriority="29" w:qFormat="1"/>
+    <w:lsdException w:name="Intense Quote" w:uiPriority="30" w:qFormat="1"/>
+    <w:lsdException w:name="Medium List 2 Accent 1" w:uiPriority="66"/>
+    <w:lsdException w:name="Medium Grid 1 Accent 1" w:uiPriority="67"/>
+    <w:lsdException w:name="Medium Grid 2 Accent 1" w:uiPriority="68"/>
+    <w:lsdException w:name="Medium Grid 3 Accent 1" w:uiPriority="69"/>
+    <w:lsdException w:name="Dark List Accent 1" w:uiPriority="70"/>
+    <w:lsdException w:name="Colorful Shading Accent 1" w:uiPriority="71"/>
+    <w:lsdException w:name="Colorful List Accent 1" w:uiPriority="72"/>
+    <w:lsdException w:name="Colorful Grid Accent 1" w:uiPriority="73"/>
+    <w:lsdException w:name="Light Shading Accent 2" w:uiPriority="60"/>
+    <w:lsdException w:name="Light List Accent 2" w:uiPriority="61"/>
+    <w:lsdException w:name="Light Grid Accent 2" w:uiPriority="62"/>
+    <w:lsdException w:name="Medium Shading 1 Accent 2" w:uiPriority="63"/>
+    <w:lsdException w:name="Medium Shading 2 Accent 2" w:uiPriority="64"/>
+    <w:lsdException w:name="Medium List 1 Accent 2" w:uiPriority="65"/>
+    <w:lsdException w:name="Medium List 2 Accent 2" w:uiPriority="66"/>
+    <w:lsdException w:name="Medium Grid 1 Accent 2" w:uiPriority="67"/>
+    <w:lsdException w:name="Medium Grid 2 Accent 2" w:uiPriority="68"/>
+    <w:lsdException w:name="Medium Grid 3 Accent 2" w:uiPriority="69"/>
+    <w:lsdException w:name="Dark List Accent 2" w:uiPriority="70"/>
+    <w:lsdException w:name="Colorful Shading Accent 2" w:uiPriority="71"/>
+    <w:lsdException w:name="Colorful List Accent 2" w:uiPriority="72"/>
+    <w:lsdException w:name="Colorful Grid Accent 2" w:uiPriority="73"/>
+    <w:lsdException w:name="Light Shading Accent 3" w:uiPriority="60"/>
+    <w:lsdException w:name="Light List Accent 3" w:uiPriority="61"/>
+    <w:lsdException w:name="Light Grid Accent 3" w:uiPriority="62"/>
+    <w:lsdException w:name="Medium Shading 1 Accent 3" w:uiPriority="63"/>
+    <w:lsdException w:name="Medium Shading 2 Accent 3" w:uiPriority="64"/>
+    <w:lsdException w:name="Medium List 1 Accent 3" w:uiPriority="65"/>
+    <w:lsdException w:name="Medium List 2 Accent 3" w:uiPriority="66"/>
+    <w:lsdException w:name="Medium Grid 1 Accent 3" w:uiPriority="67"/>
+    <w:lsdException w:name="Medium Grid 2 Accent 3" w:uiPriority="68"/>
+    <w:lsdException w:name="Medium Grid 3 Accent 3" w:uiPriority="69"/>
+    <w:lsdException w:name="Dark List Accent 3" w:uiPriority="70"/>
+    <w:lsdException w:name="Colorful Shading Accent 3" w:uiPriority="71"/>
+    <w:lsdException w:name="Colorful List Accent 3" w:uiPriority="72"/>
+    <w:lsdException w:name="Colorful Grid Accent 3" w:uiPriority="73"/>
+    <w:lsdException w:name="Light Shading Accent 4" w:uiPriority="60"/>
+    <w:lsdException w:name="Light List Accent 4" w:uiPriority="61"/>
+    <w:lsdException w:name="Light Grid Accent 4" w:uiPriority="62"/>
+    <w:lsdException w:name="Medium Shading 1 Accent 4" w:uiPriority="63"/>
+    <w:lsdException w:name="Medium Shading 2 Accent 4" w:uiPriority="64"/>
+    <w:lsdException w:name="Medium List 1 Accent 4" w:uiPriority="65"/>
+    <w:lsdException w:name="Medium List 2 Accent 4" w:uiPriority="66"/>
+    <w:lsdException w:name="Medium Grid 1 Accent 4" w:uiPriority="67"/>
+    <w:lsdException w:name="Medium Grid 2 Accent 4" w:uiPriority="68"/>
+    <w:lsdException w:name="Medium Grid 3 Accent 4" w:uiPriority="69"/>
+    <w:lsdException w:name="Dark List Accent 4" w:uiPriority="70"/>
+    <w:lsdException w:name="Colorful Shading Accent 4" w:uiPriority="71"/>
+    <w:lsdException w:name="Colorful List Accent 4" w:uiPriority="72"/>
+    <w:lsdException w:name="Colorful Grid Accent 4" w:uiPriority="73"/>
+    <w:lsdException w:name="Light Shading Accent 5" w:uiPriority="60"/>
+    <w:lsdException w:name="Light List Accent 5" w:uiPriority="61"/>
+    <w:lsdException w:name="Light Grid Accent 5" w:uiPriority="62"/>
+    <w:lsdException w:name="Medium Shading 1 Accent 5" w:uiPriority="63"/>
+    <w:lsdException w:name="Medium Shading 2 Accent 5" w:uiPriority="64"/>
+    <w:lsdException w:name="Medium List 1 Accent 5" w:uiPriority="65"/>
+    <w:lsdException w:name="Medium List 2 Accent 5" w:uiPriority="66"/>
+    <w:lsdException w:name="Medium Grid 1 Accent 5" w:uiPriority="67"/>
+    <w:lsdException w:name="Medium Grid 2 Accent 5" w:uiPriority="68"/>
+    <w:lsdException w:name="Medium Grid 3 Accent 5" w:uiPriority="69"/>
+    <w:lsdException w:name="Dark List Accent 5" w:uiPriority="70"/>
+    <w:lsdException w:name="Colorful Shading Accent 5" w:uiPriority="71"/>
+    <w:lsdException w:name="Colorful List Accent 5" w:uiPriority="72"/>
+    <w:lsdException w:name="Colorful Grid Accent 5" w:uiPriority="73"/>
+    <w:lsdException w:name="Light Shading Accent 6" w:uiPriority="60"/>
+    <w:lsdException w:name="Light List Accent 6" w:uiPriority="61"/>
+    <w:lsdException w:name="Light Grid Accent 6" w:uiPriority="62"/>
+    <w:lsdException w:name="Medium Shading 1 Accent 6" w:uiPriority="63"/>
+    <w:lsdException w:name="Medium Shading 2 Accent 6" w:uiPriority="64"/>
+    <w:lsdException w:name="Medium List 1 Accent 6" w:uiPriority="65"/>
+    <w:lsdException w:name="Medium List 2 Accent 6" w:uiPriority="66"/>
+    <w:lsdException w:name="Medium Grid 1 Accent 6" w:uiPriority="67"/>
+    <w:lsdException w:name="Medium Grid 2 Accent 6" w:uiPriority="68"/>
+    <w:lsdException w:name="Medium Grid 3 Accent 6" w:uiPriority="69"/>
+    <w:lsdException w:name="Dark List Accent 6" w:uiPriority="70"/>
+    <w:lsdException w:name="Colorful Shading Accent 6" w:uiPriority="71"/>
+    <w:lsdException w:name="Colorful List Accent 6" w:uiPriority="72"/>
+    <w:lsdException w:name="Colorful Grid Accent 6" w:uiPriority="73"/>
+    <w:lsdException w:name="Subtle Emphasis" w:uiPriority="19" w:qFormat="1"/>
+    <w:lsdException w:name="Intense Emphasis" w:uiPriority="21" w:qFormat="1"/>
+    <w:lsdException w:name="Subtle Reference" w:uiPriority="31" w:qFormat="1"/>
+    <w:lsdException w:name="Intense Reference" w:uiPriority="32" w:qFormat="1"/>
+    <w:lsdException w:name="Book Title" w:uiPriority="33" w:qFormat="1"/>
+    <w:lsdException w:name="Bibliography" w:semiHidden="1" w:uiPriority="37" w:unhideWhenUsed="1"/>
+    <w:lsdException w:name="TOC Heading" w:semiHidden="1" w:uiPriority="39" w:unhideWhenUsed="1" w:qFormat="1"/>
+    <w:lsdException w:name="Plain Table 1" w:uiPriority="41"/>
+    <w:lsdException w:name="Plain Table 2" w:uiPriority="42"/>
+    <w:lsdException w:name="Plain Table 3" w:uiPriority="43"/>
+    <w:lsdException w:name="Plain Table 4" w:uiPriority="44"/>
+    <w:lsdException w:name="Plain Table 5" w:uiPriority="45"/>
+    <w:lsdException w:name="Grid Table Light" w:uiPriority="40"/>
+    <w:lsdException w:name="Grid Table 1 Light" w:uiPriority="46"/>
+    <w:lsdException w:name="Grid Table 2" w:uiPriority="47"/>
+    <w:lsdException w:name="Grid Table 3" w:uiPriority="48"/>
+    <w:lsdException w:name="Grid Table 4" w:uiPriority="49"/>
+    <w:lsdException w:name="Grid Table 5 Dark" w:uiPriority="50"/>
+    <w:lsdException w:name="Grid Table 6 Colorful" w:uiPriority="51"/>
+    <w:lsdException w:name="Grid Table 7 Colorful" w:uiPriority="52"/>
+    <w:lsdException w:name="Grid Table 1 Light Accent 1" w:uiPriority="46"/>
+    <w:lsdException w:name="Grid Table 2 Accent 1" w:uiPriority="47"/>
+    <w:lsdException w:name="Grid Table 3 Accent 1" w:uiPriority="48"/>
+    <w:lsdException w:name="Grid Table 4 Accent 1" w:uiPriority="49"/>
+    <w:lsdException w:name="Grid Table 5 Dark Accent 1" w:uiPriority="50"/>
+    <w:lsdException w:name="Grid Table 6 Colorful Accent 1" w:uiPriority="51"/>
+    <w:lsdException w:name="Grid Table 7 Colorful Accent 1" w:uiPriority="52"/>
+    <w:lsdException w:name="Grid Table 1 Light Accent 2" w:uiPriority="46"/>
+    <w:lsdException w:name="Grid Table 2 Accent 2" w:uiPriority="47"/>
+    <w:lsdException w:name="Grid Table 3 Accent 2" w:uiPriority="48"/>
+    <w:lsdException w:name="Grid Table 4 Accent 2" w:uiPriority="49"/>
+    <w:lsdException w:name="Grid Table 5 Dark Accent 2" w:uiPriority="50"/>
+    <w:lsdException w:name="Grid Table 6 Colorful Accent 2" w:uiPriority="51"/>
+    <w:lsdException w:name="Grid Table 7 Colorful Accent 2" w:uiPriority="52"/>
+    <w:lsdException w:name="Grid Table 1 Light Accent 3" w:uiPriority="46"/>
+    <w:lsdException w:name="Grid Table 2 Accent 3" w:uiPriority="47"/>
+    <w:lsdException w:name="Grid Table 3 Accent 3" w:uiPriority="48"/>
+    <w:lsdException w:name="Grid Table 4 Accent 3" w:uiPriority="49"/>
+    <w:lsdException w:name="Grid Table 5 Dark Accent 3" w:uiPriority="50"/>
+    <w:lsdException w:name="Grid Table 6 Colorful Accent 3" w:uiPriority="51"/>
+    <w:lsdException w:name="Grid Table 7 Colorful Accent 3" w:uiPriority="52"/>
+    <w:lsdException w:name="Grid Table 1 Light Accent 4" w:uiPriority="46"/>
+    <w:lsdException w:name="Grid Table 2 Accent 4" w:uiPriority="47"/>
+    <w:lsdException w:name="Grid Table 3 Accent 4" w:uiPriority="48"/>
+    <w:lsdException w:name="Grid Table 4 Accent 4" w:uiPriority="49"/>
+    <w:lsdException w:name="Grid Table 5 Dark Accent 4" w:uiPriority="50"/>
+    <w:lsdException w:name="Grid Table 6 Colorful Accent 4" w:uiPriority="51"/>
+    <w:lsdException w:name="Grid Table 7 Colorful Accent 4" w:uiPriority="52"/>
+    <w:lsdException w:name="Grid Table 1 Light Accent 5" w:uiPriority="46"/>
+    <w:lsdException w:name="Grid Table 2 Accent 5" w:uiPriority="47"/>
+    <w:lsdException w:name="Grid Table 3 Accent 5" w:uiPriority="48"/>
+    <w:lsdException w:name="Grid Table 4 Accent 5" w:uiPriority="49"/>
+    <w:lsdException w:name="Grid Table 5 Dark Accent 5" w:uiPriority="50"/>
+    <w:lsdException w:name="Grid Table 6 Colorful Accent 5" w:uiPriority="51"/>
+    <w:lsdException w:name="Grid Table 7 Colorful Accent 5" w:uiPriority="52"/>
+    <w:lsdException w:name="Grid Table 1 Light Accent 6" w:uiPriority="46"/>
+    <w:lsdException w:name="Grid Table 2 Accent 6" w:uiPriority="47"/>
+    <w:lsdException w:name="Grid Table 3 Accent 6" w:uiPriority="48"/>
+    <w:lsdException w:name="Grid Table 4 Accent 6" w:uiPriority="49"/>
+    <w:lsdException w:name="Grid Table 5 Dark Accent 6" w:uiPriority="50"/>
+    <w:lsdException w:name="Grid Table 6 Colorful Accent 6" w:uiPriority="51"/>
+    <w:lsdException w:name="Grid Table 7 Colorful Accent 6" w:uiPriority="52"/>
+    <w:lsdException w:name="List Table 1 Light" w:uiPriority="46"/>
+    <w:lsdException w:name="List Table 2" w:uiPriority="47"/>
+    <w:lsdException w:name="List Table 3" w:uiPriority="48"/>
+    <w:lsdException w:name="List Table 4" w:uiPriority="49"/>
+    <w:lsdException w:name="List Table 5 Dark" w:uiPriority="50"/>
+    <w:lsdException w:name="List Table 6 Colorful" w:uiPriority="51"/>
+    <w:lsdException w:name="List Table 7 Colorful" w:uiPriority="52"/>
+    <w:lsdException w:name="List Table 1 Light Accent 1" w:uiPriority="46"/>
+    <w:lsdException w:name="List Table 2 Accent 1" w:uiPriority="47"/>
+    <w:lsdException w:name="List Table 3 Accent 1" w:uiPriority="48"/>
+    <w:lsdException w:name="List Table 4 Accent 1" w:uiPriority="49"/>
+    <w:lsdException w:name="List Table 5 Dark Accent 1" w:uiPriority="50"/>
+    <w:lsdException w:name="List Table 6 Colorful Accent 1" w:uiPriority="51"/>
+    <w:lsdException w:name="List Table 7 Colorful Accent 1" w:uiPriority="52"/>
+    <w:lsdException w:name="List Table 1 Light Accent 2" w:uiPriority="46"/>
+    <w:lsdException w:name="List Table 2 Accent 2" w:uiPriority="47"/>
+    <w:lsdException w:name="List Table 3 Accent 2" w:uiPriority="48"/>
+    <w:lsdException w:name="List Table 4 Accent 2" w:uiPriority="49"/>
+    <w:lsdException w:name="List Table 5 Dark Accent 2" w:uiPriority="50"/>
+    <w:lsdException w:name="List Table 6 Colorful Accent 2" w:uiPriority="51"/>
+    <w:lsdException w:name="List Table 7 Colorful Accent 2" w:uiPriority="52"/>
+    <w:lsdException w:name="List Table 1 Light Accent 3" w:uiPriority="46"/>
+    <w:lsdException w:name="List Table 2 Accent 3" w:uiPriority="47"/>
+    <w:lsdException w:name="List Table 3 Accent 3" w:uiPriority="48"/>
+    <w:lsdException w:name="List Table 4 Accent 3" w:uiPriority="49"/>
+    <w:lsdException w:name="List Table 5 Dark Accent 3" w:uiPriority="50"/>
+    <w:lsdException w:name="List Table 6 Colorful Accent 3" w:uiPriority="51"/>
+    <w:lsdException w:name="List Table 7 Colorful Accent 3" w:uiPriority="52"/>
+    <w:lsdException w:name="List Table 1 Light Accent 4" w:uiPriority="46"/>
+    <w:lsdException w:name="List Table 2 Accent 4" w:uiPriority="47"/>
+    <w:lsdException w:name="List Table 3 Accent 4" w:uiPriority="48"/>
+    <w:lsdException w:name="List Table 4 Accent 4" w:uiPriority="49"/>
+    <w:lsdException w:name="List Table 5 Dark Accent 4" w:uiPriority="50"/>
+    <w:lsdException w:name="List Table 6 Colorful Accent 4" w:uiPriority="51"/>
+    <w:lsdException w:name="List Table 7 Colorful Accent 4" w:uiPriority="52"/>
+    <w:lsdException w:name="List Table 1 Light Accent 5" w:uiPriority="46"/>
+    <w:lsdException w:name="List Table 2 Accent 5" w:uiPriority="47"/>
+    <w:lsdException w:name="List Table 3 Accent 5" w:uiPriority="48"/>
+    <w:lsdException w:name="List Table 4 Accent 5" w:uiPriority="49"/>
+    <w:lsdException w:name="List Table 5 Dark Accent 5" w:uiPriority="50"/>
+    <w:lsdException w:name="List Table 6 Colorful Accent 5" w:uiPriority="51"/>
+    <w:lsdException w:name="List Table 7 Colorful Accent 5" w:uiPriority="52"/>
+    <w:lsdException w:name="List Table 1 Light Accent 6" w:uiPriority="46"/>
+    <w:lsdException w:name="List Table 2 Accent 6" w:uiPriority="47"/>
+    <w:lsdException w:name="List Table 3 Accent 6" w:uiPriority="48"/>
+    <w:lsdException w:name="List Table 4 Accent 6" w:uiPriority="49"/>
+    <w:lsdException w:name="List Table 5 Dark Accent 6" w:uiPriority="50"/>
+    <w:lsdException w:name="List Table 6 Colorful Accent 6" w:uiPriority="51"/>
+    <w:lsdException w:name="List Table 7 Colorful Accent 6" w:uiPriority="52"/>
   </w:latentStyles>
   <w:style w:type="paragraph" w:default="1" w:styleId="Normal">
     <w:name w:val="Normal"/>
@@ -15517,13 +16269,6 @@
     <w:tblPr>
       <w:tblStyleRowBandSize w:val="1"/>
       <w:tblStyleColBandSize w:val="1"/>
-      <w:tblInd w:w="0" w:type="dxa"/>
-      <w:tblCellMar>
-        <w:top w:w="0" w:type="dxa"/>
-        <w:left w:w="108" w:type="dxa"/>
-        <w:bottom w:w="0" w:type="dxa"/>
-        <w:right w:w="108" w:type="dxa"/>
-      </w:tblCellMar>
     </w:tblPr>
     <w:tblStylePr w:type="firstRow">
       <w:rPr>
@@ -15647,13 +16392,6 @@
     <w:tblPr>
       <w:tblStyleRowBandSize w:val="1"/>
       <w:tblStyleColBandSize w:val="1"/>
-      <w:tblInd w:w="0" w:type="dxa"/>
-      <w:tblCellMar>
-        <w:top w:w="0" w:type="dxa"/>
-        <w:left w:w="108" w:type="dxa"/>
-        <w:bottom w:w="0" w:type="dxa"/>
-        <w:right w:w="108" w:type="dxa"/>
-      </w:tblCellMar>
     </w:tblPr>
     <w:tblStylePr w:type="firstRow">
       <w:rPr>
@@ -15777,17 +16515,10 @@
     <w:tblPr>
       <w:tblStyleRowBandSize w:val="1"/>
       <w:tblStyleColBandSize w:val="1"/>
-      <w:tblInd w:w="0" w:type="dxa"/>
       <w:tblBorders>
         <w:top w:val="single" w:sz="4" w:space="0" w:color="000000" w:themeColor="text1"/>
         <w:bottom w:val="single" w:sz="4" w:space="0" w:color="000000" w:themeColor="text1"/>
       </w:tblBorders>
-      <w:tblCellMar>
-        <w:top w:w="0" w:type="dxa"/>
-        <w:left w:w="108" w:type="dxa"/>
-        <w:bottom w:w="0" w:type="dxa"/>
-        <w:right w:w="108" w:type="dxa"/>
-      </w:tblCellMar>
     </w:tblPr>
     <w:tblStylePr w:type="firstRow">
       <w:rPr>
@@ -15853,13 +16584,6 @@
     <w:tblPr>
       <w:tblStyleRowBandSize w:val="1"/>
       <w:tblStyleColBandSize w:val="1"/>
-      <w:tblInd w:w="0" w:type="dxa"/>
-      <w:tblCellMar>
-        <w:top w:w="0" w:type="dxa"/>
-        <w:left w:w="108" w:type="dxa"/>
-        <w:bottom w:w="0" w:type="dxa"/>
-        <w:right w:w="108" w:type="dxa"/>
-      </w:tblCellMar>
     </w:tblPr>
     <w:tcPr>
       <w:vAlign w:val="center"/>
@@ -15983,13 +16707,6 @@
     <w:tblPr>
       <w:tblStyleRowBandSize w:val="1"/>
       <w:tblStyleColBandSize w:val="1"/>
-      <w:tblInd w:w="0" w:type="dxa"/>
-      <w:tblCellMar>
-        <w:top w:w="0" w:type="dxa"/>
-        <w:left w:w="108" w:type="dxa"/>
-        <w:bottom w:w="0" w:type="dxa"/>
-        <w:right w:w="108" w:type="dxa"/>
-      </w:tblCellMar>
     </w:tblPr>
     <w:tblStylePr w:type="firstRow">
       <w:rPr>
@@ -16110,508 +16827,29 @@
       <w:szCs w:val="16"/>
     </w:rPr>
   </w:style>
-</w:styles>
-</file>
-
-<file path=word/stylesWithEffects.xml><?xml version="1.0" encoding="utf-8"?>
-<w:styles xmlns:wpc="http://schemas.microsoft.com/office/word/2010/wordprocessingCanvas" xmlns:mc="http://schemas.openxmlformats.org/markup-compatibility/2006" xmlns:o="urn:schemas-microsoft-com:office:office" xmlns:r="http://schemas.openxmlformats.org/officeDocument/2006/relationships" xmlns:m="http://schemas.openxmlformats.org/officeDocument/2006/math" xmlns:v="urn:schemas-microsoft-com:vml" xmlns:wp14="http://schemas.microsoft.com/office/word/2010/wordprocessingDrawing" xmlns:wp="http://schemas.openxmlformats.org/drawingml/2006/wordprocessingDrawing" xmlns:w10="urn:schemas-microsoft-com:office:word" xmlns:w="http://schemas.openxmlformats.org/wordprocessingml/2006/main" xmlns:w14="http://schemas.microsoft.com/office/word/2010/wordml" xmlns:wpg="http://schemas.microsoft.com/office/word/2010/wordprocessingGroup" xmlns:wpi="http://schemas.microsoft.com/office/word/2010/wordprocessingInk" xmlns:wne="http://schemas.microsoft.com/office/word/2006/wordml" xmlns:wps="http://schemas.microsoft.com/office/word/2010/wordprocessingShape" mc:Ignorable="w14 wp14">
-  <w:docDefaults>
-    <w:rPrDefault>
-      <w:rPr>
-        <w:rFonts w:asciiTheme="minorHAnsi" w:eastAsiaTheme="minorHAnsi" w:hAnsiTheme="minorHAnsi" w:cstheme="minorBidi"/>
-        <w:sz w:val="22"/>
-        <w:szCs w:val="22"/>
-        <w:lang w:val="en-US" w:eastAsia="en-US" w:bidi="ar-SA"/>
-      </w:rPr>
-    </w:rPrDefault>
-    <w:pPrDefault>
-      <w:pPr>
-        <w:spacing w:after="160" w:line="259" w:lineRule="auto"/>
-      </w:pPr>
-    </w:pPrDefault>
-  </w:docDefaults>
-  <w:latentStyles w:defLockedState="0" w:defUIPriority="99" w:defSemiHidden="1" w:defUnhideWhenUsed="1" w:defQFormat="0" w:count="267">
-    <w:lsdException w:name="Normal" w:semiHidden="0" w:uiPriority="0" w:unhideWhenUsed="0" w:qFormat="1"/>
-    <w:lsdException w:name="heading 1" w:semiHidden="0" w:uiPriority="9" w:unhideWhenUsed="0" w:qFormat="1"/>
-    <w:lsdException w:name="heading 2" w:uiPriority="9"/>
-    <w:lsdException w:name="heading 3" w:uiPriority="9"/>
-    <w:lsdException w:name="heading 4" w:uiPriority="9" w:qFormat="1"/>
-    <w:lsdException w:name="heading 5" w:uiPriority="9" w:qFormat="1"/>
-    <w:lsdException w:name="heading 6" w:uiPriority="9" w:qFormat="1"/>
-    <w:lsdException w:name="heading 7" w:uiPriority="9" w:qFormat="1"/>
-    <w:lsdException w:name="heading 8" w:uiPriority="9" w:qFormat="1"/>
-    <w:lsdException w:name="heading 9" w:uiPriority="9" w:qFormat="1"/>
-    <w:lsdException w:name="toc 1" w:uiPriority="39"/>
-    <w:lsdException w:name="toc 2" w:uiPriority="39"/>
-    <w:lsdException w:name="toc 3" w:uiPriority="39"/>
-    <w:lsdException w:name="toc 4" w:uiPriority="39"/>
-    <w:lsdException w:name="toc 5" w:uiPriority="39"/>
-    <w:lsdException w:name="toc 6" w:uiPriority="39"/>
-    <w:lsdException w:name="toc 7" w:uiPriority="39"/>
-    <w:lsdException w:name="toc 8" w:uiPriority="39"/>
-    <w:lsdException w:name="toc 9" w:uiPriority="39"/>
-    <w:lsdException w:name="caption" w:uiPriority="35" w:qFormat="1"/>
-    <w:lsdException w:name="Title" w:semiHidden="0" w:uiPriority="10" w:unhideWhenUsed="0" w:qFormat="1"/>
-    <w:lsdException w:name="Default Paragraph Font" w:uiPriority="1"/>
-    <w:lsdException w:name="Subtitle" w:semiHidden="0" w:uiPriority="11" w:unhideWhenUsed="0" w:qFormat="1"/>
-    <w:lsdException w:name="Strong" w:semiHidden="0" w:uiPriority="22" w:unhideWhenUsed="0" w:qFormat="1"/>
-    <w:lsdException w:name="Emphasis" w:semiHidden="0" w:uiPriority="20" w:unhideWhenUsed="0" w:qFormat="1"/>
-    <w:lsdException w:name="Table Grid" w:semiHidden="0" w:uiPriority="39" w:unhideWhenUsed="0"/>
-    <w:lsdException w:name="Placeholder Text" w:unhideWhenUsed="0"/>
-    <w:lsdException w:name="No Spacing" w:semiHidden="0" w:uiPriority="1" w:unhideWhenUsed="0" w:qFormat="1"/>
-    <w:lsdException w:name="Light Shading" w:semiHidden="0" w:uiPriority="60" w:unhideWhenUsed="0"/>
-    <w:lsdException w:name="Light List" w:semiHidden="0" w:uiPriority="61" w:unhideWhenUsed="0"/>
-    <w:lsdException w:name="Light Grid" w:semiHidden="0" w:uiPriority="62" w:unhideWhenUsed="0"/>
-    <w:lsdException w:name="Medium Shading 1" w:semiHidden="0" w:uiPriority="63" w:unhideWhenUsed="0"/>
-    <w:lsdException w:name="Medium Shading 2" w:semiHidden="0" w:uiPriority="64" w:unhideWhenUsed="0"/>
-    <w:lsdException w:name="Medium List 1" w:semiHidden="0" w:uiPriority="65" w:unhideWhenUsed="0"/>
-    <w:lsdException w:name="Medium List 2" w:semiHidden="0" w:uiPriority="66" w:unhideWhenUsed="0"/>
-    <w:lsdException w:name="Medium Grid 1" w:semiHidden="0" w:uiPriority="67" w:unhideWhenUsed="0"/>
-    <w:lsdException w:name="Medium Grid 2" w:semiHidden="0" w:uiPriority="68" w:unhideWhenUsed="0"/>
-    <w:lsdException w:name="Medium Grid 3" w:semiHidden="0" w:uiPriority="69" w:unhideWhenUsed="0"/>
-    <w:lsdException w:name="Dark List" w:semiHidden="0" w:uiPriority="70" w:unhideWhenUsed="0"/>
-    <w:lsdException w:name="Colorful Shading" w:semiHidden="0" w:uiPriority="71" w:unhideWhenUsed="0"/>
-    <w:lsdException w:name="Colorful List" w:semiHidden="0" w:uiPriority="72" w:unhideWhenUsed="0"/>
-    <w:lsdException w:name="Colorful Grid" w:semiHidden="0" w:uiPriority="73" w:unhideWhenUsed="0"/>
-    <w:lsdException w:name="Light Shading Accent 1" w:semiHidden="0" w:uiPriority="60" w:unhideWhenUsed="0"/>
-    <w:lsdException w:name="Light List Accent 1" w:semiHidden="0" w:uiPriority="61" w:unhideWhenUsed="0"/>
-    <w:lsdException w:name="Light Grid Accent 1" w:semiHidden="0" w:uiPriority="62" w:unhideWhenUsed="0"/>
-    <w:lsdException w:name="Medium Shading 1 Accent 1" w:semiHidden="0" w:uiPriority="63" w:unhideWhenUsed="0"/>
-    <w:lsdException w:name="Medium Shading 2 Accent 1" w:semiHidden="0" w:uiPriority="64" w:unhideWhenUsed="0"/>
-    <w:lsdException w:name="Medium List 1 Accent 1" w:semiHidden="0" w:uiPriority="65" w:unhideWhenUsed="0"/>
-    <w:lsdException w:name="Revision" w:unhideWhenUsed="0"/>
-    <w:lsdException w:name="List Paragraph" w:semiHidden="0" w:uiPriority="34" w:unhideWhenUsed="0" w:qFormat="1"/>
-    <w:lsdException w:name="Quote" w:semiHidden="0" w:uiPriority="29" w:unhideWhenUsed="0" w:qFormat="1"/>
-    <w:lsdException w:name="Intense Quote" w:semiHidden="0" w:uiPriority="30" w:unhideWhenUsed="0" w:qFormat="1"/>
-    <w:lsdException w:name="Medium List 2 Accent 1" w:semiHidden="0" w:uiPriority="66" w:unhideWhenUsed="0"/>
-    <w:lsdException w:name="Medium Grid 1 Accent 1" w:semiHidden="0" w:uiPriority="67" w:unhideWhenUsed="0"/>
-    <w:lsdException w:name="Medium Grid 2 Accent 1" w:semiHidden="0" w:uiPriority="68" w:unhideWhenUsed="0"/>
-    <w:lsdException w:name="Medium Grid 3 Accent 1" w:semiHidden="0" w:uiPriority="69" w:unhideWhenUsed="0"/>
-    <w:lsdException w:name="Dark List Accent 1" w:semiHidden="0" w:uiPriority="70" w:unhideWhenUsed="0"/>
-    <w:lsdException w:name="Colorful Shading Accent 1" w:semiHidden="0" w:uiPriority="71" w:unhideWhenUsed="0"/>
-    <w:lsdException w:name="Colorful List Accent 1" w:semiHidden="0" w:uiPriority="72" w:unhideWhenUsed="0"/>
-    <w:lsdException w:name="Colorful Grid Accent 1" w:semiHidden="0" w:uiPriority="73" w:unhideWhenUsed="0"/>
-    <w:lsdException w:name="Light Shading Accent 2" w:semiHidden="0" w:uiPriority="60" w:unhideWhenUsed="0"/>
-    <w:lsdException w:name="Light List Accent 2" w:semiHidden="0" w:uiPriority="61" w:unhideWhenUsed="0"/>
-    <w:lsdException w:name="Light Grid Accent 2" w:semiHidden="0" w:uiPriority="62" w:unhideWhenUsed="0"/>
-    <w:lsdException w:name="Medium Shading 1 Accent 2" w:semiHidden="0" w:uiPriority="63" w:unhideWhenUsed="0"/>
-    <w:lsdException w:name="Medium Shading 2 Accent 2" w:semiHidden="0" w:uiPriority="64" w:unhideWhenUsed="0"/>
-    <w:lsdException w:name="Medium List 1 Accent 2" w:semiHidden="0" w:uiPriority="65" w:unhideWhenUsed="0"/>
-    <w:lsdException w:name="Medium List 2 Accent 2" w:semiHidden="0" w:uiPriority="66" w:unhideWhenUsed="0"/>
-    <w:lsdException w:name="Medium Grid 1 Accent 2" w:semiHidden="0" w:uiPriority="67" w:unhideWhenUsed="0"/>
-    <w:lsdException w:name="Medium Grid 2 Accent 2" w:semiHidden="0" w:uiPriority="68" w:unhideWhenUsed="0"/>
-    <w:lsdException w:name="Medium Grid 3 Accent 2" w:semiHidden="0" w:uiPriority="69" w:unhideWhenUsed="0"/>
-    <w:lsdException w:name="Dark List Accent 2" w:semiHidden="0" w:uiPriority="70" w:unhideWhenUsed="0"/>
-    <w:lsdException w:name="Colorful Shading Accent 2" w:semiHidden="0" w:uiPriority="71" w:unhideWhenUsed="0"/>
-    <w:lsdException w:name="Colorful List Accent 2" w:semiHidden="0" w:uiPriority="72" w:unhideWhenUsed="0"/>
-    <w:lsdException w:name="Colorful Grid Accent 2" w:semiHidden="0" w:uiPriority="73" w:unhideWhenUsed="0"/>
-    <w:lsdException w:name="Light Shading Accent 3" w:semiHidden="0" w:uiPriority="60" w:unhideWhenUsed="0"/>
-    <w:lsdException w:name="Light List Accent 3" w:semiHidden="0" w:uiPriority="61" w:unhideWhenUsed="0"/>
-    <w:lsdException w:name="Light Grid Accent 3" w:semiHidden="0" w:uiPriority="62" w:unhideWhenUsed="0"/>
-    <w:lsdException w:name="Medium Shading 1 Accent 3" w:semiHidden="0" w:uiPriority="63" w:unhideWhenUsed="0"/>
-    <w:lsdException w:name="Medium Shading 2 Accent 3" w:semiHidden="0" w:uiPriority="64" w:unhideWhenUsed="0"/>
-    <w:lsdException w:name="Medium List 1 Accent 3" w:semiHidden="0" w:uiPriority="65" w:unhideWhenUsed="0"/>
-    <w:lsdException w:name="Medium List 2 Accent 3" w:semiHidden="0" w:uiPriority="66" w:unhideWhenUsed="0"/>
-    <w:lsdException w:name="Medium Grid 1 Accent 3" w:semiHidden="0" w:uiPriority="67" w:unhideWhenUsed="0"/>
-    <w:lsdException w:name="Medium Grid 2 Accent 3" w:semiHidden="0" w:uiPriority="68" w:unhideWhenUsed="0"/>
-    <w:lsdException w:name="Medium Grid 3 Accent 3" w:semiHidden="0" w:uiPriority="69" w:unhideWhenUsed="0"/>
-    <w:lsdException w:name="Dark List Accent 3" w:semiHidden="0" w:uiPriority="70" w:unhideWhenUsed="0"/>
-    <w:lsdException w:name="Colorful Shading Accent 3" w:semiHidden="0" w:uiPriority="71" w:unhideWhenUsed="0"/>
-    <w:lsdException w:name="Colorful List Accent 3" w:semiHidden="0" w:uiPriority="72" w:unhideWhenUsed="0"/>
-    <w:lsdException w:name="Colorful Grid Accent 3" w:semiHidden="0" w:uiPriority="73" w:unhideWhenUsed="0"/>
-    <w:lsdException w:name="Light Shading Accent 4" w:semiHidden="0" w:uiPriority="60" w:unhideWhenUsed="0"/>
-    <w:lsdException w:name="Light List Accent 4" w:semiHidden="0" w:uiPriority="61" w:unhideWhenUsed="0"/>
-    <w:lsdException w:name="Light Grid Accent 4" w:semiHidden="0" w:uiPriority="62" w:unhideWhenUsed="0"/>
-    <w:lsdException w:name="Medium Shading 1 Accent 4" w:semiHidden="0" w:uiPriority="63" w:unhideWhenUsed="0"/>
-    <w:lsdException w:name="Medium Shading 2 Accent 4" w:semiHidden="0" w:uiPriority="64" w:unhideWhenUsed="0"/>
-    <w:lsdException w:name="Medium List 1 Accent 4" w:semiHidden="0" w:uiPriority="65" w:unhideWhenUsed="0"/>
-    <w:lsdException w:name="Medium List 2 Accent 4" w:semiHidden="0" w:uiPriority="66" w:unhideWhenUsed="0"/>
-    <w:lsdException w:name="Medium Grid 1 Accent 4" w:semiHidden="0" w:uiPriority="67" w:unhideWhenUsed="0"/>
-    <w:lsdException w:name="Medium Grid 2 Accent 4" w:semiHidden="0" w:uiPriority="68" w:unhideWhenUsed="0"/>
-    <w:lsdException w:name="Medium Grid 3 Accent 4" w:semiHidden="0" w:uiPriority="69" w:unhideWhenUsed="0"/>
-    <w:lsdException w:name="Dark List Accent 4" w:semiHidden="0" w:uiPriority="70" w:unhideWhenUsed="0"/>
-    <w:lsdException w:name="Colorful Shading Accent 4" w:semiHidden="0" w:uiPriority="71" w:unhideWhenUsed="0"/>
-    <w:lsdException w:name="Colorful List Accent 4" w:semiHidden="0" w:uiPriority="72" w:unhideWhenUsed="0"/>
-    <w:lsdException w:name="Colorful Grid Accent 4" w:semiHidden="0" w:uiPriority="73" w:unhideWhenUsed="0"/>
-    <w:lsdException w:name="Light Shading Accent 5" w:semiHidden="0" w:uiPriority="60" w:unhideWhenUsed="0"/>
-    <w:lsdException w:name="Light List Accent 5" w:semiHidden="0" w:uiPriority="61" w:unhideWhenUsed="0"/>
-    <w:lsdException w:name="Light Grid Accent 5" w:semiHidden="0" w:uiPriority="62" w:unhideWhenUsed="0"/>
-    <w:lsdException w:name="Medium Shading 1 Accent 5" w:semiHidden="0" w:uiPriority="63" w:unhideWhenUsed="0"/>
-    <w:lsdException w:name="Medium Shading 2 Accent 5" w:semiHidden="0" w:uiPriority="64" w:unhideWhenUsed="0"/>
-    <w:lsdException w:name="Medium List 1 Accent 5" w:semiHidden="0" w:uiPriority="65" w:unhideWhenUsed="0"/>
-    <w:lsdException w:name="Medium List 2 Accent 5" w:semiHidden="0" w:uiPriority="66" w:unhideWhenUsed="0"/>
-    <w:lsdException w:name="Medium Grid 1 Accent 5" w:semiHidden="0" w:uiPriority="67" w:unhideWhenUsed="0"/>
-    <w:lsdException w:name="Medium Grid 2 Accent 5" w:semiHidden="0" w:uiPriority="68" w:unhideWhenUsed="0"/>
-    <w:lsdException w:name="Medium Grid 3 Accent 5" w:semiHidden="0" w:uiPriority="69" w:unhideWhenUsed="0"/>
-    <w:lsdException w:name="Dark List Accent 5" w:semiHidden="0" w:uiPriority="70" w:unhideWhenUsed="0"/>
-    <w:lsdException w:name="Colorful Shading Accent 5" w:semiHidden="0" w:uiPriority="71" w:unhideWhenUsed="0"/>
-    <w:lsdException w:name="Colorful List Accent 5" w:semiHidden="0" w:uiPriority="72" w:unhideWhenUsed="0"/>
-    <w:lsdException w:name="Colorful Grid Accent 5" w:semiHidden="0" w:uiPriority="73" w:unhideWhenUsed="0"/>
-    <w:lsdException w:name="Light Shading Accent 6" w:semiHidden="0" w:uiPriority="60" w:unhideWhenUsed="0"/>
-    <w:lsdException w:name="Light List Accent 6" w:semiHidden="0" w:uiPriority="61" w:unhideWhenUsed="0"/>
-    <w:lsdException w:name="Light Grid Accent 6" w:semiHidden="0" w:uiPriority="62" w:unhideWhenUsed="0"/>
-    <w:lsdException w:name="Medium Shading 1 Accent 6" w:semiHidden="0" w:uiPriority="63" w:unhideWhenUsed="0"/>
-    <w:lsdException w:name="Medium Shading 2 Accent 6" w:semiHidden="0" w:uiPriority="64" w:unhideWhenUsed="0"/>
-    <w:lsdException w:name="Medium List 1 Accent 6" w:semiHidden="0" w:uiPriority="65" w:unhideWhenUsed="0"/>
-    <w:lsdException w:name="Medium List 2 Accent 6" w:semiHidden="0" w:uiPriority="66" w:unhideWhenUsed="0"/>
-    <w:lsdException w:name="Medium Grid 1 Accent 6" w:semiHidden="0" w:uiPriority="67" w:unhideWhenUsed="0"/>
-    <w:lsdException w:name="Medium Grid 2 Accent 6" w:semiHidden="0" w:uiPriority="68" w:unhideWhenUsed="0"/>
-    <w:lsdException w:name="Medium Grid 3 Accent 6" w:semiHidden="0" w:uiPriority="69" w:unhideWhenUsed="0"/>
-    <w:lsdException w:name="Dark List Accent 6" w:semiHidden="0" w:uiPriority="70" w:unhideWhenUsed="0"/>
-    <w:lsdException w:name="Colorful Shading Accent 6" w:semiHidden="0" w:uiPriority="71" w:unhideWhenUsed="0"/>
-    <w:lsdException w:name="Colorful List Accent 6" w:semiHidden="0" w:uiPriority="72" w:unhideWhenUsed="0"/>
-    <w:lsdException w:name="Colorful Grid Accent 6" w:semiHidden="0" w:uiPriority="73" w:unhideWhenUsed="0"/>
-    <w:lsdException w:name="Subtle Emphasis" w:semiHidden="0" w:uiPriority="19" w:unhideWhenUsed="0" w:qFormat="1"/>
-    <w:lsdException w:name="Intense Emphasis" w:semiHidden="0" w:uiPriority="21" w:unhideWhenUsed="0" w:qFormat="1"/>
-    <w:lsdException w:name="Subtle Reference" w:semiHidden="0" w:uiPriority="31" w:unhideWhenUsed="0" w:qFormat="1"/>
-    <w:lsdException w:name="Intense Reference" w:semiHidden="0" w:uiPriority="32" w:unhideWhenUsed="0" w:qFormat="1"/>
-    <w:lsdException w:name="Book Title" w:semiHidden="0" w:uiPriority="33" w:unhideWhenUsed="0" w:qFormat="1"/>
-    <w:lsdException w:name="Bibliography" w:uiPriority="37"/>
-    <w:lsdException w:name="TOC Heading" w:uiPriority="39" w:qFormat="1"/>
-  </w:latentStyles>
-  <w:style w:type="paragraph" w:default="1" w:styleId="Normal">
-    <w:name w:val="Normal"/>
-    <w:qFormat/>
-    <w:rsid w:val="00E33FD2"/>
-    <w:pPr>
-      <w:spacing w:line="360" w:lineRule="auto"/>
-    </w:pPr>
-    <w:rPr>
-      <w:rFonts w:ascii="Times New Roman" w:hAnsi="Times New Roman"/>
-    </w:rPr>
-  </w:style>
-  <w:style w:type="paragraph" w:styleId="Heading1">
-    <w:name w:val="heading 1"/>
-    <w:basedOn w:val="Normal"/>
-    <w:next w:val="Normal"/>
-    <w:link w:val="Heading1Char"/>
-    <w:uiPriority w:val="9"/>
-    <w:qFormat/>
-    <w:rsid w:val="005358AB"/>
-    <w:pPr>
-      <w:keepNext/>
-      <w:keepLines/>
-      <w:spacing w:before="240" w:after="0"/>
-      <w:outlineLvl w:val="0"/>
-    </w:pPr>
-    <w:rPr>
-      <w:rFonts w:asciiTheme="majorHAnsi" w:eastAsiaTheme="majorEastAsia" w:hAnsiTheme="majorHAnsi" w:cstheme="majorBidi"/>
-      <w:color w:val="2E74B5" w:themeColor="accent1" w:themeShade="BF"/>
-      <w:sz w:val="32"/>
-      <w:szCs w:val="32"/>
-    </w:rPr>
-  </w:style>
-  <w:style w:type="paragraph" w:styleId="Heading2">
-    <w:name w:val="heading 2"/>
-    <w:basedOn w:val="Normal"/>
-    <w:next w:val="Normal"/>
-    <w:link w:val="Heading2Char"/>
-    <w:uiPriority w:val="9"/>
-    <w:unhideWhenUsed/>
-    <w:rsid w:val="005358AB"/>
-    <w:pPr>
-      <w:keepNext/>
-      <w:keepLines/>
-      <w:spacing w:before="40" w:after="0"/>
-      <w:outlineLvl w:val="1"/>
-    </w:pPr>
-    <w:rPr>
-      <w:rFonts w:asciiTheme="majorHAnsi" w:eastAsiaTheme="majorEastAsia" w:hAnsiTheme="majorHAnsi" w:cstheme="majorBidi"/>
-      <w:color w:val="2E74B5" w:themeColor="accent1" w:themeShade="BF"/>
-      <w:sz w:val="26"/>
-      <w:szCs w:val="26"/>
-    </w:rPr>
-  </w:style>
-  <w:style w:type="paragraph" w:styleId="Heading3">
-    <w:name w:val="heading 3"/>
-    <w:basedOn w:val="Normal"/>
-    <w:next w:val="Normal"/>
-    <w:link w:val="Heading3Char"/>
-    <w:uiPriority w:val="9"/>
-    <w:unhideWhenUsed/>
-    <w:rsid w:val="005358AB"/>
-    <w:pPr>
-      <w:keepNext/>
-      <w:keepLines/>
-      <w:spacing w:before="40" w:after="0"/>
-      <w:outlineLvl w:val="2"/>
-    </w:pPr>
-    <w:rPr>
-      <w:rFonts w:asciiTheme="majorHAnsi" w:eastAsiaTheme="majorEastAsia" w:hAnsiTheme="majorHAnsi" w:cstheme="majorBidi"/>
-      <w:color w:val="1F4D78" w:themeColor="accent1" w:themeShade="7F"/>
-      <w:sz w:val="24"/>
-      <w:szCs w:val="24"/>
-    </w:rPr>
-  </w:style>
-  <w:style w:type="character" w:default="1" w:styleId="DefaultParagraphFont">
-    <w:name w:val="Default Paragraph Font"/>
-    <w:uiPriority w:val="1"/>
-    <w:semiHidden/>
-    <w:unhideWhenUsed/>
-  </w:style>
-  <w:style w:type="table" w:default="1" w:styleId="TableNormal">
-    <w:name w:val="Normal Table"/>
-    <w:uiPriority w:val="99"/>
-    <w:semiHidden/>
-    <w:unhideWhenUsed/>
-    <w:tblPr>
-      <w:tblInd w:w="0" w:type="dxa"/>
-      <w:tblCellMar>
-        <w:top w:w="0" w:type="dxa"/>
-        <w:left w:w="108" w:type="dxa"/>
-        <w:bottom w:w="0" w:type="dxa"/>
-        <w:right w:w="108" w:type="dxa"/>
-      </w:tblCellMar>
-    </w:tblPr>
-  </w:style>
-  <w:style w:type="numbering" w:default="1" w:styleId="NoList">
-    <w:name w:val="No List"/>
-    <w:uiPriority w:val="99"/>
-    <w:semiHidden/>
-    <w:unhideWhenUsed/>
-  </w:style>
-  <w:style w:type="paragraph" w:styleId="NormalWeb">
-    <w:name w:val="Normal (Web)"/>
-    <w:basedOn w:val="Normal"/>
-    <w:uiPriority w:val="99"/>
-    <w:semiHidden/>
-    <w:unhideWhenUsed/>
-    <w:rsid w:val="003E4394"/>
-    <w:pPr>
-      <w:spacing w:before="100" w:beforeAutospacing="1" w:after="100" w:afterAutospacing="1" w:line="240" w:lineRule="auto"/>
-    </w:pPr>
-    <w:rPr>
-      <w:rFonts w:eastAsia="Times New Roman" w:cs="Times New Roman"/>
-      <w:sz w:val="24"/>
-      <w:szCs w:val="24"/>
-    </w:rPr>
-  </w:style>
-  <w:style w:type="character" w:styleId="Hyperlink">
-    <w:name w:val="Hyperlink"/>
-    <w:basedOn w:val="DefaultParagraphFont"/>
-    <w:uiPriority w:val="99"/>
-    <w:unhideWhenUsed/>
-    <w:rsid w:val="003E4394"/>
-    <w:rPr>
-      <w:color w:val="0000FF"/>
-      <w:u w:val="single"/>
-    </w:rPr>
-  </w:style>
-  <w:style w:type="character" w:customStyle="1" w:styleId="apple-tab-span">
-    <w:name w:val="apple-tab-span"/>
-    <w:basedOn w:val="DefaultParagraphFont"/>
-    <w:rsid w:val="003E4394"/>
-  </w:style>
-  <w:style w:type="paragraph" w:styleId="NoSpacing">
-    <w:name w:val="No Spacing"/>
-    <w:link w:val="NoSpacingChar"/>
-    <w:uiPriority w:val="1"/>
-    <w:qFormat/>
-    <w:rsid w:val="003E4394"/>
+  <w:style w:type="table" w:customStyle="1" w:styleId="PlainTable511">
+    <w:name w:val="Plain Table 511"/>
+    <w:basedOn w:val="TableNormal"/>
+    <w:uiPriority w:val="45"/>
+    <w:rsid w:val="007410F0"/>
     <w:pPr>
       <w:spacing w:after="0" w:line="240" w:lineRule="auto"/>
     </w:pPr>
     <w:rPr>
-      <w:rFonts w:eastAsiaTheme="minorEastAsia"/>
-    </w:rPr>
-  </w:style>
-  <w:style w:type="character" w:customStyle="1" w:styleId="NoSpacingChar">
-    <w:name w:val="No Spacing Char"/>
-    <w:basedOn w:val="DefaultParagraphFont"/>
-    <w:link w:val="NoSpacing"/>
-    <w:uiPriority w:val="1"/>
-    <w:rsid w:val="003E4394"/>
-    <w:rPr>
-      <w:rFonts w:eastAsiaTheme="minorEastAsia"/>
-    </w:rPr>
-  </w:style>
-  <w:style w:type="paragraph" w:styleId="Header">
-    <w:name w:val="header"/>
-    <w:basedOn w:val="Normal"/>
-    <w:link w:val="HeaderChar"/>
-    <w:uiPriority w:val="99"/>
-    <w:unhideWhenUsed/>
-    <w:rsid w:val="00DA0E8B"/>
-    <w:pPr>
-      <w:tabs>
-        <w:tab w:val="center" w:pos="4680"/>
-        <w:tab w:val="right" w:pos="9360"/>
-      </w:tabs>
-      <w:spacing w:after="0" w:line="240" w:lineRule="auto"/>
-    </w:pPr>
-  </w:style>
-  <w:style w:type="character" w:customStyle="1" w:styleId="HeaderChar">
-    <w:name w:val="Header Char"/>
-    <w:basedOn w:val="DefaultParagraphFont"/>
-    <w:link w:val="Header"/>
-    <w:uiPriority w:val="99"/>
-    <w:rsid w:val="00DA0E8B"/>
-  </w:style>
-  <w:style w:type="paragraph" w:styleId="Footer">
-    <w:name w:val="footer"/>
-    <w:basedOn w:val="Normal"/>
-    <w:link w:val="FooterChar"/>
-    <w:uiPriority w:val="99"/>
-    <w:unhideWhenUsed/>
-    <w:rsid w:val="00DA0E8B"/>
-    <w:pPr>
-      <w:tabs>
-        <w:tab w:val="center" w:pos="4680"/>
-        <w:tab w:val="right" w:pos="9360"/>
-      </w:tabs>
-      <w:spacing w:after="0" w:line="240" w:lineRule="auto"/>
-    </w:pPr>
-  </w:style>
-  <w:style w:type="character" w:customStyle="1" w:styleId="FooterChar">
-    <w:name w:val="Footer Char"/>
-    <w:basedOn w:val="DefaultParagraphFont"/>
-    <w:link w:val="Footer"/>
-    <w:uiPriority w:val="99"/>
-    <w:rsid w:val="00DA0E8B"/>
-  </w:style>
-  <w:style w:type="paragraph" w:styleId="ListParagraph">
-    <w:name w:val="List Paragraph"/>
-    <w:basedOn w:val="Normal"/>
-    <w:uiPriority w:val="34"/>
-    <w:qFormat/>
-    <w:rsid w:val="005358AB"/>
-    <w:pPr>
-      <w:ind w:left="720"/>
-      <w:contextualSpacing/>
-    </w:pPr>
-  </w:style>
-  <w:style w:type="character" w:customStyle="1" w:styleId="Heading1Char">
-    <w:name w:val="Heading 1 Char"/>
-    <w:basedOn w:val="DefaultParagraphFont"/>
-    <w:link w:val="Heading1"/>
-    <w:uiPriority w:val="9"/>
-    <w:rsid w:val="005358AB"/>
-    <w:rPr>
-      <w:rFonts w:asciiTheme="majorHAnsi" w:eastAsiaTheme="majorEastAsia" w:hAnsiTheme="majorHAnsi" w:cstheme="majorBidi"/>
-      <w:color w:val="2E74B5" w:themeColor="accent1" w:themeShade="BF"/>
-      <w:sz w:val="32"/>
-      <w:szCs w:val="32"/>
-    </w:rPr>
-  </w:style>
-  <w:style w:type="paragraph" w:customStyle="1" w:styleId="Heading10">
-    <w:name w:val="Heading1"/>
-    <w:basedOn w:val="Heading1"/>
-    <w:qFormat/>
-    <w:rsid w:val="005358AB"/>
-    <w:rPr>
-      <w:rFonts w:ascii="Arial" w:eastAsia="Times New Roman" w:hAnsi="Arial"/>
-    </w:rPr>
-  </w:style>
-  <w:style w:type="paragraph" w:customStyle="1" w:styleId="Heading20">
-    <w:name w:val="Heading2"/>
-    <w:basedOn w:val="Heading10"/>
-    <w:qFormat/>
-    <w:rsid w:val="00E33FD2"/>
-    <w:rPr>
-      <w:sz w:val="26"/>
-    </w:rPr>
-  </w:style>
-  <w:style w:type="paragraph" w:customStyle="1" w:styleId="Heading30">
-    <w:name w:val="Heading3"/>
-    <w:basedOn w:val="Heading20"/>
-    <w:qFormat/>
-    <w:rsid w:val="00605E59"/>
-    <w:rPr>
-      <w:sz w:val="22"/>
-    </w:rPr>
-  </w:style>
-  <w:style w:type="character" w:customStyle="1" w:styleId="Heading2Char">
-    <w:name w:val="Heading 2 Char"/>
-    <w:basedOn w:val="DefaultParagraphFont"/>
-    <w:link w:val="Heading2"/>
-    <w:uiPriority w:val="9"/>
-    <w:rsid w:val="005358AB"/>
-    <w:rPr>
-      <w:rFonts w:asciiTheme="majorHAnsi" w:eastAsiaTheme="majorEastAsia" w:hAnsiTheme="majorHAnsi" w:cstheme="majorBidi"/>
-      <w:color w:val="2E74B5" w:themeColor="accent1" w:themeShade="BF"/>
-      <w:sz w:val="26"/>
-      <w:szCs w:val="26"/>
-    </w:rPr>
-  </w:style>
-  <w:style w:type="character" w:customStyle="1" w:styleId="Heading3Char">
-    <w:name w:val="Heading 3 Char"/>
-    <w:basedOn w:val="DefaultParagraphFont"/>
-    <w:link w:val="Heading3"/>
-    <w:uiPriority w:val="9"/>
-    <w:rsid w:val="005358AB"/>
-    <w:rPr>
-      <w:rFonts w:asciiTheme="majorHAnsi" w:eastAsiaTheme="majorEastAsia" w:hAnsiTheme="majorHAnsi" w:cstheme="majorBidi"/>
-      <w:color w:val="1F4D78" w:themeColor="accent1" w:themeShade="7F"/>
-      <w:sz w:val="24"/>
-      <w:szCs w:val="24"/>
-    </w:rPr>
-  </w:style>
-  <w:style w:type="paragraph" w:styleId="TOCHeading">
-    <w:name w:val="TOC Heading"/>
-    <w:basedOn w:val="Heading1"/>
-    <w:next w:val="Normal"/>
-    <w:uiPriority w:val="39"/>
-    <w:unhideWhenUsed/>
-    <w:qFormat/>
-    <w:rsid w:val="00E33FD2"/>
-    <w:pPr>
-      <w:outlineLvl w:val="9"/>
-    </w:pPr>
-  </w:style>
-  <w:style w:type="paragraph" w:styleId="TOC1">
-    <w:name w:val="toc 1"/>
-    <w:basedOn w:val="Normal"/>
-    <w:next w:val="Normal"/>
-    <w:autoRedefine/>
-    <w:uiPriority w:val="39"/>
-    <w:unhideWhenUsed/>
-    <w:rsid w:val="00E33FD2"/>
-    <w:pPr>
-      <w:spacing w:after="100"/>
-    </w:pPr>
-  </w:style>
-  <w:style w:type="paragraph" w:styleId="TOC3">
-    <w:name w:val="toc 3"/>
-    <w:basedOn w:val="Normal"/>
-    <w:next w:val="Normal"/>
-    <w:autoRedefine/>
-    <w:uiPriority w:val="39"/>
-    <w:unhideWhenUsed/>
-    <w:rsid w:val="00E33FD2"/>
-    <w:pPr>
-      <w:spacing w:after="100"/>
-      <w:ind w:left="440"/>
-    </w:pPr>
-  </w:style>
-  <w:style w:type="table" w:customStyle="1" w:styleId="PlainTable51">
-    <w:name w:val="Plain Table 51"/>
-    <w:basedOn w:val="TableNormal"/>
-    <w:uiPriority w:val="45"/>
-    <w:rsid w:val="00FF7792"/>
-    <w:pPr>
-      <w:spacing w:after="0" w:line="240" w:lineRule="auto"/>
-    </w:pPr>
-    <w:rPr>
-      <w:rFonts w:ascii="Times New Roman" w:hAnsi="Times New Roman"/>
-      <w:i/>
+      <w:rFonts w:ascii="Calibri" w:eastAsia="Calibri" w:hAnsi="Calibri" w:cs="Times New Roman"/>
     </w:rPr>
     <w:tblPr>
       <w:tblStyleRowBandSize w:val="1"/>
       <w:tblStyleColBandSize w:val="1"/>
-      <w:tblInd w:w="0" w:type="dxa"/>
-      <w:tblCellMar>
-        <w:top w:w="0" w:type="dxa"/>
-        <w:left w:w="108" w:type="dxa"/>
-        <w:bottom w:w="0" w:type="dxa"/>
-        <w:right w:w="108" w:type="dxa"/>
-      </w:tblCellMar>
+      <w:tblInd w:w="0" w:type="nil"/>
     </w:tblPr>
     <w:tblStylePr w:type="firstRow">
       <w:rPr>
-        <w:rFonts w:asciiTheme="majorHAnsi" w:eastAsiaTheme="majorEastAsia" w:hAnsiTheme="majorHAnsi" w:cstheme="majorBidi"/>
+        <w:rFonts w:ascii="Calibri Light" w:eastAsia="Times New Roman" w:hAnsi="Calibri Light" w:cs="Times New Roman" w:hint="default"/>
         <w:i/>
         <w:iCs/>
         <w:sz w:val="26"/>
+        <w:szCs w:val="26"/>
       </w:rPr>
       <w:tblPr/>
       <w:tcPr>
@@ -16623,10 +16861,11 @@
     </w:tblStylePr>
     <w:tblStylePr w:type="lastRow">
       <w:rPr>
-        <w:rFonts w:asciiTheme="majorHAnsi" w:eastAsiaTheme="majorEastAsia" w:hAnsiTheme="majorHAnsi" w:cstheme="majorBidi"/>
+        <w:rFonts w:ascii="Calibri Light" w:eastAsia="Times New Roman" w:hAnsi="Calibri Light" w:cs="Times New Roman" w:hint="default"/>
         <w:i/>
         <w:iCs/>
         <w:sz w:val="26"/>
+        <w:szCs w:val="26"/>
       </w:rPr>
       <w:tblPr/>
       <w:tcPr>
@@ -16641,10 +16880,11 @@
         <w:jc w:val="right"/>
       </w:pPr>
       <w:rPr>
-        <w:rFonts w:asciiTheme="majorHAnsi" w:eastAsiaTheme="majorEastAsia" w:hAnsiTheme="majorHAnsi" w:cstheme="majorBidi"/>
+        <w:rFonts w:ascii="Calibri Light" w:eastAsia="Times New Roman" w:hAnsi="Calibri Light" w:cs="Times New Roman" w:hint="default"/>
         <w:i/>
         <w:iCs/>
         <w:sz w:val="26"/>
+        <w:szCs w:val="26"/>
       </w:rPr>
       <w:tblPr/>
       <w:tcPr>
@@ -16656,10 +16896,11 @@
     </w:tblStylePr>
     <w:tblStylePr w:type="lastCol">
       <w:rPr>
-        <w:rFonts w:asciiTheme="majorHAnsi" w:eastAsiaTheme="majorEastAsia" w:hAnsiTheme="majorHAnsi" w:cstheme="majorBidi"/>
+        <w:rFonts w:ascii="Calibri Light" w:eastAsia="Times New Roman" w:hAnsi="Calibri Light" w:cs="Times New Roman" w:hint="default"/>
         <w:i/>
         <w:iCs/>
         <w:sz w:val="26"/>
+        <w:szCs w:val="26"/>
       </w:rPr>
       <w:tblPr/>
       <w:tcPr>
@@ -16713,483 +16954,6 @@
         </w:tcBorders>
       </w:tcPr>
     </w:tblStylePr>
-  </w:style>
-  <w:style w:type="table" w:customStyle="1" w:styleId="ListTable7Colorful1">
-    <w:name w:val="List Table 7 Colorful1"/>
-    <w:basedOn w:val="TableNormal"/>
-    <w:uiPriority w:val="52"/>
-    <w:rsid w:val="00FF7792"/>
-    <w:pPr>
-      <w:spacing w:after="0" w:line="240" w:lineRule="auto"/>
-    </w:pPr>
-    <w:rPr>
-      <w:color w:val="000000" w:themeColor="text1"/>
-    </w:rPr>
-    <w:tblPr>
-      <w:tblStyleRowBandSize w:val="1"/>
-      <w:tblStyleColBandSize w:val="1"/>
-      <w:tblInd w:w="0" w:type="dxa"/>
-      <w:tblCellMar>
-        <w:top w:w="0" w:type="dxa"/>
-        <w:left w:w="108" w:type="dxa"/>
-        <w:bottom w:w="0" w:type="dxa"/>
-        <w:right w:w="108" w:type="dxa"/>
-      </w:tblCellMar>
-    </w:tblPr>
-    <w:tblStylePr w:type="firstRow">
-      <w:rPr>
-        <w:rFonts w:asciiTheme="majorHAnsi" w:eastAsiaTheme="majorEastAsia" w:hAnsiTheme="majorHAnsi" w:cstheme="majorBidi"/>
-        <w:i/>
-        <w:iCs/>
-        <w:sz w:val="26"/>
-      </w:rPr>
-      <w:tblPr/>
-      <w:tcPr>
-        <w:tcBorders>
-          <w:bottom w:val="single" w:sz="4" w:space="0" w:color="000000" w:themeColor="text1"/>
-        </w:tcBorders>
-        <w:shd w:val="clear" w:color="auto" w:fill="FFFFFF" w:themeFill="background1"/>
-      </w:tcPr>
-    </w:tblStylePr>
-    <w:tblStylePr w:type="lastRow">
-      <w:rPr>
-        <w:rFonts w:asciiTheme="majorHAnsi" w:eastAsiaTheme="majorEastAsia" w:hAnsiTheme="majorHAnsi" w:cstheme="majorBidi"/>
-        <w:i/>
-        <w:iCs/>
-        <w:sz w:val="26"/>
-      </w:rPr>
-      <w:tblPr/>
-      <w:tcPr>
-        <w:tcBorders>
-          <w:top w:val="single" w:sz="4" w:space="0" w:color="000000" w:themeColor="text1"/>
-        </w:tcBorders>
-        <w:shd w:val="clear" w:color="auto" w:fill="FFFFFF" w:themeFill="background1"/>
-      </w:tcPr>
-    </w:tblStylePr>
-    <w:tblStylePr w:type="firstCol">
-      <w:pPr>
-        <w:jc w:val="right"/>
-      </w:pPr>
-      <w:rPr>
-        <w:rFonts w:asciiTheme="majorHAnsi" w:eastAsiaTheme="majorEastAsia" w:hAnsiTheme="majorHAnsi" w:cstheme="majorBidi"/>
-        <w:i/>
-        <w:iCs/>
-        <w:sz w:val="26"/>
-      </w:rPr>
-      <w:tblPr/>
-      <w:tcPr>
-        <w:tcBorders>
-          <w:right w:val="single" w:sz="4" w:space="0" w:color="000000" w:themeColor="text1"/>
-        </w:tcBorders>
-        <w:shd w:val="clear" w:color="auto" w:fill="FFFFFF" w:themeFill="background1"/>
-      </w:tcPr>
-    </w:tblStylePr>
-    <w:tblStylePr w:type="lastCol">
-      <w:rPr>
-        <w:rFonts w:asciiTheme="majorHAnsi" w:eastAsiaTheme="majorEastAsia" w:hAnsiTheme="majorHAnsi" w:cstheme="majorBidi"/>
-        <w:i/>
-        <w:iCs/>
-        <w:sz w:val="26"/>
-      </w:rPr>
-      <w:tblPr/>
-      <w:tcPr>
-        <w:tcBorders>
-          <w:left w:val="single" w:sz="4" w:space="0" w:color="000000" w:themeColor="text1"/>
-        </w:tcBorders>
-        <w:shd w:val="clear" w:color="auto" w:fill="FFFFFF" w:themeFill="background1"/>
-      </w:tcPr>
-    </w:tblStylePr>
-    <w:tblStylePr w:type="band1Vert">
-      <w:tblPr/>
-      <w:tcPr>
-        <w:shd w:val="clear" w:color="auto" w:fill="CCCCCC" w:themeFill="text1" w:themeFillTint="33"/>
-      </w:tcPr>
-    </w:tblStylePr>
-    <w:tblStylePr w:type="band1Horz">
-      <w:tblPr/>
-      <w:tcPr>
-        <w:shd w:val="clear" w:color="auto" w:fill="CCCCCC" w:themeFill="text1" w:themeFillTint="33"/>
-      </w:tcPr>
-    </w:tblStylePr>
-    <w:tblStylePr w:type="neCell">
-      <w:tblPr/>
-      <w:tcPr>
-        <w:tcBorders>
-          <w:left w:val="nil"/>
-        </w:tcBorders>
-      </w:tcPr>
-    </w:tblStylePr>
-    <w:tblStylePr w:type="nwCell">
-      <w:tblPr/>
-      <w:tcPr>
-        <w:tcBorders>
-          <w:right w:val="nil"/>
-        </w:tcBorders>
-      </w:tcPr>
-    </w:tblStylePr>
-    <w:tblStylePr w:type="seCell">
-      <w:tblPr/>
-      <w:tcPr>
-        <w:tcBorders>
-          <w:left w:val="nil"/>
-        </w:tcBorders>
-      </w:tcPr>
-    </w:tblStylePr>
-    <w:tblStylePr w:type="swCell">
-      <w:tblPr/>
-      <w:tcPr>
-        <w:tcBorders>
-          <w:right w:val="nil"/>
-        </w:tcBorders>
-      </w:tcPr>
-    </w:tblStylePr>
-  </w:style>
-  <w:style w:type="table" w:customStyle="1" w:styleId="ListTable6Colorful1">
-    <w:name w:val="List Table 6 Colorful1"/>
-    <w:basedOn w:val="TableNormal"/>
-    <w:uiPriority w:val="51"/>
-    <w:rsid w:val="00FF7792"/>
-    <w:pPr>
-      <w:spacing w:after="0" w:line="240" w:lineRule="auto"/>
-    </w:pPr>
-    <w:rPr>
-      <w:color w:val="000000" w:themeColor="text1"/>
-    </w:rPr>
-    <w:tblPr>
-      <w:tblStyleRowBandSize w:val="1"/>
-      <w:tblStyleColBandSize w:val="1"/>
-      <w:tblInd w:w="0" w:type="dxa"/>
-      <w:tblBorders>
-        <w:top w:val="single" w:sz="4" w:space="0" w:color="000000" w:themeColor="text1"/>
-        <w:bottom w:val="single" w:sz="4" w:space="0" w:color="000000" w:themeColor="text1"/>
-      </w:tblBorders>
-      <w:tblCellMar>
-        <w:top w:w="0" w:type="dxa"/>
-        <w:left w:w="108" w:type="dxa"/>
-        <w:bottom w:w="0" w:type="dxa"/>
-        <w:right w:w="108" w:type="dxa"/>
-      </w:tblCellMar>
-    </w:tblPr>
-    <w:tblStylePr w:type="firstRow">
-      <w:rPr>
-        <w:b/>
-        <w:bCs/>
-      </w:rPr>
-      <w:tblPr/>
-      <w:tcPr>
-        <w:tcBorders>
-          <w:bottom w:val="single" w:sz="4" w:space="0" w:color="000000" w:themeColor="text1"/>
-        </w:tcBorders>
-      </w:tcPr>
-    </w:tblStylePr>
-    <w:tblStylePr w:type="lastRow">
-      <w:rPr>
-        <w:b/>
-        <w:bCs/>
-      </w:rPr>
-      <w:tblPr/>
-      <w:tcPr>
-        <w:tcBorders>
-          <w:top w:val="double" w:sz="4" w:space="0" w:color="000000" w:themeColor="text1"/>
-        </w:tcBorders>
-      </w:tcPr>
-    </w:tblStylePr>
-    <w:tblStylePr w:type="firstCol">
-      <w:rPr>
-        <w:b/>
-        <w:bCs/>
-      </w:rPr>
-    </w:tblStylePr>
-    <w:tblStylePr w:type="lastCol">
-      <w:rPr>
-        <w:b/>
-        <w:bCs/>
-      </w:rPr>
-    </w:tblStylePr>
-    <w:tblStylePr w:type="band1Vert">
-      <w:tblPr/>
-      <w:tcPr>
-        <w:shd w:val="clear" w:color="auto" w:fill="CCCCCC" w:themeFill="text1" w:themeFillTint="33"/>
-      </w:tcPr>
-    </w:tblStylePr>
-    <w:tblStylePr w:type="band1Horz">
-      <w:tblPr/>
-      <w:tcPr>
-        <w:shd w:val="clear" w:color="auto" w:fill="CCCCCC" w:themeFill="text1" w:themeFillTint="33"/>
-      </w:tcPr>
-    </w:tblStylePr>
-  </w:style>
-  <w:style w:type="table" w:customStyle="1" w:styleId="ListTable7Colorful-Accent11">
-    <w:name w:val="List Table 7 Colorful - Accent 11"/>
-    <w:basedOn w:val="TableNormal"/>
-    <w:uiPriority w:val="52"/>
-    <w:rsid w:val="00FF7792"/>
-    <w:pPr>
-      <w:spacing w:after="0" w:line="240" w:lineRule="auto"/>
-      <w:jc w:val="center"/>
-    </w:pPr>
-    <w:rPr>
-      <w:rFonts w:ascii="Times New Roman" w:hAnsi="Times New Roman"/>
-    </w:rPr>
-    <w:tblPr>
-      <w:tblStyleRowBandSize w:val="1"/>
-      <w:tblStyleColBandSize w:val="1"/>
-      <w:tblInd w:w="0" w:type="dxa"/>
-      <w:tblCellMar>
-        <w:top w:w="0" w:type="dxa"/>
-        <w:left w:w="108" w:type="dxa"/>
-        <w:bottom w:w="0" w:type="dxa"/>
-        <w:right w:w="108" w:type="dxa"/>
-      </w:tblCellMar>
-    </w:tblPr>
-    <w:tcPr>
-      <w:vAlign w:val="center"/>
-    </w:tcPr>
-    <w:tblStylePr w:type="firstRow">
-      <w:rPr>
-        <w:rFonts w:asciiTheme="majorHAnsi" w:eastAsiaTheme="majorEastAsia" w:hAnsiTheme="majorHAnsi" w:cstheme="majorBidi"/>
-        <w:i/>
-        <w:iCs/>
-        <w:sz w:val="26"/>
-      </w:rPr>
-      <w:tblPr/>
-      <w:tcPr>
-        <w:tcBorders>
-          <w:bottom w:val="single" w:sz="4" w:space="0" w:color="5B9BD5" w:themeColor="accent1"/>
-        </w:tcBorders>
-        <w:shd w:val="clear" w:color="auto" w:fill="FFFFFF" w:themeFill="background1"/>
-      </w:tcPr>
-    </w:tblStylePr>
-    <w:tblStylePr w:type="lastRow">
-      <w:rPr>
-        <w:rFonts w:asciiTheme="majorHAnsi" w:eastAsiaTheme="majorEastAsia" w:hAnsiTheme="majorHAnsi" w:cstheme="majorBidi"/>
-        <w:i/>
-        <w:iCs/>
-        <w:sz w:val="26"/>
-      </w:rPr>
-      <w:tblPr/>
-      <w:tcPr>
-        <w:tcBorders>
-          <w:top w:val="single" w:sz="4" w:space="0" w:color="5B9BD5" w:themeColor="accent1"/>
-        </w:tcBorders>
-        <w:shd w:val="clear" w:color="auto" w:fill="FFFFFF" w:themeFill="background1"/>
-      </w:tcPr>
-    </w:tblStylePr>
-    <w:tblStylePr w:type="firstCol">
-      <w:pPr>
-        <w:jc w:val="right"/>
-      </w:pPr>
-      <w:rPr>
-        <w:rFonts w:asciiTheme="majorHAnsi" w:eastAsiaTheme="majorEastAsia" w:hAnsiTheme="majorHAnsi" w:cstheme="majorBidi"/>
-        <w:i/>
-        <w:iCs/>
-        <w:sz w:val="26"/>
-      </w:rPr>
-      <w:tblPr/>
-      <w:tcPr>
-        <w:tcBorders>
-          <w:right w:val="single" w:sz="4" w:space="0" w:color="5B9BD5" w:themeColor="accent1"/>
-        </w:tcBorders>
-        <w:shd w:val="clear" w:color="auto" w:fill="FFFFFF" w:themeFill="background1"/>
-      </w:tcPr>
-    </w:tblStylePr>
-    <w:tblStylePr w:type="lastCol">
-      <w:rPr>
-        <w:rFonts w:asciiTheme="majorHAnsi" w:eastAsiaTheme="majorEastAsia" w:hAnsiTheme="majorHAnsi" w:cstheme="majorBidi"/>
-        <w:i/>
-        <w:iCs/>
-        <w:sz w:val="26"/>
-      </w:rPr>
-      <w:tblPr/>
-      <w:tcPr>
-        <w:tcBorders>
-          <w:left w:val="single" w:sz="4" w:space="0" w:color="5B9BD5" w:themeColor="accent1"/>
-        </w:tcBorders>
-        <w:shd w:val="clear" w:color="auto" w:fill="FFFFFF" w:themeFill="background1"/>
-      </w:tcPr>
-    </w:tblStylePr>
-    <w:tblStylePr w:type="band1Vert">
-      <w:tblPr/>
-      <w:tcPr>
-        <w:shd w:val="clear" w:color="auto" w:fill="DEEAF6" w:themeFill="accent1" w:themeFillTint="33"/>
-      </w:tcPr>
-    </w:tblStylePr>
-    <w:tblStylePr w:type="band1Horz">
-      <w:tblPr/>
-      <w:tcPr>
-        <w:shd w:val="clear" w:color="auto" w:fill="DEEAF6" w:themeFill="accent1" w:themeFillTint="33"/>
-      </w:tcPr>
-    </w:tblStylePr>
-    <w:tblStylePr w:type="neCell">
-      <w:tblPr/>
-      <w:tcPr>
-        <w:tcBorders>
-          <w:left w:val="nil"/>
-        </w:tcBorders>
-      </w:tcPr>
-    </w:tblStylePr>
-    <w:tblStylePr w:type="nwCell">
-      <w:tblPr/>
-      <w:tcPr>
-        <w:tcBorders>
-          <w:right w:val="nil"/>
-        </w:tcBorders>
-      </w:tcPr>
-    </w:tblStylePr>
-    <w:tblStylePr w:type="seCell">
-      <w:tblPr/>
-      <w:tcPr>
-        <w:tcBorders>
-          <w:left w:val="nil"/>
-        </w:tcBorders>
-      </w:tcPr>
-    </w:tblStylePr>
-    <w:tblStylePr w:type="swCell">
-      <w:tblPr/>
-      <w:tcPr>
-        <w:tcBorders>
-          <w:right w:val="nil"/>
-        </w:tcBorders>
-      </w:tcPr>
-    </w:tblStylePr>
-  </w:style>
-  <w:style w:type="table" w:customStyle="1" w:styleId="PlainTable31">
-    <w:name w:val="Plain Table 31"/>
-    <w:basedOn w:val="TableNormal"/>
-    <w:uiPriority w:val="43"/>
-    <w:rsid w:val="00FF7792"/>
-    <w:pPr>
-      <w:spacing w:after="0" w:line="240" w:lineRule="auto"/>
-    </w:pPr>
-    <w:tblPr>
-      <w:tblStyleRowBandSize w:val="1"/>
-      <w:tblStyleColBandSize w:val="1"/>
-      <w:tblInd w:w="0" w:type="dxa"/>
-      <w:tblCellMar>
-        <w:top w:w="0" w:type="dxa"/>
-        <w:left w:w="108" w:type="dxa"/>
-        <w:bottom w:w="0" w:type="dxa"/>
-        <w:right w:w="108" w:type="dxa"/>
-      </w:tblCellMar>
-    </w:tblPr>
-    <w:tblStylePr w:type="firstRow">
-      <w:rPr>
-        <w:b/>
-        <w:bCs/>
-        <w:caps/>
-      </w:rPr>
-      <w:tblPr/>
-      <w:tcPr>
-        <w:tcBorders>
-          <w:bottom w:val="single" w:sz="4" w:space="0" w:color="7F7F7F" w:themeColor="text1" w:themeTint="80"/>
-        </w:tcBorders>
-      </w:tcPr>
-    </w:tblStylePr>
-    <w:tblStylePr w:type="lastRow">
-      <w:rPr>
-        <w:b/>
-        <w:bCs/>
-        <w:caps/>
-      </w:rPr>
-      <w:tblPr/>
-      <w:tcPr>
-        <w:tcBorders>
-          <w:top w:val="nil"/>
-        </w:tcBorders>
-      </w:tcPr>
-    </w:tblStylePr>
-    <w:tblStylePr w:type="firstCol">
-      <w:rPr>
-        <w:b/>
-        <w:bCs/>
-        <w:caps/>
-      </w:rPr>
-      <w:tblPr/>
-      <w:tcPr>
-        <w:tcBorders>
-          <w:right w:val="single" w:sz="4" w:space="0" w:color="7F7F7F" w:themeColor="text1" w:themeTint="80"/>
-        </w:tcBorders>
-      </w:tcPr>
-    </w:tblStylePr>
-    <w:tblStylePr w:type="lastCol">
-      <w:rPr>
-        <w:b/>
-        <w:bCs/>
-        <w:caps/>
-      </w:rPr>
-      <w:tblPr/>
-      <w:tcPr>
-        <w:tcBorders>
-          <w:left w:val="nil"/>
-        </w:tcBorders>
-      </w:tcPr>
-    </w:tblStylePr>
-    <w:tblStylePr w:type="band1Vert">
-      <w:tblPr/>
-      <w:tcPr>
-        <w:shd w:val="clear" w:color="auto" w:fill="F2F2F2" w:themeFill="background1" w:themeFillShade="F2"/>
-      </w:tcPr>
-    </w:tblStylePr>
-    <w:tblStylePr w:type="band1Horz">
-      <w:tblPr/>
-      <w:tcPr>
-        <w:shd w:val="clear" w:color="auto" w:fill="F2F2F2" w:themeFill="background1" w:themeFillShade="F2"/>
-      </w:tcPr>
-    </w:tblStylePr>
-    <w:tblStylePr w:type="neCell">
-      <w:tblPr/>
-      <w:tcPr>
-        <w:tcBorders>
-          <w:left w:val="nil"/>
-        </w:tcBorders>
-      </w:tcPr>
-    </w:tblStylePr>
-    <w:tblStylePr w:type="nwCell">
-      <w:tblPr/>
-      <w:tcPr>
-        <w:tcBorders>
-          <w:right w:val="nil"/>
-        </w:tcBorders>
-      </w:tcPr>
-    </w:tblStylePr>
-  </w:style>
-  <w:style w:type="paragraph" w:styleId="Bibliography">
-    <w:name w:val="Bibliography"/>
-    <w:basedOn w:val="Normal"/>
-    <w:next w:val="Normal"/>
-    <w:uiPriority w:val="37"/>
-    <w:unhideWhenUsed/>
-    <w:rsid w:val="00BA24AC"/>
-  </w:style>
-  <w:style w:type="paragraph" w:styleId="BalloonText">
-    <w:name w:val="Balloon Text"/>
-    <w:basedOn w:val="Normal"/>
-    <w:link w:val="BalloonTextChar"/>
-    <w:uiPriority w:val="99"/>
-    <w:semiHidden/>
-    <w:unhideWhenUsed/>
-    <w:rsid w:val="003561EB"/>
-    <w:pPr>
-      <w:spacing w:after="0" w:line="240" w:lineRule="auto"/>
-    </w:pPr>
-    <w:rPr>
-      <w:rFonts w:ascii="Tahoma" w:hAnsi="Tahoma" w:cs="Tahoma"/>
-      <w:sz w:val="16"/>
-      <w:szCs w:val="16"/>
-    </w:rPr>
-  </w:style>
-  <w:style w:type="character" w:customStyle="1" w:styleId="BalloonTextChar">
-    <w:name w:val="Balloon Text Char"/>
-    <w:basedOn w:val="DefaultParagraphFont"/>
-    <w:link w:val="BalloonText"/>
-    <w:uiPriority w:val="99"/>
-    <w:semiHidden/>
-    <w:rsid w:val="003561EB"/>
-    <w:rPr>
-      <w:rFonts w:ascii="Tahoma" w:hAnsi="Tahoma" w:cs="Tahoma"/>
-      <w:sz w:val="16"/>
-      <w:szCs w:val="16"/>
-    </w:rPr>
   </w:style>
 </w:styles>
 </file>
@@ -17449,7 +17213,7 @@
   <a:extraClrSchemeLst/>
   <a:extLst>
     <a:ext uri="{05A4C25C-085E-4340-85A3-A5531E510DB2}">
-      <thm15:themeFamily xmlns:thm15="http://schemas.microsoft.com/office/thememl/2012/main" xmlns="" name="Office Theme" id="{62F939B6-93AF-4DB8-9C6B-D6C7DFDC589F}" vid="{4A3C46E8-61CC-4603-A589-7422A47A8E4A}"/>
+      <thm15:themeFamily xmlns:thm15="http://schemas.microsoft.com/office/thememl/2012/main" name="Office Theme" id="{62F939B6-93AF-4DB8-9C6B-D6C7DFDC589F}" vid="{4A3C46E8-61CC-4603-A589-7422A47A8E4A}"/>
     </a:ext>
   </a:extLst>
 </a:theme>
@@ -17483,7 +17247,7 @@
 </file>
 
 <file path=customXml/itemProps1.xml><?xml version="1.0" encoding="utf-8"?>
-<ds:datastoreItem xmlns:ds="http://schemas.openxmlformats.org/officeDocument/2006/customXml" ds:itemID="{9DF18B66-5A2B-446B-A615-44495A500C6F}">
+<ds:datastoreItem xmlns:ds="http://schemas.openxmlformats.org/officeDocument/2006/customXml" ds:itemID="{24467F7E-9C59-4FBC-A3D3-1ED9E553C682}">
   <ds:schemaRefs>
     <ds:schemaRef ds:uri="http://schemas.openxmlformats.org/officeDocument/2006/bibliography"/>
   </ds:schemaRefs>

</xml_diff>

<commit_message>
Working in the design of prediction of Air Condition
</commit_message>
<xml_diff>
--- a/Documents/FeasibilityStudyAndProjectPlan.docx
+++ b/Documents/FeasibilityStudyAndProjectPlan.docx
@@ -833,12 +833,7 @@
                 <w:pStyle w:val="TOCHeading"/>
               </w:pPr>
               <w:r>
-                <w:t>Table of Con</w:t>
-              </w:r>
-              <w:bookmarkStart w:id="0" w:name="_GoBack"/>
-              <w:bookmarkEnd w:id="0"/>
-              <w:r>
-                <w:t>tents</w:t>
+                <w:t>Table of Contents</w:t>
               </w:r>
             </w:p>
             <w:p>
@@ -2612,7 +2607,7 @@
           <w:pPr>
             <w:pStyle w:val="Heading10"/>
           </w:pPr>
-          <w:bookmarkStart w:id="1" w:name="_Toc415237365"/>
+          <w:bookmarkStart w:id="0" w:name="_Toc415237365"/>
           <w:r>
             <w:lastRenderedPageBreak/>
             <w:t>1. Introduction</w:t>
@@ -2620,7 +2615,7 @@
         </w:p>
       </w:sdtContent>
     </w:sdt>
-    <w:bookmarkEnd w:id="1" w:displacedByCustomXml="prev"/>
+    <w:bookmarkEnd w:id="0" w:displacedByCustomXml="prev"/>
     <w:p>
       <w:pPr>
         <w:spacing w:after="0" w:line="240" w:lineRule="auto"/>
@@ -2654,11 +2649,11 @@
       <w:pPr>
         <w:pStyle w:val="Heading20"/>
       </w:pPr>
-      <w:bookmarkStart w:id="2" w:name="_Toc415237366"/>
+      <w:bookmarkStart w:id="1" w:name="_Toc415237366"/>
       <w:r>
         <w:t>1.1 Problem definition</w:t>
       </w:r>
-      <w:bookmarkEnd w:id="2"/>
+      <w:bookmarkEnd w:id="1"/>
     </w:p>
     <w:p>
       <w:r>
@@ -2690,11 +2685,11 @@
       <w:pPr>
         <w:pStyle w:val="Heading20"/>
       </w:pPr>
-      <w:bookmarkStart w:id="3" w:name="_Toc415237367"/>
+      <w:bookmarkStart w:id="2" w:name="_Toc415237367"/>
       <w:r>
         <w:t>1.2 Background</w:t>
       </w:r>
-      <w:bookmarkEnd w:id="3"/>
+      <w:bookmarkEnd w:id="2"/>
     </w:p>
     <w:p>
       <w:r>
@@ -2716,161 +2711,184 @@
       <w:pPr>
         <w:pStyle w:val="Heading20"/>
       </w:pPr>
-      <w:bookmarkStart w:id="4" w:name="_Toc415237368"/>
+      <w:bookmarkStart w:id="3" w:name="_Toc415237368"/>
       <w:r>
         <w:t>1.3 Definitions, Acronyms, and Abbreviations</w:t>
+      </w:r>
+      <w:bookmarkEnd w:id="3"/>
+    </w:p>
+    <w:p>
+      <w:r>
+        <w:t>Below is a list of definitions, acronyms, and abbreviations.</w:t>
+      </w:r>
+    </w:p>
+    <w:p>
+      <w:r>
+        <w:rPr>
+          <w:b/>
+          <w:bCs/>
+        </w:rPr>
+        <w:t>DEFINITIONS:</w:t>
+      </w:r>
+    </w:p>
+    <w:p>
+      <w:r>
+        <w:rPr>
+          <w:b/>
+          <w:bCs/>
+        </w:rPr>
+        <w:t>Facility Manager</w:t>
+      </w:r>
+      <w:r>
+        <w:t>: Person that has elevated privileges in the application.</w:t>
+      </w:r>
+    </w:p>
+    <w:p>
+      <w:r>
+        <w:rPr>
+          <w:b/>
+          <w:bCs/>
+        </w:rPr>
+        <w:t>Occupant</w:t>
+      </w:r>
+      <w:r>
+        <w:t>: Person with limited access, who uses the application to track energy consumption for just his own rooms.</w:t>
+      </w:r>
+    </w:p>
+    <w:p>
+      <w:r>
+        <w:rPr>
+          <w:b/>
+          <w:bCs/>
+        </w:rPr>
+        <w:t>Android Studio</w:t>
+      </w:r>
+      <w:r>
+        <w:t>: Is the official IDE that it is used by Android application development based on IntelliJ IDEA.</w:t>
+      </w:r>
+    </w:p>
+    <w:p/>
+    <w:p>
+      <w:r>
+        <w:rPr>
+          <w:b/>
+          <w:bCs/>
+        </w:rPr>
+        <w:t xml:space="preserve">ACRONYMS AND ABBREVIATIONS: </w:t>
+      </w:r>
+    </w:p>
+    <w:p>
+      <w:r>
+        <w:rPr>
+          <w:b/>
+          <w:bCs/>
+        </w:rPr>
+        <w:t>SSOBEC</w:t>
+      </w:r>
+      <w:r>
+        <w:t>: Is an app which aims to help people learn to reduce the consume of energy.</w:t>
+      </w:r>
+    </w:p>
+    <w:p>
+      <w:r>
+        <w:rPr>
+          <w:b/>
+          <w:bCs/>
+        </w:rPr>
+        <w:t>EIA:</w:t>
+      </w:r>
+      <w:r>
+        <w:t xml:space="preserve"> U.S. Energy Information Administration</w:t>
+      </w:r>
+    </w:p>
+    <w:p>
+      <w:r>
+        <w:rPr>
+          <w:b/>
+          <w:bCs/>
+        </w:rPr>
+        <w:t>DB</w:t>
+      </w:r>
+      <w:r>
+        <w:t>: Database</w:t>
+      </w:r>
+    </w:p>
+    <w:p>
+      <w:r>
+        <w:rPr>
+          <w:b/>
+          <w:bCs/>
+        </w:rPr>
+        <w:t>FIU</w:t>
+      </w:r>
+      <w:r>
+        <w:t>: Florida International University</w:t>
+      </w:r>
+    </w:p>
+    <w:p>
+      <w:r>
+        <w:rPr>
+          <w:b/>
+          <w:bCs/>
+        </w:rPr>
+        <w:t>SCIS</w:t>
+      </w:r>
+      <w:r>
+        <w:t>: School of Computing &amp; Information Sciences</w:t>
+      </w:r>
+    </w:p>
+    <w:p>
+      <w:r>
+        <w:rPr>
+          <w:b/>
+        </w:rPr>
+        <w:t>App</w:t>
+      </w:r>
+      <w:r>
+        <w:t>: Application</w:t>
+      </w:r>
+    </w:p>
+    <w:p>
+      <w:r>
+        <w:rPr>
+          <w:b/>
+        </w:rPr>
+        <w:t>EIA</w:t>
+      </w:r>
+      <w:r>
+        <w:t xml:space="preserve">: </w:t>
+      </w:r>
+      <w:r>
+        <w:t>U.S. Energy Information Administration</w:t>
+      </w:r>
+    </w:p>
+    <w:p>
+      <w:pPr>
+        <w:spacing w:before="120" w:after="120" w:line="240" w:lineRule="auto"/>
+        <w:textAlignment w:val="baseline"/>
+        <w:rPr>
+          <w:rFonts w:eastAsia="Times New Roman" w:cs="Times New Roman"/>
+          <w:sz w:val="24"/>
+          <w:szCs w:val="24"/>
+        </w:rPr>
+      </w:pPr>
+    </w:p>
+    <w:p>
+      <w:pPr>
+        <w:pStyle w:val="Heading20"/>
+      </w:pPr>
+      <w:bookmarkStart w:id="4" w:name="_Toc415237369"/>
+      <w:r>
+        <w:t xml:space="preserve">1.4 </w:t>
+      </w:r>
+      <w:r>
+        <w:t>Overview of document</w:t>
       </w:r>
       <w:bookmarkEnd w:id="4"/>
     </w:p>
     <w:p>
-      <w:r>
-        <w:t>Below is a list of definitions, acronyms, and abbreviations.</w:t>
-      </w:r>
-    </w:p>
-    <w:p>
-      <w:r>
-        <w:rPr>
-          <w:b/>
-          <w:bCs/>
-        </w:rPr>
-        <w:t>DEFINITIONS:</w:t>
-      </w:r>
-    </w:p>
-    <w:p>
-      <w:r>
-        <w:rPr>
-          <w:b/>
-          <w:bCs/>
-        </w:rPr>
-        <w:t>Facility Manager</w:t>
-      </w:r>
-      <w:r>
-        <w:t>: Person that has elevated privileges in the application.</w:t>
-      </w:r>
-    </w:p>
-    <w:p>
-      <w:r>
-        <w:rPr>
-          <w:b/>
-          <w:bCs/>
-        </w:rPr>
-        <w:t>Occupant</w:t>
-      </w:r>
-      <w:r>
-        <w:t>: Person with limited access, who uses the application to track energy consumption for just his own rooms.</w:t>
-      </w:r>
-    </w:p>
-    <w:p>
-      <w:r>
-        <w:rPr>
-          <w:b/>
-          <w:bCs/>
-        </w:rPr>
-        <w:t>Android Studio</w:t>
-      </w:r>
-      <w:r>
-        <w:t>: Is the official IDE that it is used by Android application development based on IntelliJ IDEA.</w:t>
-      </w:r>
-    </w:p>
-    <w:p/>
-    <w:p>
-      <w:r>
-        <w:rPr>
-          <w:b/>
-          <w:bCs/>
-        </w:rPr>
-        <w:t xml:space="preserve">ACRONYMS AND ABBREVIATIONS: </w:t>
-      </w:r>
-    </w:p>
-    <w:p>
-      <w:r>
-        <w:rPr>
-          <w:b/>
-          <w:bCs/>
-        </w:rPr>
-        <w:t>SSOBEC</w:t>
-      </w:r>
-      <w:r>
-        <w:t>: Is an app which aims to help people learn to reduce the consume of energy.</w:t>
-      </w:r>
-    </w:p>
-    <w:p>
-      <w:r>
-        <w:rPr>
-          <w:b/>
-          <w:bCs/>
-        </w:rPr>
-        <w:t>EIA:</w:t>
-      </w:r>
-      <w:r>
-        <w:t xml:space="preserve"> U.S. Energy Information Administration</w:t>
-      </w:r>
-    </w:p>
-    <w:p>
-      <w:r>
-        <w:rPr>
-          <w:b/>
-          <w:bCs/>
-        </w:rPr>
-        <w:t>DB</w:t>
-      </w:r>
-      <w:r>
-        <w:t>: Database</w:t>
-      </w:r>
-    </w:p>
-    <w:p>
-      <w:r>
-        <w:rPr>
-          <w:b/>
-          <w:bCs/>
-        </w:rPr>
-        <w:t>FIU</w:t>
-      </w:r>
-      <w:r>
-        <w:t>: Florida International University</w:t>
-      </w:r>
-    </w:p>
-    <w:p>
-      <w:r>
-        <w:rPr>
-          <w:b/>
-          <w:bCs/>
-        </w:rPr>
-        <w:t>SCIS</w:t>
-      </w:r>
-      <w:r>
-        <w:t>: School of Computing &amp; Information Sciences</w:t>
-      </w:r>
-    </w:p>
-    <w:p>
-      <w:r>
-        <w:rPr>
-          <w:b/>
-        </w:rPr>
-        <w:t>App</w:t>
-      </w:r>
-      <w:r>
-        <w:t>: Application</w:t>
-      </w:r>
-    </w:p>
-    <w:p>
-      <w:r>
-        <w:rPr>
-          <w:b/>
-        </w:rPr>
-        <w:t>EIA</w:t>
-      </w:r>
-      <w:r>
-        <w:t xml:space="preserve">: </w:t>
-      </w:r>
-      <w:r>
-        <w:t>U.S. Energy Information Administration</w:t>
-      </w:r>
-    </w:p>
-    <w:p>
-      <w:pPr>
-        <w:spacing w:before="120" w:after="120" w:line="240" w:lineRule="auto"/>
-        <w:textAlignment w:val="baseline"/>
+      <w:pPr>
+        <w:spacing w:after="0" w:line="240" w:lineRule="auto"/>
         <w:rPr>
           <w:rFonts w:eastAsia="Times New Roman" w:cs="Times New Roman"/>
           <w:sz w:val="24"/>
@@ -2879,20 +2897,141 @@
       </w:pPr>
     </w:p>
     <w:p>
-      <w:pPr>
-        <w:pStyle w:val="Heading20"/>
-      </w:pPr>
-      <w:bookmarkStart w:id="5" w:name="_Toc415237369"/>
-      <w:r>
-        <w:t xml:space="preserve">1.4 </w:t>
-      </w:r>
-      <w:r>
-        <w:t>Overview of document</w:t>
+      <w:r>
+        <w:t xml:space="preserve">The Feasibility Study and the Project Plan cover a lot of details of the Smart Systems for Occupancy and Building Energy Control. Chapter 1 provide general information like problem definition, background </w:t>
+      </w:r>
+      <w:r>
+        <w:t xml:space="preserve">information and definitions, acronyms and abbreviation for this project. </w:t>
+      </w:r>
+      <w:r>
+        <w:t>Chapter 2, provide a feasibility study with covers the system that will be implemented, and the limitations and constraints of the current system. Chapter 3, describe the project and give information about the hardware and software that will be used. Chapter 4, provides</w:t>
+      </w:r>
+      <w:r>
+        <w:t xml:space="preserve"> Appendix that</w:t>
+      </w:r>
+      <w:r>
+        <w:t xml:space="preserve"> have the objective to provide information about the Gantt chart, </w:t>
+      </w:r>
+      <w:r>
+        <w:lastRenderedPageBreak/>
+        <w:t>Feasibility Matrix, Cost Matrix and diary of meeting. As a final point, provide the works used as references</w:t>
+      </w:r>
+      <w:r>
+        <w:t>.</w:t>
+      </w:r>
+    </w:p>
+    <w:p>
+      <w:pPr>
+        <w:pStyle w:val="Heading10"/>
+        <w:rPr>
+          <w:b/>
+          <w:bCs/>
+        </w:rPr>
+      </w:pPr>
+      <w:bookmarkStart w:id="5" w:name="_Toc415237370"/>
+      <w:r>
+        <w:t xml:space="preserve">2. </w:t>
+      </w:r>
+      <w:r>
+        <w:t>Feasibility Study</w:t>
       </w:r>
       <w:bookmarkEnd w:id="5"/>
     </w:p>
     <w:p>
       <w:pPr>
+        <w:rPr>
+          <w:sz w:val="24"/>
+          <w:szCs w:val="24"/>
+        </w:rPr>
+      </w:pPr>
+      <w:r>
+        <w:rPr>
+          <w:sz w:val="24"/>
+          <w:szCs w:val="24"/>
+        </w:rPr>
+        <w:t xml:space="preserve">The feasibility study explores the idea of </w:t>
+      </w:r>
+      <w:r>
+        <w:t>Smart Systems for Occupancy and Building Energy Control</w:t>
+      </w:r>
+      <w:r>
+        <w:t xml:space="preserve"> from a practical point of view. At the start, </w:t>
+      </w:r>
+      <w:r>
+        <w:t xml:space="preserve">it make a research to make sure that there is no system developed capable of bring to an end the desired tasks. Then, it describe the overall purpose of the Smart Systems for Occupancy and Building Energy Control, and how the features of the </w:t>
+      </w:r>
+      <w:r>
+        <w:t>SSOBEC</w:t>
+      </w:r>
+      <w:r>
+        <w:t xml:space="preserve"> system will </w:t>
+      </w:r>
+      <w:r>
+        <w:rPr>
+          <w:rFonts w:eastAsia="Times New Roman"/>
+        </w:rPr>
+        <w:t xml:space="preserve">easily manage the use of the energy </w:t>
+      </w:r>
+      <w:r>
+        <w:rPr>
+          <w:rFonts w:eastAsia="Times New Roman"/>
+        </w:rPr>
+        <w:t>through a sensor network in order to save energy.</w:t>
+      </w:r>
+      <w:r>
+        <w:rPr>
+          <w:rFonts w:eastAsia="Times New Roman"/>
+        </w:rPr>
+        <w:t xml:space="preserve"> After that, the high-level requirement are described and following the alternatives to certain aspect of </w:t>
+      </w:r>
+      <w:r>
+        <w:t>SSOBEC</w:t>
+      </w:r>
+      <w:r>
+        <w:t xml:space="preserve"> system are analyzed. Finally, The recommendation for the project.</w:t>
+      </w:r>
+    </w:p>
+    <w:p>
+      <w:pPr>
+        <w:pStyle w:val="Heading20"/>
+      </w:pPr>
+      <w:bookmarkStart w:id="6" w:name="_Toc415237371"/>
+      <w:r>
+        <w:t xml:space="preserve">2.1 </w:t>
+      </w:r>
+      <w:r>
+        <w:t>Description of Current System</w:t>
+      </w:r>
+      <w:bookmarkEnd w:id="6"/>
+      <w:r>
+        <w:t xml:space="preserve"> </w:t>
+      </w:r>
+    </w:p>
+    <w:p>
+      <w:r>
+        <w:t xml:space="preserve">The current system does not provide a smart approach to compare energy consumption of the building along with occupancy behavior of the people in the different zones of the building. A facility manager and </w:t>
+      </w:r>
+      <w:r>
+        <w:t>Occupant</w:t>
+      </w:r>
+      <w:r>
+        <w:t xml:space="preserve"> can measure how much energy is consumed only after he/she reads the utility bills of each month. The facility manager does not know which rooms consume more energy than others, or which rooms waste more energy when they are left empty and electricity is being used. There is no system that notifies a </w:t>
+      </w:r>
+      <w:r>
+        <w:t>Occupant</w:t>
+      </w:r>
+      <w:r>
+        <w:t xml:space="preserve"> when his/her room is currently empty and wasting energy. The facility manager and </w:t>
+      </w:r>
+      <w:r>
+        <w:t>Occupant</w:t>
+      </w:r>
+      <w:r>
+        <w:t xml:space="preserve"> can see the amount of energy usage there has been for a period of time but cannot identify how much of that energy was not consumed efficiently.</w:t>
+      </w:r>
+    </w:p>
+    <w:p>
+      <w:pPr>
         <w:spacing w:after="0" w:line="240" w:lineRule="auto"/>
         <w:rPr>
           <w:rFonts w:eastAsia="Times New Roman" w:cs="Times New Roman"/>
@@ -2902,137 +3041,21 @@
       </w:pPr>
     </w:p>
     <w:p>
-      <w:r>
-        <w:t xml:space="preserve">The Feasibility Study and the Project Plan cover a lot of details of the Smart Systems for Occupancy and Building Energy Control. Chapter 1 provide general information like problem definition, background </w:t>
-      </w:r>
-      <w:r>
-        <w:t xml:space="preserve">information and definitions, acronyms and abbreviation for this project. </w:t>
-      </w:r>
-      <w:r>
-        <w:t>Chapter 2, provide a feasibility study with covers the system that will be implemented, and the limitations and constraints of the current system. Chapter 3, describe the project and give information about the hardware and software that will be used. Chapter 4, provides</w:t>
-      </w:r>
-      <w:r>
-        <w:t xml:space="preserve"> Appendix that</w:t>
-      </w:r>
-      <w:r>
-        <w:t xml:space="preserve"> have the objective to provide information about the Gantt chart, </w:t>
-      </w:r>
-      <w:r>
-        <w:lastRenderedPageBreak/>
-        <w:t>Feasibility Matrix, Cost Matrix and diary of meeting. As a final point, provide the works used as references</w:t>
-      </w:r>
-      <w:r>
-        <w:t>.</w:t>
-      </w:r>
+      <w:pPr>
+        <w:pStyle w:val="Heading20"/>
+      </w:pPr>
+      <w:bookmarkStart w:id="7" w:name="_Toc415237372"/>
+      <w:r>
+        <w:t>2.2 Purpose of New System</w:t>
+      </w:r>
+      <w:bookmarkEnd w:id="7"/>
     </w:p>
     <w:p>
-      <w:pPr>
-        <w:pStyle w:val="Heading10"/>
-        <w:rPr>
-          <w:b/>
-          <w:bCs/>
-        </w:rPr>
-      </w:pPr>
-      <w:bookmarkStart w:id="6" w:name="_Toc415237370"/>
-      <w:r>
-        <w:t xml:space="preserve">2. </w:t>
-      </w:r>
-      <w:r>
-        <w:t>Feasibility Study</w:t>
-      </w:r>
-      <w:bookmarkEnd w:id="6"/>
-    </w:p>
-    <w:p>
-      <w:pPr>
-        <w:rPr>
-          <w:sz w:val="24"/>
-          <w:szCs w:val="24"/>
-        </w:rPr>
-      </w:pPr>
-      <w:r>
-        <w:rPr>
-          <w:sz w:val="24"/>
-          <w:szCs w:val="24"/>
-        </w:rPr>
-        <w:t xml:space="preserve">The feasibility study explores the idea of </w:t>
-      </w:r>
-      <w:r>
-        <w:t>Smart Systems for Occupancy and Building Energy Control</w:t>
-      </w:r>
-      <w:r>
-        <w:t xml:space="preserve"> from a practical point of view. At the start, </w:t>
-      </w:r>
-      <w:r>
-        <w:t xml:space="preserve">it make a research to make sure that there is no system developed capable of bring to an end the desired tasks. Then, it describe the overall purpose of the Smart Systems for Occupancy and Building Energy Control, and how the features of the </w:t>
-      </w:r>
-      <w:r>
-        <w:t>SSOBEC</w:t>
-      </w:r>
-      <w:r>
-        <w:t xml:space="preserve"> system will </w:t>
-      </w:r>
-      <w:r>
-        <w:rPr>
-          <w:rFonts w:eastAsia="Times New Roman"/>
-        </w:rPr>
-        <w:t xml:space="preserve">easily manage the use of the energy </w:t>
-      </w:r>
-      <w:r>
-        <w:rPr>
-          <w:rFonts w:eastAsia="Times New Roman"/>
-        </w:rPr>
-        <w:t>through a sensor network in order to save energy.</w:t>
-      </w:r>
-      <w:r>
-        <w:rPr>
-          <w:rFonts w:eastAsia="Times New Roman"/>
-        </w:rPr>
-        <w:t xml:space="preserve"> After that, the high-level requirement are described and following the alternatives to certain aspect of </w:t>
-      </w:r>
-      <w:r>
-        <w:t>SSOBEC</w:t>
-      </w:r>
-      <w:r>
-        <w:t xml:space="preserve"> system are analyzed. Finally, The recommendation for the project.</w:t>
-      </w:r>
-    </w:p>
-    <w:p>
-      <w:pPr>
-        <w:pStyle w:val="Heading20"/>
-      </w:pPr>
-      <w:bookmarkStart w:id="7" w:name="_Toc415237371"/>
-      <w:r>
-        <w:t xml:space="preserve">2.1 </w:t>
-      </w:r>
-      <w:r>
-        <w:t>Description of Current System</w:t>
-      </w:r>
-      <w:bookmarkEnd w:id="7"/>
-      <w:r>
-        <w:t xml:space="preserve"> </w:t>
-      </w:r>
-    </w:p>
-    <w:p>
-      <w:r>
-        <w:t xml:space="preserve">The current system does not provide a smart approach to compare energy consumption of the building along with occupancy behavior of the people in the different zones of the building. A facility manager and </w:t>
-      </w:r>
-      <w:r>
-        <w:t>Occupant</w:t>
-      </w:r>
-      <w:r>
-        <w:t xml:space="preserve"> can measure how much energy is consumed only after he/she reads the utility bills of each month. The facility manager does not know which rooms consume more energy than others, or which rooms waste more energy when they are left empty and electricity is being used. There is no system that notifies a </w:t>
-      </w:r>
-      <w:r>
-        <w:t>Occupant</w:t>
-      </w:r>
-      <w:r>
-        <w:t xml:space="preserve"> when his/her room is currently empty and wasting energy. The facility manager and </w:t>
-      </w:r>
-      <w:r>
-        <w:t>Occupant</w:t>
-      </w:r>
-      <w:r>
-        <w:t xml:space="preserve"> can see the amount of energy usage there has been for a period of time but cannot identify how much of that energy was not consumed efficiently.</w:t>
+      <w:r>
+        <w:t>The new system aims to implement a new kind of way of measuring energy by taking into account how much energy is consumed efficiently vs. how much is wasted. It will accomplish this by observing the occupancy behavior</w:t>
+      </w:r>
+      <w:r>
+        <w:t xml:space="preserve"> of the residents of each zone in the building.</w:t>
       </w:r>
     </w:p>
     <w:p>
@@ -3049,39 +3072,11 @@
       <w:pPr>
         <w:pStyle w:val="Heading20"/>
       </w:pPr>
-      <w:bookmarkStart w:id="8" w:name="_Toc415237372"/>
-      <w:r>
-        <w:t>2.2 Purpose of New System</w:t>
+      <w:bookmarkStart w:id="8" w:name="_Toc415237373"/>
+      <w:r>
+        <w:t>2.3 High level Definition of User Requirements</w:t>
       </w:r>
       <w:bookmarkEnd w:id="8"/>
-    </w:p>
-    <w:p>
-      <w:r>
-        <w:t>The new system aims to implement a new kind of way of measuring energy by taking into account how much energy is consumed efficiently vs. how much is wasted. It will accomplish this by observing the occupancy behavior</w:t>
-      </w:r>
-      <w:r>
-        <w:t xml:space="preserve"> of the residents of each zone in the building.</w:t>
-      </w:r>
-    </w:p>
-    <w:p>
-      <w:pPr>
-        <w:spacing w:after="0" w:line="240" w:lineRule="auto"/>
-        <w:rPr>
-          <w:rFonts w:eastAsia="Times New Roman" w:cs="Times New Roman"/>
-          <w:sz w:val="24"/>
-          <w:szCs w:val="24"/>
-        </w:rPr>
-      </w:pPr>
-    </w:p>
-    <w:p>
-      <w:pPr>
-        <w:pStyle w:val="Heading20"/>
-      </w:pPr>
-      <w:bookmarkStart w:id="9" w:name="_Toc415237373"/>
-      <w:r>
-        <w:t>2.3 High level Definition of User Requirements</w:t>
-      </w:r>
-      <w:bookmarkEnd w:id="9"/>
     </w:p>
     <w:p>
       <w:r>
@@ -4177,47 +4172,47 @@
       <w:pPr>
         <w:pStyle w:val="Heading20"/>
       </w:pPr>
-      <w:bookmarkStart w:id="10" w:name="_Toc415237374"/>
+      <w:bookmarkStart w:id="9" w:name="_Toc415237374"/>
       <w:r>
         <w:t xml:space="preserve">2.4 </w:t>
       </w:r>
       <w:r>
         <w:t>Alternative Solutions</w:t>
+      </w:r>
+      <w:bookmarkEnd w:id="9"/>
+    </w:p>
+    <w:p>
+      <w:r>
+        <w:t>These</w:t>
+      </w:r>
+      <w:r>
+        <w:t xml:space="preserve"> sections 2.4.1 throughout</w:t>
+      </w:r>
+      <w:r>
+        <w:t xml:space="preserve"> 2.5</w:t>
+      </w:r>
+      <w:r>
+        <w:t xml:space="preserve"> describe the alternative implementation for this Smart System for Occupancy and Building Energy Control project.</w:t>
+      </w:r>
+    </w:p>
+    <w:p>
+      <w:pPr>
+        <w:pStyle w:val="Heading30"/>
+      </w:pPr>
+      <w:bookmarkStart w:id="10" w:name="_Toc415237375"/>
+      <w:r>
+        <w:t>2.4.1</w:t>
+      </w:r>
+      <w:r>
+        <w:t xml:space="preserve"> </w:t>
+      </w:r>
+      <w:r>
+        <w:t>Description of Alternatives</w:t>
       </w:r>
       <w:bookmarkEnd w:id="10"/>
     </w:p>
     <w:p>
       <w:r>
-        <w:t>These</w:t>
-      </w:r>
-      <w:r>
-        <w:t xml:space="preserve"> sections 2.4.1 throughout</w:t>
-      </w:r>
-      <w:r>
-        <w:t xml:space="preserve"> 2.5</w:t>
-      </w:r>
-      <w:r>
-        <w:t xml:space="preserve"> describe the alternative implementation for this Smart System for Occupancy and Building Energy Control project.</w:t>
-      </w:r>
-    </w:p>
-    <w:p>
-      <w:pPr>
-        <w:pStyle w:val="Heading30"/>
-      </w:pPr>
-      <w:bookmarkStart w:id="11" w:name="_Toc415237375"/>
-      <w:r>
-        <w:t>2.4.1</w:t>
-      </w:r>
-      <w:r>
-        <w:t xml:space="preserve"> </w:t>
-      </w:r>
-      <w:r>
-        <w:t>Description of Alternatives</w:t>
-      </w:r>
-      <w:bookmarkEnd w:id="11"/>
-    </w:p>
-    <w:p>
-      <w:r>
         <w:t>Different solutions in</w:t>
       </w:r>
       <w:r>
@@ -4304,14 +4299,14 @@
       <w:pPr>
         <w:pStyle w:val="Heading30"/>
       </w:pPr>
-      <w:bookmarkStart w:id="12" w:name="_Toc415237376"/>
+      <w:bookmarkStart w:id="11" w:name="_Toc415237376"/>
       <w:r>
         <w:t xml:space="preserve">2.4.2 </w:t>
       </w:r>
       <w:r>
         <w:t>Selection Criteria</w:t>
       </w:r>
-      <w:bookmarkEnd w:id="12"/>
+      <w:bookmarkEnd w:id="11"/>
     </w:p>
     <w:p>
       <w:r>
@@ -4538,14 +4533,14 @@
           <w:rFonts w:ascii="Times New Roman" w:hAnsi="Times New Roman"/>
         </w:rPr>
       </w:pPr>
-      <w:bookmarkStart w:id="13" w:name="_Toc415237377"/>
+      <w:bookmarkStart w:id="12" w:name="_Toc415237377"/>
       <w:r>
         <w:t xml:space="preserve">2.4.3 </w:t>
       </w:r>
       <w:r>
         <w:t>Analysis of Alternatives</w:t>
       </w:r>
-      <w:bookmarkEnd w:id="13"/>
+      <w:bookmarkEnd w:id="12"/>
     </w:p>
     <w:p>
       <w:r>
@@ -4637,98 +4632,98 @@
           <w:szCs w:val="22"/>
         </w:rPr>
       </w:pPr>
-      <w:bookmarkStart w:id="14" w:name="_Toc415237378"/>
+      <w:bookmarkStart w:id="13" w:name="_Toc415237378"/>
       <w:r>
         <w:t xml:space="preserve">2.5 </w:t>
       </w:r>
       <w:r>
         <w:t>Recommendations</w:t>
+      </w:r>
+      <w:bookmarkEnd w:id="13"/>
+    </w:p>
+    <w:p>
+      <w:r>
+        <w:t>The alternative chosen consists of developing</w:t>
+      </w:r>
+      <w:r>
+        <w:t xml:space="preserve"> an</w:t>
+      </w:r>
+      <w:r>
+        <w:t xml:space="preserve"> android application. The fact that the Android application has been increasing in their popularity and the easy accessibility</w:t>
+      </w:r>
+      <w:r>
+        <w:t xml:space="preserve"> make the developer</w:t>
+      </w:r>
+      <w:r>
+        <w:t>s</w:t>
+      </w:r>
+      <w:r>
+        <w:t xml:space="preserve"> t</w:t>
+      </w:r>
+      <w:r>
+        <w:t xml:space="preserve">ake </w:t>
+      </w:r>
+      <w:r>
+        <w:t xml:space="preserve">their </w:t>
+      </w:r>
+      <w:r>
+        <w:t>decision.</w:t>
+      </w:r>
+    </w:p>
+    <w:p>
+      <w:pPr>
+        <w:spacing w:line="259" w:lineRule="auto"/>
+      </w:pPr>
+      <w:r>
+        <w:br w:type="page"/>
+      </w:r>
+    </w:p>
+    <w:p>
+      <w:pPr>
+        <w:pStyle w:val="Heading10"/>
+      </w:pPr>
+      <w:bookmarkStart w:id="14" w:name="_Toc415237379"/>
+      <w:r>
+        <w:lastRenderedPageBreak/>
+        <w:t xml:space="preserve">3. </w:t>
+      </w:r>
+      <w:r>
+        <w:t>Project Plan</w:t>
       </w:r>
       <w:bookmarkEnd w:id="14"/>
     </w:p>
     <w:p>
       <w:r>
-        <w:t>The alternative chosen consists of developing</w:t>
-      </w:r>
-      <w:r>
-        <w:t xml:space="preserve"> an</w:t>
-      </w:r>
-      <w:r>
-        <w:t xml:space="preserve"> android application. The fact that the Android application has been increasing in their popularity and the easy accessibility</w:t>
-      </w:r>
-      <w:r>
-        <w:t xml:space="preserve"> make the developer</w:t>
-      </w:r>
-      <w:r>
-        <w:t>s</w:t>
-      </w:r>
-      <w:r>
-        <w:t xml:space="preserve"> t</w:t>
-      </w:r>
-      <w:r>
-        <w:t xml:space="preserve">ake </w:t>
-      </w:r>
-      <w:r>
-        <w:t xml:space="preserve">their </w:t>
-      </w:r>
-      <w:r>
-        <w:t>decision.</w:t>
+        <w:t>This chapter provides a lot of details about how the project will proceed, containing Gantt charts, hardware requirements, and role specification. Also, between the project organizations we specifies the role assignments for each member. In addition, the hardware and software requirements specify the necessary requisites to implement and operate the Smart System for occupancy and Building Energy Control as well as the development environment. Finally, the work breakdown show the identification of tasks, milestones and deliverables along with their dependencies.</w:t>
       </w:r>
     </w:p>
     <w:p>
       <w:pPr>
-        <w:spacing w:line="259" w:lineRule="auto"/>
-      </w:pPr>
-      <w:r>
-        <w:br w:type="page"/>
-      </w:r>
-    </w:p>
-    <w:p>
-      <w:pPr>
-        <w:pStyle w:val="Heading10"/>
-      </w:pPr>
-      <w:bookmarkStart w:id="15" w:name="_Toc415237379"/>
-      <w:r>
-        <w:lastRenderedPageBreak/>
-        <w:t xml:space="preserve">3. </w:t>
-      </w:r>
-      <w:r>
-        <w:t>Project Plan</w:t>
+        <w:pStyle w:val="Heading20"/>
+      </w:pPr>
+      <w:bookmarkStart w:id="15" w:name="_Toc415237380"/>
+      <w:r>
+        <w:t xml:space="preserve">3.1 </w:t>
+      </w:r>
+      <w:r>
+        <w:t>Project Organization</w:t>
       </w:r>
       <w:bookmarkEnd w:id="15"/>
     </w:p>
     <w:p>
       <w:r>
-        <w:t>This chapter provides a lot of details about how the project will proceed, containing Gantt charts, hardware requirements, and role specification. Also, between the project organizations we specifies the role assignments for each member. In addition, the hardware and software requirements specify the necessary requisites to implement and operate the Smart System for occupancy and Building Energy Control as well as the development environment. Finally, the work breakdown show the identification of tasks, milestones and deliverables along with their dependencies.</w:t>
+        <w:t>The following table show how the roles are broken down for the deliverable of this project.</w:t>
       </w:r>
     </w:p>
     <w:p>
       <w:pPr>
-        <w:pStyle w:val="Heading20"/>
-      </w:pPr>
-      <w:bookmarkStart w:id="16" w:name="_Toc415237380"/>
-      <w:r>
-        <w:t xml:space="preserve">3.1 </w:t>
-      </w:r>
-      <w:r>
-        <w:t>Project Organization</w:t>
+        <w:pStyle w:val="Heading30"/>
+      </w:pPr>
+      <w:bookmarkStart w:id="16" w:name="_Toc415237381"/>
+      <w:r>
+        <w:t>3.1.1 Project Personnel Organization</w:t>
       </w:r>
       <w:bookmarkEnd w:id="16"/>
-    </w:p>
-    <w:p>
-      <w:r>
-        <w:t>The following table show how the roles are broken down for the deliverable of this project.</w:t>
-      </w:r>
-    </w:p>
-    <w:p>
-      <w:pPr>
-        <w:pStyle w:val="Heading30"/>
-      </w:pPr>
-      <w:bookmarkStart w:id="17" w:name="_Toc415237381"/>
-      <w:r>
-        <w:t>3.1.1 Project Personnel Organization</w:t>
-      </w:r>
-      <w:bookmarkEnd w:id="17"/>
     </w:p>
     <w:p>
       <w:pPr>
@@ -5092,14 +5087,14 @@
       <w:pPr>
         <w:pStyle w:val="Heading30"/>
       </w:pPr>
-      <w:bookmarkStart w:id="18" w:name="_Toc415237382"/>
+      <w:bookmarkStart w:id="17" w:name="_Toc415237382"/>
       <w:r>
         <w:t xml:space="preserve">3.1.2 </w:t>
       </w:r>
       <w:r>
         <w:t>Hardware and Software Resources</w:t>
       </w:r>
-      <w:bookmarkEnd w:id="18"/>
+      <w:bookmarkEnd w:id="17"/>
     </w:p>
     <w:p>
       <w:pPr>
@@ -5543,14 +5538,14 @@
       <w:pPr>
         <w:pStyle w:val="Heading20"/>
       </w:pPr>
-      <w:bookmarkStart w:id="19" w:name="_Toc415237383"/>
+      <w:bookmarkStart w:id="18" w:name="_Toc415237383"/>
       <w:r>
         <w:t xml:space="preserve">3.2 </w:t>
       </w:r>
       <w:r>
         <w:t>Identification of Tasks, Milestones and Deliverables</w:t>
       </w:r>
-      <w:bookmarkEnd w:id="19"/>
+      <w:bookmarkEnd w:id="18"/>
       <w:r>
         <w:t xml:space="preserve"> </w:t>
       </w:r>
@@ -6103,12 +6098,18 @@
               <w:textAlignment w:val="baseline"/>
               <w:cnfStyle w:val="000000100000" w:firstRow="0" w:lastRow="0" w:firstColumn="0" w:lastColumn="0" w:oddVBand="0" w:evenVBand="0" w:oddHBand="1" w:evenHBand="0" w:firstRowFirstColumn="0" w:firstRowLastColumn="0" w:lastRowFirstColumn="0" w:lastRowLastColumn="0"/>
               <w:rPr>
-                <w:color w:val="000000"/>
-              </w:rPr>
-            </w:pPr>
-            <w:r>
-              <w:rPr>
-                <w:color w:val="000000"/>
+                <w:rFonts w:eastAsia="Times New Roman"/>
+                <w:color w:val="000000"/>
+                <w:sz w:val="24"/>
+                <w:szCs w:val="24"/>
+              </w:rPr>
+            </w:pPr>
+            <w:r>
+              <w:rPr>
+                <w:rFonts w:eastAsia="Times New Roman"/>
+                <w:color w:val="000000"/>
+                <w:sz w:val="24"/>
+                <w:szCs w:val="24"/>
               </w:rPr>
               <w:t>Login</w:t>
             </w:r>
@@ -6123,12 +6124,18 @@
               <w:textAlignment w:val="baseline"/>
               <w:cnfStyle w:val="000000100000" w:firstRow="0" w:lastRow="0" w:firstColumn="0" w:lastColumn="0" w:oddVBand="0" w:evenVBand="0" w:oddHBand="1" w:evenHBand="0" w:firstRowFirstColumn="0" w:firstRowLastColumn="0" w:lastRowFirstColumn="0" w:lastRowLastColumn="0"/>
               <w:rPr>
-                <w:color w:val="000000"/>
-              </w:rPr>
-            </w:pPr>
-            <w:r>
-              <w:rPr>
-                <w:color w:val="000000"/>
+                <w:rFonts w:eastAsia="Times New Roman"/>
+                <w:color w:val="000000"/>
+                <w:sz w:val="24"/>
+                <w:szCs w:val="24"/>
+              </w:rPr>
+            </w:pPr>
+            <w:r>
+              <w:rPr>
+                <w:rFonts w:eastAsia="Times New Roman"/>
+                <w:color w:val="000000"/>
+                <w:sz w:val="24"/>
+                <w:szCs w:val="24"/>
               </w:rPr>
               <w:t>Logout</w:t>
             </w:r>
@@ -6143,14 +6150,20 @@
               <w:textAlignment w:val="baseline"/>
               <w:cnfStyle w:val="000000100000" w:firstRow="0" w:lastRow="0" w:firstColumn="0" w:lastColumn="0" w:oddVBand="0" w:evenVBand="0" w:oddHBand="1" w:evenHBand="0" w:firstRowFirstColumn="0" w:firstRowLastColumn="0" w:lastRowFirstColumn="0" w:lastRowLastColumn="0"/>
               <w:rPr>
-                <w:color w:val="000000"/>
-              </w:rPr>
-            </w:pPr>
-            <w:r>
-              <w:rPr>
-                <w:color w:val="000000"/>
-              </w:rPr>
-              <w:t>Zone Details</w:t>
+                <w:rFonts w:eastAsia="Times New Roman"/>
+                <w:color w:val="000000"/>
+                <w:sz w:val="24"/>
+                <w:szCs w:val="24"/>
+              </w:rPr>
+            </w:pPr>
+            <w:r>
+              <w:rPr>
+                <w:rFonts w:eastAsia="Times New Roman"/>
+                <w:color w:val="000000"/>
+                <w:sz w:val="24"/>
+                <w:szCs w:val="24"/>
+              </w:rPr>
+              <w:t>View temperature inside the building</w:t>
             </w:r>
           </w:p>
           <w:p>
@@ -6163,14 +6176,20 @@
               <w:textAlignment w:val="baseline"/>
               <w:cnfStyle w:val="000000100000" w:firstRow="0" w:lastRow="0" w:firstColumn="0" w:lastColumn="0" w:oddVBand="0" w:evenVBand="0" w:oddHBand="1" w:evenHBand="0" w:firstRowFirstColumn="0" w:firstRowLastColumn="0" w:lastRowFirstColumn="0" w:lastRowLastColumn="0"/>
               <w:rPr>
-                <w:color w:val="000000"/>
-              </w:rPr>
-            </w:pPr>
-            <w:r>
-              <w:rPr>
-                <w:color w:val="000000"/>
-              </w:rPr>
-              <w:t>Occupancy in different zones</w:t>
+                <w:rFonts w:eastAsia="Times New Roman"/>
+                <w:color w:val="000000"/>
+                <w:sz w:val="24"/>
+                <w:szCs w:val="24"/>
+              </w:rPr>
+            </w:pPr>
+            <w:r>
+              <w:rPr>
+                <w:rFonts w:eastAsia="Times New Roman"/>
+                <w:color w:val="000000"/>
+                <w:sz w:val="24"/>
+                <w:szCs w:val="24"/>
+              </w:rPr>
+              <w:t>View temperature outside the building</w:t>
             </w:r>
           </w:p>
           <w:p>
@@ -6183,14 +6202,20 @@
               <w:textAlignment w:val="baseline"/>
               <w:cnfStyle w:val="000000100000" w:firstRow="0" w:lastRow="0" w:firstColumn="0" w:lastColumn="0" w:oddVBand="0" w:evenVBand="0" w:oddHBand="1" w:evenHBand="0" w:firstRowFirstColumn="0" w:firstRowLastColumn="0" w:lastRowFirstColumn="0" w:lastRowLastColumn="0"/>
               <w:rPr>
-                <w:color w:val="000000"/>
-              </w:rPr>
-            </w:pPr>
-            <w:r>
-              <w:rPr>
-                <w:color w:val="000000"/>
-              </w:rPr>
-              <w:t>Plug Load</w:t>
+                <w:rFonts w:eastAsia="Times New Roman"/>
+                <w:color w:val="000000"/>
+                <w:sz w:val="24"/>
+                <w:szCs w:val="24"/>
+              </w:rPr>
+            </w:pPr>
+            <w:r>
+              <w:rPr>
+                <w:rFonts w:eastAsia="Times New Roman"/>
+                <w:color w:val="000000"/>
+                <w:sz w:val="24"/>
+                <w:szCs w:val="24"/>
+              </w:rPr>
+              <w:t>View Zone</w:t>
             </w:r>
           </w:p>
           <w:p>
@@ -6203,14 +6228,20 @@
               <w:textAlignment w:val="baseline"/>
               <w:cnfStyle w:val="000000100000" w:firstRow="0" w:lastRow="0" w:firstColumn="0" w:lastColumn="0" w:oddVBand="0" w:evenVBand="0" w:oddHBand="1" w:evenHBand="0" w:firstRowFirstColumn="0" w:firstRowLastColumn="0" w:lastRowFirstColumn="0" w:lastRowLastColumn="0"/>
               <w:rPr>
-                <w:color w:val="000000"/>
-              </w:rPr>
-            </w:pPr>
-            <w:r>
-              <w:rPr>
-                <w:color w:val="000000"/>
-              </w:rPr>
-              <w:t>Temperature</w:t>
+                <w:rFonts w:eastAsia="Times New Roman"/>
+                <w:color w:val="000000"/>
+                <w:sz w:val="24"/>
+                <w:szCs w:val="24"/>
+              </w:rPr>
+            </w:pPr>
+            <w:r>
+              <w:rPr>
+                <w:rFonts w:eastAsia="Times New Roman"/>
+                <w:color w:val="000000"/>
+                <w:sz w:val="24"/>
+                <w:szCs w:val="24"/>
+              </w:rPr>
+              <w:t>View Plug Load</w:t>
             </w:r>
           </w:p>
           <w:p>
@@ -6223,17 +6254,266 @@
               <w:textAlignment w:val="baseline"/>
               <w:cnfStyle w:val="000000100000" w:firstRow="0" w:lastRow="0" w:firstColumn="0" w:lastColumn="0" w:oddVBand="0" w:evenVBand="0" w:oddHBand="1" w:evenHBand="0" w:firstRowFirstColumn="0" w:firstRowLastColumn="0" w:lastRowFirstColumn="0" w:lastRowLastColumn="0"/>
               <w:rPr>
-                <w:color w:val="000000"/>
-              </w:rPr>
-            </w:pPr>
-            <w:r>
-              <w:rPr>
-                <w:color w:val="000000"/>
-              </w:rPr>
-              <w:t>Artificial Lighting</w:t>
+                <w:rFonts w:eastAsia="Times New Roman"/>
+                <w:color w:val="000000"/>
+                <w:sz w:val="24"/>
+                <w:szCs w:val="24"/>
+              </w:rPr>
+            </w:pPr>
+            <w:r>
+              <w:rPr>
+                <w:rFonts w:eastAsia="Times New Roman"/>
+                <w:color w:val="000000"/>
+                <w:sz w:val="24"/>
+                <w:szCs w:val="24"/>
+              </w:rPr>
+              <w:t>View Occupancy</w:t>
+            </w:r>
+          </w:p>
+          <w:p>
+            <w:pPr>
+              <w:numPr>
+                <w:ilvl w:val="0"/>
+                <w:numId w:val="41"/>
+              </w:numPr>
+              <w:spacing w:line="240" w:lineRule="auto"/>
+              <w:textAlignment w:val="baseline"/>
+              <w:cnfStyle w:val="000000100000" w:firstRow="0" w:lastRow="0" w:firstColumn="0" w:lastColumn="0" w:oddVBand="0" w:evenVBand="0" w:oddHBand="1" w:evenHBand="0" w:firstRowFirstColumn="0" w:firstRowLastColumn="0" w:lastRowFirstColumn="0" w:lastRowLastColumn="0"/>
+              <w:rPr>
+                <w:rFonts w:eastAsia="Times New Roman"/>
+                <w:color w:val="000000"/>
+                <w:sz w:val="24"/>
+                <w:szCs w:val="24"/>
+              </w:rPr>
+            </w:pPr>
+            <w:r>
+              <w:rPr>
+                <w:rFonts w:eastAsia="Times New Roman"/>
+                <w:color w:val="000000"/>
+                <w:sz w:val="24"/>
+                <w:szCs w:val="24"/>
+              </w:rPr>
+              <w:t>View Artificial Lighting</w:t>
+            </w:r>
+          </w:p>
+          <w:p>
+            <w:pPr>
+              <w:numPr>
+                <w:ilvl w:val="0"/>
+                <w:numId w:val="41"/>
+              </w:numPr>
+              <w:spacing w:line="240" w:lineRule="auto"/>
+              <w:textAlignment w:val="baseline"/>
+              <w:cnfStyle w:val="000000100000" w:firstRow="0" w:lastRow="0" w:firstColumn="0" w:lastColumn="0" w:oddVBand="0" w:evenVBand="0" w:oddHBand="1" w:evenHBand="0" w:firstRowFirstColumn="0" w:firstRowLastColumn="0" w:lastRowFirstColumn="0" w:lastRowLastColumn="0"/>
+              <w:rPr>
+                <w:rFonts w:eastAsia="Times New Roman"/>
+                <w:color w:val="000000"/>
+                <w:sz w:val="24"/>
+                <w:szCs w:val="24"/>
+              </w:rPr>
+            </w:pPr>
+            <w:r>
+              <w:rPr>
+                <w:rFonts w:eastAsia="Times New Roman"/>
+                <w:color w:val="000000"/>
+                <w:sz w:val="24"/>
+                <w:szCs w:val="24"/>
+              </w:rPr>
+              <w:t>View Natural Lighting</w:t>
+            </w:r>
+          </w:p>
+          <w:p>
+            <w:pPr>
+              <w:numPr>
+                <w:ilvl w:val="0"/>
+                <w:numId w:val="41"/>
+              </w:numPr>
+              <w:spacing w:line="240" w:lineRule="auto"/>
+              <w:textAlignment w:val="baseline"/>
+              <w:cnfStyle w:val="000000100000" w:firstRow="0" w:lastRow="0" w:firstColumn="0" w:lastColumn="0" w:oddVBand="0" w:evenVBand="0" w:oddHBand="1" w:evenHBand="0" w:firstRowFirstColumn="0" w:firstRowLastColumn="0" w:lastRowFirstColumn="0" w:lastRowLastColumn="0"/>
+              <w:rPr>
+                <w:rFonts w:eastAsia="Times New Roman"/>
+                <w:color w:val="000000"/>
+                <w:sz w:val="24"/>
+                <w:szCs w:val="24"/>
+              </w:rPr>
+            </w:pPr>
+            <w:r>
+              <w:rPr>
+                <w:rFonts w:eastAsia="Times New Roman"/>
+                <w:color w:val="000000"/>
+                <w:sz w:val="24"/>
+                <w:szCs w:val="24"/>
+              </w:rPr>
+              <w:t>View statistics information for lighting</w:t>
+            </w:r>
+          </w:p>
+          <w:p>
+            <w:pPr>
+              <w:numPr>
+                <w:ilvl w:val="0"/>
+                <w:numId w:val="41"/>
+              </w:numPr>
+              <w:spacing w:line="240" w:lineRule="auto"/>
+              <w:textAlignment w:val="baseline"/>
+              <w:cnfStyle w:val="000000100000" w:firstRow="0" w:lastRow="0" w:firstColumn="0" w:lastColumn="0" w:oddVBand="0" w:evenVBand="0" w:oddHBand="1" w:evenHBand="0" w:firstRowFirstColumn="0" w:firstRowLastColumn="0" w:lastRowFirstColumn="0" w:lastRowLastColumn="0"/>
+              <w:rPr>
+                <w:rFonts w:eastAsia="Times New Roman"/>
+                <w:color w:val="000000"/>
+                <w:sz w:val="24"/>
+                <w:szCs w:val="24"/>
+              </w:rPr>
+            </w:pPr>
+            <w:r>
+              <w:rPr>
+                <w:rFonts w:eastAsia="Times New Roman"/>
+                <w:color w:val="000000"/>
+                <w:sz w:val="24"/>
+                <w:szCs w:val="24"/>
+              </w:rPr>
+              <w:t>View statistics information for occupancy</w:t>
+            </w:r>
+          </w:p>
+          <w:p>
+            <w:pPr>
+              <w:numPr>
+                <w:ilvl w:val="0"/>
+                <w:numId w:val="41"/>
+              </w:numPr>
+              <w:spacing w:line="240" w:lineRule="auto"/>
+              <w:textAlignment w:val="baseline"/>
+              <w:cnfStyle w:val="000000100000" w:firstRow="0" w:lastRow="0" w:firstColumn="0" w:lastColumn="0" w:oddVBand="0" w:evenVBand="0" w:oddHBand="1" w:evenHBand="0" w:firstRowFirstColumn="0" w:firstRowLastColumn="0" w:lastRowFirstColumn="0" w:lastRowLastColumn="0"/>
+              <w:rPr>
+                <w:rFonts w:eastAsia="Times New Roman"/>
+                <w:color w:val="000000"/>
+                <w:sz w:val="24"/>
+                <w:szCs w:val="24"/>
+              </w:rPr>
+            </w:pPr>
+            <w:r>
+              <w:rPr>
+                <w:rFonts w:eastAsia="Times New Roman"/>
+                <w:color w:val="000000"/>
+                <w:sz w:val="24"/>
+                <w:szCs w:val="24"/>
+              </w:rPr>
+              <w:t>View statistics information for temperature</w:t>
+            </w:r>
+          </w:p>
+          <w:p>
+            <w:pPr>
+              <w:numPr>
+                <w:ilvl w:val="0"/>
+                <w:numId w:val="41"/>
+              </w:numPr>
+              <w:spacing w:line="240" w:lineRule="auto"/>
+              <w:textAlignment w:val="baseline"/>
+              <w:cnfStyle w:val="000000100000" w:firstRow="0" w:lastRow="0" w:firstColumn="0" w:lastColumn="0" w:oddVBand="0" w:evenVBand="0" w:oddHBand="1" w:evenHBand="0" w:firstRowFirstColumn="0" w:firstRowLastColumn="0" w:lastRowFirstColumn="0" w:lastRowLastColumn="0"/>
+              <w:rPr>
+                <w:rFonts w:eastAsia="Times New Roman"/>
+                <w:color w:val="000000"/>
+                <w:sz w:val="24"/>
+                <w:szCs w:val="24"/>
+              </w:rPr>
+            </w:pPr>
+            <w:r>
+              <w:rPr>
+                <w:rFonts w:eastAsia="Times New Roman"/>
+                <w:color w:val="000000"/>
+                <w:sz w:val="24"/>
+                <w:szCs w:val="24"/>
+              </w:rPr>
+              <w:t xml:space="preserve">View statistics information for </w:t>
+            </w:r>
+            <w:r>
+              <w:rPr>
+                <w:rFonts w:eastAsia="Times New Roman"/>
+                <w:color w:val="000000"/>
+                <w:sz w:val="24"/>
+                <w:szCs w:val="24"/>
+              </w:rPr>
+              <w:lastRenderedPageBreak/>
+              <w:t>plug load</w:t>
+            </w:r>
+          </w:p>
+          <w:p>
+            <w:pPr>
+              <w:numPr>
+                <w:ilvl w:val="0"/>
+                <w:numId w:val="41"/>
+              </w:numPr>
+              <w:spacing w:line="240" w:lineRule="auto"/>
+              <w:textAlignment w:val="baseline"/>
+              <w:cnfStyle w:val="000000100000" w:firstRow="0" w:lastRow="0" w:firstColumn="0" w:lastColumn="0" w:oddVBand="0" w:evenVBand="0" w:oddHBand="1" w:evenHBand="0" w:firstRowFirstColumn="0" w:firstRowLastColumn="0" w:lastRowFirstColumn="0" w:lastRowLastColumn="0"/>
+              <w:rPr>
+                <w:rFonts w:eastAsia="Times New Roman"/>
+                <w:color w:val="000000"/>
+                <w:sz w:val="24"/>
+                <w:szCs w:val="24"/>
+              </w:rPr>
+            </w:pPr>
+            <w:r>
+              <w:rPr>
+                <w:rFonts w:eastAsia="Times New Roman"/>
+                <w:color w:val="000000"/>
+                <w:sz w:val="24"/>
+                <w:szCs w:val="24"/>
+              </w:rPr>
+              <w:t>Predict a zone more likely to waste energy</w:t>
+            </w:r>
+          </w:p>
+          <w:p>
+            <w:pPr>
+              <w:numPr>
+                <w:ilvl w:val="0"/>
+                <w:numId w:val="41"/>
+              </w:numPr>
+              <w:spacing w:line="240" w:lineRule="auto"/>
+              <w:textAlignment w:val="baseline"/>
+              <w:cnfStyle w:val="000000100000" w:firstRow="0" w:lastRow="0" w:firstColumn="0" w:lastColumn="0" w:oddVBand="0" w:evenVBand="0" w:oddHBand="1" w:evenHBand="0" w:firstRowFirstColumn="0" w:firstRowLastColumn="0" w:lastRowFirstColumn="0" w:lastRowLastColumn="0"/>
+              <w:rPr>
+                <w:rFonts w:eastAsia="Times New Roman"/>
+                <w:color w:val="000000"/>
+                <w:sz w:val="24"/>
+                <w:szCs w:val="24"/>
+              </w:rPr>
+            </w:pPr>
+            <w:r>
+              <w:rPr>
+                <w:rFonts w:eastAsia="Times New Roman"/>
+                <w:color w:val="000000"/>
+                <w:sz w:val="24"/>
+                <w:szCs w:val="24"/>
+              </w:rPr>
+              <w:t>Predict how energy saving literacy saves energy</w:t>
+            </w:r>
+          </w:p>
+          <w:p>
+            <w:pPr>
+              <w:numPr>
+                <w:ilvl w:val="0"/>
+                <w:numId w:val="41"/>
+              </w:numPr>
+              <w:spacing w:line="240" w:lineRule="auto"/>
+              <w:textAlignment w:val="baseline"/>
+              <w:cnfStyle w:val="000000100000" w:firstRow="0" w:lastRow="0" w:firstColumn="0" w:lastColumn="0" w:oddVBand="0" w:evenVBand="0" w:oddHBand="1" w:evenHBand="0" w:firstRowFirstColumn="0" w:firstRowLastColumn="0" w:lastRowFirstColumn="0" w:lastRowLastColumn="0"/>
+              <w:rPr>
+                <w:color w:val="000000"/>
+              </w:rPr>
+            </w:pPr>
+            <w:r>
+              <w:rPr>
+                <w:rFonts w:eastAsia="Times New Roman"/>
+                <w:color w:val="000000"/>
+                <w:sz w:val="24"/>
+                <w:szCs w:val="24"/>
+              </w:rPr>
+              <w:t>Create Account</w:t>
             </w:r>
           </w:p>
         </w:tc>
+        <w:bookmarkStart w:id="19" w:name="_GoBack"/>
+        <w:bookmarkEnd w:id="19"/>
       </w:tr>
     </w:tbl>
     <w:p>
@@ -13553,7 +13833,7 @@
         <w:sz w:val="24"/>
         <w:szCs w:val="24"/>
       </w:rPr>
-      <w:t>1</w:t>
+      <w:t>13</w:t>
     </w:r>
     <w:r>
       <w:rPr>
@@ -13602,7 +13882,7 @@
         <w:sz w:val="24"/>
         <w:szCs w:val="24"/>
       </w:rPr>
-      <w:t>22</w:t>
+      <w:t>23</w:t>
     </w:r>
     <w:r>
       <w:rPr>
@@ -17608,6 +17888,119 @@
     </w:lvl>
   </w:abstractNum>
   <w:abstractNum w:abstractNumId="34">
+    <w:nsid w:val="6A325167"/>
+    <w:multiLevelType w:val="multilevel"/>
+    <w:tmpl w:val="6C5ECDFE"/>
+    <w:lvl w:ilvl="0">
+      <w:start w:val="1"/>
+      <w:numFmt w:val="decimal"/>
+      <w:lvlText w:val="%1."/>
+      <w:lvlJc w:val="left"/>
+      <w:pPr>
+        <w:tabs>
+          <w:tab w:val="num" w:pos="720"/>
+        </w:tabs>
+        <w:ind w:left="720" w:hanging="360"/>
+      </w:pPr>
+    </w:lvl>
+    <w:lvl w:ilvl="1" w:tentative="1">
+      <w:start w:val="1"/>
+      <w:numFmt w:val="decimal"/>
+      <w:lvlText w:val="%2."/>
+      <w:lvlJc w:val="left"/>
+      <w:pPr>
+        <w:tabs>
+          <w:tab w:val="num" w:pos="1440"/>
+        </w:tabs>
+        <w:ind w:left="1440" w:hanging="360"/>
+      </w:pPr>
+    </w:lvl>
+    <w:lvl w:ilvl="2" w:tentative="1">
+      <w:start w:val="1"/>
+      <w:numFmt w:val="decimal"/>
+      <w:lvlText w:val="%3."/>
+      <w:lvlJc w:val="left"/>
+      <w:pPr>
+        <w:tabs>
+          <w:tab w:val="num" w:pos="2160"/>
+        </w:tabs>
+        <w:ind w:left="2160" w:hanging="360"/>
+      </w:pPr>
+    </w:lvl>
+    <w:lvl w:ilvl="3" w:tentative="1">
+      <w:start w:val="1"/>
+      <w:numFmt w:val="decimal"/>
+      <w:lvlText w:val="%4."/>
+      <w:lvlJc w:val="left"/>
+      <w:pPr>
+        <w:tabs>
+          <w:tab w:val="num" w:pos="2880"/>
+        </w:tabs>
+        <w:ind w:left="2880" w:hanging="360"/>
+      </w:pPr>
+    </w:lvl>
+    <w:lvl w:ilvl="4" w:tentative="1">
+      <w:start w:val="1"/>
+      <w:numFmt w:val="decimal"/>
+      <w:lvlText w:val="%5."/>
+      <w:lvlJc w:val="left"/>
+      <w:pPr>
+        <w:tabs>
+          <w:tab w:val="num" w:pos="3600"/>
+        </w:tabs>
+        <w:ind w:left="3600" w:hanging="360"/>
+      </w:pPr>
+    </w:lvl>
+    <w:lvl w:ilvl="5" w:tentative="1">
+      <w:start w:val="1"/>
+      <w:numFmt w:val="decimal"/>
+      <w:lvlText w:val="%6."/>
+      <w:lvlJc w:val="left"/>
+      <w:pPr>
+        <w:tabs>
+          <w:tab w:val="num" w:pos="4320"/>
+        </w:tabs>
+        <w:ind w:left="4320" w:hanging="360"/>
+      </w:pPr>
+    </w:lvl>
+    <w:lvl w:ilvl="6" w:tentative="1">
+      <w:start w:val="1"/>
+      <w:numFmt w:val="decimal"/>
+      <w:lvlText w:val="%7."/>
+      <w:lvlJc w:val="left"/>
+      <w:pPr>
+        <w:tabs>
+          <w:tab w:val="num" w:pos="5040"/>
+        </w:tabs>
+        <w:ind w:left="5040" w:hanging="360"/>
+      </w:pPr>
+    </w:lvl>
+    <w:lvl w:ilvl="7" w:tentative="1">
+      <w:start w:val="1"/>
+      <w:numFmt w:val="decimal"/>
+      <w:lvlText w:val="%8."/>
+      <w:lvlJc w:val="left"/>
+      <w:pPr>
+        <w:tabs>
+          <w:tab w:val="num" w:pos="5760"/>
+        </w:tabs>
+        <w:ind w:left="5760" w:hanging="360"/>
+      </w:pPr>
+    </w:lvl>
+    <w:lvl w:ilvl="8" w:tentative="1">
+      <w:start w:val="1"/>
+      <w:numFmt w:val="decimal"/>
+      <w:lvlText w:val="%9."/>
+      <w:lvlJc w:val="left"/>
+      <w:pPr>
+        <w:tabs>
+          <w:tab w:val="num" w:pos="6480"/>
+        </w:tabs>
+        <w:ind w:left="6480" w:hanging="360"/>
+      </w:pPr>
+    </w:lvl>
+  </w:abstractNum>
+  <w:abstractNum w:abstractNumId="35">
     <w:nsid w:val="71A9387E"/>
     <w:multiLevelType w:val="multilevel"/>
     <w:tmpl w:val="DE223D82"/>
@@ -17720,7 +18113,7 @@
       </w:pPr>
     </w:lvl>
   </w:abstractNum>
-  <w:abstractNum w:abstractNumId="35">
+  <w:abstractNum w:abstractNumId="36">
     <w:nsid w:val="73DE6045"/>
     <w:multiLevelType w:val="multilevel"/>
     <w:tmpl w:val="0A7EF108"/>
@@ -17833,7 +18226,7 @@
       </w:rPr>
     </w:lvl>
   </w:abstractNum>
-  <w:abstractNum w:abstractNumId="36">
+  <w:abstractNum w:abstractNumId="37">
     <w:nsid w:val="790327E6"/>
     <w:multiLevelType w:val="multilevel"/>
     <w:tmpl w:val="C19856D0"/>
@@ -17946,7 +18339,7 @@
       </w:pPr>
     </w:lvl>
   </w:abstractNum>
-  <w:abstractNum w:abstractNumId="37">
+  <w:abstractNum w:abstractNumId="38">
     <w:nsid w:val="798825A2"/>
     <w:multiLevelType w:val="multilevel"/>
     <w:tmpl w:val="CD5603D0"/>
@@ -18059,7 +18452,7 @@
       </w:pPr>
     </w:lvl>
   </w:abstractNum>
-  <w:abstractNum w:abstractNumId="38">
+  <w:abstractNum w:abstractNumId="39">
     <w:nsid w:val="7A67130D"/>
     <w:multiLevelType w:val="multilevel"/>
     <w:tmpl w:val="0EB0CE2E"/>
@@ -18208,7 +18601,7 @@
       </w:rPr>
     </w:lvl>
   </w:abstractNum>
-  <w:abstractNum w:abstractNumId="39">
+  <w:abstractNum w:abstractNumId="40">
     <w:nsid w:val="7B163F11"/>
     <w:multiLevelType w:val="multilevel"/>
     <w:tmpl w:val="7ACA17F6"/>
@@ -18357,7 +18750,7 @@
       </w:rPr>
     </w:lvl>
   </w:abstractNum>
-  <w:abstractNum w:abstractNumId="40">
+  <w:abstractNum w:abstractNumId="41">
     <w:nsid w:val="7FA41D50"/>
     <w:multiLevelType w:val="multilevel"/>
     <w:tmpl w:val="8D50CA7E"/>
@@ -18470,7 +18863,7 @@
       </w:pPr>
     </w:lvl>
   </w:abstractNum>
-  <w:abstractNum w:abstractNumId="41">
+  <w:abstractNum w:abstractNumId="42">
     <w:nsid w:val="7FE246B1"/>
     <w:multiLevelType w:val="multilevel"/>
     <w:tmpl w:val="5FDE1EF6"/>
@@ -18593,13 +18986,13 @@
     <w:abstractNumId w:val="2"/>
   </w:num>
   <w:num w:numId="4">
-    <w:abstractNumId w:val="36"/>
+    <w:abstractNumId w:val="37"/>
   </w:num>
   <w:num w:numId="5">
     <w:abstractNumId w:val="0"/>
   </w:num>
   <w:num w:numId="6">
-    <w:abstractNumId w:val="40"/>
+    <w:abstractNumId w:val="41"/>
     <w:lvlOverride w:ilvl="1">
       <w:lvl w:ilvl="1">
         <w:numFmt w:val="decimal"/>
@@ -18629,7 +19022,7 @@
     </w:lvlOverride>
   </w:num>
   <w:num w:numId="9">
-    <w:abstractNumId w:val="34"/>
+    <w:abstractNumId w:val="35"/>
     <w:lvlOverride w:ilvl="0">
       <w:lvl w:ilvl="0">
         <w:numFmt w:val="decimal"/>
@@ -18662,7 +19055,7 @@
     </w:lvlOverride>
   </w:num>
   <w:num w:numId="13">
-    <w:abstractNumId w:val="38"/>
+    <w:abstractNumId w:val="39"/>
   </w:num>
   <w:num w:numId="14">
     <w:abstractNumId w:val="14"/>
@@ -18675,7 +19068,7 @@
     </w:lvlOverride>
   </w:num>
   <w:num w:numId="15">
-    <w:abstractNumId w:val="41"/>
+    <w:abstractNumId w:val="42"/>
   </w:num>
   <w:num w:numId="16">
     <w:abstractNumId w:val="13"/>
@@ -18711,7 +19104,7 @@
     <w:abstractNumId w:val="1"/>
   </w:num>
   <w:num w:numId="20">
-    <w:abstractNumId w:val="39"/>
+    <w:abstractNumId w:val="40"/>
   </w:num>
   <w:num w:numId="21">
     <w:abstractNumId w:val="26"/>
@@ -18757,7 +19150,7 @@
     </w:lvlOverride>
   </w:num>
   <w:num w:numId="26">
-    <w:abstractNumId w:val="37"/>
+    <w:abstractNumId w:val="38"/>
     <w:lvlOverride w:ilvl="0">
       <w:lvl w:ilvl="0">
         <w:numFmt w:val="decimal"/>
@@ -18797,7 +19190,7 @@
     <w:abstractNumId w:val="16"/>
   </w:num>
   <w:num w:numId="37">
-    <w:abstractNumId w:val="35"/>
+    <w:abstractNumId w:val="36"/>
   </w:num>
   <w:num w:numId="38">
     <w:abstractNumId w:val="22"/>
@@ -18816,6 +19209,9 @@
   </w:num>
   <w:num w:numId="43">
     <w:abstractNumId w:val="23"/>
+  </w:num>
+  <w:num w:numId="44">
+    <w:abstractNumId w:val="34"/>
   </w:num>
 </w:numbering>
 </file>
@@ -20551,7 +20947,7 @@
 </file>
 
 <file path=customXml/itemProps1.xml><?xml version="1.0" encoding="utf-8"?>
-<ds:datastoreItem xmlns:ds="http://schemas.openxmlformats.org/officeDocument/2006/customXml" ds:itemID="{D485F87A-C011-4031-803E-8A6C1265B362}">
+<ds:datastoreItem xmlns:ds="http://schemas.openxmlformats.org/officeDocument/2006/customXml" ds:itemID="{0B2C0F21-A330-46F0-ABC0-628584094880}">
   <ds:schemaRefs>
     <ds:schemaRef ds:uri="http://schemas.openxmlformats.org/officeDocument/2006/bibliography"/>
   </ds:schemaRefs>

</xml_diff>

<commit_message>
Create a random number for animation of Air Condition
</commit_message>
<xml_diff>
--- a/Documents/FeasibilityStudyAndProjectPlan.docx
+++ b/Documents/FeasibilityStudyAndProjectPlan.docx
@@ -149,7 +149,6 @@
                 <w:dataBinding w:prefixMappings="xmlns:ns0='http://schemas.openxmlformats.org/package/2006/metadata/core-properties' xmlns:ns1='http://purl.org/dc/elements/1.1/'" w:xpath="/ns0:coreProperties[1]/ns1:title[1]" w:storeItemID="{6C3C8BC8-F283-45AE-878A-BAB7291924A1}"/>
                 <w:text/>
               </w:sdtPr>
-              <w:sdtEndPr/>
               <w:sdtContent>
                 <w:tc>
                   <w:tcPr>
@@ -202,7 +201,6 @@
                 <w:dataBinding w:prefixMappings="xmlns:ns0='http://schemas.openxmlformats.org/package/2006/metadata/core-properties' xmlns:ns1='http://purl.org/dc/elements/1.1/'" w:xpath="/ns0:coreProperties[1]/ns1:subject[1]" w:storeItemID="{6C3C8BC8-F283-45AE-878A-BAB7291924A1}"/>
                 <w:text/>
               </w:sdtPr>
-              <w:sdtEndPr/>
               <w:sdtContent>
                 <w:tc>
                   <w:tcPr>
@@ -406,8 +404,45 @@
                     <w:szCs w:val="28"/>
                     <w:lang w:val="es-ES_tradnl"/>
                   </w:rPr>
-                  <w:t>: Dr. Masoud Sadjadi</w:t>
-                </w:r>
+                  <w:t xml:space="preserve">: Dr. </w:t>
+                </w:r>
+                <w:proofErr w:type="spellStart"/>
+                <w:r>
+                  <w:rPr>
+                    <w:rFonts w:eastAsia="Times New Roman" w:cs="Times New Roman"/>
+                    <w:bCs/>
+                    <w:color w:val="000000"/>
+                    <w:sz w:val="28"/>
+                    <w:szCs w:val="28"/>
+                    <w:lang w:val="es-ES_tradnl"/>
+                  </w:rPr>
+                  <w:t>Masoud</w:t>
+                </w:r>
+                <w:proofErr w:type="spellEnd"/>
+                <w:r>
+                  <w:rPr>
+                    <w:rFonts w:eastAsia="Times New Roman" w:cs="Times New Roman"/>
+                    <w:bCs/>
+                    <w:color w:val="000000"/>
+                    <w:sz w:val="28"/>
+                    <w:szCs w:val="28"/>
+                    <w:lang w:val="es-ES_tradnl"/>
+                  </w:rPr>
+                  <w:t xml:space="preserve"> </w:t>
+                </w:r>
+                <w:proofErr w:type="spellStart"/>
+                <w:r>
+                  <w:rPr>
+                    <w:rFonts w:eastAsia="Times New Roman" w:cs="Times New Roman"/>
+                    <w:bCs/>
+                    <w:color w:val="000000"/>
+                    <w:sz w:val="28"/>
+                    <w:szCs w:val="28"/>
+                    <w:lang w:val="es-ES_tradnl"/>
+                  </w:rPr>
+                  <w:t>Sadjadi</w:t>
+                </w:r>
+                <w:proofErr w:type="spellEnd"/>
               </w:p>
               <w:p>
                 <w:pPr>
@@ -491,8 +526,19 @@
                     <w:sz w:val="28"/>
                     <w:szCs w:val="28"/>
                   </w:rPr>
-                  <w:t xml:space="preserve"> Dr. Ali Mostafavi</w:t>
-                </w:r>
+                  <w:t xml:space="preserve"> Dr. Ali </w:t>
+                </w:r>
+                <w:proofErr w:type="spellStart"/>
+                <w:r>
+                  <w:rPr>
+                    <w:rFonts w:eastAsia="Times New Roman" w:cs="Times New Roman"/>
+                    <w:color w:val="000000"/>
+                    <w:sz w:val="28"/>
+                    <w:szCs w:val="28"/>
+                  </w:rPr>
+                  <w:t>Mostafavi</w:t>
+                </w:r>
+                <w:proofErr w:type="spellEnd"/>
               </w:p>
               <w:p>
                 <w:pPr>
@@ -583,6 +629,7 @@
                     <w:lang w:val="es-ES_tradnl"/>
                   </w:rPr>
                 </w:pPr>
+                <w:proofErr w:type="spellStart"/>
                 <w:r>
                   <w:rPr>
                     <w:rFonts w:eastAsia="Times New Roman" w:cs="Times New Roman"/>
@@ -591,7 +638,18 @@
                     <w:szCs w:val="24"/>
                     <w:lang w:val="es-ES_tradnl"/>
                   </w:rPr>
-                  <w:t>Maria Eugenia Presa Reyes</w:t>
+                  <w:t>Maria</w:t>
+                </w:r>
+                <w:proofErr w:type="spellEnd"/>
+                <w:r>
+                  <w:rPr>
+                    <w:rFonts w:eastAsia="Times New Roman" w:cs="Times New Roman"/>
+                    <w:color w:val="000000"/>
+                    <w:sz w:val="24"/>
+                    <w:szCs w:val="24"/>
+                    <w:lang w:val="es-ES_tradnl"/>
+                  </w:rPr>
+                  <w:t xml:space="preserve"> Eugenia Presa Reyes</w:t>
                 </w:r>
               </w:p>
               <w:p>
@@ -606,6 +664,7 @@
                     <w:lang w:val="es-ES_tradnl"/>
                   </w:rPr>
                 </w:pPr>
+                <w:proofErr w:type="spellStart"/>
                 <w:r>
                   <w:rPr>
                     <w:rFonts w:eastAsia="Times New Roman" w:cs="Times New Roman"/>
@@ -614,8 +673,31 @@
                     <w:szCs w:val="24"/>
                     <w:lang w:val="es-ES_tradnl"/>
                   </w:rPr>
-                  <w:t>Dalaidis Hidalgo Arencibia</w:t>
-                </w:r>
+                  <w:t>Dalaidis</w:t>
+                </w:r>
+                <w:proofErr w:type="spellEnd"/>
+                <w:r>
+                  <w:rPr>
+                    <w:rFonts w:eastAsia="Times New Roman" w:cs="Times New Roman"/>
+                    <w:color w:val="000000"/>
+                    <w:sz w:val="24"/>
+                    <w:szCs w:val="24"/>
+                    <w:lang w:val="es-ES_tradnl"/>
+                  </w:rPr>
+                  <w:t xml:space="preserve"> Hidalgo </w:t>
+                </w:r>
+                <w:proofErr w:type="spellStart"/>
+                <w:r>
+                  <w:rPr>
+                    <w:rFonts w:eastAsia="Times New Roman" w:cs="Times New Roman"/>
+                    <w:color w:val="000000"/>
+                    <w:sz w:val="24"/>
+                    <w:szCs w:val="24"/>
+                    <w:lang w:val="es-ES_tradnl"/>
+                  </w:rPr>
+                  <w:t>Arencibia</w:t>
+                </w:r>
+                <w:proofErr w:type="spellEnd"/>
               </w:p>
               <w:p>
                 <w:pPr>
@@ -761,10 +843,107 @@
           </w:pPr>
           <w:r>
             <w:rPr>
+              <w:rFonts w:eastAsia="Times New Roman"/>
+            </w:rPr>
+            <w:t>Smart Systems for Occupancy and Building Energy Control</w:t>
+          </w:r>
+          <w:r>
+            <w:rPr>
               <w:rFonts w:eastAsia="Times New Roman" w:cs="Times New Roman"/>
               <w:color w:val="000000"/>
             </w:rPr>
-            <w:t xml:space="preserve">ENERGYN is an application that provides information on occupancy behavior and energy consumption in buildings. This will include having the occupancy in different zones, artificial lighting information, temperature, plug load, and carbon dioxide. This app will display the information in real time that can help people use electricity in an efficient way. </w:t>
+            <w:t xml:space="preserve"> is an application that provides information on occupancy behavior and energy consumption in buildings. This will include having the occupancy in different zones, artificial </w:t>
+          </w:r>
+          <w:r>
+            <w:rPr>
+              <w:rFonts w:eastAsia="Times New Roman" w:cs="Times New Roman"/>
+              <w:color w:val="000000"/>
+            </w:rPr>
+            <w:t xml:space="preserve">and natural </w:t>
+          </w:r>
+          <w:r>
+            <w:rPr>
+              <w:rFonts w:eastAsia="Times New Roman" w:cs="Times New Roman"/>
+              <w:color w:val="000000"/>
+            </w:rPr>
+            <w:t xml:space="preserve">lighting information, </w:t>
+          </w:r>
+          <w:r>
+            <w:rPr>
+              <w:rFonts w:eastAsia="Times New Roman" w:cs="Times New Roman"/>
+              <w:color w:val="000000"/>
+            </w:rPr>
+            <w:t>and temperature</w:t>
+          </w:r>
+          <w:r>
+            <w:rPr>
+              <w:rFonts w:eastAsia="Times New Roman" w:cs="Times New Roman"/>
+              <w:color w:val="000000"/>
+            </w:rPr>
+            <w:t xml:space="preserve"> inside and outside the building, plug load information, prediction for air condition, prediction for consumption of some appliances and prediction for the monthly costs</w:t>
+          </w:r>
+          <w:r>
+            <w:rPr>
+              <w:rFonts w:eastAsia="Times New Roman" w:cs="Times New Roman"/>
+              <w:color w:val="000000"/>
+            </w:rPr>
+            <w:t xml:space="preserve">. This </w:t>
+          </w:r>
+          <w:r>
+            <w:rPr>
+              <w:rFonts w:eastAsia="Times New Roman" w:cs="Times New Roman"/>
+              <w:color w:val="000000"/>
+            </w:rPr>
+            <w:t>application</w:t>
+          </w:r>
+          <w:r>
+            <w:rPr>
+              <w:rFonts w:eastAsia="Times New Roman" w:cs="Times New Roman"/>
+              <w:color w:val="000000"/>
+            </w:rPr>
+            <w:t xml:space="preserve"> will display the information in real time that can help </w:t>
+          </w:r>
+          <w:r>
+            <w:rPr>
+              <w:rFonts w:eastAsia="Times New Roman" w:cs="Times New Roman"/>
+              <w:color w:val="000000"/>
+            </w:rPr>
+            <w:t xml:space="preserve">to teach </w:t>
+          </w:r>
+          <w:r>
+            <w:rPr>
+              <w:rFonts w:eastAsia="Times New Roman" w:cs="Times New Roman"/>
+              <w:color w:val="000000"/>
+            </w:rPr>
+            <w:t xml:space="preserve">people </w:t>
+          </w:r>
+          <w:r>
+            <w:rPr>
+              <w:rFonts w:eastAsia="Times New Roman" w:cs="Times New Roman"/>
+              <w:color w:val="000000"/>
+            </w:rPr>
+            <w:t xml:space="preserve">to </w:t>
+          </w:r>
+          <w:r>
+            <w:rPr>
+              <w:rFonts w:eastAsia="Times New Roman" w:cs="Times New Roman"/>
+              <w:color w:val="000000"/>
+            </w:rPr>
+            <w:t xml:space="preserve">use </w:t>
+          </w:r>
+          <w:r>
+            <w:rPr>
+              <w:rFonts w:eastAsia="Times New Roman" w:cs="Times New Roman"/>
+              <w:color w:val="000000"/>
+            </w:rPr>
+            <w:t xml:space="preserve">the </w:t>
+          </w:r>
+          <w:r>
+            <w:rPr>
+              <w:rFonts w:eastAsia="Times New Roman" w:cs="Times New Roman"/>
+              <w:color w:val="000000"/>
+            </w:rPr>
+            <w:t xml:space="preserve">electricity in an efficient way. </w:t>
           </w:r>
         </w:p>
         <w:p>
@@ -835,6 +1014,8 @@
               <w:r>
                 <w:t>Table of Contents</w:t>
               </w:r>
+              <w:bookmarkStart w:id="0" w:name="_GoBack"/>
+              <w:bookmarkEnd w:id="0"/>
             </w:p>
             <w:p>
               <w:pPr>
@@ -856,7 +1037,7 @@
               <w:r>
                 <w:fldChar w:fldCharType="separate"/>
               </w:r>
-              <w:hyperlink w:anchor="_Toc415237365" w:history="1">
+              <w:hyperlink w:anchor="_Toc417148851" w:history="1">
                 <w:r>
                   <w:rPr>
                     <w:rStyle w:val="Hyperlink"/>
@@ -883,7 +1064,7 @@
                     <w:noProof/>
                     <w:webHidden/>
                   </w:rPr>
-                  <w:instrText xml:space="preserve"> PAGEREF _Toc415237365 \h </w:instrText>
+                  <w:instrText xml:space="preserve"> PAGEREF _Toc417148851 \h </w:instrText>
                 </w:r>
                 <w:r>
                   <w:rPr>
@@ -925,7 +1106,7 @@
                   <w:noProof/>
                 </w:rPr>
               </w:pPr>
-              <w:hyperlink w:anchor="_Toc415237366" w:history="1">
+              <w:hyperlink w:anchor="_Toc417148852" w:history="1">
                 <w:r>
                   <w:rPr>
                     <w:rStyle w:val="Hyperlink"/>
@@ -952,7 +1133,7 @@
                     <w:noProof/>
                     <w:webHidden/>
                   </w:rPr>
-                  <w:instrText xml:space="preserve"> PAGEREF _Toc415237366 \h </w:instrText>
+                  <w:instrText xml:space="preserve"> PAGEREF _Toc417148852 \h </w:instrText>
                 </w:r>
                 <w:r>
                   <w:rPr>
@@ -994,7 +1175,7 @@
                   <w:noProof/>
                 </w:rPr>
               </w:pPr>
-              <w:hyperlink w:anchor="_Toc415237367" w:history="1">
+              <w:hyperlink w:anchor="_Toc417148853" w:history="1">
                 <w:r>
                   <w:rPr>
                     <w:rStyle w:val="Hyperlink"/>
@@ -1021,7 +1202,7 @@
                     <w:noProof/>
                     <w:webHidden/>
                   </w:rPr>
-                  <w:instrText xml:space="preserve"> PAGEREF _Toc415237367 \h </w:instrText>
+                  <w:instrText xml:space="preserve"> PAGEREF _Toc417148853 \h </w:instrText>
                 </w:r>
                 <w:r>
                   <w:rPr>
@@ -1063,7 +1244,7 @@
                   <w:noProof/>
                 </w:rPr>
               </w:pPr>
-              <w:hyperlink w:anchor="_Toc415237368" w:history="1">
+              <w:hyperlink w:anchor="_Toc417148854" w:history="1">
                 <w:r>
                   <w:rPr>
                     <w:rStyle w:val="Hyperlink"/>
@@ -1090,7 +1271,7 @@
                     <w:noProof/>
                     <w:webHidden/>
                   </w:rPr>
-                  <w:instrText xml:space="preserve"> PAGEREF _Toc415237368 \h </w:instrText>
+                  <w:instrText xml:space="preserve"> PAGEREF _Toc417148854 \h </w:instrText>
                 </w:r>
                 <w:r>
                   <w:rPr>
@@ -1132,7 +1313,7 @@
                   <w:noProof/>
                 </w:rPr>
               </w:pPr>
-              <w:hyperlink w:anchor="_Toc415237369" w:history="1">
+              <w:hyperlink w:anchor="_Toc417148855" w:history="1">
                 <w:r>
                   <w:rPr>
                     <w:rStyle w:val="Hyperlink"/>
@@ -1159,7 +1340,7 @@
                     <w:noProof/>
                     <w:webHidden/>
                   </w:rPr>
-                  <w:instrText xml:space="preserve"> PAGEREF _Toc415237369 \h </w:instrText>
+                  <w:instrText xml:space="preserve"> PAGEREF _Toc417148855 \h </w:instrText>
                 </w:r>
                 <w:r>
                   <w:rPr>
@@ -1201,7 +1382,7 @@
                   <w:noProof/>
                 </w:rPr>
               </w:pPr>
-              <w:hyperlink w:anchor="_Toc415237370" w:history="1">
+              <w:hyperlink w:anchor="_Toc417148856" w:history="1">
                 <w:r>
                   <w:rPr>
                     <w:rStyle w:val="Hyperlink"/>
@@ -1228,7 +1409,7 @@
                     <w:noProof/>
                     <w:webHidden/>
                   </w:rPr>
-                  <w:instrText xml:space="preserve"> PAGEREF _Toc415237370 \h </w:instrText>
+                  <w:instrText xml:space="preserve"> PAGEREF _Toc417148856 \h </w:instrText>
                 </w:r>
                 <w:r>
                   <w:rPr>
@@ -1270,7 +1451,7 @@
                   <w:noProof/>
                 </w:rPr>
               </w:pPr>
-              <w:hyperlink w:anchor="_Toc415237371" w:history="1">
+              <w:hyperlink w:anchor="_Toc417148857" w:history="1">
                 <w:r>
                   <w:rPr>
                     <w:rStyle w:val="Hyperlink"/>
@@ -1297,7 +1478,7 @@
                     <w:noProof/>
                     <w:webHidden/>
                   </w:rPr>
-                  <w:instrText xml:space="preserve"> PAGEREF _Toc415237371 \h </w:instrText>
+                  <w:instrText xml:space="preserve"> PAGEREF _Toc417148857 \h </w:instrText>
                 </w:r>
                 <w:r>
                   <w:rPr>
@@ -1339,7 +1520,7 @@
                   <w:noProof/>
                 </w:rPr>
               </w:pPr>
-              <w:hyperlink w:anchor="_Toc415237372" w:history="1">
+              <w:hyperlink w:anchor="_Toc417148858" w:history="1">
                 <w:r>
                   <w:rPr>
                     <w:rStyle w:val="Hyperlink"/>
@@ -1366,7 +1547,7 @@
                     <w:noProof/>
                     <w:webHidden/>
                   </w:rPr>
-                  <w:instrText xml:space="preserve"> PAGEREF _Toc415237372 \h </w:instrText>
+                  <w:instrText xml:space="preserve"> PAGEREF _Toc417148858 \h </w:instrText>
                 </w:r>
                 <w:r>
                   <w:rPr>
@@ -1408,7 +1589,7 @@
                   <w:noProof/>
                 </w:rPr>
               </w:pPr>
-              <w:hyperlink w:anchor="_Toc415237373" w:history="1">
+              <w:hyperlink w:anchor="_Toc417148859" w:history="1">
                 <w:r>
                   <w:rPr>
                     <w:rStyle w:val="Hyperlink"/>
@@ -1435,7 +1616,7 @@
                     <w:noProof/>
                     <w:webHidden/>
                   </w:rPr>
-                  <w:instrText xml:space="preserve"> PAGEREF _Toc415237373 \h </w:instrText>
+                  <w:instrText xml:space="preserve"> PAGEREF _Toc417148859 \h </w:instrText>
                 </w:r>
                 <w:r>
                   <w:rPr>
@@ -1477,7 +1658,7 @@
                   <w:noProof/>
                 </w:rPr>
               </w:pPr>
-              <w:hyperlink w:anchor="_Toc415237374" w:history="1">
+              <w:hyperlink w:anchor="_Toc417148860" w:history="1">
                 <w:r>
                   <w:rPr>
                     <w:rStyle w:val="Hyperlink"/>
@@ -1504,7 +1685,7 @@
                     <w:noProof/>
                     <w:webHidden/>
                   </w:rPr>
-                  <w:instrText xml:space="preserve"> PAGEREF _Toc415237374 \h </w:instrText>
+                  <w:instrText xml:space="preserve"> PAGEREF _Toc417148860 \h </w:instrText>
                 </w:r>
                 <w:r>
                   <w:rPr>
@@ -1546,7 +1727,7 @@
                   <w:noProof/>
                 </w:rPr>
               </w:pPr>
-              <w:hyperlink w:anchor="_Toc415237375" w:history="1">
+              <w:hyperlink w:anchor="_Toc417148861" w:history="1">
                 <w:r>
                   <w:rPr>
                     <w:rStyle w:val="Hyperlink"/>
@@ -1573,7 +1754,7 @@
                     <w:noProof/>
                     <w:webHidden/>
                   </w:rPr>
-                  <w:instrText xml:space="preserve"> PAGEREF _Toc415237375 \h </w:instrText>
+                  <w:instrText xml:space="preserve"> PAGEREF _Toc417148861 \h </w:instrText>
                 </w:r>
                 <w:r>
                   <w:rPr>
@@ -1615,7 +1796,7 @@
                   <w:noProof/>
                 </w:rPr>
               </w:pPr>
-              <w:hyperlink w:anchor="_Toc415237376" w:history="1">
+              <w:hyperlink w:anchor="_Toc417148862" w:history="1">
                 <w:r>
                   <w:rPr>
                     <w:rStyle w:val="Hyperlink"/>
@@ -1642,7 +1823,7 @@
                     <w:noProof/>
                     <w:webHidden/>
                   </w:rPr>
-                  <w:instrText xml:space="preserve"> PAGEREF _Toc415237376 \h </w:instrText>
+                  <w:instrText xml:space="preserve"> PAGEREF _Toc417148862 \h </w:instrText>
                 </w:r>
                 <w:r>
                   <w:rPr>
@@ -1662,7 +1843,7 @@
                     <w:noProof/>
                     <w:webHidden/>
                   </w:rPr>
-                  <w:t>10</w:t>
+                  <w:t>9</w:t>
                 </w:r>
                 <w:r>
                   <w:rPr>
@@ -1684,7 +1865,7 @@
                   <w:noProof/>
                 </w:rPr>
               </w:pPr>
-              <w:hyperlink w:anchor="_Toc415237377" w:history="1">
+              <w:hyperlink w:anchor="_Toc417148863" w:history="1">
                 <w:r>
                   <w:rPr>
                     <w:rStyle w:val="Hyperlink"/>
@@ -1711,7 +1892,7 @@
                     <w:noProof/>
                     <w:webHidden/>
                   </w:rPr>
-                  <w:instrText xml:space="preserve"> PAGEREF _Toc415237377 \h </w:instrText>
+                  <w:instrText xml:space="preserve"> PAGEREF _Toc417148863 \h </w:instrText>
                 </w:r>
                 <w:r>
                   <w:rPr>
@@ -1753,7 +1934,7 @@
                   <w:noProof/>
                 </w:rPr>
               </w:pPr>
-              <w:hyperlink w:anchor="_Toc415237378" w:history="1">
+              <w:hyperlink w:anchor="_Toc417148864" w:history="1">
                 <w:r>
                   <w:rPr>
                     <w:rStyle w:val="Hyperlink"/>
@@ -1780,7 +1961,7 @@
                     <w:noProof/>
                     <w:webHidden/>
                   </w:rPr>
-                  <w:instrText xml:space="preserve"> PAGEREF _Toc415237378 \h </w:instrText>
+                  <w:instrText xml:space="preserve"> PAGEREF _Toc417148864 \h </w:instrText>
                 </w:r>
                 <w:r>
                   <w:rPr>
@@ -1822,7 +2003,7 @@
                   <w:noProof/>
                 </w:rPr>
               </w:pPr>
-              <w:hyperlink w:anchor="_Toc415237379" w:history="1">
+              <w:hyperlink w:anchor="_Toc417148865" w:history="1">
                 <w:r>
                   <w:rPr>
                     <w:rStyle w:val="Hyperlink"/>
@@ -1849,7 +2030,7 @@
                     <w:noProof/>
                     <w:webHidden/>
                   </w:rPr>
-                  <w:instrText xml:space="preserve"> PAGEREF _Toc415237379 \h </w:instrText>
+                  <w:instrText xml:space="preserve"> PAGEREF _Toc417148865 \h </w:instrText>
                 </w:r>
                 <w:r>
                   <w:rPr>
@@ -1891,7 +2072,7 @@
                   <w:noProof/>
                 </w:rPr>
               </w:pPr>
-              <w:hyperlink w:anchor="_Toc415237380" w:history="1">
+              <w:hyperlink w:anchor="_Toc417148866" w:history="1">
                 <w:r>
                   <w:rPr>
                     <w:rStyle w:val="Hyperlink"/>
@@ -1918,7 +2099,7 @@
                     <w:noProof/>
                     <w:webHidden/>
                   </w:rPr>
-                  <w:instrText xml:space="preserve"> PAGEREF _Toc415237380 \h </w:instrText>
+                  <w:instrText xml:space="preserve"> PAGEREF _Toc417148866 \h </w:instrText>
                 </w:r>
                 <w:r>
                   <w:rPr>
@@ -1960,7 +2141,7 @@
                   <w:noProof/>
                 </w:rPr>
               </w:pPr>
-              <w:hyperlink w:anchor="_Toc415237381" w:history="1">
+              <w:hyperlink w:anchor="_Toc417148867" w:history="1">
                 <w:r>
                   <w:rPr>
                     <w:rStyle w:val="Hyperlink"/>
@@ -1987,7 +2168,7 @@
                     <w:noProof/>
                     <w:webHidden/>
                   </w:rPr>
-                  <w:instrText xml:space="preserve"> PAGEREF _Toc415237381 \h </w:instrText>
+                  <w:instrText xml:space="preserve"> PAGEREF _Toc417148867 \h </w:instrText>
                 </w:r>
                 <w:r>
                   <w:rPr>
@@ -2029,7 +2210,7 @@
                   <w:noProof/>
                 </w:rPr>
               </w:pPr>
-              <w:hyperlink w:anchor="_Toc415237382" w:history="1">
+              <w:hyperlink w:anchor="_Toc417148868" w:history="1">
                 <w:r>
                   <w:rPr>
                     <w:rStyle w:val="Hyperlink"/>
@@ -2056,7 +2237,7 @@
                     <w:noProof/>
                     <w:webHidden/>
                   </w:rPr>
-                  <w:instrText xml:space="preserve"> PAGEREF _Toc415237382 \h </w:instrText>
+                  <w:instrText xml:space="preserve"> PAGEREF _Toc417148868 \h </w:instrText>
                 </w:r>
                 <w:r>
                   <w:rPr>
@@ -2098,7 +2279,7 @@
                   <w:noProof/>
                 </w:rPr>
               </w:pPr>
-              <w:hyperlink w:anchor="_Toc415237383" w:history="1">
+              <w:hyperlink w:anchor="_Toc417148869" w:history="1">
                 <w:r>
                   <w:rPr>
                     <w:rStyle w:val="Hyperlink"/>
@@ -2125,7 +2306,7 @@
                     <w:noProof/>
                     <w:webHidden/>
                   </w:rPr>
-                  <w:instrText xml:space="preserve"> PAGEREF _Toc415237383 \h </w:instrText>
+                  <w:instrText xml:space="preserve"> PAGEREF _Toc417148869 \h </w:instrText>
                 </w:r>
                 <w:r>
                   <w:rPr>
@@ -2167,7 +2348,7 @@
                   <w:noProof/>
                 </w:rPr>
               </w:pPr>
-              <w:hyperlink w:anchor="_Toc415237384" w:history="1">
+              <w:hyperlink w:anchor="_Toc417148870" w:history="1">
                 <w:r>
                   <w:rPr>
                     <w:rStyle w:val="Hyperlink"/>
@@ -2194,7 +2375,7 @@
                     <w:noProof/>
                     <w:webHidden/>
                   </w:rPr>
-                  <w:instrText xml:space="preserve"> PAGEREF _Toc415237384 \h </w:instrText>
+                  <w:instrText xml:space="preserve"> PAGEREF _Toc417148870 \h </w:instrText>
                 </w:r>
                 <w:r>
                   <w:rPr>
@@ -2214,7 +2395,7 @@
                     <w:noProof/>
                     <w:webHidden/>
                   </w:rPr>
-                  <w:t>13</w:t>
+                  <w:t>14</w:t>
                 </w:r>
                 <w:r>
                   <w:rPr>
@@ -2236,7 +2417,7 @@
                   <w:noProof/>
                 </w:rPr>
               </w:pPr>
-              <w:hyperlink w:anchor="_Toc415237385" w:history="1">
+              <w:hyperlink w:anchor="_Toc417148871" w:history="1">
                 <w:r>
                   <w:rPr>
                     <w:rStyle w:val="Hyperlink"/>
@@ -2263,7 +2444,7 @@
                     <w:noProof/>
                     <w:webHidden/>
                   </w:rPr>
-                  <w:instrText xml:space="preserve"> PAGEREF _Toc415237385 \h </w:instrText>
+                  <w:instrText xml:space="preserve"> PAGEREF _Toc417148871 \h </w:instrText>
                 </w:r>
                 <w:r>
                   <w:rPr>
@@ -2283,7 +2464,7 @@
                     <w:noProof/>
                     <w:webHidden/>
                   </w:rPr>
-                  <w:t>13</w:t>
+                  <w:t>14</w:t>
                 </w:r>
                 <w:r>
                   <w:rPr>
@@ -2305,7 +2486,7 @@
                   <w:noProof/>
                 </w:rPr>
               </w:pPr>
-              <w:hyperlink w:anchor="_Toc415237386" w:history="1">
+              <w:hyperlink w:anchor="_Toc417148872" w:history="1">
                 <w:r>
                   <w:rPr>
                     <w:rStyle w:val="Hyperlink"/>
@@ -2332,7 +2513,7 @@
                     <w:noProof/>
                     <w:webHidden/>
                   </w:rPr>
-                  <w:instrText xml:space="preserve"> PAGEREF _Toc415237386 \h </w:instrText>
+                  <w:instrText xml:space="preserve"> PAGEREF _Toc417148872 \h </w:instrText>
                 </w:r>
                 <w:r>
                   <w:rPr>
@@ -2352,7 +2533,7 @@
                     <w:noProof/>
                     <w:webHidden/>
                   </w:rPr>
-                  <w:t>18</w:t>
+                  <w:t>19</w:t>
                 </w:r>
                 <w:r>
                   <w:rPr>
@@ -2374,7 +2555,7 @@
                   <w:noProof/>
                 </w:rPr>
               </w:pPr>
-              <w:hyperlink w:anchor="_Toc415237387" w:history="1">
+              <w:hyperlink w:anchor="_Toc417148873" w:history="1">
                 <w:r>
                   <w:rPr>
                     <w:rStyle w:val="Hyperlink"/>
@@ -2401,7 +2582,7 @@
                     <w:noProof/>
                     <w:webHidden/>
                   </w:rPr>
-                  <w:instrText xml:space="preserve"> PAGEREF _Toc415237387 \h </w:instrText>
+                  <w:instrText xml:space="preserve"> PAGEREF _Toc417148873 \h </w:instrText>
                 </w:r>
                 <w:r>
                   <w:rPr>
@@ -2421,7 +2602,7 @@
                     <w:noProof/>
                     <w:webHidden/>
                   </w:rPr>
-                  <w:t>18</w:t>
+                  <w:t>19</w:t>
                 </w:r>
                 <w:r>
                   <w:rPr>
@@ -2443,7 +2624,7 @@
                   <w:noProof/>
                 </w:rPr>
               </w:pPr>
-              <w:hyperlink w:anchor="_Toc415237388" w:history="1">
+              <w:hyperlink w:anchor="_Toc417148874" w:history="1">
                 <w:r>
                   <w:rPr>
                     <w:rStyle w:val="Hyperlink"/>
@@ -2470,7 +2651,7 @@
                     <w:noProof/>
                     <w:webHidden/>
                   </w:rPr>
-                  <w:instrText xml:space="preserve"> PAGEREF _Toc415237388 \h </w:instrText>
+                  <w:instrText xml:space="preserve"> PAGEREF _Toc417148874 \h </w:instrText>
                 </w:r>
                 <w:r>
                   <w:rPr>
@@ -2490,7 +2671,7 @@
                     <w:noProof/>
                     <w:webHidden/>
                   </w:rPr>
-                  <w:t>18</w:t>
+                  <w:t>19</w:t>
                 </w:r>
                 <w:r>
                   <w:rPr>
@@ -2512,7 +2693,7 @@
                   <w:noProof/>
                 </w:rPr>
               </w:pPr>
-              <w:hyperlink w:anchor="_Toc415237389" w:history="1">
+              <w:hyperlink w:anchor="_Toc417148875" w:history="1">
                 <w:r>
                   <w:rPr>
                     <w:rStyle w:val="Hyperlink"/>
@@ -2539,7 +2720,7 @@
                     <w:noProof/>
                     <w:webHidden/>
                   </w:rPr>
-                  <w:instrText xml:space="preserve"> PAGEREF _Toc415237389 \h </w:instrText>
+                  <w:instrText xml:space="preserve"> PAGEREF _Toc417148875 \h </w:instrText>
                 </w:r>
                 <w:r>
                   <w:rPr>
@@ -2559,7 +2740,7 @@
                     <w:noProof/>
                     <w:webHidden/>
                   </w:rPr>
-                  <w:t>22</w:t>
+                  <w:t>23</w:t>
                 </w:r>
                 <w:r>
                   <w:rPr>
@@ -2607,7 +2788,7 @@
           <w:pPr>
             <w:pStyle w:val="Heading10"/>
           </w:pPr>
-          <w:bookmarkStart w:id="0" w:name="_Toc415237365"/>
+          <w:bookmarkStart w:id="1" w:name="_Toc417148851"/>
           <w:r>
             <w:lastRenderedPageBreak/>
             <w:t>1. Introduction</w:t>
@@ -2615,7 +2796,7 @@
         </w:p>
       </w:sdtContent>
     </w:sdt>
-    <w:bookmarkEnd w:id="0" w:displacedByCustomXml="prev"/>
+    <w:bookmarkEnd w:id="1" w:displacedByCustomXml="prev"/>
     <w:p>
       <w:pPr>
         <w:spacing w:after="0" w:line="240" w:lineRule="auto"/>
@@ -2649,11 +2830,11 @@
       <w:pPr>
         <w:pStyle w:val="Heading20"/>
       </w:pPr>
-      <w:bookmarkStart w:id="1" w:name="_Toc415237366"/>
+      <w:bookmarkStart w:id="2" w:name="_Toc417148852"/>
       <w:r>
         <w:t>1.1 Problem definition</w:t>
       </w:r>
-      <w:bookmarkEnd w:id="1"/>
+      <w:bookmarkEnd w:id="2"/>
     </w:p>
     <w:p>
       <w:r>
@@ -2663,7 +2844,15 @@
         <w:t>of America is one of the countries</w:t>
       </w:r>
       <w:r>
-        <w:t xml:space="preserve"> that has the one of the higher energy consumption at homes and in buildings and it should be continue increasing over the time. According to EIA in 2013 (U.S. Energy Information Administration) the 40% of the consume of energy in this country was in residential and commercial building. </w:t>
+        <w:t xml:space="preserve"> that has the one of the higher energy consumption at homes and in buildings and it should be continue increasing over the time. According to EIA in 2013 (U.S. Energy Information Administration) the 40% of </w:t>
+      </w:r>
+      <w:proofErr w:type="gramStart"/>
+      <w:r>
+        <w:t>the consume</w:t>
+      </w:r>
+      <w:proofErr w:type="gramEnd"/>
+      <w:r>
+        <w:t xml:space="preserve"> of energy in this country was in residential and commercial building. </w:t>
       </w:r>
     </w:p>
     <w:p>
@@ -2685,15 +2874,21 @@
       <w:pPr>
         <w:pStyle w:val="Heading20"/>
       </w:pPr>
-      <w:bookmarkStart w:id="2" w:name="_Toc415237367"/>
+      <w:bookmarkStart w:id="3" w:name="_Toc417148853"/>
       <w:r>
         <w:t>1.2 Background</w:t>
       </w:r>
-      <w:bookmarkEnd w:id="2"/>
+      <w:bookmarkEnd w:id="3"/>
     </w:p>
     <w:p>
       <w:r>
-        <w:t>This application provides information on occupancy behavior and energy consumption in buildings for the facility manager and can give the user information about energy performance. This include having the occupancy in different zones, natural and artificial lighting information, temperature, and plug load. The information should be displayed in forms of graphs and visualization dashboards. Also, this application can store the data and filter the data and do analysis and then visualize it.</w:t>
+        <w:t xml:space="preserve">This application provides information on occupancy behavior and energy consumption in buildings for </w:t>
+      </w:r>
+      <w:r>
+        <w:t>users</w:t>
+      </w:r>
+      <w:r>
+        <w:t xml:space="preserve"> and can give the user information about energy performance. This include having the occupancy in different zones, natural and artificial lighting information, temperature, and plug load. The information should be displayed in forms of graphs and visualization dashboards. Also, this application can store the data and filter the data and do analysis and then visualize it.</w:t>
       </w:r>
     </w:p>
     <w:p>
@@ -2711,11 +2906,11 @@
       <w:pPr>
         <w:pStyle w:val="Heading20"/>
       </w:pPr>
-      <w:bookmarkStart w:id="3" w:name="_Toc415237368"/>
+      <w:bookmarkStart w:id="4" w:name="_Toc417148854"/>
       <w:r>
         <w:t>1.3 Definitions, Acronyms, and Abbreviations</w:t>
       </w:r>
-      <w:bookmarkEnd w:id="3"/>
+      <w:bookmarkEnd w:id="4"/>
     </w:p>
     <w:p>
       <w:r>
@@ -2737,22 +2932,22 @@
           <w:b/>
           <w:bCs/>
         </w:rPr>
-        <w:t>Facility Manager</w:t>
-      </w:r>
-      <w:r>
-        <w:t>: Person that has elevated privileges in the application.</w:t>
-      </w:r>
-    </w:p>
-    <w:p>
-      <w:r>
-        <w:rPr>
-          <w:b/>
-          <w:bCs/>
-        </w:rPr>
-        <w:t>Occupant</w:t>
-      </w:r>
-      <w:r>
-        <w:t>: Person with limited access, who uses the application to track energy consumption for just his own rooms.</w:t>
+        <w:t>Users</w:t>
+      </w:r>
+      <w:r>
+        <w:t>: Person</w:t>
+      </w:r>
+      <w:r>
+        <w:t xml:space="preserve">s </w:t>
+      </w:r>
+      <w:r>
+        <w:t xml:space="preserve">who uses the application to track energy consumption for </w:t>
+      </w:r>
+      <w:r>
+        <w:t>their</w:t>
+      </w:r>
+      <w:r>
+        <w:t xml:space="preserve"> rooms.</w:t>
       </w:r>
     </w:p>
     <w:p>
@@ -2786,7 +2981,15 @@
         <w:t>SSOBEC</w:t>
       </w:r>
       <w:r>
-        <w:t>: Is an app which aims to help people learn to reduce the consume of energy.</w:t>
+        <w:t xml:space="preserve">: Is an app which aims to help people learn to reduce </w:t>
+      </w:r>
+      <w:proofErr w:type="gramStart"/>
+      <w:r>
+        <w:t>the consume</w:t>
+      </w:r>
+      <w:proofErr w:type="gramEnd"/>
+      <w:r>
+        <w:t xml:space="preserve"> of energy.</w:t>
       </w:r>
     </w:p>
     <w:p>
@@ -2877,14 +3080,14 @@
       <w:pPr>
         <w:pStyle w:val="Heading20"/>
       </w:pPr>
-      <w:bookmarkStart w:id="4" w:name="_Toc415237369"/>
+      <w:bookmarkStart w:id="5" w:name="_Toc417148855"/>
       <w:r>
         <w:t xml:space="preserve">1.4 </w:t>
       </w:r>
       <w:r>
         <w:t>Overview of document</w:t>
       </w:r>
-      <w:bookmarkEnd w:id="4"/>
+      <w:bookmarkEnd w:id="5"/>
     </w:p>
     <w:p>
       <w:pPr>
@@ -2910,11 +3113,7 @@
         <w:t xml:space="preserve"> Appendix that</w:t>
       </w:r>
       <w:r>
-        <w:t xml:space="preserve"> have the objective to provide information about the Gantt chart, </w:t>
-      </w:r>
-      <w:r>
-        <w:lastRenderedPageBreak/>
-        <w:t>Feasibility Matrix, Cost Matrix and diary of meeting. As a final point, provide the works used as references</w:t>
+        <w:t xml:space="preserve"> have the objective to provide information about the Gantt chart, Feasibility Matrix, Cost Matrix and diary of meeting. As a final point, provide the works used as references</w:t>
       </w:r>
       <w:r>
         <w:t>.</w:t>
@@ -2928,14 +3127,15 @@
           <w:bCs/>
         </w:rPr>
       </w:pPr>
-      <w:bookmarkStart w:id="5" w:name="_Toc415237370"/>
-      <w:r>
+      <w:bookmarkStart w:id="6" w:name="_Toc417148856"/>
+      <w:r>
+        <w:lastRenderedPageBreak/>
         <w:t xml:space="preserve">2. </w:t>
       </w:r>
       <w:r>
         <w:t>Feasibility Study</w:t>
       </w:r>
-      <w:bookmarkEnd w:id="5"/>
+      <w:bookmarkEnd w:id="6"/>
     </w:p>
     <w:p>
       <w:pPr>
@@ -2995,36 +3195,42 @@
       <w:pPr>
         <w:pStyle w:val="Heading20"/>
       </w:pPr>
-      <w:bookmarkStart w:id="6" w:name="_Toc415237371"/>
+      <w:bookmarkStart w:id="7" w:name="_Toc417148857"/>
       <w:r>
         <w:t xml:space="preserve">2.1 </w:t>
       </w:r>
       <w:r>
         <w:t>Description of Current System</w:t>
       </w:r>
-      <w:bookmarkEnd w:id="6"/>
+      <w:bookmarkEnd w:id="7"/>
       <w:r>
         <w:t xml:space="preserve"> </w:t>
       </w:r>
     </w:p>
     <w:p>
       <w:r>
-        <w:t xml:space="preserve">The current system does not provide a smart approach to compare energy consumption of the building along with occupancy behavior of the people in the different zones of the building. A facility manager and </w:t>
-      </w:r>
-      <w:r>
-        <w:t>Occupant</w:t>
-      </w:r>
-      <w:r>
-        <w:t xml:space="preserve"> can measure how much energy is consumed only after he/she reads the utility bills of each month. The facility manager does not know which rooms consume more energy than others, or which rooms waste more energy when they are left empty and electricity is being used. There is no system that notifies a </w:t>
-      </w:r>
-      <w:r>
-        <w:t>Occupant</w:t>
-      </w:r>
-      <w:r>
-        <w:t xml:space="preserve"> when his/her room is currently empty and wasting energy. The facility manager and </w:t>
-      </w:r>
-      <w:r>
-        <w:t>Occupant</w:t>
+        <w:t xml:space="preserve">The current system does not provide a smart approach to compare energy consumption of the building along with occupancy behavior of the people in the different zones of the building. A </w:t>
+      </w:r>
+      <w:r>
+        <w:t>user</w:t>
+      </w:r>
+      <w:r>
+        <w:t xml:space="preserve"> can measure how much energy is consumed only after he/she reads the utility bills of each month. The </w:t>
+      </w:r>
+      <w:r>
+        <w:t>user</w:t>
+      </w:r>
+      <w:r>
+        <w:t xml:space="preserve"> does not know which rooms consume more energy than others, or which rooms waste more energy when they are left empty and electricity is being used. There is no system that notifies </w:t>
+      </w:r>
+      <w:r>
+        <w:t>a user</w:t>
+      </w:r>
+      <w:r>
+        <w:t xml:space="preserve"> when his/her room is currently empty and wasting energy. The </w:t>
+      </w:r>
+      <w:r>
+        <w:t>user</w:t>
       </w:r>
       <w:r>
         <w:t xml:space="preserve"> can see the amount of energy usage there has been for a period of time but cannot identify how much of that energy was not consumed efficiently.</w:t>
@@ -3044,11 +3250,11 @@
       <w:pPr>
         <w:pStyle w:val="Heading20"/>
       </w:pPr>
-      <w:bookmarkStart w:id="7" w:name="_Toc415237372"/>
+      <w:bookmarkStart w:id="8" w:name="_Toc417148858"/>
       <w:r>
         <w:t>2.2 Purpose of New System</w:t>
       </w:r>
-      <w:bookmarkEnd w:id="7"/>
+      <w:bookmarkEnd w:id="8"/>
     </w:p>
     <w:p>
       <w:r>
@@ -3072,11 +3278,11 @@
       <w:pPr>
         <w:pStyle w:val="Heading20"/>
       </w:pPr>
-      <w:bookmarkStart w:id="8" w:name="_Toc415237373"/>
+      <w:bookmarkStart w:id="9" w:name="_Toc417148859"/>
       <w:r>
         <w:t>2.3 High level Definition of User Requirements</w:t>
       </w:r>
-      <w:bookmarkEnd w:id="8"/>
+      <w:bookmarkEnd w:id="9"/>
     </w:p>
     <w:p>
       <w:r>
@@ -3098,7 +3304,6 @@
           <w:sz w:val="24"/>
           <w:szCs w:val="24"/>
         </w:rPr>
-        <w:lastRenderedPageBreak/>
         <w:t>Functional requirements</w:t>
       </w:r>
     </w:p>
@@ -3158,6 +3363,7 @@
           <w:sz w:val="22"/>
           <w:szCs w:val="22"/>
         </w:rPr>
+        <w:lastRenderedPageBreak/>
         <w:t xml:space="preserve">The system shall allow legitimate users to login through the application (see use case ID: </w:t>
       </w:r>
       <w:r>
@@ -3834,7 +4040,6 @@
           <w:sz w:val="22"/>
           <w:szCs w:val="22"/>
         </w:rPr>
-        <w:lastRenderedPageBreak/>
         <w:t xml:space="preserve">The system shall allow users to view </w:t>
       </w:r>
       <w:r>
@@ -3904,6 +4109,7 @@
           <w:sz w:val="22"/>
           <w:szCs w:val="22"/>
         </w:rPr>
+        <w:lastRenderedPageBreak/>
         <w:t xml:space="preserve">The system shall allow users to view </w:t>
       </w:r>
       <w:r>
@@ -4172,141 +4378,135 @@
       <w:pPr>
         <w:pStyle w:val="Heading20"/>
       </w:pPr>
-      <w:bookmarkStart w:id="9" w:name="_Toc415237374"/>
+      <w:bookmarkStart w:id="10" w:name="_Toc417148860"/>
       <w:r>
         <w:t xml:space="preserve">2.4 </w:t>
       </w:r>
       <w:r>
         <w:t>Alternative Solutions</w:t>
-      </w:r>
-      <w:bookmarkEnd w:id="9"/>
-    </w:p>
-    <w:p>
-      <w:r>
-        <w:t>These</w:t>
-      </w:r>
-      <w:r>
-        <w:t xml:space="preserve"> sections 2.4.1 throughout</w:t>
-      </w:r>
-      <w:r>
-        <w:t xml:space="preserve"> 2.5</w:t>
-      </w:r>
-      <w:r>
-        <w:t xml:space="preserve"> describe the alternative implementation for this Smart System for Occupancy and Building Energy Control project.</w:t>
-      </w:r>
-    </w:p>
-    <w:p>
-      <w:pPr>
-        <w:pStyle w:val="Heading30"/>
-      </w:pPr>
-      <w:bookmarkStart w:id="10" w:name="_Toc415237375"/>
-      <w:r>
-        <w:t>2.4.1</w:t>
-      </w:r>
-      <w:r>
-        <w:t xml:space="preserve"> </w:t>
-      </w:r>
-      <w:r>
-        <w:t>Description of Alternatives</w:t>
       </w:r>
       <w:bookmarkEnd w:id="10"/>
     </w:p>
     <w:p>
       <w:r>
-        <w:t>Different solutions in</w:t>
-      </w:r>
-      <w:r>
-        <w:t xml:space="preserve">clude a Web Application, </w:t>
-      </w:r>
-      <w:r>
-        <w:t>and Android</w:t>
-      </w:r>
-      <w:r>
-        <w:t xml:space="preserve"> Application.</w:t>
+        <w:t>These</w:t>
+      </w:r>
+      <w:r>
+        <w:t xml:space="preserve"> sections 2.4.1 throughout</w:t>
+      </w:r>
+      <w:r>
+        <w:t xml:space="preserve"> 2.5</w:t>
+      </w:r>
+      <w:r>
+        <w:t xml:space="preserve"> describe the alternative implementation for this Smart System for Occupancy and Building Energy Control project.</w:t>
       </w:r>
     </w:p>
     <w:p>
-      <w:r>
-        <w:t xml:space="preserve">The first alternative solution was a Web Application. It is easy to update and maintain without distributing and installing software. Web application help you to gain information and collect data. </w:t>
-      </w:r>
+      <w:pPr>
+        <w:pStyle w:val="Heading30"/>
+      </w:pPr>
+      <w:bookmarkStart w:id="11" w:name="_Toc417148861"/>
+      <w:r>
+        <w:t>2.4.1</w:t>
+      </w:r>
+      <w:r>
+        <w:t xml:space="preserve"> </w:t>
+      </w:r>
+      <w:r>
+        <w:t>Description of Alternatives</w:t>
+      </w:r>
+      <w:bookmarkEnd w:id="11"/>
     </w:p>
     <w:p>
       <w:r>
-        <w:t xml:space="preserve">The second solution was an Android Application. Nowadays Android </w:t>
-      </w:r>
-      <w:r>
-        <w:t xml:space="preserve">application </w:t>
-      </w:r>
-      <w:r>
-        <w:t>h</w:t>
-      </w:r>
-      <w:r>
-        <w:t>as</w:t>
-      </w:r>
-      <w:r>
-        <w:t xml:space="preserve"> been</w:t>
-      </w:r>
-      <w:r>
-        <w:t xml:space="preserve"> increasing </w:t>
-      </w:r>
-      <w:r>
-        <w:t>their popularity</w:t>
-      </w:r>
-      <w:r>
-        <w:t xml:space="preserve">. </w:t>
-      </w:r>
-      <w:r>
-        <w:t xml:space="preserve">The user has </w:t>
-      </w:r>
-      <w:r>
-        <w:t xml:space="preserve">the </w:t>
-      </w:r>
-      <w:r>
-        <w:t>option to select a</w:t>
-      </w:r>
-      <w:r>
-        <w:t>n Android</w:t>
-      </w:r>
-      <w:r>
-        <w:t xml:space="preserve"> phone o</w:t>
-      </w:r>
-      <w:r>
-        <w:t>r an Android tablet</w:t>
-      </w:r>
-      <w:r>
-        <w:t xml:space="preserve"> </w:t>
-      </w:r>
-      <w:r>
-        <w:t>to show</w:t>
-      </w:r>
-      <w:r>
-        <w:t xml:space="preserve"> that </w:t>
-      </w:r>
-      <w:r>
-        <w:t xml:space="preserve">it </w:t>
-      </w:r>
-      <w:r>
-        <w:t>has good accessibility.</w:t>
-      </w:r>
-    </w:p>
-    <w:p/>
-    <w:p>
-      <w:pPr>
-        <w:pStyle w:val="Heading30"/>
-      </w:pPr>
+        <w:t>Different solutions in</w:t>
+      </w:r>
+      <w:r>
+        <w:t xml:space="preserve">clude a Web Application, </w:t>
+      </w:r>
+      <w:r>
+        <w:t>and Android</w:t>
+      </w:r>
+      <w:r>
+        <w:t xml:space="preserve"> Application.</w:t>
+      </w:r>
     </w:p>
     <w:p>
+      <w:r>
+        <w:t xml:space="preserve">The first alternative solution was a Web Application. It is easy to update and maintain without distributing and installing software. Web application help you to gain information and collect data. </w:t>
+      </w:r>
+    </w:p>
+    <w:p>
+      <w:r>
+        <w:t xml:space="preserve">The second solution was an Android Application. Nowadays Android </w:t>
+      </w:r>
+      <w:r>
+        <w:t xml:space="preserve">application </w:t>
+      </w:r>
+      <w:r>
+        <w:t>h</w:t>
+      </w:r>
+      <w:r>
+        <w:t>as</w:t>
+      </w:r>
+      <w:r>
+        <w:t xml:space="preserve"> been</w:t>
+      </w:r>
+      <w:r>
+        <w:t xml:space="preserve"> increasing </w:t>
+      </w:r>
+      <w:r>
+        <w:t>their popularity</w:t>
+      </w:r>
+      <w:r>
+        <w:t xml:space="preserve">. </w:t>
+      </w:r>
+      <w:r>
+        <w:t xml:space="preserve">The user has </w:t>
+      </w:r>
+      <w:r>
+        <w:t xml:space="preserve">the </w:t>
+      </w:r>
+      <w:r>
+        <w:t>option to select a</w:t>
+      </w:r>
+      <w:r>
+        <w:t>n Android</w:t>
+      </w:r>
+      <w:r>
+        <w:t xml:space="preserve"> phone o</w:t>
+      </w:r>
+      <w:r>
+        <w:t>r an Android tablet</w:t>
+      </w:r>
+      <w:r>
+        <w:t xml:space="preserve"> </w:t>
+      </w:r>
+      <w:r>
+        <w:t>to show</w:t>
+      </w:r>
+      <w:r>
+        <w:t xml:space="preserve"> that </w:t>
+      </w:r>
+      <w:r>
+        <w:t xml:space="preserve">it </w:t>
+      </w:r>
+      <w:r>
+        <w:t>has good accessibility.</w:t>
+      </w:r>
+    </w:p>
+    <w:p>
       <w:pPr>
         <w:pStyle w:val="Heading30"/>
       </w:pPr>
-      <w:bookmarkStart w:id="11" w:name="_Toc415237376"/>
+      <w:bookmarkStart w:id="12" w:name="_Toc417148862"/>
       <w:r>
         <w:t xml:space="preserve">2.4.2 </w:t>
       </w:r>
       <w:r>
         <w:t>Selection Criteria</w:t>
       </w:r>
-      <w:bookmarkEnd w:id="11"/>
+      <w:bookmarkEnd w:id="12"/>
     </w:p>
     <w:p>
       <w:r>
@@ -4376,6 +4576,7 @@
         <w:rPr>
           <w:b/>
         </w:rPr>
+        <w:lastRenderedPageBreak/>
         <w:t>Team availability</w:t>
       </w:r>
       <w:r>
@@ -4533,14 +4734,14 @@
           <w:rFonts w:ascii="Times New Roman" w:hAnsi="Times New Roman"/>
         </w:rPr>
       </w:pPr>
-      <w:bookmarkStart w:id="12" w:name="_Toc415237377"/>
+      <w:bookmarkStart w:id="13" w:name="_Toc417148863"/>
       <w:r>
         <w:t xml:space="preserve">2.4.3 </w:t>
       </w:r>
       <w:r>
         <w:t>Analysis of Alternatives</w:t>
       </w:r>
-      <w:bookmarkEnd w:id="12"/>
+      <w:bookmarkEnd w:id="13"/>
     </w:p>
     <w:p>
       <w:r>
@@ -4632,98 +4833,98 @@
           <w:szCs w:val="22"/>
         </w:rPr>
       </w:pPr>
-      <w:bookmarkStart w:id="13" w:name="_Toc415237378"/>
+      <w:bookmarkStart w:id="14" w:name="_Toc417148864"/>
       <w:r>
         <w:t xml:space="preserve">2.5 </w:t>
       </w:r>
       <w:r>
         <w:t>Recommendations</w:t>
-      </w:r>
-      <w:bookmarkEnd w:id="13"/>
-    </w:p>
-    <w:p>
-      <w:r>
-        <w:t>The alternative chosen consists of developing</w:t>
-      </w:r>
-      <w:r>
-        <w:t xml:space="preserve"> an</w:t>
-      </w:r>
-      <w:r>
-        <w:t xml:space="preserve"> android application. The fact that the Android application has been increasing in their popularity and the easy accessibility</w:t>
-      </w:r>
-      <w:r>
-        <w:t xml:space="preserve"> make the developer</w:t>
-      </w:r>
-      <w:r>
-        <w:t>s</w:t>
-      </w:r>
-      <w:r>
-        <w:t xml:space="preserve"> t</w:t>
-      </w:r>
-      <w:r>
-        <w:t xml:space="preserve">ake </w:t>
-      </w:r>
-      <w:r>
-        <w:t xml:space="preserve">their </w:t>
-      </w:r>
-      <w:r>
-        <w:t>decision.</w:t>
-      </w:r>
-    </w:p>
-    <w:p>
-      <w:pPr>
-        <w:spacing w:line="259" w:lineRule="auto"/>
-      </w:pPr>
-      <w:r>
-        <w:br w:type="page"/>
-      </w:r>
-    </w:p>
-    <w:p>
-      <w:pPr>
-        <w:pStyle w:val="Heading10"/>
-      </w:pPr>
-      <w:bookmarkStart w:id="14" w:name="_Toc415237379"/>
-      <w:r>
-        <w:lastRenderedPageBreak/>
-        <w:t xml:space="preserve">3. </w:t>
-      </w:r>
-      <w:r>
-        <w:t>Project Plan</w:t>
       </w:r>
       <w:bookmarkEnd w:id="14"/>
     </w:p>
     <w:p>
       <w:r>
-        <w:t>This chapter provides a lot of details about how the project will proceed, containing Gantt charts, hardware requirements, and role specification. Also, between the project organizations we specifies the role assignments for each member. In addition, the hardware and software requirements specify the necessary requisites to implement and operate the Smart System for occupancy and Building Energy Control as well as the development environment. Finally, the work breakdown show the identification of tasks, milestones and deliverables along with their dependencies.</w:t>
+        <w:t>The alternative chosen consists of developing</w:t>
+      </w:r>
+      <w:r>
+        <w:t xml:space="preserve"> an</w:t>
+      </w:r>
+      <w:r>
+        <w:t xml:space="preserve"> android application. The fact that the Android application has been increasing in their popularity and the easy accessibility</w:t>
+      </w:r>
+      <w:r>
+        <w:t xml:space="preserve"> make the developer</w:t>
+      </w:r>
+      <w:r>
+        <w:t>s</w:t>
+      </w:r>
+      <w:r>
+        <w:t xml:space="preserve"> t</w:t>
+      </w:r>
+      <w:r>
+        <w:t xml:space="preserve">ake </w:t>
+      </w:r>
+      <w:r>
+        <w:t xml:space="preserve">their </w:t>
+      </w:r>
+      <w:r>
+        <w:t>decision.</w:t>
       </w:r>
     </w:p>
     <w:p>
       <w:pPr>
-        <w:pStyle w:val="Heading20"/>
-      </w:pPr>
-      <w:bookmarkStart w:id="15" w:name="_Toc415237380"/>
-      <w:r>
-        <w:t xml:space="preserve">3.1 </w:t>
-      </w:r>
-      <w:r>
-        <w:t>Project Organization</w:t>
+        <w:spacing w:line="259" w:lineRule="auto"/>
+      </w:pPr>
+      <w:r>
+        <w:br w:type="page"/>
+      </w:r>
+    </w:p>
+    <w:p>
+      <w:pPr>
+        <w:pStyle w:val="Heading10"/>
+      </w:pPr>
+      <w:bookmarkStart w:id="15" w:name="_Toc417148865"/>
+      <w:r>
+        <w:lastRenderedPageBreak/>
+        <w:t xml:space="preserve">3. </w:t>
+      </w:r>
+      <w:r>
+        <w:t>Project Plan</w:t>
       </w:r>
       <w:bookmarkEnd w:id="15"/>
     </w:p>
     <w:p>
       <w:r>
-        <w:t>The following table show how the roles are broken down for the deliverable of this project.</w:t>
+        <w:t>This chapter provides a lot of details about how the project will proceed, containing Gantt charts, hardware requirements, and role specification. Also, between the project organizations we specifies the role assignments for each member. In addition, the hardware and software requirements specify the necessary requisites to implement and operate the Smart System for occupancy and Building Energy Control as well as the development environment. Finally, the work breakdown show the identification of tasks, milestones and deliverables along with their dependencies.</w:t>
       </w:r>
     </w:p>
     <w:p>
       <w:pPr>
+        <w:pStyle w:val="Heading20"/>
+      </w:pPr>
+      <w:bookmarkStart w:id="16" w:name="_Toc417148866"/>
+      <w:r>
+        <w:t xml:space="preserve">3.1 </w:t>
+      </w:r>
+      <w:r>
+        <w:t>Project Organization</w:t>
+      </w:r>
+      <w:bookmarkEnd w:id="16"/>
+    </w:p>
+    <w:p>
+      <w:r>
+        <w:t>The following table show how the roles are broken down for the deliverable of this project.</w:t>
+      </w:r>
+    </w:p>
+    <w:p>
+      <w:pPr>
         <w:pStyle w:val="Heading30"/>
       </w:pPr>
-      <w:bookmarkStart w:id="16" w:name="_Toc415237381"/>
+      <w:bookmarkStart w:id="17" w:name="_Toc417148867"/>
       <w:r>
         <w:t>3.1.1 Project Personnel Organization</w:t>
       </w:r>
-      <w:bookmarkEnd w:id="16"/>
+      <w:bookmarkEnd w:id="17"/>
     </w:p>
     <w:p>
       <w:pPr>
@@ -4906,14 +5107,22 @@
               <w:rPr>
                 <w:sz w:val="22"/>
               </w:rPr>
-              <w:t>Maria P</w:t>
-            </w:r>
+              <w:t xml:space="preserve">Maria </w:t>
+            </w:r>
+            <w:proofErr w:type="spellStart"/>
             <w:r>
               <w:rPr>
                 <w:sz w:val="22"/>
               </w:rPr>
+              <w:t>P</w:t>
+            </w:r>
+            <w:r>
+              <w:rPr>
+                <w:sz w:val="22"/>
+              </w:rPr>
               <w:t>resa</w:t>
             </w:r>
+            <w:proofErr w:type="spellEnd"/>
           </w:p>
         </w:tc>
         <w:tc>
@@ -4996,11 +5205,19 @@
                 <w:sz w:val="22"/>
               </w:rPr>
             </w:pPr>
+            <w:proofErr w:type="spellStart"/>
             <w:r>
               <w:rPr>
                 <w:sz w:val="22"/>
               </w:rPr>
-              <w:t>Dalaidis H</w:t>
+              <w:t>Dalaidis</w:t>
+            </w:r>
+            <w:proofErr w:type="spellEnd"/>
+            <w:r>
+              <w:rPr>
+                <w:sz w:val="22"/>
+              </w:rPr>
+              <w:t xml:space="preserve"> H</w:t>
             </w:r>
             <w:r>
               <w:rPr>
@@ -5087,14 +5304,14 @@
       <w:pPr>
         <w:pStyle w:val="Heading30"/>
       </w:pPr>
-      <w:bookmarkStart w:id="17" w:name="_Toc415237382"/>
+      <w:bookmarkStart w:id="18" w:name="_Toc417148868"/>
       <w:r>
         <w:t xml:space="preserve">3.1.2 </w:t>
       </w:r>
       <w:r>
         <w:t>Hardware and Software Resources</w:t>
       </w:r>
-      <w:bookmarkEnd w:id="17"/>
+      <w:bookmarkEnd w:id="18"/>
     </w:p>
     <w:p>
       <w:pPr>
@@ -5288,6 +5505,7 @@
           <w:szCs w:val="24"/>
         </w:rPr>
       </w:pPr>
+      <w:proofErr w:type="spellStart"/>
       <w:r>
         <w:rPr>
           <w:rFonts w:ascii="Arial" w:eastAsia="Times New Roman" w:hAnsi="Arial" w:cs="Arial"/>
@@ -5297,6 +5515,7 @@
         </w:rPr>
         <w:t>Git</w:t>
       </w:r>
+      <w:proofErr w:type="spellEnd"/>
     </w:p>
     <w:p>
       <w:pPr>
@@ -5439,6 +5658,7 @@
           <w:szCs w:val="24"/>
         </w:rPr>
       </w:pPr>
+      <w:proofErr w:type="spellStart"/>
       <w:r>
         <w:rPr>
           <w:rFonts w:eastAsia="Times New Roman" w:cs="Times New Roman"/>
@@ -5448,6 +5668,7 @@
         </w:rPr>
         <w:t>StarUML</w:t>
       </w:r>
+      <w:proofErr w:type="spellEnd"/>
     </w:p>
     <w:p>
       <w:pPr>
@@ -5471,8 +5692,29 @@
           <w:sz w:val="24"/>
           <w:szCs w:val="24"/>
         </w:rPr>
-        <w:t>Netbeans</w:t>
-      </w:r>
+        <w:t>SQL</w:t>
+      </w:r>
+    </w:p>
+    <w:p>
+      <w:pPr>
+        <w:numPr>
+          <w:ilvl w:val="0"/>
+          <w:numId w:val="20"/>
+        </w:numPr>
+        <w:spacing w:line="240" w:lineRule="auto"/>
+        <w:textAlignment w:val="baseline"/>
+        <w:rPr>
+          <w:color w:val="000000"/>
+        </w:rPr>
+      </w:pPr>
+      <w:proofErr w:type="spellStart"/>
+      <w:r>
+        <w:rPr>
+          <w:color w:val="000000"/>
+        </w:rPr>
+        <w:t>PHPMyAdmin</w:t>
+      </w:r>
+      <w:proofErr w:type="spellEnd"/>
     </w:p>
     <w:p>
       <w:pPr>
@@ -5496,7 +5738,7 @@
           <w:sz w:val="24"/>
           <w:szCs w:val="24"/>
         </w:rPr>
-        <w:t>SQLite</w:t>
+        <w:t>Source Tree</w:t>
       </w:r>
     </w:p>
     <w:p>
@@ -5521,8 +5763,188 @@
           <w:sz w:val="24"/>
           <w:szCs w:val="24"/>
         </w:rPr>
-        <w:t>SQL</w:t>
-      </w:r>
+        <w:t>Camtasia</w:t>
+      </w:r>
+    </w:p>
+    <w:p>
+      <w:pPr>
+        <w:numPr>
+          <w:ilvl w:val="0"/>
+          <w:numId w:val="20"/>
+        </w:numPr>
+        <w:spacing w:before="120" w:after="120" w:line="240" w:lineRule="auto"/>
+        <w:textAlignment w:val="baseline"/>
+        <w:rPr>
+          <w:rFonts w:ascii="Arial" w:eastAsia="Times New Roman" w:hAnsi="Arial" w:cs="Arial"/>
+          <w:color w:val="000000"/>
+          <w:sz w:val="24"/>
+          <w:szCs w:val="24"/>
+        </w:rPr>
+      </w:pPr>
+      <w:r>
+        <w:rPr>
+          <w:rFonts w:eastAsia="Times New Roman" w:cs="Times New Roman"/>
+          <w:color w:val="000000"/>
+          <w:sz w:val="24"/>
+          <w:szCs w:val="24"/>
+        </w:rPr>
+        <w:t>Gimp</w:t>
+      </w:r>
+    </w:p>
+    <w:p>
+      <w:pPr>
+        <w:numPr>
+          <w:ilvl w:val="0"/>
+          <w:numId w:val="20"/>
+        </w:numPr>
+        <w:spacing w:before="120" w:after="120" w:line="240" w:lineRule="auto"/>
+        <w:textAlignment w:val="baseline"/>
+        <w:rPr>
+          <w:rFonts w:ascii="Arial" w:eastAsia="Times New Roman" w:hAnsi="Arial" w:cs="Arial"/>
+          <w:color w:val="000000"/>
+          <w:sz w:val="24"/>
+          <w:szCs w:val="24"/>
+        </w:rPr>
+      </w:pPr>
+      <w:r>
+        <w:rPr>
+          <w:rFonts w:eastAsia="Times New Roman" w:cs="Times New Roman"/>
+          <w:color w:val="000000"/>
+          <w:sz w:val="24"/>
+          <w:szCs w:val="24"/>
+        </w:rPr>
+        <w:t>Notebook++</w:t>
+      </w:r>
+    </w:p>
+    <w:p>
+      <w:pPr>
+        <w:numPr>
+          <w:ilvl w:val="0"/>
+          <w:numId w:val="20"/>
+        </w:numPr>
+        <w:spacing w:before="120" w:after="120" w:line="240" w:lineRule="auto"/>
+        <w:textAlignment w:val="baseline"/>
+        <w:rPr>
+          <w:rFonts w:ascii="Arial" w:eastAsia="Times New Roman" w:hAnsi="Arial" w:cs="Arial"/>
+          <w:color w:val="000000"/>
+          <w:sz w:val="24"/>
+          <w:szCs w:val="24"/>
+        </w:rPr>
+      </w:pPr>
+      <w:proofErr w:type="spellStart"/>
+      <w:r>
+        <w:rPr>
+          <w:rFonts w:eastAsia="Times New Roman" w:cs="Times New Roman"/>
+          <w:color w:val="000000"/>
+          <w:sz w:val="24"/>
+          <w:szCs w:val="24"/>
+        </w:rPr>
+        <w:t>SqliteBrowser</w:t>
+      </w:r>
+      <w:proofErr w:type="spellEnd"/>
+    </w:p>
+    <w:p>
+      <w:pPr>
+        <w:numPr>
+          <w:ilvl w:val="0"/>
+          <w:numId w:val="20"/>
+        </w:numPr>
+        <w:spacing w:before="120" w:after="120" w:line="240" w:lineRule="auto"/>
+        <w:textAlignment w:val="baseline"/>
+        <w:rPr>
+          <w:rFonts w:ascii="Arial" w:eastAsia="Times New Roman" w:hAnsi="Arial" w:cs="Arial"/>
+          <w:color w:val="000000"/>
+          <w:sz w:val="24"/>
+          <w:szCs w:val="24"/>
+        </w:rPr>
+      </w:pPr>
+      <w:r>
+        <w:rPr>
+          <w:rFonts w:eastAsia="Times New Roman" w:cs="Times New Roman"/>
+          <w:color w:val="000000"/>
+          <w:sz w:val="24"/>
+          <w:szCs w:val="24"/>
+        </w:rPr>
+        <w:t>Putty</w:t>
+      </w:r>
+    </w:p>
+    <w:p>
+      <w:pPr>
+        <w:numPr>
+          <w:ilvl w:val="0"/>
+          <w:numId w:val="20"/>
+        </w:numPr>
+        <w:spacing w:before="120" w:after="120" w:line="240" w:lineRule="auto"/>
+        <w:textAlignment w:val="baseline"/>
+        <w:rPr>
+          <w:rFonts w:ascii="Arial" w:eastAsia="Times New Roman" w:hAnsi="Arial" w:cs="Arial"/>
+          <w:color w:val="000000"/>
+          <w:sz w:val="24"/>
+          <w:szCs w:val="24"/>
+        </w:rPr>
+      </w:pPr>
+      <w:proofErr w:type="spellStart"/>
+      <w:r>
+        <w:rPr>
+          <w:rFonts w:eastAsia="Times New Roman" w:cs="Times New Roman"/>
+          <w:color w:val="000000"/>
+          <w:sz w:val="24"/>
+          <w:szCs w:val="24"/>
+        </w:rPr>
+        <w:t>Vertabelo</w:t>
+      </w:r>
+      <w:proofErr w:type="spellEnd"/>
+    </w:p>
+    <w:p>
+      <w:pPr>
+        <w:numPr>
+          <w:ilvl w:val="0"/>
+          <w:numId w:val="20"/>
+        </w:numPr>
+        <w:spacing w:line="240" w:lineRule="auto"/>
+        <w:textAlignment w:val="baseline"/>
+        <w:rPr>
+          <w:color w:val="000000"/>
+        </w:rPr>
+      </w:pPr>
+      <w:r>
+        <w:rPr>
+          <w:color w:val="000000"/>
+        </w:rPr>
+        <w:t>Visio 2013</w:t>
+      </w:r>
+    </w:p>
+    <w:p>
+      <w:pPr>
+        <w:numPr>
+          <w:ilvl w:val="0"/>
+          <w:numId w:val="20"/>
+        </w:numPr>
+        <w:spacing w:line="240" w:lineRule="auto"/>
+        <w:textAlignment w:val="baseline"/>
+        <w:rPr>
+          <w:color w:val="000000"/>
+        </w:rPr>
+      </w:pPr>
+      <w:r>
+        <w:rPr>
+          <w:color w:val="000000"/>
+        </w:rPr>
+        <w:t>LAMP</w:t>
+      </w:r>
+    </w:p>
+    <w:p>
+      <w:pPr>
+        <w:spacing w:before="120" w:after="120" w:line="240" w:lineRule="auto"/>
+        <w:ind w:left="720"/>
+        <w:textAlignment w:val="baseline"/>
+        <w:rPr>
+          <w:rFonts w:ascii="Arial" w:eastAsia="Times New Roman" w:hAnsi="Arial" w:cs="Arial"/>
+          <w:color w:val="000000"/>
+          <w:sz w:val="24"/>
+          <w:szCs w:val="24"/>
+        </w:rPr>
+      </w:pPr>
     </w:p>
     <w:p>
       <w:pPr>
@@ -5538,14 +5960,14 @@
       <w:pPr>
         <w:pStyle w:val="Heading20"/>
       </w:pPr>
-      <w:bookmarkStart w:id="18" w:name="_Toc415237383"/>
+      <w:bookmarkStart w:id="19" w:name="_Toc417148869"/>
       <w:r>
         <w:t xml:space="preserve">3.2 </w:t>
       </w:r>
       <w:r>
         <w:t>Identification of Tasks, Milestones and Deliverables</w:t>
       </w:r>
-      <w:bookmarkEnd w:id="18"/>
+      <w:bookmarkEnd w:id="19"/>
       <w:r>
         <w:t xml:space="preserve"> </w:t>
       </w:r>
@@ -5864,12 +6286,14 @@
                 <w:color w:val="000000"/>
               </w:rPr>
             </w:pPr>
+            <w:proofErr w:type="spellStart"/>
             <w:r>
               <w:rPr>
                 <w:color w:val="000000"/>
               </w:rPr>
               <w:t>Git</w:t>
             </w:r>
+            <w:proofErr w:type="spellEnd"/>
           </w:p>
           <w:p>
             <w:pPr>
@@ -5884,12 +6308,14 @@
                 <w:color w:val="000000"/>
               </w:rPr>
             </w:pPr>
+            <w:proofErr w:type="spellStart"/>
             <w:r>
               <w:rPr>
                 <w:color w:val="000000"/>
               </w:rPr>
               <w:t>Github</w:t>
             </w:r>
+            <w:proofErr w:type="spellEnd"/>
           </w:p>
           <w:p>
             <w:pPr>
@@ -5904,12 +6330,14 @@
                 <w:color w:val="000000"/>
               </w:rPr>
             </w:pPr>
+            <w:proofErr w:type="spellStart"/>
             <w:r>
               <w:rPr>
                 <w:color w:val="000000"/>
               </w:rPr>
               <w:t>StarUML</w:t>
             </w:r>
+            <w:proofErr w:type="spellEnd"/>
           </w:p>
           <w:p>
             <w:pPr>
@@ -5964,12 +6392,14 @@
                 <w:color w:val="000000"/>
               </w:rPr>
             </w:pPr>
+            <w:proofErr w:type="spellStart"/>
             <w:r>
               <w:rPr>
                 <w:color w:val="000000"/>
               </w:rPr>
               <w:t>Vertabelo</w:t>
             </w:r>
+            <w:proofErr w:type="spellEnd"/>
           </w:p>
           <w:p>
             <w:pPr>
@@ -5984,12 +6414,14 @@
                 <w:color w:val="000000"/>
               </w:rPr>
             </w:pPr>
+            <w:proofErr w:type="spellStart"/>
             <w:r>
               <w:rPr>
                 <w:color w:val="000000"/>
               </w:rPr>
               <w:t>PHPMyAdmin</w:t>
             </w:r>
+            <w:proofErr w:type="spellEnd"/>
           </w:p>
           <w:p>
             <w:pPr>
@@ -6004,12 +6436,14 @@
                 <w:color w:val="000000"/>
               </w:rPr>
             </w:pPr>
+            <w:proofErr w:type="spellStart"/>
             <w:r>
               <w:rPr>
                 <w:color w:val="000000"/>
               </w:rPr>
               <w:t>SqliteBrowser</w:t>
             </w:r>
+            <w:proofErr w:type="spellEnd"/>
           </w:p>
           <w:p>
             <w:pPr>
@@ -6189,7 +6623,17 @@
                 <w:sz w:val="24"/>
                 <w:szCs w:val="24"/>
               </w:rPr>
-              <w:t>View temperature outside the building</w:t>
+              <w:t xml:space="preserve">View temperature outside the </w:t>
+            </w:r>
+            <w:r>
+              <w:rPr>
+                <w:rFonts w:eastAsia="Times New Roman"/>
+                <w:color w:val="000000"/>
+                <w:sz w:val="24"/>
+                <w:szCs w:val="24"/>
+              </w:rPr>
+              <w:lastRenderedPageBreak/>
+              <w:t>building</w:t>
             </w:r>
           </w:p>
           <w:p>
@@ -6423,17 +6867,7 @@
                 <w:sz w:val="24"/>
                 <w:szCs w:val="24"/>
               </w:rPr>
-              <w:t xml:space="preserve">View statistics information for </w:t>
-            </w:r>
-            <w:r>
-              <w:rPr>
-                <w:rFonts w:eastAsia="Times New Roman"/>
-                <w:color w:val="000000"/>
-                <w:sz w:val="24"/>
-                <w:szCs w:val="24"/>
-              </w:rPr>
-              <w:lastRenderedPageBreak/>
-              <w:t>plug load</w:t>
+              <w:t>View statistics information for plug load</w:t>
             </w:r>
           </w:p>
           <w:p>
@@ -6512,8 +6946,6 @@
             </w:r>
           </w:p>
         </w:tc>
-        <w:bookmarkStart w:id="19" w:name="_GoBack"/>
-        <w:bookmarkEnd w:id="19"/>
       </w:tr>
     </w:tbl>
     <w:p>
@@ -6558,7 +6990,7 @@
       <w:pPr>
         <w:pStyle w:val="Heading10"/>
       </w:pPr>
-      <w:bookmarkStart w:id="20" w:name="_Toc415237384"/>
+      <w:bookmarkStart w:id="20" w:name="_Toc417148870"/>
       <w:r>
         <w:t xml:space="preserve">4. </w:t>
       </w:r>
@@ -6574,7 +7006,7 @@
       <w:pPr>
         <w:pStyle w:val="Heading20"/>
       </w:pPr>
-      <w:bookmarkStart w:id="21" w:name="_Toc415237385"/>
+      <w:bookmarkStart w:id="21" w:name="_Toc417148871"/>
       <w:r>
         <w:t xml:space="preserve">4.1 </w:t>
       </w:r>
@@ -6909,7 +7341,7 @@
       <w:pPr>
         <w:pStyle w:val="Heading20"/>
       </w:pPr>
-      <w:bookmarkStart w:id="24" w:name="_Toc415237386"/>
+      <w:bookmarkStart w:id="24" w:name="_Toc417148872"/>
       <w:r>
         <w:t xml:space="preserve">4.2 </w:t>
       </w:r>
@@ -6932,7 +7364,7 @@
       <w:pPr>
         <w:pStyle w:val="Heading20"/>
       </w:pPr>
-      <w:bookmarkStart w:id="25" w:name="_Toc415237387"/>
+      <w:bookmarkStart w:id="25" w:name="_Toc417148873"/>
       <w:r>
         <w:t xml:space="preserve">4.3 </w:t>
       </w:r>
@@ -7621,7 +8053,7 @@
       <w:pPr>
         <w:pStyle w:val="Heading20"/>
       </w:pPr>
-      <w:bookmarkStart w:id="26" w:name="_Toc415237388"/>
+      <w:bookmarkStart w:id="26" w:name="_Toc417148874"/>
       <w:r>
         <w:t>4.4 Appendix D – Diary of Meetings</w:t>
       </w:r>
@@ -7808,7 +8240,29 @@
                 <w:sz w:val="23"/>
                 <w:szCs w:val="23"/>
               </w:rPr>
-              <w:t>FIU Modesto A. Maidique Campus ECS 212B</w:t>
+              <w:t xml:space="preserve">FIU Modesto A. </w:t>
+            </w:r>
+            <w:proofErr w:type="spellStart"/>
+            <w:r>
+              <w:rPr>
+                <w:i/>
+                <w:iCs/>
+                <w:color w:val="000000"/>
+                <w:sz w:val="23"/>
+                <w:szCs w:val="23"/>
+              </w:rPr>
+              <w:t>Maidique</w:t>
+            </w:r>
+            <w:proofErr w:type="spellEnd"/>
+            <w:r>
+              <w:rPr>
+                <w:i/>
+                <w:iCs/>
+                <w:color w:val="000000"/>
+                <w:sz w:val="23"/>
+                <w:szCs w:val="23"/>
+              </w:rPr>
+              <w:t xml:space="preserve"> Campus ECS 212B</w:t>
             </w:r>
           </w:p>
         </w:tc>
@@ -8062,8 +8516,21 @@
                 <w:szCs w:val="23"/>
                 <w:lang w:val="es-ES_tradnl"/>
               </w:rPr>
-              <w:t>Ali Mostafavi</w:t>
-            </w:r>
+              <w:t xml:space="preserve">Ali </w:t>
+            </w:r>
+            <w:proofErr w:type="spellStart"/>
+            <w:r>
+              <w:rPr>
+                <w:i/>
+                <w:iCs/>
+                <w:color w:val="000000"/>
+                <w:sz w:val="23"/>
+                <w:szCs w:val="23"/>
+                <w:lang w:val="es-ES_tradnl"/>
+              </w:rPr>
+              <w:t>Mostafavi</w:t>
+            </w:r>
+            <w:proofErr w:type="spellEnd"/>
           </w:p>
           <w:p>
             <w:pPr>
@@ -8074,6 +8541,7 @@
                 <w:lang w:val="es-ES_tradnl"/>
               </w:rPr>
             </w:pPr>
+            <w:proofErr w:type="spellStart"/>
             <w:r>
               <w:rPr>
                 <w:i/>
@@ -8084,7 +8552,19 @@
                 <w:lang w:val="es-ES_tradnl"/>
               </w:rPr>
               <w:lastRenderedPageBreak/>
-              <w:t>Maria Presa Reyes</w:t>
+              <w:t>Maria</w:t>
+            </w:r>
+            <w:proofErr w:type="spellEnd"/>
+            <w:r>
+              <w:rPr>
+                <w:i/>
+                <w:iCs/>
+                <w:color w:val="000000"/>
+                <w:sz w:val="23"/>
+                <w:szCs w:val="23"/>
+                <w:lang w:val="es-ES_tradnl"/>
+              </w:rPr>
+              <w:t xml:space="preserve"> Presa Reyes</w:t>
             </w:r>
           </w:p>
           <w:p>
@@ -8093,6 +8573,7 @@
               <w:spacing w:before="0" w:beforeAutospacing="0" w:after="0" w:afterAutospacing="0"/>
               <w:jc w:val="both"/>
             </w:pPr>
+            <w:proofErr w:type="spellStart"/>
             <w:r>
               <w:rPr>
                 <w:i/>
@@ -8101,8 +8582,31 @@
                 <w:sz w:val="23"/>
                 <w:szCs w:val="23"/>
               </w:rPr>
-              <w:t>Dalaidis Hidalgo Arencibia</w:t>
-            </w:r>
+              <w:t>Dalaidis</w:t>
+            </w:r>
+            <w:proofErr w:type="spellEnd"/>
+            <w:r>
+              <w:rPr>
+                <w:i/>
+                <w:iCs/>
+                <w:color w:val="000000"/>
+                <w:sz w:val="23"/>
+                <w:szCs w:val="23"/>
+              </w:rPr>
+              <w:t xml:space="preserve"> Hidalgo </w:t>
+            </w:r>
+            <w:proofErr w:type="spellStart"/>
+            <w:r>
+              <w:rPr>
+                <w:i/>
+                <w:iCs/>
+                <w:color w:val="000000"/>
+                <w:sz w:val="23"/>
+                <w:szCs w:val="23"/>
+              </w:rPr>
+              <w:t>Arencibia</w:t>
+            </w:r>
+            <w:proofErr w:type="spellEnd"/>
           </w:p>
         </w:tc>
       </w:tr>
@@ -8641,7 +9145,29 @@
                 <w:sz w:val="23"/>
                 <w:szCs w:val="23"/>
               </w:rPr>
-              <w:t>FIU Modesto A. Maidique Campus ECS 212B</w:t>
+              <w:t xml:space="preserve">FIU Modesto A. </w:t>
+            </w:r>
+            <w:proofErr w:type="spellStart"/>
+            <w:r>
+              <w:rPr>
+                <w:i/>
+                <w:iCs/>
+                <w:color w:val="000000"/>
+                <w:sz w:val="23"/>
+                <w:szCs w:val="23"/>
+              </w:rPr>
+              <w:t>Maidique</w:t>
+            </w:r>
+            <w:proofErr w:type="spellEnd"/>
+            <w:r>
+              <w:rPr>
+                <w:i/>
+                <w:iCs/>
+                <w:color w:val="000000"/>
+                <w:sz w:val="23"/>
+                <w:szCs w:val="23"/>
+              </w:rPr>
+              <w:t xml:space="preserve"> Campus ECS 212B</w:t>
             </w:r>
           </w:p>
         </w:tc>
@@ -8896,8 +9422,21 @@
                 <w:szCs w:val="23"/>
                 <w:lang w:val="es-ES_tradnl"/>
               </w:rPr>
-              <w:t>Ali Mostafavi</w:t>
-            </w:r>
+              <w:t xml:space="preserve">Ali </w:t>
+            </w:r>
+            <w:proofErr w:type="spellStart"/>
+            <w:r>
+              <w:rPr>
+                <w:i/>
+                <w:iCs/>
+                <w:color w:val="000000"/>
+                <w:sz w:val="23"/>
+                <w:szCs w:val="23"/>
+                <w:lang w:val="es-ES_tradnl"/>
+              </w:rPr>
+              <w:t>Mostafavi</w:t>
+            </w:r>
+            <w:proofErr w:type="spellEnd"/>
           </w:p>
           <w:p>
             <w:pPr>
@@ -8908,6 +9447,7 @@
                 <w:lang w:val="es-ES_tradnl"/>
               </w:rPr>
             </w:pPr>
+            <w:proofErr w:type="spellStart"/>
             <w:r>
               <w:rPr>
                 <w:i/>
@@ -8917,7 +9457,19 @@
                 <w:szCs w:val="23"/>
                 <w:lang w:val="es-ES_tradnl"/>
               </w:rPr>
-              <w:t>Maria Presa Reyes</w:t>
+              <w:t>Maria</w:t>
+            </w:r>
+            <w:proofErr w:type="spellEnd"/>
+            <w:r>
+              <w:rPr>
+                <w:i/>
+                <w:iCs/>
+                <w:color w:val="000000"/>
+                <w:sz w:val="23"/>
+                <w:szCs w:val="23"/>
+                <w:lang w:val="es-ES_tradnl"/>
+              </w:rPr>
+              <w:t xml:space="preserve"> Presa Reyes</w:t>
             </w:r>
           </w:p>
           <w:p>
@@ -8926,6 +9478,7 @@
               <w:spacing w:before="0" w:beforeAutospacing="0" w:after="0" w:afterAutospacing="0"/>
               <w:jc w:val="both"/>
             </w:pPr>
+            <w:proofErr w:type="spellStart"/>
             <w:r>
               <w:rPr>
                 <w:i/>
@@ -8934,8 +9487,31 @@
                 <w:sz w:val="23"/>
                 <w:szCs w:val="23"/>
               </w:rPr>
-              <w:t>Dalaidis Hidalgo Arencibia</w:t>
-            </w:r>
+              <w:t>Dalaidis</w:t>
+            </w:r>
+            <w:proofErr w:type="spellEnd"/>
+            <w:r>
+              <w:rPr>
+                <w:i/>
+                <w:iCs/>
+                <w:color w:val="000000"/>
+                <w:sz w:val="23"/>
+                <w:szCs w:val="23"/>
+              </w:rPr>
+              <w:t xml:space="preserve"> Hidalgo </w:t>
+            </w:r>
+            <w:proofErr w:type="spellStart"/>
+            <w:r>
+              <w:rPr>
+                <w:i/>
+                <w:iCs/>
+                <w:color w:val="000000"/>
+                <w:sz w:val="23"/>
+                <w:szCs w:val="23"/>
+              </w:rPr>
+              <w:t>Arencibia</w:t>
+            </w:r>
+            <w:proofErr w:type="spellEnd"/>
           </w:p>
         </w:tc>
       </w:tr>
@@ -9330,7 +9906,31 @@
                 <w:sz w:val="23"/>
                 <w:szCs w:val="23"/>
               </w:rPr>
-              <w:t>-Dr. Leonardo Bobadilla and Dr. Ali Mostafavi make the selection of the Name of the Android Application.</w:t>
+              <w:t xml:space="preserve">-Dr. Leonardo Bobadilla and Dr. Ali </w:t>
+            </w:r>
+            <w:proofErr w:type="spellStart"/>
+            <w:r>
+              <w:rPr>
+                <w:rFonts w:ascii="Calibri" w:hAnsi="Calibri"/>
+                <w:i/>
+                <w:iCs/>
+                <w:color w:val="000000"/>
+                <w:sz w:val="23"/>
+                <w:szCs w:val="23"/>
+              </w:rPr>
+              <w:t>Mostafavi</w:t>
+            </w:r>
+            <w:proofErr w:type="spellEnd"/>
+            <w:r>
+              <w:rPr>
+                <w:rFonts w:ascii="Calibri" w:hAnsi="Calibri"/>
+                <w:i/>
+                <w:iCs/>
+                <w:color w:val="000000"/>
+                <w:sz w:val="23"/>
+                <w:szCs w:val="23"/>
+              </w:rPr>
+              <w:t xml:space="preserve"> make the selection of the Name of the Android Application.</w:t>
             </w:r>
           </w:p>
           <w:p>
@@ -9555,7 +10155,29 @@
                 <w:sz w:val="23"/>
                 <w:szCs w:val="23"/>
               </w:rPr>
-              <w:t>FIU Modesto A. Maidique Campus ECS 212B</w:t>
+              <w:t xml:space="preserve">FIU Modesto A. </w:t>
+            </w:r>
+            <w:proofErr w:type="spellStart"/>
+            <w:r>
+              <w:rPr>
+                <w:i/>
+                <w:iCs/>
+                <w:color w:val="000000"/>
+                <w:sz w:val="23"/>
+                <w:szCs w:val="23"/>
+              </w:rPr>
+              <w:t>Maidique</w:t>
+            </w:r>
+            <w:proofErr w:type="spellEnd"/>
+            <w:r>
+              <w:rPr>
+                <w:i/>
+                <w:iCs/>
+                <w:color w:val="000000"/>
+                <w:sz w:val="23"/>
+                <w:szCs w:val="23"/>
+              </w:rPr>
+              <w:t xml:space="preserve"> Campus ECS 212B</w:t>
             </w:r>
           </w:p>
         </w:tc>
@@ -9810,8 +10432,21 @@
                 <w:szCs w:val="23"/>
                 <w:lang w:val="es-ES_tradnl"/>
               </w:rPr>
-              <w:t>Ali Mostafavi</w:t>
-            </w:r>
+              <w:t xml:space="preserve">Ali </w:t>
+            </w:r>
+            <w:proofErr w:type="spellStart"/>
+            <w:r>
+              <w:rPr>
+                <w:i/>
+                <w:iCs/>
+                <w:color w:val="000000"/>
+                <w:sz w:val="23"/>
+                <w:szCs w:val="23"/>
+                <w:lang w:val="es-ES_tradnl"/>
+              </w:rPr>
+              <w:t>Mostafavi</w:t>
+            </w:r>
+            <w:proofErr w:type="spellEnd"/>
           </w:p>
           <w:p>
             <w:pPr>
@@ -9822,6 +10457,7 @@
                 <w:lang w:val="es-ES_tradnl"/>
               </w:rPr>
             </w:pPr>
+            <w:proofErr w:type="spellStart"/>
             <w:r>
               <w:rPr>
                 <w:i/>
@@ -9831,7 +10467,19 @@
                 <w:szCs w:val="23"/>
                 <w:lang w:val="es-ES_tradnl"/>
               </w:rPr>
-              <w:t>Maria Presa Reyes</w:t>
+              <w:t>Maria</w:t>
+            </w:r>
+            <w:proofErr w:type="spellEnd"/>
+            <w:r>
+              <w:rPr>
+                <w:i/>
+                <w:iCs/>
+                <w:color w:val="000000"/>
+                <w:sz w:val="23"/>
+                <w:szCs w:val="23"/>
+                <w:lang w:val="es-ES_tradnl"/>
+              </w:rPr>
+              <w:t xml:space="preserve"> Presa Reyes</w:t>
             </w:r>
           </w:p>
           <w:p>
@@ -9840,6 +10488,7 @@
               <w:spacing w:before="0" w:beforeAutospacing="0" w:after="0" w:afterAutospacing="0"/>
               <w:jc w:val="both"/>
             </w:pPr>
+            <w:proofErr w:type="spellStart"/>
             <w:r>
               <w:rPr>
                 <w:i/>
@@ -9848,8 +10497,31 @@
                 <w:sz w:val="23"/>
                 <w:szCs w:val="23"/>
               </w:rPr>
-              <w:t>Dalaidis Hidalgo Arencibia</w:t>
-            </w:r>
+              <w:t>Dalaidis</w:t>
+            </w:r>
+            <w:proofErr w:type="spellEnd"/>
+            <w:r>
+              <w:rPr>
+                <w:i/>
+                <w:iCs/>
+                <w:color w:val="000000"/>
+                <w:sz w:val="23"/>
+                <w:szCs w:val="23"/>
+              </w:rPr>
+              <w:t xml:space="preserve"> Hidalgo </w:t>
+            </w:r>
+            <w:proofErr w:type="spellStart"/>
+            <w:r>
+              <w:rPr>
+                <w:i/>
+                <w:iCs/>
+                <w:color w:val="000000"/>
+                <w:sz w:val="23"/>
+                <w:szCs w:val="23"/>
+              </w:rPr>
+              <w:t>Arencibia</w:t>
+            </w:r>
+            <w:proofErr w:type="spellEnd"/>
           </w:p>
         </w:tc>
       </w:tr>
@@ -10137,7 +10809,29 @@
                 <w:sz w:val="23"/>
                 <w:szCs w:val="23"/>
               </w:rPr>
-              <w:t>-Prepare the PorwerPoint for the presentation</w:t>
+              <w:t xml:space="preserve">-Prepare the </w:t>
+            </w:r>
+            <w:proofErr w:type="spellStart"/>
+            <w:r>
+              <w:rPr>
+                <w:i/>
+                <w:iCs/>
+                <w:color w:val="000000"/>
+                <w:sz w:val="23"/>
+                <w:szCs w:val="23"/>
+              </w:rPr>
+              <w:t>PorwerPoint</w:t>
+            </w:r>
+            <w:proofErr w:type="spellEnd"/>
+            <w:r>
+              <w:rPr>
+                <w:i/>
+                <w:iCs/>
+                <w:color w:val="000000"/>
+                <w:sz w:val="23"/>
+                <w:szCs w:val="23"/>
+              </w:rPr>
+              <w:t xml:space="preserve"> for the presentation</w:t>
             </w:r>
           </w:p>
         </w:tc>
@@ -10295,13 +10989,23 @@
               <w:pStyle w:val="NormalWeb"/>
               <w:spacing w:before="0" w:beforeAutospacing="0" w:after="0" w:afterAutospacing="0"/>
             </w:pPr>
-            <w:r>
-              <w:rPr>
-                <w:i/>
-                <w:iCs/>
-                <w:color w:val="000000"/>
-              </w:rPr>
-              <w:t>Dalaidis: Work in Login, Logout and Temperature</w:t>
+            <w:proofErr w:type="spellStart"/>
+            <w:r>
+              <w:rPr>
+                <w:i/>
+                <w:iCs/>
+                <w:color w:val="000000"/>
+              </w:rPr>
+              <w:t>Dalaidis</w:t>
+            </w:r>
+            <w:proofErr w:type="spellEnd"/>
+            <w:r>
+              <w:rPr>
+                <w:i/>
+                <w:iCs/>
+                <w:color w:val="000000"/>
+              </w:rPr>
+              <w:t>: Work in Login, Logout and Temperature</w:t>
             </w:r>
           </w:p>
         </w:tc>
@@ -10479,7 +11183,29 @@
                 <w:sz w:val="23"/>
                 <w:szCs w:val="23"/>
               </w:rPr>
-              <w:t>FIU Modesto A. Maidique Campus ECS 212B</w:t>
+              <w:t xml:space="preserve">FIU Modesto A. </w:t>
+            </w:r>
+            <w:proofErr w:type="spellStart"/>
+            <w:r>
+              <w:rPr>
+                <w:i/>
+                <w:iCs/>
+                <w:color w:val="000000"/>
+                <w:sz w:val="23"/>
+                <w:szCs w:val="23"/>
+              </w:rPr>
+              <w:t>Maidique</w:t>
+            </w:r>
+            <w:proofErr w:type="spellEnd"/>
+            <w:r>
+              <w:rPr>
+                <w:i/>
+                <w:iCs/>
+                <w:color w:val="000000"/>
+                <w:sz w:val="23"/>
+                <w:szCs w:val="23"/>
+              </w:rPr>
+              <w:t xml:space="preserve"> Campus ECS 212B</w:t>
             </w:r>
           </w:p>
         </w:tc>
@@ -10734,8 +11460,21 @@
                 <w:szCs w:val="23"/>
                 <w:lang w:val="es-ES_tradnl"/>
               </w:rPr>
-              <w:t>Ali Mostafavi</w:t>
-            </w:r>
+              <w:t xml:space="preserve">Ali </w:t>
+            </w:r>
+            <w:proofErr w:type="spellStart"/>
+            <w:r>
+              <w:rPr>
+                <w:i/>
+                <w:iCs/>
+                <w:color w:val="000000"/>
+                <w:sz w:val="23"/>
+                <w:szCs w:val="23"/>
+                <w:lang w:val="es-ES_tradnl"/>
+              </w:rPr>
+              <w:t>Mostafavi</w:t>
+            </w:r>
+            <w:proofErr w:type="spellEnd"/>
           </w:p>
           <w:p>
             <w:pPr>
@@ -10746,6 +11485,7 @@
                 <w:lang w:val="es-ES_tradnl"/>
               </w:rPr>
             </w:pPr>
+            <w:proofErr w:type="spellStart"/>
             <w:r>
               <w:rPr>
                 <w:i/>
@@ -10755,7 +11495,19 @@
                 <w:szCs w:val="23"/>
                 <w:lang w:val="es-ES_tradnl"/>
               </w:rPr>
-              <w:t>Maria Presa Reyes</w:t>
+              <w:t>Maria</w:t>
+            </w:r>
+            <w:proofErr w:type="spellEnd"/>
+            <w:r>
+              <w:rPr>
+                <w:i/>
+                <w:iCs/>
+                <w:color w:val="000000"/>
+                <w:sz w:val="23"/>
+                <w:szCs w:val="23"/>
+                <w:lang w:val="es-ES_tradnl"/>
+              </w:rPr>
+              <w:t xml:space="preserve"> Presa Reyes</w:t>
             </w:r>
           </w:p>
           <w:p>
@@ -10764,6 +11516,7 @@
               <w:spacing w:before="0" w:beforeAutospacing="0" w:after="0" w:afterAutospacing="0"/>
               <w:jc w:val="both"/>
             </w:pPr>
+            <w:proofErr w:type="spellStart"/>
             <w:r>
               <w:rPr>
                 <w:i/>
@@ -10772,8 +11525,31 @@
                 <w:sz w:val="23"/>
                 <w:szCs w:val="23"/>
               </w:rPr>
-              <w:t>Dalaidis Hidalgo Arencibia</w:t>
-            </w:r>
+              <w:t>Dalaidis</w:t>
+            </w:r>
+            <w:proofErr w:type="spellEnd"/>
+            <w:r>
+              <w:rPr>
+                <w:i/>
+                <w:iCs/>
+                <w:color w:val="000000"/>
+                <w:sz w:val="23"/>
+                <w:szCs w:val="23"/>
+              </w:rPr>
+              <w:t xml:space="preserve"> Hidalgo </w:t>
+            </w:r>
+            <w:proofErr w:type="spellStart"/>
+            <w:r>
+              <w:rPr>
+                <w:i/>
+                <w:iCs/>
+                <w:color w:val="000000"/>
+                <w:sz w:val="23"/>
+                <w:szCs w:val="23"/>
+              </w:rPr>
+              <w:t>Arencibia</w:t>
+            </w:r>
+            <w:proofErr w:type="spellEnd"/>
           </w:p>
         </w:tc>
       </w:tr>
@@ -11166,13 +11942,23 @@
               <w:pStyle w:val="NormalWeb"/>
               <w:spacing w:before="0" w:beforeAutospacing="0" w:after="0" w:afterAutospacing="0"/>
             </w:pPr>
-            <w:r>
-              <w:rPr>
-                <w:i/>
-                <w:iCs/>
-                <w:color w:val="000000"/>
-              </w:rPr>
-              <w:t>Dalaidis: Work in: Plug Load, Temperature inside the building and Temperature outside the building</w:t>
+            <w:proofErr w:type="spellStart"/>
+            <w:r>
+              <w:rPr>
+                <w:i/>
+                <w:iCs/>
+                <w:color w:val="000000"/>
+              </w:rPr>
+              <w:t>Dalaidis</w:t>
+            </w:r>
+            <w:proofErr w:type="spellEnd"/>
+            <w:r>
+              <w:rPr>
+                <w:i/>
+                <w:iCs/>
+                <w:color w:val="000000"/>
+              </w:rPr>
+              <w:t>: Work in: Plug Load, Temperature inside the building and Temperature outside the building</w:t>
             </w:r>
           </w:p>
         </w:tc>
@@ -11357,7 +12143,29 @@
                 <w:sz w:val="23"/>
                 <w:szCs w:val="23"/>
               </w:rPr>
-              <w:t>FIU Modesto A. Maidique Campus ECS 212B</w:t>
+              <w:t xml:space="preserve">FIU Modesto A. </w:t>
+            </w:r>
+            <w:proofErr w:type="spellStart"/>
+            <w:r>
+              <w:rPr>
+                <w:i/>
+                <w:iCs/>
+                <w:color w:val="000000"/>
+                <w:sz w:val="23"/>
+                <w:szCs w:val="23"/>
+              </w:rPr>
+              <w:t>Maidique</w:t>
+            </w:r>
+            <w:proofErr w:type="spellEnd"/>
+            <w:r>
+              <w:rPr>
+                <w:i/>
+                <w:iCs/>
+                <w:color w:val="000000"/>
+                <w:sz w:val="23"/>
+                <w:szCs w:val="23"/>
+              </w:rPr>
+              <w:t xml:space="preserve"> Campus ECS 212B</w:t>
             </w:r>
           </w:p>
         </w:tc>
@@ -11612,8 +12420,21 @@
                 <w:szCs w:val="23"/>
                 <w:lang w:val="es-ES_tradnl"/>
               </w:rPr>
-              <w:t>Ali Mostafavi</w:t>
-            </w:r>
+              <w:t xml:space="preserve">Ali </w:t>
+            </w:r>
+            <w:proofErr w:type="spellStart"/>
+            <w:r>
+              <w:rPr>
+                <w:i/>
+                <w:iCs/>
+                <w:color w:val="000000"/>
+                <w:sz w:val="23"/>
+                <w:szCs w:val="23"/>
+                <w:lang w:val="es-ES_tradnl"/>
+              </w:rPr>
+              <w:t>Mostafavi</w:t>
+            </w:r>
+            <w:proofErr w:type="spellEnd"/>
           </w:p>
           <w:p>
             <w:pPr>
@@ -11624,6 +12445,7 @@
                 <w:lang w:val="es-ES_tradnl"/>
               </w:rPr>
             </w:pPr>
+            <w:proofErr w:type="spellStart"/>
             <w:r>
               <w:rPr>
                 <w:i/>
@@ -11633,7 +12455,19 @@
                 <w:szCs w:val="23"/>
                 <w:lang w:val="es-ES_tradnl"/>
               </w:rPr>
-              <w:t>Maria Presa Reyes</w:t>
+              <w:t>Maria</w:t>
+            </w:r>
+            <w:proofErr w:type="spellEnd"/>
+            <w:r>
+              <w:rPr>
+                <w:i/>
+                <w:iCs/>
+                <w:color w:val="000000"/>
+                <w:sz w:val="23"/>
+                <w:szCs w:val="23"/>
+                <w:lang w:val="es-ES_tradnl"/>
+              </w:rPr>
+              <w:t xml:space="preserve"> Presa Reyes</w:t>
             </w:r>
           </w:p>
           <w:p>
@@ -11642,6 +12476,7 @@
               <w:spacing w:before="0" w:beforeAutospacing="0" w:after="0" w:afterAutospacing="0"/>
               <w:jc w:val="both"/>
             </w:pPr>
+            <w:proofErr w:type="spellStart"/>
             <w:r>
               <w:rPr>
                 <w:i/>
@@ -11650,8 +12485,31 @@
                 <w:sz w:val="23"/>
                 <w:szCs w:val="23"/>
               </w:rPr>
-              <w:t>Dalaidis Hidalgo Arencibia</w:t>
-            </w:r>
+              <w:t>Dalaidis</w:t>
+            </w:r>
+            <w:proofErr w:type="spellEnd"/>
+            <w:r>
+              <w:rPr>
+                <w:i/>
+                <w:iCs/>
+                <w:color w:val="000000"/>
+                <w:sz w:val="23"/>
+                <w:szCs w:val="23"/>
+              </w:rPr>
+              <w:t xml:space="preserve"> Hidalgo </w:t>
+            </w:r>
+            <w:proofErr w:type="spellStart"/>
+            <w:r>
+              <w:rPr>
+                <w:i/>
+                <w:iCs/>
+                <w:color w:val="000000"/>
+                <w:sz w:val="23"/>
+                <w:szCs w:val="23"/>
+              </w:rPr>
+              <w:t>Arencibia</w:t>
+            </w:r>
+            <w:proofErr w:type="spellEnd"/>
           </w:p>
         </w:tc>
       </w:tr>
@@ -11968,21 +12826,49 @@
               <w:pStyle w:val="NormalWeb"/>
               <w:spacing w:before="0" w:beforeAutospacing="0" w:after="0" w:afterAutospacing="0"/>
             </w:pPr>
-            <w:r>
-              <w:rPr>
-                <w:i/>
-                <w:iCs/>
-                <w:color w:val="000000"/>
-              </w:rPr>
-              <w:t>Dalaidis need to work with algorithms and Graphic Design</w:t>
-            </w:r>
-            <w:r>
-              <w:rPr>
-                <w:i/>
-                <w:iCs/>
-                <w:color w:val="000000"/>
-              </w:rPr>
-              <w:t xml:space="preserve"> and Create  Account.</w:t>
+            <w:proofErr w:type="spellStart"/>
+            <w:r>
+              <w:rPr>
+                <w:i/>
+                <w:iCs/>
+                <w:color w:val="000000"/>
+              </w:rPr>
+              <w:t>Dalaidis</w:t>
+            </w:r>
+            <w:proofErr w:type="spellEnd"/>
+            <w:r>
+              <w:rPr>
+                <w:i/>
+                <w:iCs/>
+                <w:color w:val="000000"/>
+              </w:rPr>
+              <w:t xml:space="preserve"> need to work with algorithms and Graphic Design</w:t>
+            </w:r>
+            <w:r>
+              <w:rPr>
+                <w:i/>
+                <w:iCs/>
+                <w:color w:val="000000"/>
+              </w:rPr>
+              <w:t xml:space="preserve"> and </w:t>
+            </w:r>
+            <w:proofErr w:type="gramStart"/>
+            <w:r>
+              <w:rPr>
+                <w:i/>
+                <w:iCs/>
+                <w:color w:val="000000"/>
+              </w:rPr>
+              <w:t>Create  Account</w:t>
+            </w:r>
+            <w:proofErr w:type="gramEnd"/>
+            <w:r>
+              <w:rPr>
+                <w:i/>
+                <w:iCs/>
+                <w:color w:val="000000"/>
+              </w:rPr>
+              <w:t>.</w:t>
             </w:r>
           </w:p>
           <w:p>
@@ -12010,7 +12896,25 @@
                 <w:iCs/>
                 <w:color w:val="000000"/>
               </w:rPr>
-              <w:t>Maria Presa need to work with Statistical and Graphic Design</w:t>
+              <w:t xml:space="preserve">Maria </w:t>
+            </w:r>
+            <w:proofErr w:type="spellStart"/>
+            <w:r>
+              <w:rPr>
+                <w:i/>
+                <w:iCs/>
+                <w:color w:val="000000"/>
+              </w:rPr>
+              <w:t>Presa</w:t>
+            </w:r>
+            <w:proofErr w:type="spellEnd"/>
+            <w:r>
+              <w:rPr>
+                <w:i/>
+                <w:iCs/>
+                <w:color w:val="000000"/>
+              </w:rPr>
+              <w:t xml:space="preserve"> need to work with Statistical and Graphic Design</w:t>
             </w:r>
           </w:p>
           <w:p>
@@ -12225,7 +13129,29 @@
                 <w:sz w:val="23"/>
                 <w:szCs w:val="23"/>
               </w:rPr>
-              <w:t>FIU Modesto A. Maidique Campus ECS 212B</w:t>
+              <w:t xml:space="preserve">FIU Modesto A. </w:t>
+            </w:r>
+            <w:proofErr w:type="spellStart"/>
+            <w:r>
+              <w:rPr>
+                <w:i/>
+                <w:iCs/>
+                <w:color w:val="000000"/>
+                <w:sz w:val="23"/>
+                <w:szCs w:val="23"/>
+              </w:rPr>
+              <w:t>Maidique</w:t>
+            </w:r>
+            <w:proofErr w:type="spellEnd"/>
+            <w:r>
+              <w:rPr>
+                <w:i/>
+                <w:iCs/>
+                <w:color w:val="000000"/>
+                <w:sz w:val="23"/>
+                <w:szCs w:val="23"/>
+              </w:rPr>
+              <w:t xml:space="preserve"> Campus ECS 212B</w:t>
             </w:r>
           </w:p>
         </w:tc>
@@ -12480,8 +13406,21 @@
                 <w:szCs w:val="23"/>
                 <w:lang w:val="es-ES_tradnl"/>
               </w:rPr>
-              <w:t>Ali Mostafavi</w:t>
-            </w:r>
+              <w:t xml:space="preserve">Ali </w:t>
+            </w:r>
+            <w:proofErr w:type="spellStart"/>
+            <w:r>
+              <w:rPr>
+                <w:i/>
+                <w:iCs/>
+                <w:color w:val="000000"/>
+                <w:sz w:val="23"/>
+                <w:szCs w:val="23"/>
+                <w:lang w:val="es-ES_tradnl"/>
+              </w:rPr>
+              <w:t>Mostafavi</w:t>
+            </w:r>
+            <w:proofErr w:type="spellEnd"/>
           </w:p>
           <w:p>
             <w:pPr>
@@ -12492,6 +13431,7 @@
                 <w:lang w:val="es-ES_tradnl"/>
               </w:rPr>
             </w:pPr>
+            <w:proofErr w:type="spellStart"/>
             <w:r>
               <w:rPr>
                 <w:i/>
@@ -12501,7 +13441,19 @@
                 <w:szCs w:val="23"/>
                 <w:lang w:val="es-ES_tradnl"/>
               </w:rPr>
-              <w:t>Maria Presa Reyes</w:t>
+              <w:t>Maria</w:t>
+            </w:r>
+            <w:proofErr w:type="spellEnd"/>
+            <w:r>
+              <w:rPr>
+                <w:i/>
+                <w:iCs/>
+                <w:color w:val="000000"/>
+                <w:sz w:val="23"/>
+                <w:szCs w:val="23"/>
+                <w:lang w:val="es-ES_tradnl"/>
+              </w:rPr>
+              <w:t xml:space="preserve"> Presa Reyes</w:t>
             </w:r>
           </w:p>
           <w:p>
@@ -12510,6 +13462,7 @@
               <w:spacing w:before="0" w:beforeAutospacing="0" w:after="0" w:afterAutospacing="0"/>
               <w:jc w:val="both"/>
             </w:pPr>
+            <w:proofErr w:type="spellStart"/>
             <w:r>
               <w:rPr>
                 <w:i/>
@@ -12518,8 +13471,31 @@
                 <w:sz w:val="23"/>
                 <w:szCs w:val="23"/>
               </w:rPr>
-              <w:t>Dalaidis Hidalgo Arencibia</w:t>
-            </w:r>
+              <w:t>Dalaidis</w:t>
+            </w:r>
+            <w:proofErr w:type="spellEnd"/>
+            <w:r>
+              <w:rPr>
+                <w:i/>
+                <w:iCs/>
+                <w:color w:val="000000"/>
+                <w:sz w:val="23"/>
+                <w:szCs w:val="23"/>
+              </w:rPr>
+              <w:t xml:space="preserve"> Hidalgo </w:t>
+            </w:r>
+            <w:proofErr w:type="spellStart"/>
+            <w:r>
+              <w:rPr>
+                <w:i/>
+                <w:iCs/>
+                <w:color w:val="000000"/>
+                <w:sz w:val="23"/>
+                <w:szCs w:val="23"/>
+              </w:rPr>
+              <w:t>Arencibia</w:t>
+            </w:r>
+            <w:proofErr w:type="spellEnd"/>
           </w:p>
         </w:tc>
       </w:tr>
@@ -12854,13 +13830,23 @@
                 <w:color w:val="000000"/>
               </w:rPr>
             </w:pPr>
-            <w:r>
-              <w:rPr>
-                <w:i/>
-                <w:iCs/>
-                <w:color w:val="000000"/>
-              </w:rPr>
-              <w:t>Dalaidis should working in prediction and view importance of save energy.</w:t>
+            <w:proofErr w:type="spellStart"/>
+            <w:r>
+              <w:rPr>
+                <w:i/>
+                <w:iCs/>
+                <w:color w:val="000000"/>
+              </w:rPr>
+              <w:t>Dalaidis</w:t>
+            </w:r>
+            <w:proofErr w:type="spellEnd"/>
+            <w:r>
+              <w:rPr>
+                <w:i/>
+                <w:iCs/>
+                <w:color w:val="000000"/>
+              </w:rPr>
+              <w:t xml:space="preserve"> should working in prediction and view importance of save energy.</w:t>
             </w:r>
           </w:p>
           <w:p>
@@ -13043,7 +14029,29 @@
                 <w:sz w:val="23"/>
                 <w:szCs w:val="23"/>
               </w:rPr>
-              <w:t>FIU Modesto A. Maidique Campus ECS 212B</w:t>
+              <w:t xml:space="preserve">FIU Modesto A. </w:t>
+            </w:r>
+            <w:proofErr w:type="spellStart"/>
+            <w:r>
+              <w:rPr>
+                <w:i/>
+                <w:iCs/>
+                <w:color w:val="000000"/>
+                <w:sz w:val="23"/>
+                <w:szCs w:val="23"/>
+              </w:rPr>
+              <w:t>Maidique</w:t>
+            </w:r>
+            <w:proofErr w:type="spellEnd"/>
+            <w:r>
+              <w:rPr>
+                <w:i/>
+                <w:iCs/>
+                <w:color w:val="000000"/>
+                <w:sz w:val="23"/>
+                <w:szCs w:val="23"/>
+              </w:rPr>
+              <w:t xml:space="preserve"> Campus ECS 212B</w:t>
             </w:r>
           </w:p>
         </w:tc>
@@ -13299,8 +14307,21 @@
                 <w:szCs w:val="23"/>
                 <w:lang w:val="es-ES_tradnl"/>
               </w:rPr>
-              <w:t>Ali Mostafavi</w:t>
-            </w:r>
+              <w:t xml:space="preserve">Ali </w:t>
+            </w:r>
+            <w:proofErr w:type="spellStart"/>
+            <w:r>
+              <w:rPr>
+                <w:i/>
+                <w:iCs/>
+                <w:color w:val="000000"/>
+                <w:sz w:val="23"/>
+                <w:szCs w:val="23"/>
+                <w:lang w:val="es-ES_tradnl"/>
+              </w:rPr>
+              <w:t>Mostafavi</w:t>
+            </w:r>
+            <w:proofErr w:type="spellEnd"/>
           </w:p>
           <w:p>
             <w:pPr>
@@ -13311,6 +14332,7 @@
                 <w:lang w:val="es-ES_tradnl"/>
               </w:rPr>
             </w:pPr>
+            <w:proofErr w:type="spellStart"/>
             <w:r>
               <w:rPr>
                 <w:i/>
@@ -13320,7 +14342,19 @@
                 <w:szCs w:val="23"/>
                 <w:lang w:val="es-ES_tradnl"/>
               </w:rPr>
-              <w:t>Maria Presa Reyes</w:t>
+              <w:t>Maria</w:t>
+            </w:r>
+            <w:proofErr w:type="spellEnd"/>
+            <w:r>
+              <w:rPr>
+                <w:i/>
+                <w:iCs/>
+                <w:color w:val="000000"/>
+                <w:sz w:val="23"/>
+                <w:szCs w:val="23"/>
+                <w:lang w:val="es-ES_tradnl"/>
+              </w:rPr>
+              <w:t xml:space="preserve"> Presa Reyes</w:t>
             </w:r>
           </w:p>
           <w:p>
@@ -13329,6 +14363,7 @@
               <w:spacing w:before="0" w:beforeAutospacing="0" w:after="0" w:afterAutospacing="0"/>
               <w:jc w:val="both"/>
             </w:pPr>
+            <w:proofErr w:type="spellStart"/>
             <w:r>
               <w:rPr>
                 <w:i/>
@@ -13337,8 +14372,31 @@
                 <w:sz w:val="23"/>
                 <w:szCs w:val="23"/>
               </w:rPr>
-              <w:t>Dalaidis Hidalgo Arencibia</w:t>
-            </w:r>
+              <w:t>Dalaidis</w:t>
+            </w:r>
+            <w:proofErr w:type="spellEnd"/>
+            <w:r>
+              <w:rPr>
+                <w:i/>
+                <w:iCs/>
+                <w:color w:val="000000"/>
+                <w:sz w:val="23"/>
+                <w:szCs w:val="23"/>
+              </w:rPr>
+              <w:t xml:space="preserve"> Hidalgo </w:t>
+            </w:r>
+            <w:proofErr w:type="spellStart"/>
+            <w:r>
+              <w:rPr>
+                <w:i/>
+                <w:iCs/>
+                <w:color w:val="000000"/>
+                <w:sz w:val="23"/>
+                <w:szCs w:val="23"/>
+              </w:rPr>
+              <w:t>Arencibia</w:t>
+            </w:r>
+            <w:proofErr w:type="spellEnd"/>
           </w:p>
         </w:tc>
       </w:tr>
@@ -13616,7 +14674,7 @@
           <w:bCs/>
         </w:rPr>
       </w:pPr>
-      <w:bookmarkStart w:id="27" w:name="_Toc415237389"/>
+      <w:bookmarkStart w:id="27" w:name="_Toc417148875"/>
       <w:r>
         <w:t>5. References</w:t>
       </w:r>
@@ -13636,7 +14694,6 @@
           <w:docPartUnique/>
         </w:docPartObj>
       </w:sdtPr>
-      <w:sdtEndPr/>
       <w:sdtContent>
         <w:p>
           <w:pPr>
@@ -13648,7 +14705,6 @@
             <w:id w:val="-573587230"/>
             <w:bibliography/>
           </w:sdtPr>
-          <w:sdtEndPr/>
           <w:sdtContent>
             <w:p>
               <w:pPr>
@@ -13833,7 +14889,7 @@
         <w:sz w:val="24"/>
         <w:szCs w:val="24"/>
       </w:rPr>
-      <w:t>13</w:t>
+      <w:t>4</w:t>
     </w:r>
     <w:r>
       <w:rPr>
@@ -20947,7 +22003,7 @@
 </file>
 
 <file path=customXml/itemProps1.xml><?xml version="1.0" encoding="utf-8"?>
-<ds:datastoreItem xmlns:ds="http://schemas.openxmlformats.org/officeDocument/2006/customXml" ds:itemID="{0B2C0F21-A330-46F0-ABC0-628584094880}">
+<ds:datastoreItem xmlns:ds="http://schemas.openxmlformats.org/officeDocument/2006/customXml" ds:itemID="{7A4E6F10-F0CD-4EA9-ACAB-9A5FAAF5DFF0}">
   <ds:schemaRefs>
     <ds:schemaRef ds:uri="http://schemas.openxmlformats.org/officeDocument/2006/bibliography"/>
   </ds:schemaRefs>

</xml_diff>